<commit_message>
titre chap 1 fixé, intro chap 1, modif thème
</commit_message>
<xml_diff>
--- a/mémo_rapport.docx
+++ b/mémo_rapport.docx
@@ -6775,19 +6775,7 @@
           <w:sz w:val="24"/>
           <w:szCs w:val="32"/>
         </w:rPr>
-        <w:t>amé</w:t>
-      </w:r>
-      <w:bookmarkStart w:id="33" w:name="_GoBack"/>
-      <w:bookmarkEnd w:id="33"/>
-      <w:r>
-        <w:rPr>
-          <w:rFonts w:ascii="Cambria" w:eastAsiaTheme="majorEastAsia" w:hAnsi="Cambria" w:cstheme="majorBidi"/>
-          <w:b/>
-          <w:bCs/>
-          <w:sz w:val="24"/>
-          <w:szCs w:val="32"/>
-        </w:rPr>
-        <w:t>liorant l’ergonomie</w:t>
+        <w:t>améliorant l’ergonomie</w:t>
       </w:r>
       <w:r>
         <w:rPr>
@@ -6838,7 +6826,7 @@
           <w:b/>
         </w:rPr>
       </w:pPr>
-      <w:bookmarkStart w:id="34" w:name="_Toc202503759"/>
+      <w:bookmarkStart w:id="33" w:name="_Toc202503759"/>
     </w:p>
     <w:p>
       <w:pPr>
@@ -6850,7 +6838,7 @@
           <w:color w:val="auto"/>
         </w:rPr>
       </w:pPr>
-      <w:bookmarkStart w:id="35" w:name="_Toc202538213"/>
+      <w:bookmarkStart w:id="34" w:name="_Toc202538213"/>
       <w:r>
         <w:rPr>
           <w:rFonts w:ascii="Cambria" w:hAnsi="Cambria"/>
@@ -6867,8 +6855,8 @@
         </w:rPr>
         <w:t>HAPITRE 1 : CADRE CONCEPTUEL ET THEORIQUE</w:t>
       </w:r>
+      <w:bookmarkEnd w:id="33"/>
       <w:bookmarkEnd w:id="34"/>
-      <w:bookmarkEnd w:id="35"/>
       <w:r>
         <w:rPr>
           <w:rFonts w:ascii="Cambria" w:hAnsi="Cambria"/>
@@ -6888,7 +6876,7 @@
           <w:color w:val="auto"/>
         </w:rPr>
       </w:pPr>
-      <w:bookmarkStart w:id="36" w:name="_Toc202503760"/>
+      <w:bookmarkStart w:id="35" w:name="_Toc202503760"/>
       <w:r>
         <w:rPr>
           <w:rFonts w:ascii="Cambria Math" w:hAnsi="Cambria Math"/>
@@ -6898,7 +6886,192 @@
         <w:lastRenderedPageBreak/>
         <w:t>INTRODUCTION</w:t>
       </w:r>
+      <w:bookmarkEnd w:id="35"/>
+    </w:p>
+    <w:p>
+      <w:pPr>
+        <w:rPr>
+          <w:sz w:val="10"/>
+        </w:rPr>
+      </w:pPr>
+    </w:p>
+    <w:p>
+      <w:pPr>
+        <w:jc w:val="both"/>
+        <w:rPr>
+          <w:rFonts w:ascii="Cambria" w:hAnsi="Cambria"/>
+          <w:sz w:val="24"/>
+        </w:rPr>
+      </w:pPr>
+      <w:r>
+        <w:rPr>
+          <w:rFonts w:ascii="Cambria" w:hAnsi="Cambria"/>
+          <w:sz w:val="24"/>
+        </w:rPr>
+        <w:t>Ce chapitre a pour objectif d’établir les fondations conceptuelles, théoriques</w:t>
+      </w:r>
+      <w:r>
+        <w:rPr>
+          <w:rFonts w:ascii="Cambria" w:hAnsi="Cambria"/>
+          <w:sz w:val="24"/>
+        </w:rPr>
+        <w:t>,</w:t>
+      </w:r>
+      <w:r>
+        <w:rPr>
+          <w:rFonts w:ascii="Cambria" w:hAnsi="Cambria"/>
+          <w:sz w:val="24"/>
+        </w:rPr>
+        <w:t xml:space="preserve"> </w:t>
+      </w:r>
+      <w:r>
+        <w:rPr>
+          <w:rFonts w:ascii="Cambria" w:hAnsi="Cambria"/>
+          <w:sz w:val="24"/>
+        </w:rPr>
+        <w:t xml:space="preserve">voir, l’état de l’art </w:t>
+      </w:r>
+      <w:r>
+        <w:rPr>
+          <w:rFonts w:ascii="Cambria" w:hAnsi="Cambria"/>
+          <w:sz w:val="24"/>
+        </w:rPr>
+        <w:t>de cette recherche, en clarifiant les notions clés liées à l’intelligence artificielle, aux techniques Big Data, aux systèmes ERP et à leur utilisation dans le domaine hospitalier. Il s’agit ici de situer l’objet d’étude dans son environnement intellectuel et technique, en explorant les définitions, les caractéristiques, les courants d’idées et les approches scientifiques qui lui sont associées.</w:t>
+      </w:r>
+    </w:p>
+    <w:p>
+      <w:pPr>
+        <w:jc w:val="both"/>
+        <w:rPr>
+          <w:rFonts w:ascii="Cambria" w:hAnsi="Cambria"/>
+          <w:sz w:val="24"/>
+        </w:rPr>
+      </w:pPr>
+      <w:r>
+        <w:rPr>
+          <w:rFonts w:ascii="Cambria" w:hAnsi="Cambria"/>
+          <w:sz w:val="24"/>
+        </w:rPr>
+        <w:t>Dans un contexte où la digitalisation des processus hospitaliers s’impose comme un levier stratégique d’amélioration de la qualité des soins et de la gestion des ressources, la compréhension des concepts mobilisés dans cette étude est primordiale. L’intégration d’</w:t>
+      </w:r>
+      <w:r>
+        <w:rPr>
+          <w:rFonts w:ascii="Cambria" w:hAnsi="Cambria"/>
+          <w:b/>
+          <w:bCs/>
+          <w:sz w:val="24"/>
+        </w:rPr>
+        <w:t>algorithmes prédictifs</w:t>
+      </w:r>
+      <w:r>
+        <w:rPr>
+          <w:rFonts w:ascii="Cambria" w:hAnsi="Cambria"/>
+          <w:sz w:val="24"/>
+        </w:rPr>
+        <w:t xml:space="preserve"> dans les outils de gestion, associée à l’usage de </w:t>
+      </w:r>
+      <w:proofErr w:type="spellStart"/>
+      <w:r>
+        <w:rPr>
+          <w:rFonts w:ascii="Cambria" w:hAnsi="Cambria"/>
+          <w:b/>
+          <w:bCs/>
+          <w:sz w:val="24"/>
+        </w:rPr>
+        <w:t>chatbots</w:t>
+      </w:r>
+      <w:proofErr w:type="spellEnd"/>
+      <w:r>
+        <w:rPr>
+          <w:rFonts w:ascii="Cambria" w:hAnsi="Cambria"/>
+          <w:b/>
+          <w:bCs/>
+          <w:sz w:val="24"/>
+        </w:rPr>
+        <w:t xml:space="preserve"> vocaux</w:t>
+      </w:r>
+      <w:r>
+        <w:rPr>
+          <w:rFonts w:ascii="Cambria" w:hAnsi="Cambria"/>
+          <w:b/>
+          <w:bCs/>
+          <w:sz w:val="24"/>
+        </w:rPr>
+        <w:t xml:space="preserve"> et textuels</w:t>
+      </w:r>
+      <w:r>
+        <w:rPr>
+          <w:rFonts w:ascii="Cambria" w:hAnsi="Cambria"/>
+          <w:sz w:val="24"/>
+        </w:rPr>
+        <w:t xml:space="preserve"> ainsi qu’</w:t>
+      </w:r>
+      <w:bookmarkStart w:id="36" w:name="_GoBack"/>
       <w:bookmarkEnd w:id="36"/>
+      <w:r>
+        <w:rPr>
+          <w:rFonts w:ascii="Cambria" w:hAnsi="Cambria"/>
+          <w:sz w:val="24"/>
+        </w:rPr>
+        <w:t xml:space="preserve">à l’exploitation des </w:t>
+      </w:r>
+      <w:r>
+        <w:rPr>
+          <w:rFonts w:ascii="Cambria" w:hAnsi="Cambria"/>
+          <w:b/>
+          <w:bCs/>
+          <w:sz w:val="24"/>
+        </w:rPr>
+        <w:t>volumes massifs de données</w:t>
+      </w:r>
+      <w:r>
+        <w:rPr>
+          <w:rFonts w:ascii="Cambria" w:hAnsi="Cambria"/>
+          <w:sz w:val="24"/>
+        </w:rPr>
+        <w:t xml:space="preserve"> générés au quotidien, soulève des enjeux aussi bien technologiques que méthodologiques et éthiques. Ce chapitre propose donc un regard structuré sur l’état actuel des connaissances autour de ces thématiques.</w:t>
+      </w:r>
+    </w:p>
+    <w:p>
+      <w:pPr>
+        <w:jc w:val="both"/>
+        <w:rPr>
+          <w:rFonts w:ascii="Cambria" w:hAnsi="Cambria"/>
+          <w:sz w:val="24"/>
+        </w:rPr>
+      </w:pPr>
+      <w:r>
+        <w:rPr>
+          <w:rFonts w:ascii="Cambria" w:hAnsi="Cambria"/>
+          <w:sz w:val="24"/>
+        </w:rPr>
+        <w:t xml:space="preserve">Dans cette perspective, nous présenterons d’abord les concepts fondamentaux de l’intelligence artificielle et des techniques Big Data, avant d’aborder les principes de fonctionnement des systèmes ERP, avec un accent particulier sur leur adaptation au secteur hospitalier. Nous reviendrons ensuite sur les recherches et solutions existantes qui allient IA, ERP et visualisation de données dans un objectif de prédiction et de soutien à la décision. Enfin, un </w:t>
+      </w:r>
+      <w:r>
+        <w:rPr>
+          <w:rFonts w:ascii="Cambria" w:hAnsi="Cambria"/>
+          <w:b/>
+          <w:bCs/>
+          <w:sz w:val="24"/>
+        </w:rPr>
+        <w:t>cadre réglementaire</w:t>
+      </w:r>
+      <w:r>
+        <w:rPr>
+          <w:rFonts w:ascii="Cambria" w:hAnsi="Cambria"/>
+          <w:sz w:val="24"/>
+        </w:rPr>
+        <w:t xml:space="preserve"> viendra conclure ce chapitre en précisant les normes et contraintes qui encadrent l’utilisation de l’intelligence artificielle dans le domaine de la santé.</w:t>
+      </w:r>
+    </w:p>
+    <w:p>
+      <w:pPr>
+        <w:jc w:val="both"/>
+        <w:rPr>
+          <w:rFonts w:ascii="Cambria" w:hAnsi="Cambria"/>
+          <w:sz w:val="24"/>
+        </w:rPr>
+      </w:pPr>
     </w:p>
     <w:p>
       <w:pPr>
@@ -17232,7 +17405,7 @@
               <w:szCs w:val="18"/>
               <w:lang w:val="fr-FR"/>
             </w:rPr>
-            <w:t>xxix</w:t>
+            <w:t>22</w:t>
           </w:r>
           <w:r>
             <w:rPr>
@@ -17481,7 +17654,7 @@
         <v:path o:extrusionok="f" gradientshapeok="t" o:connecttype="rect"/>
         <o:lock v:ext="edit" aspectratio="t"/>
       </v:shapetype>
-      <v:shape id="_x0000_i1159" type="#_x0000_t75" style="width:10.9pt;height:10.9pt" o:bullet="t">
+      <v:shape id="_x0000_i1164" type="#_x0000_t75" style="width:10.9pt;height:10.9pt" o:bullet="t">
         <v:imagedata r:id="rId1" o:title="mso5AEE"/>
       </v:shape>
     </w:pict>
@@ -23468,7 +23641,7 @@
 </file>
 
 <file path=customXml/itemProps1.xml><?xml version="1.0" encoding="utf-8"?>
-<ds:datastoreItem xmlns:ds="http://schemas.openxmlformats.org/officeDocument/2006/customXml" ds:itemID="{FE4F0C57-091B-414B-A103-E76B640A00A1}">
+<ds:datastoreItem xmlns:ds="http://schemas.openxmlformats.org/officeDocument/2006/customXml" ds:itemID="{2F2DF6D2-9331-439F-B8E6-4354BFEC6841}">
   <ds:schemaRefs>
     <ds:schemaRef ds:uri="http://schemas.openxmlformats.org/officeDocument/2006/bibliography"/>
   </ds:schemaRefs>

</xml_diff>

<commit_message>
alignement des espaces entre titres, corrections intro, tache de la semaine
</commit_message>
<xml_diff>
--- a/mémo_rapport.docx
+++ b/mémo_rapport.docx
@@ -6970,7 +6970,6 @@
         </w:rPr>
         <w:t xml:space="preserve"> dans les outils de gestion, associée à l’usage de </w:t>
       </w:r>
-      <w:proofErr w:type="spellStart"/>
       <w:r>
         <w:rPr>
           <w:rFonts w:ascii="Cambria" w:hAnsi="Cambria"/>
@@ -6978,9 +6977,8 @@
           <w:bCs/>
           <w:sz w:val="24"/>
         </w:rPr>
-        <w:t>chatbots</w:t>
-      </w:r>
-      <w:proofErr w:type="spellEnd"/>
+        <w:t>ChatBots</w:t>
+      </w:r>
       <w:r>
         <w:rPr>
           <w:rFonts w:ascii="Cambria" w:hAnsi="Cambria"/>
@@ -7006,72 +7004,72 @@
         </w:rPr>
         <w:t xml:space="preserve"> ainsi qu’</w:t>
       </w:r>
+      <w:r>
+        <w:rPr>
+          <w:rFonts w:ascii="Cambria" w:hAnsi="Cambria"/>
+          <w:sz w:val="24"/>
+        </w:rPr>
+        <w:t xml:space="preserve">à l’exploitation des </w:t>
+      </w:r>
+      <w:r>
+        <w:rPr>
+          <w:rFonts w:ascii="Cambria" w:hAnsi="Cambria"/>
+          <w:b/>
+          <w:bCs/>
+          <w:sz w:val="24"/>
+        </w:rPr>
+        <w:t>volumes massifs de données</w:t>
+      </w:r>
+      <w:r>
+        <w:rPr>
+          <w:rFonts w:ascii="Cambria" w:hAnsi="Cambria"/>
+          <w:sz w:val="24"/>
+        </w:rPr>
+        <w:t xml:space="preserve"> générés au quotidien, soulève des enjeux aussi bien technologiques que méthodologiques et éthiques. Ce chapitre propose donc un regard structuré sur l’état actuel des connaissances autour de ces thématiques.</w:t>
+      </w:r>
+    </w:p>
+    <w:p>
+      <w:pPr>
+        <w:jc w:val="both"/>
+        <w:rPr>
+          <w:rFonts w:ascii="Cambria" w:hAnsi="Cambria"/>
+          <w:sz w:val="24"/>
+        </w:rPr>
+      </w:pPr>
+      <w:r>
+        <w:rPr>
+          <w:rFonts w:ascii="Cambria" w:hAnsi="Cambria"/>
+          <w:sz w:val="24"/>
+        </w:rPr>
+        <w:t xml:space="preserve">Dans cette perspective, nous présenterons d’abord les concepts fondamentaux de l’intelligence artificielle et des techniques Big Data, avant d’aborder les principes de fonctionnement des systèmes ERP, avec un accent particulier sur leur adaptation au secteur hospitalier. Nous reviendrons ensuite sur les recherches et solutions existantes qui allient IA, ERP et visualisation de données dans un objectif de prédiction et de soutien à la décision. Enfin, un </w:t>
+      </w:r>
+      <w:r>
+        <w:rPr>
+          <w:rFonts w:ascii="Cambria" w:hAnsi="Cambria"/>
+          <w:b/>
+          <w:bCs/>
+          <w:sz w:val="24"/>
+        </w:rPr>
+        <w:t>cadre réglementaire</w:t>
+      </w:r>
+      <w:r>
+        <w:rPr>
+          <w:rFonts w:ascii="Cambria" w:hAnsi="Cambria"/>
+          <w:sz w:val="24"/>
+        </w:rPr>
+        <w:t xml:space="preserve"> viendra conclure ce chapitre en précisant les normes et contraintes qui encadrent l’utilisation de l’intelligence artificielle dans le domaine de la santé.</w:t>
+      </w:r>
+    </w:p>
+    <w:p>
+      <w:pPr>
+        <w:jc w:val="both"/>
+        <w:rPr>
+          <w:rFonts w:ascii="Cambria" w:hAnsi="Cambria"/>
+          <w:sz w:val="24"/>
+        </w:rPr>
+      </w:pPr>
       <w:bookmarkStart w:id="36" w:name="_GoBack"/>
       <w:bookmarkEnd w:id="36"/>
-      <w:r>
-        <w:rPr>
-          <w:rFonts w:ascii="Cambria" w:hAnsi="Cambria"/>
-          <w:sz w:val="24"/>
-        </w:rPr>
-        <w:t xml:space="preserve">à l’exploitation des </w:t>
-      </w:r>
-      <w:r>
-        <w:rPr>
-          <w:rFonts w:ascii="Cambria" w:hAnsi="Cambria"/>
-          <w:b/>
-          <w:bCs/>
-          <w:sz w:val="24"/>
-        </w:rPr>
-        <w:t>volumes massifs de données</w:t>
-      </w:r>
-      <w:r>
-        <w:rPr>
-          <w:rFonts w:ascii="Cambria" w:hAnsi="Cambria"/>
-          <w:sz w:val="24"/>
-        </w:rPr>
-        <w:t xml:space="preserve"> générés au quotidien, soulève des enjeux aussi bien technologiques que méthodologiques et éthiques. Ce chapitre propose donc un regard structuré sur l’état actuel des connaissances autour de ces thématiques.</w:t>
-      </w:r>
-    </w:p>
-    <w:p>
-      <w:pPr>
-        <w:jc w:val="both"/>
-        <w:rPr>
-          <w:rFonts w:ascii="Cambria" w:hAnsi="Cambria"/>
-          <w:sz w:val="24"/>
-        </w:rPr>
-      </w:pPr>
-      <w:r>
-        <w:rPr>
-          <w:rFonts w:ascii="Cambria" w:hAnsi="Cambria"/>
-          <w:sz w:val="24"/>
-        </w:rPr>
-        <w:t xml:space="preserve">Dans cette perspective, nous présenterons d’abord les concepts fondamentaux de l’intelligence artificielle et des techniques Big Data, avant d’aborder les principes de fonctionnement des systèmes ERP, avec un accent particulier sur leur adaptation au secteur hospitalier. Nous reviendrons ensuite sur les recherches et solutions existantes qui allient IA, ERP et visualisation de données dans un objectif de prédiction et de soutien à la décision. Enfin, un </w:t>
-      </w:r>
-      <w:r>
-        <w:rPr>
-          <w:rFonts w:ascii="Cambria" w:hAnsi="Cambria"/>
-          <w:b/>
-          <w:bCs/>
-          <w:sz w:val="24"/>
-        </w:rPr>
-        <w:t>cadre réglementaire</w:t>
-      </w:r>
-      <w:r>
-        <w:rPr>
-          <w:rFonts w:ascii="Cambria" w:hAnsi="Cambria"/>
-          <w:sz w:val="24"/>
-        </w:rPr>
-        <w:t xml:space="preserve"> viendra conclure ce chapitre en précisant les normes et contraintes qui encadrent l’utilisation de l’intelligence artificielle dans le domaine de la santé.</w:t>
-      </w:r>
-    </w:p>
-    <w:p>
-      <w:pPr>
-        <w:jc w:val="both"/>
-        <w:rPr>
-          <w:rFonts w:ascii="Cambria" w:hAnsi="Cambria"/>
-          <w:sz w:val="24"/>
-        </w:rPr>
-      </w:pPr>
     </w:p>
     <w:p>
       <w:pPr>
@@ -17405,7 +17403,7 @@
               <w:szCs w:val="18"/>
               <w:lang w:val="fr-FR"/>
             </w:rPr>
-            <w:t>22</w:t>
+            <w:t>xxx</w:t>
           </w:r>
           <w:r>
             <w:rPr>
@@ -17475,13 +17473,13 @@
             <wp:anchor distT="0" distB="0" distL="114300" distR="114300" simplePos="0" relativeHeight="251659264" behindDoc="0" locked="0" layoutInCell="1" allowOverlap="1">
               <wp:simplePos x="0" y="0"/>
               <wp:positionH relativeFrom="column">
-                <wp:posOffset>-322873</wp:posOffset>
+                <wp:posOffset>-442595</wp:posOffset>
               </wp:positionH>
               <wp:positionV relativeFrom="paragraph">
-                <wp:posOffset>-252095</wp:posOffset>
+                <wp:posOffset>-247561</wp:posOffset>
               </wp:positionV>
-              <wp:extent cx="6710290" cy="604471"/>
-              <wp:effectExtent l="0" t="0" r="14605" b="24765"/>
+              <wp:extent cx="6827003" cy="604471"/>
+              <wp:effectExtent l="0" t="0" r="12065" b="24765"/>
               <wp:wrapNone/>
               <wp:docPr id="1" name="Rectangle 1"/>
               <wp:cNvGraphicFramePr/>
@@ -17492,7 +17490,7 @@
                     <wps:spPr>
                       <a:xfrm>
                         <a:off x="0" y="0"/>
-                        <a:ext cx="6710290" cy="604471"/>
+                        <a:ext cx="6827003" cy="604471"/>
                       </a:xfrm>
                       <a:prstGeom prst="rect">
                         <a:avLst/>
@@ -17536,7 +17534,7 @@
                               <w:sz w:val="26"/>
                               <w:szCs w:val="26"/>
                             </w:rPr>
-                            <w:t xml:space="preserve">UTILISATION DE L’IA ET DES TECHNIQUES BIG DATA POUR LE SUIVI DES PERFORMANCES ET LA FACILITATION DE L’UTILISATION D’APPLICATIONS : </w:t>
+                            <w:t xml:space="preserve">INTEGRATION DE L’IA ET DES TECHNIQUES BIG DATA POUR L’ASSISTANCE, LA VISUALISATION ET LA PREDICTION DANS UN ERP HOSPITALIER : </w:t>
                           </w:r>
                           <w:r>
                             <w:rPr>
@@ -17545,16 +17543,7 @@
                               <w:sz w:val="26"/>
                               <w:szCs w:val="26"/>
                             </w:rPr>
-                            <w:t xml:space="preserve">CAS DE L’ERP </w:t>
-                          </w:r>
-                          <w:r>
-                            <w:rPr>
-                              <w:rFonts w:ascii="Cambria" w:hAnsi="Cambria"/>
-                              <w:b/>
-                              <w:sz w:val="26"/>
-                              <w:szCs w:val="26"/>
-                            </w:rPr>
-                            <w:t>UPTIIMUM</w:t>
+                            <w:t>CAS DE L’ERP UPTIIMUM</w:t>
                           </w:r>
                         </w:p>
                       </w:txbxContent>
@@ -17579,7 +17568,7 @@
         </mc:Choice>
         <mc:Fallback>
           <w:pict>
-            <v:rect id="Rectangle 1" o:spid="_x0000_s1026" style="position:absolute;left:0;text-align:left;margin-left:-25.4pt;margin-top:-19.85pt;width:528.35pt;height:47.6pt;z-index:251659264;visibility:visible;mso-wrap-style:square;mso-width-percent:0;mso-height-percent:0;mso-wrap-distance-left:9pt;mso-wrap-distance-top:0;mso-wrap-distance-right:9pt;mso-wrap-distance-bottom:0;mso-position-horizontal:absolute;mso-position-horizontal-relative:text;mso-position-vertical:absolute;mso-position-vertical-relative:text;mso-width-percent:0;mso-height-percent:0;mso-width-relative:margin;mso-height-relative:margin;v-text-anchor:middle" o:gfxdata="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" fillcolor="#4472c4 [3208]" strokecolor="#1f4d78 [1604]" strokeweight="1pt">
+            <v:rect id="Rectangle 1" o:spid="_x0000_s1026" style="position:absolute;left:0;text-align:left;margin-left:-34.85pt;margin-top:-19.5pt;width:537.55pt;height:47.6pt;z-index:251659264;visibility:visible;mso-wrap-style:square;mso-width-percent:0;mso-height-percent:0;mso-wrap-distance-left:9pt;mso-wrap-distance-top:0;mso-wrap-distance-right:9pt;mso-wrap-distance-bottom:0;mso-position-horizontal:absolute;mso-position-horizontal-relative:text;mso-position-vertical:absolute;mso-position-vertical-relative:text;mso-width-percent:0;mso-height-percent:0;mso-width-relative:margin;mso-height-relative:margin;v-text-anchor:middle" o:gfxdata="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" fillcolor="#4472c4 [3208]" strokecolor="#1f4d78 [1604]" strokeweight="1pt">
               <v:textbox>
                 <w:txbxContent>
                   <w:p>
@@ -17599,7 +17588,7 @@
                         <w:sz w:val="26"/>
                         <w:szCs w:val="26"/>
                       </w:rPr>
-                      <w:t xml:space="preserve">UTILISATION DE L’IA ET DES TECHNIQUES BIG DATA POUR LE SUIVI DES PERFORMANCES ET LA FACILITATION DE L’UTILISATION D’APPLICATIONS : </w:t>
+                      <w:t xml:space="preserve">INTEGRATION DE L’IA ET DES TECHNIQUES BIG DATA POUR L’ASSISTANCE, LA VISUALISATION ET LA PREDICTION DANS UN ERP HOSPITALIER : </w:t>
                     </w:r>
                     <w:r>
                       <w:rPr>
@@ -17608,16 +17597,7 @@
                         <w:sz w:val="26"/>
                         <w:szCs w:val="26"/>
                       </w:rPr>
-                      <w:t xml:space="preserve">CAS DE L’ERP </w:t>
-                    </w:r>
-                    <w:r>
-                      <w:rPr>
-                        <w:rFonts w:ascii="Cambria" w:hAnsi="Cambria"/>
-                        <w:b/>
-                        <w:sz w:val="26"/>
-                        <w:szCs w:val="26"/>
-                      </w:rPr>
-                      <w:t>UPTIIMUM</w:t>
+                      <w:t>CAS DE L’ERP UPTIIMUM</w:t>
                     </w:r>
                   </w:p>
                 </w:txbxContent>
@@ -17654,7 +17634,7 @@
         <v:path o:extrusionok="f" gradientshapeok="t" o:connecttype="rect"/>
         <o:lock v:ext="edit" aspectratio="t"/>
       </v:shapetype>
-      <v:shape id="_x0000_i1164" type="#_x0000_t75" style="width:10.9pt;height:10.9pt" o:bullet="t">
+      <v:shape id="_x0000_i1181" type="#_x0000_t75" style="width:10.9pt;height:10.9pt" o:bullet="t">
         <v:imagedata r:id="rId1" o:title="mso5AEE"/>
       </v:shape>
     </w:pict>
@@ -23641,7 +23621,7 @@
 </file>
 
 <file path=customXml/itemProps1.xml><?xml version="1.0" encoding="utf-8"?>
-<ds:datastoreItem xmlns:ds="http://schemas.openxmlformats.org/officeDocument/2006/customXml" ds:itemID="{2F2DF6D2-9331-439F-B8E6-4354BFEC6841}">
+<ds:datastoreItem xmlns:ds="http://schemas.openxmlformats.org/officeDocument/2006/customXml" ds:itemID="{2924B89C-6987-4D7C-BEDA-6EC826EBCF32}">
   <ds:schemaRefs>
     <ds:schemaRef ds:uri="http://schemas.openxmlformats.org/officeDocument/2006/bibliography"/>
   </ds:schemaRefs>

</xml_diff>

<commit_message>
pptx okay, modif objectifs spécf
</commit_message>
<xml_diff>
--- a/mémo_rapport.docx
+++ b/mémo_rapport.docx
@@ -4037,47 +4037,6 @@
     </w:p>
     <w:p>
       <w:pPr>
-        <w:pStyle w:val="Paragraphedeliste"/>
-        <w:numPr>
-          <w:ilvl w:val="0"/>
-          <w:numId w:val="24"/>
-        </w:numPr>
-        <w:jc w:val="both"/>
-        <w:rPr>
-          <w:rFonts w:ascii="Cambria" w:hAnsi="Cambria"/>
-          <w:sz w:val="24"/>
-        </w:rPr>
-      </w:pPr>
-      <w:r>
-        <w:rPr>
-          <w:rFonts w:ascii="Cambria" w:hAnsi="Cambria"/>
-          <w:b/>
-          <w:bCs/>
-          <w:sz w:val="24"/>
-        </w:rPr>
-        <w:t>Évaluer l’impact combiné de ces trois composantes intelligentes</w:t>
-      </w:r>
-      <w:r>
-        <w:rPr>
-          <w:rFonts w:ascii="Cambria" w:hAnsi="Cambria"/>
-          <w:sz w:val="24"/>
-        </w:rPr>
-        <w:t xml:space="preserve"> (chatbot, tableaux de bord et prédiction) sur l’efficience opérationnelle, la qualité de la prise de décision et l’appropriation de l’ERP Uptiimum dans un environnement hospitalier.</w:t>
-      </w:r>
-    </w:p>
-    <w:p>
-      <w:pPr>
-        <w:pStyle w:val="Paragraphedeliste"/>
-        <w:ind w:left="360"/>
-        <w:jc w:val="both"/>
-        <w:rPr>
-          <w:rFonts w:ascii="Cambria" w:hAnsi="Cambria"/>
-          <w:sz w:val="24"/>
-        </w:rPr>
-      </w:pPr>
-    </w:p>
-    <w:p>
-      <w:pPr>
         <w:pStyle w:val="Titre2"/>
         <w:numPr>
           <w:ilvl w:val="0"/>
@@ -4090,6 +4049,8 @@
         </w:rPr>
       </w:pPr>
       <w:bookmarkStart w:id="26" w:name="_Toc202503752"/>
+      <w:bookmarkStart w:id="27" w:name="_GoBack"/>
+      <w:bookmarkEnd w:id="27"/>
       <w:r>
         <w:rPr>
           <w:rFonts w:ascii="Cambria Math" w:hAnsi="Cambria Math"/>
@@ -4120,7 +4081,7 @@
           <w:color w:val="auto"/>
         </w:rPr>
       </w:pPr>
-      <w:bookmarkStart w:id="27" w:name="_Toc202503753"/>
+      <w:bookmarkStart w:id="28" w:name="_Toc202503753"/>
       <w:r>
         <w:rPr>
           <w:rFonts w:ascii="Cambria Math" w:hAnsi="Cambria Math"/>
@@ -4129,7 +4090,7 @@
         </w:rPr>
         <w:t>Plan scientifique</w:t>
       </w:r>
-      <w:bookmarkEnd w:id="27"/>
+      <w:bookmarkEnd w:id="28"/>
     </w:p>
     <w:p>
       <w:pPr>
@@ -4456,7 +4417,7 @@
           <w:color w:val="auto"/>
         </w:rPr>
       </w:pPr>
-      <w:bookmarkStart w:id="28" w:name="_Toc202503754"/>
+      <w:bookmarkStart w:id="29" w:name="_Toc202503754"/>
       <w:r>
         <w:rPr>
           <w:rFonts w:ascii="Cambria Math" w:hAnsi="Cambria Math"/>
@@ -4473,7 +4434,7 @@
         </w:rPr>
         <w:t>lan</w:t>
       </w:r>
-      <w:bookmarkEnd w:id="28"/>
+      <w:bookmarkEnd w:id="29"/>
       <w:r>
         <w:rPr>
           <w:rFonts w:ascii="Cambria Math" w:hAnsi="Cambria Math"/>
@@ -4539,7 +4500,6 @@
           <w:rFonts w:ascii="Cambria" w:hAnsi="Cambria"/>
           <w:sz w:val="24"/>
         </w:rPr>
-        <w:lastRenderedPageBreak/>
         <w:t xml:space="preserve">Offrant des </w:t>
       </w:r>
       <w:r>
@@ -4612,6 +4572,7 @@
           <w:rFonts w:ascii="Cambria" w:hAnsi="Cambria"/>
           <w:sz w:val="24"/>
         </w:rPr>
+        <w:lastRenderedPageBreak/>
         <w:t>Permettant l’</w:t>
       </w:r>
       <w:r>
@@ -5100,7 +5061,6 @@
           <w:b/>
           <w:color w:val="auto"/>
         </w:rPr>
-        <w:lastRenderedPageBreak/>
         <w:t xml:space="preserve">Plan social </w:t>
       </w:r>
     </w:p>
@@ -5144,6 +5104,7 @@
           <w:rFonts w:ascii="Cambria" w:hAnsi="Cambria"/>
           <w:sz w:val="24"/>
         </w:rPr>
+        <w:lastRenderedPageBreak/>
         <w:t>L’</w:t>
       </w:r>
       <w:r>
@@ -5305,7 +5266,7 @@
           <w:color w:val="auto"/>
         </w:rPr>
       </w:pPr>
-      <w:bookmarkStart w:id="29" w:name="_Toc202503755"/>
+      <w:bookmarkStart w:id="30" w:name="_Toc202503755"/>
       <w:r>
         <w:rPr>
           <w:rFonts w:ascii="Cambria Math" w:hAnsi="Cambria Math"/>
@@ -5314,7 +5275,7 @@
         </w:rPr>
         <w:t>Délimitation de l’étude</w:t>
       </w:r>
-      <w:bookmarkEnd w:id="29"/>
+      <w:bookmarkEnd w:id="30"/>
     </w:p>
     <w:p>
       <w:pPr>
@@ -5416,7 +5377,7 @@
           <w:color w:val="auto"/>
         </w:rPr>
       </w:pPr>
-      <w:bookmarkStart w:id="30" w:name="_Toc202503756"/>
+      <w:bookmarkStart w:id="31" w:name="_Toc202503756"/>
       <w:r>
         <w:rPr>
           <w:rFonts w:ascii="Cambria Math" w:hAnsi="Cambria Math"/>
@@ -5425,7 +5386,7 @@
         </w:rPr>
         <w:t xml:space="preserve">Plan </w:t>
       </w:r>
-      <w:bookmarkEnd w:id="30"/>
+      <w:bookmarkEnd w:id="31"/>
       <w:r>
         <w:rPr>
           <w:rFonts w:ascii="Cambria Math" w:hAnsi="Cambria Math"/>
@@ -5632,7 +5593,7 @@
           <w:color w:val="auto"/>
         </w:rPr>
       </w:pPr>
-      <w:bookmarkStart w:id="31" w:name="_Toc202503757"/>
+      <w:bookmarkStart w:id="32" w:name="_Toc202503757"/>
       <w:r>
         <w:rPr>
           <w:rFonts w:ascii="Cambria Math" w:hAnsi="Cambria Math"/>
@@ -5641,7 +5602,7 @@
         </w:rPr>
         <w:t xml:space="preserve">Plan </w:t>
       </w:r>
-      <w:bookmarkEnd w:id="31"/>
+      <w:bookmarkEnd w:id="32"/>
       <w:r>
         <w:rPr>
           <w:rFonts w:ascii="Cambria Math" w:hAnsi="Cambria Math"/>
@@ -5854,65 +5815,65 @@
           <w:sz w:val="24"/>
           <w:lang w:val="en-US"/>
         </w:rPr>
+        <w:t>O</w:t>
+      </w:r>
+      <w:r>
+        <w:rPr>
+          <w:rFonts w:ascii="Cambria" w:hAnsi="Cambria"/>
+          <w:sz w:val="24"/>
+          <w:lang w:val="en-US"/>
+        </w:rPr>
+        <w:t xml:space="preserve">utils de </w:t>
+      </w:r>
+      <w:r>
+        <w:rPr>
+          <w:rFonts w:ascii="Cambria" w:hAnsi="Cambria"/>
+          <w:b/>
+          <w:bCs/>
+          <w:sz w:val="24"/>
+          <w:lang w:val="en-US"/>
+        </w:rPr>
+        <w:t>vocalisation</w:t>
+      </w:r>
+      <w:r>
+        <w:rPr>
+          <w:rFonts w:ascii="Cambria" w:hAnsi="Cambria"/>
+          <w:sz w:val="24"/>
+          <w:lang w:val="en-US"/>
+        </w:rPr>
+        <w:t xml:space="preserve"> (text-to-speech / speech-to-text) </w:t>
+      </w:r>
+      <w:r>
+        <w:rPr>
+          <w:rFonts w:ascii="Cambria" w:hAnsi="Cambria"/>
+          <w:sz w:val="24"/>
+          <w:lang w:val="en-US"/>
+        </w:rPr>
+        <w:t xml:space="preserve">et textuels (Text Generator) </w:t>
+      </w:r>
+      <w:r>
+        <w:rPr>
+          <w:rFonts w:ascii="Cambria" w:hAnsi="Cambria"/>
+          <w:sz w:val="24"/>
+          <w:lang w:val="en-US"/>
+        </w:rPr>
+        <w:t>pour l’agent conversationnel.</w:t>
+      </w:r>
+    </w:p>
+    <w:p>
+      <w:pPr>
+        <w:jc w:val="both"/>
+        <w:rPr>
+          <w:rFonts w:ascii="Cambria" w:hAnsi="Cambria"/>
+          <w:sz w:val="24"/>
+        </w:rPr>
+      </w:pPr>
+      <w:r>
+        <w:rPr>
+          <w:rFonts w:ascii="Cambria" w:hAnsi="Cambria"/>
+          <w:sz w:val="24"/>
+        </w:rPr>
         <w:lastRenderedPageBreak/>
-        <w:t>O</w:t>
-      </w:r>
-      <w:r>
-        <w:rPr>
-          <w:rFonts w:ascii="Cambria" w:hAnsi="Cambria"/>
-          <w:sz w:val="24"/>
-          <w:lang w:val="en-US"/>
-        </w:rPr>
-        <w:t xml:space="preserve">utils de </w:t>
-      </w:r>
-      <w:r>
-        <w:rPr>
-          <w:rFonts w:ascii="Cambria" w:hAnsi="Cambria"/>
-          <w:b/>
-          <w:bCs/>
-          <w:sz w:val="24"/>
-          <w:lang w:val="en-US"/>
-        </w:rPr>
-        <w:t>vocalisation</w:t>
-      </w:r>
-      <w:r>
-        <w:rPr>
-          <w:rFonts w:ascii="Cambria" w:hAnsi="Cambria"/>
-          <w:sz w:val="24"/>
-          <w:lang w:val="en-US"/>
-        </w:rPr>
-        <w:t xml:space="preserve"> (text-to-speech / speech-to-text) </w:t>
-      </w:r>
-      <w:r>
-        <w:rPr>
-          <w:rFonts w:ascii="Cambria" w:hAnsi="Cambria"/>
-          <w:sz w:val="24"/>
-          <w:lang w:val="en-US"/>
-        </w:rPr>
-        <w:t xml:space="preserve">et textuels (Text Generator) </w:t>
-      </w:r>
-      <w:r>
-        <w:rPr>
-          <w:rFonts w:ascii="Cambria" w:hAnsi="Cambria"/>
-          <w:sz w:val="24"/>
-          <w:lang w:val="en-US"/>
-        </w:rPr>
-        <w:t>pour l’agent conversationnel.</w:t>
-      </w:r>
-    </w:p>
-    <w:p>
-      <w:pPr>
-        <w:jc w:val="both"/>
-        <w:rPr>
-          <w:rFonts w:ascii="Cambria" w:hAnsi="Cambria"/>
-          <w:sz w:val="24"/>
-        </w:rPr>
-      </w:pPr>
-      <w:r>
-        <w:rPr>
-          <w:rFonts w:ascii="Cambria" w:hAnsi="Cambria"/>
-          <w:sz w:val="24"/>
-        </w:rPr>
         <w:t>Les systèmes de sécurité avancés, l’interopérabilité avec d’autres ERP, ou l’optimisation à grande échelle pour des systèmes hospitaliers multiples ne sont pas abordés dans ce travail.</w:t>
       </w:r>
     </w:p>
@@ -6338,7 +6299,7 @@
           <w:color w:val="auto"/>
         </w:rPr>
       </w:pPr>
-      <w:bookmarkStart w:id="32" w:name="_Toc202503758"/>
+      <w:bookmarkStart w:id="33" w:name="_Toc202503758"/>
       <w:r>
         <w:rPr>
           <w:rFonts w:ascii="Cambria Math" w:hAnsi="Cambria Math"/>
@@ -6355,7 +6316,7 @@
         </w:rPr>
         <w:t>mémoir</w:t>
       </w:r>
-      <w:bookmarkEnd w:id="32"/>
+      <w:bookmarkEnd w:id="33"/>
       <w:r>
         <w:rPr>
           <w:rFonts w:ascii="Cambria Math" w:hAnsi="Cambria Math"/>
@@ -6460,42 +6421,80 @@
           <w:sz w:val="24"/>
           <w:szCs w:val="32"/>
         </w:rPr>
-        <w:t xml:space="preserve"> axée sur la difficulté d’exploiter efficacement un ERP dans un </w:t>
+        <w:t xml:space="preserve"> axée sur la difficulté d’exploiter efficacement un ERP dans un environnement hospitalier sans outils intelligents d’assistance ou de prévision. En réponse à cette problématique, des </w:t>
       </w:r>
       <w:r>
         <w:rPr>
           <w:rFonts w:ascii="Cambria" w:eastAsiaTheme="majorEastAsia" w:hAnsi="Cambria" w:cstheme="majorBidi"/>
+          <w:b/>
+          <w:bCs/>
           <w:sz w:val="24"/>
           <w:szCs w:val="32"/>
         </w:rPr>
+        <w:t>objectifs clairs</w:t>
+      </w:r>
+      <w:r>
+        <w:rPr>
+          <w:rFonts w:ascii="Cambria" w:eastAsiaTheme="majorEastAsia" w:hAnsi="Cambria" w:cstheme="majorBidi"/>
+          <w:sz w:val="24"/>
+          <w:szCs w:val="32"/>
+        </w:rPr>
+        <w:t xml:space="preserve"> ont été définis, notamment : faciliter l’utilisation de </w:t>
+      </w:r>
+      <w:r>
+        <w:rPr>
+          <w:rFonts w:ascii="Cambria" w:eastAsiaTheme="majorEastAsia" w:hAnsi="Cambria" w:cstheme="majorBidi"/>
+          <w:sz w:val="24"/>
+          <w:szCs w:val="32"/>
+        </w:rPr>
         <w:lastRenderedPageBreak/>
-        <w:t xml:space="preserve">environnement hospitalier sans outils intelligents d’assistance ou de prévision. En réponse à cette problématique, des </w:t>
+        <w:t>l’ERP Uptiimum via un assistant vocal</w:t>
       </w:r>
       <w:r>
         <w:rPr>
           <w:rFonts w:ascii="Cambria" w:eastAsiaTheme="majorEastAsia" w:hAnsi="Cambria" w:cstheme="majorBidi"/>
+          <w:sz w:val="24"/>
+          <w:szCs w:val="32"/>
+        </w:rPr>
+        <w:t xml:space="preserve"> et textuel</w:t>
+      </w:r>
+      <w:r>
+        <w:rPr>
+          <w:rFonts w:ascii="Cambria" w:eastAsiaTheme="majorEastAsia" w:hAnsi="Cambria" w:cstheme="majorBidi"/>
+          <w:sz w:val="24"/>
+          <w:szCs w:val="32"/>
+        </w:rPr>
+        <w:t xml:space="preserve">, et fournir aux décideurs des </w:t>
+      </w:r>
+      <w:r>
+        <w:rPr>
+          <w:rFonts w:ascii="Cambria" w:eastAsiaTheme="majorEastAsia" w:hAnsi="Cambria" w:cstheme="majorBidi"/>
           <w:b/>
           <w:bCs/>
           <w:sz w:val="24"/>
           <w:szCs w:val="32"/>
         </w:rPr>
-        <w:t>objectifs clairs</w:t>
+        <w:t xml:space="preserve">indicateurs visuels enrichis </w:t>
       </w:r>
       <w:r>
         <w:rPr>
           <w:rFonts w:ascii="Cambria" w:eastAsiaTheme="majorEastAsia" w:hAnsi="Cambria" w:cstheme="majorBidi"/>
+          <w:b/>
+          <w:bCs/>
           <w:sz w:val="24"/>
           <w:szCs w:val="32"/>
         </w:rPr>
-        <w:t xml:space="preserve"> ont été définis, notamment : faciliter l’utilisation de l’ERP Uptiimum via un assistant vocal</w:t>
+        <w:t>et</w:t>
       </w:r>
       <w:r>
         <w:rPr>
           <w:rFonts w:ascii="Cambria" w:eastAsiaTheme="majorEastAsia" w:hAnsi="Cambria" w:cstheme="majorBidi"/>
+          <w:b/>
+          <w:bCs/>
           <w:sz w:val="24"/>
           <w:szCs w:val="32"/>
         </w:rPr>
-        <w:t xml:space="preserve"> et textuel</w:t>
+        <w:t xml:space="preserve"> des modèles prédictifs</w:t>
       </w:r>
       <w:r>
         <w:rPr>
@@ -6503,37 +6502,71 @@
           <w:sz w:val="24"/>
           <w:szCs w:val="32"/>
         </w:rPr>
-        <w:t xml:space="preserve">, et fournir aux décideurs des </w:t>
-      </w:r>
-      <w:r>
+        <w:t xml:space="preserve"> capables d’anticiper l’évolution de certains indicateurs clés (stocks, fréquentation, ressources humaines, etc.).</w:t>
+      </w:r>
+    </w:p>
+    <w:p>
+      <w:pPr>
+        <w:jc w:val="both"/>
         <w:rPr>
           <w:rFonts w:ascii="Cambria" w:eastAsiaTheme="majorEastAsia" w:hAnsi="Cambria" w:cstheme="majorBidi"/>
+          <w:sz w:val="24"/>
+          <w:szCs w:val="32"/>
+        </w:rPr>
+      </w:pPr>
+      <w:r>
+        <w:rPr>
+          <w:rFonts w:ascii="Cambria" w:eastAsiaTheme="majorEastAsia" w:hAnsi="Cambria" w:cstheme="majorBidi"/>
+          <w:sz w:val="24"/>
+          <w:szCs w:val="32"/>
+        </w:rPr>
+        <w:t xml:space="preserve">Dans la suite du mémoire, la </w:t>
+      </w:r>
+      <w:r>
+        <w:rPr>
+          <w:rFonts w:ascii="Cambria" w:eastAsiaTheme="majorEastAsia" w:hAnsi="Cambria" w:cstheme="majorBidi"/>
           <w:b/>
           <w:bCs/>
           <w:sz w:val="24"/>
           <w:szCs w:val="32"/>
         </w:rPr>
-        <w:t xml:space="preserve">indicateurs visuels enrichis </w:t>
+        <w:t>première partie</w:t>
       </w:r>
       <w:r>
         <w:rPr>
           <w:rFonts w:ascii="Cambria" w:eastAsiaTheme="majorEastAsia" w:hAnsi="Cambria" w:cstheme="majorBidi"/>
+          <w:sz w:val="24"/>
+          <w:szCs w:val="32"/>
+        </w:rPr>
+        <w:t xml:space="preserve"> sera consacrée à un </w:t>
+      </w:r>
+      <w:r>
+        <w:rPr>
+          <w:rFonts w:ascii="Cambria" w:eastAsiaTheme="majorEastAsia" w:hAnsi="Cambria" w:cstheme="majorBidi"/>
           <w:b/>
           <w:bCs/>
           <w:sz w:val="24"/>
           <w:szCs w:val="32"/>
         </w:rPr>
-        <w:t>et</w:t>
+        <w:t>cadre théorique</w:t>
       </w:r>
       <w:r>
         <w:rPr>
           <w:rFonts w:ascii="Cambria" w:eastAsiaTheme="majorEastAsia" w:hAnsi="Cambria" w:cstheme="majorBidi"/>
+          <w:sz w:val="24"/>
+          <w:szCs w:val="32"/>
+        </w:rPr>
+        <w:t xml:space="preserve"> permettant de mieux comprendre les concepts mobilisés : l’intelligence artificielle (en particulier l’analyse prédictive et les interfaces conversationnelles), les technologies Big Data, ainsi que le fonctionnement des ERP dans le contexte hospitalier. Une </w:t>
+      </w:r>
+      <w:r>
+        <w:rPr>
+          <w:rFonts w:ascii="Cambria" w:eastAsiaTheme="majorEastAsia" w:hAnsi="Cambria" w:cstheme="majorBidi"/>
           <w:b/>
           <w:bCs/>
           <w:sz w:val="24"/>
           <w:szCs w:val="32"/>
         </w:rPr>
-        <w:t xml:space="preserve"> des modèles prédictifs</w:t>
+        <w:t>revue de littérature</w:t>
       </w:r>
       <w:r>
         <w:rPr>
@@ -6541,7 +6574,7 @@
           <w:sz w:val="24"/>
           <w:szCs w:val="32"/>
         </w:rPr>
-        <w:t xml:space="preserve"> capables d’anticiper l’évolution de certains indicateurs clés (stocks, fréquentation, ressources humaines, etc.).</w:t>
+        <w:t xml:space="preserve"> viendra enrichir cette base en exposant des études antérieures ayant traité de l’intégration de l’IA dans les systèmes de gestion hospitaliers.</w:t>
       </w:r>
     </w:p>
     <w:p>
@@ -6559,35 +6592,53 @@
           <w:sz w:val="24"/>
           <w:szCs w:val="32"/>
         </w:rPr>
-        <w:t xml:space="preserve">Dans la suite du mémoire, la </w:t>
+        <w:t>L</w:t>
       </w:r>
       <w:r>
         <w:rPr>
           <w:rFonts w:ascii="Cambria" w:eastAsiaTheme="majorEastAsia" w:hAnsi="Cambria" w:cstheme="majorBidi"/>
+          <w:sz w:val="24"/>
+          <w:szCs w:val="32"/>
+        </w:rPr>
+        <w:t xml:space="preserve">a </w:t>
+      </w:r>
+      <w:r>
+        <w:rPr>
+          <w:rFonts w:ascii="Cambria" w:eastAsiaTheme="majorEastAsia" w:hAnsi="Cambria" w:cstheme="majorBidi"/>
           <w:b/>
           <w:bCs/>
           <w:sz w:val="24"/>
           <w:szCs w:val="32"/>
         </w:rPr>
-        <w:t>première partie</w:t>
+        <w:t>deuxième</w:t>
       </w:r>
       <w:r>
         <w:rPr>
           <w:rFonts w:ascii="Cambria" w:eastAsiaTheme="majorEastAsia" w:hAnsi="Cambria" w:cstheme="majorBidi"/>
+          <w:b/>
+          <w:bCs/>
           <w:sz w:val="24"/>
           <w:szCs w:val="32"/>
         </w:rPr>
-        <w:t xml:space="preserve"> sera consacrée à un </w:t>
+        <w:t xml:space="preserve"> partie</w:t>
       </w:r>
       <w:r>
         <w:rPr>
           <w:rFonts w:ascii="Cambria" w:eastAsiaTheme="majorEastAsia" w:hAnsi="Cambria" w:cstheme="majorBidi"/>
+          <w:sz w:val="24"/>
+          <w:szCs w:val="32"/>
+        </w:rPr>
+        <w:t xml:space="preserve"> exposera la </w:t>
+      </w:r>
+      <w:r>
+        <w:rPr>
+          <w:rFonts w:ascii="Cambria" w:eastAsiaTheme="majorEastAsia" w:hAnsi="Cambria" w:cstheme="majorBidi"/>
           <w:b/>
           <w:bCs/>
           <w:sz w:val="24"/>
           <w:szCs w:val="32"/>
         </w:rPr>
-        <w:t>cadre théorique</w:t>
+        <w:t>mise en œuvre pratique</w:t>
       </w:r>
       <w:r>
         <w:rPr>
@@ -6595,25 +6646,111 @@
           <w:sz w:val="24"/>
           <w:szCs w:val="32"/>
         </w:rPr>
-        <w:t xml:space="preserve"> permettant de mieux comprendre les concepts mobilisés : l’intelligence artificielle (en particulier l’analyse prédictive et les interfaces conversationnelles), les technologies Big Data, ainsi que le fonctionnement des ERP dans le contexte hospitalier. Une </w:t>
+        <w:t xml:space="preserve"> de la solution proposée. Il s’agira ici de présenter</w:t>
       </w:r>
       <w:r>
         <w:rPr>
           <w:rFonts w:ascii="Cambria" w:eastAsiaTheme="majorEastAsia" w:hAnsi="Cambria" w:cstheme="majorBidi"/>
+          <w:sz w:val="24"/>
+          <w:szCs w:val="32"/>
+        </w:rPr>
+        <w:t xml:space="preserve"> la nature de l’étude, les variables, les outils employé et</w:t>
+      </w:r>
+      <w:r>
+        <w:rPr>
+          <w:rFonts w:ascii="Cambria" w:eastAsiaTheme="majorEastAsia" w:hAnsi="Cambria" w:cstheme="majorBidi"/>
+          <w:sz w:val="24"/>
+          <w:szCs w:val="32"/>
+        </w:rPr>
+        <w:t xml:space="preserve"> </w:t>
+      </w:r>
+      <w:r>
+        <w:rPr>
+          <w:rFonts w:ascii="Cambria" w:eastAsiaTheme="majorEastAsia" w:hAnsi="Cambria" w:cstheme="majorBidi"/>
+          <w:sz w:val="24"/>
+          <w:szCs w:val="32"/>
+        </w:rPr>
+        <w:t>les indicateurs nécessaire à la mise sur pied de ce projet. Par ailleurs, il présente également les procédures de collecte des données et les analyses menées sur celles-ci.</w:t>
+      </w:r>
+    </w:p>
+    <w:p>
+      <w:pPr>
+        <w:jc w:val="both"/>
+        <w:rPr>
+          <w:rFonts w:ascii="Cambria" w:eastAsiaTheme="majorEastAsia" w:hAnsi="Cambria" w:cstheme="majorBidi"/>
+          <w:sz w:val="24"/>
+          <w:szCs w:val="32"/>
+        </w:rPr>
+      </w:pPr>
+      <w:r>
+        <w:rPr>
+          <w:rFonts w:ascii="Cambria" w:eastAsiaTheme="majorEastAsia" w:hAnsi="Cambria" w:cstheme="majorBidi"/>
+          <w:sz w:val="24"/>
+          <w:szCs w:val="32"/>
+        </w:rPr>
+        <w:t>L</w:t>
+      </w:r>
+      <w:r>
+        <w:rPr>
+          <w:rFonts w:ascii="Cambria" w:eastAsiaTheme="majorEastAsia" w:hAnsi="Cambria" w:cstheme="majorBidi"/>
+          <w:sz w:val="24"/>
+          <w:szCs w:val="32"/>
+        </w:rPr>
+        <w:t xml:space="preserve">a </w:t>
+      </w:r>
+      <w:r>
+        <w:rPr>
+          <w:rFonts w:ascii="Cambria" w:eastAsiaTheme="majorEastAsia" w:hAnsi="Cambria" w:cstheme="majorBidi"/>
           <w:b/>
           <w:bCs/>
           <w:sz w:val="24"/>
           <w:szCs w:val="32"/>
         </w:rPr>
-        <w:t>revue de littérature</w:t>
+        <w:t>troisième</w:t>
       </w:r>
       <w:r>
         <w:rPr>
           <w:rFonts w:ascii="Cambria" w:eastAsiaTheme="majorEastAsia" w:hAnsi="Cambria" w:cstheme="majorBidi"/>
+          <w:b/>
+          <w:bCs/>
           <w:sz w:val="24"/>
           <w:szCs w:val="32"/>
         </w:rPr>
-        <w:t xml:space="preserve"> viendra enrichir cette base en exposant des études antérieures ayant traité de l’intégration de l’IA dans les systèmes de gestion hospitaliers.</w:t>
+        <w:t xml:space="preserve"> partie</w:t>
+      </w:r>
+      <w:r>
+        <w:rPr>
+          <w:rFonts w:ascii="Cambria" w:eastAsiaTheme="majorEastAsia" w:hAnsi="Cambria" w:cstheme="majorBidi"/>
+          <w:sz w:val="24"/>
+          <w:szCs w:val="32"/>
+        </w:rPr>
+        <w:t xml:space="preserve"> présentera le </w:t>
+      </w:r>
+      <w:r>
+        <w:rPr>
+          <w:rFonts w:ascii="Cambria" w:eastAsiaTheme="majorEastAsia" w:hAnsi="Cambria" w:cstheme="majorBidi"/>
+          <w:b/>
+          <w:bCs/>
+          <w:sz w:val="24"/>
+          <w:szCs w:val="32"/>
+        </w:rPr>
+        <w:t>contexte spécifique du projet</w:t>
+      </w:r>
+      <w:r>
+        <w:rPr>
+          <w:rFonts w:ascii="Cambria" w:eastAsiaTheme="majorEastAsia" w:hAnsi="Cambria" w:cstheme="majorBidi"/>
+          <w:sz w:val="24"/>
+          <w:szCs w:val="32"/>
+        </w:rPr>
+        <w:t>, à travers une description détaillée de la structure TDR Consulting, de l’architecture fonctionnelle de l’ERP Uptiimum, et des limites identifiées dans sa version initiale. Ce diagnostic servira de fondement à la conception du module IA.</w:t>
+      </w:r>
+      <w:r>
+        <w:rPr>
+          <w:rFonts w:ascii="Cambria" w:eastAsiaTheme="majorEastAsia" w:hAnsi="Cambria" w:cstheme="majorBidi"/>
+          <w:sz w:val="24"/>
+          <w:szCs w:val="32"/>
+        </w:rPr>
+        <w:t xml:space="preserve"> Cette section décrira également la méthode de collecte ou de simulation des données, les outils technologiques mobilisés (Laravel, Python, bibliothèques de visualisation, services d’IA), ainsi que les limites fonctionnelles du prototype développé.</w:t>
       </w:r>
     </w:p>
     <w:p>
@@ -6631,35 +6768,69 @@
           <w:sz w:val="24"/>
           <w:szCs w:val="32"/>
         </w:rPr>
-        <w:t>L</w:t>
+        <w:t xml:space="preserve">Enfin, la </w:t>
       </w:r>
       <w:r>
         <w:rPr>
           <w:rFonts w:ascii="Cambria" w:eastAsiaTheme="majorEastAsia" w:hAnsi="Cambria" w:cstheme="majorBidi"/>
+          <w:b/>
           <w:sz w:val="24"/>
           <w:szCs w:val="32"/>
         </w:rPr>
-        <w:t xml:space="preserve">a </w:t>
+        <w:t xml:space="preserve">quatrième </w:t>
       </w:r>
       <w:r>
         <w:rPr>
           <w:rFonts w:ascii="Cambria" w:eastAsiaTheme="majorEastAsia" w:hAnsi="Cambria" w:cstheme="majorBidi"/>
+          <w:sz w:val="24"/>
+          <w:szCs w:val="32"/>
+        </w:rPr>
+        <w:t xml:space="preserve">et dernière partie présente </w:t>
+      </w:r>
+      <w:r>
+        <w:rPr>
+          <w:rFonts w:ascii="Cambria" w:eastAsiaTheme="majorEastAsia" w:hAnsi="Cambria" w:cstheme="majorBidi"/>
+          <w:sz w:val="24"/>
+          <w:szCs w:val="32"/>
+        </w:rPr>
+        <w:t xml:space="preserve">les étapes suivies pour concevoir et intégrer les composants développés, à savoir : un </w:t>
+      </w:r>
+      <w:r>
+        <w:rPr>
+          <w:rFonts w:ascii="Cambria" w:eastAsiaTheme="majorEastAsia" w:hAnsi="Cambria" w:cstheme="majorBidi"/>
           <w:b/>
           <w:bCs/>
           <w:sz w:val="24"/>
           <w:szCs w:val="32"/>
         </w:rPr>
-        <w:t>deuxième</w:t>
+        <w:t>assistant vocal capable d’interagir avec l’utilisateur</w:t>
       </w:r>
       <w:r>
         <w:rPr>
           <w:rFonts w:ascii="Cambria" w:eastAsiaTheme="majorEastAsia" w:hAnsi="Cambria" w:cstheme="majorBidi"/>
+          <w:sz w:val="24"/>
+          <w:szCs w:val="32"/>
+        </w:rPr>
+        <w:t xml:space="preserve">, des </w:t>
+      </w:r>
+      <w:r>
+        <w:rPr>
+          <w:rFonts w:ascii="Cambria" w:eastAsiaTheme="majorEastAsia" w:hAnsi="Cambria" w:cstheme="majorBidi"/>
+          <w:b/>
+          <w:sz w:val="24"/>
+          <w:szCs w:val="32"/>
+        </w:rPr>
+        <w:t>D</w:t>
+      </w:r>
+      <w:r>
+        <w:rPr>
+          <w:rFonts w:ascii="Cambria" w:eastAsiaTheme="majorEastAsia" w:hAnsi="Cambria" w:cstheme="majorBidi"/>
           <w:b/>
           <w:bCs/>
           <w:sz w:val="24"/>
           <w:szCs w:val="32"/>
         </w:rPr>
-        <w:t xml:space="preserve"> partie</w:t>
+        <w:t>ashboard dynamiques alimentés par des algorithmes de prédiction</w:t>
       </w:r>
       <w:r>
         <w:rPr>
@@ -6667,228 +6838,16 @@
           <w:sz w:val="24"/>
           <w:szCs w:val="32"/>
         </w:rPr>
-        <w:t xml:space="preserve"> exposera la </w:t>
+        <w:t>, ainsi qu’un système d’analyse simplifiée pour les performances des départements hospitaliers.</w:t>
       </w:r>
       <w:r>
         <w:rPr>
           <w:rFonts w:ascii="Cambria" w:eastAsiaTheme="majorEastAsia" w:hAnsi="Cambria" w:cstheme="majorBidi"/>
-          <w:b/>
-          <w:bCs/>
           <w:sz w:val="24"/>
           <w:szCs w:val="32"/>
         </w:rPr>
-        <w:t>mise en œuvre pratique</w:t>
-      </w:r>
-      <w:r>
-        <w:rPr>
-          <w:rFonts w:ascii="Cambria" w:eastAsiaTheme="majorEastAsia" w:hAnsi="Cambria" w:cstheme="majorBidi"/>
-          <w:sz w:val="24"/>
-          <w:szCs w:val="32"/>
-        </w:rPr>
-        <w:t xml:space="preserve"> de la solution proposée. Il s’agira ici de présenter</w:t>
-      </w:r>
-      <w:r>
-        <w:rPr>
-          <w:rFonts w:ascii="Cambria" w:eastAsiaTheme="majorEastAsia" w:hAnsi="Cambria" w:cstheme="majorBidi"/>
-          <w:sz w:val="24"/>
-          <w:szCs w:val="32"/>
-        </w:rPr>
-        <w:t xml:space="preserve"> la nature de l’étude, les variables, les outils employé et</w:t>
-      </w:r>
-      <w:r>
-        <w:rPr>
-          <w:rFonts w:ascii="Cambria" w:eastAsiaTheme="majorEastAsia" w:hAnsi="Cambria" w:cstheme="majorBidi"/>
-          <w:sz w:val="24"/>
-          <w:szCs w:val="32"/>
-        </w:rPr>
-        <w:t xml:space="preserve"> </w:t>
-      </w:r>
-      <w:r>
-        <w:rPr>
-          <w:rFonts w:ascii="Cambria" w:eastAsiaTheme="majorEastAsia" w:hAnsi="Cambria" w:cstheme="majorBidi"/>
-          <w:sz w:val="24"/>
-          <w:szCs w:val="32"/>
-        </w:rPr>
-        <w:t>les indicateurs nécessaire à la mise sur pied de ce projet. Par ailleurs, il présente également les procédures de collecte des données et les analyses menées sur celles-ci.</w:t>
-      </w:r>
-    </w:p>
-    <w:p>
-      <w:pPr>
-        <w:jc w:val="both"/>
-        <w:rPr>
-          <w:rFonts w:ascii="Cambria" w:eastAsiaTheme="majorEastAsia" w:hAnsi="Cambria" w:cstheme="majorBidi"/>
-          <w:sz w:val="24"/>
-          <w:szCs w:val="32"/>
-        </w:rPr>
-      </w:pPr>
-      <w:r>
-        <w:rPr>
-          <w:rFonts w:ascii="Cambria" w:eastAsiaTheme="majorEastAsia" w:hAnsi="Cambria" w:cstheme="majorBidi"/>
-          <w:sz w:val="24"/>
-          <w:szCs w:val="32"/>
-        </w:rPr>
-        <w:t>L</w:t>
-      </w:r>
-      <w:r>
-        <w:rPr>
-          <w:rFonts w:ascii="Cambria" w:eastAsiaTheme="majorEastAsia" w:hAnsi="Cambria" w:cstheme="majorBidi"/>
-          <w:sz w:val="24"/>
-          <w:szCs w:val="32"/>
-        </w:rPr>
-        <w:t xml:space="preserve">a </w:t>
-      </w:r>
-      <w:r>
-        <w:rPr>
-          <w:rFonts w:ascii="Cambria" w:eastAsiaTheme="majorEastAsia" w:hAnsi="Cambria" w:cstheme="majorBidi"/>
-          <w:b/>
-          <w:bCs/>
-          <w:sz w:val="24"/>
-          <w:szCs w:val="32"/>
-        </w:rPr>
-        <w:t>troisième</w:t>
-      </w:r>
-      <w:r>
-        <w:rPr>
-          <w:rFonts w:ascii="Cambria" w:eastAsiaTheme="majorEastAsia" w:hAnsi="Cambria" w:cstheme="majorBidi"/>
-          <w:b/>
-          <w:bCs/>
-          <w:sz w:val="24"/>
-          <w:szCs w:val="32"/>
-        </w:rPr>
-        <w:t xml:space="preserve"> partie</w:t>
-      </w:r>
-      <w:r>
-        <w:rPr>
-          <w:rFonts w:ascii="Cambria" w:eastAsiaTheme="majorEastAsia" w:hAnsi="Cambria" w:cstheme="majorBidi"/>
-          <w:sz w:val="24"/>
-          <w:szCs w:val="32"/>
-        </w:rPr>
-        <w:t xml:space="preserve"> présentera le </w:t>
-      </w:r>
-      <w:r>
-        <w:rPr>
-          <w:rFonts w:ascii="Cambria" w:eastAsiaTheme="majorEastAsia" w:hAnsi="Cambria" w:cstheme="majorBidi"/>
-          <w:b/>
-          <w:bCs/>
-          <w:sz w:val="24"/>
-          <w:szCs w:val="32"/>
-        </w:rPr>
-        <w:t>contexte spécifique du projet</w:t>
-      </w:r>
-      <w:r>
-        <w:rPr>
-          <w:rFonts w:ascii="Cambria" w:eastAsiaTheme="majorEastAsia" w:hAnsi="Cambria" w:cstheme="majorBidi"/>
-          <w:sz w:val="24"/>
-          <w:szCs w:val="32"/>
-        </w:rPr>
-        <w:t>, à travers une description détaillée de la structure TDR Consulting, de l’architecture fonctionnelle de l’ERP Uptiimum, et des limites identifiées dans sa version initiale. Ce diagnostic servira de fondement à la conception du module IA.</w:t>
-      </w:r>
-      <w:r>
-        <w:rPr>
-          <w:rFonts w:ascii="Cambria" w:eastAsiaTheme="majorEastAsia" w:hAnsi="Cambria" w:cstheme="majorBidi"/>
-          <w:sz w:val="24"/>
-          <w:szCs w:val="32"/>
-        </w:rPr>
-        <w:t xml:space="preserve"> Cette section décrira également la méthode de collecte ou de simulation des données, les outils technologiques mobilisés (Laravel, Python, bibliothèques de visualisation, services d’IA), ainsi que les limites fonctionnelles du prototype développé.</w:t>
-      </w:r>
-    </w:p>
-    <w:p>
-      <w:pPr>
-        <w:jc w:val="both"/>
-        <w:rPr>
-          <w:rFonts w:ascii="Cambria" w:eastAsiaTheme="majorEastAsia" w:hAnsi="Cambria" w:cstheme="majorBidi"/>
-          <w:sz w:val="24"/>
-          <w:szCs w:val="32"/>
-        </w:rPr>
-      </w:pPr>
-      <w:r>
-        <w:rPr>
-          <w:rFonts w:ascii="Cambria" w:eastAsiaTheme="majorEastAsia" w:hAnsi="Cambria" w:cstheme="majorBidi"/>
-          <w:sz w:val="24"/>
-          <w:szCs w:val="32"/>
-        </w:rPr>
-        <w:t xml:space="preserve">Enfin, la </w:t>
-      </w:r>
-      <w:r>
-        <w:rPr>
-          <w:rFonts w:ascii="Cambria" w:eastAsiaTheme="majorEastAsia" w:hAnsi="Cambria" w:cstheme="majorBidi"/>
-          <w:b/>
-          <w:sz w:val="24"/>
-          <w:szCs w:val="32"/>
-        </w:rPr>
-        <w:t xml:space="preserve">quatrième </w:t>
-      </w:r>
-      <w:r>
-        <w:rPr>
-          <w:rFonts w:ascii="Cambria" w:eastAsiaTheme="majorEastAsia" w:hAnsi="Cambria" w:cstheme="majorBidi"/>
-          <w:sz w:val="24"/>
-          <w:szCs w:val="32"/>
-        </w:rPr>
-        <w:t xml:space="preserve">et dernière partie présente </w:t>
-      </w:r>
-      <w:r>
-        <w:rPr>
-          <w:rFonts w:ascii="Cambria" w:eastAsiaTheme="majorEastAsia" w:hAnsi="Cambria" w:cstheme="majorBidi"/>
-          <w:sz w:val="24"/>
-          <w:szCs w:val="32"/>
-        </w:rPr>
-        <w:t xml:space="preserve">les étapes suivies pour concevoir et intégrer les composants développés, à savoir : un </w:t>
-      </w:r>
-      <w:r>
-        <w:rPr>
-          <w:rFonts w:ascii="Cambria" w:eastAsiaTheme="majorEastAsia" w:hAnsi="Cambria" w:cstheme="majorBidi"/>
-          <w:b/>
-          <w:bCs/>
-          <w:sz w:val="24"/>
-          <w:szCs w:val="32"/>
-        </w:rPr>
-        <w:t>assistant vocal capable d’interagir avec l’utilisateur</w:t>
-      </w:r>
-      <w:r>
-        <w:rPr>
-          <w:rFonts w:ascii="Cambria" w:eastAsiaTheme="majorEastAsia" w:hAnsi="Cambria" w:cstheme="majorBidi"/>
-          <w:sz w:val="24"/>
-          <w:szCs w:val="32"/>
-        </w:rPr>
-        <w:t xml:space="preserve">, des </w:t>
-      </w:r>
-      <w:r>
-        <w:rPr>
-          <w:rFonts w:ascii="Cambria" w:eastAsiaTheme="majorEastAsia" w:hAnsi="Cambria" w:cstheme="majorBidi"/>
-          <w:b/>
-          <w:sz w:val="24"/>
-          <w:szCs w:val="32"/>
-        </w:rPr>
-        <w:t>D</w:t>
-      </w:r>
-      <w:r>
-        <w:rPr>
-          <w:rFonts w:ascii="Cambria" w:eastAsiaTheme="majorEastAsia" w:hAnsi="Cambria" w:cstheme="majorBidi"/>
-          <w:b/>
-          <w:bCs/>
-          <w:sz w:val="24"/>
-          <w:szCs w:val="32"/>
-        </w:rPr>
-        <w:t>ashboard dynamiques alimentés par des algorithmes de prédiction</w:t>
-      </w:r>
-      <w:r>
-        <w:rPr>
-          <w:rFonts w:ascii="Cambria" w:eastAsiaTheme="majorEastAsia" w:hAnsi="Cambria" w:cstheme="majorBidi"/>
-          <w:sz w:val="24"/>
-          <w:szCs w:val="32"/>
-        </w:rPr>
-        <w:t>, ainsi qu’un système d’analyse simplifiée pour les performances des départements hospitaliers.</w:t>
-      </w:r>
-      <w:r>
-        <w:rPr>
-          <w:rFonts w:ascii="Cambria" w:eastAsiaTheme="majorEastAsia" w:hAnsi="Cambria" w:cstheme="majorBidi"/>
-          <w:sz w:val="24"/>
-          <w:szCs w:val="32"/>
-        </w:rPr>
         <w:t xml:space="preserve"> Elle présente aussi les amélioration/aspirations futurs à apporter au projet, l’analyse financière et les difficultés rencontrées lors de la réalisation de ce projet.</w:t>
       </w:r>
-      <w:bookmarkStart w:id="33" w:name="_GoBack"/>
-      <w:bookmarkEnd w:id="33"/>
     </w:p>
     <w:p>
       <w:pPr>
@@ -17293,7 +17252,7 @@
               <w:szCs w:val="18"/>
               <w:lang w:val="fr-FR"/>
             </w:rPr>
-            <w:t>xxix</w:t>
+            <w:t>24</w:t>
           </w:r>
           <w:r>
             <w:rPr>
@@ -17524,7 +17483,7 @@
         <v:path o:extrusionok="f" gradientshapeok="t" o:connecttype="rect"/>
         <o:lock v:ext="edit" aspectratio="t"/>
       </v:shapetype>
-      <v:shape id="_x0000_i1194" type="#_x0000_t75" style="width:11.25pt;height:11.25pt" o:bullet="t">
+      <v:shape id="_x0000_i1028" type="#_x0000_t75" style="width:11.25pt;height:11.25pt" o:bullet="t">
         <v:imagedata r:id="rId1" o:title="mso5AEE"/>
       </v:shape>
     </w:pict>
@@ -22186,6 +22145,7 @@
   <w:style w:type="character" w:default="1" w:styleId="Policepardfaut">
     <w:name w:val="Default Paragraph Font"/>
     <w:uiPriority w:val="1"/>
+    <w:semiHidden/>
     <w:unhideWhenUsed/>
   </w:style>
   <w:style w:type="table" w:default="1" w:styleId="TableauNormal">
@@ -22764,6 +22724,7 @@
     <w:rsid w:val="00112530"/>
     <w:rsid w:val="003304E6"/>
     <w:rsid w:val="0041484D"/>
+    <w:rsid w:val="0049731D"/>
     <w:rsid w:val="005D46F8"/>
     <w:rsid w:val="0068109C"/>
     <w:rsid w:val="008E2426"/>
@@ -23511,7 +23472,7 @@
 </file>
 
 <file path=customXml/itemProps1.xml><?xml version="1.0" encoding="utf-8"?>
-<ds:datastoreItem xmlns:ds="http://schemas.openxmlformats.org/officeDocument/2006/customXml" ds:itemID="{63C265BA-52CD-4E4F-A829-D84D056EE0EC}">
+<ds:datastoreItem xmlns:ds="http://schemas.openxmlformats.org/officeDocument/2006/customXml" ds:itemID="{751ACC9E-EAD5-40BB-86EE-30CBDF3041E7}">
   <ds:schemaRefs>
     <ds:schemaRef ds:uri="http://schemas.openxmlformats.org/officeDocument/2006/bibliography"/>
   </ds:schemaRefs>

</xml_diff>

<commit_message>
Organigramme tdr, présentation complétée
</commit_message>
<xml_diff>
--- a/mémo_rapport.docx
+++ b/mémo_rapport.docx
@@ -267,7 +267,25 @@
           <w:sz w:val="24"/>
           <w:szCs w:val="24"/>
         </w:rPr>
-        <w:t>mon encadreur académique, pour son suivi attentif, ses orientations avisées et son soutien constant tout au long de ce projet.</w:t>
+        <w:t xml:space="preserve">mon encadreur académique, pour son suivi attentif, ses orientations avisées et son </w:t>
+      </w:r>
+      <w:proofErr w:type="gramStart"/>
+      <w:r>
+        <w:rPr>
+          <w:rFonts w:ascii="Cambria Math" w:hAnsi="Cambria Math"/>
+          <w:sz w:val="24"/>
+          <w:szCs w:val="24"/>
+        </w:rPr>
+        <w:t>soutien</w:t>
+      </w:r>
+      <w:proofErr w:type="gramEnd"/>
+      <w:r>
+        <w:rPr>
+          <w:rFonts w:ascii="Cambria Math" w:hAnsi="Cambria Math"/>
+          <w:sz w:val="24"/>
+          <w:szCs w:val="24"/>
+        </w:rPr>
+        <w:t xml:space="preserve"> constant tout au long de ce projet.</w:t>
       </w:r>
     </w:p>
     <w:p>
@@ -349,7 +367,25 @@
           <w:sz w:val="24"/>
           <w:szCs w:val="24"/>
         </w:rPr>
-        <w:t>, Directeur des écoles supérieures Digital College et Keyce Informatique &amp; Intelligence Artificielle, pour son engagement indéfectible en faveur de la réussite des étudiants et pour avoir créé un environnement propice à l’épanouissement académique.</w:t>
+        <w:t xml:space="preserve">, Directeur des écoles supérieures Digital </w:t>
+      </w:r>
+      <w:proofErr w:type="spellStart"/>
+      <w:r>
+        <w:rPr>
+          <w:rFonts w:ascii="Cambria Math" w:hAnsi="Cambria Math"/>
+          <w:sz w:val="24"/>
+          <w:szCs w:val="24"/>
+        </w:rPr>
+        <w:t>College</w:t>
+      </w:r>
+      <w:proofErr w:type="spellEnd"/>
+      <w:r>
+        <w:rPr>
+          <w:rFonts w:ascii="Cambria Math" w:hAnsi="Cambria Math"/>
+          <w:sz w:val="24"/>
+          <w:szCs w:val="24"/>
+        </w:rPr>
+        <w:t xml:space="preserve"> et Keyce Informatique &amp; Intelligence Artificielle, pour son engagement indéfectible en faveur de la réussite des étudiants et pour avoir créé un environnement propice à l’épanouissement académique.</w:t>
       </w:r>
     </w:p>
     <w:p>
@@ -620,6 +656,64 @@
           <w:szCs w:val="24"/>
         </w:rPr>
         <w:t xml:space="preserve"> qui m’a hébergé durant toute cette période de stage, qui m’a choyé et m’a accueilli avec amour.</w:t>
+      </w:r>
+    </w:p>
+    <w:p>
+      <w:pPr>
+        <w:pStyle w:val="Paragraphedeliste"/>
+        <w:numPr>
+          <w:ilvl w:val="0"/>
+          <w:numId w:val="21"/>
+        </w:numPr>
+        <w:spacing w:line="276" w:lineRule="auto"/>
+        <w:jc w:val="both"/>
+        <w:rPr>
+          <w:rFonts w:ascii="Cambria Math" w:hAnsi="Cambria Math"/>
+          <w:sz w:val="24"/>
+          <w:szCs w:val="24"/>
+        </w:rPr>
+      </w:pPr>
+      <w:r>
+        <w:rPr>
+          <w:rFonts w:ascii="Cambria Math" w:hAnsi="Cambria Math"/>
+          <w:sz w:val="24"/>
+          <w:szCs w:val="24"/>
+        </w:rPr>
+        <w:t xml:space="preserve">À mes grands-parents </w:t>
+      </w:r>
+      <w:r>
+        <w:rPr>
+          <w:rFonts w:ascii="Cambria Math" w:hAnsi="Cambria Math"/>
+          <w:b/>
+          <w:sz w:val="24"/>
+          <w:szCs w:val="24"/>
+        </w:rPr>
+        <w:t xml:space="preserve">SOPGUI Jean Daniel </w:t>
+      </w:r>
+      <w:r>
+        <w:rPr>
+          <w:rFonts w:ascii="Cambria Math" w:hAnsi="Cambria Math"/>
+          <w:sz w:val="24"/>
+          <w:szCs w:val="24"/>
+        </w:rPr>
+        <w:t>et</w:t>
+      </w:r>
+      <w:r>
+        <w:rPr>
+          <w:rFonts w:ascii="Cambria Math" w:hAnsi="Cambria Math"/>
+          <w:b/>
+          <w:sz w:val="24"/>
+          <w:szCs w:val="24"/>
+        </w:rPr>
+        <w:t xml:space="preserve"> SOPGUI Marie Chantal</w:t>
+      </w:r>
+      <w:r>
+        <w:rPr>
+          <w:rFonts w:ascii="Cambria Math" w:hAnsi="Cambria Math"/>
+          <w:sz w:val="24"/>
+          <w:szCs w:val="24"/>
+        </w:rPr>
+        <w:t xml:space="preserve"> pour leur galvanisation constante et très encourageante</w:t>
       </w:r>
     </w:p>
     <w:p>
@@ -3276,8 +3370,79 @@
           <w:iCs/>
           <w:sz w:val="24"/>
         </w:rPr>
-        <w:t>AI-powered chatbot intervention for managing chronic illness</w:t>
-      </w:r>
+        <w:t>AI-</w:t>
+      </w:r>
+      <w:proofErr w:type="spellStart"/>
+      <w:r>
+        <w:rPr>
+          <w:rFonts w:ascii="Cambria" w:hAnsi="Cambria"/>
+          <w:i/>
+          <w:iCs/>
+          <w:sz w:val="24"/>
+        </w:rPr>
+        <w:t>powered</w:t>
+      </w:r>
+      <w:proofErr w:type="spellEnd"/>
+      <w:r>
+        <w:rPr>
+          <w:rFonts w:ascii="Cambria" w:hAnsi="Cambria"/>
+          <w:i/>
+          <w:iCs/>
+          <w:sz w:val="24"/>
+        </w:rPr>
+        <w:t xml:space="preserve"> chatbot intervention for </w:t>
+      </w:r>
+      <w:proofErr w:type="spellStart"/>
+      <w:r>
+        <w:rPr>
+          <w:rFonts w:ascii="Cambria" w:hAnsi="Cambria"/>
+          <w:i/>
+          <w:iCs/>
+          <w:sz w:val="24"/>
+        </w:rPr>
+        <w:t>managing</w:t>
+      </w:r>
+      <w:proofErr w:type="spellEnd"/>
+      <w:r>
+        <w:rPr>
+          <w:rFonts w:ascii="Cambria" w:hAnsi="Cambria"/>
+          <w:i/>
+          <w:iCs/>
+          <w:sz w:val="24"/>
+        </w:rPr>
+        <w:t xml:space="preserve"> </w:t>
+      </w:r>
+      <w:proofErr w:type="spellStart"/>
+      <w:r>
+        <w:rPr>
+          <w:rFonts w:ascii="Cambria" w:hAnsi="Cambria"/>
+          <w:i/>
+          <w:iCs/>
+          <w:sz w:val="24"/>
+        </w:rPr>
+        <w:t>chronic</w:t>
+      </w:r>
+      <w:proofErr w:type="spellEnd"/>
+      <w:r>
+        <w:rPr>
+          <w:rFonts w:ascii="Cambria" w:hAnsi="Cambria"/>
+          <w:i/>
+          <w:iCs/>
+          <w:sz w:val="24"/>
+        </w:rPr>
+        <w:t xml:space="preserve"> </w:t>
+      </w:r>
+      <w:proofErr w:type="spellStart"/>
+      <w:r>
+        <w:rPr>
+          <w:rFonts w:ascii="Cambria" w:hAnsi="Cambria"/>
+          <w:i/>
+          <w:iCs/>
+          <w:sz w:val="24"/>
+        </w:rPr>
+        <w:t>illness</w:t>
+      </w:r>
+      <w:proofErr w:type="spellEnd"/>
       <w:r>
         <w:rPr>
           <w:rFonts w:ascii="Cambria" w:hAnsi="Cambria"/>
@@ -3377,8 +3542,9 @@
           <w:iCs/>
           <w:sz w:val="24"/>
         </w:rPr>
-        <w:t>An Interactive Decision</w:t>
-      </w:r>
+        <w:t xml:space="preserve">An Interactive </w:t>
+      </w:r>
+      <w:proofErr w:type="spellStart"/>
       <w:r>
         <w:rPr>
           <w:rFonts w:ascii="Cambria" w:hAnsi="Cambria"/>
@@ -3386,57 +3552,9 @@
           <w:iCs/>
           <w:sz w:val="24"/>
         </w:rPr>
-        <w:noBreakHyphen/>
-        <w:t>Support Dashboard for Optimal Hospital Capacity Management</w:t>
-      </w:r>
-      <w:r>
-        <w:rPr>
-          <w:rStyle w:val="relative"/>
-        </w:rPr>
-        <w:t xml:space="preserve"> </w:t>
-      </w:r>
-      <w:r>
-        <w:rPr>
-          <w:rFonts w:ascii="Cambria" w:hAnsi="Cambria"/>
-          <w:sz w:val="24"/>
-        </w:rPr>
-        <w:t xml:space="preserve">démontre qu’un </w:t>
-      </w:r>
-      <w:r>
-        <w:rPr>
-          <w:rFonts w:ascii="Cambria" w:hAnsi="Cambria"/>
-          <w:sz w:val="24"/>
-        </w:rPr>
-        <w:t>Dashboard</w:t>
-      </w:r>
-      <w:r>
-        <w:rPr>
-          <w:rFonts w:ascii="Cambria" w:hAnsi="Cambria"/>
-          <w:sz w:val="24"/>
-        </w:rPr>
-        <w:t xml:space="preserve"> interactif aidant à la gestion en temps réel de la capacité hospitalière a augmenté la rapidité et la qualité de la prise de décision, grâce à une conception participative avec les administrateurs</w:t>
-      </w:r>
-      <w:r>
-        <w:rPr>
-          <w:rFonts w:ascii="Cambria" w:hAnsi="Cambria"/>
-          <w:sz w:val="24"/>
-        </w:rPr>
-        <w:t>.</w:t>
-      </w:r>
-      <w:r>
-        <w:rPr>
-          <w:rFonts w:ascii="Cambria" w:hAnsi="Cambria"/>
-          <w:sz w:val="24"/>
-        </w:rPr>
-        <w:t xml:space="preserve"> </w:t>
-      </w:r>
-      <w:r>
-        <w:rPr>
-          <w:rFonts w:ascii="Cambria" w:hAnsi="Cambria"/>
-          <w:sz w:val="24"/>
-        </w:rPr>
-        <w:t xml:space="preserve">L’étude </w:t>
-      </w:r>
+        <w:t>Decision</w:t>
+      </w:r>
+      <w:proofErr w:type="spellEnd"/>
       <w:r>
         <w:rPr>
           <w:rFonts w:ascii="Cambria" w:hAnsi="Cambria"/>
@@ -3444,14 +3562,130 @@
           <w:iCs/>
           <w:sz w:val="24"/>
         </w:rPr>
+        <w:noBreakHyphen/>
+        <w:t xml:space="preserve">Support Dashboard for Optimal </w:t>
+      </w:r>
+      <w:proofErr w:type="spellStart"/>
+      <w:r>
+        <w:rPr>
+          <w:rFonts w:ascii="Cambria" w:hAnsi="Cambria"/>
+          <w:i/>
+          <w:iCs/>
+          <w:sz w:val="24"/>
+        </w:rPr>
+        <w:t>Hospital</w:t>
+      </w:r>
+      <w:proofErr w:type="spellEnd"/>
+      <w:r>
+        <w:rPr>
+          <w:rFonts w:ascii="Cambria" w:hAnsi="Cambria"/>
+          <w:i/>
+          <w:iCs/>
+          <w:sz w:val="24"/>
+        </w:rPr>
+        <w:t xml:space="preserve"> </w:t>
+      </w:r>
+      <w:proofErr w:type="spellStart"/>
+      <w:r>
+        <w:rPr>
+          <w:rFonts w:ascii="Cambria" w:hAnsi="Cambria"/>
+          <w:i/>
+          <w:iCs/>
+          <w:sz w:val="24"/>
+        </w:rPr>
+        <w:t>Capacity</w:t>
+      </w:r>
+      <w:proofErr w:type="spellEnd"/>
+      <w:r>
+        <w:rPr>
+          <w:rFonts w:ascii="Cambria" w:hAnsi="Cambria"/>
+          <w:i/>
+          <w:iCs/>
+          <w:sz w:val="24"/>
+        </w:rPr>
+        <w:t xml:space="preserve"> Management</w:t>
+      </w:r>
+      <w:r>
+        <w:rPr>
+          <w:rStyle w:val="relative"/>
+        </w:rPr>
+        <w:t xml:space="preserve"> </w:t>
+      </w:r>
+      <w:r>
+        <w:rPr>
+          <w:rFonts w:ascii="Cambria" w:hAnsi="Cambria"/>
+          <w:sz w:val="24"/>
+        </w:rPr>
+        <w:t xml:space="preserve">démontre qu’un </w:t>
+      </w:r>
+      <w:r>
+        <w:rPr>
+          <w:rFonts w:ascii="Cambria" w:hAnsi="Cambria"/>
+          <w:sz w:val="24"/>
+        </w:rPr>
+        <w:t>Dashboard</w:t>
+      </w:r>
+      <w:r>
+        <w:rPr>
+          <w:rFonts w:ascii="Cambria" w:hAnsi="Cambria"/>
+          <w:sz w:val="24"/>
+        </w:rPr>
+        <w:t xml:space="preserve"> interactif aidant à la gestion en temps réel de la capacité hospitalière a augmenté la rapidité et la qualité de la prise de décision, grâce à une conception participative avec les administrateurs</w:t>
+      </w:r>
+      <w:r>
+        <w:rPr>
+          <w:rFonts w:ascii="Cambria" w:hAnsi="Cambria"/>
+          <w:sz w:val="24"/>
+        </w:rPr>
+        <w:t>.</w:t>
+      </w:r>
+      <w:r>
+        <w:rPr>
+          <w:rFonts w:ascii="Cambria" w:hAnsi="Cambria"/>
+          <w:sz w:val="24"/>
+        </w:rPr>
+        <w:t xml:space="preserve"> </w:t>
+      </w:r>
+      <w:r>
+        <w:rPr>
+          <w:rFonts w:ascii="Cambria" w:hAnsi="Cambria"/>
+          <w:sz w:val="24"/>
+        </w:rPr>
+        <w:t xml:space="preserve">L’étude </w:t>
+      </w:r>
+      <w:proofErr w:type="spellStart"/>
+      <w:r>
+        <w:rPr>
+          <w:rFonts w:ascii="Cambria" w:hAnsi="Cambria"/>
+          <w:i/>
+          <w:iCs/>
+          <w:sz w:val="24"/>
+        </w:rPr>
         <w:t>QualDash</w:t>
       </w:r>
-      <w:r>
-        <w:rPr>
-          <w:rFonts w:ascii="Cambria" w:hAnsi="Cambria"/>
-          <w:sz w:val="24"/>
-        </w:rPr>
-        <w:t xml:space="preserve"> (Elshehaly et al., 2020) montre que des Dashboard adaptables et ergonomiques améliorent la </w:t>
+      <w:proofErr w:type="spellEnd"/>
+      <w:r>
+        <w:rPr>
+          <w:rFonts w:ascii="Cambria" w:hAnsi="Cambria"/>
+          <w:sz w:val="24"/>
+        </w:rPr>
+        <w:t xml:space="preserve"> (</w:t>
+      </w:r>
+      <w:proofErr w:type="spellStart"/>
+      <w:r>
+        <w:rPr>
+          <w:rFonts w:ascii="Cambria" w:hAnsi="Cambria"/>
+          <w:sz w:val="24"/>
+        </w:rPr>
+        <w:t>Elshehaly</w:t>
+      </w:r>
+      <w:proofErr w:type="spellEnd"/>
+      <w:r>
+        <w:rPr>
+          <w:rFonts w:ascii="Cambria" w:hAnsi="Cambria"/>
+          <w:sz w:val="24"/>
+        </w:rPr>
+        <w:t xml:space="preserve"> et al., 2020) montre que des Dashboard adaptables et ergonomiques améliorent la </w:t>
       </w:r>
       <w:r>
         <w:rPr>
@@ -3529,6 +3763,7 @@
         </w:rPr>
         <w:t xml:space="preserve">Une recherche intitulée </w:t>
       </w:r>
+      <w:proofErr w:type="spellStart"/>
       <w:r>
         <w:rPr>
           <w:rFonts w:ascii="Cambria" w:hAnsi="Cambria"/>
@@ -3536,8 +3771,9 @@
           <w:iCs/>
           <w:sz w:val="24"/>
         </w:rPr>
-        <w:t xml:space="preserve">Integrating AI </w:t>
-      </w:r>
+        <w:t>Integrating</w:t>
+      </w:r>
+      <w:proofErr w:type="spellEnd"/>
       <w:r>
         <w:rPr>
           <w:rFonts w:ascii="Cambria" w:hAnsi="Cambria"/>
@@ -3545,7 +3781,7 @@
           <w:iCs/>
           <w:sz w:val="24"/>
         </w:rPr>
-        <w:t>ChatBots</w:t>
+        <w:t xml:space="preserve"> AI </w:t>
       </w:r>
       <w:r>
         <w:rPr>
@@ -3554,7 +3790,7 @@
           <w:iCs/>
           <w:sz w:val="24"/>
         </w:rPr>
-        <w:t xml:space="preserve"> with ERP for Real</w:t>
+        <w:t>ChatBots</w:t>
       </w:r>
       <w:r>
         <w:rPr>
@@ -3563,6 +3799,35 @@
           <w:iCs/>
           <w:sz w:val="24"/>
         </w:rPr>
+        <w:t xml:space="preserve"> </w:t>
+      </w:r>
+      <w:proofErr w:type="spellStart"/>
+      <w:r>
+        <w:rPr>
+          <w:rFonts w:ascii="Cambria" w:hAnsi="Cambria"/>
+          <w:i/>
+          <w:iCs/>
+          <w:sz w:val="24"/>
+        </w:rPr>
+        <w:t>with</w:t>
+      </w:r>
+      <w:proofErr w:type="spellEnd"/>
+      <w:r>
+        <w:rPr>
+          <w:rFonts w:ascii="Cambria" w:hAnsi="Cambria"/>
+          <w:i/>
+          <w:iCs/>
+          <w:sz w:val="24"/>
+        </w:rPr>
+        <w:t xml:space="preserve"> ERP for Real</w:t>
+      </w:r>
+      <w:r>
+        <w:rPr>
+          <w:rFonts w:ascii="Cambria" w:hAnsi="Cambria"/>
+          <w:i/>
+          <w:iCs/>
+          <w:sz w:val="24"/>
+        </w:rPr>
         <w:noBreakHyphen/>
         <w:t>Time Data Insights</w:t>
       </w:r>
@@ -3571,7 +3836,23 @@
           <w:rFonts w:ascii="Cambria" w:hAnsi="Cambria"/>
           <w:sz w:val="24"/>
         </w:rPr>
-        <w:t xml:space="preserve"> (ResearchGate, </w:t>
+        <w:t xml:space="preserve"> (</w:t>
+      </w:r>
+      <w:proofErr w:type="spellStart"/>
+      <w:r>
+        <w:rPr>
+          <w:rFonts w:ascii="Cambria" w:hAnsi="Cambria"/>
+          <w:sz w:val="24"/>
+        </w:rPr>
+        <w:t>ResearchGate</w:t>
+      </w:r>
+      <w:proofErr w:type="spellEnd"/>
+      <w:r>
+        <w:rPr>
+          <w:rFonts w:ascii="Cambria" w:hAnsi="Cambria"/>
+          <w:sz w:val="24"/>
+        </w:rPr>
+        <w:t xml:space="preserve">, </w:t>
       </w:r>
       <w:r>
         <w:rPr>
@@ -3731,7 +4012,47 @@
           <w:iCs/>
           <w:sz w:val="24"/>
         </w:rPr>
-        <w:t>Business intelligence through artificial intelligence</w:t>
+        <w:t xml:space="preserve">Business intelligence </w:t>
+      </w:r>
+      <w:proofErr w:type="spellStart"/>
+      <w:r>
+        <w:rPr>
+          <w:rFonts w:ascii="Cambria" w:hAnsi="Cambria"/>
+          <w:i/>
+          <w:iCs/>
+          <w:sz w:val="24"/>
+        </w:rPr>
+        <w:t>through</w:t>
+      </w:r>
+      <w:proofErr w:type="spellEnd"/>
+      <w:r>
+        <w:rPr>
+          <w:rFonts w:ascii="Cambria" w:hAnsi="Cambria"/>
+          <w:i/>
+          <w:iCs/>
+          <w:sz w:val="24"/>
+        </w:rPr>
+        <w:t xml:space="preserve"> </w:t>
+      </w:r>
+      <w:proofErr w:type="spellStart"/>
+      <w:r>
+        <w:rPr>
+          <w:rFonts w:ascii="Cambria" w:hAnsi="Cambria"/>
+          <w:i/>
+          <w:iCs/>
+          <w:sz w:val="24"/>
+        </w:rPr>
+        <w:t>artificial</w:t>
+      </w:r>
+      <w:proofErr w:type="spellEnd"/>
+      <w:r>
+        <w:rPr>
+          <w:rFonts w:ascii="Cambria" w:hAnsi="Cambria"/>
+          <w:i/>
+          <w:iCs/>
+          <w:sz w:val="24"/>
+        </w:rPr>
+        <w:t xml:space="preserve"> intelligence</w:t>
       </w:r>
       <w:r>
         <w:rPr>
@@ -4049,8 +4370,6 @@
         </w:rPr>
       </w:pPr>
       <w:bookmarkStart w:id="26" w:name="_Toc202503752"/>
-      <w:bookmarkStart w:id="27" w:name="_GoBack"/>
-      <w:bookmarkEnd w:id="27"/>
       <w:r>
         <w:rPr>
           <w:rFonts w:ascii="Cambria Math" w:hAnsi="Cambria Math"/>
@@ -4081,7 +4400,7 @@
           <w:color w:val="auto"/>
         </w:rPr>
       </w:pPr>
-      <w:bookmarkStart w:id="28" w:name="_Toc202503753"/>
+      <w:bookmarkStart w:id="27" w:name="_Toc202503753"/>
       <w:r>
         <w:rPr>
           <w:rFonts w:ascii="Cambria Math" w:hAnsi="Cambria Math"/>
@@ -4090,7 +4409,7 @@
         </w:rPr>
         <w:t>Plan scientifique</w:t>
       </w:r>
-      <w:bookmarkEnd w:id="28"/>
+      <w:bookmarkEnd w:id="27"/>
     </w:p>
     <w:p>
       <w:pPr>
@@ -4137,7 +4456,13 @@
           <w:rFonts w:ascii="Cambria" w:hAnsi="Cambria"/>
           <w:sz w:val="24"/>
         </w:rPr>
-        <w:br/>
+        <w:t xml:space="preserve"> </w:t>
+      </w:r>
+      <w:r>
+        <w:rPr>
+          <w:rFonts w:ascii="Cambria" w:hAnsi="Cambria"/>
+          <w:sz w:val="24"/>
+        </w:rPr>
         <w:t xml:space="preserve">Des travaux tels que ceux de </w:t>
       </w:r>
       <w:proofErr w:type="spellStart"/>
@@ -4313,7 +4638,23 @@
           <w:rFonts w:ascii="Cambria" w:hAnsi="Cambria"/>
           <w:sz w:val="24"/>
         </w:rPr>
-        <w:t>Ainsi, cette étude s’inscrit dans une dynamique scientifique visant à produire de la connaissance sur :</w:t>
+        <w:t xml:space="preserve">Ainsi, cette étude s’inscrit dans une dynamique scientifique visant à produire </w:t>
+      </w:r>
+      <w:proofErr w:type="gramStart"/>
+      <w:r>
+        <w:rPr>
+          <w:rFonts w:ascii="Cambria" w:hAnsi="Cambria"/>
+          <w:sz w:val="24"/>
+        </w:rPr>
+        <w:t>de la connaissance sur</w:t>
+      </w:r>
+      <w:proofErr w:type="gramEnd"/>
+      <w:r>
+        <w:rPr>
+          <w:rFonts w:ascii="Cambria" w:hAnsi="Cambria"/>
+          <w:sz w:val="24"/>
+        </w:rPr>
+        <w:t xml:space="preserve"> :</w:t>
       </w:r>
     </w:p>
     <w:p>
@@ -4417,7 +4758,7 @@
           <w:color w:val="auto"/>
         </w:rPr>
       </w:pPr>
-      <w:bookmarkStart w:id="29" w:name="_Toc202503754"/>
+      <w:bookmarkStart w:id="28" w:name="_Toc202503754"/>
       <w:r>
         <w:rPr>
           <w:rFonts w:ascii="Cambria Math" w:hAnsi="Cambria Math"/>
@@ -4434,7 +4775,7 @@
         </w:rPr>
         <w:t>lan</w:t>
       </w:r>
-      <w:bookmarkEnd w:id="29"/>
+      <w:bookmarkEnd w:id="28"/>
       <w:r>
         <w:rPr>
           <w:rFonts w:ascii="Cambria Math" w:hAnsi="Cambria Math"/>
@@ -4545,7 +4886,25 @@
           <w:bCs/>
           <w:sz w:val="24"/>
         </w:rPr>
-        <w:t>chatbot vocal intelligent</w:t>
+        <w:t>chatbot vocal</w:t>
+      </w:r>
+      <w:r>
+        <w:rPr>
+          <w:rFonts w:ascii="Cambria" w:hAnsi="Cambria"/>
+          <w:b/>
+          <w:bCs/>
+          <w:sz w:val="24"/>
+        </w:rPr>
+        <w:t xml:space="preserve"> et textuel</w:t>
+      </w:r>
+      <w:r>
+        <w:rPr>
+          <w:rFonts w:ascii="Cambria" w:hAnsi="Cambria"/>
+          <w:b/>
+          <w:bCs/>
+          <w:sz w:val="24"/>
+        </w:rPr>
+        <w:t xml:space="preserve"> intelligent</w:t>
       </w:r>
       <w:r>
         <w:rPr>
@@ -4941,7 +5300,23 @@
           <w:rFonts w:ascii="Cambria" w:hAnsi="Cambria"/>
           <w:sz w:val="24"/>
         </w:rPr>
-        <w:t>L’architecture des ERP développés sous Laravel, et les défis d’intégration de l’IA dans ce contexte.</w:t>
+        <w:t xml:space="preserve">L’architecture des ERP développés sous </w:t>
+      </w:r>
+      <w:proofErr w:type="spellStart"/>
+      <w:r>
+        <w:rPr>
+          <w:rFonts w:ascii="Cambria" w:hAnsi="Cambria"/>
+          <w:sz w:val="24"/>
+        </w:rPr>
+        <w:t>Laravel</w:t>
+      </w:r>
+      <w:proofErr w:type="spellEnd"/>
+      <w:r>
+        <w:rPr>
+          <w:rFonts w:ascii="Cambria" w:hAnsi="Cambria"/>
+          <w:sz w:val="24"/>
+        </w:rPr>
+        <w:t>, et les défis d’intégration de l’IA dans ce contexte.</w:t>
       </w:r>
     </w:p>
     <w:p>
@@ -5099,6 +5474,7 @@
           <w:sz w:val="24"/>
         </w:rPr>
       </w:pPr>
+      <w:bookmarkStart w:id="29" w:name="_GoBack"/>
       <w:r>
         <w:rPr>
           <w:rFonts w:ascii="Cambria" w:hAnsi="Cambria"/>
@@ -5121,7 +5497,15 @@
           <w:rFonts w:ascii="Cambria" w:hAnsi="Cambria"/>
           <w:sz w:val="24"/>
         </w:rPr>
-        <w:t xml:space="preserve"> des outils numériques pour les agents de santé non familiers avec l’informatique.</w:t>
+        <w:t xml:space="preserve"> des outils numériques</w:t>
+      </w:r>
+      <w:bookmarkEnd w:id="29"/>
+      <w:r>
+        <w:rPr>
+          <w:rFonts w:ascii="Cambria" w:hAnsi="Cambria"/>
+          <w:sz w:val="24"/>
+        </w:rPr>
+        <w:t xml:space="preserve"> pour les agents de santé non familiers avec l’informatique.</w:t>
       </w:r>
     </w:p>
     <w:p>
@@ -5642,6 +6026,7 @@
         </w:rPr>
         <w:t xml:space="preserve">La solution est développée dans un environnement </w:t>
       </w:r>
+      <w:proofErr w:type="spellStart"/>
       <w:r>
         <w:rPr>
           <w:rFonts w:ascii="Cambria" w:hAnsi="Cambria"/>
@@ -5651,6 +6036,7 @@
         </w:rPr>
         <w:t>Laravel</w:t>
       </w:r>
+      <w:proofErr w:type="spellEnd"/>
       <w:r>
         <w:rPr>
           <w:rFonts w:ascii="Cambria" w:hAnsi="Cambria"/>
@@ -5727,7 +6113,23 @@
           <w:rFonts w:ascii="Cambria" w:hAnsi="Cambria"/>
           <w:sz w:val="24"/>
         </w:rPr>
-        <w:t xml:space="preserve"> (type Chart.js, Plotly, etc.),</w:t>
+        <w:t xml:space="preserve"> (type Chart.js, </w:t>
+      </w:r>
+      <w:proofErr w:type="spellStart"/>
+      <w:r>
+        <w:rPr>
+          <w:rFonts w:ascii="Cambria" w:hAnsi="Cambria"/>
+          <w:sz w:val="24"/>
+        </w:rPr>
+        <w:t>Plotly</w:t>
+      </w:r>
+      <w:proofErr w:type="spellEnd"/>
+      <w:r>
+        <w:rPr>
+          <w:rFonts w:ascii="Cambria" w:hAnsi="Cambria"/>
+          <w:sz w:val="24"/>
+        </w:rPr>
+        <w:t>, etc.),</w:t>
       </w:r>
     </w:p>
     <w:p>
@@ -5781,6 +6183,7 @@
         </w:rPr>
         <w:t xml:space="preserve"> pour le traitement prédictif (Python via des APIs, ou intégration avec des services comme </w:t>
       </w:r>
+      <w:proofErr w:type="spellStart"/>
       <w:r>
         <w:rPr>
           <w:rFonts w:ascii="Cambria" w:hAnsi="Cambria"/>
@@ -5788,6 +6191,7 @@
         </w:rPr>
         <w:t>Hugging</w:t>
       </w:r>
+      <w:proofErr w:type="spellEnd"/>
       <w:r>
         <w:rPr>
           <w:rFonts w:ascii="Cambria" w:hAnsi="Cambria"/>
@@ -5809,6 +6213,7 @@
           <w:lang w:val="en-US"/>
         </w:rPr>
       </w:pPr>
+      <w:proofErr w:type="spellStart"/>
       <w:r>
         <w:rPr>
           <w:rFonts w:ascii="Cambria" w:hAnsi="Cambria"/>
@@ -5823,8 +6228,18 @@
           <w:sz w:val="24"/>
           <w:lang w:val="en-US"/>
         </w:rPr>
-        <w:t xml:space="preserve">utils de </w:t>
-      </w:r>
+        <w:t>utils</w:t>
+      </w:r>
+      <w:proofErr w:type="spellEnd"/>
+      <w:r>
+        <w:rPr>
+          <w:rFonts w:ascii="Cambria" w:hAnsi="Cambria"/>
+          <w:sz w:val="24"/>
+          <w:lang w:val="en-US"/>
+        </w:rPr>
+        <w:t xml:space="preserve"> de </w:t>
+      </w:r>
+      <w:proofErr w:type="spellStart"/>
       <w:r>
         <w:rPr>
           <w:rFonts w:ascii="Cambria" w:hAnsi="Cambria"/>
@@ -5835,6 +6250,7 @@
         </w:rPr>
         <w:t>vocalisation</w:t>
       </w:r>
+      <w:proofErr w:type="spellEnd"/>
       <w:r>
         <w:rPr>
           <w:rFonts w:ascii="Cambria" w:hAnsi="Cambria"/>
@@ -5843,21 +6259,85 @@
         </w:rPr>
         <w:t xml:space="preserve"> (text-to-speech / speech-to-text) </w:t>
       </w:r>
+      <w:proofErr w:type="gramStart"/>
       <w:r>
         <w:rPr>
           <w:rFonts w:ascii="Cambria" w:hAnsi="Cambria"/>
           <w:sz w:val="24"/>
           <w:lang w:val="en-US"/>
         </w:rPr>
-        <w:t xml:space="preserve">et textuels (Text Generator) </w:t>
-      </w:r>
+        <w:t>et</w:t>
+      </w:r>
+      <w:proofErr w:type="gramEnd"/>
       <w:r>
         <w:rPr>
           <w:rFonts w:ascii="Cambria" w:hAnsi="Cambria"/>
           <w:sz w:val="24"/>
           <w:lang w:val="en-US"/>
         </w:rPr>
-        <w:t>pour l’agent conversationnel.</w:t>
+        <w:t xml:space="preserve"> </w:t>
+      </w:r>
+      <w:proofErr w:type="spellStart"/>
+      <w:r>
+        <w:rPr>
+          <w:rFonts w:ascii="Cambria" w:hAnsi="Cambria"/>
+          <w:sz w:val="24"/>
+          <w:lang w:val="en-US"/>
+        </w:rPr>
+        <w:t>textuels</w:t>
+      </w:r>
+      <w:proofErr w:type="spellEnd"/>
+      <w:r>
+        <w:rPr>
+          <w:rFonts w:ascii="Cambria" w:hAnsi="Cambria"/>
+          <w:sz w:val="24"/>
+          <w:lang w:val="en-US"/>
+        </w:rPr>
+        <w:t xml:space="preserve"> (Text Generator) </w:t>
+      </w:r>
+      <w:r>
+        <w:rPr>
+          <w:rFonts w:ascii="Cambria" w:hAnsi="Cambria"/>
+          <w:sz w:val="24"/>
+          <w:lang w:val="en-US"/>
+        </w:rPr>
+        <w:t xml:space="preserve">pour </w:t>
+      </w:r>
+      <w:proofErr w:type="spellStart"/>
+      <w:r>
+        <w:rPr>
+          <w:rFonts w:ascii="Cambria" w:hAnsi="Cambria"/>
+          <w:sz w:val="24"/>
+          <w:lang w:val="en-US"/>
+        </w:rPr>
+        <w:t>l’agent</w:t>
+      </w:r>
+      <w:proofErr w:type="spellEnd"/>
+      <w:r>
+        <w:rPr>
+          <w:rFonts w:ascii="Cambria" w:hAnsi="Cambria"/>
+          <w:sz w:val="24"/>
+          <w:lang w:val="en-US"/>
+        </w:rPr>
+        <w:t xml:space="preserve"> </w:t>
+      </w:r>
+      <w:proofErr w:type="spellStart"/>
+      <w:r>
+        <w:rPr>
+          <w:rFonts w:ascii="Cambria" w:hAnsi="Cambria"/>
+          <w:sz w:val="24"/>
+          <w:lang w:val="en-US"/>
+        </w:rPr>
+        <w:t>conversationnel</w:t>
+      </w:r>
+      <w:proofErr w:type="spellEnd"/>
+      <w:r>
+        <w:rPr>
+          <w:rFonts w:ascii="Cambria" w:hAnsi="Cambria"/>
+          <w:sz w:val="24"/>
+          <w:lang w:val="en-US"/>
+        </w:rPr>
+        <w:t>.</w:t>
       </w:r>
     </w:p>
     <w:p>
@@ -6750,7 +7230,25 @@
           <w:sz w:val="24"/>
           <w:szCs w:val="32"/>
         </w:rPr>
-        <w:t xml:space="preserve"> Cette section décrira également la méthode de collecte ou de simulation des données, les outils technologiques mobilisés (Laravel, Python, bibliothèques de visualisation, services d’IA), ainsi que les limites fonctionnelles du prototype développé.</w:t>
+        <w:t xml:space="preserve"> Cette section décrira également la méthode de collecte ou de simulation des données, les outils technologiques mobilisés (</w:t>
+      </w:r>
+      <w:proofErr w:type="spellStart"/>
+      <w:r>
+        <w:rPr>
+          <w:rFonts w:ascii="Cambria" w:eastAsiaTheme="majorEastAsia" w:hAnsi="Cambria" w:cstheme="majorBidi"/>
+          <w:sz w:val="24"/>
+          <w:szCs w:val="32"/>
+        </w:rPr>
+        <w:t>Laravel</w:t>
+      </w:r>
+      <w:proofErr w:type="spellEnd"/>
+      <w:r>
+        <w:rPr>
+          <w:rFonts w:ascii="Cambria" w:eastAsiaTheme="majorEastAsia" w:hAnsi="Cambria" w:cstheme="majorBidi"/>
+          <w:sz w:val="24"/>
+          <w:szCs w:val="32"/>
+        </w:rPr>
+        <w:t>, Python, bibliothèques de visualisation, services d’IA), ainsi que les limites fonctionnelles du prototype développé.</w:t>
       </w:r>
     </w:p>
     <w:p>
@@ -7897,7 +8395,6 @@
           <w:ilvl w:val="1"/>
           <w:numId w:val="12"/>
         </w:numPr>
-        <w:jc w:val="center"/>
         <w:rPr>
           <w:rFonts w:ascii="Cambria Math" w:hAnsi="Cambria Math"/>
           <w:b/>
@@ -7981,6 +8478,2537 @@
     </w:p>
     <w:p>
       <w:pPr>
+        <w:jc w:val="both"/>
+        <w:rPr>
+          <w:rFonts w:ascii="Cambria" w:hAnsi="Cambria"/>
+          <w:sz w:val="24"/>
+        </w:rPr>
+      </w:pPr>
+      <w:r>
+        <w:rPr>
+          <w:rFonts w:ascii="Cambria" w:hAnsi="Cambria"/>
+          <w:sz w:val="24"/>
+        </w:rPr>
+        <w:t>L’organigramme de cette structure est le suivant :</w:t>
+      </w:r>
+    </w:p>
+    <w:p>
+      <w:pPr>
+        <w:jc w:val="both"/>
+        <w:rPr>
+          <w:rFonts w:ascii="Cambria" w:hAnsi="Cambria"/>
+          <w:sz w:val="24"/>
+        </w:rPr>
+      </w:pPr>
+      <w:r>
+        <w:rPr>
+          <w:rFonts w:ascii="Cambria" w:hAnsi="Cambria"/>
+          <w:noProof/>
+          <w:sz w:val="24"/>
+          <w:lang w:val="en-US"/>
+        </w:rPr>
+        <mc:AlternateContent>
+          <mc:Choice Requires="wpg">
+            <w:drawing>
+              <wp:anchor distT="0" distB="0" distL="114300" distR="114300" simplePos="0" relativeHeight="251658240" behindDoc="0" locked="0" layoutInCell="1" allowOverlap="1">
+                <wp:simplePos x="0" y="0"/>
+                <wp:positionH relativeFrom="column">
+                  <wp:posOffset>1300480</wp:posOffset>
+                </wp:positionH>
+                <wp:positionV relativeFrom="paragraph">
+                  <wp:posOffset>21590</wp:posOffset>
+                </wp:positionV>
+                <wp:extent cx="3181350" cy="561975"/>
+                <wp:effectExtent l="0" t="0" r="19050" b="28575"/>
+                <wp:wrapNone/>
+                <wp:docPr id="8" name="Groupe 8"/>
+                <wp:cNvGraphicFramePr/>
+                <a:graphic xmlns:a="http://schemas.openxmlformats.org/drawingml/2006/main">
+                  <a:graphicData uri="http://schemas.microsoft.com/office/word/2010/wordprocessingGroup">
+                    <wpg:wgp>
+                      <wpg:cNvGrpSpPr/>
+                      <wpg:grpSpPr>
+                        <a:xfrm>
+                          <a:off x="0" y="0"/>
+                          <a:ext cx="3181350" cy="561975"/>
+                          <a:chOff x="0" y="0"/>
+                          <a:chExt cx="3181350" cy="561975"/>
+                        </a:xfrm>
+                      </wpg:grpSpPr>
+                      <wps:wsp>
+                        <wps:cNvPr id="2" name="Rectangle à coins arrondis 2"/>
+                        <wps:cNvSpPr/>
+                        <wps:spPr>
+                          <a:xfrm>
+                            <a:off x="0" y="0"/>
+                            <a:ext cx="3181350" cy="304800"/>
+                          </a:xfrm>
+                          <a:prstGeom prst="roundRect">
+                            <a:avLst/>
+                          </a:prstGeom>
+                          <a:solidFill>
+                            <a:schemeClr val="accent6">
+                              <a:lumMod val="40000"/>
+                              <a:lumOff val="60000"/>
+                            </a:schemeClr>
+                          </a:solidFill>
+                          <a:ln>
+                            <a:solidFill>
+                              <a:srgbClr val="00B050"/>
+                            </a:solidFill>
+                          </a:ln>
+                        </wps:spPr>
+                        <wps:style>
+                          <a:lnRef idx="1">
+                            <a:schemeClr val="accent6"/>
+                          </a:lnRef>
+                          <a:fillRef idx="2">
+                            <a:schemeClr val="accent6"/>
+                          </a:fillRef>
+                          <a:effectRef idx="1">
+                            <a:schemeClr val="accent6"/>
+                          </a:effectRef>
+                          <a:fontRef idx="minor">
+                            <a:schemeClr val="dk1"/>
+                          </a:fontRef>
+                        </wps:style>
+                        <wps:txbx>
+                          <w:txbxContent>
+                            <w:p>
+                              <w:pPr>
+                                <w:jc w:val="center"/>
+                                <w:rPr>
+                                  <w:rFonts w:ascii="Cambria" w:hAnsi="Cambria"/>
+                                  <w:sz w:val="24"/>
+                                </w:rPr>
+                              </w:pPr>
+                              <w:r>
+                                <w:rPr>
+                                  <w:rFonts w:ascii="Cambria" w:hAnsi="Cambria"/>
+                                  <w:sz w:val="24"/>
+                                </w:rPr>
+                                <w:t>Comité de G</w:t>
+                              </w:r>
+                              <w:r>
+                                <w:rPr>
+                                  <w:rFonts w:ascii="Cambria" w:hAnsi="Cambria"/>
+                                  <w:sz w:val="24"/>
+                                </w:rPr>
+                                <w:t>estion</w:t>
+                              </w:r>
+                            </w:p>
+                          </w:txbxContent>
+                        </wps:txbx>
+                        <wps:bodyPr rot="0" spcFirstLastPara="0" vertOverflow="overflow" horzOverflow="overflow" vert="horz" wrap="square" lIns="91440" tIns="45720" rIns="91440" bIns="45720" numCol="1" spcCol="0" rtlCol="0" fromWordArt="0" anchor="ctr" anchorCtr="0" forceAA="0" compatLnSpc="1">
+                          <a:prstTxWarp prst="textNoShape">
+                            <a:avLst/>
+                          </a:prstTxWarp>
+                          <a:noAutofit/>
+                        </wps:bodyPr>
+                      </wps:wsp>
+                      <wps:wsp>
+                        <wps:cNvPr id="3" name="Connecteur droit 3"/>
+                        <wps:cNvCnPr/>
+                        <wps:spPr>
+                          <a:xfrm>
+                            <a:off x="1581150" y="304800"/>
+                            <a:ext cx="0" cy="257175"/>
+                          </a:xfrm>
+                          <a:prstGeom prst="line">
+                            <a:avLst/>
+                          </a:prstGeom>
+                        </wps:spPr>
+                        <wps:style>
+                          <a:lnRef idx="3">
+                            <a:schemeClr val="accent6"/>
+                          </a:lnRef>
+                          <a:fillRef idx="0">
+                            <a:schemeClr val="accent6"/>
+                          </a:fillRef>
+                          <a:effectRef idx="2">
+                            <a:schemeClr val="accent6"/>
+                          </a:effectRef>
+                          <a:fontRef idx="minor">
+                            <a:schemeClr val="tx1"/>
+                          </a:fontRef>
+                        </wps:style>
+                        <wps:bodyPr/>
+                      </wps:wsp>
+                    </wpg:wgp>
+                  </a:graphicData>
+                </a:graphic>
+              </wp:anchor>
+            </w:drawing>
+          </mc:Choice>
+          <mc:Fallback>
+            <w:pict>
+              <v:group id="Groupe 8" o:spid="_x0000_s1026" style="position:absolute;left:0;text-align:left;margin-left:102.4pt;margin-top:1.7pt;width:250.5pt;height:44.25pt;z-index:251658240" coordsize="31813,5619" o:gfxdata="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">
+                <v:roundrect id="Rectangle à coins arrondis 2" o:spid="_x0000_s1027" style="position:absolute;width:31813;height:3048;visibility:visible;mso-wrap-style:square;v-text-anchor:middle" arcsize="10923f" o:gfxdata="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" fillcolor="#c5e0b3 [1305]" strokecolor="#00b050" strokeweight=".5pt">
+                  <v:stroke joinstyle="miter"/>
+                  <v:textbox>
+                    <w:txbxContent>
+                      <w:p>
+                        <w:pPr>
+                          <w:jc w:val="center"/>
+                          <w:rPr>
+                            <w:rFonts w:ascii="Cambria" w:hAnsi="Cambria"/>
+                            <w:sz w:val="24"/>
+                          </w:rPr>
+                        </w:pPr>
+                        <w:r>
+                          <w:rPr>
+                            <w:rFonts w:ascii="Cambria" w:hAnsi="Cambria"/>
+                            <w:sz w:val="24"/>
+                          </w:rPr>
+                          <w:t>Comité de G</w:t>
+                        </w:r>
+                        <w:r>
+                          <w:rPr>
+                            <w:rFonts w:ascii="Cambria" w:hAnsi="Cambria"/>
+                            <w:sz w:val="24"/>
+                          </w:rPr>
+                          <w:t>estion</w:t>
+                        </w:r>
+                      </w:p>
+                    </w:txbxContent>
+                  </v:textbox>
+                </v:roundrect>
+                <v:line id="Connecteur droit 3" o:spid="_x0000_s1028" style="position:absolute;visibility:visible;mso-wrap-style:square" from="15811,3048" to="15811,5619" o:connectortype="straight" o:gfxdata="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" strokecolor="#70ad47 [3209]" strokeweight="1.5pt">
+                  <v:stroke joinstyle="miter"/>
+                </v:line>
+              </v:group>
+            </w:pict>
+          </mc:Fallback>
+        </mc:AlternateContent>
+      </w:r>
+    </w:p>
+    <w:p>
+      <w:pPr>
+        <w:jc w:val="both"/>
+        <w:rPr>
+          <w:rFonts w:ascii="Cambria" w:hAnsi="Cambria"/>
+          <w:sz w:val="24"/>
+        </w:rPr>
+      </w:pPr>
+      <w:r>
+        <w:rPr>
+          <w:rFonts w:ascii="Cambria" w:hAnsi="Cambria"/>
+          <w:noProof/>
+          <w:sz w:val="24"/>
+          <w:lang w:val="en-US"/>
+        </w:rPr>
+        <mc:AlternateContent>
+          <mc:Choice Requires="wpg">
+            <w:drawing>
+              <wp:anchor distT="0" distB="0" distL="114300" distR="114300" simplePos="0" relativeHeight="251660288" behindDoc="0" locked="0" layoutInCell="1" allowOverlap="1" wp14:anchorId="67B47FC4" wp14:editId="12966676">
+                <wp:simplePos x="0" y="0"/>
+                <wp:positionH relativeFrom="column">
+                  <wp:posOffset>1300480</wp:posOffset>
+                </wp:positionH>
+                <wp:positionV relativeFrom="paragraph">
+                  <wp:posOffset>289560</wp:posOffset>
+                </wp:positionV>
+                <wp:extent cx="3181350" cy="561975"/>
+                <wp:effectExtent l="0" t="0" r="19050" b="28575"/>
+                <wp:wrapNone/>
+                <wp:docPr id="9" name="Groupe 9"/>
+                <wp:cNvGraphicFramePr/>
+                <a:graphic xmlns:a="http://schemas.openxmlformats.org/drawingml/2006/main">
+                  <a:graphicData uri="http://schemas.microsoft.com/office/word/2010/wordprocessingGroup">
+                    <wpg:wgp>
+                      <wpg:cNvGrpSpPr/>
+                      <wpg:grpSpPr>
+                        <a:xfrm>
+                          <a:off x="0" y="0"/>
+                          <a:ext cx="3181350" cy="561975"/>
+                          <a:chOff x="0" y="0"/>
+                          <a:chExt cx="3181350" cy="561975"/>
+                        </a:xfrm>
+                      </wpg:grpSpPr>
+                      <wps:wsp>
+                        <wps:cNvPr id="10" name="Rectangle à coins arrondis 10"/>
+                        <wps:cNvSpPr/>
+                        <wps:spPr>
+                          <a:xfrm>
+                            <a:off x="0" y="0"/>
+                            <a:ext cx="3181350" cy="304800"/>
+                          </a:xfrm>
+                          <a:prstGeom prst="roundRect">
+                            <a:avLst/>
+                          </a:prstGeom>
+                          <a:solidFill>
+                            <a:schemeClr val="accent6">
+                              <a:lumMod val="40000"/>
+                              <a:lumOff val="60000"/>
+                            </a:schemeClr>
+                          </a:solidFill>
+                          <a:ln>
+                            <a:solidFill>
+                              <a:srgbClr val="00B050"/>
+                            </a:solidFill>
+                          </a:ln>
+                        </wps:spPr>
+                        <wps:style>
+                          <a:lnRef idx="1">
+                            <a:schemeClr val="accent6"/>
+                          </a:lnRef>
+                          <a:fillRef idx="2">
+                            <a:schemeClr val="accent6"/>
+                          </a:fillRef>
+                          <a:effectRef idx="1">
+                            <a:schemeClr val="accent6"/>
+                          </a:effectRef>
+                          <a:fontRef idx="minor">
+                            <a:schemeClr val="dk1"/>
+                          </a:fontRef>
+                        </wps:style>
+                        <wps:txbx>
+                          <w:txbxContent>
+                            <w:p>
+                              <w:pPr>
+                                <w:jc w:val="center"/>
+                                <w:rPr>
+                                  <w:rFonts w:ascii="Cambria" w:hAnsi="Cambria"/>
+                                  <w:sz w:val="24"/>
+                                </w:rPr>
+                              </w:pPr>
+                              <w:r>
+                                <w:rPr>
+                                  <w:rFonts w:ascii="Cambria" w:hAnsi="Cambria"/>
+                                  <w:sz w:val="24"/>
+                                </w:rPr>
+                                <w:t>Administrateur Général</w:t>
+                              </w:r>
+                            </w:p>
+                          </w:txbxContent>
+                        </wps:txbx>
+                        <wps:bodyPr rot="0" spcFirstLastPara="0" vertOverflow="overflow" horzOverflow="overflow" vert="horz" wrap="square" lIns="91440" tIns="45720" rIns="91440" bIns="45720" numCol="1" spcCol="0" rtlCol="0" fromWordArt="0" anchor="ctr" anchorCtr="0" forceAA="0" compatLnSpc="1">
+                          <a:prstTxWarp prst="textNoShape">
+                            <a:avLst/>
+                          </a:prstTxWarp>
+                          <a:noAutofit/>
+                        </wps:bodyPr>
+                      </wps:wsp>
+                      <wps:wsp>
+                        <wps:cNvPr id="11" name="Connecteur droit 11"/>
+                        <wps:cNvCnPr/>
+                        <wps:spPr>
+                          <a:xfrm>
+                            <a:off x="1581150" y="304800"/>
+                            <a:ext cx="0" cy="257175"/>
+                          </a:xfrm>
+                          <a:prstGeom prst="line">
+                            <a:avLst/>
+                          </a:prstGeom>
+                        </wps:spPr>
+                        <wps:style>
+                          <a:lnRef idx="3">
+                            <a:schemeClr val="accent6"/>
+                          </a:lnRef>
+                          <a:fillRef idx="0">
+                            <a:schemeClr val="accent6"/>
+                          </a:fillRef>
+                          <a:effectRef idx="2">
+                            <a:schemeClr val="accent6"/>
+                          </a:effectRef>
+                          <a:fontRef idx="minor">
+                            <a:schemeClr val="tx1"/>
+                          </a:fontRef>
+                        </wps:style>
+                        <wps:bodyPr/>
+                      </wps:wsp>
+                    </wpg:wgp>
+                  </a:graphicData>
+                </a:graphic>
+              </wp:anchor>
+            </w:drawing>
+          </mc:Choice>
+          <mc:Fallback>
+            <w:pict>
+              <v:group w14:anchorId="67B47FC4" id="Groupe 9" o:spid="_x0000_s1029" style="position:absolute;left:0;text-align:left;margin-left:102.4pt;margin-top:22.8pt;width:250.5pt;height:44.25pt;z-index:251660288" coordsize="31813,5619" o:gfxdata="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">
+                <v:roundrect id="Rectangle à coins arrondis 10" o:spid="_x0000_s1030" style="position:absolute;width:31813;height:3048;visibility:visible;mso-wrap-style:square;v-text-anchor:middle" arcsize="10923f" o:gfxdata="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" fillcolor="#c5e0b3 [1305]" strokecolor="#00b050" strokeweight=".5pt">
+                  <v:stroke joinstyle="miter"/>
+                  <v:textbox>
+                    <w:txbxContent>
+                      <w:p>
+                        <w:pPr>
+                          <w:jc w:val="center"/>
+                          <w:rPr>
+                            <w:rFonts w:ascii="Cambria" w:hAnsi="Cambria"/>
+                            <w:sz w:val="24"/>
+                          </w:rPr>
+                        </w:pPr>
+                        <w:r>
+                          <w:rPr>
+                            <w:rFonts w:ascii="Cambria" w:hAnsi="Cambria"/>
+                            <w:sz w:val="24"/>
+                          </w:rPr>
+                          <w:t>Administrateur Général</w:t>
+                        </w:r>
+                      </w:p>
+                    </w:txbxContent>
+                  </v:textbox>
+                </v:roundrect>
+                <v:line id="Connecteur droit 11" o:spid="_x0000_s1031" style="position:absolute;visibility:visible;mso-wrap-style:square" from="15811,3048" to="15811,5619" o:connectortype="straight" o:gfxdata="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" strokecolor="#70ad47 [3209]" strokeweight="1.5pt">
+                  <v:stroke joinstyle="miter"/>
+                </v:line>
+              </v:group>
+            </w:pict>
+          </mc:Fallback>
+        </mc:AlternateContent>
+      </w:r>
+    </w:p>
+    <w:p>
+      <w:pPr>
+        <w:jc w:val="both"/>
+        <w:rPr>
+          <w:rFonts w:ascii="Cambria" w:hAnsi="Cambria"/>
+          <w:sz w:val="24"/>
+        </w:rPr>
+      </w:pPr>
+    </w:p>
+    <w:p>
+      <w:pPr>
+        <w:jc w:val="both"/>
+        <w:rPr>
+          <w:rFonts w:ascii="Cambria" w:hAnsi="Cambria"/>
+          <w:sz w:val="24"/>
+        </w:rPr>
+      </w:pPr>
+      <w:r>
+        <w:rPr>
+          <w:rFonts w:ascii="Cambria" w:hAnsi="Cambria"/>
+          <w:noProof/>
+          <w:sz w:val="24"/>
+          <w:lang w:val="en-US"/>
+        </w:rPr>
+        <mc:AlternateContent>
+          <mc:Choice Requires="wpg">
+            <w:drawing>
+              <wp:anchor distT="0" distB="0" distL="114300" distR="114300" simplePos="0" relativeHeight="251662336" behindDoc="0" locked="0" layoutInCell="1" allowOverlap="1" wp14:anchorId="67B47FC4" wp14:editId="12966676">
+                <wp:simplePos x="0" y="0"/>
+                <wp:positionH relativeFrom="column">
+                  <wp:posOffset>1300480</wp:posOffset>
+                </wp:positionH>
+                <wp:positionV relativeFrom="paragraph">
+                  <wp:posOffset>262255</wp:posOffset>
+                </wp:positionV>
+                <wp:extent cx="3181350" cy="990600"/>
+                <wp:effectExtent l="0" t="0" r="19050" b="19050"/>
+                <wp:wrapNone/>
+                <wp:docPr id="15" name="Groupe 15"/>
+                <wp:cNvGraphicFramePr/>
+                <a:graphic xmlns:a="http://schemas.openxmlformats.org/drawingml/2006/main">
+                  <a:graphicData uri="http://schemas.microsoft.com/office/word/2010/wordprocessingGroup">
+                    <wpg:wgp>
+                      <wpg:cNvGrpSpPr/>
+                      <wpg:grpSpPr>
+                        <a:xfrm>
+                          <a:off x="0" y="0"/>
+                          <a:ext cx="3181350" cy="990600"/>
+                          <a:chOff x="0" y="0"/>
+                          <a:chExt cx="3181350" cy="790575"/>
+                        </a:xfrm>
+                      </wpg:grpSpPr>
+                      <wps:wsp>
+                        <wps:cNvPr id="16" name="Rectangle à coins arrondis 16"/>
+                        <wps:cNvSpPr/>
+                        <wps:spPr>
+                          <a:xfrm>
+                            <a:off x="0" y="0"/>
+                            <a:ext cx="3181350" cy="304800"/>
+                          </a:xfrm>
+                          <a:prstGeom prst="roundRect">
+                            <a:avLst/>
+                          </a:prstGeom>
+                          <a:solidFill>
+                            <a:schemeClr val="accent6">
+                              <a:lumMod val="40000"/>
+                              <a:lumOff val="60000"/>
+                            </a:schemeClr>
+                          </a:solidFill>
+                          <a:ln>
+                            <a:solidFill>
+                              <a:srgbClr val="00B050"/>
+                            </a:solidFill>
+                          </a:ln>
+                        </wps:spPr>
+                        <wps:style>
+                          <a:lnRef idx="1">
+                            <a:schemeClr val="accent6"/>
+                          </a:lnRef>
+                          <a:fillRef idx="2">
+                            <a:schemeClr val="accent6"/>
+                          </a:fillRef>
+                          <a:effectRef idx="1">
+                            <a:schemeClr val="accent6"/>
+                          </a:effectRef>
+                          <a:fontRef idx="minor">
+                            <a:schemeClr val="dk1"/>
+                          </a:fontRef>
+                        </wps:style>
+                        <wps:txbx>
+                          <w:txbxContent>
+                            <w:p>
+                              <w:pPr>
+                                <w:jc w:val="center"/>
+                                <w:rPr>
+                                  <w:rFonts w:ascii="Cambria" w:hAnsi="Cambria"/>
+                                  <w:sz w:val="24"/>
+                                </w:rPr>
+                              </w:pPr>
+                              <w:r>
+                                <w:rPr>
+                                  <w:rFonts w:ascii="Cambria" w:hAnsi="Cambria"/>
+                                  <w:sz w:val="24"/>
+                                </w:rPr>
+                                <w:t>Directeur Exécutif</w:t>
+                              </w:r>
+                            </w:p>
+                          </w:txbxContent>
+                        </wps:txbx>
+                        <wps:bodyPr rot="0" spcFirstLastPara="0" vertOverflow="overflow" horzOverflow="overflow" vert="horz" wrap="square" lIns="91440" tIns="45720" rIns="91440" bIns="45720" numCol="1" spcCol="0" rtlCol="0" fromWordArt="0" anchor="ctr" anchorCtr="0" forceAA="0" compatLnSpc="1">
+                          <a:prstTxWarp prst="textNoShape">
+                            <a:avLst/>
+                          </a:prstTxWarp>
+                          <a:noAutofit/>
+                        </wps:bodyPr>
+                      </wps:wsp>
+                      <wps:wsp>
+                        <wps:cNvPr id="17" name="Connecteur droit 17"/>
+                        <wps:cNvCnPr/>
+                        <wps:spPr>
+                          <a:xfrm>
+                            <a:off x="1581150" y="304800"/>
+                            <a:ext cx="0" cy="485775"/>
+                          </a:xfrm>
+                          <a:prstGeom prst="line">
+                            <a:avLst/>
+                          </a:prstGeom>
+                        </wps:spPr>
+                        <wps:style>
+                          <a:lnRef idx="3">
+                            <a:schemeClr val="accent6"/>
+                          </a:lnRef>
+                          <a:fillRef idx="0">
+                            <a:schemeClr val="accent6"/>
+                          </a:fillRef>
+                          <a:effectRef idx="2">
+                            <a:schemeClr val="accent6"/>
+                          </a:effectRef>
+                          <a:fontRef idx="minor">
+                            <a:schemeClr val="tx1"/>
+                          </a:fontRef>
+                        </wps:style>
+                        <wps:bodyPr/>
+                      </wps:wsp>
+                    </wpg:wgp>
+                  </a:graphicData>
+                </a:graphic>
+                <wp14:sizeRelV relativeFrom="margin">
+                  <wp14:pctHeight>0</wp14:pctHeight>
+                </wp14:sizeRelV>
+              </wp:anchor>
+            </w:drawing>
+          </mc:Choice>
+          <mc:Fallback>
+            <w:pict>
+              <v:group w14:anchorId="67B47FC4" id="Groupe 15" o:spid="_x0000_s1032" style="position:absolute;left:0;text-align:left;margin-left:102.4pt;margin-top:20.65pt;width:250.5pt;height:78pt;z-index:251662336;mso-height-relative:margin" coordsize="31813,7905" o:gfxdata="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">
+                <v:roundrect id="Rectangle à coins arrondis 16" o:spid="_x0000_s1033" style="position:absolute;width:31813;height:3048;visibility:visible;mso-wrap-style:square;v-text-anchor:middle" arcsize="10923f" o:gfxdata="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" fillcolor="#c5e0b3 [1305]" strokecolor="#00b050" strokeweight=".5pt">
+                  <v:stroke joinstyle="miter"/>
+                  <v:textbox>
+                    <w:txbxContent>
+                      <w:p>
+                        <w:pPr>
+                          <w:jc w:val="center"/>
+                          <w:rPr>
+                            <w:rFonts w:ascii="Cambria" w:hAnsi="Cambria"/>
+                            <w:sz w:val="24"/>
+                          </w:rPr>
+                        </w:pPr>
+                        <w:r>
+                          <w:rPr>
+                            <w:rFonts w:ascii="Cambria" w:hAnsi="Cambria"/>
+                            <w:sz w:val="24"/>
+                          </w:rPr>
+                          <w:t>Directeur Exécutif</w:t>
+                        </w:r>
+                      </w:p>
+                    </w:txbxContent>
+                  </v:textbox>
+                </v:roundrect>
+                <v:line id="Connecteur droit 17" o:spid="_x0000_s1034" style="position:absolute;visibility:visible;mso-wrap-style:square" from="15811,3048" to="15811,7905" o:connectortype="straight" o:gfxdata="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" strokecolor="#70ad47 [3209]" strokeweight="1.5pt">
+                  <v:stroke joinstyle="miter"/>
+                </v:line>
+              </v:group>
+            </w:pict>
+          </mc:Fallback>
+        </mc:AlternateContent>
+      </w:r>
+    </w:p>
+    <w:p>
+      <w:pPr>
+        <w:jc w:val="both"/>
+        <w:rPr>
+          <w:rFonts w:ascii="Cambria" w:hAnsi="Cambria"/>
+          <w:sz w:val="24"/>
+        </w:rPr>
+      </w:pPr>
+    </w:p>
+    <w:p>
+      <w:pPr>
+        <w:jc w:val="both"/>
+        <w:rPr>
+          <w:rFonts w:ascii="Cambria" w:hAnsi="Cambria"/>
+          <w:sz w:val="24"/>
+        </w:rPr>
+      </w:pPr>
+      <w:r>
+        <w:rPr>
+          <w:rFonts w:ascii="Cambria" w:hAnsi="Cambria"/>
+          <w:noProof/>
+          <w:sz w:val="24"/>
+          <w:lang w:val="en-US"/>
+        </w:rPr>
+        <mc:AlternateContent>
+          <mc:Choice Requires="wps">
+            <w:drawing>
+              <wp:anchor distT="0" distB="0" distL="114300" distR="114300" simplePos="0" relativeHeight="251669504" behindDoc="0" locked="0" layoutInCell="1" allowOverlap="1">
+                <wp:simplePos x="0" y="0"/>
+                <wp:positionH relativeFrom="column">
+                  <wp:posOffset>4805680</wp:posOffset>
+                </wp:positionH>
+                <wp:positionV relativeFrom="paragraph">
+                  <wp:posOffset>35560</wp:posOffset>
+                </wp:positionV>
+                <wp:extent cx="1578610" cy="523875"/>
+                <wp:effectExtent l="0" t="0" r="21590" b="28575"/>
+                <wp:wrapNone/>
+                <wp:docPr id="24" name="Rectangle à coins arrondis 24"/>
+                <wp:cNvGraphicFramePr/>
+                <a:graphic xmlns:a="http://schemas.openxmlformats.org/drawingml/2006/main">
+                  <a:graphicData uri="http://schemas.microsoft.com/office/word/2010/wordprocessingShape">
+                    <wps:wsp>
+                      <wps:cNvSpPr/>
+                      <wps:spPr>
+                        <a:xfrm>
+                          <a:off x="0" y="0"/>
+                          <a:ext cx="1578610" cy="523875"/>
+                        </a:xfrm>
+                        <a:prstGeom prst="roundRect">
+                          <a:avLst/>
+                        </a:prstGeom>
+                        <a:solidFill>
+                          <a:schemeClr val="accent6">
+                            <a:lumMod val="40000"/>
+                            <a:lumOff val="60000"/>
+                          </a:schemeClr>
+                        </a:solidFill>
+                        <a:ln>
+                          <a:solidFill>
+                            <a:srgbClr val="00B050"/>
+                          </a:solidFill>
+                        </a:ln>
+                      </wps:spPr>
+                      <wps:style>
+                        <a:lnRef idx="1">
+                          <a:schemeClr val="accent6"/>
+                        </a:lnRef>
+                        <a:fillRef idx="2">
+                          <a:schemeClr val="accent6"/>
+                        </a:fillRef>
+                        <a:effectRef idx="1">
+                          <a:schemeClr val="accent6"/>
+                        </a:effectRef>
+                        <a:fontRef idx="minor">
+                          <a:schemeClr val="dk1"/>
+                        </a:fontRef>
+                      </wps:style>
+                      <wps:txbx>
+                        <w:txbxContent>
+                          <w:p>
+                            <w:pPr>
+                              <w:jc w:val="center"/>
+                              <w:rPr>
+                                <w:rFonts w:ascii="Cambria" w:hAnsi="Cambria"/>
+                                <w:sz w:val="24"/>
+                              </w:rPr>
+                            </w:pPr>
+                            <w:r>
+                              <w:rPr>
+                                <w:rFonts w:ascii="Cambria" w:hAnsi="Cambria"/>
+                                <w:sz w:val="24"/>
+                              </w:rPr>
+                              <w:t>Bureaux Pays et Régionaux</w:t>
+                            </w:r>
+                          </w:p>
+                        </w:txbxContent>
+                      </wps:txbx>
+                      <wps:bodyPr rot="0" spcFirstLastPara="0" vertOverflow="overflow" horzOverflow="overflow" vert="horz" wrap="square" lIns="91440" tIns="45720" rIns="91440" bIns="45720" numCol="1" spcCol="0" rtlCol="0" fromWordArt="0" anchor="ctr" anchorCtr="0" forceAA="0" compatLnSpc="1">
+                        <a:prstTxWarp prst="textNoShape">
+                          <a:avLst/>
+                        </a:prstTxWarp>
+                        <a:noAutofit/>
+                      </wps:bodyPr>
+                    </wps:wsp>
+                  </a:graphicData>
+                </a:graphic>
+                <wp14:sizeRelH relativeFrom="margin">
+                  <wp14:pctWidth>0</wp14:pctWidth>
+                </wp14:sizeRelH>
+                <wp14:sizeRelV relativeFrom="margin">
+                  <wp14:pctHeight>0</wp14:pctHeight>
+                </wp14:sizeRelV>
+              </wp:anchor>
+            </w:drawing>
+          </mc:Choice>
+          <mc:Fallback>
+            <w:pict>
+              <v:roundrect id="Rectangle à coins arrondis 24" o:spid="_x0000_s1035" style="position:absolute;left:0;text-align:left;margin-left:378.4pt;margin-top:2.8pt;width:124.3pt;height:41.25pt;z-index:251669504;visibility:visible;mso-wrap-style:square;mso-width-percent:0;mso-height-percent:0;mso-wrap-distance-left:9pt;mso-wrap-distance-top:0;mso-wrap-distance-right:9pt;mso-wrap-distance-bottom:0;mso-position-horizontal:absolute;mso-position-horizontal-relative:text;mso-position-vertical:absolute;mso-position-vertical-relative:text;mso-width-percent:0;mso-height-percent:0;mso-width-relative:margin;mso-height-relative:margin;v-text-anchor:middle" arcsize="10923f" o:gfxdata="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" fillcolor="#c5e0b3 [1305]" strokecolor="#00b050" strokeweight=".5pt">
+                <v:stroke joinstyle="miter"/>
+                <v:textbox>
+                  <w:txbxContent>
+                    <w:p>
+                      <w:pPr>
+                        <w:jc w:val="center"/>
+                        <w:rPr>
+                          <w:rFonts w:ascii="Cambria" w:hAnsi="Cambria"/>
+                          <w:sz w:val="24"/>
+                        </w:rPr>
+                      </w:pPr>
+                      <w:r>
+                        <w:rPr>
+                          <w:rFonts w:ascii="Cambria" w:hAnsi="Cambria"/>
+                          <w:sz w:val="24"/>
+                        </w:rPr>
+                        <w:t>Bureaux Pays et Régionaux</w:t>
+                      </w:r>
+                    </w:p>
+                  </w:txbxContent>
+                </v:textbox>
+              </v:roundrect>
+            </w:pict>
+          </mc:Fallback>
+        </mc:AlternateContent>
+      </w:r>
+    </w:p>
+    <w:p>
+      <w:pPr>
+        <w:jc w:val="both"/>
+        <w:rPr>
+          <w:rFonts w:ascii="Cambria" w:hAnsi="Cambria"/>
+          <w:sz w:val="24"/>
+        </w:rPr>
+      </w:pPr>
+      <w:r>
+        <w:rPr>
+          <w:noProof/>
+          <w:lang w:val="en-US"/>
+        </w:rPr>
+        <mc:AlternateContent>
+          <mc:Choice Requires="wps">
+            <w:drawing>
+              <wp:anchor distT="0" distB="0" distL="114300" distR="114300" simplePos="0" relativeHeight="251664384" behindDoc="0" locked="0" layoutInCell="1" allowOverlap="1" wp14:anchorId="628D9702" wp14:editId="6CE721EF">
+                <wp:simplePos x="0" y="0"/>
+                <wp:positionH relativeFrom="column">
+                  <wp:posOffset>2871470</wp:posOffset>
+                </wp:positionH>
+                <wp:positionV relativeFrom="paragraph">
+                  <wp:posOffset>36195</wp:posOffset>
+                </wp:positionV>
+                <wp:extent cx="1933575" cy="0"/>
+                <wp:effectExtent l="0" t="0" r="9525" b="19050"/>
+                <wp:wrapNone/>
+                <wp:docPr id="18" name="Connecteur droit 18"/>
+                <wp:cNvGraphicFramePr/>
+                <a:graphic xmlns:a="http://schemas.openxmlformats.org/drawingml/2006/main">
+                  <a:graphicData uri="http://schemas.microsoft.com/office/word/2010/wordprocessingShape">
+                    <wps:wsp>
+                      <wps:cNvCnPr/>
+                      <wps:spPr>
+                        <a:xfrm flipH="1" flipV="1">
+                          <a:off x="0" y="0"/>
+                          <a:ext cx="1933575" cy="0"/>
+                        </a:xfrm>
+                        <a:prstGeom prst="line">
+                          <a:avLst/>
+                        </a:prstGeom>
+                      </wps:spPr>
+                      <wps:style>
+                        <a:lnRef idx="3">
+                          <a:schemeClr val="accent6"/>
+                        </a:lnRef>
+                        <a:fillRef idx="0">
+                          <a:schemeClr val="accent6"/>
+                        </a:fillRef>
+                        <a:effectRef idx="2">
+                          <a:schemeClr val="accent6"/>
+                        </a:effectRef>
+                        <a:fontRef idx="minor">
+                          <a:schemeClr val="tx1"/>
+                        </a:fontRef>
+                      </wps:style>
+                      <wps:bodyPr/>
+                    </wps:wsp>
+                  </a:graphicData>
+                </a:graphic>
+                <wp14:sizeRelH relativeFrom="margin">
+                  <wp14:pctWidth>0</wp14:pctWidth>
+                </wp14:sizeRelH>
+                <wp14:sizeRelV relativeFrom="margin">
+                  <wp14:pctHeight>0</wp14:pctHeight>
+                </wp14:sizeRelV>
+              </wp:anchor>
+            </w:drawing>
+          </mc:Choice>
+          <mc:Fallback>
+            <w:pict>
+              <v:line w14:anchorId="32CEC403" id="Connecteur droit 18" o:spid="_x0000_s1026" style="position:absolute;flip:x y;z-index:251664384;visibility:visible;mso-wrap-style:square;mso-width-percent:0;mso-height-percent:0;mso-wrap-distance-left:9pt;mso-wrap-distance-top:0;mso-wrap-distance-right:9pt;mso-wrap-distance-bottom:0;mso-position-horizontal:absolute;mso-position-horizontal-relative:text;mso-position-vertical:absolute;mso-position-vertical-relative:text;mso-width-percent:0;mso-height-percent:0;mso-width-relative:margin;mso-height-relative:margin" from="226.1pt,2.85pt" to="378.35pt,2.85pt" o:gfxdata="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" strokecolor="#70ad47 [3209]" strokeweight="1.5pt">
+                <v:stroke joinstyle="miter"/>
+              </v:line>
+            </w:pict>
+          </mc:Fallback>
+        </mc:AlternateContent>
+      </w:r>
+    </w:p>
+    <w:p>
+      <w:pPr>
+        <w:jc w:val="both"/>
+        <w:rPr>
+          <w:rFonts w:ascii="Cambria" w:hAnsi="Cambria"/>
+          <w:sz w:val="24"/>
+        </w:rPr>
+      </w:pPr>
+      <w:r>
+        <w:rPr>
+          <w:noProof/>
+          <w:lang w:val="en-US"/>
+        </w:rPr>
+        <mc:AlternateContent>
+          <mc:Choice Requires="wps">
+            <w:drawing>
+              <wp:anchor distT="0" distB="0" distL="114300" distR="114300" simplePos="0" relativeHeight="251673600" behindDoc="0" locked="0" layoutInCell="1" allowOverlap="1" wp14:anchorId="4B4555CF" wp14:editId="3DF9D3F8">
+                <wp:simplePos x="0" y="0"/>
+                <wp:positionH relativeFrom="column">
+                  <wp:posOffset>1986280</wp:posOffset>
+                </wp:positionH>
+                <wp:positionV relativeFrom="paragraph">
+                  <wp:posOffset>85090</wp:posOffset>
+                </wp:positionV>
+                <wp:extent cx="0" cy="381000"/>
+                <wp:effectExtent l="0" t="0" r="19050" b="19050"/>
+                <wp:wrapNone/>
+                <wp:docPr id="27" name="Connecteur droit 27"/>
+                <wp:cNvGraphicFramePr/>
+                <a:graphic xmlns:a="http://schemas.openxmlformats.org/drawingml/2006/main">
+                  <a:graphicData uri="http://schemas.microsoft.com/office/word/2010/wordprocessingShape">
+                    <wps:wsp>
+                      <wps:cNvCnPr/>
+                      <wps:spPr>
+                        <a:xfrm>
+                          <a:off x="0" y="0"/>
+                          <a:ext cx="0" cy="381000"/>
+                        </a:xfrm>
+                        <a:prstGeom prst="line">
+                          <a:avLst/>
+                        </a:prstGeom>
+                      </wps:spPr>
+                      <wps:style>
+                        <a:lnRef idx="3">
+                          <a:schemeClr val="accent6"/>
+                        </a:lnRef>
+                        <a:fillRef idx="0">
+                          <a:schemeClr val="accent6"/>
+                        </a:fillRef>
+                        <a:effectRef idx="2">
+                          <a:schemeClr val="accent6"/>
+                        </a:effectRef>
+                        <a:fontRef idx="minor">
+                          <a:schemeClr val="tx1"/>
+                        </a:fontRef>
+                      </wps:style>
+                      <wps:bodyPr/>
+                    </wps:wsp>
+                  </a:graphicData>
+                </a:graphic>
+                <wp14:sizeRelV relativeFrom="margin">
+                  <wp14:pctHeight>0</wp14:pctHeight>
+                </wp14:sizeRelV>
+              </wp:anchor>
+            </w:drawing>
+          </mc:Choice>
+          <mc:Fallback>
+            <w:pict>
+              <v:line w14:anchorId="2AFEE77F" id="Connecteur droit 27" o:spid="_x0000_s1026" style="position:absolute;z-index:251673600;visibility:visible;mso-wrap-style:square;mso-height-percent:0;mso-wrap-distance-left:9pt;mso-wrap-distance-top:0;mso-wrap-distance-right:9pt;mso-wrap-distance-bottom:0;mso-position-horizontal:absolute;mso-position-horizontal-relative:text;mso-position-vertical:absolute;mso-position-vertical-relative:text;mso-height-percent:0;mso-height-relative:margin" from="156.4pt,6.7pt" to="156.4pt,36.7pt" o:gfxdata="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" strokecolor="#70ad47 [3209]" strokeweight="1.5pt">
+                <v:stroke joinstyle="miter"/>
+              </v:line>
+            </w:pict>
+          </mc:Fallback>
+        </mc:AlternateContent>
+      </w:r>
+      <w:r>
+        <w:rPr>
+          <w:noProof/>
+          <w:lang w:val="en-US"/>
+        </w:rPr>
+        <mc:AlternateContent>
+          <mc:Choice Requires="wps">
+            <w:drawing>
+              <wp:anchor distT="0" distB="0" distL="114300" distR="114300" simplePos="0" relativeHeight="251671552" behindDoc="0" locked="0" layoutInCell="1" allowOverlap="1" wp14:anchorId="54600E24" wp14:editId="040B54EC">
+                <wp:simplePos x="0" y="0"/>
+                <wp:positionH relativeFrom="column">
+                  <wp:posOffset>14605</wp:posOffset>
+                </wp:positionH>
+                <wp:positionV relativeFrom="paragraph">
+                  <wp:posOffset>66040</wp:posOffset>
+                </wp:positionV>
+                <wp:extent cx="0" cy="381000"/>
+                <wp:effectExtent l="0" t="0" r="19050" b="19050"/>
+                <wp:wrapNone/>
+                <wp:docPr id="26" name="Connecteur droit 26"/>
+                <wp:cNvGraphicFramePr/>
+                <a:graphic xmlns:a="http://schemas.openxmlformats.org/drawingml/2006/main">
+                  <a:graphicData uri="http://schemas.microsoft.com/office/word/2010/wordprocessingShape">
+                    <wps:wsp>
+                      <wps:cNvCnPr/>
+                      <wps:spPr>
+                        <a:xfrm>
+                          <a:off x="0" y="0"/>
+                          <a:ext cx="0" cy="381000"/>
+                        </a:xfrm>
+                        <a:prstGeom prst="line">
+                          <a:avLst/>
+                        </a:prstGeom>
+                      </wps:spPr>
+                      <wps:style>
+                        <a:lnRef idx="3">
+                          <a:schemeClr val="accent6"/>
+                        </a:lnRef>
+                        <a:fillRef idx="0">
+                          <a:schemeClr val="accent6"/>
+                        </a:fillRef>
+                        <a:effectRef idx="2">
+                          <a:schemeClr val="accent6"/>
+                        </a:effectRef>
+                        <a:fontRef idx="minor">
+                          <a:schemeClr val="tx1"/>
+                        </a:fontRef>
+                      </wps:style>
+                      <wps:bodyPr/>
+                    </wps:wsp>
+                  </a:graphicData>
+                </a:graphic>
+                <wp14:sizeRelV relativeFrom="margin">
+                  <wp14:pctHeight>0</wp14:pctHeight>
+                </wp14:sizeRelV>
+              </wp:anchor>
+            </w:drawing>
+          </mc:Choice>
+          <mc:Fallback>
+            <w:pict>
+              <v:line w14:anchorId="4FF05288" id="Connecteur droit 26" o:spid="_x0000_s1026" style="position:absolute;z-index:251671552;visibility:visible;mso-wrap-style:square;mso-height-percent:0;mso-wrap-distance-left:9pt;mso-wrap-distance-top:0;mso-wrap-distance-right:9pt;mso-wrap-distance-bottom:0;mso-position-horizontal:absolute;mso-position-horizontal-relative:text;mso-position-vertical:absolute;mso-position-vertical-relative:text;mso-height-percent:0;mso-height-relative:margin" from="1.15pt,5.2pt" to="1.15pt,35.2pt" o:gfxdata="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" strokecolor="#70ad47 [3209]" strokeweight="1.5pt">
+                <v:stroke joinstyle="miter"/>
+              </v:line>
+            </w:pict>
+          </mc:Fallback>
+        </mc:AlternateContent>
+      </w:r>
+      <w:r>
+        <w:rPr>
+          <w:noProof/>
+          <w:lang w:val="en-US"/>
+        </w:rPr>
+        <mc:AlternateContent>
+          <mc:Choice Requires="wps">
+            <w:drawing>
+              <wp:anchor distT="0" distB="0" distL="114300" distR="114300" simplePos="0" relativeHeight="251666432" behindDoc="0" locked="0" layoutInCell="1" allowOverlap="1" wp14:anchorId="34B964A8" wp14:editId="47574810">
+                <wp:simplePos x="0" y="0"/>
+                <wp:positionH relativeFrom="column">
+                  <wp:posOffset>5079</wp:posOffset>
+                </wp:positionH>
+                <wp:positionV relativeFrom="paragraph">
+                  <wp:posOffset>66040</wp:posOffset>
+                </wp:positionV>
+                <wp:extent cx="5857875" cy="9525"/>
+                <wp:effectExtent l="0" t="0" r="9525" b="28575"/>
+                <wp:wrapNone/>
+                <wp:docPr id="19" name="Connecteur droit 19"/>
+                <wp:cNvGraphicFramePr/>
+                <a:graphic xmlns:a="http://schemas.openxmlformats.org/drawingml/2006/main">
+                  <a:graphicData uri="http://schemas.microsoft.com/office/word/2010/wordprocessingShape">
+                    <wps:wsp>
+                      <wps:cNvCnPr/>
+                      <wps:spPr>
+                        <a:xfrm flipH="1" flipV="1">
+                          <a:off x="0" y="0"/>
+                          <a:ext cx="5857875" cy="9525"/>
+                        </a:xfrm>
+                        <a:prstGeom prst="line">
+                          <a:avLst/>
+                        </a:prstGeom>
+                      </wps:spPr>
+                      <wps:style>
+                        <a:lnRef idx="3">
+                          <a:schemeClr val="accent6"/>
+                        </a:lnRef>
+                        <a:fillRef idx="0">
+                          <a:schemeClr val="accent6"/>
+                        </a:fillRef>
+                        <a:effectRef idx="2">
+                          <a:schemeClr val="accent6"/>
+                        </a:effectRef>
+                        <a:fontRef idx="minor">
+                          <a:schemeClr val="tx1"/>
+                        </a:fontRef>
+                      </wps:style>
+                      <wps:bodyPr/>
+                    </wps:wsp>
+                  </a:graphicData>
+                </a:graphic>
+                <wp14:sizeRelH relativeFrom="margin">
+                  <wp14:pctWidth>0</wp14:pctWidth>
+                </wp14:sizeRelH>
+                <wp14:sizeRelV relativeFrom="margin">
+                  <wp14:pctHeight>0</wp14:pctHeight>
+                </wp14:sizeRelV>
+              </wp:anchor>
+            </w:drawing>
+          </mc:Choice>
+          <mc:Fallback>
+            <w:pict>
+              <v:line w14:anchorId="16F96618" id="Connecteur droit 19" o:spid="_x0000_s1026" style="position:absolute;flip:x y;z-index:251666432;visibility:visible;mso-wrap-style:square;mso-width-percent:0;mso-height-percent:0;mso-wrap-distance-left:9pt;mso-wrap-distance-top:0;mso-wrap-distance-right:9pt;mso-wrap-distance-bottom:0;mso-position-horizontal:absolute;mso-position-horizontal-relative:text;mso-position-vertical:absolute;mso-position-vertical-relative:text;mso-width-percent:0;mso-height-percent:0;mso-width-relative:margin;mso-height-relative:margin" from=".4pt,5.2pt" to="461.65pt,5.95pt" o:gfxdata="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" strokecolor="#70ad47 [3209]" strokeweight="1.5pt">
+                <v:stroke joinstyle="miter"/>
+              </v:line>
+            </w:pict>
+          </mc:Fallback>
+        </mc:AlternateContent>
+      </w:r>
+      <w:r>
+        <w:rPr>
+          <w:noProof/>
+          <w:lang w:val="en-US"/>
+        </w:rPr>
+        <mc:AlternateContent>
+          <mc:Choice Requires="wps">
+            <w:drawing>
+              <wp:anchor distT="0" distB="0" distL="114300" distR="114300" simplePos="0" relativeHeight="251677696" behindDoc="0" locked="0" layoutInCell="1" allowOverlap="1" wp14:anchorId="4B4555CF" wp14:editId="3DF9D3F8">
+                <wp:simplePos x="0" y="0"/>
+                <wp:positionH relativeFrom="column">
+                  <wp:posOffset>5857875</wp:posOffset>
+                </wp:positionH>
+                <wp:positionV relativeFrom="paragraph">
+                  <wp:posOffset>65405</wp:posOffset>
+                </wp:positionV>
+                <wp:extent cx="0" cy="381000"/>
+                <wp:effectExtent l="0" t="0" r="19050" b="19050"/>
+                <wp:wrapNone/>
+                <wp:docPr id="29" name="Connecteur droit 29"/>
+                <wp:cNvGraphicFramePr/>
+                <a:graphic xmlns:a="http://schemas.openxmlformats.org/drawingml/2006/main">
+                  <a:graphicData uri="http://schemas.microsoft.com/office/word/2010/wordprocessingShape">
+                    <wps:wsp>
+                      <wps:cNvCnPr/>
+                      <wps:spPr>
+                        <a:xfrm>
+                          <a:off x="0" y="0"/>
+                          <a:ext cx="0" cy="381000"/>
+                        </a:xfrm>
+                        <a:prstGeom prst="line">
+                          <a:avLst/>
+                        </a:prstGeom>
+                      </wps:spPr>
+                      <wps:style>
+                        <a:lnRef idx="3">
+                          <a:schemeClr val="accent6"/>
+                        </a:lnRef>
+                        <a:fillRef idx="0">
+                          <a:schemeClr val="accent6"/>
+                        </a:fillRef>
+                        <a:effectRef idx="2">
+                          <a:schemeClr val="accent6"/>
+                        </a:effectRef>
+                        <a:fontRef idx="minor">
+                          <a:schemeClr val="tx1"/>
+                        </a:fontRef>
+                      </wps:style>
+                      <wps:bodyPr/>
+                    </wps:wsp>
+                  </a:graphicData>
+                </a:graphic>
+                <wp14:sizeRelV relativeFrom="margin">
+                  <wp14:pctHeight>0</wp14:pctHeight>
+                </wp14:sizeRelV>
+              </wp:anchor>
+            </w:drawing>
+          </mc:Choice>
+          <mc:Fallback>
+            <w:pict>
+              <v:line w14:anchorId="4222D59F" id="Connecteur droit 29" o:spid="_x0000_s1026" style="position:absolute;z-index:251677696;visibility:visible;mso-wrap-style:square;mso-height-percent:0;mso-wrap-distance-left:9pt;mso-wrap-distance-top:0;mso-wrap-distance-right:9pt;mso-wrap-distance-bottom:0;mso-position-horizontal:absolute;mso-position-horizontal-relative:text;mso-position-vertical:absolute;mso-position-vertical-relative:text;mso-height-percent:0;mso-height-relative:margin" from="461.25pt,5.15pt" to="461.25pt,35.15pt" o:gfxdata="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" strokecolor="#70ad47 [3209]" strokeweight="1.5pt">
+                <v:stroke joinstyle="miter"/>
+              </v:line>
+            </w:pict>
+          </mc:Fallback>
+        </mc:AlternateContent>
+      </w:r>
+      <w:r>
+        <w:rPr>
+          <w:noProof/>
+          <w:lang w:val="en-US"/>
+        </w:rPr>
+        <mc:AlternateContent>
+          <mc:Choice Requires="wps">
+            <w:drawing>
+              <wp:anchor distT="0" distB="0" distL="114300" distR="114300" simplePos="0" relativeHeight="251675648" behindDoc="0" locked="0" layoutInCell="1" allowOverlap="1" wp14:anchorId="4B4555CF" wp14:editId="3DF9D3F8">
+                <wp:simplePos x="0" y="0"/>
+                <wp:positionH relativeFrom="column">
+                  <wp:posOffset>3891280</wp:posOffset>
+                </wp:positionH>
+                <wp:positionV relativeFrom="paragraph">
+                  <wp:posOffset>75565</wp:posOffset>
+                </wp:positionV>
+                <wp:extent cx="0" cy="381000"/>
+                <wp:effectExtent l="0" t="0" r="19050" b="19050"/>
+                <wp:wrapNone/>
+                <wp:docPr id="28" name="Connecteur droit 28"/>
+                <wp:cNvGraphicFramePr/>
+                <a:graphic xmlns:a="http://schemas.openxmlformats.org/drawingml/2006/main">
+                  <a:graphicData uri="http://schemas.microsoft.com/office/word/2010/wordprocessingShape">
+                    <wps:wsp>
+                      <wps:cNvCnPr/>
+                      <wps:spPr>
+                        <a:xfrm>
+                          <a:off x="0" y="0"/>
+                          <a:ext cx="0" cy="381000"/>
+                        </a:xfrm>
+                        <a:prstGeom prst="line">
+                          <a:avLst/>
+                        </a:prstGeom>
+                      </wps:spPr>
+                      <wps:style>
+                        <a:lnRef idx="3">
+                          <a:schemeClr val="accent6"/>
+                        </a:lnRef>
+                        <a:fillRef idx="0">
+                          <a:schemeClr val="accent6"/>
+                        </a:fillRef>
+                        <a:effectRef idx="2">
+                          <a:schemeClr val="accent6"/>
+                        </a:effectRef>
+                        <a:fontRef idx="minor">
+                          <a:schemeClr val="tx1"/>
+                        </a:fontRef>
+                      </wps:style>
+                      <wps:bodyPr/>
+                    </wps:wsp>
+                  </a:graphicData>
+                </a:graphic>
+                <wp14:sizeRelV relativeFrom="margin">
+                  <wp14:pctHeight>0</wp14:pctHeight>
+                </wp14:sizeRelV>
+              </wp:anchor>
+            </w:drawing>
+          </mc:Choice>
+          <mc:Fallback>
+            <w:pict>
+              <v:line w14:anchorId="5CB9C0E3" id="Connecteur droit 28" o:spid="_x0000_s1026" style="position:absolute;z-index:251675648;visibility:visible;mso-wrap-style:square;mso-height-percent:0;mso-wrap-distance-left:9pt;mso-wrap-distance-top:0;mso-wrap-distance-right:9pt;mso-wrap-distance-bottom:0;mso-position-horizontal:absolute;mso-position-horizontal-relative:text;mso-position-vertical:absolute;mso-position-vertical-relative:text;mso-height-percent:0;mso-height-relative:margin" from="306.4pt,5.95pt" to="306.4pt,35.95pt" o:gfxdata="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" strokecolor="#70ad47 [3209]" strokeweight="1.5pt">
+                <v:stroke joinstyle="miter"/>
+              </v:line>
+            </w:pict>
+          </mc:Fallback>
+        </mc:AlternateContent>
+      </w:r>
+    </w:p>
+    <w:p>
+      <w:pPr>
+        <w:jc w:val="both"/>
+        <w:rPr>
+          <w:rFonts w:ascii="Cambria" w:hAnsi="Cambria"/>
+          <w:sz w:val="24"/>
+        </w:rPr>
+      </w:pPr>
+      <w:r>
+        <w:rPr>
+          <w:rFonts w:ascii="Cambria" w:hAnsi="Cambria"/>
+          <w:noProof/>
+          <w:sz w:val="24"/>
+          <w:lang w:val="en-US"/>
+        </w:rPr>
+        <mc:AlternateContent>
+          <mc:Choice Requires="wpg">
+            <w:drawing>
+              <wp:anchor distT="0" distB="0" distL="114300" distR="114300" simplePos="0" relativeHeight="251696128" behindDoc="0" locked="0" layoutInCell="1" allowOverlap="1" wp14:anchorId="3BF8DF79" wp14:editId="55A203BE">
+                <wp:simplePos x="0" y="0"/>
+                <wp:positionH relativeFrom="column">
+                  <wp:posOffset>3076575</wp:posOffset>
+                </wp:positionH>
+                <wp:positionV relativeFrom="paragraph">
+                  <wp:posOffset>121920</wp:posOffset>
+                </wp:positionV>
+                <wp:extent cx="1666875" cy="914400"/>
+                <wp:effectExtent l="0" t="0" r="28575" b="19050"/>
+                <wp:wrapNone/>
+                <wp:docPr id="4" name="Groupe 4"/>
+                <wp:cNvGraphicFramePr/>
+                <a:graphic xmlns:a="http://schemas.openxmlformats.org/drawingml/2006/main">
+                  <a:graphicData uri="http://schemas.microsoft.com/office/word/2010/wordprocessingGroup">
+                    <wpg:wgp>
+                      <wpg:cNvGrpSpPr/>
+                      <wpg:grpSpPr>
+                        <a:xfrm>
+                          <a:off x="0" y="0"/>
+                          <a:ext cx="1666875" cy="914400"/>
+                          <a:chOff x="0" y="0"/>
+                          <a:chExt cx="3415560" cy="405636"/>
+                        </a:xfrm>
+                      </wpg:grpSpPr>
+                      <wps:wsp>
+                        <wps:cNvPr id="5" name="Rectangle à coins arrondis 5"/>
+                        <wps:cNvSpPr/>
+                        <wps:spPr>
+                          <a:xfrm>
+                            <a:off x="0" y="0"/>
+                            <a:ext cx="3415560" cy="304800"/>
+                          </a:xfrm>
+                          <a:prstGeom prst="roundRect">
+                            <a:avLst/>
+                          </a:prstGeom>
+                          <a:solidFill>
+                            <a:schemeClr val="accent6">
+                              <a:lumMod val="40000"/>
+                              <a:lumOff val="60000"/>
+                            </a:schemeClr>
+                          </a:solidFill>
+                          <a:ln>
+                            <a:solidFill>
+                              <a:srgbClr val="00B050"/>
+                            </a:solidFill>
+                          </a:ln>
+                        </wps:spPr>
+                        <wps:style>
+                          <a:lnRef idx="1">
+                            <a:schemeClr val="accent6"/>
+                          </a:lnRef>
+                          <a:fillRef idx="2">
+                            <a:schemeClr val="accent6"/>
+                          </a:fillRef>
+                          <a:effectRef idx="1">
+                            <a:schemeClr val="accent6"/>
+                          </a:effectRef>
+                          <a:fontRef idx="minor">
+                            <a:schemeClr val="dk1"/>
+                          </a:fontRef>
+                        </wps:style>
+                        <wps:txbx>
+                          <w:txbxContent>
+                            <w:p>
+                              <w:pPr>
+                                <w:jc w:val="center"/>
+                                <w:rPr>
+                                  <w:rFonts w:ascii="Cambria" w:hAnsi="Cambria"/>
+                                  <w:sz w:val="20"/>
+                                </w:rPr>
+                              </w:pPr>
+                              <w:r>
+                                <w:rPr>
+                                  <w:rFonts w:ascii="Cambria" w:hAnsi="Cambria"/>
+                                  <w:sz w:val="20"/>
+                                </w:rPr>
+                                <w:t>Département de la Formation et de l’Appui Conseil (DFAC)</w:t>
+                              </w:r>
+                            </w:p>
+                          </w:txbxContent>
+                        </wps:txbx>
+                        <wps:bodyPr rot="0" spcFirstLastPara="0" vertOverflow="overflow" horzOverflow="overflow" vert="horz" wrap="square" lIns="91440" tIns="45720" rIns="91440" bIns="45720" numCol="1" spcCol="0" rtlCol="0" fromWordArt="0" anchor="ctr" anchorCtr="0" forceAA="0" compatLnSpc="1">
+                          <a:prstTxWarp prst="textNoShape">
+                            <a:avLst/>
+                          </a:prstTxWarp>
+                          <a:noAutofit/>
+                        </wps:bodyPr>
+                      </wps:wsp>
+                      <wps:wsp>
+                        <wps:cNvPr id="6" name="Connecteur droit 6"/>
+                        <wps:cNvCnPr/>
+                        <wps:spPr>
+                          <a:xfrm>
+                            <a:off x="1581150" y="304800"/>
+                            <a:ext cx="0" cy="100836"/>
+                          </a:xfrm>
+                          <a:prstGeom prst="line">
+                            <a:avLst/>
+                          </a:prstGeom>
+                        </wps:spPr>
+                        <wps:style>
+                          <a:lnRef idx="3">
+                            <a:schemeClr val="accent6"/>
+                          </a:lnRef>
+                          <a:fillRef idx="0">
+                            <a:schemeClr val="accent6"/>
+                          </a:fillRef>
+                          <a:effectRef idx="2">
+                            <a:schemeClr val="accent6"/>
+                          </a:effectRef>
+                          <a:fontRef idx="minor">
+                            <a:schemeClr val="tx1"/>
+                          </a:fontRef>
+                        </wps:style>
+                        <wps:bodyPr/>
+                      </wps:wsp>
+                    </wpg:wgp>
+                  </a:graphicData>
+                </a:graphic>
+                <wp14:sizeRelH relativeFrom="margin">
+                  <wp14:pctWidth>0</wp14:pctWidth>
+                </wp14:sizeRelH>
+                <wp14:sizeRelV relativeFrom="margin">
+                  <wp14:pctHeight>0</wp14:pctHeight>
+                </wp14:sizeRelV>
+              </wp:anchor>
+            </w:drawing>
+          </mc:Choice>
+          <mc:Fallback>
+            <w:pict>
+              <v:group w14:anchorId="3BF8DF79" id="Groupe 4" o:spid="_x0000_s1036" style="position:absolute;left:0;text-align:left;margin-left:242.25pt;margin-top:9.6pt;width:131.25pt;height:1in;z-index:251696128;mso-width-relative:margin;mso-height-relative:margin" coordsize="34155,4056" o:gfxdata="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">
+                <v:roundrect id="Rectangle à coins arrondis 5" o:spid="_x0000_s1037" style="position:absolute;width:34155;height:3048;visibility:visible;mso-wrap-style:square;v-text-anchor:middle" arcsize="10923f" o:gfxdata="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" fillcolor="#c5e0b3 [1305]" strokecolor="#00b050" strokeweight=".5pt">
+                  <v:stroke joinstyle="miter"/>
+                  <v:textbox>
+                    <w:txbxContent>
+                      <w:p>
+                        <w:pPr>
+                          <w:jc w:val="center"/>
+                          <w:rPr>
+                            <w:rFonts w:ascii="Cambria" w:hAnsi="Cambria"/>
+                            <w:sz w:val="20"/>
+                          </w:rPr>
+                        </w:pPr>
+                        <w:r>
+                          <w:rPr>
+                            <w:rFonts w:ascii="Cambria" w:hAnsi="Cambria"/>
+                            <w:sz w:val="20"/>
+                          </w:rPr>
+                          <w:t>Département de la Formation et de l’Appui Conseil (DFAC)</w:t>
+                        </w:r>
+                      </w:p>
+                    </w:txbxContent>
+                  </v:textbox>
+                </v:roundrect>
+                <v:line id="Connecteur droit 6" o:spid="_x0000_s1038" style="position:absolute;visibility:visible;mso-wrap-style:square" from="15811,3048" to="15811,4056" o:connectortype="straight" o:gfxdata="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" strokecolor="#70ad47 [3209]" strokeweight="1.5pt">
+                  <v:stroke joinstyle="miter"/>
+                </v:line>
+              </v:group>
+            </w:pict>
+          </mc:Fallback>
+        </mc:AlternateContent>
+      </w:r>
+      <w:r>
+        <w:rPr>
+          <w:rFonts w:ascii="Cambria" w:hAnsi="Cambria"/>
+          <w:noProof/>
+          <w:sz w:val="24"/>
+          <w:lang w:val="en-US"/>
+        </w:rPr>
+        <mc:AlternateContent>
+          <mc:Choice Requires="wpg">
+            <w:drawing>
+              <wp:anchor distT="0" distB="0" distL="114300" distR="114300" simplePos="0" relativeHeight="251681792" behindDoc="0" locked="0" layoutInCell="1" allowOverlap="1" wp14:anchorId="0CBF565E" wp14:editId="2360FBCA">
+                <wp:simplePos x="0" y="0"/>
+                <wp:positionH relativeFrom="column">
+                  <wp:posOffset>1205230</wp:posOffset>
+                </wp:positionH>
+                <wp:positionV relativeFrom="paragraph">
+                  <wp:posOffset>142875</wp:posOffset>
+                </wp:positionV>
+                <wp:extent cx="1666875" cy="914400"/>
+                <wp:effectExtent l="0" t="0" r="28575" b="19050"/>
+                <wp:wrapNone/>
+                <wp:docPr id="36" name="Groupe 36"/>
+                <wp:cNvGraphicFramePr/>
+                <a:graphic xmlns:a="http://schemas.openxmlformats.org/drawingml/2006/main">
+                  <a:graphicData uri="http://schemas.microsoft.com/office/word/2010/wordprocessingGroup">
+                    <wpg:wgp>
+                      <wpg:cNvGrpSpPr/>
+                      <wpg:grpSpPr>
+                        <a:xfrm>
+                          <a:off x="0" y="0"/>
+                          <a:ext cx="1666875" cy="914400"/>
+                          <a:chOff x="0" y="0"/>
+                          <a:chExt cx="3415560" cy="405636"/>
+                        </a:xfrm>
+                      </wpg:grpSpPr>
+                      <wps:wsp>
+                        <wps:cNvPr id="37" name="Rectangle à coins arrondis 37"/>
+                        <wps:cNvSpPr/>
+                        <wps:spPr>
+                          <a:xfrm>
+                            <a:off x="0" y="0"/>
+                            <a:ext cx="3415560" cy="304800"/>
+                          </a:xfrm>
+                          <a:prstGeom prst="roundRect">
+                            <a:avLst/>
+                          </a:prstGeom>
+                          <a:solidFill>
+                            <a:schemeClr val="accent6">
+                              <a:lumMod val="40000"/>
+                              <a:lumOff val="60000"/>
+                            </a:schemeClr>
+                          </a:solidFill>
+                          <a:ln>
+                            <a:solidFill>
+                              <a:srgbClr val="00B050"/>
+                            </a:solidFill>
+                          </a:ln>
+                        </wps:spPr>
+                        <wps:style>
+                          <a:lnRef idx="1">
+                            <a:schemeClr val="accent6"/>
+                          </a:lnRef>
+                          <a:fillRef idx="2">
+                            <a:schemeClr val="accent6"/>
+                          </a:fillRef>
+                          <a:effectRef idx="1">
+                            <a:schemeClr val="accent6"/>
+                          </a:effectRef>
+                          <a:fontRef idx="minor">
+                            <a:schemeClr val="dk1"/>
+                          </a:fontRef>
+                        </wps:style>
+                        <wps:txbx>
+                          <w:txbxContent>
+                            <w:p>
+                              <w:pPr>
+                                <w:jc w:val="center"/>
+                                <w:rPr>
+                                  <w:rFonts w:ascii="Cambria" w:hAnsi="Cambria"/>
+                                  <w:sz w:val="20"/>
+                                </w:rPr>
+                              </w:pPr>
+                              <w:r>
+                                <w:rPr>
+                                  <w:rFonts w:ascii="Cambria" w:hAnsi="Cambria"/>
+                                  <w:sz w:val="20"/>
+                                </w:rPr>
+                                <w:t xml:space="preserve">Département des études, de </w:t>
+                              </w:r>
+                              <w:proofErr w:type="spellStart"/>
+                              <w:r>
+                                <w:rPr>
+                                  <w:rFonts w:ascii="Cambria" w:hAnsi="Cambria"/>
+                                  <w:sz w:val="20"/>
+                                </w:rPr>
+                                <w:t>Plan</w:t>
+                              </w:r>
+                              <w:r>
+                                <w:rPr>
+                                  <w:rFonts w:ascii="Cambria" w:hAnsi="Cambria"/>
+                                  <w:sz w:val="20"/>
+                                </w:rPr>
+                                <w:t>nification</w:t>
+                              </w:r>
+                              <w:proofErr w:type="spellEnd"/>
+                              <w:r>
+                                <w:rPr>
+                                  <w:rFonts w:ascii="Cambria" w:hAnsi="Cambria"/>
+                                  <w:sz w:val="20"/>
+                                </w:rPr>
+                                <w:t xml:space="preserve"> et des Projets (DEPP)</w:t>
+                              </w:r>
+                            </w:p>
+                          </w:txbxContent>
+                        </wps:txbx>
+                        <wps:bodyPr rot="0" spcFirstLastPara="0" vertOverflow="overflow" horzOverflow="overflow" vert="horz" wrap="square" lIns="91440" tIns="45720" rIns="91440" bIns="45720" numCol="1" spcCol="0" rtlCol="0" fromWordArt="0" anchor="ctr" anchorCtr="0" forceAA="0" compatLnSpc="1">
+                          <a:prstTxWarp prst="textNoShape">
+                            <a:avLst/>
+                          </a:prstTxWarp>
+                          <a:noAutofit/>
+                        </wps:bodyPr>
+                      </wps:wsp>
+                      <wps:wsp>
+                        <wps:cNvPr id="38" name="Connecteur droit 38"/>
+                        <wps:cNvCnPr/>
+                        <wps:spPr>
+                          <a:xfrm>
+                            <a:off x="1581150" y="304800"/>
+                            <a:ext cx="0" cy="100836"/>
+                          </a:xfrm>
+                          <a:prstGeom prst="line">
+                            <a:avLst/>
+                          </a:prstGeom>
+                        </wps:spPr>
+                        <wps:style>
+                          <a:lnRef idx="3">
+                            <a:schemeClr val="accent6"/>
+                          </a:lnRef>
+                          <a:fillRef idx="0">
+                            <a:schemeClr val="accent6"/>
+                          </a:fillRef>
+                          <a:effectRef idx="2">
+                            <a:schemeClr val="accent6"/>
+                          </a:effectRef>
+                          <a:fontRef idx="minor">
+                            <a:schemeClr val="tx1"/>
+                          </a:fontRef>
+                        </wps:style>
+                        <wps:bodyPr/>
+                      </wps:wsp>
+                    </wpg:wgp>
+                  </a:graphicData>
+                </a:graphic>
+                <wp14:sizeRelH relativeFrom="margin">
+                  <wp14:pctWidth>0</wp14:pctWidth>
+                </wp14:sizeRelH>
+                <wp14:sizeRelV relativeFrom="margin">
+                  <wp14:pctHeight>0</wp14:pctHeight>
+                </wp14:sizeRelV>
+              </wp:anchor>
+            </w:drawing>
+          </mc:Choice>
+          <mc:Fallback>
+            <w:pict>
+              <v:group w14:anchorId="0CBF565E" id="Groupe 36" o:spid="_x0000_s1039" style="position:absolute;left:0;text-align:left;margin-left:94.9pt;margin-top:11.25pt;width:131.25pt;height:1in;z-index:251681792;mso-width-relative:margin;mso-height-relative:margin" coordsize="34155,4056" o:gfxdata="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">
+                <v:roundrect id="Rectangle à coins arrondis 37" o:spid="_x0000_s1040" style="position:absolute;width:34155;height:3048;visibility:visible;mso-wrap-style:square;v-text-anchor:middle" arcsize="10923f" o:gfxdata="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" fillcolor="#c5e0b3 [1305]" strokecolor="#00b050" strokeweight=".5pt">
+                  <v:stroke joinstyle="miter"/>
+                  <v:textbox>
+                    <w:txbxContent>
+                      <w:p>
+                        <w:pPr>
+                          <w:jc w:val="center"/>
+                          <w:rPr>
+                            <w:rFonts w:ascii="Cambria" w:hAnsi="Cambria"/>
+                            <w:sz w:val="20"/>
+                          </w:rPr>
+                        </w:pPr>
+                        <w:r>
+                          <w:rPr>
+                            <w:rFonts w:ascii="Cambria" w:hAnsi="Cambria"/>
+                            <w:sz w:val="20"/>
+                          </w:rPr>
+                          <w:t xml:space="preserve">Département des études, de </w:t>
+                        </w:r>
+                        <w:proofErr w:type="spellStart"/>
+                        <w:r>
+                          <w:rPr>
+                            <w:rFonts w:ascii="Cambria" w:hAnsi="Cambria"/>
+                            <w:sz w:val="20"/>
+                          </w:rPr>
+                          <w:t>Plan</w:t>
+                        </w:r>
+                        <w:r>
+                          <w:rPr>
+                            <w:rFonts w:ascii="Cambria" w:hAnsi="Cambria"/>
+                            <w:sz w:val="20"/>
+                          </w:rPr>
+                          <w:t>nification</w:t>
+                        </w:r>
+                        <w:proofErr w:type="spellEnd"/>
+                        <w:r>
+                          <w:rPr>
+                            <w:rFonts w:ascii="Cambria" w:hAnsi="Cambria"/>
+                            <w:sz w:val="20"/>
+                          </w:rPr>
+                          <w:t xml:space="preserve"> et des Projets (DEPP)</w:t>
+                        </w:r>
+                      </w:p>
+                    </w:txbxContent>
+                  </v:textbox>
+                </v:roundrect>
+                <v:line id="Connecteur droit 38" o:spid="_x0000_s1041" style="position:absolute;visibility:visible;mso-wrap-style:square" from="15811,3048" to="15811,4056" o:connectortype="straight" o:gfxdata="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" strokecolor="#70ad47 [3209]" strokeweight="1.5pt">
+                  <v:stroke joinstyle="miter"/>
+                </v:line>
+              </v:group>
+            </w:pict>
+          </mc:Fallback>
+        </mc:AlternateContent>
+      </w:r>
+      <w:r>
+        <w:rPr>
+          <w:rFonts w:ascii="Cambria" w:hAnsi="Cambria"/>
+          <w:noProof/>
+          <w:sz w:val="24"/>
+          <w:lang w:val="en-US"/>
+        </w:rPr>
+        <mc:AlternateContent>
+          <mc:Choice Requires="wpg">
+            <w:drawing>
+              <wp:anchor distT="0" distB="0" distL="114300" distR="114300" simplePos="0" relativeHeight="251679744" behindDoc="0" locked="0" layoutInCell="1" allowOverlap="1" wp14:anchorId="2B9E6AAB" wp14:editId="776EFA3C">
+                <wp:simplePos x="0" y="0"/>
+                <wp:positionH relativeFrom="column">
+                  <wp:posOffset>-737870</wp:posOffset>
+                </wp:positionH>
+                <wp:positionV relativeFrom="paragraph">
+                  <wp:posOffset>152400</wp:posOffset>
+                </wp:positionV>
+                <wp:extent cx="1552575" cy="989308"/>
+                <wp:effectExtent l="0" t="0" r="28575" b="20955"/>
+                <wp:wrapNone/>
+                <wp:docPr id="30" name="Groupe 30"/>
+                <wp:cNvGraphicFramePr/>
+                <a:graphic xmlns:a="http://schemas.openxmlformats.org/drawingml/2006/main">
+                  <a:graphicData uri="http://schemas.microsoft.com/office/word/2010/wordprocessingGroup">
+                    <wpg:wgp>
+                      <wpg:cNvGrpSpPr/>
+                      <wpg:grpSpPr>
+                        <a:xfrm>
+                          <a:off x="0" y="0"/>
+                          <a:ext cx="1552575" cy="989308"/>
+                          <a:chOff x="0" y="0"/>
+                          <a:chExt cx="3181350" cy="438866"/>
+                        </a:xfrm>
+                      </wpg:grpSpPr>
+                      <wps:wsp>
+                        <wps:cNvPr id="31" name="Rectangle à coins arrondis 31"/>
+                        <wps:cNvSpPr/>
+                        <wps:spPr>
+                          <a:xfrm>
+                            <a:off x="0" y="0"/>
+                            <a:ext cx="3181350" cy="338030"/>
+                          </a:xfrm>
+                          <a:prstGeom prst="roundRect">
+                            <a:avLst/>
+                          </a:prstGeom>
+                          <a:solidFill>
+                            <a:schemeClr val="accent6">
+                              <a:lumMod val="40000"/>
+                              <a:lumOff val="60000"/>
+                            </a:schemeClr>
+                          </a:solidFill>
+                          <a:ln>
+                            <a:solidFill>
+                              <a:srgbClr val="00B050"/>
+                            </a:solidFill>
+                          </a:ln>
+                        </wps:spPr>
+                        <wps:style>
+                          <a:lnRef idx="1">
+                            <a:schemeClr val="accent6"/>
+                          </a:lnRef>
+                          <a:fillRef idx="2">
+                            <a:schemeClr val="accent6"/>
+                          </a:fillRef>
+                          <a:effectRef idx="1">
+                            <a:schemeClr val="accent6"/>
+                          </a:effectRef>
+                          <a:fontRef idx="minor">
+                            <a:schemeClr val="dk1"/>
+                          </a:fontRef>
+                        </wps:style>
+                        <wps:txbx>
+                          <w:txbxContent>
+                            <w:p>
+                              <w:pPr>
+                                <w:jc w:val="center"/>
+                                <w:rPr>
+                                  <w:rFonts w:ascii="Cambria" w:hAnsi="Cambria"/>
+                                  <w:sz w:val="24"/>
+                                </w:rPr>
+                              </w:pPr>
+                              <w:r>
+                                <w:rPr>
+                                  <w:rFonts w:ascii="Cambria" w:hAnsi="Cambria"/>
+                                  <w:sz w:val="24"/>
+                                </w:rPr>
+                                <w:t>Service Administratif et Financier (SAF)</w:t>
+                              </w:r>
+                            </w:p>
+                          </w:txbxContent>
+                        </wps:txbx>
+                        <wps:bodyPr rot="0" spcFirstLastPara="0" vertOverflow="overflow" horzOverflow="overflow" vert="horz" wrap="square" lIns="91440" tIns="45720" rIns="91440" bIns="45720" numCol="1" spcCol="0" rtlCol="0" fromWordArt="0" anchor="ctr" anchorCtr="0" forceAA="0" compatLnSpc="1">
+                          <a:prstTxWarp prst="textNoShape">
+                            <a:avLst/>
+                          </a:prstTxWarp>
+                          <a:noAutofit/>
+                        </wps:bodyPr>
+                      </wps:wsp>
+                      <wps:wsp>
+                        <wps:cNvPr id="32" name="Connecteur droit 32"/>
+                        <wps:cNvCnPr/>
+                        <wps:spPr>
+                          <a:xfrm>
+                            <a:off x="1581150" y="338030"/>
+                            <a:ext cx="0" cy="100836"/>
+                          </a:xfrm>
+                          <a:prstGeom prst="line">
+                            <a:avLst/>
+                          </a:prstGeom>
+                        </wps:spPr>
+                        <wps:style>
+                          <a:lnRef idx="3">
+                            <a:schemeClr val="accent6"/>
+                          </a:lnRef>
+                          <a:fillRef idx="0">
+                            <a:schemeClr val="accent6"/>
+                          </a:fillRef>
+                          <a:effectRef idx="2">
+                            <a:schemeClr val="accent6"/>
+                          </a:effectRef>
+                          <a:fontRef idx="minor">
+                            <a:schemeClr val="tx1"/>
+                          </a:fontRef>
+                        </wps:style>
+                        <wps:bodyPr/>
+                      </wps:wsp>
+                    </wpg:wgp>
+                  </a:graphicData>
+                </a:graphic>
+                <wp14:sizeRelH relativeFrom="margin">
+                  <wp14:pctWidth>0</wp14:pctWidth>
+                </wp14:sizeRelH>
+                <wp14:sizeRelV relativeFrom="margin">
+                  <wp14:pctHeight>0</wp14:pctHeight>
+                </wp14:sizeRelV>
+              </wp:anchor>
+            </w:drawing>
+          </mc:Choice>
+          <mc:Fallback>
+            <w:pict>
+              <v:group w14:anchorId="2B9E6AAB" id="Groupe 30" o:spid="_x0000_s1042" style="position:absolute;left:0;text-align:left;margin-left:-58.1pt;margin-top:12pt;width:122.25pt;height:77.9pt;z-index:251679744;mso-width-relative:margin;mso-height-relative:margin" coordsize="31813,4388" o:gfxdata="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">
+                <v:roundrect id="Rectangle à coins arrondis 31" o:spid="_x0000_s1043" style="position:absolute;width:31813;height:3380;visibility:visible;mso-wrap-style:square;v-text-anchor:middle" arcsize="10923f" o:gfxdata="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" fillcolor="#c5e0b3 [1305]" strokecolor="#00b050" strokeweight=".5pt">
+                  <v:stroke joinstyle="miter"/>
+                  <v:textbox>
+                    <w:txbxContent>
+                      <w:p>
+                        <w:pPr>
+                          <w:jc w:val="center"/>
+                          <w:rPr>
+                            <w:rFonts w:ascii="Cambria" w:hAnsi="Cambria"/>
+                            <w:sz w:val="24"/>
+                          </w:rPr>
+                        </w:pPr>
+                        <w:r>
+                          <w:rPr>
+                            <w:rFonts w:ascii="Cambria" w:hAnsi="Cambria"/>
+                            <w:sz w:val="24"/>
+                          </w:rPr>
+                          <w:t>Service Administratif et Financier (SAF)</w:t>
+                        </w:r>
+                      </w:p>
+                    </w:txbxContent>
+                  </v:textbox>
+                </v:roundrect>
+                <v:line id="Connecteur droit 32" o:spid="_x0000_s1044" style="position:absolute;visibility:visible;mso-wrap-style:square" from="15811,3380" to="15811,4388" o:connectortype="straight" o:gfxdata="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" strokecolor="#70ad47 [3209]" strokeweight="1.5pt">
+                  <v:stroke joinstyle="miter"/>
+                </v:line>
+              </v:group>
+            </w:pict>
+          </mc:Fallback>
+        </mc:AlternateContent>
+      </w:r>
+      <w:r>
+        <w:rPr>
+          <w:rFonts w:ascii="Cambria" w:hAnsi="Cambria"/>
+          <w:noProof/>
+          <w:sz w:val="24"/>
+          <w:lang w:val="en-US"/>
+        </w:rPr>
+        <mc:AlternateContent>
+          <mc:Choice Requires="wpg">
+            <w:drawing>
+              <wp:anchor distT="0" distB="0" distL="114300" distR="114300" simplePos="0" relativeHeight="251685888" behindDoc="0" locked="0" layoutInCell="1" allowOverlap="1" wp14:anchorId="0CBF565E" wp14:editId="2360FBCA">
+                <wp:simplePos x="0" y="0"/>
+                <wp:positionH relativeFrom="column">
+                  <wp:posOffset>5114925</wp:posOffset>
+                </wp:positionH>
+                <wp:positionV relativeFrom="paragraph">
+                  <wp:posOffset>110490</wp:posOffset>
+                </wp:positionV>
+                <wp:extent cx="1552575" cy="914400"/>
+                <wp:effectExtent l="0" t="0" r="28575" b="19050"/>
+                <wp:wrapNone/>
+                <wp:docPr id="42" name="Groupe 42"/>
+                <wp:cNvGraphicFramePr/>
+                <a:graphic xmlns:a="http://schemas.openxmlformats.org/drawingml/2006/main">
+                  <a:graphicData uri="http://schemas.microsoft.com/office/word/2010/wordprocessingGroup">
+                    <wpg:wgp>
+                      <wpg:cNvGrpSpPr/>
+                      <wpg:grpSpPr>
+                        <a:xfrm>
+                          <a:off x="0" y="0"/>
+                          <a:ext cx="1552575" cy="914400"/>
+                          <a:chOff x="0" y="0"/>
+                          <a:chExt cx="3181350" cy="405636"/>
+                        </a:xfrm>
+                      </wpg:grpSpPr>
+                      <wps:wsp>
+                        <wps:cNvPr id="43" name="Rectangle à coins arrondis 43"/>
+                        <wps:cNvSpPr/>
+                        <wps:spPr>
+                          <a:xfrm>
+                            <a:off x="0" y="0"/>
+                            <a:ext cx="3181350" cy="304800"/>
+                          </a:xfrm>
+                          <a:prstGeom prst="roundRect">
+                            <a:avLst/>
+                          </a:prstGeom>
+                          <a:solidFill>
+                            <a:schemeClr val="accent6">
+                              <a:lumMod val="40000"/>
+                              <a:lumOff val="60000"/>
+                            </a:schemeClr>
+                          </a:solidFill>
+                          <a:ln>
+                            <a:solidFill>
+                              <a:srgbClr val="00B050"/>
+                            </a:solidFill>
+                          </a:ln>
+                        </wps:spPr>
+                        <wps:style>
+                          <a:lnRef idx="1">
+                            <a:schemeClr val="accent6"/>
+                          </a:lnRef>
+                          <a:fillRef idx="2">
+                            <a:schemeClr val="accent6"/>
+                          </a:fillRef>
+                          <a:effectRef idx="1">
+                            <a:schemeClr val="accent6"/>
+                          </a:effectRef>
+                          <a:fontRef idx="minor">
+                            <a:schemeClr val="dk1"/>
+                          </a:fontRef>
+                        </wps:style>
+                        <wps:txbx>
+                          <w:txbxContent>
+                            <w:p>
+                              <w:pPr>
+                                <w:jc w:val="center"/>
+                                <w:rPr>
+                                  <w:rFonts w:ascii="Cambria" w:hAnsi="Cambria"/>
+                                  <w:sz w:val="20"/>
+                                </w:rPr>
+                              </w:pPr>
+                              <w:r>
+                                <w:rPr>
+                                  <w:rFonts w:ascii="Cambria" w:hAnsi="Cambria"/>
+                                  <w:sz w:val="20"/>
+                                </w:rPr>
+                                <w:t>Service Informatique ; Marketing et C</w:t>
+                              </w:r>
+                              <w:r>
+                                <w:rPr>
+                                  <w:rFonts w:ascii="Cambria" w:hAnsi="Cambria"/>
+                                  <w:sz w:val="20"/>
+                                </w:rPr>
+                                <w:t>oopé</w:t>
+                              </w:r>
+                              <w:r>
+                                <w:rPr>
+                                  <w:rFonts w:ascii="Cambria" w:hAnsi="Cambria"/>
+                                  <w:sz w:val="20"/>
+                                </w:rPr>
+                                <w:t>ration</w:t>
+                              </w:r>
+                              <w:r>
+                                <w:rPr>
+                                  <w:rFonts w:ascii="Cambria" w:hAnsi="Cambria"/>
+                                  <w:sz w:val="20"/>
+                                </w:rPr>
+                                <w:t xml:space="preserve"> (SIMC)</w:t>
+                              </w:r>
+                            </w:p>
+                          </w:txbxContent>
+                        </wps:txbx>
+                        <wps:bodyPr rot="0" spcFirstLastPara="0" vertOverflow="overflow" horzOverflow="overflow" vert="horz" wrap="square" lIns="91440" tIns="45720" rIns="91440" bIns="45720" numCol="1" spcCol="0" rtlCol="0" fromWordArt="0" anchor="ctr" anchorCtr="0" forceAA="0" compatLnSpc="1">
+                          <a:prstTxWarp prst="textNoShape">
+                            <a:avLst/>
+                          </a:prstTxWarp>
+                          <a:noAutofit/>
+                        </wps:bodyPr>
+                      </wps:wsp>
+                      <wps:wsp>
+                        <wps:cNvPr id="44" name="Connecteur droit 44"/>
+                        <wps:cNvCnPr/>
+                        <wps:spPr>
+                          <a:xfrm>
+                            <a:off x="1581150" y="304800"/>
+                            <a:ext cx="0" cy="100836"/>
+                          </a:xfrm>
+                          <a:prstGeom prst="line">
+                            <a:avLst/>
+                          </a:prstGeom>
+                        </wps:spPr>
+                        <wps:style>
+                          <a:lnRef idx="3">
+                            <a:schemeClr val="accent6"/>
+                          </a:lnRef>
+                          <a:fillRef idx="0">
+                            <a:schemeClr val="accent6"/>
+                          </a:fillRef>
+                          <a:effectRef idx="2">
+                            <a:schemeClr val="accent6"/>
+                          </a:effectRef>
+                          <a:fontRef idx="minor">
+                            <a:schemeClr val="tx1"/>
+                          </a:fontRef>
+                        </wps:style>
+                        <wps:bodyPr/>
+                      </wps:wsp>
+                    </wpg:wgp>
+                  </a:graphicData>
+                </a:graphic>
+                <wp14:sizeRelH relativeFrom="margin">
+                  <wp14:pctWidth>0</wp14:pctWidth>
+                </wp14:sizeRelH>
+                <wp14:sizeRelV relativeFrom="margin">
+                  <wp14:pctHeight>0</wp14:pctHeight>
+                </wp14:sizeRelV>
+              </wp:anchor>
+            </w:drawing>
+          </mc:Choice>
+          <mc:Fallback>
+            <w:pict>
+              <v:group w14:anchorId="0CBF565E" id="Groupe 42" o:spid="_x0000_s1045" style="position:absolute;left:0;text-align:left;margin-left:402.75pt;margin-top:8.7pt;width:122.25pt;height:1in;z-index:251685888;mso-width-relative:margin;mso-height-relative:margin" coordsize="31813,4056" o:gfxdata="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">
+                <v:roundrect id="Rectangle à coins arrondis 43" o:spid="_x0000_s1046" style="position:absolute;width:31813;height:3048;visibility:visible;mso-wrap-style:square;v-text-anchor:middle" arcsize="10923f" o:gfxdata="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" fillcolor="#c5e0b3 [1305]" strokecolor="#00b050" strokeweight=".5pt">
+                  <v:stroke joinstyle="miter"/>
+                  <v:textbox>
+                    <w:txbxContent>
+                      <w:p>
+                        <w:pPr>
+                          <w:jc w:val="center"/>
+                          <w:rPr>
+                            <w:rFonts w:ascii="Cambria" w:hAnsi="Cambria"/>
+                            <w:sz w:val="20"/>
+                          </w:rPr>
+                        </w:pPr>
+                        <w:r>
+                          <w:rPr>
+                            <w:rFonts w:ascii="Cambria" w:hAnsi="Cambria"/>
+                            <w:sz w:val="20"/>
+                          </w:rPr>
+                          <w:t>Service Informatique ; Marketing et C</w:t>
+                        </w:r>
+                        <w:r>
+                          <w:rPr>
+                            <w:rFonts w:ascii="Cambria" w:hAnsi="Cambria"/>
+                            <w:sz w:val="20"/>
+                          </w:rPr>
+                          <w:t>oopé</w:t>
+                        </w:r>
+                        <w:r>
+                          <w:rPr>
+                            <w:rFonts w:ascii="Cambria" w:hAnsi="Cambria"/>
+                            <w:sz w:val="20"/>
+                          </w:rPr>
+                          <w:t>ration</w:t>
+                        </w:r>
+                        <w:r>
+                          <w:rPr>
+                            <w:rFonts w:ascii="Cambria" w:hAnsi="Cambria"/>
+                            <w:sz w:val="20"/>
+                          </w:rPr>
+                          <w:t xml:space="preserve"> (SIMC)</w:t>
+                        </w:r>
+                      </w:p>
+                    </w:txbxContent>
+                  </v:textbox>
+                </v:roundrect>
+                <v:line id="Connecteur droit 44" o:spid="_x0000_s1047" style="position:absolute;visibility:visible;mso-wrap-style:square" from="15811,3048" to="15811,4056" o:connectortype="straight" o:gfxdata="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" strokecolor="#70ad47 [3209]" strokeweight="1.5pt">
+                  <v:stroke joinstyle="miter"/>
+                </v:line>
+              </v:group>
+            </w:pict>
+          </mc:Fallback>
+        </mc:AlternateContent>
+      </w:r>
+    </w:p>
+    <w:p>
+      <w:pPr>
+        <w:tabs>
+          <w:tab w:val="left" w:pos="6075"/>
+        </w:tabs>
+        <w:jc w:val="both"/>
+        <w:rPr>
+          <w:rFonts w:ascii="Cambria" w:hAnsi="Cambria"/>
+          <w:sz w:val="24"/>
+        </w:rPr>
+      </w:pPr>
+      <w:r>
+        <w:rPr>
+          <w:rFonts w:ascii="Cambria" w:hAnsi="Cambria"/>
+          <w:sz w:val="24"/>
+        </w:rPr>
+        <w:tab/>
+      </w:r>
+    </w:p>
+    <w:p>
+      <w:pPr>
+        <w:jc w:val="both"/>
+        <w:rPr>
+          <w:rFonts w:ascii="Cambria" w:hAnsi="Cambria"/>
+          <w:sz w:val="24"/>
+        </w:rPr>
+      </w:pPr>
+    </w:p>
+    <w:p>
+      <w:pPr>
+        <w:jc w:val="both"/>
+        <w:rPr>
+          <w:rFonts w:ascii="Cambria" w:hAnsi="Cambria"/>
+          <w:sz w:val="24"/>
+        </w:rPr>
+      </w:pPr>
+      <w:r>
+        <w:rPr>
+          <w:noProof/>
+          <w:lang w:val="en-US"/>
+        </w:rPr>
+        <mc:AlternateContent>
+          <mc:Choice Requires="wps">
+            <w:drawing>
+              <wp:anchor distT="0" distB="0" distL="114300" distR="114300" simplePos="0" relativeHeight="251694080" behindDoc="0" locked="0" layoutInCell="1" allowOverlap="1" wp14:anchorId="4C93040F" wp14:editId="3F0F90CF">
+                <wp:simplePos x="0" y="0"/>
+                <wp:positionH relativeFrom="column">
+                  <wp:posOffset>5100955</wp:posOffset>
+                </wp:positionH>
+                <wp:positionV relativeFrom="paragraph">
+                  <wp:posOffset>135890</wp:posOffset>
+                </wp:positionV>
+                <wp:extent cx="1552575" cy="571500"/>
+                <wp:effectExtent l="0" t="0" r="28575" b="19050"/>
+                <wp:wrapNone/>
+                <wp:docPr id="48" name="Rectangle à coins arrondis 48"/>
+                <wp:cNvGraphicFramePr/>
+                <a:graphic xmlns:a="http://schemas.openxmlformats.org/drawingml/2006/main">
+                  <a:graphicData uri="http://schemas.microsoft.com/office/word/2010/wordprocessingShape">
+                    <wps:wsp>
+                      <wps:cNvSpPr/>
+                      <wps:spPr>
+                        <a:xfrm>
+                          <a:off x="0" y="0"/>
+                          <a:ext cx="1552575" cy="571500"/>
+                        </a:xfrm>
+                        <a:prstGeom prst="roundRect">
+                          <a:avLst/>
+                        </a:prstGeom>
+                        <a:solidFill>
+                          <a:schemeClr val="accent6">
+                            <a:lumMod val="40000"/>
+                            <a:lumOff val="60000"/>
+                          </a:schemeClr>
+                        </a:solidFill>
+                        <a:ln>
+                          <a:solidFill>
+                            <a:srgbClr val="00B050"/>
+                          </a:solidFill>
+                        </a:ln>
+                      </wps:spPr>
+                      <wps:style>
+                        <a:lnRef idx="1">
+                          <a:schemeClr val="accent6"/>
+                        </a:lnRef>
+                        <a:fillRef idx="2">
+                          <a:schemeClr val="accent6"/>
+                        </a:fillRef>
+                        <a:effectRef idx="1">
+                          <a:schemeClr val="accent6"/>
+                        </a:effectRef>
+                        <a:fontRef idx="minor">
+                          <a:schemeClr val="dk1"/>
+                        </a:fontRef>
+                      </wps:style>
+                      <wps:txbx>
+                        <w:txbxContent>
+                          <w:p>
+                            <w:pPr>
+                              <w:jc w:val="center"/>
+                              <w:rPr>
+                                <w:rFonts w:ascii="Cambria" w:hAnsi="Cambria"/>
+                              </w:rPr>
+                            </w:pPr>
+                            <w:r>
+                              <w:rPr>
+                                <w:rFonts w:ascii="Cambria" w:hAnsi="Cambria"/>
+                              </w:rPr>
+                              <w:t>2 Chargés d’étude Assistant</w:t>
+                            </w:r>
+                          </w:p>
+                        </w:txbxContent>
+                      </wps:txbx>
+                      <wps:bodyPr rot="0" spcFirstLastPara="0" vertOverflow="overflow" horzOverflow="overflow" vert="horz" wrap="square" lIns="91440" tIns="45720" rIns="91440" bIns="45720" numCol="1" spcCol="0" rtlCol="0" fromWordArt="0" anchor="ctr" anchorCtr="0" forceAA="0" compatLnSpc="1">
+                        <a:prstTxWarp prst="textNoShape">
+                          <a:avLst/>
+                        </a:prstTxWarp>
+                        <a:noAutofit/>
+                      </wps:bodyPr>
+                    </wps:wsp>
+                  </a:graphicData>
+                </a:graphic>
+                <wp14:sizeRelV relativeFrom="margin">
+                  <wp14:pctHeight>0</wp14:pctHeight>
+                </wp14:sizeRelV>
+              </wp:anchor>
+            </w:drawing>
+          </mc:Choice>
+          <mc:Fallback>
+            <w:pict>
+              <v:roundrect w14:anchorId="4C93040F" id="Rectangle à coins arrondis 48" o:spid="_x0000_s1048" style="position:absolute;left:0;text-align:left;margin-left:401.65pt;margin-top:10.7pt;width:122.25pt;height:45pt;z-index:251694080;visibility:visible;mso-wrap-style:square;mso-height-percent:0;mso-wrap-distance-left:9pt;mso-wrap-distance-top:0;mso-wrap-distance-right:9pt;mso-wrap-distance-bottom:0;mso-position-horizontal:absolute;mso-position-horizontal-relative:text;mso-position-vertical:absolute;mso-position-vertical-relative:text;mso-height-percent:0;mso-height-relative:margin;v-text-anchor:middle" arcsize="10923f" o:gfxdata="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" fillcolor="#c5e0b3 [1305]" strokecolor="#00b050" strokeweight=".5pt">
+                <v:stroke joinstyle="miter"/>
+                <v:textbox>
+                  <w:txbxContent>
+                    <w:p>
+                      <w:pPr>
+                        <w:jc w:val="center"/>
+                        <w:rPr>
+                          <w:rFonts w:ascii="Cambria" w:hAnsi="Cambria"/>
+                        </w:rPr>
+                      </w:pPr>
+                      <w:r>
+                        <w:rPr>
+                          <w:rFonts w:ascii="Cambria" w:hAnsi="Cambria"/>
+                        </w:rPr>
+                        <w:t>2 Chargés d’étude Assistant</w:t>
+                      </w:r>
+                    </w:p>
+                  </w:txbxContent>
+                </v:textbox>
+              </v:roundrect>
+            </w:pict>
+          </mc:Fallback>
+        </mc:AlternateContent>
+      </w:r>
+      <w:r>
+        <w:rPr>
+          <w:noProof/>
+          <w:lang w:val="en-US"/>
+        </w:rPr>
+        <mc:AlternateContent>
+          <mc:Choice Requires="wps">
+            <w:drawing>
+              <wp:anchor distT="0" distB="0" distL="114300" distR="114300" simplePos="0" relativeHeight="251692032" behindDoc="0" locked="0" layoutInCell="1" allowOverlap="1" wp14:anchorId="4C93040F" wp14:editId="3F0F90CF">
+                <wp:simplePos x="0" y="0"/>
+                <wp:positionH relativeFrom="column">
+                  <wp:posOffset>3167380</wp:posOffset>
+                </wp:positionH>
+                <wp:positionV relativeFrom="paragraph">
+                  <wp:posOffset>126365</wp:posOffset>
+                </wp:positionV>
+                <wp:extent cx="1552575" cy="581025"/>
+                <wp:effectExtent l="0" t="0" r="28575" b="28575"/>
+                <wp:wrapNone/>
+                <wp:docPr id="47" name="Rectangle à coins arrondis 47"/>
+                <wp:cNvGraphicFramePr/>
+                <a:graphic xmlns:a="http://schemas.openxmlformats.org/drawingml/2006/main">
+                  <a:graphicData uri="http://schemas.microsoft.com/office/word/2010/wordprocessingShape">
+                    <wps:wsp>
+                      <wps:cNvSpPr/>
+                      <wps:spPr>
+                        <a:xfrm>
+                          <a:off x="0" y="0"/>
+                          <a:ext cx="1552575" cy="581025"/>
+                        </a:xfrm>
+                        <a:prstGeom prst="roundRect">
+                          <a:avLst/>
+                        </a:prstGeom>
+                        <a:solidFill>
+                          <a:schemeClr val="accent6">
+                            <a:lumMod val="40000"/>
+                            <a:lumOff val="60000"/>
+                          </a:schemeClr>
+                        </a:solidFill>
+                        <a:ln>
+                          <a:solidFill>
+                            <a:srgbClr val="00B050"/>
+                          </a:solidFill>
+                        </a:ln>
+                      </wps:spPr>
+                      <wps:style>
+                        <a:lnRef idx="1">
+                          <a:schemeClr val="accent6"/>
+                        </a:lnRef>
+                        <a:fillRef idx="2">
+                          <a:schemeClr val="accent6"/>
+                        </a:fillRef>
+                        <a:effectRef idx="1">
+                          <a:schemeClr val="accent6"/>
+                        </a:effectRef>
+                        <a:fontRef idx="minor">
+                          <a:schemeClr val="dk1"/>
+                        </a:fontRef>
+                      </wps:style>
+                      <wps:txbx>
+                        <w:txbxContent>
+                          <w:p>
+                            <w:pPr>
+                              <w:jc w:val="center"/>
+                              <w:rPr>
+                                <w:rFonts w:ascii="Cambria" w:hAnsi="Cambria"/>
+                              </w:rPr>
+                            </w:pPr>
+                            <w:r>
+                              <w:rPr>
+                                <w:rFonts w:ascii="Cambria" w:hAnsi="Cambria"/>
+                              </w:rPr>
+                              <w:t>2 Chargés d’étude Assistant</w:t>
+                            </w:r>
+                          </w:p>
+                        </w:txbxContent>
+                      </wps:txbx>
+                      <wps:bodyPr rot="0" spcFirstLastPara="0" vertOverflow="overflow" horzOverflow="overflow" vert="horz" wrap="square" lIns="91440" tIns="45720" rIns="91440" bIns="45720" numCol="1" spcCol="0" rtlCol="0" fromWordArt="0" anchor="ctr" anchorCtr="0" forceAA="0" compatLnSpc="1">
+                        <a:prstTxWarp prst="textNoShape">
+                          <a:avLst/>
+                        </a:prstTxWarp>
+                        <a:noAutofit/>
+                      </wps:bodyPr>
+                    </wps:wsp>
+                  </a:graphicData>
+                </a:graphic>
+                <wp14:sizeRelV relativeFrom="margin">
+                  <wp14:pctHeight>0</wp14:pctHeight>
+                </wp14:sizeRelV>
+              </wp:anchor>
+            </w:drawing>
+          </mc:Choice>
+          <mc:Fallback>
+            <w:pict>
+              <v:roundrect w14:anchorId="4C93040F" id="Rectangle à coins arrondis 47" o:spid="_x0000_s1049" style="position:absolute;left:0;text-align:left;margin-left:249.4pt;margin-top:9.95pt;width:122.25pt;height:45.75pt;z-index:251692032;visibility:visible;mso-wrap-style:square;mso-height-percent:0;mso-wrap-distance-left:9pt;mso-wrap-distance-top:0;mso-wrap-distance-right:9pt;mso-wrap-distance-bottom:0;mso-position-horizontal:absolute;mso-position-horizontal-relative:text;mso-position-vertical:absolute;mso-position-vertical-relative:text;mso-height-percent:0;mso-height-relative:margin;v-text-anchor:middle" arcsize="10923f" o:gfxdata="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" fillcolor="#c5e0b3 [1305]" strokecolor="#00b050" strokeweight=".5pt">
+                <v:stroke joinstyle="miter"/>
+                <v:textbox>
+                  <w:txbxContent>
+                    <w:p>
+                      <w:pPr>
+                        <w:jc w:val="center"/>
+                        <w:rPr>
+                          <w:rFonts w:ascii="Cambria" w:hAnsi="Cambria"/>
+                        </w:rPr>
+                      </w:pPr>
+                      <w:r>
+                        <w:rPr>
+                          <w:rFonts w:ascii="Cambria" w:hAnsi="Cambria"/>
+                        </w:rPr>
+                        <w:t>2 Chargés d’étude Assistant</w:t>
+                      </w:r>
+                    </w:p>
+                  </w:txbxContent>
+                </v:textbox>
+              </v:roundrect>
+            </w:pict>
+          </mc:Fallback>
+        </mc:AlternateContent>
+      </w:r>
+      <w:r>
+        <w:rPr>
+          <w:noProof/>
+          <w:lang w:val="en-US"/>
+        </w:rPr>
+        <mc:AlternateContent>
+          <mc:Choice Requires="wps">
+            <w:drawing>
+              <wp:anchor distT="0" distB="0" distL="114300" distR="114300" simplePos="0" relativeHeight="251689984" behindDoc="0" locked="0" layoutInCell="1" allowOverlap="1" wp14:anchorId="4C93040F" wp14:editId="3F0F90CF">
+                <wp:simplePos x="0" y="0"/>
+                <wp:positionH relativeFrom="column">
+                  <wp:posOffset>1214755</wp:posOffset>
+                </wp:positionH>
+                <wp:positionV relativeFrom="paragraph">
+                  <wp:posOffset>145415</wp:posOffset>
+                </wp:positionV>
+                <wp:extent cx="1857375" cy="561975"/>
+                <wp:effectExtent l="0" t="0" r="28575" b="28575"/>
+                <wp:wrapNone/>
+                <wp:docPr id="46" name="Rectangle à coins arrondis 46"/>
+                <wp:cNvGraphicFramePr/>
+                <a:graphic xmlns:a="http://schemas.openxmlformats.org/drawingml/2006/main">
+                  <a:graphicData uri="http://schemas.microsoft.com/office/word/2010/wordprocessingShape">
+                    <wps:wsp>
+                      <wps:cNvSpPr/>
+                      <wps:spPr>
+                        <a:xfrm>
+                          <a:off x="0" y="0"/>
+                          <a:ext cx="1857375" cy="561975"/>
+                        </a:xfrm>
+                        <a:prstGeom prst="roundRect">
+                          <a:avLst/>
+                        </a:prstGeom>
+                        <a:solidFill>
+                          <a:schemeClr val="accent6">
+                            <a:lumMod val="40000"/>
+                            <a:lumOff val="60000"/>
+                          </a:schemeClr>
+                        </a:solidFill>
+                        <a:ln>
+                          <a:solidFill>
+                            <a:srgbClr val="00B050"/>
+                          </a:solidFill>
+                        </a:ln>
+                      </wps:spPr>
+                      <wps:style>
+                        <a:lnRef idx="1">
+                          <a:schemeClr val="accent6"/>
+                        </a:lnRef>
+                        <a:fillRef idx="2">
+                          <a:schemeClr val="accent6"/>
+                        </a:fillRef>
+                        <a:effectRef idx="1">
+                          <a:schemeClr val="accent6"/>
+                        </a:effectRef>
+                        <a:fontRef idx="minor">
+                          <a:schemeClr val="dk1"/>
+                        </a:fontRef>
+                      </wps:style>
+                      <wps:txbx>
+                        <w:txbxContent>
+                          <w:p>
+                            <w:pPr>
+                              <w:jc w:val="center"/>
+                              <w:rPr>
+                                <w:rFonts w:ascii="Cambria" w:hAnsi="Cambria"/>
+                              </w:rPr>
+                            </w:pPr>
+                            <w:r>
+                              <w:rPr>
+                                <w:rFonts w:ascii="Cambria" w:hAnsi="Cambria"/>
+                              </w:rPr>
+                              <w:t>2 Chargés d’étude Assistant</w:t>
+                            </w:r>
+                          </w:p>
+                        </w:txbxContent>
+                      </wps:txbx>
+                      <wps:bodyPr rot="0" spcFirstLastPara="0" vertOverflow="overflow" horzOverflow="overflow" vert="horz" wrap="square" lIns="91440" tIns="45720" rIns="91440" bIns="45720" numCol="1" spcCol="0" rtlCol="0" fromWordArt="0" anchor="ctr" anchorCtr="0" forceAA="0" compatLnSpc="1">
+                        <a:prstTxWarp prst="textNoShape">
+                          <a:avLst/>
+                        </a:prstTxWarp>
+                        <a:noAutofit/>
+                      </wps:bodyPr>
+                    </wps:wsp>
+                  </a:graphicData>
+                </a:graphic>
+                <wp14:sizeRelH relativeFrom="margin">
+                  <wp14:pctWidth>0</wp14:pctWidth>
+                </wp14:sizeRelH>
+                <wp14:sizeRelV relativeFrom="margin">
+                  <wp14:pctHeight>0</wp14:pctHeight>
+                </wp14:sizeRelV>
+              </wp:anchor>
+            </w:drawing>
+          </mc:Choice>
+          <mc:Fallback>
+            <w:pict>
+              <v:roundrect w14:anchorId="4C93040F" id="Rectangle à coins arrondis 46" o:spid="_x0000_s1050" style="position:absolute;left:0;text-align:left;margin-left:95.65pt;margin-top:11.45pt;width:146.25pt;height:44.25pt;z-index:251689984;visibility:visible;mso-wrap-style:square;mso-width-percent:0;mso-height-percent:0;mso-wrap-distance-left:9pt;mso-wrap-distance-top:0;mso-wrap-distance-right:9pt;mso-wrap-distance-bottom:0;mso-position-horizontal:absolute;mso-position-horizontal-relative:text;mso-position-vertical:absolute;mso-position-vertical-relative:text;mso-width-percent:0;mso-height-percent:0;mso-width-relative:margin;mso-height-relative:margin;v-text-anchor:middle" arcsize="10923f" o:gfxdata="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" fillcolor="#c5e0b3 [1305]" strokecolor="#00b050" strokeweight=".5pt">
+                <v:stroke joinstyle="miter"/>
+                <v:textbox>
+                  <w:txbxContent>
+                    <w:p>
+                      <w:pPr>
+                        <w:jc w:val="center"/>
+                        <w:rPr>
+                          <w:rFonts w:ascii="Cambria" w:hAnsi="Cambria"/>
+                        </w:rPr>
+                      </w:pPr>
+                      <w:r>
+                        <w:rPr>
+                          <w:rFonts w:ascii="Cambria" w:hAnsi="Cambria"/>
+                        </w:rPr>
+                        <w:t>2 Chargés d’étude Assistant</w:t>
+                      </w:r>
+                    </w:p>
+                  </w:txbxContent>
+                </v:textbox>
+              </v:roundrect>
+            </w:pict>
+          </mc:Fallback>
+        </mc:AlternateContent>
+      </w:r>
+      <w:r>
+        <w:rPr>
+          <w:noProof/>
+          <w:lang w:val="en-US"/>
+        </w:rPr>
+        <mc:AlternateContent>
+          <mc:Choice Requires="wps">
+            <w:drawing>
+              <wp:anchor distT="0" distB="0" distL="114300" distR="114300" simplePos="0" relativeHeight="251687936" behindDoc="0" locked="0" layoutInCell="1" allowOverlap="1" wp14:anchorId="4C93040F" wp14:editId="3F0F90CF">
+                <wp:simplePos x="0" y="0"/>
+                <wp:positionH relativeFrom="column">
+                  <wp:posOffset>-737870</wp:posOffset>
+                </wp:positionH>
+                <wp:positionV relativeFrom="paragraph">
+                  <wp:posOffset>221615</wp:posOffset>
+                </wp:positionV>
+                <wp:extent cx="1828800" cy="485775"/>
+                <wp:effectExtent l="0" t="0" r="19050" b="28575"/>
+                <wp:wrapNone/>
+                <wp:docPr id="45" name="Rectangle à coins arrondis 45"/>
+                <wp:cNvGraphicFramePr/>
+                <a:graphic xmlns:a="http://schemas.openxmlformats.org/drawingml/2006/main">
+                  <a:graphicData uri="http://schemas.microsoft.com/office/word/2010/wordprocessingShape">
+                    <wps:wsp>
+                      <wps:cNvSpPr/>
+                      <wps:spPr>
+                        <a:xfrm>
+                          <a:off x="0" y="0"/>
+                          <a:ext cx="1828800" cy="485775"/>
+                        </a:xfrm>
+                        <a:prstGeom prst="roundRect">
+                          <a:avLst/>
+                        </a:prstGeom>
+                        <a:solidFill>
+                          <a:schemeClr val="accent6">
+                            <a:lumMod val="40000"/>
+                            <a:lumOff val="60000"/>
+                          </a:schemeClr>
+                        </a:solidFill>
+                        <a:ln>
+                          <a:solidFill>
+                            <a:srgbClr val="00B050"/>
+                          </a:solidFill>
+                        </a:ln>
+                      </wps:spPr>
+                      <wps:style>
+                        <a:lnRef idx="1">
+                          <a:schemeClr val="accent6"/>
+                        </a:lnRef>
+                        <a:fillRef idx="2">
+                          <a:schemeClr val="accent6"/>
+                        </a:fillRef>
+                        <a:effectRef idx="1">
+                          <a:schemeClr val="accent6"/>
+                        </a:effectRef>
+                        <a:fontRef idx="minor">
+                          <a:schemeClr val="dk1"/>
+                        </a:fontRef>
+                      </wps:style>
+                      <wps:txbx>
+                        <w:txbxContent>
+                          <w:p>
+                            <w:pPr>
+                              <w:pStyle w:val="Paragraphedeliste"/>
+                              <w:numPr>
+                                <w:ilvl w:val="0"/>
+                                <w:numId w:val="38"/>
+                              </w:numPr>
+                              <w:jc w:val="center"/>
+                              <w:rPr>
+                                <w:rFonts w:ascii="Cambria" w:hAnsi="Cambria"/>
+                                <w:sz w:val="20"/>
+                              </w:rPr>
+                            </w:pPr>
+                            <w:r>
+                              <w:rPr>
+                                <w:rFonts w:ascii="Cambria" w:hAnsi="Cambria"/>
+                                <w:sz w:val="20"/>
+                              </w:rPr>
+                              <w:t>1 Assistant Comptable</w:t>
+                            </w:r>
+                          </w:p>
+                          <w:p>
+                            <w:pPr>
+                              <w:pStyle w:val="Paragraphedeliste"/>
+                              <w:numPr>
+                                <w:ilvl w:val="0"/>
+                                <w:numId w:val="38"/>
+                              </w:numPr>
+                              <w:rPr>
+                                <w:rFonts w:ascii="Cambria" w:hAnsi="Cambria"/>
+                                <w:sz w:val="20"/>
+                              </w:rPr>
+                            </w:pPr>
+                            <w:r>
+                              <w:rPr>
+                                <w:rFonts w:ascii="Cambria" w:hAnsi="Cambria"/>
+                                <w:sz w:val="20"/>
+                              </w:rPr>
+                              <w:t>1 Assistant Administratif</w:t>
+                            </w:r>
+                          </w:p>
+                        </w:txbxContent>
+                      </wps:txbx>
+                      <wps:bodyPr rot="0" spcFirstLastPara="0" vertOverflow="overflow" horzOverflow="overflow" vert="horz" wrap="square" lIns="91440" tIns="45720" rIns="91440" bIns="45720" numCol="1" spcCol="0" rtlCol="0" fromWordArt="0" anchor="ctr" anchorCtr="0" forceAA="0" compatLnSpc="1">
+                        <a:prstTxWarp prst="textNoShape">
+                          <a:avLst/>
+                        </a:prstTxWarp>
+                        <a:noAutofit/>
+                      </wps:bodyPr>
+                    </wps:wsp>
+                  </a:graphicData>
+                </a:graphic>
+                <wp14:sizeRelH relativeFrom="margin">
+                  <wp14:pctWidth>0</wp14:pctWidth>
+                </wp14:sizeRelH>
+                <wp14:sizeRelV relativeFrom="margin">
+                  <wp14:pctHeight>0</wp14:pctHeight>
+                </wp14:sizeRelV>
+              </wp:anchor>
+            </w:drawing>
+          </mc:Choice>
+          <mc:Fallback>
+            <w:pict>
+              <v:roundrect w14:anchorId="4C93040F" id="Rectangle à coins arrondis 45" o:spid="_x0000_s1051" style="position:absolute;left:0;text-align:left;margin-left:-58.1pt;margin-top:17.45pt;width:2in;height:38.25pt;z-index:251687936;visibility:visible;mso-wrap-style:square;mso-width-percent:0;mso-height-percent:0;mso-wrap-distance-left:9pt;mso-wrap-distance-top:0;mso-wrap-distance-right:9pt;mso-wrap-distance-bottom:0;mso-position-horizontal:absolute;mso-position-horizontal-relative:text;mso-position-vertical:absolute;mso-position-vertical-relative:text;mso-width-percent:0;mso-height-percent:0;mso-width-relative:margin;mso-height-relative:margin;v-text-anchor:middle" arcsize="10923f" o:gfxdata="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" fillcolor="#c5e0b3 [1305]" strokecolor="#00b050" strokeweight=".5pt">
+                <v:stroke joinstyle="miter"/>
+                <v:textbox>
+                  <w:txbxContent>
+                    <w:p>
+                      <w:pPr>
+                        <w:pStyle w:val="Paragraphedeliste"/>
+                        <w:numPr>
+                          <w:ilvl w:val="0"/>
+                          <w:numId w:val="38"/>
+                        </w:numPr>
+                        <w:jc w:val="center"/>
+                        <w:rPr>
+                          <w:rFonts w:ascii="Cambria" w:hAnsi="Cambria"/>
+                          <w:sz w:val="20"/>
+                        </w:rPr>
+                      </w:pPr>
+                      <w:r>
+                        <w:rPr>
+                          <w:rFonts w:ascii="Cambria" w:hAnsi="Cambria"/>
+                          <w:sz w:val="20"/>
+                        </w:rPr>
+                        <w:t>1 Assistant Comptable</w:t>
+                      </w:r>
+                    </w:p>
+                    <w:p>
+                      <w:pPr>
+                        <w:pStyle w:val="Paragraphedeliste"/>
+                        <w:numPr>
+                          <w:ilvl w:val="0"/>
+                          <w:numId w:val="38"/>
+                        </w:numPr>
+                        <w:rPr>
+                          <w:rFonts w:ascii="Cambria" w:hAnsi="Cambria"/>
+                          <w:sz w:val="20"/>
+                        </w:rPr>
+                      </w:pPr>
+                      <w:r>
+                        <w:rPr>
+                          <w:rFonts w:ascii="Cambria" w:hAnsi="Cambria"/>
+                          <w:sz w:val="20"/>
+                        </w:rPr>
+                        <w:t>1 Assistant Administratif</w:t>
+                      </w:r>
+                    </w:p>
+                  </w:txbxContent>
+                </v:textbox>
+              </v:roundrect>
+            </w:pict>
+          </mc:Fallback>
+        </mc:AlternateContent>
+      </w:r>
+    </w:p>
+    <w:p>
+      <w:pPr>
+        <w:jc w:val="both"/>
+        <w:rPr>
+          <w:rFonts w:ascii="Cambria" w:hAnsi="Cambria"/>
+          <w:sz w:val="24"/>
+        </w:rPr>
+      </w:pPr>
+    </w:p>
+    <w:p>
+      <w:pPr>
+        <w:jc w:val="both"/>
+        <w:rPr>
+          <w:rFonts w:ascii="Cambria" w:hAnsi="Cambria"/>
+          <w:sz w:val="24"/>
+        </w:rPr>
+      </w:pPr>
+    </w:p>
+    <w:p>
+      <w:pPr>
+        <w:jc w:val="both"/>
+        <w:rPr>
+          <w:rFonts w:ascii="Cambria" w:hAnsi="Cambria"/>
+          <w:sz w:val="24"/>
+        </w:rPr>
+      </w:pPr>
+    </w:p>
+    <w:p>
+      <w:pPr>
         <w:pStyle w:val="Titre3"/>
         <w:numPr>
           <w:ilvl w:val="2"/>
@@ -8034,7 +11062,6 @@
           <w:ilvl w:val="1"/>
           <w:numId w:val="12"/>
         </w:numPr>
-        <w:jc w:val="center"/>
         <w:rPr>
           <w:rFonts w:ascii="Cambria Math" w:hAnsi="Cambria Math"/>
           <w:b/>
@@ -8128,7 +11155,6 @@
       <w:pPr>
         <w:pStyle w:val="Titre2"/>
         <w:ind w:left="1440"/>
-        <w:jc w:val="center"/>
         <w:rPr>
           <w:rFonts w:ascii="Cambria Math" w:hAnsi="Cambria Math"/>
           <w:b/>
@@ -17164,6 +20190,7 @@
               <w:dataBinding w:prefixMappings="xmlns:ns0='http://purl.org/dc/elements/1.1/' xmlns:ns1='http://schemas.openxmlformats.org/package/2006/metadata/core-properties' " w:xpath="/ns1:coreProperties[1]/ns0:creator[1]" w:storeItemID="{6C3C8BC8-F283-45AE-878A-BAB7291924A1}"/>
               <w:text/>
             </w:sdtPr>
+            <w:sdtEndPr/>
             <w:sdtContent>
               <w:r>
                 <w:rPr>
@@ -17252,7 +20279,7 @@
               <w:szCs w:val="18"/>
               <w:lang w:val="fr-FR"/>
             </w:rPr>
-            <w:t>24</w:t>
+            <w:t>17</w:t>
           </w:r>
           <w:r>
             <w:rPr>
@@ -17417,7 +20444,7 @@
         </mc:Choice>
         <mc:Fallback>
           <w:pict>
-            <v:rect id="Rectangle 1" o:spid="_x0000_s1026" style="position:absolute;left:0;text-align:left;margin-left:-34.85pt;margin-top:-19.5pt;width:537.55pt;height:47.6pt;z-index:251659264;visibility:visible;mso-wrap-style:square;mso-width-percent:0;mso-height-percent:0;mso-wrap-distance-left:9pt;mso-wrap-distance-top:0;mso-wrap-distance-right:9pt;mso-wrap-distance-bottom:0;mso-position-horizontal:absolute;mso-position-horizontal-relative:text;mso-position-vertical:absolute;mso-position-vertical-relative:text;mso-width-percent:0;mso-height-percent:0;mso-width-relative:margin;mso-height-relative:margin;v-text-anchor:middle" o:gfxdata="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" fillcolor="#4472c4 [3208]" strokecolor="#1f4d78 [1604]" strokeweight="1pt">
+            <v:rect id="Rectangle 1" o:spid="_x0000_s1052" style="position:absolute;left:0;text-align:left;margin-left:-34.85pt;margin-top:-19.5pt;width:537.55pt;height:47.6pt;z-index:251659264;visibility:visible;mso-wrap-style:square;mso-width-percent:0;mso-height-percent:0;mso-wrap-distance-left:9pt;mso-wrap-distance-top:0;mso-wrap-distance-right:9pt;mso-wrap-distance-bottom:0;mso-position-horizontal:absolute;mso-position-horizontal-relative:text;mso-position-vertical:absolute;mso-position-vertical-relative:text;mso-width-percent:0;mso-height-percent:0;mso-width-relative:margin;mso-height-relative:margin;v-text-anchor:middle" o:gfxdata="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" fillcolor="#4472c4 [3208]" strokecolor="#1f4d78 [1604]" strokeweight="1pt">
               <v:textbox>
                 <w:txbxContent>
                   <w:p>
@@ -17483,7 +20510,7 @@
         <v:path o:extrusionok="f" gradientshapeok="t" o:connecttype="rect"/>
         <o:lock v:ext="edit" aspectratio="t"/>
       </v:shapetype>
-      <v:shape id="_x0000_i1028" type="#_x0000_t75" style="width:11.25pt;height:11.25pt" o:bullet="t">
+      <v:shape id="_x0000_i1039" type="#_x0000_t75" style="width:11.25pt;height:11.25pt" o:bullet="t">
         <v:imagedata r:id="rId1" o:title="mso5AEE"/>
       </v:shape>
     </w:pict>
@@ -17659,7 +20686,7 @@
       <w:lvlText w:val="%1.%2."/>
       <w:lvlJc w:val="left"/>
       <w:pPr>
-        <w:ind w:left="1440" w:hanging="720"/>
+        <w:ind w:left="1004" w:hanging="720"/>
       </w:pPr>
       <w:rPr>
         <w:rFonts w:hint="default"/>
@@ -17671,7 +20698,7 @@
       <w:lvlText w:val="%1.%2.%3."/>
       <w:lvlJc w:val="left"/>
       <w:pPr>
-        <w:ind w:left="2160" w:hanging="720"/>
+        <w:ind w:left="720" w:hanging="720"/>
       </w:pPr>
       <w:rPr>
         <w:rFonts w:hint="default"/>
@@ -17751,6 +20778,119 @@
     </w:lvl>
   </w:abstractNum>
   <w:abstractNum w:abstractNumId="2" w15:restartNumberingAfterBreak="0">
+    <w:nsid w:val="0BA84B06"/>
+    <w:multiLevelType w:val="hybridMultilevel"/>
+    <w:tmpl w:val="C2CA3FA0"/>
+    <w:lvl w:ilvl="0" w:tplc="0409000D">
+      <w:start w:val="1"/>
+      <w:numFmt w:val="bullet"/>
+      <w:lvlText w:val=""/>
+      <w:lvlJc w:val="left"/>
+      <w:pPr>
+        <w:ind w:left="502" w:hanging="360"/>
+      </w:pPr>
+      <w:rPr>
+        <w:rFonts w:ascii="Wingdings" w:hAnsi="Wingdings" w:hint="default"/>
+      </w:rPr>
+    </w:lvl>
+    <w:lvl w:ilvl="1" w:tplc="04090003" w:tentative="1">
+      <w:start w:val="1"/>
+      <w:numFmt w:val="bullet"/>
+      <w:lvlText w:val="o"/>
+      <w:lvlJc w:val="left"/>
+      <w:pPr>
+        <w:ind w:left="1222" w:hanging="360"/>
+      </w:pPr>
+      <w:rPr>
+        <w:rFonts w:ascii="Courier New" w:hAnsi="Courier New" w:cs="Courier New" w:hint="default"/>
+      </w:rPr>
+    </w:lvl>
+    <w:lvl w:ilvl="2" w:tplc="04090005" w:tentative="1">
+      <w:start w:val="1"/>
+      <w:numFmt w:val="bullet"/>
+      <w:lvlText w:val=""/>
+      <w:lvlJc w:val="left"/>
+      <w:pPr>
+        <w:ind w:left="1942" w:hanging="360"/>
+      </w:pPr>
+      <w:rPr>
+        <w:rFonts w:ascii="Wingdings" w:hAnsi="Wingdings" w:hint="default"/>
+      </w:rPr>
+    </w:lvl>
+    <w:lvl w:ilvl="3" w:tplc="04090001" w:tentative="1">
+      <w:start w:val="1"/>
+      <w:numFmt w:val="bullet"/>
+      <w:lvlText w:val=""/>
+      <w:lvlJc w:val="left"/>
+      <w:pPr>
+        <w:ind w:left="2662" w:hanging="360"/>
+      </w:pPr>
+      <w:rPr>
+        <w:rFonts w:ascii="Symbol" w:hAnsi="Symbol" w:hint="default"/>
+      </w:rPr>
+    </w:lvl>
+    <w:lvl w:ilvl="4" w:tplc="04090003" w:tentative="1">
+      <w:start w:val="1"/>
+      <w:numFmt w:val="bullet"/>
+      <w:lvlText w:val="o"/>
+      <w:lvlJc w:val="left"/>
+      <w:pPr>
+        <w:ind w:left="3382" w:hanging="360"/>
+      </w:pPr>
+      <w:rPr>
+        <w:rFonts w:ascii="Courier New" w:hAnsi="Courier New" w:cs="Courier New" w:hint="default"/>
+      </w:rPr>
+    </w:lvl>
+    <w:lvl w:ilvl="5" w:tplc="04090005" w:tentative="1">
+      <w:start w:val="1"/>
+      <w:numFmt w:val="bullet"/>
+      <w:lvlText w:val=""/>
+      <w:lvlJc w:val="left"/>
+      <w:pPr>
+        <w:ind w:left="4102" w:hanging="360"/>
+      </w:pPr>
+      <w:rPr>
+        <w:rFonts w:ascii="Wingdings" w:hAnsi="Wingdings" w:hint="default"/>
+      </w:rPr>
+    </w:lvl>
+    <w:lvl w:ilvl="6" w:tplc="04090001" w:tentative="1">
+      <w:start w:val="1"/>
+      <w:numFmt w:val="bullet"/>
+      <w:lvlText w:val=""/>
+      <w:lvlJc w:val="left"/>
+      <w:pPr>
+        <w:ind w:left="4822" w:hanging="360"/>
+      </w:pPr>
+      <w:rPr>
+        <w:rFonts w:ascii="Symbol" w:hAnsi="Symbol" w:hint="default"/>
+      </w:rPr>
+    </w:lvl>
+    <w:lvl w:ilvl="7" w:tplc="04090003" w:tentative="1">
+      <w:start w:val="1"/>
+      <w:numFmt w:val="bullet"/>
+      <w:lvlText w:val="o"/>
+      <w:lvlJc w:val="left"/>
+      <w:pPr>
+        <w:ind w:left="5542" w:hanging="360"/>
+      </w:pPr>
+      <w:rPr>
+        <w:rFonts w:ascii="Courier New" w:hAnsi="Courier New" w:cs="Courier New" w:hint="default"/>
+      </w:rPr>
+    </w:lvl>
+    <w:lvl w:ilvl="8" w:tplc="04090005" w:tentative="1">
+      <w:start w:val="1"/>
+      <w:numFmt w:val="bullet"/>
+      <w:lvlText w:val=""/>
+      <w:lvlJc w:val="left"/>
+      <w:pPr>
+        <w:ind w:left="6262" w:hanging="360"/>
+      </w:pPr>
+      <w:rPr>
+        <w:rFonts w:ascii="Wingdings" w:hAnsi="Wingdings" w:hint="default"/>
+      </w:rPr>
+    </w:lvl>
+  </w:abstractNum>
+  <w:abstractNum w:abstractNumId="3" w15:restartNumberingAfterBreak="0">
     <w:nsid w:val="0F2E7C93"/>
     <w:multiLevelType w:val="multilevel"/>
     <w:tmpl w:val="FA9A71DE"/>
@@ -17867,7 +21007,7 @@
       </w:rPr>
     </w:lvl>
   </w:abstractNum>
-  <w:abstractNum w:abstractNumId="3" w15:restartNumberingAfterBreak="0">
+  <w:abstractNum w:abstractNumId="4" w15:restartNumberingAfterBreak="0">
     <w:nsid w:val="16C06610"/>
     <w:multiLevelType w:val="multilevel"/>
     <w:tmpl w:val="815ADC3C"/>
@@ -17980,7 +21120,7 @@
       </w:rPr>
     </w:lvl>
   </w:abstractNum>
-  <w:abstractNum w:abstractNumId="4" w15:restartNumberingAfterBreak="0">
+  <w:abstractNum w:abstractNumId="5" w15:restartNumberingAfterBreak="0">
     <w:nsid w:val="16E32E81"/>
     <w:multiLevelType w:val="multilevel"/>
     <w:tmpl w:val="A79EEA1E"/>
@@ -18093,7 +21233,7 @@
       </w:pPr>
     </w:lvl>
   </w:abstractNum>
-  <w:abstractNum w:abstractNumId="5" w15:restartNumberingAfterBreak="0">
+  <w:abstractNum w:abstractNumId="6" w15:restartNumberingAfterBreak="0">
     <w:nsid w:val="1A100513"/>
     <w:multiLevelType w:val="multilevel"/>
     <w:tmpl w:val="A0ECF38A"/>
@@ -18206,7 +21346,7 @@
       </w:pPr>
     </w:lvl>
   </w:abstractNum>
-  <w:abstractNum w:abstractNumId="6" w15:restartNumberingAfterBreak="0">
+  <w:abstractNum w:abstractNumId="7" w15:restartNumberingAfterBreak="0">
     <w:nsid w:val="1B5D7919"/>
     <w:multiLevelType w:val="multilevel"/>
     <w:tmpl w:val="F6721466"/>
@@ -18322,7 +21462,7 @@
       </w:rPr>
     </w:lvl>
   </w:abstractNum>
-  <w:abstractNum w:abstractNumId="7" w15:restartNumberingAfterBreak="0">
+  <w:abstractNum w:abstractNumId="8" w15:restartNumberingAfterBreak="0">
     <w:nsid w:val="22793456"/>
     <w:multiLevelType w:val="multilevel"/>
     <w:tmpl w:val="12DA8490"/>
@@ -18435,7 +21575,7 @@
       </w:rPr>
     </w:lvl>
   </w:abstractNum>
-  <w:abstractNum w:abstractNumId="8" w15:restartNumberingAfterBreak="0">
+  <w:abstractNum w:abstractNumId="9" w15:restartNumberingAfterBreak="0">
     <w:nsid w:val="27CE3193"/>
     <w:multiLevelType w:val="multilevel"/>
     <w:tmpl w:val="26281BC4"/>
@@ -18556,7 +21696,7 @@
       </w:rPr>
     </w:lvl>
   </w:abstractNum>
-  <w:abstractNum w:abstractNumId="9" w15:restartNumberingAfterBreak="0">
+  <w:abstractNum w:abstractNumId="10" w15:restartNumberingAfterBreak="0">
     <w:nsid w:val="2892255A"/>
     <w:multiLevelType w:val="multilevel"/>
     <w:tmpl w:val="6E288504"/>
@@ -18705,7 +21845,7 @@
       </w:rPr>
     </w:lvl>
   </w:abstractNum>
-  <w:abstractNum w:abstractNumId="10" w15:restartNumberingAfterBreak="0">
+  <w:abstractNum w:abstractNumId="11" w15:restartNumberingAfterBreak="0">
     <w:nsid w:val="2B6D2E81"/>
     <w:multiLevelType w:val="multilevel"/>
     <w:tmpl w:val="12DA8490"/>
@@ -18818,7 +21958,7 @@
       </w:rPr>
     </w:lvl>
   </w:abstractNum>
-  <w:abstractNum w:abstractNumId="11" w15:restartNumberingAfterBreak="0">
+  <w:abstractNum w:abstractNumId="12" w15:restartNumberingAfterBreak="0">
     <w:nsid w:val="2ED02275"/>
     <w:multiLevelType w:val="multilevel"/>
     <w:tmpl w:val="2A5EA9A4"/>
@@ -18931,7 +22071,7 @@
       </w:rPr>
     </w:lvl>
   </w:abstractNum>
-  <w:abstractNum w:abstractNumId="12" w15:restartNumberingAfterBreak="0">
+  <w:abstractNum w:abstractNumId="13" w15:restartNumberingAfterBreak="0">
     <w:nsid w:val="318D2E35"/>
     <w:multiLevelType w:val="multilevel"/>
     <w:tmpl w:val="AFF49B1A"/>
@@ -19044,7 +22184,120 @@
       </w:rPr>
     </w:lvl>
   </w:abstractNum>
-  <w:abstractNum w:abstractNumId="13" w15:restartNumberingAfterBreak="0">
+  <w:abstractNum w:abstractNumId="14" w15:restartNumberingAfterBreak="0">
+    <w:nsid w:val="359A2395"/>
+    <w:multiLevelType w:val="hybridMultilevel"/>
+    <w:tmpl w:val="88522A74"/>
+    <w:lvl w:ilvl="0" w:tplc="04090009">
+      <w:start w:val="1"/>
+      <w:numFmt w:val="bullet"/>
+      <w:lvlText w:val=""/>
+      <w:lvlJc w:val="left"/>
+      <w:pPr>
+        <w:ind w:left="360" w:hanging="360"/>
+      </w:pPr>
+      <w:rPr>
+        <w:rFonts w:ascii="Wingdings" w:hAnsi="Wingdings" w:hint="default"/>
+      </w:rPr>
+    </w:lvl>
+    <w:lvl w:ilvl="1" w:tplc="04090003" w:tentative="1">
+      <w:start w:val="1"/>
+      <w:numFmt w:val="bullet"/>
+      <w:lvlText w:val="o"/>
+      <w:lvlJc w:val="left"/>
+      <w:pPr>
+        <w:ind w:left="1506" w:hanging="360"/>
+      </w:pPr>
+      <w:rPr>
+        <w:rFonts w:ascii="Courier New" w:hAnsi="Courier New" w:cs="Courier New" w:hint="default"/>
+      </w:rPr>
+    </w:lvl>
+    <w:lvl w:ilvl="2" w:tplc="04090005" w:tentative="1">
+      <w:start w:val="1"/>
+      <w:numFmt w:val="bullet"/>
+      <w:lvlText w:val=""/>
+      <w:lvlJc w:val="left"/>
+      <w:pPr>
+        <w:ind w:left="2226" w:hanging="360"/>
+      </w:pPr>
+      <w:rPr>
+        <w:rFonts w:ascii="Wingdings" w:hAnsi="Wingdings" w:hint="default"/>
+      </w:rPr>
+    </w:lvl>
+    <w:lvl w:ilvl="3" w:tplc="04090001" w:tentative="1">
+      <w:start w:val="1"/>
+      <w:numFmt w:val="bullet"/>
+      <w:lvlText w:val=""/>
+      <w:lvlJc w:val="left"/>
+      <w:pPr>
+        <w:ind w:left="2946" w:hanging="360"/>
+      </w:pPr>
+      <w:rPr>
+        <w:rFonts w:ascii="Symbol" w:hAnsi="Symbol" w:hint="default"/>
+      </w:rPr>
+    </w:lvl>
+    <w:lvl w:ilvl="4" w:tplc="04090003" w:tentative="1">
+      <w:start w:val="1"/>
+      <w:numFmt w:val="bullet"/>
+      <w:lvlText w:val="o"/>
+      <w:lvlJc w:val="left"/>
+      <w:pPr>
+        <w:ind w:left="3666" w:hanging="360"/>
+      </w:pPr>
+      <w:rPr>
+        <w:rFonts w:ascii="Courier New" w:hAnsi="Courier New" w:cs="Courier New" w:hint="default"/>
+      </w:rPr>
+    </w:lvl>
+    <w:lvl w:ilvl="5" w:tplc="04090005" w:tentative="1">
+      <w:start w:val="1"/>
+      <w:numFmt w:val="bullet"/>
+      <w:lvlText w:val=""/>
+      <w:lvlJc w:val="left"/>
+      <w:pPr>
+        <w:ind w:left="4386" w:hanging="360"/>
+      </w:pPr>
+      <w:rPr>
+        <w:rFonts w:ascii="Wingdings" w:hAnsi="Wingdings" w:hint="default"/>
+      </w:rPr>
+    </w:lvl>
+    <w:lvl w:ilvl="6" w:tplc="04090001" w:tentative="1">
+      <w:start w:val="1"/>
+      <w:numFmt w:val="bullet"/>
+      <w:lvlText w:val=""/>
+      <w:lvlJc w:val="left"/>
+      <w:pPr>
+        <w:ind w:left="5106" w:hanging="360"/>
+      </w:pPr>
+      <w:rPr>
+        <w:rFonts w:ascii="Symbol" w:hAnsi="Symbol" w:hint="default"/>
+      </w:rPr>
+    </w:lvl>
+    <w:lvl w:ilvl="7" w:tplc="04090003" w:tentative="1">
+      <w:start w:val="1"/>
+      <w:numFmt w:val="bullet"/>
+      <w:lvlText w:val="o"/>
+      <w:lvlJc w:val="left"/>
+      <w:pPr>
+        <w:ind w:left="5826" w:hanging="360"/>
+      </w:pPr>
+      <w:rPr>
+        <w:rFonts w:ascii="Courier New" w:hAnsi="Courier New" w:cs="Courier New" w:hint="default"/>
+      </w:rPr>
+    </w:lvl>
+    <w:lvl w:ilvl="8" w:tplc="04090005" w:tentative="1">
+      <w:start w:val="1"/>
+      <w:numFmt w:val="bullet"/>
+      <w:lvlText w:val=""/>
+      <w:lvlJc w:val="left"/>
+      <w:pPr>
+        <w:ind w:left="6546" w:hanging="360"/>
+      </w:pPr>
+      <w:rPr>
+        <w:rFonts w:ascii="Wingdings" w:hAnsi="Wingdings" w:hint="default"/>
+      </w:rPr>
+    </w:lvl>
+  </w:abstractNum>
+  <w:abstractNum w:abstractNumId="15" w15:restartNumberingAfterBreak="0">
     <w:nsid w:val="35F251A4"/>
     <w:multiLevelType w:val="multilevel"/>
     <w:tmpl w:val="6D2CA3E2"/>
@@ -19157,7 +22410,7 @@
       </w:rPr>
     </w:lvl>
   </w:abstractNum>
-  <w:abstractNum w:abstractNumId="14" w15:restartNumberingAfterBreak="0">
+  <w:abstractNum w:abstractNumId="16" w15:restartNumberingAfterBreak="0">
     <w:nsid w:val="377C602D"/>
     <w:multiLevelType w:val="multilevel"/>
     <w:tmpl w:val="DDE8C9EE"/>
@@ -19306,7 +22559,7 @@
       </w:rPr>
     </w:lvl>
   </w:abstractNum>
-  <w:abstractNum w:abstractNumId="15" w15:restartNumberingAfterBreak="0">
+  <w:abstractNum w:abstractNumId="17" w15:restartNumberingAfterBreak="0">
     <w:nsid w:val="3A6879A3"/>
     <w:multiLevelType w:val="multilevel"/>
     <w:tmpl w:val="12DA8490"/>
@@ -19419,7 +22672,7 @@
       </w:rPr>
     </w:lvl>
   </w:abstractNum>
-  <w:abstractNum w:abstractNumId="16" w15:restartNumberingAfterBreak="0">
+  <w:abstractNum w:abstractNumId="18" w15:restartNumberingAfterBreak="0">
     <w:nsid w:val="431B2CC4"/>
     <w:multiLevelType w:val="hybridMultilevel"/>
     <w:tmpl w:val="3C444B1C"/>
@@ -19505,7 +22758,7 @@
       </w:pPr>
     </w:lvl>
   </w:abstractNum>
-  <w:abstractNum w:abstractNumId="17" w15:restartNumberingAfterBreak="0">
+  <w:abstractNum w:abstractNumId="19" w15:restartNumberingAfterBreak="0">
     <w:nsid w:val="45CE27AD"/>
     <w:multiLevelType w:val="multilevel"/>
     <w:tmpl w:val="A718DE30"/>
@@ -19654,7 +22907,119 @@
       </w:rPr>
     </w:lvl>
   </w:abstractNum>
-  <w:abstractNum w:abstractNumId="18" w15:restartNumberingAfterBreak="0">
+  <w:abstractNum w:abstractNumId="20" w15:restartNumberingAfterBreak="0">
+    <w:nsid w:val="4A2115FD"/>
+    <w:multiLevelType w:val="hybridMultilevel"/>
+    <w:tmpl w:val="E1DAFCEA"/>
+    <w:lvl w:ilvl="0" w:tplc="E97496F0">
+      <w:numFmt w:val="bullet"/>
+      <w:lvlText w:val="-"/>
+      <w:lvlJc w:val="left"/>
+      <w:pPr>
+        <w:ind w:left="502" w:hanging="360"/>
+      </w:pPr>
+      <w:rPr>
+        <w:rFonts w:ascii="Cambria" w:eastAsiaTheme="minorHAnsi" w:hAnsi="Cambria" w:cstheme="minorBidi" w:hint="default"/>
+      </w:rPr>
+    </w:lvl>
+    <w:lvl w:ilvl="1" w:tplc="04090003" w:tentative="1">
+      <w:start w:val="1"/>
+      <w:numFmt w:val="bullet"/>
+      <w:lvlText w:val="o"/>
+      <w:lvlJc w:val="left"/>
+      <w:pPr>
+        <w:ind w:left="1222" w:hanging="360"/>
+      </w:pPr>
+      <w:rPr>
+        <w:rFonts w:ascii="Courier New" w:hAnsi="Courier New" w:cs="Courier New" w:hint="default"/>
+      </w:rPr>
+    </w:lvl>
+    <w:lvl w:ilvl="2" w:tplc="04090005" w:tentative="1">
+      <w:start w:val="1"/>
+      <w:numFmt w:val="bullet"/>
+      <w:lvlText w:val=""/>
+      <w:lvlJc w:val="left"/>
+      <w:pPr>
+        <w:ind w:left="1942" w:hanging="360"/>
+      </w:pPr>
+      <w:rPr>
+        <w:rFonts w:ascii="Wingdings" w:hAnsi="Wingdings" w:hint="default"/>
+      </w:rPr>
+    </w:lvl>
+    <w:lvl w:ilvl="3" w:tplc="04090001" w:tentative="1">
+      <w:start w:val="1"/>
+      <w:numFmt w:val="bullet"/>
+      <w:lvlText w:val=""/>
+      <w:lvlJc w:val="left"/>
+      <w:pPr>
+        <w:ind w:left="2662" w:hanging="360"/>
+      </w:pPr>
+      <w:rPr>
+        <w:rFonts w:ascii="Symbol" w:hAnsi="Symbol" w:hint="default"/>
+      </w:rPr>
+    </w:lvl>
+    <w:lvl w:ilvl="4" w:tplc="04090003" w:tentative="1">
+      <w:start w:val="1"/>
+      <w:numFmt w:val="bullet"/>
+      <w:lvlText w:val="o"/>
+      <w:lvlJc w:val="left"/>
+      <w:pPr>
+        <w:ind w:left="3382" w:hanging="360"/>
+      </w:pPr>
+      <w:rPr>
+        <w:rFonts w:ascii="Courier New" w:hAnsi="Courier New" w:cs="Courier New" w:hint="default"/>
+      </w:rPr>
+    </w:lvl>
+    <w:lvl w:ilvl="5" w:tplc="04090005" w:tentative="1">
+      <w:start w:val="1"/>
+      <w:numFmt w:val="bullet"/>
+      <w:lvlText w:val=""/>
+      <w:lvlJc w:val="left"/>
+      <w:pPr>
+        <w:ind w:left="4102" w:hanging="360"/>
+      </w:pPr>
+      <w:rPr>
+        <w:rFonts w:ascii="Wingdings" w:hAnsi="Wingdings" w:hint="default"/>
+      </w:rPr>
+    </w:lvl>
+    <w:lvl w:ilvl="6" w:tplc="04090001" w:tentative="1">
+      <w:start w:val="1"/>
+      <w:numFmt w:val="bullet"/>
+      <w:lvlText w:val=""/>
+      <w:lvlJc w:val="left"/>
+      <w:pPr>
+        <w:ind w:left="4822" w:hanging="360"/>
+      </w:pPr>
+      <w:rPr>
+        <w:rFonts w:ascii="Symbol" w:hAnsi="Symbol" w:hint="default"/>
+      </w:rPr>
+    </w:lvl>
+    <w:lvl w:ilvl="7" w:tplc="04090003" w:tentative="1">
+      <w:start w:val="1"/>
+      <w:numFmt w:val="bullet"/>
+      <w:lvlText w:val="o"/>
+      <w:lvlJc w:val="left"/>
+      <w:pPr>
+        <w:ind w:left="5542" w:hanging="360"/>
+      </w:pPr>
+      <w:rPr>
+        <w:rFonts w:ascii="Courier New" w:hAnsi="Courier New" w:cs="Courier New" w:hint="default"/>
+      </w:rPr>
+    </w:lvl>
+    <w:lvl w:ilvl="8" w:tplc="04090005" w:tentative="1">
+      <w:start w:val="1"/>
+      <w:numFmt w:val="bullet"/>
+      <w:lvlText w:val=""/>
+      <w:lvlJc w:val="left"/>
+      <w:pPr>
+        <w:ind w:left="6262" w:hanging="360"/>
+      </w:pPr>
+      <w:rPr>
+        <w:rFonts w:ascii="Wingdings" w:hAnsi="Wingdings" w:hint="default"/>
+      </w:rPr>
+    </w:lvl>
+  </w:abstractNum>
+  <w:abstractNum w:abstractNumId="21" w15:restartNumberingAfterBreak="0">
     <w:nsid w:val="4A33475C"/>
     <w:multiLevelType w:val="multilevel"/>
     <w:tmpl w:val="B1B649A8"/>
@@ -19767,7 +23132,7 @@
       </w:rPr>
     </w:lvl>
   </w:abstractNum>
-  <w:abstractNum w:abstractNumId="19" w15:restartNumberingAfterBreak="0">
+  <w:abstractNum w:abstractNumId="22" w15:restartNumberingAfterBreak="0">
     <w:nsid w:val="4B276286"/>
     <w:multiLevelType w:val="multilevel"/>
     <w:tmpl w:val="EF0C4070"/>
@@ -19916,7 +23281,120 @@
       </w:rPr>
     </w:lvl>
   </w:abstractNum>
-  <w:abstractNum w:abstractNumId="20" w15:restartNumberingAfterBreak="0">
+  <w:abstractNum w:abstractNumId="23" w15:restartNumberingAfterBreak="0">
+    <w:nsid w:val="4B584297"/>
+    <w:multiLevelType w:val="hybridMultilevel"/>
+    <w:tmpl w:val="B1BE697C"/>
+    <w:lvl w:ilvl="0" w:tplc="04090001">
+      <w:start w:val="1"/>
+      <w:numFmt w:val="bullet"/>
+      <w:lvlText w:val=""/>
+      <w:lvlJc w:val="left"/>
+      <w:pPr>
+        <w:ind w:left="862" w:hanging="360"/>
+      </w:pPr>
+      <w:rPr>
+        <w:rFonts w:ascii="Symbol" w:hAnsi="Symbol" w:hint="default"/>
+      </w:rPr>
+    </w:lvl>
+    <w:lvl w:ilvl="1" w:tplc="04090003" w:tentative="1">
+      <w:start w:val="1"/>
+      <w:numFmt w:val="bullet"/>
+      <w:lvlText w:val="o"/>
+      <w:lvlJc w:val="left"/>
+      <w:pPr>
+        <w:ind w:left="1582" w:hanging="360"/>
+      </w:pPr>
+      <w:rPr>
+        <w:rFonts w:ascii="Courier New" w:hAnsi="Courier New" w:cs="Courier New" w:hint="default"/>
+      </w:rPr>
+    </w:lvl>
+    <w:lvl w:ilvl="2" w:tplc="04090005" w:tentative="1">
+      <w:start w:val="1"/>
+      <w:numFmt w:val="bullet"/>
+      <w:lvlText w:val=""/>
+      <w:lvlJc w:val="left"/>
+      <w:pPr>
+        <w:ind w:left="2302" w:hanging="360"/>
+      </w:pPr>
+      <w:rPr>
+        <w:rFonts w:ascii="Wingdings" w:hAnsi="Wingdings" w:hint="default"/>
+      </w:rPr>
+    </w:lvl>
+    <w:lvl w:ilvl="3" w:tplc="04090001" w:tentative="1">
+      <w:start w:val="1"/>
+      <w:numFmt w:val="bullet"/>
+      <w:lvlText w:val=""/>
+      <w:lvlJc w:val="left"/>
+      <w:pPr>
+        <w:ind w:left="3022" w:hanging="360"/>
+      </w:pPr>
+      <w:rPr>
+        <w:rFonts w:ascii="Symbol" w:hAnsi="Symbol" w:hint="default"/>
+      </w:rPr>
+    </w:lvl>
+    <w:lvl w:ilvl="4" w:tplc="04090003" w:tentative="1">
+      <w:start w:val="1"/>
+      <w:numFmt w:val="bullet"/>
+      <w:lvlText w:val="o"/>
+      <w:lvlJc w:val="left"/>
+      <w:pPr>
+        <w:ind w:left="3742" w:hanging="360"/>
+      </w:pPr>
+      <w:rPr>
+        <w:rFonts w:ascii="Courier New" w:hAnsi="Courier New" w:cs="Courier New" w:hint="default"/>
+      </w:rPr>
+    </w:lvl>
+    <w:lvl w:ilvl="5" w:tplc="04090005" w:tentative="1">
+      <w:start w:val="1"/>
+      <w:numFmt w:val="bullet"/>
+      <w:lvlText w:val=""/>
+      <w:lvlJc w:val="left"/>
+      <w:pPr>
+        <w:ind w:left="4462" w:hanging="360"/>
+      </w:pPr>
+      <w:rPr>
+        <w:rFonts w:ascii="Wingdings" w:hAnsi="Wingdings" w:hint="default"/>
+      </w:rPr>
+    </w:lvl>
+    <w:lvl w:ilvl="6" w:tplc="04090001" w:tentative="1">
+      <w:start w:val="1"/>
+      <w:numFmt w:val="bullet"/>
+      <w:lvlText w:val=""/>
+      <w:lvlJc w:val="left"/>
+      <w:pPr>
+        <w:ind w:left="5182" w:hanging="360"/>
+      </w:pPr>
+      <w:rPr>
+        <w:rFonts w:ascii="Symbol" w:hAnsi="Symbol" w:hint="default"/>
+      </w:rPr>
+    </w:lvl>
+    <w:lvl w:ilvl="7" w:tplc="04090003" w:tentative="1">
+      <w:start w:val="1"/>
+      <w:numFmt w:val="bullet"/>
+      <w:lvlText w:val="o"/>
+      <w:lvlJc w:val="left"/>
+      <w:pPr>
+        <w:ind w:left="5902" w:hanging="360"/>
+      </w:pPr>
+      <w:rPr>
+        <w:rFonts w:ascii="Courier New" w:hAnsi="Courier New" w:cs="Courier New" w:hint="default"/>
+      </w:rPr>
+    </w:lvl>
+    <w:lvl w:ilvl="8" w:tplc="04090005" w:tentative="1">
+      <w:start w:val="1"/>
+      <w:numFmt w:val="bullet"/>
+      <w:lvlText w:val=""/>
+      <w:lvlJc w:val="left"/>
+      <w:pPr>
+        <w:ind w:left="6622" w:hanging="360"/>
+      </w:pPr>
+      <w:rPr>
+        <w:rFonts w:ascii="Wingdings" w:hAnsi="Wingdings" w:hint="default"/>
+      </w:rPr>
+    </w:lvl>
+  </w:abstractNum>
+  <w:abstractNum w:abstractNumId="24" w15:restartNumberingAfterBreak="0">
     <w:nsid w:val="4D421E0E"/>
     <w:multiLevelType w:val="multilevel"/>
     <w:tmpl w:val="585C4CCE"/>
@@ -20029,7 +23507,7 @@
       </w:rPr>
     </w:lvl>
   </w:abstractNum>
-  <w:abstractNum w:abstractNumId="21" w15:restartNumberingAfterBreak="0">
+  <w:abstractNum w:abstractNumId="25" w15:restartNumberingAfterBreak="0">
     <w:nsid w:val="4F007CAF"/>
     <w:multiLevelType w:val="multilevel"/>
     <w:tmpl w:val="A48AC0E4"/>
@@ -20150,7 +23628,7 @@
       </w:rPr>
     </w:lvl>
   </w:abstractNum>
-  <w:abstractNum w:abstractNumId="22" w15:restartNumberingAfterBreak="0">
+  <w:abstractNum w:abstractNumId="26" w15:restartNumberingAfterBreak="0">
     <w:nsid w:val="4F9A1DAB"/>
     <w:multiLevelType w:val="multilevel"/>
     <w:tmpl w:val="26281BC4"/>
@@ -20271,7 +23749,7 @@
       </w:rPr>
     </w:lvl>
   </w:abstractNum>
-  <w:abstractNum w:abstractNumId="23" w15:restartNumberingAfterBreak="0">
+  <w:abstractNum w:abstractNumId="27" w15:restartNumberingAfterBreak="0">
     <w:nsid w:val="51B95AAC"/>
     <w:multiLevelType w:val="hybridMultilevel"/>
     <w:tmpl w:val="A202BE62"/>
@@ -20357,7 +23835,7 @@
       </w:pPr>
     </w:lvl>
   </w:abstractNum>
-  <w:abstractNum w:abstractNumId="24" w15:restartNumberingAfterBreak="0">
+  <w:abstractNum w:abstractNumId="28" w15:restartNumberingAfterBreak="0">
     <w:nsid w:val="52F55628"/>
     <w:multiLevelType w:val="multilevel"/>
     <w:tmpl w:val="1C8CA5AC"/>
@@ -20470,7 +23948,7 @@
       </w:rPr>
     </w:lvl>
   </w:abstractNum>
-  <w:abstractNum w:abstractNumId="25" w15:restartNumberingAfterBreak="0">
+  <w:abstractNum w:abstractNumId="29" w15:restartNumberingAfterBreak="0">
     <w:nsid w:val="541C7004"/>
     <w:multiLevelType w:val="multilevel"/>
     <w:tmpl w:val="451A69EE"/>
@@ -20583,7 +24061,7 @@
       </w:rPr>
     </w:lvl>
   </w:abstractNum>
-  <w:abstractNum w:abstractNumId="26" w15:restartNumberingAfterBreak="0">
+  <w:abstractNum w:abstractNumId="30" w15:restartNumberingAfterBreak="0">
     <w:nsid w:val="58B14DD7"/>
     <w:multiLevelType w:val="multilevel"/>
     <w:tmpl w:val="0B6C6A0A"/>
@@ -20732,7 +24210,7 @@
       </w:rPr>
     </w:lvl>
   </w:abstractNum>
-  <w:abstractNum w:abstractNumId="27" w15:restartNumberingAfterBreak="0">
+  <w:abstractNum w:abstractNumId="31" w15:restartNumberingAfterBreak="0">
     <w:nsid w:val="624A03F1"/>
     <w:multiLevelType w:val="multilevel"/>
     <w:tmpl w:val="ED84A936"/>
@@ -20881,7 +24359,7 @@
       </w:rPr>
     </w:lvl>
   </w:abstractNum>
-  <w:abstractNum w:abstractNumId="28" w15:restartNumberingAfterBreak="0">
+  <w:abstractNum w:abstractNumId="32" w15:restartNumberingAfterBreak="0">
     <w:nsid w:val="628973B2"/>
     <w:multiLevelType w:val="hybridMultilevel"/>
     <w:tmpl w:val="393AE954"/>
@@ -20970,7 +24448,7 @@
       </w:pPr>
     </w:lvl>
   </w:abstractNum>
-  <w:abstractNum w:abstractNumId="29" w15:restartNumberingAfterBreak="0">
+  <w:abstractNum w:abstractNumId="33" w15:restartNumberingAfterBreak="0">
     <w:nsid w:val="6CB7046B"/>
     <w:multiLevelType w:val="multilevel"/>
     <w:tmpl w:val="783C346A"/>
@@ -21083,7 +24561,7 @@
       </w:rPr>
     </w:lvl>
   </w:abstractNum>
-  <w:abstractNum w:abstractNumId="30" w15:restartNumberingAfterBreak="0">
+  <w:abstractNum w:abstractNumId="34" w15:restartNumberingAfterBreak="0">
     <w:nsid w:val="6EE761C6"/>
     <w:multiLevelType w:val="multilevel"/>
     <w:tmpl w:val="8B9C577C"/>
@@ -21203,7 +24681,7 @@
       </w:rPr>
     </w:lvl>
   </w:abstractNum>
-  <w:abstractNum w:abstractNumId="31" w15:restartNumberingAfterBreak="0">
+  <w:abstractNum w:abstractNumId="35" w15:restartNumberingAfterBreak="0">
     <w:nsid w:val="72AF0144"/>
     <w:multiLevelType w:val="hybridMultilevel"/>
     <w:tmpl w:val="688AD1CA"/>
@@ -21317,7 +24795,7 @@
       </w:rPr>
     </w:lvl>
   </w:abstractNum>
-  <w:abstractNum w:abstractNumId="32" w15:restartNumberingAfterBreak="0">
+  <w:abstractNum w:abstractNumId="36" w15:restartNumberingAfterBreak="0">
     <w:nsid w:val="731966BD"/>
     <w:multiLevelType w:val="multilevel"/>
     <w:tmpl w:val="4B684B36"/>
@@ -21466,7 +24944,7 @@
       </w:rPr>
     </w:lvl>
   </w:abstractNum>
-  <w:abstractNum w:abstractNumId="33" w15:restartNumberingAfterBreak="0">
+  <w:abstractNum w:abstractNumId="37" w15:restartNumberingAfterBreak="0">
     <w:nsid w:val="7AF27AF6"/>
     <w:multiLevelType w:val="hybridMultilevel"/>
     <w:tmpl w:val="F440E93A"/>
@@ -21553,106 +25031,118 @@
     </w:lvl>
   </w:abstractNum>
   <w:num w:numId="1">
-    <w:abstractNumId w:val="2"/>
+    <w:abstractNumId w:val="3"/>
   </w:num>
   <w:num w:numId="2">
-    <w:abstractNumId w:val="21"/>
+    <w:abstractNumId w:val="25"/>
   </w:num>
   <w:num w:numId="3">
-    <w:abstractNumId w:val="22"/>
+    <w:abstractNumId w:val="26"/>
   </w:num>
   <w:num w:numId="4">
-    <w:abstractNumId w:val="28"/>
+    <w:abstractNumId w:val="32"/>
   </w:num>
   <w:num w:numId="5">
-    <w:abstractNumId w:val="20"/>
+    <w:abstractNumId w:val="24"/>
   </w:num>
   <w:num w:numId="6">
-    <w:abstractNumId w:val="30"/>
+    <w:abstractNumId w:val="34"/>
   </w:num>
   <w:num w:numId="7">
+    <w:abstractNumId w:val="9"/>
+  </w:num>
+  <w:num w:numId="8">
     <w:abstractNumId w:val="8"/>
   </w:num>
-  <w:num w:numId="8">
-    <w:abstractNumId w:val="7"/>
-  </w:num>
   <w:num w:numId="9">
-    <w:abstractNumId w:val="13"/>
+    <w:abstractNumId w:val="15"/>
   </w:num>
   <w:num w:numId="10">
-    <w:abstractNumId w:val="10"/>
+    <w:abstractNumId w:val="11"/>
   </w:num>
   <w:num w:numId="11">
-    <w:abstractNumId w:val="15"/>
+    <w:abstractNumId w:val="17"/>
   </w:num>
   <w:num w:numId="12">
     <w:abstractNumId w:val="1"/>
   </w:num>
   <w:num w:numId="13">
-    <w:abstractNumId w:val="24"/>
+    <w:abstractNumId w:val="28"/>
   </w:num>
   <w:num w:numId="14">
-    <w:abstractNumId w:val="25"/>
+    <w:abstractNumId w:val="29"/>
   </w:num>
   <w:num w:numId="15">
-    <w:abstractNumId w:val="11"/>
+    <w:abstractNumId w:val="12"/>
   </w:num>
   <w:num w:numId="16">
+    <w:abstractNumId w:val="21"/>
+  </w:num>
+  <w:num w:numId="17">
+    <w:abstractNumId w:val="4"/>
+  </w:num>
+  <w:num w:numId="18">
+    <w:abstractNumId w:val="13"/>
+  </w:num>
+  <w:num w:numId="19">
+    <w:abstractNumId w:val="33"/>
+  </w:num>
+  <w:num w:numId="20">
+    <w:abstractNumId w:val="7"/>
+  </w:num>
+  <w:num w:numId="21">
+    <w:abstractNumId w:val="35"/>
+  </w:num>
+  <w:num w:numId="22">
     <w:abstractNumId w:val="18"/>
   </w:num>
-  <w:num w:numId="17">
-    <w:abstractNumId w:val="3"/>
+  <w:num w:numId="23">
+    <w:abstractNumId w:val="37"/>
   </w:num>
-  <w:num w:numId="18">
-    <w:abstractNumId w:val="12"/>
+  <w:num w:numId="24">
+    <w:abstractNumId w:val="27"/>
   </w:num>
-  <w:num w:numId="19">
-    <w:abstractNumId w:val="29"/>
-  </w:num>
-  <w:num w:numId="20">
+  <w:num w:numId="25">
     <w:abstractNumId w:val="6"/>
   </w:num>
-  <w:num w:numId="21">
+  <w:num w:numId="26">
+    <w:abstractNumId w:val="5"/>
+  </w:num>
+  <w:num w:numId="27">
+    <w:abstractNumId w:val="19"/>
+  </w:num>
+  <w:num w:numId="28">
+    <w:abstractNumId w:val="30"/>
+  </w:num>
+  <w:num w:numId="29">
     <w:abstractNumId w:val="31"/>
   </w:num>
-  <w:num w:numId="22">
-    <w:abstractNumId w:val="16"/>
-  </w:num>
-  <w:num w:numId="23">
-    <w:abstractNumId w:val="33"/>
-  </w:num>
-  <w:num w:numId="24">
-    <w:abstractNumId w:val="23"/>
-  </w:num>
-  <w:num w:numId="25">
-    <w:abstractNumId w:val="5"/>
-  </w:num>
-  <w:num w:numId="26">
-    <w:abstractNumId w:val="4"/>
-  </w:num>
-  <w:num w:numId="27">
-    <w:abstractNumId w:val="17"/>
-  </w:num>
-  <w:num w:numId="28">
-    <w:abstractNumId w:val="26"/>
-  </w:num>
-  <w:num w:numId="29">
-    <w:abstractNumId w:val="27"/>
-  </w:num>
   <w:num w:numId="30">
-    <w:abstractNumId w:val="19"/>
+    <w:abstractNumId w:val="22"/>
   </w:num>
   <w:num w:numId="31">
-    <w:abstractNumId w:val="32"/>
+    <w:abstractNumId w:val="36"/>
   </w:num>
   <w:num w:numId="32">
     <w:abstractNumId w:val="0"/>
   </w:num>
   <w:num w:numId="33">
-    <w:abstractNumId w:val="14"/>
+    <w:abstractNumId w:val="16"/>
   </w:num>
   <w:num w:numId="34">
-    <w:abstractNumId w:val="9"/>
+    <w:abstractNumId w:val="10"/>
+  </w:num>
+  <w:num w:numId="35">
+    <w:abstractNumId w:val="2"/>
+  </w:num>
+  <w:num w:numId="36">
+    <w:abstractNumId w:val="20"/>
+  </w:num>
+  <w:num w:numId="37">
+    <w:abstractNumId w:val="23"/>
+  </w:num>
+  <w:num w:numId="38">
+    <w:abstractNumId w:val="14"/>
   </w:num>
 </w:numbering>
 </file>
@@ -22673,19 +26163,19 @@
     <w:pitch w:val="variable"/>
     <w:sig w:usb0="E00006FF" w:usb1="420024FF" w:usb2="02000000" w:usb3="00000000" w:csb0="0000019F" w:csb1="00000000"/>
   </w:font>
+  <w:font w:name="Calibri">
+    <w:panose1 w:val="020F0502020204030204"/>
+    <w:charset w:val="00"/>
+    <w:family w:val="swiss"/>
+    <w:pitch w:val="variable"/>
+    <w:sig w:usb0="E4002EFF" w:usb1="C000247B" w:usb2="00000009" w:usb3="00000000" w:csb0="000001FF" w:csb1="00000000"/>
+  </w:font>
   <w:font w:name="Cambria Math">
     <w:panose1 w:val="02040503050406030204"/>
     <w:charset w:val="00"/>
     <w:family w:val="roman"/>
     <w:pitch w:val="variable"/>
     <w:sig w:usb0="E00006FF" w:usb1="420024FF" w:usb2="02000000" w:usb3="00000000" w:csb0="0000019F" w:csb1="00000000"/>
-  </w:font>
-  <w:font w:name="Calibri">
-    <w:panose1 w:val="020F0502020204030204"/>
-    <w:charset w:val="00"/>
-    <w:family w:val="swiss"/>
-    <w:pitch w:val="variable"/>
-    <w:sig w:usb0="E4002EFF" w:usb1="C000247B" w:usb2="00000009" w:usb3="00000000" w:csb0="000001FF" w:csb1="00000000"/>
   </w:font>
   <w:font w:name="Calibri Light">
     <w:panose1 w:val="020F0302020204030204"/>
@@ -22722,11 +26212,13 @@
     <w:rsid w:val="000840D7"/>
     <w:rsid w:val="000C1347"/>
     <w:rsid w:val="00112530"/>
+    <w:rsid w:val="00327CFE"/>
     <w:rsid w:val="003304E6"/>
     <w:rsid w:val="0041484D"/>
     <w:rsid w:val="0049731D"/>
     <w:rsid w:val="005D46F8"/>
     <w:rsid w:val="0068109C"/>
+    <w:rsid w:val="007B4B39"/>
     <w:rsid w:val="008E2426"/>
     <w:rsid w:val="00926170"/>
     <w:rsid w:val="0097255C"/>
@@ -23472,7 +26964,7 @@
 </file>
 
 <file path=customXml/itemProps1.xml><?xml version="1.0" encoding="utf-8"?>
-<ds:datastoreItem xmlns:ds="http://schemas.openxmlformats.org/officeDocument/2006/customXml" ds:itemID="{751ACC9E-EAD5-40BB-86EE-30CBDF3041E7}">
+<ds:datastoreItem xmlns:ds="http://schemas.openxmlformats.org/officeDocument/2006/customXml" ds:itemID="{3780352E-29A3-42E2-A9F4-BB0A76ED7A53}">
   <ds:schemaRefs>
     <ds:schemaRef ds:uri="http://schemas.openxmlformats.org/officeDocument/2006/bibliography"/>
   </ds:schemaRefs>

</xml_diff>

<commit_message>
cadre conceptuel chap 1
</commit_message>
<xml_diff>
--- a/mémo_rapport.docx
+++ b/mémo_rapport.docx
@@ -349,25 +349,7 @@
           <w:sz w:val="24"/>
           <w:szCs w:val="24"/>
         </w:rPr>
-        <w:t xml:space="preserve">, Directeur des écoles supérieures Digital </w:t>
-      </w:r>
-      <w:proofErr w:type="spellStart"/>
-      <w:r>
-        <w:rPr>
-          <w:rFonts w:ascii="Cambria Math" w:hAnsi="Cambria Math"/>
-          <w:sz w:val="24"/>
-          <w:szCs w:val="24"/>
-        </w:rPr>
-        <w:t>College</w:t>
-      </w:r>
-      <w:proofErr w:type="spellEnd"/>
-      <w:r>
-        <w:rPr>
-          <w:rFonts w:ascii="Cambria Math" w:hAnsi="Cambria Math"/>
-          <w:sz w:val="24"/>
-          <w:szCs w:val="24"/>
-        </w:rPr>
-        <w:t xml:space="preserve"> et Keyce Informatique &amp; Intelligence Artificielle, pour son engagement indéfectible en faveur de la réussite des étudiants et pour avoir créé un environnement propice à l’épanouissement académique.</w:t>
+        <w:t>, Directeur des écoles supérieures Digital College et Keyce Informatique &amp; Intelligence Artificielle, pour son engagement indéfectible en faveur de la réussite des étudiants et pour avoir créé un environnement propice à l’épanouissement académique.</w:t>
       </w:r>
     </w:p>
     <w:p>
@@ -3452,8 +3434,6 @@
         </w:rPr>
         <w:t>s</w:t>
       </w:r>
-      <w:bookmarkStart w:id="23" w:name="_GoBack"/>
-      <w:bookmarkEnd w:id="23"/>
     </w:p>
     <w:p>
       <w:pPr>
@@ -3557,79 +3537,8 @@
           <w:iCs/>
           <w:sz w:val="24"/>
         </w:rPr>
-        <w:t>AI-</w:t>
-      </w:r>
-      <w:proofErr w:type="spellStart"/>
-      <w:r>
-        <w:rPr>
-          <w:rFonts w:ascii="Cambria" w:hAnsi="Cambria"/>
-          <w:i/>
-          <w:iCs/>
-          <w:sz w:val="24"/>
-        </w:rPr>
-        <w:t>powered</w:t>
-      </w:r>
-      <w:proofErr w:type="spellEnd"/>
-      <w:r>
-        <w:rPr>
-          <w:rFonts w:ascii="Cambria" w:hAnsi="Cambria"/>
-          <w:i/>
-          <w:iCs/>
-          <w:sz w:val="24"/>
-        </w:rPr>
-        <w:t xml:space="preserve"> chatbot intervention for </w:t>
-      </w:r>
-      <w:proofErr w:type="spellStart"/>
-      <w:r>
-        <w:rPr>
-          <w:rFonts w:ascii="Cambria" w:hAnsi="Cambria"/>
-          <w:i/>
-          <w:iCs/>
-          <w:sz w:val="24"/>
-        </w:rPr>
-        <w:t>managing</w:t>
-      </w:r>
-      <w:proofErr w:type="spellEnd"/>
-      <w:r>
-        <w:rPr>
-          <w:rFonts w:ascii="Cambria" w:hAnsi="Cambria"/>
-          <w:i/>
-          <w:iCs/>
-          <w:sz w:val="24"/>
-        </w:rPr>
-        <w:t xml:space="preserve"> </w:t>
-      </w:r>
-      <w:proofErr w:type="spellStart"/>
-      <w:r>
-        <w:rPr>
-          <w:rFonts w:ascii="Cambria" w:hAnsi="Cambria"/>
-          <w:i/>
-          <w:iCs/>
-          <w:sz w:val="24"/>
-        </w:rPr>
-        <w:t>chronic</w:t>
-      </w:r>
-      <w:proofErr w:type="spellEnd"/>
-      <w:r>
-        <w:rPr>
-          <w:rFonts w:ascii="Cambria" w:hAnsi="Cambria"/>
-          <w:i/>
-          <w:iCs/>
-          <w:sz w:val="24"/>
-        </w:rPr>
-        <w:t xml:space="preserve"> </w:t>
-      </w:r>
-      <w:proofErr w:type="spellStart"/>
-      <w:r>
-        <w:rPr>
-          <w:rFonts w:ascii="Cambria" w:hAnsi="Cambria"/>
-          <w:i/>
-          <w:iCs/>
-          <w:sz w:val="24"/>
-        </w:rPr>
-        <w:t>illness</w:t>
-      </w:r>
-      <w:proofErr w:type="spellEnd"/>
+        <w:t>AI-powered chatbot intervention for managing chronic illness</w:t>
+      </w:r>
       <w:r>
         <w:rPr>
           <w:rFonts w:ascii="Cambria" w:hAnsi="Cambria"/>
@@ -3751,9 +3660,8 @@
           <w:iCs/>
           <w:sz w:val="24"/>
         </w:rPr>
-        <w:t xml:space="preserve">An Interactive </w:t>
-      </w:r>
-      <w:proofErr w:type="spellStart"/>
+        <w:t>An Interactive Decision</w:t>
+      </w:r>
       <w:r>
         <w:rPr>
           <w:rFonts w:ascii="Cambria" w:hAnsi="Cambria"/>
@@ -3761,9 +3669,57 @@
           <w:iCs/>
           <w:sz w:val="24"/>
         </w:rPr>
-        <w:t>Decision</w:t>
-      </w:r>
-      <w:proofErr w:type="spellEnd"/>
+        <w:noBreakHyphen/>
+        <w:t>Support Dashboard for Optimal Hospital Capacity Management</w:t>
+      </w:r>
+      <w:r>
+        <w:rPr>
+          <w:rStyle w:val="relative"/>
+        </w:rPr>
+        <w:t xml:space="preserve"> </w:t>
+      </w:r>
+      <w:r>
+        <w:rPr>
+          <w:rFonts w:ascii="Cambria" w:hAnsi="Cambria"/>
+          <w:sz w:val="24"/>
+        </w:rPr>
+        <w:t xml:space="preserve">démontre qu’un </w:t>
+      </w:r>
+      <w:r>
+        <w:rPr>
+          <w:rFonts w:ascii="Cambria" w:hAnsi="Cambria"/>
+          <w:sz w:val="24"/>
+        </w:rPr>
+        <w:t>Dashboard</w:t>
+      </w:r>
+      <w:r>
+        <w:rPr>
+          <w:rFonts w:ascii="Cambria" w:hAnsi="Cambria"/>
+          <w:sz w:val="24"/>
+        </w:rPr>
+        <w:t xml:space="preserve"> interactif aidant à la gestion en temps réel de la capacité hospitalière a augmenté la rapidité et la qualité de la prise de décision, grâce à une conception participative avec les administrateurs</w:t>
+      </w:r>
+      <w:r>
+        <w:rPr>
+          <w:rFonts w:ascii="Cambria" w:hAnsi="Cambria"/>
+          <w:sz w:val="24"/>
+        </w:rPr>
+        <w:t>.</w:t>
+      </w:r>
+      <w:r>
+        <w:rPr>
+          <w:rFonts w:ascii="Cambria" w:hAnsi="Cambria"/>
+          <w:sz w:val="24"/>
+        </w:rPr>
+        <w:t xml:space="preserve"> </w:t>
+      </w:r>
+      <w:r>
+        <w:rPr>
+          <w:rFonts w:ascii="Cambria" w:hAnsi="Cambria"/>
+          <w:sz w:val="24"/>
+        </w:rPr>
+        <w:t xml:space="preserve">L’étude </w:t>
+      </w:r>
       <w:r>
         <w:rPr>
           <w:rFonts w:ascii="Cambria" w:hAnsi="Cambria"/>
@@ -3771,130 +3727,14 @@
           <w:iCs/>
           <w:sz w:val="24"/>
         </w:rPr>
-        <w:noBreakHyphen/>
-        <w:t xml:space="preserve">Support Dashboard for Optimal </w:t>
-      </w:r>
-      <w:proofErr w:type="spellStart"/>
-      <w:r>
-        <w:rPr>
-          <w:rFonts w:ascii="Cambria" w:hAnsi="Cambria"/>
-          <w:i/>
-          <w:iCs/>
-          <w:sz w:val="24"/>
-        </w:rPr>
-        <w:t>Hospital</w:t>
-      </w:r>
-      <w:proofErr w:type="spellEnd"/>
-      <w:r>
-        <w:rPr>
-          <w:rFonts w:ascii="Cambria" w:hAnsi="Cambria"/>
-          <w:i/>
-          <w:iCs/>
-          <w:sz w:val="24"/>
-        </w:rPr>
-        <w:t xml:space="preserve"> </w:t>
-      </w:r>
-      <w:proofErr w:type="spellStart"/>
-      <w:r>
-        <w:rPr>
-          <w:rFonts w:ascii="Cambria" w:hAnsi="Cambria"/>
-          <w:i/>
-          <w:iCs/>
-          <w:sz w:val="24"/>
-        </w:rPr>
-        <w:t>Capacity</w:t>
-      </w:r>
-      <w:proofErr w:type="spellEnd"/>
-      <w:r>
-        <w:rPr>
-          <w:rFonts w:ascii="Cambria" w:hAnsi="Cambria"/>
-          <w:i/>
-          <w:iCs/>
-          <w:sz w:val="24"/>
-        </w:rPr>
-        <w:t xml:space="preserve"> Management</w:t>
-      </w:r>
-      <w:r>
-        <w:rPr>
-          <w:rStyle w:val="relative"/>
-        </w:rPr>
-        <w:t xml:space="preserve"> </w:t>
-      </w:r>
-      <w:r>
-        <w:rPr>
-          <w:rFonts w:ascii="Cambria" w:hAnsi="Cambria"/>
-          <w:sz w:val="24"/>
-        </w:rPr>
-        <w:t xml:space="preserve">démontre qu’un </w:t>
-      </w:r>
-      <w:r>
-        <w:rPr>
-          <w:rFonts w:ascii="Cambria" w:hAnsi="Cambria"/>
-          <w:sz w:val="24"/>
-        </w:rPr>
-        <w:t>Dashboard</w:t>
-      </w:r>
-      <w:r>
-        <w:rPr>
-          <w:rFonts w:ascii="Cambria" w:hAnsi="Cambria"/>
-          <w:sz w:val="24"/>
-        </w:rPr>
-        <w:t xml:space="preserve"> interactif aidant à la gestion en temps réel de la capacité hospitalière a augmenté la rapidité et la qualité de la prise de décision, grâce à une conception participative avec les administrateurs</w:t>
-      </w:r>
-      <w:r>
-        <w:rPr>
-          <w:rFonts w:ascii="Cambria" w:hAnsi="Cambria"/>
-          <w:sz w:val="24"/>
-        </w:rPr>
-        <w:t>.</w:t>
-      </w:r>
-      <w:r>
-        <w:rPr>
-          <w:rFonts w:ascii="Cambria" w:hAnsi="Cambria"/>
-          <w:sz w:val="24"/>
-        </w:rPr>
-        <w:t xml:space="preserve"> </w:t>
-      </w:r>
-      <w:r>
-        <w:rPr>
-          <w:rFonts w:ascii="Cambria" w:hAnsi="Cambria"/>
-          <w:sz w:val="24"/>
-        </w:rPr>
-        <w:t xml:space="preserve">L’étude </w:t>
-      </w:r>
-      <w:proofErr w:type="spellStart"/>
-      <w:r>
-        <w:rPr>
-          <w:rFonts w:ascii="Cambria" w:hAnsi="Cambria"/>
-          <w:i/>
-          <w:iCs/>
-          <w:sz w:val="24"/>
-        </w:rPr>
         <w:t>QualDash</w:t>
       </w:r>
-      <w:proofErr w:type="spellEnd"/>
-      <w:r>
-        <w:rPr>
-          <w:rFonts w:ascii="Cambria" w:hAnsi="Cambria"/>
-          <w:sz w:val="24"/>
-        </w:rPr>
-        <w:t xml:space="preserve"> (</w:t>
-      </w:r>
-      <w:proofErr w:type="spellStart"/>
-      <w:r>
-        <w:rPr>
-          <w:rFonts w:ascii="Cambria" w:hAnsi="Cambria"/>
-          <w:sz w:val="24"/>
-        </w:rPr>
-        <w:t>Elshehaly</w:t>
-      </w:r>
-      <w:proofErr w:type="spellEnd"/>
-      <w:r>
-        <w:rPr>
-          <w:rFonts w:ascii="Cambria" w:hAnsi="Cambria"/>
-          <w:sz w:val="24"/>
-        </w:rPr>
-        <w:t xml:space="preserve"> et al., 2020) montre que des Dashboard adaptables et ergonomiques améliorent la </w:t>
+      <w:r>
+        <w:rPr>
+          <w:rFonts w:ascii="Cambria" w:hAnsi="Cambria"/>
+          <w:sz w:val="24"/>
+        </w:rPr>
+        <w:t xml:space="preserve"> (Elshehaly et al., 2020) montre que des Dashboard adaptables et ergonomiques améliorent la </w:t>
       </w:r>
       <w:r>
         <w:rPr>
@@ -3949,7 +3789,6 @@
         </w:rPr>
         <w:t xml:space="preserve">En se fondant sur des modèles d’apprentissage supervisé ou de séries temporelles, ce dispositif offrirait aux gestionnaires un avantage stratégique considérable pour planifier les activités, adapter les ressources humaines et matérielles, et prévenir les surcharges de service. Une étude intitulée </w:t>
       </w:r>
-      <w:proofErr w:type="spellStart"/>
       <w:r>
         <w:rPr>
           <w:rFonts w:ascii="Cambria" w:hAnsi="Cambria"/>
@@ -3958,62 +3797,7 @@
           <w:color w:val="FF0000"/>
           <w:sz w:val="24"/>
         </w:rPr>
-        <w:t>Predictive</w:t>
-      </w:r>
-      <w:proofErr w:type="spellEnd"/>
-      <w:r>
-        <w:rPr>
-          <w:rFonts w:ascii="Cambria" w:hAnsi="Cambria"/>
-          <w:i/>
-          <w:iCs/>
-          <w:color w:val="FF0000"/>
-          <w:sz w:val="24"/>
-        </w:rPr>
-        <w:t xml:space="preserve"> </w:t>
-      </w:r>
-      <w:proofErr w:type="spellStart"/>
-      <w:r>
-        <w:rPr>
-          <w:rFonts w:ascii="Cambria" w:hAnsi="Cambria"/>
-          <w:i/>
-          <w:iCs/>
-          <w:color w:val="FF0000"/>
-          <w:sz w:val="24"/>
-        </w:rPr>
-        <w:t>Modeling</w:t>
-      </w:r>
-      <w:proofErr w:type="spellEnd"/>
-      <w:r>
-        <w:rPr>
-          <w:rFonts w:ascii="Cambria" w:hAnsi="Cambria"/>
-          <w:i/>
-          <w:iCs/>
-          <w:color w:val="FF0000"/>
-          <w:sz w:val="24"/>
-        </w:rPr>
-        <w:t xml:space="preserve"> in Healthcare </w:t>
-      </w:r>
-      <w:proofErr w:type="spellStart"/>
-      <w:r>
-        <w:rPr>
-          <w:rFonts w:ascii="Cambria" w:hAnsi="Cambria"/>
-          <w:i/>
-          <w:iCs/>
-          <w:color w:val="FF0000"/>
-          <w:sz w:val="24"/>
-        </w:rPr>
-        <w:t>using</w:t>
-      </w:r>
-      <w:proofErr w:type="spellEnd"/>
-      <w:r>
-        <w:rPr>
-          <w:rFonts w:ascii="Cambria" w:hAnsi="Cambria"/>
-          <w:i/>
-          <w:iCs/>
-          <w:color w:val="FF0000"/>
-          <w:sz w:val="24"/>
-        </w:rPr>
-        <w:t xml:space="preserve"> Big Data Techniques</w:t>
+        <w:t>Predictive Modeling in Healthcare using Big Data Techniques</w:t>
       </w:r>
       <w:r>
         <w:rPr>
@@ -4064,7 +3848,7 @@
           <w:color w:val="auto"/>
         </w:rPr>
       </w:pPr>
-      <w:bookmarkStart w:id="24" w:name="_Toc202503749"/>
+      <w:bookmarkStart w:id="23" w:name="_Toc202503749"/>
       <w:r>
         <w:rPr>
           <w:rFonts w:ascii="Cambria Math" w:hAnsi="Cambria Math"/>
@@ -4074,7 +3858,7 @@
         <w:lastRenderedPageBreak/>
         <w:t>Objectif de l’étude</w:t>
       </w:r>
-      <w:bookmarkEnd w:id="24"/>
+      <w:bookmarkEnd w:id="23"/>
     </w:p>
     <w:p>
       <w:pPr>
@@ -4096,7 +3880,7 @@
           <w:color w:val="auto"/>
         </w:rPr>
       </w:pPr>
-      <w:bookmarkStart w:id="25" w:name="_Toc202503750"/>
+      <w:bookmarkStart w:id="24" w:name="_Toc202503750"/>
       <w:r>
         <w:rPr>
           <w:rFonts w:ascii="Cambria Math" w:hAnsi="Cambria Math"/>
@@ -4105,7 +3889,7 @@
         </w:rPr>
         <w:t>Objectif général</w:t>
       </w:r>
-      <w:bookmarkEnd w:id="25"/>
+      <w:bookmarkEnd w:id="24"/>
     </w:p>
     <w:p>
       <w:pPr>
@@ -4209,7 +3993,7 @@
           <w:color w:val="auto"/>
         </w:rPr>
       </w:pPr>
-      <w:bookmarkStart w:id="26" w:name="_Toc202503751"/>
+      <w:bookmarkStart w:id="25" w:name="_Toc202503751"/>
       <w:r>
         <w:rPr>
           <w:rFonts w:ascii="Cambria Math" w:hAnsi="Cambria Math"/>
@@ -4218,7 +4002,7 @@
         </w:rPr>
         <w:t>Objectifs spécifiques</w:t>
       </w:r>
-      <w:bookmarkEnd w:id="26"/>
+      <w:bookmarkEnd w:id="25"/>
     </w:p>
     <w:p>
       <w:pPr>
@@ -4342,7 +4126,7 @@
           <w:color w:val="auto"/>
         </w:rPr>
       </w:pPr>
-      <w:bookmarkStart w:id="27" w:name="_Toc202503752"/>
+      <w:bookmarkStart w:id="26" w:name="_Toc202503752"/>
       <w:r>
         <w:rPr>
           <w:rFonts w:ascii="Cambria Math" w:hAnsi="Cambria Math"/>
@@ -4351,7 +4135,7 @@
         </w:rPr>
         <w:t>Justification de l’étude</w:t>
       </w:r>
-      <w:bookmarkEnd w:id="27"/>
+      <w:bookmarkEnd w:id="26"/>
     </w:p>
     <w:p>
       <w:pPr>
@@ -4373,7 +4157,7 @@
           <w:color w:val="auto"/>
         </w:rPr>
       </w:pPr>
-      <w:bookmarkStart w:id="28" w:name="_Toc202503753"/>
+      <w:bookmarkStart w:id="27" w:name="_Toc202503753"/>
       <w:r>
         <w:rPr>
           <w:rFonts w:ascii="Cambria Math" w:hAnsi="Cambria Math"/>
@@ -4382,7 +4166,7 @@
         </w:rPr>
         <w:t>Plan scientifique</w:t>
       </w:r>
-      <w:bookmarkEnd w:id="28"/>
+      <w:bookmarkEnd w:id="27"/>
     </w:p>
     <w:p>
       <w:pPr>
@@ -4436,25 +4220,8 @@
           <w:rFonts w:ascii="Cambria" w:hAnsi="Cambria"/>
           <w:sz w:val="24"/>
         </w:rPr>
-        <w:t xml:space="preserve">Des travaux tels que ceux de </w:t>
-      </w:r>
-      <w:proofErr w:type="spellStart"/>
-      <w:r>
-        <w:rPr>
-          <w:rFonts w:ascii="Cambria" w:hAnsi="Cambria"/>
-          <w:sz w:val="24"/>
-        </w:rPr>
-        <w:t>Rajkomar</w:t>
-      </w:r>
-      <w:proofErr w:type="spellEnd"/>
-      <w:r>
-        <w:rPr>
-          <w:rFonts w:ascii="Cambria" w:hAnsi="Cambria"/>
-          <w:sz w:val="24"/>
-        </w:rPr>
-        <w:t xml:space="preserve"> et al. (2018), dans </w:t>
-      </w:r>
-      <w:proofErr w:type="spellStart"/>
+        <w:t xml:space="preserve">Des travaux tels que ceux de Rajkomar et al. (2018), dans </w:t>
+      </w:r>
       <w:r>
         <w:rPr>
           <w:rFonts w:ascii="Cambria" w:hAnsi="Cambria"/>
@@ -4462,9 +4229,8 @@
           <w:iCs/>
           <w:sz w:val="24"/>
         </w:rPr>
-        <w:t>Scalable</w:t>
-      </w:r>
-      <w:proofErr w:type="spellEnd"/>
+        <w:t xml:space="preserve">Scalable and accurate deep </w:t>
+      </w:r>
       <w:r>
         <w:rPr>
           <w:rFonts w:ascii="Cambria" w:hAnsi="Cambria"/>
@@ -4472,9 +4238,8 @@
           <w:iCs/>
           <w:sz w:val="24"/>
         </w:rPr>
-        <w:t xml:space="preserve"> and </w:t>
-      </w:r>
-      <w:proofErr w:type="spellStart"/>
+        <w:t>Learning</w:t>
+      </w:r>
       <w:r>
         <w:rPr>
           <w:rFonts w:ascii="Cambria" w:hAnsi="Cambria"/>
@@ -4482,152 +4247,28 @@
           <w:iCs/>
           <w:sz w:val="24"/>
         </w:rPr>
-        <w:t>accurate</w:t>
-      </w:r>
-      <w:proofErr w:type="spellEnd"/>
-      <w:r>
-        <w:rPr>
-          <w:rFonts w:ascii="Cambria" w:hAnsi="Cambria"/>
-          <w:i/>
-          <w:iCs/>
+        <w:t xml:space="preserve"> with electronic health records</w:t>
+      </w:r>
+      <w:r>
+        <w:rPr>
+          <w:rFonts w:ascii="Cambria" w:hAnsi="Cambria"/>
+          <w:sz w:val="24"/>
+        </w:rPr>
+        <w:t>, démontrent comment des modèles prédictifs entraînés sur de vastes ensembles de données hospitalières peuvent améliorer la qualité des soins et réduire les inefficacités.</w:t>
+      </w:r>
+      <w:r>
+        <w:rPr>
+          <w:rFonts w:ascii="Cambria" w:hAnsi="Cambria"/>
           <w:sz w:val="24"/>
         </w:rPr>
         <w:t xml:space="preserve"> </w:t>
       </w:r>
-      <w:proofErr w:type="spellStart"/>
-      <w:r>
-        <w:rPr>
-          <w:rFonts w:ascii="Cambria" w:hAnsi="Cambria"/>
-          <w:i/>
-          <w:iCs/>
-          <w:sz w:val="24"/>
-        </w:rPr>
-        <w:t>deep</w:t>
-      </w:r>
-      <w:proofErr w:type="spellEnd"/>
-      <w:r>
-        <w:rPr>
-          <w:rFonts w:ascii="Cambria" w:hAnsi="Cambria"/>
-          <w:i/>
-          <w:iCs/>
-          <w:sz w:val="24"/>
-        </w:rPr>
-        <w:t xml:space="preserve"> </w:t>
-      </w:r>
-      <w:r>
-        <w:rPr>
-          <w:rFonts w:ascii="Cambria" w:hAnsi="Cambria"/>
-          <w:i/>
-          <w:iCs/>
-          <w:sz w:val="24"/>
-        </w:rPr>
-        <w:t>Learning</w:t>
-      </w:r>
-      <w:r>
-        <w:rPr>
-          <w:rFonts w:ascii="Cambria" w:hAnsi="Cambria"/>
-          <w:i/>
-          <w:iCs/>
-          <w:sz w:val="24"/>
-        </w:rPr>
-        <w:t xml:space="preserve"> </w:t>
-      </w:r>
-      <w:proofErr w:type="spellStart"/>
-      <w:r>
-        <w:rPr>
-          <w:rFonts w:ascii="Cambria" w:hAnsi="Cambria"/>
-          <w:i/>
-          <w:iCs/>
-          <w:sz w:val="24"/>
-        </w:rPr>
-        <w:t>with</w:t>
-      </w:r>
-      <w:proofErr w:type="spellEnd"/>
-      <w:r>
-        <w:rPr>
-          <w:rFonts w:ascii="Cambria" w:hAnsi="Cambria"/>
-          <w:i/>
-          <w:iCs/>
-          <w:sz w:val="24"/>
-        </w:rPr>
-        <w:t xml:space="preserve"> </w:t>
-      </w:r>
-      <w:proofErr w:type="spellStart"/>
-      <w:r>
-        <w:rPr>
-          <w:rFonts w:ascii="Cambria" w:hAnsi="Cambria"/>
-          <w:i/>
-          <w:iCs/>
-          <w:sz w:val="24"/>
-        </w:rPr>
-        <w:t>electronic</w:t>
-      </w:r>
-      <w:proofErr w:type="spellEnd"/>
-      <w:r>
-        <w:rPr>
-          <w:rFonts w:ascii="Cambria" w:hAnsi="Cambria"/>
-          <w:i/>
-          <w:iCs/>
-          <w:sz w:val="24"/>
-        </w:rPr>
-        <w:t xml:space="preserve"> </w:t>
-      </w:r>
-      <w:proofErr w:type="spellStart"/>
-      <w:r>
-        <w:rPr>
-          <w:rFonts w:ascii="Cambria" w:hAnsi="Cambria"/>
-          <w:i/>
-          <w:iCs/>
-          <w:sz w:val="24"/>
-        </w:rPr>
-        <w:t>health</w:t>
-      </w:r>
-      <w:proofErr w:type="spellEnd"/>
-      <w:r>
-        <w:rPr>
-          <w:rFonts w:ascii="Cambria" w:hAnsi="Cambria"/>
-          <w:i/>
-          <w:iCs/>
-          <w:sz w:val="24"/>
-        </w:rPr>
-        <w:t xml:space="preserve"> records</w:t>
-      </w:r>
-      <w:r>
-        <w:rPr>
-          <w:rFonts w:ascii="Cambria" w:hAnsi="Cambria"/>
-          <w:sz w:val="24"/>
-        </w:rPr>
-        <w:t>, démontrent comment des modèles prédictifs entraînés sur de vastes ensembles de données hospitalières peuvent améliorer la qualité des soins et réduire les inefficacités.</w:t>
-      </w:r>
-      <w:r>
-        <w:rPr>
-          <w:rFonts w:ascii="Cambria" w:hAnsi="Cambria"/>
-          <w:sz w:val="24"/>
-        </w:rPr>
-        <w:t xml:space="preserve"> </w:t>
-      </w:r>
-      <w:r>
-        <w:rPr>
-          <w:rFonts w:ascii="Cambria" w:hAnsi="Cambria"/>
-          <w:sz w:val="24"/>
-        </w:rPr>
-        <w:t xml:space="preserve">Ainsi, cette étude s’inscrit dans une dynamique scientifique visant à produire </w:t>
-      </w:r>
-      <w:proofErr w:type="gramStart"/>
-      <w:r>
-        <w:rPr>
-          <w:rFonts w:ascii="Cambria" w:hAnsi="Cambria"/>
-          <w:sz w:val="24"/>
-        </w:rPr>
-        <w:t>de la connaissance sur</w:t>
-      </w:r>
-      <w:proofErr w:type="gramEnd"/>
-      <w:r>
-        <w:rPr>
-          <w:rFonts w:ascii="Cambria" w:hAnsi="Cambria"/>
-          <w:sz w:val="24"/>
-        </w:rPr>
-        <w:t xml:space="preserve"> :</w:t>
+      <w:r>
+        <w:rPr>
+          <w:rFonts w:ascii="Cambria" w:hAnsi="Cambria"/>
+          <w:sz w:val="24"/>
+        </w:rPr>
+        <w:t>Ainsi, cette étude s’inscrit dans une dynamique scientifique visant à produire de la connaissance sur :</w:t>
       </w:r>
     </w:p>
     <w:p>
@@ -4732,7 +4373,7 @@
           <w:color w:val="auto"/>
         </w:rPr>
       </w:pPr>
-      <w:bookmarkStart w:id="29" w:name="_Toc202503754"/>
+      <w:bookmarkStart w:id="28" w:name="_Toc202503754"/>
       <w:r>
         <w:rPr>
           <w:rFonts w:ascii="Cambria Math" w:hAnsi="Cambria Math"/>
@@ -4749,7 +4390,7 @@
         </w:rPr>
         <w:t>lan</w:t>
       </w:r>
-      <w:bookmarkEnd w:id="29"/>
+      <w:bookmarkEnd w:id="28"/>
       <w:r>
         <w:rPr>
           <w:rFonts w:ascii="Cambria Math" w:hAnsi="Cambria Math"/>
@@ -4946,27 +4587,7 @@
           <w:iCs/>
           <w:sz w:val="24"/>
         </w:rPr>
-        <w:t xml:space="preserve">Big Data </w:t>
-      </w:r>
-      <w:proofErr w:type="spellStart"/>
-      <w:r>
-        <w:rPr>
-          <w:rFonts w:ascii="Cambria" w:hAnsi="Cambria"/>
-          <w:i/>
-          <w:iCs/>
-          <w:sz w:val="24"/>
-        </w:rPr>
-        <w:t>Analytics</w:t>
-      </w:r>
-      <w:proofErr w:type="spellEnd"/>
-      <w:r>
-        <w:rPr>
-          <w:rFonts w:ascii="Cambria" w:hAnsi="Cambria"/>
-          <w:i/>
-          <w:iCs/>
-          <w:sz w:val="24"/>
-        </w:rPr>
-        <w:t xml:space="preserve"> in Healthcare</w:t>
+        <w:t>Big Data Analytics in Healthcare</w:t>
       </w:r>
       <w:r>
         <w:rPr>
@@ -5178,7 +4799,7 @@
           <w:color w:val="auto"/>
         </w:rPr>
       </w:pPr>
-      <w:bookmarkStart w:id="30" w:name="_Toc202503755"/>
+      <w:bookmarkStart w:id="29" w:name="_Toc202503755"/>
       <w:r>
         <w:rPr>
           <w:rFonts w:ascii="Cambria Math" w:hAnsi="Cambria Math"/>
@@ -5187,7 +4808,7 @@
         </w:rPr>
         <w:t>Délimitation de l’étude</w:t>
       </w:r>
-      <w:bookmarkEnd w:id="30"/>
+      <w:bookmarkEnd w:id="29"/>
     </w:p>
     <w:p>
       <w:pPr>
@@ -5290,7 +4911,7 @@
           <w:color w:val="auto"/>
         </w:rPr>
       </w:pPr>
-      <w:bookmarkStart w:id="31" w:name="_Toc202503756"/>
+      <w:bookmarkStart w:id="30" w:name="_Toc202503756"/>
       <w:r>
         <w:rPr>
           <w:rFonts w:ascii="Cambria Math" w:hAnsi="Cambria Math"/>
@@ -5299,7 +4920,7 @@
         </w:rPr>
         <w:t xml:space="preserve">Plan </w:t>
       </w:r>
-      <w:bookmarkEnd w:id="31"/>
+      <w:bookmarkEnd w:id="30"/>
       <w:r>
         <w:rPr>
           <w:rFonts w:ascii="Cambria Math" w:hAnsi="Cambria Math"/>
@@ -5506,7 +5127,7 @@
           <w:color w:val="auto"/>
         </w:rPr>
       </w:pPr>
-      <w:bookmarkStart w:id="32" w:name="_Toc202503757"/>
+      <w:bookmarkStart w:id="31" w:name="_Toc202503757"/>
       <w:r>
         <w:rPr>
           <w:rFonts w:ascii="Cambria Math" w:hAnsi="Cambria Math"/>
@@ -5515,7 +5136,7 @@
         </w:rPr>
         <w:t xml:space="preserve">Plan </w:t>
       </w:r>
-      <w:bookmarkEnd w:id="32"/>
+      <w:bookmarkEnd w:id="31"/>
       <w:r>
         <w:rPr>
           <w:rFonts w:ascii="Cambria Math" w:hAnsi="Cambria Math"/>
@@ -5555,7 +5176,6 @@
         </w:rPr>
         <w:t xml:space="preserve">La solution est développée dans un environnement </w:t>
       </w:r>
-      <w:proofErr w:type="spellStart"/>
       <w:r>
         <w:rPr>
           <w:rFonts w:ascii="Cambria" w:hAnsi="Cambria"/>
@@ -5565,7 +5185,6 @@
         </w:rPr>
         <w:t>Laravel</w:t>
       </w:r>
-      <w:proofErr w:type="spellEnd"/>
       <w:r>
         <w:rPr>
           <w:rFonts w:ascii="Cambria" w:hAnsi="Cambria"/>
@@ -5642,23 +5261,7 @@
           <w:rFonts w:ascii="Cambria" w:hAnsi="Cambria"/>
           <w:sz w:val="24"/>
         </w:rPr>
-        <w:t xml:space="preserve"> (type Chart.js, </w:t>
-      </w:r>
-      <w:proofErr w:type="spellStart"/>
-      <w:r>
-        <w:rPr>
-          <w:rFonts w:ascii="Cambria" w:hAnsi="Cambria"/>
-          <w:sz w:val="24"/>
-        </w:rPr>
-        <w:t>Plotly</w:t>
-      </w:r>
-      <w:proofErr w:type="spellEnd"/>
-      <w:r>
-        <w:rPr>
-          <w:rFonts w:ascii="Cambria" w:hAnsi="Cambria"/>
-          <w:sz w:val="24"/>
-        </w:rPr>
-        <w:t>, etc.),</w:t>
+        <w:t xml:space="preserve"> (type Chart.js, Plotly, etc.),</w:t>
       </w:r>
     </w:p>
     <w:p>
@@ -5712,7 +5315,6 @@
         </w:rPr>
         <w:t xml:space="preserve"> pour le traitement prédictif (Python via des APIs, ou intégration avec des services comme </w:t>
       </w:r>
-      <w:proofErr w:type="spellStart"/>
       <w:r>
         <w:rPr>
           <w:rFonts w:ascii="Cambria" w:hAnsi="Cambria"/>
@@ -5720,7 +5322,6 @@
         </w:rPr>
         <w:t>Hugging</w:t>
       </w:r>
-      <w:proofErr w:type="spellEnd"/>
       <w:r>
         <w:rPr>
           <w:rFonts w:ascii="Cambria" w:hAnsi="Cambria"/>
@@ -5742,7 +5343,6 @@
           <w:lang w:val="en-US"/>
         </w:rPr>
       </w:pPr>
-      <w:proofErr w:type="spellStart"/>
       <w:r>
         <w:rPr>
           <w:rFonts w:ascii="Cambria" w:hAnsi="Cambria"/>
@@ -5757,116 +5357,41 @@
           <w:sz w:val="24"/>
           <w:lang w:val="en-US"/>
         </w:rPr>
-        <w:t>utils</w:t>
-      </w:r>
-      <w:proofErr w:type="spellEnd"/>
-      <w:r>
-        <w:rPr>
-          <w:rFonts w:ascii="Cambria" w:hAnsi="Cambria"/>
+        <w:t xml:space="preserve">utils de </w:t>
+      </w:r>
+      <w:r>
+        <w:rPr>
+          <w:rFonts w:ascii="Cambria" w:hAnsi="Cambria"/>
+          <w:b/>
+          <w:bCs/>
           <w:sz w:val="24"/>
           <w:lang w:val="en-US"/>
         </w:rPr>
-        <w:t xml:space="preserve"> de </w:t>
-      </w:r>
-      <w:proofErr w:type="spellStart"/>
-      <w:r>
-        <w:rPr>
-          <w:rFonts w:ascii="Cambria" w:hAnsi="Cambria"/>
-          <w:b/>
-          <w:bCs/>
+        <w:t>vocalisation</w:t>
+      </w:r>
+      <w:r>
+        <w:rPr>
+          <w:rFonts w:ascii="Cambria" w:hAnsi="Cambria"/>
           <w:sz w:val="24"/>
           <w:lang w:val="en-US"/>
         </w:rPr>
-        <w:t>vocalisation</w:t>
-      </w:r>
-      <w:proofErr w:type="spellEnd"/>
+        <w:t xml:space="preserve"> (text-to-speech / speech-to-text) </w:t>
+      </w:r>
       <w:r>
         <w:rPr>
           <w:rFonts w:ascii="Cambria" w:hAnsi="Cambria"/>
           <w:sz w:val="24"/>
           <w:lang w:val="en-US"/>
         </w:rPr>
-        <w:t xml:space="preserve"> (text-to-speech / speech-to-text) </w:t>
-      </w:r>
-      <w:proofErr w:type="gramStart"/>
+        <w:t xml:space="preserve">et textuels (Text Generator) </w:t>
+      </w:r>
       <w:r>
         <w:rPr>
           <w:rFonts w:ascii="Cambria" w:hAnsi="Cambria"/>
           <w:sz w:val="24"/>
           <w:lang w:val="en-US"/>
         </w:rPr>
-        <w:t>et</w:t>
-      </w:r>
-      <w:proofErr w:type="gramEnd"/>
-      <w:r>
-        <w:rPr>
-          <w:rFonts w:ascii="Cambria" w:hAnsi="Cambria"/>
-          <w:sz w:val="24"/>
-          <w:lang w:val="en-US"/>
-        </w:rPr>
-        <w:t xml:space="preserve"> </w:t>
-      </w:r>
-      <w:proofErr w:type="spellStart"/>
-      <w:r>
-        <w:rPr>
-          <w:rFonts w:ascii="Cambria" w:hAnsi="Cambria"/>
-          <w:sz w:val="24"/>
-          <w:lang w:val="en-US"/>
-        </w:rPr>
-        <w:t>textuels</w:t>
-      </w:r>
-      <w:proofErr w:type="spellEnd"/>
-      <w:r>
-        <w:rPr>
-          <w:rFonts w:ascii="Cambria" w:hAnsi="Cambria"/>
-          <w:sz w:val="24"/>
-          <w:lang w:val="en-US"/>
-        </w:rPr>
-        <w:t xml:space="preserve"> (Text Generator) </w:t>
-      </w:r>
-      <w:r>
-        <w:rPr>
-          <w:rFonts w:ascii="Cambria" w:hAnsi="Cambria"/>
-          <w:sz w:val="24"/>
-          <w:lang w:val="en-US"/>
-        </w:rPr>
-        <w:t xml:space="preserve">pour </w:t>
-      </w:r>
-      <w:proofErr w:type="spellStart"/>
-      <w:r>
-        <w:rPr>
-          <w:rFonts w:ascii="Cambria" w:hAnsi="Cambria"/>
-          <w:sz w:val="24"/>
-          <w:lang w:val="en-US"/>
-        </w:rPr>
-        <w:t>l’agent</w:t>
-      </w:r>
-      <w:proofErr w:type="spellEnd"/>
-      <w:r>
-        <w:rPr>
-          <w:rFonts w:ascii="Cambria" w:hAnsi="Cambria"/>
-          <w:sz w:val="24"/>
-          <w:lang w:val="en-US"/>
-        </w:rPr>
-        <w:t xml:space="preserve"> </w:t>
-      </w:r>
-      <w:proofErr w:type="spellStart"/>
-      <w:r>
-        <w:rPr>
-          <w:rFonts w:ascii="Cambria" w:hAnsi="Cambria"/>
-          <w:sz w:val="24"/>
-          <w:lang w:val="en-US"/>
-        </w:rPr>
-        <w:t>conversationnel</w:t>
-      </w:r>
-      <w:proofErr w:type="spellEnd"/>
-      <w:r>
-        <w:rPr>
-          <w:rFonts w:ascii="Cambria" w:hAnsi="Cambria"/>
-          <w:sz w:val="24"/>
-          <w:lang w:val="en-US"/>
-        </w:rPr>
-        <w:t>.</w:t>
+        <w:t>pour l’agent conversationnel.</w:t>
       </w:r>
     </w:p>
     <w:p>
@@ -6308,7 +5833,7 @@
           <w:color w:val="auto"/>
         </w:rPr>
       </w:pPr>
-      <w:bookmarkStart w:id="33" w:name="_Toc202503758"/>
+      <w:bookmarkStart w:id="32" w:name="_Toc202503758"/>
       <w:r>
         <w:rPr>
           <w:rFonts w:ascii="Cambria Math" w:hAnsi="Cambria Math"/>
@@ -6325,7 +5850,7 @@
         </w:rPr>
         <w:t>mémoir</w:t>
       </w:r>
-      <w:bookmarkEnd w:id="33"/>
+      <w:bookmarkEnd w:id="32"/>
       <w:r>
         <w:rPr>
           <w:rFonts w:ascii="Cambria Math" w:hAnsi="Cambria Math"/>
@@ -6751,25 +6276,7 @@
           <w:sz w:val="24"/>
           <w:szCs w:val="32"/>
         </w:rPr>
-        <w:t xml:space="preserve"> Cette section décrira également la méthode de collecte ou de simulation des données, les outils technologiques mobilisés (</w:t>
-      </w:r>
-      <w:proofErr w:type="spellStart"/>
-      <w:r>
-        <w:rPr>
-          <w:rFonts w:ascii="Cambria" w:eastAsiaTheme="majorEastAsia" w:hAnsi="Cambria" w:cstheme="majorBidi"/>
-          <w:sz w:val="24"/>
-          <w:szCs w:val="32"/>
-        </w:rPr>
-        <w:t>Laravel</w:t>
-      </w:r>
-      <w:proofErr w:type="spellEnd"/>
-      <w:r>
-        <w:rPr>
-          <w:rFonts w:ascii="Cambria" w:eastAsiaTheme="majorEastAsia" w:hAnsi="Cambria" w:cstheme="majorBidi"/>
-          <w:sz w:val="24"/>
-          <w:szCs w:val="32"/>
-        </w:rPr>
-        <w:t>, Python, bibliothèques de visualisation, services d’IA), ainsi que les limites fonctionnelles du prototype développé.</w:t>
+        <w:t xml:space="preserve"> Cette section décrira également la méthode de collecte ou de simulation des données, les outils technologiques mobilisés (Laravel, Python, bibliothèques de visualisation, services d’IA), ainsi que les limites fonctionnelles du prototype développé.</w:t>
       </w:r>
     </w:p>
     <w:p>
@@ -6962,7 +6469,7 @@
           <w:b/>
         </w:rPr>
       </w:pPr>
-      <w:bookmarkStart w:id="34" w:name="_Toc202503759"/>
+      <w:bookmarkStart w:id="33" w:name="_Toc202503759"/>
     </w:p>
     <w:p>
       <w:pPr>
@@ -6974,7 +6481,7 @@
           <w:color w:val="auto"/>
         </w:rPr>
       </w:pPr>
-      <w:bookmarkStart w:id="35" w:name="_Toc202538213"/>
+      <w:bookmarkStart w:id="34" w:name="_Toc202538213"/>
       <w:r>
         <w:rPr>
           <w:rFonts w:ascii="Cambria" w:hAnsi="Cambria"/>
@@ -6991,8 +6498,8 @@
         </w:rPr>
         <w:t>HAPITRE 1 : CADRE CONCEPTUEL ET THEORIQUE</w:t>
       </w:r>
+      <w:bookmarkEnd w:id="33"/>
       <w:bookmarkEnd w:id="34"/>
-      <w:bookmarkEnd w:id="35"/>
       <w:r>
         <w:rPr>
           <w:rFonts w:ascii="Cambria" w:hAnsi="Cambria"/>
@@ -7012,7 +6519,7 @@
           <w:color w:val="auto"/>
         </w:rPr>
       </w:pPr>
-      <w:bookmarkStart w:id="36" w:name="_Toc202503760"/>
+      <w:bookmarkStart w:id="35" w:name="_Toc202503760"/>
       <w:r>
         <w:rPr>
           <w:rFonts w:ascii="Cambria Math" w:hAnsi="Cambria Math"/>
@@ -7022,7 +6529,7 @@
         <w:lastRenderedPageBreak/>
         <w:t>INTRODUCTION</w:t>
       </w:r>
-      <w:bookmarkEnd w:id="36"/>
+      <w:bookmarkEnd w:id="35"/>
     </w:p>
     <w:p>
       <w:pPr>
@@ -7193,7 +6700,13 @@
           <w:rFonts w:ascii="Cambria" w:hAnsi="Cambria"/>
           <w:sz w:val="24"/>
         </w:rPr>
-        <w:t xml:space="preserve"> viendra conclure ce chapitre en précisant les normes et contraintes qui encadrent l’utilisation de l’intelligence artificielle dans le domaine de la santé.</w:t>
+        <w:t xml:space="preserve"> viendra conclure ce chapitre en précisant les normes et contraintes qui encadrent l’utilisation de l’intelligence artificielle dans le domaine de la </w:t>
+      </w:r>
+      <w:r>
+        <w:rPr>
+          <w:rFonts w:ascii="Cambria" w:hAnsi="Cambria"/>
+        </w:rPr>
+        <w:t>santé.</w:t>
       </w:r>
     </w:p>
     <w:p>
@@ -7218,7 +6731,7 @@
           <w:color w:val="auto"/>
         </w:rPr>
       </w:pPr>
-      <w:bookmarkStart w:id="37" w:name="_Toc202503761"/>
+      <w:bookmarkStart w:id="36" w:name="_Toc202503761"/>
       <w:r>
         <w:rPr>
           <w:rFonts w:ascii="Cambria Math" w:hAnsi="Cambria Math"/>
@@ -7227,7 +6740,7 @@
         </w:rPr>
         <w:t>CADRE CONCEPTUEL</w:t>
       </w:r>
-      <w:bookmarkEnd w:id="37"/>
+      <w:bookmarkEnd w:id="36"/>
     </w:p>
     <w:p>
       <w:pPr>
@@ -7242,7 +6755,7 @@
           <w:color w:val="auto"/>
         </w:rPr>
       </w:pPr>
-      <w:bookmarkStart w:id="38" w:name="_Toc202503762"/>
+      <w:bookmarkStart w:id="37" w:name="_Toc202503762"/>
       <w:r>
         <w:rPr>
           <w:rFonts w:ascii="Cambria Math" w:hAnsi="Cambria Math"/>
@@ -7251,7 +6764,7 @@
         </w:rPr>
         <w:t>Définition et présentation des concepts d’étude</w:t>
       </w:r>
-      <w:bookmarkEnd w:id="38"/>
+      <w:bookmarkEnd w:id="37"/>
     </w:p>
     <w:p>
       <w:pPr>
@@ -7261,6 +6774,34 @@
           <w:sz w:val="10"/>
         </w:rPr>
       </w:pPr>
+    </w:p>
+    <w:p>
+      <w:pPr>
+        <w:jc w:val="both"/>
+        <w:rPr>
+          <w:rFonts w:ascii="Cambria" w:hAnsi="Cambria"/>
+        </w:rPr>
+      </w:pPr>
+      <w:r>
+        <w:rPr>
+          <w:rFonts w:ascii="Cambria" w:hAnsi="Cambria"/>
+        </w:rPr>
+        <w:t xml:space="preserve">Dans le cadre de cette recherche, plusieurs concepts clés nécessitent d’être clairement définis afin de comprendre la portée et les enjeux du projet. Ces concepts, bien que largement utilisés dans le domaine des technologies de l’information et de la gestion hospitalière, prennent ici un sens spécifique lié à l’intégration d’un module d’intelligence artificielle et d’analyse Big Data dans l’ERP hospitalier </w:t>
+      </w:r>
+      <w:r>
+        <w:rPr>
+          <w:rFonts w:ascii="Cambria" w:hAnsi="Cambria"/>
+          <w:b/>
+          <w:bCs/>
+        </w:rPr>
+        <w:t>Uptiimum</w:t>
+      </w:r>
+      <w:r>
+        <w:rPr>
+          <w:rFonts w:ascii="Cambria" w:hAnsi="Cambria"/>
+        </w:rPr>
+        <w:t xml:space="preserve">. </w:t>
+      </w:r>
     </w:p>
     <w:p>
       <w:pPr>
@@ -7279,8 +6820,16 @@
         <w:rPr>
           <w:rFonts w:ascii="Cambria" w:hAnsi="Cambria"/>
           <w:sz w:val="24"/>
-        </w:rPr>
-        <w:t>Intelligence Artificielle (IA) :</w:t>
+          <w:u w:val="single"/>
+        </w:rPr>
+        <w:t>Intelligence Artificielle (IA)</w:t>
+      </w:r>
+      <w:r>
+        <w:rPr>
+          <w:rFonts w:ascii="Cambria" w:hAnsi="Cambria"/>
+          <w:sz w:val="24"/>
+        </w:rPr>
+        <w:t> :</w:t>
       </w:r>
     </w:p>
     <w:p>
@@ -7289,6 +6838,96 @@
         <w:rPr>
           <w:rFonts w:ascii="Cambria" w:hAnsi="Cambria"/>
           <w:sz w:val="24"/>
+        </w:rPr>
+      </w:pPr>
+      <w:r>
+        <w:rPr>
+          <w:rFonts w:ascii="Cambria" w:hAnsi="Cambria"/>
+        </w:rPr>
+        <w:t>L’intelligence artificielle désigne l’ensemble des méthodes, théories et systèmes informatiques capables de reproduire ou d’imiter des fonctions cognitives humaines telles que l’apprentissage, le raisonnement, la résolution de problèmes ou la reconnaissance d’objets et de sons.</w:t>
+      </w:r>
+      <w:r>
+        <w:rPr>
+          <w:rFonts w:ascii="Cambria" w:hAnsi="Cambria"/>
+        </w:rPr>
+        <w:t xml:space="preserve"> </w:t>
+      </w:r>
+      <w:r>
+        <w:rPr>
+          <w:rFonts w:ascii="Cambria" w:hAnsi="Cambria"/>
+          <w:sz w:val="24"/>
+        </w:rPr>
+        <w:t>Dans notre contexte, l’IA se matérialise à travers deux composantes principales :</w:t>
+      </w:r>
+    </w:p>
+    <w:p>
+      <w:pPr>
+        <w:pStyle w:val="Paragraphedeliste"/>
+        <w:numPr>
+          <w:ilvl w:val="0"/>
+          <w:numId w:val="42"/>
+        </w:numPr>
+        <w:jc w:val="both"/>
+        <w:rPr>
+          <w:rFonts w:ascii="Cambria" w:hAnsi="Cambria"/>
+          <w:sz w:val="24"/>
+        </w:rPr>
+      </w:pPr>
+      <w:r>
+        <w:rPr>
+          <w:rFonts w:ascii="Cambria" w:hAnsi="Cambria"/>
+          <w:b/>
+          <w:bCs/>
+          <w:sz w:val="24"/>
+        </w:rPr>
+        <w:lastRenderedPageBreak/>
+        <w:t>Un moteur d’analyse prédictive</w:t>
+      </w:r>
+      <w:r>
+        <w:rPr>
+          <w:rFonts w:ascii="Cambria" w:hAnsi="Cambria"/>
+          <w:sz w:val="24"/>
+        </w:rPr>
+        <w:t>, capable de traiter les données hospitalières pour anticiper des besoins ou tendances (par exemple, prévoir une pénurie de médicaments ou estimer le taux de fréquentation d’un service).</w:t>
+      </w:r>
+    </w:p>
+    <w:p>
+      <w:pPr>
+        <w:pStyle w:val="Paragraphedeliste"/>
+        <w:numPr>
+          <w:ilvl w:val="0"/>
+          <w:numId w:val="42"/>
+        </w:numPr>
+        <w:jc w:val="both"/>
+        <w:rPr>
+          <w:rFonts w:ascii="Cambria" w:hAnsi="Cambria"/>
+          <w:sz w:val="24"/>
+        </w:rPr>
+      </w:pPr>
+      <w:r>
+        <w:rPr>
+          <w:rFonts w:ascii="Cambria" w:hAnsi="Cambria"/>
+          <w:b/>
+          <w:bCs/>
+          <w:sz w:val="24"/>
+        </w:rPr>
+        <w:t>Un assistant conversationnel vocal</w:t>
+      </w:r>
+      <w:r>
+        <w:rPr>
+          <w:rFonts w:ascii="Cambria" w:hAnsi="Cambria"/>
+          <w:sz w:val="24"/>
+        </w:rPr>
+        <w:t>, permettant aux utilisateurs de dialoguer avec l’ERP de manière naturelle et intuitive.</w:t>
+      </w:r>
+    </w:p>
+    <w:p>
+      <w:pPr>
+        <w:spacing w:after="0"/>
+        <w:jc w:val="both"/>
+        <w:rPr>
+          <w:rFonts w:ascii="Cambria" w:hAnsi="Cambria"/>
+          <w:sz w:val="10"/>
         </w:rPr>
       </w:pPr>
     </w:p>
@@ -7303,15 +6942,24 @@
         <w:rPr>
           <w:rFonts w:ascii="Cambria" w:hAnsi="Cambria"/>
           <w:sz w:val="24"/>
-        </w:rPr>
-      </w:pPr>
-      <w:r>
-        <w:rPr>
-          <w:rFonts w:ascii="Cambria" w:hAnsi="Cambria"/>
-          <w:sz w:val="24"/>
+          <w:u w:val="single"/>
+        </w:rPr>
+      </w:pPr>
+      <w:r>
+        <w:rPr>
+          <w:rFonts w:ascii="Cambria" w:hAnsi="Cambria"/>
+          <w:sz w:val="24"/>
+          <w:u w:val="single"/>
         </w:rPr>
         <w:t>Big Data</w:t>
       </w:r>
+      <w:r>
+        <w:rPr>
+          <w:rFonts w:ascii="Cambria" w:hAnsi="Cambria"/>
+          <w:sz w:val="24"/>
+        </w:rPr>
+        <w:t> :</w:t>
+      </w:r>
     </w:p>
     <w:p>
       <w:pPr>
@@ -7321,6 +6969,262 @@
           <w:sz w:val="24"/>
         </w:rPr>
       </w:pPr>
+      <w:r>
+        <w:rPr>
+          <w:rFonts w:ascii="Cambria" w:hAnsi="Cambria"/>
+          <w:sz w:val="24"/>
+        </w:rPr>
+        <w:t xml:space="preserve">Le terme </w:t>
+      </w:r>
+      <w:r>
+        <w:rPr>
+          <w:rFonts w:ascii="Cambria" w:hAnsi="Cambria"/>
+          <w:b/>
+          <w:i/>
+          <w:iCs/>
+          <w:sz w:val="24"/>
+        </w:rPr>
+        <w:t>Big Data</w:t>
+      </w:r>
+      <w:r>
+        <w:rPr>
+          <w:rFonts w:ascii="Cambria" w:hAnsi="Cambria"/>
+          <w:sz w:val="24"/>
+        </w:rPr>
+        <w:t xml:space="preserve"> désigne les ensembles de données caractérisés par leur </w:t>
+      </w:r>
+      <w:r>
+        <w:rPr>
+          <w:rFonts w:ascii="Cambria" w:hAnsi="Cambria"/>
+          <w:b/>
+          <w:bCs/>
+          <w:sz w:val="24"/>
+        </w:rPr>
+        <w:t>volume</w:t>
+      </w:r>
+      <w:r>
+        <w:rPr>
+          <w:rFonts w:ascii="Cambria" w:hAnsi="Cambria"/>
+          <w:sz w:val="24"/>
+        </w:rPr>
+        <w:t xml:space="preserve">, leur </w:t>
+      </w:r>
+      <w:r>
+        <w:rPr>
+          <w:rFonts w:ascii="Cambria" w:hAnsi="Cambria"/>
+          <w:b/>
+          <w:bCs/>
+          <w:sz w:val="24"/>
+        </w:rPr>
+        <w:t>vitesse de production</w:t>
+      </w:r>
+      <w:r>
+        <w:rPr>
+          <w:rFonts w:ascii="Cambria" w:hAnsi="Cambria"/>
+          <w:sz w:val="24"/>
+        </w:rPr>
+        <w:t xml:space="preserve"> et leur </w:t>
+      </w:r>
+      <w:r>
+        <w:rPr>
+          <w:rFonts w:ascii="Cambria" w:hAnsi="Cambria"/>
+          <w:b/>
+          <w:bCs/>
+          <w:sz w:val="24"/>
+        </w:rPr>
+        <w:t>variété</w:t>
+      </w:r>
+      <w:r>
+        <w:rPr>
+          <w:rFonts w:ascii="Cambria" w:hAnsi="Cambria"/>
+          <w:sz w:val="24"/>
+        </w:rPr>
+        <w:t xml:space="preserve"> (les « 3V » définis par Doug Laney, 2001), et qui nécessitent des outils spécialisés pour leur traitement et leur analyse.</w:t>
+      </w:r>
+      <w:r>
+        <w:rPr>
+          <w:rFonts w:ascii="Cambria" w:hAnsi="Cambria"/>
+          <w:sz w:val="24"/>
+        </w:rPr>
+        <w:t xml:space="preserve"> </w:t>
+      </w:r>
+      <w:r>
+        <w:rPr>
+          <w:rFonts w:ascii="Cambria" w:hAnsi="Cambria"/>
+          <w:sz w:val="24"/>
+        </w:rPr>
+        <w:t xml:space="preserve">Dans </w:t>
+      </w:r>
+      <w:r>
+        <w:rPr>
+          <w:rFonts w:ascii="Cambria" w:hAnsi="Cambria"/>
+          <w:sz w:val="24"/>
+        </w:rPr>
+        <w:t xml:space="preserve">notre </w:t>
+      </w:r>
+      <w:r>
+        <w:rPr>
+          <w:rFonts w:ascii="Cambria" w:hAnsi="Cambria"/>
+          <w:sz w:val="24"/>
+        </w:rPr>
+        <w:t xml:space="preserve">contexte </w:t>
+      </w:r>
+      <w:r>
+        <w:rPr>
+          <w:rFonts w:ascii="Cambria" w:hAnsi="Cambria"/>
+          <w:sz w:val="24"/>
+        </w:rPr>
+        <w:t>d’étude,</w:t>
+      </w:r>
+      <w:r>
+        <w:rPr>
+          <w:rFonts w:ascii="Cambria" w:hAnsi="Cambria"/>
+          <w:sz w:val="24"/>
+        </w:rPr>
+        <w:t xml:space="preserve"> le Big Data englobe des données issues :</w:t>
+      </w:r>
+    </w:p>
+    <w:p>
+      <w:pPr>
+        <w:pStyle w:val="Paragraphedeliste"/>
+        <w:numPr>
+          <w:ilvl w:val="0"/>
+          <w:numId w:val="43"/>
+        </w:numPr>
+        <w:jc w:val="both"/>
+        <w:rPr>
+          <w:rFonts w:ascii="Cambria" w:hAnsi="Cambria"/>
+          <w:sz w:val="24"/>
+        </w:rPr>
+      </w:pPr>
+      <w:r>
+        <w:rPr>
+          <w:rFonts w:ascii="Cambria" w:hAnsi="Cambria"/>
+          <w:sz w:val="24"/>
+        </w:rPr>
+        <w:t>D</w:t>
+      </w:r>
+      <w:r>
+        <w:rPr>
+          <w:rFonts w:ascii="Cambria" w:hAnsi="Cambria"/>
+          <w:sz w:val="24"/>
+        </w:rPr>
+        <w:t xml:space="preserve">es </w:t>
+      </w:r>
+      <w:r>
+        <w:rPr>
+          <w:rFonts w:ascii="Cambria" w:hAnsi="Cambria"/>
+          <w:sz w:val="24"/>
+        </w:rPr>
+        <w:t>dossiers médicaux électroniques</w:t>
+      </w:r>
+    </w:p>
+    <w:p>
+      <w:pPr>
+        <w:pStyle w:val="Paragraphedeliste"/>
+        <w:numPr>
+          <w:ilvl w:val="0"/>
+          <w:numId w:val="43"/>
+        </w:numPr>
+        <w:jc w:val="both"/>
+        <w:rPr>
+          <w:rFonts w:ascii="Cambria" w:hAnsi="Cambria"/>
+          <w:sz w:val="24"/>
+        </w:rPr>
+      </w:pPr>
+      <w:r>
+        <w:rPr>
+          <w:rFonts w:ascii="Cambria" w:hAnsi="Cambria"/>
+          <w:sz w:val="24"/>
+        </w:rPr>
+        <w:t>D</w:t>
+      </w:r>
+      <w:r>
+        <w:rPr>
+          <w:rFonts w:ascii="Cambria" w:hAnsi="Cambria"/>
+          <w:sz w:val="24"/>
+        </w:rPr>
+        <w:t>es flux administratifs et financiers,</w:t>
+      </w:r>
+    </w:p>
+    <w:p>
+      <w:pPr>
+        <w:pStyle w:val="Paragraphedeliste"/>
+        <w:numPr>
+          <w:ilvl w:val="0"/>
+          <w:numId w:val="43"/>
+        </w:numPr>
+        <w:jc w:val="both"/>
+        <w:rPr>
+          <w:rFonts w:ascii="Cambria" w:hAnsi="Cambria"/>
+          <w:sz w:val="24"/>
+        </w:rPr>
+      </w:pPr>
+      <w:r>
+        <w:rPr>
+          <w:rFonts w:ascii="Cambria" w:hAnsi="Cambria"/>
+          <w:sz w:val="24"/>
+        </w:rPr>
+        <w:t>D</w:t>
+      </w:r>
+      <w:r>
+        <w:rPr>
+          <w:rFonts w:ascii="Cambria" w:hAnsi="Cambria"/>
+          <w:sz w:val="24"/>
+        </w:rPr>
+        <w:t>es données issues d’équipements médicaux connectés,</w:t>
+      </w:r>
+    </w:p>
+    <w:p>
+      <w:pPr>
+        <w:pStyle w:val="Paragraphedeliste"/>
+        <w:numPr>
+          <w:ilvl w:val="0"/>
+          <w:numId w:val="43"/>
+        </w:numPr>
+        <w:jc w:val="both"/>
+        <w:rPr>
+          <w:rFonts w:ascii="Cambria" w:hAnsi="Cambria"/>
+          <w:sz w:val="24"/>
+        </w:rPr>
+      </w:pPr>
+      <w:r>
+        <w:rPr>
+          <w:rFonts w:ascii="Cambria" w:hAnsi="Cambria"/>
+          <w:sz w:val="24"/>
+        </w:rPr>
+        <w:t>D</w:t>
+      </w:r>
+      <w:r>
+        <w:rPr>
+          <w:rFonts w:ascii="Cambria" w:hAnsi="Cambria"/>
+          <w:sz w:val="24"/>
+        </w:rPr>
+        <w:t>es interactions des utilisateurs avec l’ERP.</w:t>
+      </w:r>
+    </w:p>
+    <w:p>
+      <w:pPr>
+        <w:jc w:val="both"/>
+        <w:rPr>
+          <w:rFonts w:ascii="Cambria" w:hAnsi="Cambria"/>
+          <w:sz w:val="24"/>
+        </w:rPr>
+      </w:pPr>
+      <w:r>
+        <w:rPr>
+          <w:rFonts w:ascii="Cambria" w:hAnsi="Cambria"/>
+          <w:sz w:val="24"/>
+        </w:rPr>
+        <w:t>L’exploitation de ces données via des outils analytiques et prédictifs est au cœur de cette étude</w:t>
+      </w:r>
+      <w:r>
+        <w:rPr>
+          <w:rFonts w:ascii="Cambria" w:hAnsi="Cambria"/>
+          <w:sz w:val="24"/>
+        </w:rPr>
+        <w:t>.</w:t>
+      </w:r>
     </w:p>
     <w:p>
       <w:pPr>
@@ -7333,14 +7237,23 @@
         <w:rPr>
           <w:rFonts w:ascii="Cambria" w:hAnsi="Cambria"/>
           <w:sz w:val="24"/>
-        </w:rPr>
-      </w:pPr>
-      <w:r>
-        <w:rPr>
-          <w:rFonts w:ascii="Cambria" w:hAnsi="Cambria"/>
-          <w:sz w:val="24"/>
-        </w:rPr>
-        <w:t>Assistance dans un ERP</w:t>
+          <w:u w:val="single"/>
+        </w:rPr>
+      </w:pPr>
+      <w:r>
+        <w:rPr>
+          <w:rFonts w:ascii="Cambria" w:hAnsi="Cambria"/>
+          <w:sz w:val="24"/>
+          <w:u w:val="single"/>
+        </w:rPr>
+        <w:t>ERP</w:t>
+      </w:r>
+      <w:r>
+        <w:rPr>
+          <w:rFonts w:ascii="Cambria" w:hAnsi="Cambria"/>
+          <w:sz w:val="24"/>
+        </w:rPr>
+        <w:t> :</w:t>
       </w:r>
     </w:p>
     <w:p>
@@ -7351,6 +7264,29 @@
           <w:sz w:val="24"/>
         </w:rPr>
       </w:pPr>
+      <w:r>
+        <w:rPr>
+          <w:rFonts w:ascii="Cambria" w:hAnsi="Cambria"/>
+          <w:sz w:val="24"/>
+        </w:rPr>
+        <w:t>Un ERP est un système intégré de gestion qui permet de centraliser et de coordonner l’ensemble des processus d’une organisation. Dans un hôpital, un ERP gère des domaines tels que la comptabilité, la gestion des stocks, le suivi des patients ou encore la planification des ressources humaines.</w:t>
+      </w:r>
+    </w:p>
+    <w:p>
+      <w:pPr>
+        <w:jc w:val="both"/>
+        <w:rPr>
+          <w:rFonts w:ascii="Cambria" w:hAnsi="Cambria"/>
+          <w:sz w:val="24"/>
+        </w:rPr>
+      </w:pPr>
+      <w:r>
+        <w:rPr>
+          <w:rFonts w:ascii="Cambria" w:hAnsi="Cambria"/>
+          <w:sz w:val="24"/>
+        </w:rPr>
+        <w:t>Uptiimum, l’ERP objet de cette étude, est développé sous Laravel et vise à faciliter la gestion des structures hospitalières camerounaises. L’intégration d’un module IA dans Uptiimum vise à améliorer la fluidité d’utilisation et la pertinence des informations fournies aux décideurs.</w:t>
+      </w:r>
     </w:p>
     <w:p>
       <w:pPr>
@@ -7363,14 +7299,23 @@
         <w:rPr>
           <w:rFonts w:ascii="Cambria" w:hAnsi="Cambria"/>
           <w:sz w:val="24"/>
-        </w:rPr>
-      </w:pPr>
-      <w:r>
-        <w:rPr>
-          <w:rFonts w:ascii="Cambria" w:hAnsi="Cambria"/>
-          <w:sz w:val="24"/>
-        </w:rPr>
-        <w:t>Visualisation dans un ERP</w:t>
+          <w:u w:val="single"/>
+        </w:rPr>
+      </w:pPr>
+      <w:r>
+        <w:rPr>
+          <w:rFonts w:ascii="Cambria" w:hAnsi="Cambria"/>
+          <w:sz w:val="24"/>
+          <w:u w:val="single"/>
+        </w:rPr>
+        <w:t>Dashboard / Tableaux de bord</w:t>
+      </w:r>
+      <w:r>
+        <w:rPr>
+          <w:rFonts w:ascii="Cambria" w:hAnsi="Cambria"/>
+          <w:sz w:val="24"/>
+        </w:rPr>
+        <w:t> :</w:t>
       </w:r>
     </w:p>
     <w:p>
@@ -7381,6 +7326,162 @@
           <w:sz w:val="24"/>
         </w:rPr>
       </w:pPr>
+      <w:r>
+        <w:rPr>
+          <w:rFonts w:ascii="Cambria" w:hAnsi="Cambria"/>
+          <w:sz w:val="24"/>
+        </w:rPr>
+        <w:t>Un tableau de bord est un outil visuel permettant de suivre, analyser et communiquer les performances d’une organisation à partir d’indicateurs clés (KPI)</w:t>
+      </w:r>
+      <w:r>
+        <w:rPr>
+          <w:rFonts w:ascii="Cambria" w:hAnsi="Cambria"/>
+          <w:sz w:val="24"/>
+        </w:rPr>
+        <w:t>. Dans un ERP hospitalier, les D</w:t>
+      </w:r>
+      <w:r>
+        <w:rPr>
+          <w:rFonts w:ascii="Cambria" w:hAnsi="Cambria"/>
+          <w:sz w:val="24"/>
+        </w:rPr>
+        <w:t>ashboard permettent par exemple</w:t>
+      </w:r>
+      <w:r>
+        <w:rPr>
+          <w:rFonts w:ascii="Cambria" w:hAnsi="Cambria"/>
+          <w:sz w:val="24"/>
+        </w:rPr>
+        <w:t xml:space="preserve"> de :</w:t>
+      </w:r>
+    </w:p>
+    <w:p>
+      <w:pPr>
+        <w:pStyle w:val="Paragraphedeliste"/>
+        <w:numPr>
+          <w:ilvl w:val="0"/>
+          <w:numId w:val="44"/>
+        </w:numPr>
+        <w:jc w:val="both"/>
+        <w:rPr>
+          <w:rFonts w:ascii="Cambria" w:hAnsi="Cambria"/>
+          <w:sz w:val="24"/>
+        </w:rPr>
+      </w:pPr>
+      <w:r>
+        <w:rPr>
+          <w:rFonts w:ascii="Cambria" w:hAnsi="Cambria"/>
+          <w:sz w:val="24"/>
+        </w:rPr>
+        <w:t>V</w:t>
+      </w:r>
+      <w:r>
+        <w:rPr>
+          <w:rFonts w:ascii="Cambria" w:hAnsi="Cambria"/>
+          <w:sz w:val="24"/>
+        </w:rPr>
+        <w:t>isualiser le taux d’occupation des lits,</w:t>
+      </w:r>
+    </w:p>
+    <w:p>
+      <w:pPr>
+        <w:pStyle w:val="Paragraphedeliste"/>
+        <w:numPr>
+          <w:ilvl w:val="0"/>
+          <w:numId w:val="44"/>
+        </w:numPr>
+        <w:jc w:val="both"/>
+        <w:rPr>
+          <w:rFonts w:ascii="Cambria" w:hAnsi="Cambria"/>
+          <w:sz w:val="24"/>
+        </w:rPr>
+      </w:pPr>
+      <w:r>
+        <w:rPr>
+          <w:rFonts w:ascii="Cambria" w:hAnsi="Cambria"/>
+          <w:sz w:val="24"/>
+        </w:rPr>
+        <w:t>S</w:t>
+      </w:r>
+      <w:r>
+        <w:rPr>
+          <w:rFonts w:ascii="Cambria" w:hAnsi="Cambria"/>
+          <w:sz w:val="24"/>
+        </w:rPr>
+        <w:t>uivre l’évolution des stocks de médicaments,</w:t>
+      </w:r>
+    </w:p>
+    <w:p>
+      <w:pPr>
+        <w:pStyle w:val="Paragraphedeliste"/>
+        <w:numPr>
+          <w:ilvl w:val="0"/>
+          <w:numId w:val="44"/>
+        </w:numPr>
+        <w:jc w:val="both"/>
+        <w:rPr>
+          <w:rFonts w:ascii="Cambria" w:hAnsi="Cambria"/>
+          <w:sz w:val="24"/>
+        </w:rPr>
+      </w:pPr>
+      <w:r>
+        <w:rPr>
+          <w:rFonts w:ascii="Cambria" w:hAnsi="Cambria"/>
+          <w:sz w:val="24"/>
+        </w:rPr>
+        <w:t>C</w:t>
+      </w:r>
+      <w:r>
+        <w:rPr>
+          <w:rFonts w:ascii="Cambria" w:hAnsi="Cambria"/>
+          <w:sz w:val="24"/>
+        </w:rPr>
+        <w:t>ontrôler les délais moyens de traitement des dossiers.</w:t>
+      </w:r>
+    </w:p>
+    <w:p>
+      <w:pPr>
+        <w:jc w:val="both"/>
+        <w:rPr>
+          <w:rFonts w:ascii="Cambria" w:hAnsi="Cambria"/>
+          <w:sz w:val="24"/>
+        </w:rPr>
+      </w:pPr>
+      <w:r>
+        <w:rPr>
+          <w:rFonts w:ascii="Cambria" w:hAnsi="Cambria"/>
+          <w:sz w:val="24"/>
+        </w:rPr>
+        <w:t xml:space="preserve">Dans le cadre de ce projet, les </w:t>
+      </w:r>
+      <w:r>
+        <w:rPr>
+          <w:rFonts w:ascii="Cambria" w:hAnsi="Cambria"/>
+          <w:sz w:val="24"/>
+        </w:rPr>
+        <w:t>Dashboard</w:t>
+      </w:r>
+      <w:r>
+        <w:rPr>
+          <w:rFonts w:ascii="Cambria" w:hAnsi="Cambria"/>
+          <w:sz w:val="24"/>
+        </w:rPr>
+        <w:t xml:space="preserve"> seront </w:t>
+      </w:r>
+      <w:r>
+        <w:rPr>
+          <w:rFonts w:ascii="Cambria" w:hAnsi="Cambria"/>
+          <w:sz w:val="24"/>
+        </w:rPr>
+        <w:t>conçus sur les données fictives, similaires aux données telles que stockées dans la base de données actuelle</w:t>
+      </w:r>
+      <w:r>
+        <w:rPr>
+          <w:rFonts w:ascii="Cambria" w:hAnsi="Cambria"/>
+          <w:sz w:val="24"/>
+        </w:rPr>
+        <w:t>, afin d’indiquer non seulement la situation actuelle, mais aussi les tendances futures.</w:t>
+      </w:r>
     </w:p>
     <w:p>
       <w:pPr>
@@ -7393,15 +7494,701 @@
         <w:rPr>
           <w:rFonts w:ascii="Cambria" w:hAnsi="Cambria"/>
           <w:sz w:val="24"/>
-        </w:rPr>
-      </w:pPr>
-      <w:r>
-        <w:rPr>
-          <w:rFonts w:ascii="Cambria" w:hAnsi="Cambria"/>
-          <w:sz w:val="24"/>
+          <w:u w:val="single"/>
+        </w:rPr>
+      </w:pPr>
+      <w:r>
+        <w:rPr>
+          <w:rFonts w:ascii="Cambria" w:hAnsi="Cambria"/>
+          <w:sz w:val="24"/>
+          <w:u w:val="single"/>
+        </w:rPr>
+        <w:lastRenderedPageBreak/>
+        <w:t>Données hospitalières</w:t>
+      </w:r>
+      <w:r>
+        <w:rPr>
+          <w:rFonts w:ascii="Cambria" w:hAnsi="Cambria"/>
+          <w:sz w:val="24"/>
+        </w:rPr>
+        <w:t> :</w:t>
+      </w:r>
+    </w:p>
+    <w:p>
+      <w:pPr>
+        <w:jc w:val="both"/>
+        <w:rPr>
+          <w:rFonts w:ascii="Cambria" w:hAnsi="Cambria"/>
+          <w:sz w:val="24"/>
+        </w:rPr>
+      </w:pPr>
+      <w:r>
+        <w:rPr>
+          <w:rFonts w:ascii="Cambria" w:hAnsi="Cambria"/>
+          <w:sz w:val="24"/>
+        </w:rPr>
+        <w:t>Les données hospitalières regroupent toutes les informations produites ou collectées dans le cadre de l’activité d’un établissement de santé. Elles incluent des données médicales (anonymisées dans le cadre de ce projet), administratives, financières et logistiques.</w:t>
+      </w:r>
+      <w:r>
+        <w:rPr>
+          <w:rFonts w:ascii="Cambria" w:hAnsi="Cambria"/>
+          <w:sz w:val="24"/>
+        </w:rPr>
+        <w:t xml:space="preserve"> </w:t>
+      </w:r>
+      <w:r>
+        <w:rPr>
+          <w:rFonts w:ascii="Cambria" w:hAnsi="Cambria"/>
+          <w:sz w:val="24"/>
+        </w:rPr>
+        <w:t xml:space="preserve">Ces données constituent la matière première pour la </w:t>
+      </w:r>
+      <w:r>
+        <w:rPr>
+          <w:rFonts w:ascii="Cambria" w:hAnsi="Cambria"/>
+          <w:b/>
+          <w:bCs/>
+          <w:sz w:val="24"/>
+        </w:rPr>
+        <w:t>visualisation</w:t>
+      </w:r>
+      <w:r>
+        <w:rPr>
+          <w:rFonts w:ascii="Cambria" w:hAnsi="Cambria"/>
+          <w:sz w:val="24"/>
+        </w:rPr>
+        <w:t xml:space="preserve"> et la </w:t>
+      </w:r>
+      <w:r>
+        <w:rPr>
+          <w:rFonts w:ascii="Cambria" w:hAnsi="Cambria"/>
+          <w:b/>
+          <w:bCs/>
+          <w:sz w:val="24"/>
+        </w:rPr>
+        <w:t>prédiction</w:t>
+      </w:r>
+      <w:r>
+        <w:rPr>
+          <w:rFonts w:ascii="Cambria" w:hAnsi="Cambria"/>
+          <w:sz w:val="24"/>
+        </w:rPr>
+        <w:t xml:space="preserve"> dans l’ERP Uptiimum.</w:t>
+      </w:r>
+      <w:r>
+        <w:rPr>
+          <w:rFonts w:ascii="Cambria" w:hAnsi="Cambria"/>
+          <w:sz w:val="24"/>
+        </w:rPr>
+        <w:t xml:space="preserve"> </w:t>
+      </w:r>
+    </w:p>
+    <w:p>
+      <w:pPr>
+        <w:pStyle w:val="Paragraphedeliste"/>
+        <w:numPr>
+          <w:ilvl w:val="0"/>
+          <w:numId w:val="39"/>
+        </w:numPr>
+        <w:jc w:val="both"/>
+        <w:rPr>
+          <w:rFonts w:ascii="Cambria" w:hAnsi="Cambria"/>
+          <w:sz w:val="24"/>
+          <w:u w:val="single"/>
+        </w:rPr>
+      </w:pPr>
+      <w:r>
+        <w:rPr>
+          <w:rFonts w:ascii="Cambria" w:hAnsi="Cambria"/>
+          <w:sz w:val="24"/>
+          <w:u w:val="single"/>
+        </w:rPr>
+        <w:t>Assistance dans un ERP</w:t>
+      </w:r>
+      <w:r>
+        <w:rPr>
+          <w:rFonts w:ascii="Cambria" w:hAnsi="Cambria"/>
+          <w:sz w:val="24"/>
+        </w:rPr>
+        <w:t> :</w:t>
+      </w:r>
+    </w:p>
+    <w:p>
+      <w:pPr>
+        <w:jc w:val="both"/>
+        <w:rPr>
+          <w:rFonts w:ascii="Cambria" w:hAnsi="Cambria"/>
+          <w:sz w:val="24"/>
+        </w:rPr>
+      </w:pPr>
+      <w:r>
+        <w:rPr>
+          <w:rFonts w:ascii="Cambria" w:hAnsi="Cambria"/>
+          <w:sz w:val="24"/>
+        </w:rPr>
+        <w:t>L’assistance dans un ERP désigne l’ensemble des dispositifs visant à guider l’utilisateur dans ses interactions avec le système. Cela peut inclure :</w:t>
+      </w:r>
+    </w:p>
+    <w:p>
+      <w:pPr>
+        <w:pStyle w:val="Paragraphedeliste"/>
+        <w:numPr>
+          <w:ilvl w:val="0"/>
+          <w:numId w:val="45"/>
+        </w:numPr>
+        <w:jc w:val="both"/>
+        <w:rPr>
+          <w:rFonts w:ascii="Cambria" w:hAnsi="Cambria"/>
+          <w:sz w:val="24"/>
+        </w:rPr>
+      </w:pPr>
+      <w:r>
+        <w:rPr>
+          <w:rFonts w:ascii="Cambria" w:hAnsi="Cambria"/>
+          <w:sz w:val="24"/>
+        </w:rPr>
+        <w:t>D</w:t>
+      </w:r>
+      <w:r>
+        <w:rPr>
+          <w:rFonts w:ascii="Cambria" w:hAnsi="Cambria"/>
+          <w:sz w:val="24"/>
+        </w:rPr>
+        <w:t>es tutoriels,</w:t>
+      </w:r>
+    </w:p>
+    <w:p>
+      <w:pPr>
+        <w:pStyle w:val="Paragraphedeliste"/>
+        <w:numPr>
+          <w:ilvl w:val="0"/>
+          <w:numId w:val="45"/>
+        </w:numPr>
+        <w:jc w:val="both"/>
+        <w:rPr>
+          <w:rFonts w:ascii="Cambria" w:hAnsi="Cambria"/>
+          <w:sz w:val="24"/>
+        </w:rPr>
+      </w:pPr>
+      <w:r>
+        <w:rPr>
+          <w:rFonts w:ascii="Cambria" w:hAnsi="Cambria"/>
+          <w:sz w:val="24"/>
+        </w:rPr>
+        <w:t>D</w:t>
+      </w:r>
+      <w:r>
+        <w:rPr>
+          <w:rFonts w:ascii="Cambria" w:hAnsi="Cambria"/>
+          <w:sz w:val="24"/>
+        </w:rPr>
+        <w:t>es systèmes d’aide contextuelle,</w:t>
+      </w:r>
+    </w:p>
+    <w:p>
+      <w:pPr>
+        <w:pStyle w:val="Paragraphedeliste"/>
+        <w:numPr>
+          <w:ilvl w:val="0"/>
+          <w:numId w:val="45"/>
+        </w:numPr>
+        <w:jc w:val="both"/>
+        <w:rPr>
+          <w:rFonts w:ascii="Cambria" w:hAnsi="Cambria"/>
+          <w:sz w:val="24"/>
+        </w:rPr>
+      </w:pPr>
+      <w:r>
+        <w:rPr>
+          <w:rFonts w:ascii="Cambria" w:hAnsi="Cambria"/>
+          <w:sz w:val="24"/>
+        </w:rPr>
+        <w:t>U</w:t>
+      </w:r>
+      <w:r>
+        <w:rPr>
+          <w:rFonts w:ascii="Cambria" w:hAnsi="Cambria"/>
+          <w:sz w:val="24"/>
+        </w:rPr>
+        <w:t>n assistant vocal intelligent capable de répondre aux requêtes et d’exécuter des commandes dans l’ERP.</w:t>
+      </w:r>
+    </w:p>
+    <w:p>
+      <w:pPr>
+        <w:jc w:val="both"/>
+        <w:rPr>
+          <w:rFonts w:ascii="Cambria" w:hAnsi="Cambria"/>
+          <w:sz w:val="24"/>
+        </w:rPr>
+      </w:pPr>
+      <w:r>
+        <w:rPr>
+          <w:rFonts w:ascii="Cambria" w:hAnsi="Cambria"/>
+          <w:sz w:val="24"/>
+        </w:rPr>
+        <w:t>Cet aspect vise à réduire le temps d’apprentissage et à rendre l’outil plus accessible aux utilisateurs non experts.</w:t>
+      </w:r>
+    </w:p>
+    <w:p>
+      <w:pPr>
+        <w:pStyle w:val="Paragraphedeliste"/>
+        <w:numPr>
+          <w:ilvl w:val="0"/>
+          <w:numId w:val="39"/>
+        </w:numPr>
+        <w:jc w:val="both"/>
+        <w:rPr>
+          <w:rFonts w:ascii="Cambria" w:hAnsi="Cambria"/>
+          <w:sz w:val="24"/>
+          <w:u w:val="single"/>
+        </w:rPr>
+      </w:pPr>
+      <w:r>
+        <w:rPr>
+          <w:rFonts w:ascii="Cambria" w:hAnsi="Cambria"/>
+          <w:sz w:val="24"/>
+          <w:u w:val="single"/>
+        </w:rPr>
+        <w:t>Visualisation dans un ERP</w:t>
+      </w:r>
+      <w:r>
+        <w:rPr>
+          <w:rFonts w:ascii="Cambria" w:hAnsi="Cambria"/>
+          <w:sz w:val="24"/>
+        </w:rPr>
+        <w:t> </w:t>
+      </w:r>
+      <w:r>
+        <w:rPr>
+          <w:rFonts w:ascii="Cambria" w:hAnsi="Cambria"/>
+          <w:sz w:val="24"/>
+        </w:rPr>
+        <w:t>:</w:t>
+      </w:r>
+    </w:p>
+    <w:p>
+      <w:pPr>
+        <w:jc w:val="both"/>
+        <w:rPr>
+          <w:rFonts w:ascii="Cambria" w:hAnsi="Cambria"/>
+          <w:sz w:val="24"/>
+        </w:rPr>
+      </w:pPr>
+      <w:r>
+        <w:rPr>
+          <w:rFonts w:ascii="Cambria" w:hAnsi="Cambria"/>
+          <w:sz w:val="24"/>
+        </w:rPr>
+        <w:t>La visualisation désigne le processus de représentation graphique et interactive des données pour faciliter leur interprétation. Dans un ERP, la visualisation est souvent intégrée sous forme de graphiques, cartes, diagrammes ou jauges.</w:t>
+      </w:r>
+      <w:r>
+        <w:rPr>
+          <w:rFonts w:ascii="Cambria" w:hAnsi="Cambria"/>
+          <w:sz w:val="24"/>
+        </w:rPr>
+        <w:t xml:space="preserve"> </w:t>
+      </w:r>
+      <w:r>
+        <w:rPr>
+          <w:rFonts w:ascii="Cambria" w:hAnsi="Cambria"/>
+          <w:sz w:val="24"/>
+        </w:rPr>
+        <w:t xml:space="preserve">Ici, la visualisation ne se limite pas à afficher des données statiques : elle intègre </w:t>
+      </w:r>
+      <w:r>
+        <w:rPr>
+          <w:rFonts w:ascii="Cambria" w:hAnsi="Cambria"/>
+          <w:b/>
+          <w:bCs/>
+          <w:sz w:val="24"/>
+        </w:rPr>
+        <w:t>des projections prédictives</w:t>
+      </w:r>
+      <w:r>
+        <w:rPr>
+          <w:rFonts w:ascii="Cambria" w:hAnsi="Cambria"/>
+          <w:sz w:val="24"/>
+        </w:rPr>
+        <w:t xml:space="preserve"> pour une prise de décision proactive.</w:t>
+      </w:r>
+      <w:r>
+        <w:rPr>
+          <w:rFonts w:ascii="Cambria" w:hAnsi="Cambria"/>
+          <w:sz w:val="24"/>
+        </w:rPr>
+        <w:t xml:space="preserve"> </w:t>
+      </w:r>
+    </w:p>
+    <w:p>
+      <w:pPr>
+        <w:pStyle w:val="Paragraphedeliste"/>
+        <w:numPr>
+          <w:ilvl w:val="0"/>
+          <w:numId w:val="39"/>
+        </w:numPr>
+        <w:jc w:val="both"/>
+        <w:rPr>
+          <w:rFonts w:ascii="Cambria" w:hAnsi="Cambria"/>
+          <w:sz w:val="24"/>
+          <w:u w:val="single"/>
+        </w:rPr>
+      </w:pPr>
+      <w:r>
+        <w:rPr>
+          <w:rFonts w:ascii="Cambria" w:hAnsi="Cambria"/>
+          <w:sz w:val="24"/>
+          <w:u w:val="single"/>
         </w:rPr>
         <w:t>Prédictions dans un ERP</w:t>
       </w:r>
+      <w:r>
+        <w:rPr>
+          <w:rFonts w:ascii="Cambria" w:hAnsi="Cambria"/>
+          <w:sz w:val="24"/>
+        </w:rPr>
+        <w:t> :</w:t>
+      </w:r>
+    </w:p>
+    <w:p>
+      <w:pPr>
+        <w:jc w:val="both"/>
+        <w:rPr>
+          <w:rFonts w:ascii="Cambria" w:hAnsi="Cambria"/>
+          <w:sz w:val="24"/>
+        </w:rPr>
+      </w:pPr>
+      <w:r>
+        <w:rPr>
+          <w:rFonts w:ascii="Cambria" w:hAnsi="Cambria"/>
+          <w:sz w:val="24"/>
+        </w:rPr>
+        <w:t>La prédiction consiste à utiliser des modè</w:t>
+      </w:r>
+      <w:r>
+        <w:rPr>
+          <w:rFonts w:ascii="Cambria" w:hAnsi="Cambria"/>
+          <w:sz w:val="24"/>
+        </w:rPr>
+        <w:t>les statistiques ou de Machine L</w:t>
+      </w:r>
+      <w:r>
+        <w:rPr>
+          <w:rFonts w:ascii="Cambria" w:hAnsi="Cambria"/>
+          <w:sz w:val="24"/>
+        </w:rPr>
+        <w:t>earning pour anticiper des événements futurs à partir de données historiques et en temps réel. Dans un ERP hospitalier, les prédictions peuvent concerner :</w:t>
+      </w:r>
+    </w:p>
+    <w:p>
+      <w:pPr>
+        <w:pStyle w:val="Paragraphedeliste"/>
+        <w:numPr>
+          <w:ilvl w:val="0"/>
+          <w:numId w:val="46"/>
+        </w:numPr>
+        <w:jc w:val="both"/>
+        <w:rPr>
+          <w:rFonts w:ascii="Cambria" w:hAnsi="Cambria"/>
+          <w:sz w:val="24"/>
+        </w:rPr>
+      </w:pPr>
+      <w:r>
+        <w:rPr>
+          <w:rFonts w:ascii="Cambria" w:hAnsi="Cambria"/>
+          <w:sz w:val="24"/>
+        </w:rPr>
+        <w:t>L</w:t>
+      </w:r>
+      <w:r>
+        <w:rPr>
+          <w:rFonts w:ascii="Cambria" w:hAnsi="Cambria"/>
+          <w:sz w:val="24"/>
+        </w:rPr>
+        <w:t>a</w:t>
+      </w:r>
+      <w:r>
+        <w:rPr>
+          <w:rFonts w:ascii="Cambria" w:hAnsi="Cambria"/>
+          <w:sz w:val="24"/>
+        </w:rPr>
+        <w:t xml:space="preserve"> demande en ressources humaines,</w:t>
+      </w:r>
+    </w:p>
+    <w:p>
+      <w:pPr>
+        <w:pStyle w:val="Paragraphedeliste"/>
+        <w:numPr>
+          <w:ilvl w:val="0"/>
+          <w:numId w:val="46"/>
+        </w:numPr>
+        <w:jc w:val="both"/>
+        <w:rPr>
+          <w:rFonts w:ascii="Cambria" w:hAnsi="Cambria"/>
+          <w:sz w:val="24"/>
+        </w:rPr>
+      </w:pPr>
+      <w:r>
+        <w:rPr>
+          <w:rFonts w:ascii="Cambria" w:hAnsi="Cambria"/>
+          <w:sz w:val="24"/>
+        </w:rPr>
+        <w:t>L</w:t>
+      </w:r>
+      <w:r>
+        <w:rPr>
+          <w:rFonts w:ascii="Cambria" w:hAnsi="Cambria"/>
+          <w:sz w:val="24"/>
+        </w:rPr>
+        <w:t>a consommation de matériel médical,</w:t>
+      </w:r>
+    </w:p>
+    <w:p>
+      <w:pPr>
+        <w:pStyle w:val="Paragraphedeliste"/>
+        <w:numPr>
+          <w:ilvl w:val="0"/>
+          <w:numId w:val="46"/>
+        </w:numPr>
+        <w:jc w:val="both"/>
+        <w:rPr>
+          <w:rFonts w:ascii="Cambria" w:hAnsi="Cambria"/>
+          <w:sz w:val="24"/>
+        </w:rPr>
+      </w:pPr>
+      <w:r>
+        <w:rPr>
+          <w:rFonts w:ascii="Cambria" w:hAnsi="Cambria"/>
+          <w:sz w:val="24"/>
+        </w:rPr>
+        <w:t>L</w:t>
+      </w:r>
+      <w:r>
+        <w:rPr>
+          <w:rFonts w:ascii="Cambria" w:hAnsi="Cambria"/>
+          <w:sz w:val="24"/>
+        </w:rPr>
+        <w:t>’évolution du flux de patients.</w:t>
+      </w:r>
+    </w:p>
+    <w:p>
+      <w:pPr>
+        <w:spacing w:after="0"/>
+        <w:jc w:val="both"/>
+        <w:rPr>
+          <w:rFonts w:ascii="Cambria" w:hAnsi="Cambria"/>
+          <w:sz w:val="8"/>
+        </w:rPr>
+      </w:pPr>
+    </w:p>
+    <w:p>
+      <w:pPr>
+        <w:pStyle w:val="Paragraphedeliste"/>
+        <w:numPr>
+          <w:ilvl w:val="0"/>
+          <w:numId w:val="39"/>
+        </w:numPr>
+        <w:jc w:val="both"/>
+        <w:rPr>
+          <w:rFonts w:ascii="Cambria" w:hAnsi="Cambria"/>
+          <w:sz w:val="24"/>
+          <w:u w:val="single"/>
+        </w:rPr>
+      </w:pPr>
+      <w:r>
+        <w:rPr>
+          <w:rFonts w:ascii="Cambria" w:hAnsi="Cambria"/>
+          <w:sz w:val="24"/>
+          <w:u w:val="single"/>
+        </w:rPr>
+        <w:t>ChatBot vocal</w:t>
+      </w:r>
+      <w:r>
+        <w:rPr>
+          <w:rFonts w:ascii="Cambria" w:hAnsi="Cambria"/>
+          <w:sz w:val="24"/>
+        </w:rPr>
+        <w:t> :</w:t>
+      </w:r>
+    </w:p>
+    <w:p>
+      <w:pPr>
+        <w:jc w:val="both"/>
+        <w:rPr>
+          <w:rFonts w:ascii="Cambria" w:hAnsi="Cambria"/>
+          <w:sz w:val="24"/>
+        </w:rPr>
+      </w:pPr>
+      <w:r>
+        <w:rPr>
+          <w:rFonts w:ascii="Cambria" w:hAnsi="Cambria"/>
+          <w:sz w:val="24"/>
+        </w:rPr>
+        <w:t xml:space="preserve">Un chatbot vocal est un agent conversationnel capable de comprendre des commandes orales </w:t>
+      </w:r>
+      <w:r>
+        <w:rPr>
+          <w:rFonts w:ascii="Cambria" w:hAnsi="Cambria"/>
+          <w:sz w:val="24"/>
+        </w:rPr>
+        <w:t xml:space="preserve">ou écrites, </w:t>
+      </w:r>
+      <w:r>
+        <w:rPr>
+          <w:rFonts w:ascii="Cambria" w:hAnsi="Cambria"/>
+          <w:sz w:val="24"/>
+        </w:rPr>
+        <w:t>et d’y répondre par synthèse vocale ou actions directes dans un système. Dans notre projet, il sert de passerelle d’interaction naturelle avec l’ERP Uptiimum, améliorant ainsi l’ergonomie et réduisant la dépendance aux menus complexes.</w:t>
+      </w:r>
+    </w:p>
+    <w:p>
+      <w:pPr>
+        <w:jc w:val="both"/>
+        <w:rPr>
+          <w:rFonts w:ascii="Cambria" w:hAnsi="Cambria"/>
+          <w:sz w:val="24"/>
+        </w:rPr>
+      </w:pPr>
+    </w:p>
+    <w:p>
+      <w:pPr>
+        <w:pStyle w:val="Paragraphedeliste"/>
+        <w:numPr>
+          <w:ilvl w:val="0"/>
+          <w:numId w:val="39"/>
+        </w:numPr>
+        <w:jc w:val="both"/>
+        <w:rPr>
+          <w:rFonts w:ascii="Cambria" w:hAnsi="Cambria"/>
+          <w:sz w:val="24"/>
+          <w:u w:val="single"/>
+        </w:rPr>
+      </w:pPr>
+      <w:r>
+        <w:rPr>
+          <w:rFonts w:ascii="Cambria" w:hAnsi="Cambria"/>
+          <w:sz w:val="24"/>
+          <w:u w:val="single"/>
+        </w:rPr>
+        <w:lastRenderedPageBreak/>
+        <w:t>Analyse prédictive</w:t>
+      </w:r>
+      <w:r>
+        <w:rPr>
+          <w:rFonts w:ascii="Cambria" w:hAnsi="Cambria"/>
+          <w:sz w:val="24"/>
+        </w:rPr>
+        <w:t> :</w:t>
+      </w:r>
+    </w:p>
+    <w:p>
+      <w:pPr>
+        <w:jc w:val="both"/>
+        <w:rPr>
+          <w:rFonts w:ascii="Cambria" w:hAnsi="Cambria"/>
+          <w:sz w:val="24"/>
+        </w:rPr>
+      </w:pPr>
+      <w:r>
+        <w:rPr>
+          <w:rFonts w:ascii="Cambria" w:hAnsi="Cambria"/>
+          <w:sz w:val="24"/>
+        </w:rPr>
+        <w:t>L’analyse prédictive désigne l’ensemble des méthodes permettant d’identifier la probabilité de survenue d’événements futurs. Elle repose sur l’exploitation de données historiques, l’apprentissage machine et la modélisation statistique</w:t>
+      </w:r>
+      <w:r>
+        <w:rPr>
+          <w:rFonts w:ascii="Cambria" w:hAnsi="Cambria"/>
+          <w:sz w:val="24"/>
+        </w:rPr>
+        <w:t xml:space="preserve">. </w:t>
+      </w:r>
+      <w:r>
+        <w:rPr>
+          <w:rFonts w:ascii="Cambria" w:hAnsi="Cambria"/>
+          <w:sz w:val="24"/>
+        </w:rPr>
+        <w:t>Dans ce mémoire, l’analy</w:t>
+      </w:r>
+      <w:r>
+        <w:rPr>
+          <w:rFonts w:ascii="Cambria" w:hAnsi="Cambria"/>
+          <w:sz w:val="24"/>
+        </w:rPr>
+        <w:t>se prédictive est intégrée aux D</w:t>
+      </w:r>
+      <w:r>
+        <w:rPr>
+          <w:rFonts w:ascii="Cambria" w:hAnsi="Cambria"/>
+          <w:sz w:val="24"/>
+        </w:rPr>
+        <w:t xml:space="preserve">ashboard pour fournir aux décideurs hospitaliers </w:t>
+      </w:r>
+      <w:r>
+        <w:rPr>
+          <w:rFonts w:ascii="Cambria" w:hAnsi="Cambria"/>
+          <w:b/>
+          <w:bCs/>
+          <w:sz w:val="24"/>
+        </w:rPr>
+        <w:t>des estimations fiables et exploitables</w:t>
+      </w:r>
+      <w:r>
+        <w:rPr>
+          <w:rFonts w:ascii="Cambria" w:hAnsi="Cambria"/>
+          <w:sz w:val="24"/>
+        </w:rPr>
+        <w:t>.</w:t>
+      </w:r>
+    </w:p>
+    <w:p>
+      <w:pPr>
+        <w:spacing w:after="0"/>
+        <w:jc w:val="both"/>
+        <w:rPr>
+          <w:rFonts w:ascii="Cambria" w:hAnsi="Cambria"/>
+          <w:sz w:val="10"/>
+        </w:rPr>
+      </w:pPr>
+    </w:p>
+    <w:p>
+      <w:pPr>
+        <w:jc w:val="both"/>
+        <w:rPr>
+          <w:rFonts w:ascii="Cambria" w:hAnsi="Cambria"/>
+          <w:sz w:val="24"/>
+        </w:rPr>
+      </w:pPr>
+      <w:r>
+        <w:rPr>
+          <w:rFonts w:ascii="Cambria" w:hAnsi="Cambria"/>
+          <w:sz w:val="24"/>
+        </w:rPr>
+        <w:t>La compréhension de ces notions permet non seulement de situer l’objet d’étude dans son environnement scientifique et technologique, mais aussi d’appréhender la cohérence et la complémentarité des solutions envisagées.</w:t>
+      </w:r>
+      <w:r>
+        <w:rPr>
+          <w:rFonts w:ascii="Cambria" w:hAnsi="Cambria"/>
+          <w:sz w:val="24"/>
+        </w:rPr>
+        <w:t xml:space="preserve"> La prochaine section </w:t>
+      </w:r>
+      <w:r>
+        <w:rPr>
+          <w:rFonts w:ascii="Cambria" w:hAnsi="Cambria"/>
+          <w:sz w:val="24"/>
+        </w:rPr>
+        <w:t>permettra de mieux visualiser la manière dont l’IA, le Big Data et les outils de visualisation s’articulent pour optimiser la gestion hospitalière à travers l’ERP Uptiimum.</w:t>
+      </w:r>
+    </w:p>
+    <w:p>
+      <w:pPr>
+        <w:spacing w:after="0"/>
+        <w:jc w:val="both"/>
+        <w:rPr>
+          <w:rFonts w:ascii="Cambria" w:hAnsi="Cambria"/>
+          <w:sz w:val="14"/>
+        </w:rPr>
+      </w:pPr>
     </w:p>
     <w:p>
       <w:pPr>
@@ -7416,17 +8203,425 @@
           <w:color w:val="auto"/>
         </w:rPr>
       </w:pPr>
-      <w:bookmarkStart w:id="39" w:name="_Toc202503763"/>
+      <w:bookmarkStart w:id="38" w:name="_Toc202503763"/>
       <w:r>
         <w:rPr>
           <w:rFonts w:ascii="Cambria Math" w:hAnsi="Cambria Math"/>
           <w:b/>
           <w:color w:val="auto"/>
         </w:rPr>
+        <w:t>Relation entre les concepts</w:t>
+      </w:r>
+      <w:bookmarkEnd w:id="38"/>
+    </w:p>
+    <w:p>
+      <w:pPr>
+        <w:jc w:val="both"/>
+        <w:rPr>
+          <w:rFonts w:ascii="Cambria" w:hAnsi="Cambria"/>
+          <w:sz w:val="10"/>
+        </w:rPr>
+      </w:pPr>
+    </w:p>
+    <w:p>
+      <w:pPr>
+        <w:jc w:val="both"/>
+        <w:rPr>
+          <w:rFonts w:ascii="Cambria" w:hAnsi="Cambria"/>
+          <w:sz w:val="24"/>
+        </w:rPr>
+      </w:pPr>
+      <w:r>
+        <w:rPr>
+          <w:rFonts w:ascii="Cambria" w:hAnsi="Cambria"/>
+          <w:sz w:val="24"/>
+        </w:rPr>
+        <w:t>Les concepts présentés précédemment ne constituent pas des entités isolées : ils s’inscrivent dans une dynamique d’intégration qui prend tout son sens dans le cadre du projet étudié.</w:t>
+      </w:r>
+      <w:r>
+        <w:rPr>
+          <w:rFonts w:ascii="Cambria" w:hAnsi="Cambria"/>
+          <w:sz w:val="24"/>
+        </w:rPr>
+        <w:br/>
+        <w:t>L’</w:t>
+      </w:r>
+      <w:r>
+        <w:rPr>
+          <w:rFonts w:ascii="Cambria" w:hAnsi="Cambria"/>
+          <w:b/>
+          <w:bCs/>
+          <w:sz w:val="24"/>
+        </w:rPr>
+        <w:t>ERP Uptiimum</w:t>
+      </w:r>
+      <w:r>
+        <w:rPr>
+          <w:rFonts w:ascii="Cambria" w:hAnsi="Cambria"/>
+          <w:sz w:val="24"/>
+        </w:rPr>
+        <w:t xml:space="preserve"> sert de socle technologique central, collectant et organisant les </w:t>
+      </w:r>
+      <w:r>
+        <w:rPr>
+          <w:rFonts w:ascii="Cambria" w:hAnsi="Cambria"/>
+          <w:b/>
+          <w:bCs/>
+          <w:sz w:val="24"/>
+        </w:rPr>
+        <w:t>données hospitalières</w:t>
+      </w:r>
+      <w:r>
+        <w:rPr>
+          <w:rFonts w:ascii="Cambria" w:hAnsi="Cambria"/>
+          <w:sz w:val="24"/>
+        </w:rPr>
+        <w:t xml:space="preserve"> issues de différents départements (administratif, médical, logistique, financier, etc.). Ces données, une fois stockées, sont exploitées à travers des </w:t>
+      </w:r>
+      <w:r>
+        <w:rPr>
+          <w:rFonts w:ascii="Cambria" w:hAnsi="Cambria"/>
+          <w:b/>
+          <w:bCs/>
+          <w:sz w:val="24"/>
+        </w:rPr>
+        <w:t>outils de Big Data</w:t>
+      </w:r>
+      <w:r>
+        <w:rPr>
+          <w:rFonts w:ascii="Cambria" w:hAnsi="Cambria"/>
+          <w:sz w:val="24"/>
+        </w:rPr>
+        <w:t xml:space="preserve"> qui assurent leur traitement à grande échelle et leur préparation pour l’analyse.</w:t>
+      </w:r>
+    </w:p>
+    <w:p>
+      <w:pPr>
+        <w:jc w:val="both"/>
+        <w:rPr>
+          <w:rFonts w:ascii="Cambria" w:hAnsi="Cambria"/>
+          <w:sz w:val="24"/>
+        </w:rPr>
+      </w:pPr>
+      <w:r>
+        <w:rPr>
+          <w:rFonts w:ascii="Cambria" w:hAnsi="Cambria"/>
+          <w:sz w:val="24"/>
+        </w:rPr>
+        <w:t>L’</w:t>
+      </w:r>
+      <w:r>
+        <w:rPr>
+          <w:rFonts w:ascii="Cambria" w:hAnsi="Cambria"/>
+          <w:b/>
+          <w:bCs/>
+          <w:sz w:val="24"/>
+        </w:rPr>
+        <w:t>intelligence artificielle</w:t>
+      </w:r>
+      <w:r>
+        <w:rPr>
+          <w:rFonts w:ascii="Cambria" w:hAnsi="Cambria"/>
+          <w:sz w:val="24"/>
+        </w:rPr>
+        <w:t>, et plus particulièrement l’</w:t>
+      </w:r>
+      <w:r>
+        <w:rPr>
+          <w:rFonts w:ascii="Cambria" w:hAnsi="Cambria"/>
+          <w:b/>
+          <w:bCs/>
+          <w:sz w:val="24"/>
+        </w:rPr>
+        <w:t>analyse prédictive</w:t>
+      </w:r>
+      <w:r>
+        <w:rPr>
+          <w:rFonts w:ascii="Cambria" w:hAnsi="Cambria"/>
+          <w:sz w:val="24"/>
+        </w:rPr>
+        <w:t xml:space="preserve">, vient ensuite transformer ces données en informations exploitables, en identifiant des tendances et en anticipant des événements futurs (par exemple, saturation d’un service ou rupture de stock). Les résultats de ces analyses sont restitués aux utilisateurs via des </w:t>
+      </w:r>
+      <w:r>
+        <w:rPr>
+          <w:rFonts w:ascii="Cambria" w:hAnsi="Cambria"/>
+          <w:b/>
+          <w:bCs/>
+          <w:sz w:val="24"/>
+        </w:rPr>
+        <w:t>D</w:t>
+      </w:r>
+      <w:r>
+        <w:rPr>
+          <w:rFonts w:ascii="Cambria" w:hAnsi="Cambria"/>
+          <w:b/>
+          <w:bCs/>
+          <w:sz w:val="24"/>
+        </w:rPr>
+        <w:t>ashboard interactifs</w:t>
+      </w:r>
+      <w:r>
+        <w:rPr>
+          <w:rFonts w:ascii="Cambria" w:hAnsi="Cambria"/>
+          <w:sz w:val="24"/>
+        </w:rPr>
+        <w:t xml:space="preserve"> intégrés à l’ERP, où la </w:t>
+      </w:r>
+      <w:r>
+        <w:rPr>
+          <w:rFonts w:ascii="Cambria" w:hAnsi="Cambria"/>
+          <w:b/>
+          <w:bCs/>
+          <w:sz w:val="24"/>
+        </w:rPr>
+        <w:t>visualisation des données</w:t>
+      </w:r>
+      <w:r>
+        <w:rPr>
+          <w:rFonts w:ascii="Cambria" w:hAnsi="Cambria"/>
+          <w:sz w:val="24"/>
+        </w:rPr>
+        <w:t xml:space="preserve"> rend la compréhension des indicateurs plus intuitive et rapide.</w:t>
+      </w:r>
+    </w:p>
+    <w:p>
+      <w:pPr>
+        <w:jc w:val="both"/>
+        <w:rPr>
+          <w:rFonts w:ascii="Cambria" w:hAnsi="Cambria"/>
+          <w:sz w:val="24"/>
+        </w:rPr>
+      </w:pPr>
+      <w:r>
+        <w:rPr>
+          <w:rFonts w:ascii="Cambria" w:hAnsi="Cambria"/>
+          <w:sz w:val="24"/>
+        </w:rPr>
+        <w:t>Parallèlement, l’</w:t>
+      </w:r>
+      <w:r>
+        <w:rPr>
+          <w:rFonts w:ascii="Cambria" w:hAnsi="Cambria"/>
+          <w:b/>
+          <w:bCs/>
+          <w:sz w:val="24"/>
+        </w:rPr>
+        <w:t>assistant vocal</w:t>
+      </w:r>
+      <w:r>
+        <w:rPr>
+          <w:rFonts w:ascii="Cambria" w:hAnsi="Cambria"/>
+          <w:sz w:val="24"/>
+        </w:rPr>
+        <w:t xml:space="preserve"> joue un rôle transversal en facilitant l’accès à ces informations. Grâce à lui, l’utilisateur n’a pas besoin de naviguer manuellement dans l’ERP pour obtenir un rapport ou un graphique : il peut simplement formuler une requête orale, et recevoir une réponse immédiate, potentiellement enrichie de prévisions.</w:t>
+      </w:r>
+      <w:r>
+        <w:rPr>
+          <w:rFonts w:ascii="Cambria" w:hAnsi="Cambria"/>
+          <w:sz w:val="24"/>
+        </w:rPr>
+        <w:t xml:space="preserve">  </w:t>
+      </w:r>
+      <w:r>
+        <w:rPr>
+          <w:rFonts w:ascii="Cambria" w:hAnsi="Cambria"/>
+          <w:sz w:val="24"/>
+        </w:rPr>
+        <w:tab/>
+      </w:r>
+    </w:p>
+    <w:p>
+      <w:pPr>
+        <w:pStyle w:val="NormalWeb"/>
+        <w:rPr>
+          <w:lang w:val="fr-CM"/>
+        </w:rPr>
+      </w:pPr>
+      <w:r>
+        <w:rPr>
+          <w:lang w:val="fr-CM"/>
+        </w:rPr>
+        <w:t>Ainsi, dans cette architecture intégrée :</w:t>
+      </w:r>
+    </w:p>
+    <w:p>
+      <w:pPr>
+        <w:pStyle w:val="NormalWeb"/>
+        <w:numPr>
+          <w:ilvl w:val="0"/>
+          <w:numId w:val="47"/>
+        </w:numPr>
+        <w:rPr>
+          <w:lang w:val="fr-CM"/>
+        </w:rPr>
+      </w:pPr>
+      <w:r>
+        <w:rPr>
+          <w:rStyle w:val="lev"/>
+          <w:rFonts w:eastAsiaTheme="majorEastAsia"/>
+          <w:lang w:val="fr-CM"/>
+        </w:rPr>
+        <w:t>Le Big Data</w:t>
+      </w:r>
+      <w:r>
+        <w:rPr>
+          <w:lang w:val="fr-CM"/>
+        </w:rPr>
+        <w:t xml:space="preserve"> fournit la matière première (les données massives).</w:t>
+      </w:r>
+    </w:p>
+    <w:p>
+      <w:pPr>
+        <w:pStyle w:val="NormalWeb"/>
+        <w:numPr>
+          <w:ilvl w:val="0"/>
+          <w:numId w:val="47"/>
+        </w:numPr>
+        <w:rPr>
+          <w:lang w:val="fr-CM"/>
+        </w:rPr>
+      </w:pPr>
+      <w:r>
+        <w:rPr>
+          <w:rStyle w:val="lev"/>
+          <w:rFonts w:eastAsiaTheme="majorEastAsia"/>
+          <w:lang w:val="fr-CM"/>
+        </w:rPr>
+        <w:t>L’IA</w:t>
+      </w:r>
+      <w:r>
+        <w:rPr>
+          <w:lang w:val="fr-CM"/>
+        </w:rPr>
+        <w:t xml:space="preserve"> transforme ces données en connaissances actionnables.</w:t>
+      </w:r>
+    </w:p>
+    <w:p>
+      <w:pPr>
+        <w:pStyle w:val="NormalWeb"/>
+        <w:numPr>
+          <w:ilvl w:val="0"/>
+          <w:numId w:val="47"/>
+        </w:numPr>
+        <w:rPr>
+          <w:lang w:val="fr-CM"/>
+        </w:rPr>
+      </w:pPr>
+      <w:r>
+        <w:rPr>
+          <w:rStyle w:val="lev"/>
+          <w:rFonts w:eastAsiaTheme="majorEastAsia"/>
+          <w:lang w:val="fr-CM"/>
+        </w:rPr>
+        <w:t>La visualisation</w:t>
+      </w:r>
+      <w:r>
+        <w:rPr>
+          <w:lang w:val="fr-CM"/>
+        </w:rPr>
+        <w:t xml:space="preserve"> et les </w:t>
+      </w:r>
+      <w:r>
+        <w:rPr>
+          <w:rStyle w:val="lev"/>
+          <w:rFonts w:eastAsiaTheme="majorEastAsia"/>
+          <w:lang w:val="fr-CM"/>
+        </w:rPr>
+        <w:t>dashboards</w:t>
+      </w:r>
+      <w:r>
+        <w:rPr>
+          <w:lang w:val="fr-CM"/>
+        </w:rPr>
+        <w:t xml:space="preserve"> présentent ces connaissances sous une forme compréhensible.</w:t>
+      </w:r>
+    </w:p>
+    <w:p>
+      <w:pPr>
+        <w:pStyle w:val="NormalWeb"/>
+        <w:numPr>
+          <w:ilvl w:val="0"/>
+          <w:numId w:val="47"/>
+        </w:numPr>
+        <w:rPr>
+          <w:lang w:val="fr-CM"/>
+        </w:rPr>
+      </w:pPr>
+      <w:r>
+        <w:rPr>
+          <w:rStyle w:val="lev"/>
+          <w:rFonts w:eastAsiaTheme="majorEastAsia"/>
+          <w:lang w:val="fr-CM"/>
+        </w:rPr>
+        <w:t>Le chatbot vocal</w:t>
+      </w:r>
+      <w:r>
+        <w:rPr>
+          <w:lang w:val="fr-CM"/>
+        </w:rPr>
+        <w:t xml:space="preserve"> en facilite l’accès et l’interprétation.</w:t>
+      </w:r>
+    </w:p>
+    <w:p>
+      <w:pPr>
+        <w:pStyle w:val="NormalWeb"/>
+        <w:numPr>
+          <w:ilvl w:val="0"/>
+          <w:numId w:val="47"/>
+        </w:numPr>
+        <w:rPr>
+          <w:lang w:val="fr-CM"/>
+        </w:rPr>
+      </w:pPr>
+      <w:r>
+        <w:rPr>
+          <w:rStyle w:val="lev"/>
+          <w:rFonts w:eastAsiaTheme="majorEastAsia"/>
+          <w:lang w:val="fr-CM"/>
+        </w:rPr>
+        <w:t>L’ERP</w:t>
+      </w:r>
+      <w:r>
+        <w:rPr>
+          <w:lang w:val="fr-CM"/>
+        </w:rPr>
+        <w:t xml:space="preserve"> sert de cadre unificateur qui centralise et coordonne l’ensemble.</w:t>
+      </w:r>
+    </w:p>
+    <w:p>
+      <w:pPr>
+        <w:pStyle w:val="NormalWeb"/>
+        <w:rPr>
+          <w:lang w:val="fr-CM"/>
+        </w:rPr>
+      </w:pPr>
+      <w:r>
+        <w:rPr>
+          <w:lang w:val="fr-CM"/>
+        </w:rPr>
         <w:lastRenderedPageBreak/>
-        <w:t>Relation entre les concepts</w:t>
-      </w:r>
+        <w:t>Cette interconnexion garantit que chaque composant renforce la valeur des autres, créant ainsi un système de gestion hospitalière intelligent, proactif et adapté aux besoins opérationnels.</w:t>
+      </w:r>
+    </w:p>
+    <w:p>
+      <w:pPr>
+        <w:jc w:val="both"/>
+        <w:rPr>
+          <w:rFonts w:ascii="Cambria" w:hAnsi="Cambria"/>
+          <w:sz w:val="24"/>
+        </w:rPr>
+      </w:pPr>
+      <w:bookmarkStart w:id="39" w:name="_GoBack"/>
       <w:bookmarkEnd w:id="39"/>
+    </w:p>
+    <w:p>
+      <w:pPr>
+        <w:jc w:val="both"/>
+        <w:rPr>
+          <w:rFonts w:ascii="Cambria" w:hAnsi="Cambria"/>
+          <w:sz w:val="24"/>
+        </w:rPr>
+      </w:pPr>
     </w:p>
     <w:p>
       <w:pPr>
@@ -7451,6 +8646,24 @@
         <w:t>CADRE THÉORIQUE ET ÉTAT DE L’ART</w:t>
       </w:r>
       <w:bookmarkEnd w:id="40"/>
+    </w:p>
+    <w:p>
+      <w:pPr>
+        <w:jc w:val="both"/>
+        <w:rPr>
+          <w:rFonts w:ascii="Cambria" w:hAnsi="Cambria"/>
+          <w:sz w:val="10"/>
+        </w:rPr>
+      </w:pPr>
+    </w:p>
+    <w:p>
+      <w:pPr>
+        <w:jc w:val="both"/>
+        <w:rPr>
+          <w:rFonts w:ascii="Cambria" w:hAnsi="Cambria"/>
+          <w:sz w:val="24"/>
+        </w:rPr>
+      </w:pPr>
     </w:p>
     <w:p>
       <w:pPr>
@@ -8935,7 +10148,7 @@
           </mc:Choice>
           <mc:Fallback>
             <w:pict>
-              <v:line w14:anchorId="01D968DB" id="Connecteur droit 18" o:spid="_x0000_s1026" style="position:absolute;flip:x y;z-index:251664384;visibility:visible;mso-wrap-style:square;mso-width-percent:0;mso-height-percent:0;mso-wrap-distance-left:9pt;mso-wrap-distance-top:0;mso-wrap-distance-right:9pt;mso-wrap-distance-bottom:0;mso-position-horizontal:absolute;mso-position-horizontal-relative:text;mso-position-vertical:absolute;mso-position-vertical-relative:text;mso-width-percent:0;mso-height-percent:0;mso-width-relative:margin;mso-height-relative:margin" from="226.1pt,2.85pt" to="378.35pt,2.85pt" o:gfxdata="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" strokecolor="#70ad47 [3209]" strokeweight="1.5pt">
+              <v:line w14:anchorId="131467A5" id="Connecteur droit 18" o:spid="_x0000_s1026" style="position:absolute;flip:x y;z-index:251664384;visibility:visible;mso-wrap-style:square;mso-width-percent:0;mso-height-percent:0;mso-wrap-distance-left:9pt;mso-wrap-distance-top:0;mso-wrap-distance-right:9pt;mso-wrap-distance-bottom:0;mso-position-horizontal:absolute;mso-position-horizontal-relative:text;mso-position-vertical:absolute;mso-position-vertical-relative:text;mso-width-percent:0;mso-height-percent:0;mso-width-relative:margin;mso-height-relative:margin" from="226.1pt,2.85pt" to="378.35pt,2.85pt" o:gfxdata="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" strokecolor="#70ad47 [3209]" strokeweight="1.5pt">
                 <v:stroke joinstyle="miter"/>
               </v:line>
             </w:pict>
@@ -9011,7 +10224,7 @@
           </mc:Choice>
           <mc:Fallback>
             <w:pict>
-              <v:line w14:anchorId="6CD7B6D3" id="Connecteur droit 27" o:spid="_x0000_s1026" style="position:absolute;z-index:251673600;visibility:visible;mso-wrap-style:square;mso-height-percent:0;mso-wrap-distance-left:9pt;mso-wrap-distance-top:0;mso-wrap-distance-right:9pt;mso-wrap-distance-bottom:0;mso-position-horizontal:absolute;mso-position-horizontal-relative:text;mso-position-vertical:absolute;mso-position-vertical-relative:text;mso-height-percent:0;mso-height-relative:margin" from="156.4pt,6.7pt" to="156.4pt,36.7pt" o:gfxdata="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" strokecolor="#70ad47 [3209]" strokeweight="1.5pt">
+              <v:line w14:anchorId="7A0D1C5E" id="Connecteur droit 27" o:spid="_x0000_s1026" style="position:absolute;z-index:251673600;visibility:visible;mso-wrap-style:square;mso-height-percent:0;mso-wrap-distance-left:9pt;mso-wrap-distance-top:0;mso-wrap-distance-right:9pt;mso-wrap-distance-bottom:0;mso-position-horizontal:absolute;mso-position-horizontal-relative:text;mso-position-vertical:absolute;mso-position-vertical-relative:text;mso-height-percent:0;mso-height-relative:margin" from="156.4pt,6.7pt" to="156.4pt,36.7pt" o:gfxdata="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" strokecolor="#70ad47 [3209]" strokeweight="1.5pt">
                 <v:stroke joinstyle="miter"/>
               </v:line>
             </w:pict>
@@ -9078,7 +10291,7 @@
           </mc:Choice>
           <mc:Fallback>
             <w:pict>
-              <v:line w14:anchorId="5770888E" id="Connecteur droit 26" o:spid="_x0000_s1026" style="position:absolute;z-index:251671552;visibility:visible;mso-wrap-style:square;mso-height-percent:0;mso-wrap-distance-left:9pt;mso-wrap-distance-top:0;mso-wrap-distance-right:9pt;mso-wrap-distance-bottom:0;mso-position-horizontal:absolute;mso-position-horizontal-relative:text;mso-position-vertical:absolute;mso-position-vertical-relative:text;mso-height-percent:0;mso-height-relative:margin" from="1.15pt,5.2pt" to="1.15pt,35.2pt" o:gfxdata="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" strokecolor="#70ad47 [3209]" strokeweight="1.5pt">
+              <v:line w14:anchorId="3B5516EA" id="Connecteur droit 26" o:spid="_x0000_s1026" style="position:absolute;z-index:251671552;visibility:visible;mso-wrap-style:square;mso-height-percent:0;mso-wrap-distance-left:9pt;mso-wrap-distance-top:0;mso-wrap-distance-right:9pt;mso-wrap-distance-bottom:0;mso-position-horizontal:absolute;mso-position-horizontal-relative:text;mso-position-vertical:absolute;mso-position-vertical-relative:text;mso-height-percent:0;mso-height-relative:margin" from="1.15pt,5.2pt" to="1.15pt,35.2pt" o:gfxdata="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" strokecolor="#70ad47 [3209]" strokeweight="1.5pt">
                 <v:stroke joinstyle="miter"/>
               </v:line>
             </w:pict>
@@ -9148,7 +10361,7 @@
           </mc:Choice>
           <mc:Fallback>
             <w:pict>
-              <v:line w14:anchorId="0A7E3E78" id="Connecteur droit 19" o:spid="_x0000_s1026" style="position:absolute;flip:x y;z-index:251666432;visibility:visible;mso-wrap-style:square;mso-width-percent:0;mso-height-percent:0;mso-wrap-distance-left:9pt;mso-wrap-distance-top:0;mso-wrap-distance-right:9pt;mso-wrap-distance-bottom:0;mso-position-horizontal:absolute;mso-position-horizontal-relative:text;mso-position-vertical:absolute;mso-position-vertical-relative:text;mso-width-percent:0;mso-height-percent:0;mso-width-relative:margin;mso-height-relative:margin" from=".4pt,5.2pt" to="461.65pt,5.95pt" o:gfxdata="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" strokecolor="#70ad47 [3209]" strokeweight="1.5pt">
+              <v:line w14:anchorId="5B4B0C9D" id="Connecteur droit 19" o:spid="_x0000_s1026" style="position:absolute;flip:x y;z-index:251666432;visibility:visible;mso-wrap-style:square;mso-width-percent:0;mso-height-percent:0;mso-wrap-distance-left:9pt;mso-wrap-distance-top:0;mso-wrap-distance-right:9pt;mso-wrap-distance-bottom:0;mso-position-horizontal:absolute;mso-position-horizontal-relative:text;mso-position-vertical:absolute;mso-position-vertical-relative:text;mso-width-percent:0;mso-height-percent:0;mso-width-relative:margin;mso-height-relative:margin" from=".4pt,5.2pt" to="461.65pt,5.95pt" o:gfxdata="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" strokecolor="#70ad47 [3209]" strokeweight="1.5pt">
                 <v:stroke joinstyle="miter"/>
               </v:line>
             </w:pict>
@@ -9215,7 +10428,7 @@
           </mc:Choice>
           <mc:Fallback>
             <w:pict>
-              <v:line w14:anchorId="474289E6" id="Connecteur droit 29" o:spid="_x0000_s1026" style="position:absolute;z-index:251677696;visibility:visible;mso-wrap-style:square;mso-height-percent:0;mso-wrap-distance-left:9pt;mso-wrap-distance-top:0;mso-wrap-distance-right:9pt;mso-wrap-distance-bottom:0;mso-position-horizontal:absolute;mso-position-horizontal-relative:text;mso-position-vertical:absolute;mso-position-vertical-relative:text;mso-height-percent:0;mso-height-relative:margin" from="461.25pt,5.15pt" to="461.25pt,35.15pt" o:gfxdata="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" strokecolor="#70ad47 [3209]" strokeweight="1.5pt">
+              <v:line w14:anchorId="543BCC02" id="Connecteur droit 29" o:spid="_x0000_s1026" style="position:absolute;z-index:251677696;visibility:visible;mso-wrap-style:square;mso-height-percent:0;mso-wrap-distance-left:9pt;mso-wrap-distance-top:0;mso-wrap-distance-right:9pt;mso-wrap-distance-bottom:0;mso-position-horizontal:absolute;mso-position-horizontal-relative:text;mso-position-vertical:absolute;mso-position-vertical-relative:text;mso-height-percent:0;mso-height-relative:margin" from="461.25pt,5.15pt" to="461.25pt,35.15pt" o:gfxdata="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" strokecolor="#70ad47 [3209]" strokeweight="1.5pt">
                 <v:stroke joinstyle="miter"/>
               </v:line>
             </w:pict>
@@ -9282,7 +10495,7 @@
           </mc:Choice>
           <mc:Fallback>
             <w:pict>
-              <v:line w14:anchorId="24BEC8C3" id="Connecteur droit 28" o:spid="_x0000_s1026" style="position:absolute;z-index:251675648;visibility:visible;mso-wrap-style:square;mso-height-percent:0;mso-wrap-distance-left:9pt;mso-wrap-distance-top:0;mso-wrap-distance-right:9pt;mso-wrap-distance-bottom:0;mso-position-horizontal:absolute;mso-position-horizontal-relative:text;mso-position-vertical:absolute;mso-position-vertical-relative:text;mso-height-percent:0;mso-height-relative:margin" from="306.4pt,5.95pt" to="306.4pt,35.95pt" o:gfxdata="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" strokecolor="#70ad47 [3209]" strokeweight="1.5pt">
+              <v:line w14:anchorId="271D0AC0" id="Connecteur droit 28" o:spid="_x0000_s1026" style="position:absolute;z-index:251675648;visibility:visible;mso-wrap-style:square;mso-height-percent:0;mso-wrap-distance-left:9pt;mso-wrap-distance-top:0;mso-wrap-distance-right:9pt;mso-wrap-distance-bottom:0;mso-position-horizontal:absolute;mso-position-horizontal-relative:text;mso-position-vertical:absolute;mso-position-vertical-relative:text;mso-height-percent:0;mso-height-relative:margin" from="306.4pt,5.95pt" to="306.4pt,35.95pt" o:gfxdata="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" strokecolor="#70ad47 [3209]" strokeweight="1.5pt">
                 <v:stroke joinstyle="miter"/>
               </v:line>
             </w:pict>
@@ -9558,30 +10771,14 @@
                                   <w:rFonts w:ascii="Cambria" w:hAnsi="Cambria"/>
                                   <w:sz w:val="20"/>
                                 </w:rPr>
-                                <w:t xml:space="preserve">Département des études, de </w:t>
-                              </w:r>
-                              <w:proofErr w:type="spellStart"/>
-                              <w:r>
-                                <w:rPr>
-                                  <w:rFonts w:ascii="Cambria" w:hAnsi="Cambria"/>
-                                  <w:sz w:val="20"/>
-                                </w:rPr>
-                                <w:t>Plan</w:t>
+                                <w:t>Département des études, de Plan</w:t>
                               </w:r>
                               <w:r>
                                 <w:rPr>
                                   <w:rFonts w:ascii="Cambria" w:hAnsi="Cambria"/>
                                   <w:sz w:val="20"/>
                                 </w:rPr>
-                                <w:t>nification</w:t>
-                              </w:r>
-                              <w:proofErr w:type="spellEnd"/>
-                              <w:r>
-                                <w:rPr>
-                                  <w:rFonts w:ascii="Cambria" w:hAnsi="Cambria"/>
-                                  <w:sz w:val="20"/>
-                                </w:rPr>
-                                <w:t xml:space="preserve"> et des Projets (DEPP)</w:t>
+                                <w:t>nification et des Projets (DEPP)</w:t>
                               </w:r>
                             </w:p>
                           </w:txbxContent>
@@ -9653,30 +10850,14 @@
                             <w:rFonts w:ascii="Cambria" w:hAnsi="Cambria"/>
                             <w:sz w:val="20"/>
                           </w:rPr>
-                          <w:t xml:space="preserve">Département des études, de </w:t>
-                        </w:r>
-                        <w:proofErr w:type="spellStart"/>
-                        <w:r>
-                          <w:rPr>
-                            <w:rFonts w:ascii="Cambria" w:hAnsi="Cambria"/>
-                            <w:sz w:val="20"/>
-                          </w:rPr>
-                          <w:t>Plan</w:t>
+                          <w:t>Département des études, de Plan</w:t>
                         </w:r>
                         <w:r>
                           <w:rPr>
                             <w:rFonts w:ascii="Cambria" w:hAnsi="Cambria"/>
                             <w:sz w:val="20"/>
                           </w:rPr>
-                          <w:t>nification</w:t>
-                        </w:r>
-                        <w:proofErr w:type="spellEnd"/>
-                        <w:r>
-                          <w:rPr>
-                            <w:rFonts w:ascii="Cambria" w:hAnsi="Cambria"/>
-                            <w:sz w:val="20"/>
-                          </w:rPr>
-                          <w:t xml:space="preserve"> et des Projets (DEPP)</w:t>
+                          <w:t>nification et des Projets (DEPP)</w:t>
                         </w:r>
                       </w:p>
                     </w:txbxContent>
@@ -11789,49 +12970,8 @@
                 <w:rFonts w:ascii="Cambria" w:hAnsi="Cambria"/>
                 <w:sz w:val="24"/>
               </w:rPr>
-              <w:t xml:space="preserve">Blandine </w:t>
+              <w:t>Blandine Ginon, Stéphanie Jean-Daubias, Pierre-Antoine Champin</w:t>
             </w:r>
-            <w:proofErr w:type="spellStart"/>
-            <w:r>
-              <w:rPr>
-                <w:rFonts w:ascii="Cambria" w:hAnsi="Cambria"/>
-                <w:sz w:val="24"/>
-              </w:rPr>
-              <w:t>Ginon</w:t>
-            </w:r>
-            <w:proofErr w:type="spellEnd"/>
-            <w:r>
-              <w:rPr>
-                <w:rFonts w:ascii="Cambria" w:hAnsi="Cambria"/>
-                <w:sz w:val="24"/>
-              </w:rPr>
-              <w:t>, Stéphanie Jean-</w:t>
-            </w:r>
-            <w:proofErr w:type="spellStart"/>
-            <w:r>
-              <w:rPr>
-                <w:rFonts w:ascii="Cambria" w:hAnsi="Cambria"/>
-                <w:sz w:val="24"/>
-              </w:rPr>
-              <w:t>Daubias</w:t>
-            </w:r>
-            <w:proofErr w:type="spellEnd"/>
-            <w:r>
-              <w:rPr>
-                <w:rFonts w:ascii="Cambria" w:hAnsi="Cambria"/>
-                <w:sz w:val="24"/>
-              </w:rPr>
-              <w:t xml:space="preserve">, Pierre-Antoine </w:t>
-            </w:r>
-            <w:proofErr w:type="spellStart"/>
-            <w:r>
-              <w:rPr>
-                <w:rFonts w:ascii="Cambria" w:hAnsi="Cambria"/>
-                <w:sz w:val="24"/>
-              </w:rPr>
-              <w:t>Champin</w:t>
-            </w:r>
-            <w:proofErr w:type="spellEnd"/>
           </w:p>
         </w:tc>
         <w:tc>
@@ -11910,47 +13050,13 @@
                 <w:sz w:val="24"/>
               </w:rPr>
             </w:pPr>
-            <w:proofErr w:type="spellStart"/>
             <w:r>
               <w:rPr>
                 <w:rFonts w:ascii="Cambria" w:hAnsi="Cambria"/>
                 <w:sz w:val="24"/>
               </w:rPr>
-              <w:t>Safa</w:t>
+              <w:t>Safa Bhar Layeb</w:t>
             </w:r>
-            <w:proofErr w:type="spellEnd"/>
-            <w:r>
-              <w:rPr>
-                <w:rFonts w:ascii="Cambria" w:hAnsi="Cambria"/>
-                <w:sz w:val="24"/>
-              </w:rPr>
-              <w:t xml:space="preserve"> </w:t>
-            </w:r>
-            <w:proofErr w:type="spellStart"/>
-            <w:r>
-              <w:rPr>
-                <w:rFonts w:ascii="Cambria" w:hAnsi="Cambria"/>
-                <w:sz w:val="24"/>
-              </w:rPr>
-              <w:t>Bhar</w:t>
-            </w:r>
-            <w:proofErr w:type="spellEnd"/>
-            <w:r>
-              <w:rPr>
-                <w:rFonts w:ascii="Cambria" w:hAnsi="Cambria"/>
-                <w:sz w:val="24"/>
-              </w:rPr>
-              <w:t xml:space="preserve"> </w:t>
-            </w:r>
-            <w:proofErr w:type="spellStart"/>
-            <w:r>
-              <w:rPr>
-                <w:rFonts w:ascii="Cambria" w:hAnsi="Cambria"/>
-                <w:sz w:val="24"/>
-              </w:rPr>
-              <w:t>Layeb</w:t>
-            </w:r>
-            <w:proofErr w:type="spellEnd"/>
           </w:p>
         </w:tc>
         <w:tc>
@@ -19862,6 +20968,7 @@
               <w:dataBinding w:prefixMappings="xmlns:ns0='http://purl.org/dc/elements/1.1/' xmlns:ns1='http://schemas.openxmlformats.org/package/2006/metadata/core-properties' " w:xpath="/ns1:coreProperties[1]/ns0:creator[1]" w:storeItemID="{6C3C8BC8-F283-45AE-878A-BAB7291924A1}"/>
               <w:text/>
             </w:sdtPr>
+            <w:sdtEndPr/>
             <w:sdtContent>
               <w:r>
                 <w:rPr>
@@ -19871,29 +20978,7 @@
                   <w:sz w:val="20"/>
                   <w:szCs w:val="18"/>
                 </w:rPr>
-                <w:t xml:space="preserve">TATOU </w:t>
-              </w:r>
-              <w:proofErr w:type="spellStart"/>
-              <w:r>
-                <w:rPr>
-                  <w:rFonts w:ascii="Cambria Math" w:hAnsi="Cambria Math" w:cs="Times New Roman"/>
-                  <w:b/>
-                  <w:caps/>
-                  <w:sz w:val="20"/>
-                  <w:szCs w:val="18"/>
-                </w:rPr>
-                <w:t>TATOU</w:t>
-              </w:r>
-              <w:proofErr w:type="spellEnd"/>
-              <w:r>
-                <w:rPr>
-                  <w:rFonts w:ascii="Cambria Math" w:hAnsi="Cambria Math" w:cs="Times New Roman"/>
-                  <w:b/>
-                  <w:caps/>
-                  <w:sz w:val="20"/>
-                  <w:szCs w:val="18"/>
-                </w:rPr>
-                <w:t xml:space="preserve"> JOSIAS NATHAN</w:t>
+                <w:t>TATOU TATOU JOSIAS NATHAN</w:t>
               </w:r>
             </w:sdtContent>
           </w:sdt>
@@ -19950,7 +21035,7 @@
               <w:szCs w:val="18"/>
               <w:lang w:val="fr-FR"/>
             </w:rPr>
-            <w:t>13</w:t>
+            <w:t>24</w:t>
           </w:r>
           <w:r>
             <w:rPr>
@@ -20181,7 +21266,7 @@
         <v:path o:extrusionok="f" gradientshapeok="t" o:connecttype="rect"/>
         <o:lock v:ext="edit" aspectratio="t"/>
       </v:shapetype>
-      <v:shape id="_x0000_i1047" type="#_x0000_t75" style="width:11.25pt;height:11.25pt" o:bullet="t">
+      <v:shape id="_x0000_i1034" type="#_x0000_t75" style="width:11.25pt;height:11.25pt" o:bullet="t">
         <v:imagedata r:id="rId1" o:title="mso5AEE"/>
       </v:shape>
     </w:pict>
@@ -20336,6 +21421,155 @@
     </w:lvl>
   </w:abstractNum>
   <w:abstractNum w:abstractNumId="1" w15:restartNumberingAfterBreak="0">
+    <w:nsid w:val="0B5E3DA8"/>
+    <w:multiLevelType w:val="multilevel"/>
+    <w:tmpl w:val="1812A806"/>
+    <w:lvl w:ilvl="0">
+      <w:start w:val="1"/>
+      <w:numFmt w:val="bullet"/>
+      <w:lvlText w:val=""/>
+      <w:lvlJc w:val="left"/>
+      <w:pPr>
+        <w:tabs>
+          <w:tab w:val="num" w:pos="720"/>
+        </w:tabs>
+        <w:ind w:left="720" w:hanging="360"/>
+      </w:pPr>
+      <w:rPr>
+        <w:rFonts w:ascii="Symbol" w:hAnsi="Symbol" w:hint="default"/>
+        <w:sz w:val="20"/>
+      </w:rPr>
+    </w:lvl>
+    <w:lvl w:ilvl="1" w:tentative="1">
+      <w:start w:val="1"/>
+      <w:numFmt w:val="bullet"/>
+      <w:lvlText w:val="o"/>
+      <w:lvlJc w:val="left"/>
+      <w:pPr>
+        <w:tabs>
+          <w:tab w:val="num" w:pos="1440"/>
+        </w:tabs>
+        <w:ind w:left="1440" w:hanging="360"/>
+      </w:pPr>
+      <w:rPr>
+        <w:rFonts w:ascii="Courier New" w:hAnsi="Courier New" w:hint="default"/>
+        <w:sz w:val="20"/>
+      </w:rPr>
+    </w:lvl>
+    <w:lvl w:ilvl="2" w:tentative="1">
+      <w:start w:val="1"/>
+      <w:numFmt w:val="bullet"/>
+      <w:lvlText w:val=""/>
+      <w:lvlJc w:val="left"/>
+      <w:pPr>
+        <w:tabs>
+          <w:tab w:val="num" w:pos="2160"/>
+        </w:tabs>
+        <w:ind w:left="2160" w:hanging="360"/>
+      </w:pPr>
+      <w:rPr>
+        <w:rFonts w:ascii="Wingdings" w:hAnsi="Wingdings" w:hint="default"/>
+        <w:sz w:val="20"/>
+      </w:rPr>
+    </w:lvl>
+    <w:lvl w:ilvl="3" w:tentative="1">
+      <w:start w:val="1"/>
+      <w:numFmt w:val="bullet"/>
+      <w:lvlText w:val=""/>
+      <w:lvlJc w:val="left"/>
+      <w:pPr>
+        <w:tabs>
+          <w:tab w:val="num" w:pos="2880"/>
+        </w:tabs>
+        <w:ind w:left="2880" w:hanging="360"/>
+      </w:pPr>
+      <w:rPr>
+        <w:rFonts w:ascii="Wingdings" w:hAnsi="Wingdings" w:hint="default"/>
+        <w:sz w:val="20"/>
+      </w:rPr>
+    </w:lvl>
+    <w:lvl w:ilvl="4" w:tentative="1">
+      <w:start w:val="1"/>
+      <w:numFmt w:val="bullet"/>
+      <w:lvlText w:val=""/>
+      <w:lvlJc w:val="left"/>
+      <w:pPr>
+        <w:tabs>
+          <w:tab w:val="num" w:pos="3600"/>
+        </w:tabs>
+        <w:ind w:left="3600" w:hanging="360"/>
+      </w:pPr>
+      <w:rPr>
+        <w:rFonts w:ascii="Wingdings" w:hAnsi="Wingdings" w:hint="default"/>
+        <w:sz w:val="20"/>
+      </w:rPr>
+    </w:lvl>
+    <w:lvl w:ilvl="5" w:tentative="1">
+      <w:start w:val="1"/>
+      <w:numFmt w:val="bullet"/>
+      <w:lvlText w:val=""/>
+      <w:lvlJc w:val="left"/>
+      <w:pPr>
+        <w:tabs>
+          <w:tab w:val="num" w:pos="4320"/>
+        </w:tabs>
+        <w:ind w:left="4320" w:hanging="360"/>
+      </w:pPr>
+      <w:rPr>
+        <w:rFonts w:ascii="Wingdings" w:hAnsi="Wingdings" w:hint="default"/>
+        <w:sz w:val="20"/>
+      </w:rPr>
+    </w:lvl>
+    <w:lvl w:ilvl="6" w:tentative="1">
+      <w:start w:val="1"/>
+      <w:numFmt w:val="bullet"/>
+      <w:lvlText w:val=""/>
+      <w:lvlJc w:val="left"/>
+      <w:pPr>
+        <w:tabs>
+          <w:tab w:val="num" w:pos="5040"/>
+        </w:tabs>
+        <w:ind w:left="5040" w:hanging="360"/>
+      </w:pPr>
+      <w:rPr>
+        <w:rFonts w:ascii="Wingdings" w:hAnsi="Wingdings" w:hint="default"/>
+        <w:sz w:val="20"/>
+      </w:rPr>
+    </w:lvl>
+    <w:lvl w:ilvl="7" w:tentative="1">
+      <w:start w:val="1"/>
+      <w:numFmt w:val="bullet"/>
+      <w:lvlText w:val=""/>
+      <w:lvlJc w:val="left"/>
+      <w:pPr>
+        <w:tabs>
+          <w:tab w:val="num" w:pos="5760"/>
+        </w:tabs>
+        <w:ind w:left="5760" w:hanging="360"/>
+      </w:pPr>
+      <w:rPr>
+        <w:rFonts w:ascii="Wingdings" w:hAnsi="Wingdings" w:hint="default"/>
+        <w:sz w:val="20"/>
+      </w:rPr>
+    </w:lvl>
+    <w:lvl w:ilvl="8" w:tentative="1">
+      <w:start w:val="1"/>
+      <w:numFmt w:val="bullet"/>
+      <w:lvlText w:val=""/>
+      <w:lvlJc w:val="left"/>
+      <w:pPr>
+        <w:tabs>
+          <w:tab w:val="num" w:pos="6480"/>
+        </w:tabs>
+        <w:ind w:left="6480" w:hanging="360"/>
+      </w:pPr>
+      <w:rPr>
+        <w:rFonts w:ascii="Wingdings" w:hAnsi="Wingdings" w:hint="default"/>
+        <w:sz w:val="20"/>
+      </w:rPr>
+    </w:lvl>
+  </w:abstractNum>
+  <w:abstractNum w:abstractNumId="2" w15:restartNumberingAfterBreak="0">
     <w:nsid w:val="0B811849"/>
     <w:multiLevelType w:val="multilevel"/>
     <w:tmpl w:val="B1B290BE"/>
@@ -20448,7 +21682,7 @@
       </w:rPr>
     </w:lvl>
   </w:abstractNum>
-  <w:abstractNum w:abstractNumId="2" w15:restartNumberingAfterBreak="0">
+  <w:abstractNum w:abstractNumId="3" w15:restartNumberingAfterBreak="0">
     <w:nsid w:val="0BA84B06"/>
     <w:multiLevelType w:val="hybridMultilevel"/>
     <w:tmpl w:val="C2CA3FA0"/>
@@ -20561,7 +21795,7 @@
       </w:rPr>
     </w:lvl>
   </w:abstractNum>
-  <w:abstractNum w:abstractNumId="3" w15:restartNumberingAfterBreak="0">
+  <w:abstractNum w:abstractNumId="4" w15:restartNumberingAfterBreak="0">
     <w:nsid w:val="0F2E7C93"/>
     <w:multiLevelType w:val="multilevel"/>
     <w:tmpl w:val="FA9A71DE"/>
@@ -20678,7 +21912,233 @@
       </w:rPr>
     </w:lvl>
   </w:abstractNum>
-  <w:abstractNum w:abstractNumId="4" w15:restartNumberingAfterBreak="0">
+  <w:abstractNum w:abstractNumId="5" w15:restartNumberingAfterBreak="0">
+    <w:nsid w:val="10D032C8"/>
+    <w:multiLevelType w:val="hybridMultilevel"/>
+    <w:tmpl w:val="CFCA0000"/>
+    <w:lvl w:ilvl="0" w:tplc="0409000B">
+      <w:start w:val="1"/>
+      <w:numFmt w:val="bullet"/>
+      <w:lvlText w:val=""/>
+      <w:lvlJc w:val="left"/>
+      <w:pPr>
+        <w:ind w:left="360" w:hanging="360"/>
+      </w:pPr>
+      <w:rPr>
+        <w:rFonts w:ascii="Wingdings" w:hAnsi="Wingdings" w:hint="default"/>
+      </w:rPr>
+    </w:lvl>
+    <w:lvl w:ilvl="1" w:tplc="04090003" w:tentative="1">
+      <w:start w:val="1"/>
+      <w:numFmt w:val="bullet"/>
+      <w:lvlText w:val="o"/>
+      <w:lvlJc w:val="left"/>
+      <w:pPr>
+        <w:ind w:left="1080" w:hanging="360"/>
+      </w:pPr>
+      <w:rPr>
+        <w:rFonts w:ascii="Courier New" w:hAnsi="Courier New" w:cs="Courier New" w:hint="default"/>
+      </w:rPr>
+    </w:lvl>
+    <w:lvl w:ilvl="2" w:tplc="04090005" w:tentative="1">
+      <w:start w:val="1"/>
+      <w:numFmt w:val="bullet"/>
+      <w:lvlText w:val=""/>
+      <w:lvlJc w:val="left"/>
+      <w:pPr>
+        <w:ind w:left="1800" w:hanging="360"/>
+      </w:pPr>
+      <w:rPr>
+        <w:rFonts w:ascii="Wingdings" w:hAnsi="Wingdings" w:hint="default"/>
+      </w:rPr>
+    </w:lvl>
+    <w:lvl w:ilvl="3" w:tplc="04090001" w:tentative="1">
+      <w:start w:val="1"/>
+      <w:numFmt w:val="bullet"/>
+      <w:lvlText w:val=""/>
+      <w:lvlJc w:val="left"/>
+      <w:pPr>
+        <w:ind w:left="2520" w:hanging="360"/>
+      </w:pPr>
+      <w:rPr>
+        <w:rFonts w:ascii="Symbol" w:hAnsi="Symbol" w:hint="default"/>
+      </w:rPr>
+    </w:lvl>
+    <w:lvl w:ilvl="4" w:tplc="04090003" w:tentative="1">
+      <w:start w:val="1"/>
+      <w:numFmt w:val="bullet"/>
+      <w:lvlText w:val="o"/>
+      <w:lvlJc w:val="left"/>
+      <w:pPr>
+        <w:ind w:left="3240" w:hanging="360"/>
+      </w:pPr>
+      <w:rPr>
+        <w:rFonts w:ascii="Courier New" w:hAnsi="Courier New" w:cs="Courier New" w:hint="default"/>
+      </w:rPr>
+    </w:lvl>
+    <w:lvl w:ilvl="5" w:tplc="04090005" w:tentative="1">
+      <w:start w:val="1"/>
+      <w:numFmt w:val="bullet"/>
+      <w:lvlText w:val=""/>
+      <w:lvlJc w:val="left"/>
+      <w:pPr>
+        <w:ind w:left="3960" w:hanging="360"/>
+      </w:pPr>
+      <w:rPr>
+        <w:rFonts w:ascii="Wingdings" w:hAnsi="Wingdings" w:hint="default"/>
+      </w:rPr>
+    </w:lvl>
+    <w:lvl w:ilvl="6" w:tplc="04090001" w:tentative="1">
+      <w:start w:val="1"/>
+      <w:numFmt w:val="bullet"/>
+      <w:lvlText w:val=""/>
+      <w:lvlJc w:val="left"/>
+      <w:pPr>
+        <w:ind w:left="4680" w:hanging="360"/>
+      </w:pPr>
+      <w:rPr>
+        <w:rFonts w:ascii="Symbol" w:hAnsi="Symbol" w:hint="default"/>
+      </w:rPr>
+    </w:lvl>
+    <w:lvl w:ilvl="7" w:tplc="04090003" w:tentative="1">
+      <w:start w:val="1"/>
+      <w:numFmt w:val="bullet"/>
+      <w:lvlText w:val="o"/>
+      <w:lvlJc w:val="left"/>
+      <w:pPr>
+        <w:ind w:left="5400" w:hanging="360"/>
+      </w:pPr>
+      <w:rPr>
+        <w:rFonts w:ascii="Courier New" w:hAnsi="Courier New" w:cs="Courier New" w:hint="default"/>
+      </w:rPr>
+    </w:lvl>
+    <w:lvl w:ilvl="8" w:tplc="04090005" w:tentative="1">
+      <w:start w:val="1"/>
+      <w:numFmt w:val="bullet"/>
+      <w:lvlText w:val=""/>
+      <w:lvlJc w:val="left"/>
+      <w:pPr>
+        <w:ind w:left="6120" w:hanging="360"/>
+      </w:pPr>
+      <w:rPr>
+        <w:rFonts w:ascii="Wingdings" w:hAnsi="Wingdings" w:hint="default"/>
+      </w:rPr>
+    </w:lvl>
+  </w:abstractNum>
+  <w:abstractNum w:abstractNumId="6" w15:restartNumberingAfterBreak="0">
+    <w:nsid w:val="125E444F"/>
+    <w:multiLevelType w:val="hybridMultilevel"/>
+    <w:tmpl w:val="A1167558"/>
+    <w:lvl w:ilvl="0" w:tplc="0409000D">
+      <w:start w:val="1"/>
+      <w:numFmt w:val="bullet"/>
+      <w:lvlText w:val=""/>
+      <w:lvlJc w:val="left"/>
+      <w:pPr>
+        <w:ind w:left="720" w:hanging="360"/>
+      </w:pPr>
+      <w:rPr>
+        <w:rFonts w:ascii="Wingdings" w:hAnsi="Wingdings" w:hint="default"/>
+      </w:rPr>
+    </w:lvl>
+    <w:lvl w:ilvl="1" w:tplc="04090003" w:tentative="1">
+      <w:start w:val="1"/>
+      <w:numFmt w:val="bullet"/>
+      <w:lvlText w:val="o"/>
+      <w:lvlJc w:val="left"/>
+      <w:pPr>
+        <w:ind w:left="1440" w:hanging="360"/>
+      </w:pPr>
+      <w:rPr>
+        <w:rFonts w:ascii="Courier New" w:hAnsi="Courier New" w:cs="Courier New" w:hint="default"/>
+      </w:rPr>
+    </w:lvl>
+    <w:lvl w:ilvl="2" w:tplc="04090005" w:tentative="1">
+      <w:start w:val="1"/>
+      <w:numFmt w:val="bullet"/>
+      <w:lvlText w:val=""/>
+      <w:lvlJc w:val="left"/>
+      <w:pPr>
+        <w:ind w:left="2160" w:hanging="360"/>
+      </w:pPr>
+      <w:rPr>
+        <w:rFonts w:ascii="Wingdings" w:hAnsi="Wingdings" w:hint="default"/>
+      </w:rPr>
+    </w:lvl>
+    <w:lvl w:ilvl="3" w:tplc="04090001" w:tentative="1">
+      <w:start w:val="1"/>
+      <w:numFmt w:val="bullet"/>
+      <w:lvlText w:val=""/>
+      <w:lvlJc w:val="left"/>
+      <w:pPr>
+        <w:ind w:left="2880" w:hanging="360"/>
+      </w:pPr>
+      <w:rPr>
+        <w:rFonts w:ascii="Symbol" w:hAnsi="Symbol" w:hint="default"/>
+      </w:rPr>
+    </w:lvl>
+    <w:lvl w:ilvl="4" w:tplc="04090003" w:tentative="1">
+      <w:start w:val="1"/>
+      <w:numFmt w:val="bullet"/>
+      <w:lvlText w:val="o"/>
+      <w:lvlJc w:val="left"/>
+      <w:pPr>
+        <w:ind w:left="3600" w:hanging="360"/>
+      </w:pPr>
+      <w:rPr>
+        <w:rFonts w:ascii="Courier New" w:hAnsi="Courier New" w:cs="Courier New" w:hint="default"/>
+      </w:rPr>
+    </w:lvl>
+    <w:lvl w:ilvl="5" w:tplc="04090005" w:tentative="1">
+      <w:start w:val="1"/>
+      <w:numFmt w:val="bullet"/>
+      <w:lvlText w:val=""/>
+      <w:lvlJc w:val="left"/>
+      <w:pPr>
+        <w:ind w:left="4320" w:hanging="360"/>
+      </w:pPr>
+      <w:rPr>
+        <w:rFonts w:ascii="Wingdings" w:hAnsi="Wingdings" w:hint="default"/>
+      </w:rPr>
+    </w:lvl>
+    <w:lvl w:ilvl="6" w:tplc="04090001" w:tentative="1">
+      <w:start w:val="1"/>
+      <w:numFmt w:val="bullet"/>
+      <w:lvlText w:val=""/>
+      <w:lvlJc w:val="left"/>
+      <w:pPr>
+        <w:ind w:left="5040" w:hanging="360"/>
+      </w:pPr>
+      <w:rPr>
+        <w:rFonts w:ascii="Symbol" w:hAnsi="Symbol" w:hint="default"/>
+      </w:rPr>
+    </w:lvl>
+    <w:lvl w:ilvl="7" w:tplc="04090003" w:tentative="1">
+      <w:start w:val="1"/>
+      <w:numFmt w:val="bullet"/>
+      <w:lvlText w:val="o"/>
+      <w:lvlJc w:val="left"/>
+      <w:pPr>
+        <w:ind w:left="5760" w:hanging="360"/>
+      </w:pPr>
+      <w:rPr>
+        <w:rFonts w:ascii="Courier New" w:hAnsi="Courier New" w:cs="Courier New" w:hint="default"/>
+      </w:rPr>
+    </w:lvl>
+    <w:lvl w:ilvl="8" w:tplc="04090005" w:tentative="1">
+      <w:start w:val="1"/>
+      <w:numFmt w:val="bullet"/>
+      <w:lvlText w:val=""/>
+      <w:lvlJc w:val="left"/>
+      <w:pPr>
+        <w:ind w:left="6480" w:hanging="360"/>
+      </w:pPr>
+      <w:rPr>
+        <w:rFonts w:ascii="Wingdings" w:hAnsi="Wingdings" w:hint="default"/>
+      </w:rPr>
+    </w:lvl>
+  </w:abstractNum>
+  <w:abstractNum w:abstractNumId="7" w15:restartNumberingAfterBreak="0">
     <w:nsid w:val="16C06610"/>
     <w:multiLevelType w:val="multilevel"/>
     <w:tmpl w:val="815ADC3C"/>
@@ -20791,7 +22251,7 @@
       </w:rPr>
     </w:lvl>
   </w:abstractNum>
-  <w:abstractNum w:abstractNumId="5" w15:restartNumberingAfterBreak="0">
+  <w:abstractNum w:abstractNumId="8" w15:restartNumberingAfterBreak="0">
     <w:nsid w:val="16E32E81"/>
     <w:multiLevelType w:val="multilevel"/>
     <w:tmpl w:val="A79EEA1E"/>
@@ -20904,7 +22364,7 @@
       </w:pPr>
     </w:lvl>
   </w:abstractNum>
-  <w:abstractNum w:abstractNumId="6" w15:restartNumberingAfterBreak="0">
+  <w:abstractNum w:abstractNumId="9" w15:restartNumberingAfterBreak="0">
     <w:nsid w:val="1A100513"/>
     <w:multiLevelType w:val="multilevel"/>
     <w:tmpl w:val="A0ECF38A"/>
@@ -21017,7 +22477,7 @@
       </w:pPr>
     </w:lvl>
   </w:abstractNum>
-  <w:abstractNum w:abstractNumId="7" w15:restartNumberingAfterBreak="0">
+  <w:abstractNum w:abstractNumId="10" w15:restartNumberingAfterBreak="0">
     <w:nsid w:val="1B5D7919"/>
     <w:multiLevelType w:val="multilevel"/>
     <w:tmpl w:val="F6721466"/>
@@ -21133,7 +22593,120 @@
       </w:rPr>
     </w:lvl>
   </w:abstractNum>
-  <w:abstractNum w:abstractNumId="8" w15:restartNumberingAfterBreak="0">
+  <w:abstractNum w:abstractNumId="11" w15:restartNumberingAfterBreak="0">
+    <w:nsid w:val="20744210"/>
+    <w:multiLevelType w:val="hybridMultilevel"/>
+    <w:tmpl w:val="A72CF656"/>
+    <w:lvl w:ilvl="0" w:tplc="0409000B">
+      <w:start w:val="1"/>
+      <w:numFmt w:val="bullet"/>
+      <w:lvlText w:val=""/>
+      <w:lvlJc w:val="left"/>
+      <w:pPr>
+        <w:ind w:left="780" w:hanging="360"/>
+      </w:pPr>
+      <w:rPr>
+        <w:rFonts w:ascii="Wingdings" w:hAnsi="Wingdings" w:hint="default"/>
+      </w:rPr>
+    </w:lvl>
+    <w:lvl w:ilvl="1" w:tplc="04090003" w:tentative="1">
+      <w:start w:val="1"/>
+      <w:numFmt w:val="bullet"/>
+      <w:lvlText w:val="o"/>
+      <w:lvlJc w:val="left"/>
+      <w:pPr>
+        <w:ind w:left="1500" w:hanging="360"/>
+      </w:pPr>
+      <w:rPr>
+        <w:rFonts w:ascii="Courier New" w:hAnsi="Courier New" w:cs="Courier New" w:hint="default"/>
+      </w:rPr>
+    </w:lvl>
+    <w:lvl w:ilvl="2" w:tplc="04090005" w:tentative="1">
+      <w:start w:val="1"/>
+      <w:numFmt w:val="bullet"/>
+      <w:lvlText w:val=""/>
+      <w:lvlJc w:val="left"/>
+      <w:pPr>
+        <w:ind w:left="2220" w:hanging="360"/>
+      </w:pPr>
+      <w:rPr>
+        <w:rFonts w:ascii="Wingdings" w:hAnsi="Wingdings" w:hint="default"/>
+      </w:rPr>
+    </w:lvl>
+    <w:lvl w:ilvl="3" w:tplc="04090001" w:tentative="1">
+      <w:start w:val="1"/>
+      <w:numFmt w:val="bullet"/>
+      <w:lvlText w:val=""/>
+      <w:lvlJc w:val="left"/>
+      <w:pPr>
+        <w:ind w:left="2940" w:hanging="360"/>
+      </w:pPr>
+      <w:rPr>
+        <w:rFonts w:ascii="Symbol" w:hAnsi="Symbol" w:hint="default"/>
+      </w:rPr>
+    </w:lvl>
+    <w:lvl w:ilvl="4" w:tplc="04090003" w:tentative="1">
+      <w:start w:val="1"/>
+      <w:numFmt w:val="bullet"/>
+      <w:lvlText w:val="o"/>
+      <w:lvlJc w:val="left"/>
+      <w:pPr>
+        <w:ind w:left="3660" w:hanging="360"/>
+      </w:pPr>
+      <w:rPr>
+        <w:rFonts w:ascii="Courier New" w:hAnsi="Courier New" w:cs="Courier New" w:hint="default"/>
+      </w:rPr>
+    </w:lvl>
+    <w:lvl w:ilvl="5" w:tplc="04090005" w:tentative="1">
+      <w:start w:val="1"/>
+      <w:numFmt w:val="bullet"/>
+      <w:lvlText w:val=""/>
+      <w:lvlJc w:val="left"/>
+      <w:pPr>
+        <w:ind w:left="4380" w:hanging="360"/>
+      </w:pPr>
+      <w:rPr>
+        <w:rFonts w:ascii="Wingdings" w:hAnsi="Wingdings" w:hint="default"/>
+      </w:rPr>
+    </w:lvl>
+    <w:lvl w:ilvl="6" w:tplc="04090001" w:tentative="1">
+      <w:start w:val="1"/>
+      <w:numFmt w:val="bullet"/>
+      <w:lvlText w:val=""/>
+      <w:lvlJc w:val="left"/>
+      <w:pPr>
+        <w:ind w:left="5100" w:hanging="360"/>
+      </w:pPr>
+      <w:rPr>
+        <w:rFonts w:ascii="Symbol" w:hAnsi="Symbol" w:hint="default"/>
+      </w:rPr>
+    </w:lvl>
+    <w:lvl w:ilvl="7" w:tplc="04090003" w:tentative="1">
+      <w:start w:val="1"/>
+      <w:numFmt w:val="bullet"/>
+      <w:lvlText w:val="o"/>
+      <w:lvlJc w:val="left"/>
+      <w:pPr>
+        <w:ind w:left="5820" w:hanging="360"/>
+      </w:pPr>
+      <w:rPr>
+        <w:rFonts w:ascii="Courier New" w:hAnsi="Courier New" w:cs="Courier New" w:hint="default"/>
+      </w:rPr>
+    </w:lvl>
+    <w:lvl w:ilvl="8" w:tplc="04090005" w:tentative="1">
+      <w:start w:val="1"/>
+      <w:numFmt w:val="bullet"/>
+      <w:lvlText w:val=""/>
+      <w:lvlJc w:val="left"/>
+      <w:pPr>
+        <w:ind w:left="6540" w:hanging="360"/>
+      </w:pPr>
+      <w:rPr>
+        <w:rFonts w:ascii="Wingdings" w:hAnsi="Wingdings" w:hint="default"/>
+      </w:rPr>
+    </w:lvl>
+  </w:abstractNum>
+  <w:abstractNum w:abstractNumId="12" w15:restartNumberingAfterBreak="0">
     <w:nsid w:val="22793456"/>
     <w:multiLevelType w:val="multilevel"/>
     <w:tmpl w:val="12DA8490"/>
@@ -21246,7 +22819,7 @@
       </w:rPr>
     </w:lvl>
   </w:abstractNum>
-  <w:abstractNum w:abstractNumId="9" w15:restartNumberingAfterBreak="0">
+  <w:abstractNum w:abstractNumId="13" w15:restartNumberingAfterBreak="0">
     <w:nsid w:val="27CE3193"/>
     <w:multiLevelType w:val="multilevel"/>
     <w:tmpl w:val="26281BC4"/>
@@ -21367,7 +22940,7 @@
       </w:rPr>
     </w:lvl>
   </w:abstractNum>
-  <w:abstractNum w:abstractNumId="10" w15:restartNumberingAfterBreak="0">
+  <w:abstractNum w:abstractNumId="14" w15:restartNumberingAfterBreak="0">
     <w:nsid w:val="2892255A"/>
     <w:multiLevelType w:val="multilevel"/>
     <w:tmpl w:val="6E288504"/>
@@ -21516,7 +23089,7 @@
       </w:rPr>
     </w:lvl>
   </w:abstractNum>
-  <w:abstractNum w:abstractNumId="11" w15:restartNumberingAfterBreak="0">
+  <w:abstractNum w:abstractNumId="15" w15:restartNumberingAfterBreak="0">
     <w:nsid w:val="2B6D2E81"/>
     <w:multiLevelType w:val="multilevel"/>
     <w:tmpl w:val="12DA8490"/>
@@ -21629,7 +23202,7 @@
       </w:rPr>
     </w:lvl>
   </w:abstractNum>
-  <w:abstractNum w:abstractNumId="12" w15:restartNumberingAfterBreak="0">
+  <w:abstractNum w:abstractNumId="16" w15:restartNumberingAfterBreak="0">
     <w:nsid w:val="2ED02275"/>
     <w:multiLevelType w:val="multilevel"/>
     <w:tmpl w:val="2A5EA9A4"/>
@@ -21742,7 +23315,7 @@
       </w:rPr>
     </w:lvl>
   </w:abstractNum>
-  <w:abstractNum w:abstractNumId="13" w15:restartNumberingAfterBreak="0">
+  <w:abstractNum w:abstractNumId="17" w15:restartNumberingAfterBreak="0">
     <w:nsid w:val="318D2E35"/>
     <w:multiLevelType w:val="multilevel"/>
     <w:tmpl w:val="AFF49B1A"/>
@@ -21855,7 +23428,7 @@
       </w:rPr>
     </w:lvl>
   </w:abstractNum>
-  <w:abstractNum w:abstractNumId="14" w15:restartNumberingAfterBreak="0">
+  <w:abstractNum w:abstractNumId="18" w15:restartNumberingAfterBreak="0">
     <w:nsid w:val="359A2395"/>
     <w:multiLevelType w:val="hybridMultilevel"/>
     <w:tmpl w:val="88522A74"/>
@@ -21968,7 +23541,7 @@
       </w:rPr>
     </w:lvl>
   </w:abstractNum>
-  <w:abstractNum w:abstractNumId="15" w15:restartNumberingAfterBreak="0">
+  <w:abstractNum w:abstractNumId="19" w15:restartNumberingAfterBreak="0">
     <w:nsid w:val="35F251A4"/>
     <w:multiLevelType w:val="multilevel"/>
     <w:tmpl w:val="6D2CA3E2"/>
@@ -22081,7 +23654,7 @@
       </w:rPr>
     </w:lvl>
   </w:abstractNum>
-  <w:abstractNum w:abstractNumId="16" w15:restartNumberingAfterBreak="0">
+  <w:abstractNum w:abstractNumId="20" w15:restartNumberingAfterBreak="0">
     <w:nsid w:val="377C602D"/>
     <w:multiLevelType w:val="multilevel"/>
     <w:tmpl w:val="DDE8C9EE"/>
@@ -22230,7 +23803,7 @@
       </w:rPr>
     </w:lvl>
   </w:abstractNum>
-  <w:abstractNum w:abstractNumId="17" w15:restartNumberingAfterBreak="0">
+  <w:abstractNum w:abstractNumId="21" w15:restartNumberingAfterBreak="0">
     <w:nsid w:val="3A6879A3"/>
     <w:multiLevelType w:val="multilevel"/>
     <w:tmpl w:val="12DA8490"/>
@@ -22343,7 +23916,7 @@
       </w:rPr>
     </w:lvl>
   </w:abstractNum>
-  <w:abstractNum w:abstractNumId="18" w15:restartNumberingAfterBreak="0">
+  <w:abstractNum w:abstractNumId="22" w15:restartNumberingAfterBreak="0">
     <w:nsid w:val="431B2CC4"/>
     <w:multiLevelType w:val="hybridMultilevel"/>
     <w:tmpl w:val="3C444B1C"/>
@@ -22429,7 +24002,7 @@
       </w:pPr>
     </w:lvl>
   </w:abstractNum>
-  <w:abstractNum w:abstractNumId="19" w15:restartNumberingAfterBreak="0">
+  <w:abstractNum w:abstractNumId="23" w15:restartNumberingAfterBreak="0">
     <w:nsid w:val="45CE27AD"/>
     <w:multiLevelType w:val="multilevel"/>
     <w:tmpl w:val="A718DE30"/>
@@ -22578,7 +24151,7 @@
       </w:rPr>
     </w:lvl>
   </w:abstractNum>
-  <w:abstractNum w:abstractNumId="20" w15:restartNumberingAfterBreak="0">
+  <w:abstractNum w:abstractNumId="24" w15:restartNumberingAfterBreak="0">
     <w:nsid w:val="4A2115FD"/>
     <w:multiLevelType w:val="hybridMultilevel"/>
     <w:tmpl w:val="E1DAFCEA"/>
@@ -22690,7 +24263,7 @@
       </w:rPr>
     </w:lvl>
   </w:abstractNum>
-  <w:abstractNum w:abstractNumId="21" w15:restartNumberingAfterBreak="0">
+  <w:abstractNum w:abstractNumId="25" w15:restartNumberingAfterBreak="0">
     <w:nsid w:val="4A33475C"/>
     <w:multiLevelType w:val="multilevel"/>
     <w:tmpl w:val="B1B649A8"/>
@@ -22803,7 +24376,7 @@
       </w:rPr>
     </w:lvl>
   </w:abstractNum>
-  <w:abstractNum w:abstractNumId="22" w15:restartNumberingAfterBreak="0">
+  <w:abstractNum w:abstractNumId="26" w15:restartNumberingAfterBreak="0">
     <w:nsid w:val="4B276286"/>
     <w:multiLevelType w:val="multilevel"/>
     <w:tmpl w:val="EF0C4070"/>
@@ -22952,7 +24525,7 @@
       </w:rPr>
     </w:lvl>
   </w:abstractNum>
-  <w:abstractNum w:abstractNumId="23" w15:restartNumberingAfterBreak="0">
+  <w:abstractNum w:abstractNumId="27" w15:restartNumberingAfterBreak="0">
     <w:nsid w:val="4B584297"/>
     <w:multiLevelType w:val="hybridMultilevel"/>
     <w:tmpl w:val="B1BE697C"/>
@@ -23065,7 +24638,7 @@
       </w:rPr>
     </w:lvl>
   </w:abstractNum>
-  <w:abstractNum w:abstractNumId="24" w15:restartNumberingAfterBreak="0">
+  <w:abstractNum w:abstractNumId="28" w15:restartNumberingAfterBreak="0">
     <w:nsid w:val="4D421E0E"/>
     <w:multiLevelType w:val="multilevel"/>
     <w:tmpl w:val="585C4CCE"/>
@@ -23178,7 +24751,7 @@
       </w:rPr>
     </w:lvl>
   </w:abstractNum>
-  <w:abstractNum w:abstractNumId="25" w15:restartNumberingAfterBreak="0">
+  <w:abstractNum w:abstractNumId="29" w15:restartNumberingAfterBreak="0">
     <w:nsid w:val="4F007CAF"/>
     <w:multiLevelType w:val="multilevel"/>
     <w:tmpl w:val="A48AC0E4"/>
@@ -23299,7 +24872,7 @@
       </w:rPr>
     </w:lvl>
   </w:abstractNum>
-  <w:abstractNum w:abstractNumId="26" w15:restartNumberingAfterBreak="0">
+  <w:abstractNum w:abstractNumId="30" w15:restartNumberingAfterBreak="0">
     <w:nsid w:val="4F9A1DAB"/>
     <w:multiLevelType w:val="multilevel"/>
     <w:tmpl w:val="26281BC4"/>
@@ -23420,7 +24993,7 @@
       </w:rPr>
     </w:lvl>
   </w:abstractNum>
-  <w:abstractNum w:abstractNumId="27" w15:restartNumberingAfterBreak="0">
+  <w:abstractNum w:abstractNumId="31" w15:restartNumberingAfterBreak="0">
     <w:nsid w:val="51B95AAC"/>
     <w:multiLevelType w:val="hybridMultilevel"/>
     <w:tmpl w:val="A202BE62"/>
@@ -23506,7 +25079,7 @@
       </w:pPr>
     </w:lvl>
   </w:abstractNum>
-  <w:abstractNum w:abstractNumId="28" w15:restartNumberingAfterBreak="0">
+  <w:abstractNum w:abstractNumId="32" w15:restartNumberingAfterBreak="0">
     <w:nsid w:val="52F55628"/>
     <w:multiLevelType w:val="multilevel"/>
     <w:tmpl w:val="1C8CA5AC"/>
@@ -23619,7 +25192,120 @@
       </w:rPr>
     </w:lvl>
   </w:abstractNum>
-  <w:abstractNum w:abstractNumId="29" w15:restartNumberingAfterBreak="0">
+  <w:abstractNum w:abstractNumId="33" w15:restartNumberingAfterBreak="0">
+    <w:nsid w:val="532D3998"/>
+    <w:multiLevelType w:val="hybridMultilevel"/>
+    <w:tmpl w:val="613A6366"/>
+    <w:lvl w:ilvl="0" w:tplc="0409000B">
+      <w:start w:val="1"/>
+      <w:numFmt w:val="bullet"/>
+      <w:lvlText w:val=""/>
+      <w:lvlJc w:val="left"/>
+      <w:pPr>
+        <w:ind w:left="360" w:hanging="360"/>
+      </w:pPr>
+      <w:rPr>
+        <w:rFonts w:ascii="Wingdings" w:hAnsi="Wingdings" w:hint="default"/>
+      </w:rPr>
+    </w:lvl>
+    <w:lvl w:ilvl="1" w:tplc="04090003" w:tentative="1">
+      <w:start w:val="1"/>
+      <w:numFmt w:val="bullet"/>
+      <w:lvlText w:val="o"/>
+      <w:lvlJc w:val="left"/>
+      <w:pPr>
+        <w:ind w:left="1080" w:hanging="360"/>
+      </w:pPr>
+      <w:rPr>
+        <w:rFonts w:ascii="Courier New" w:hAnsi="Courier New" w:cs="Courier New" w:hint="default"/>
+      </w:rPr>
+    </w:lvl>
+    <w:lvl w:ilvl="2" w:tplc="04090005" w:tentative="1">
+      <w:start w:val="1"/>
+      <w:numFmt w:val="bullet"/>
+      <w:lvlText w:val=""/>
+      <w:lvlJc w:val="left"/>
+      <w:pPr>
+        <w:ind w:left="1800" w:hanging="360"/>
+      </w:pPr>
+      <w:rPr>
+        <w:rFonts w:ascii="Wingdings" w:hAnsi="Wingdings" w:hint="default"/>
+      </w:rPr>
+    </w:lvl>
+    <w:lvl w:ilvl="3" w:tplc="04090001" w:tentative="1">
+      <w:start w:val="1"/>
+      <w:numFmt w:val="bullet"/>
+      <w:lvlText w:val=""/>
+      <w:lvlJc w:val="left"/>
+      <w:pPr>
+        <w:ind w:left="2520" w:hanging="360"/>
+      </w:pPr>
+      <w:rPr>
+        <w:rFonts w:ascii="Symbol" w:hAnsi="Symbol" w:hint="default"/>
+      </w:rPr>
+    </w:lvl>
+    <w:lvl w:ilvl="4" w:tplc="04090003" w:tentative="1">
+      <w:start w:val="1"/>
+      <w:numFmt w:val="bullet"/>
+      <w:lvlText w:val="o"/>
+      <w:lvlJc w:val="left"/>
+      <w:pPr>
+        <w:ind w:left="3240" w:hanging="360"/>
+      </w:pPr>
+      <w:rPr>
+        <w:rFonts w:ascii="Courier New" w:hAnsi="Courier New" w:cs="Courier New" w:hint="default"/>
+      </w:rPr>
+    </w:lvl>
+    <w:lvl w:ilvl="5" w:tplc="04090005" w:tentative="1">
+      <w:start w:val="1"/>
+      <w:numFmt w:val="bullet"/>
+      <w:lvlText w:val=""/>
+      <w:lvlJc w:val="left"/>
+      <w:pPr>
+        <w:ind w:left="3960" w:hanging="360"/>
+      </w:pPr>
+      <w:rPr>
+        <w:rFonts w:ascii="Wingdings" w:hAnsi="Wingdings" w:hint="default"/>
+      </w:rPr>
+    </w:lvl>
+    <w:lvl w:ilvl="6" w:tplc="04090001" w:tentative="1">
+      <w:start w:val="1"/>
+      <w:numFmt w:val="bullet"/>
+      <w:lvlText w:val=""/>
+      <w:lvlJc w:val="left"/>
+      <w:pPr>
+        <w:ind w:left="4680" w:hanging="360"/>
+      </w:pPr>
+      <w:rPr>
+        <w:rFonts w:ascii="Symbol" w:hAnsi="Symbol" w:hint="default"/>
+      </w:rPr>
+    </w:lvl>
+    <w:lvl w:ilvl="7" w:tplc="04090003" w:tentative="1">
+      <w:start w:val="1"/>
+      <w:numFmt w:val="bullet"/>
+      <w:lvlText w:val="o"/>
+      <w:lvlJc w:val="left"/>
+      <w:pPr>
+        <w:ind w:left="5400" w:hanging="360"/>
+      </w:pPr>
+      <w:rPr>
+        <w:rFonts w:ascii="Courier New" w:hAnsi="Courier New" w:cs="Courier New" w:hint="default"/>
+      </w:rPr>
+    </w:lvl>
+    <w:lvl w:ilvl="8" w:tplc="04090005" w:tentative="1">
+      <w:start w:val="1"/>
+      <w:numFmt w:val="bullet"/>
+      <w:lvlText w:val=""/>
+      <w:lvlJc w:val="left"/>
+      <w:pPr>
+        <w:ind w:left="6120" w:hanging="360"/>
+      </w:pPr>
+      <w:rPr>
+        <w:rFonts w:ascii="Wingdings" w:hAnsi="Wingdings" w:hint="default"/>
+      </w:rPr>
+    </w:lvl>
+  </w:abstractNum>
+  <w:abstractNum w:abstractNumId="34" w15:restartNumberingAfterBreak="0">
     <w:nsid w:val="541C7004"/>
     <w:multiLevelType w:val="multilevel"/>
     <w:tmpl w:val="451A69EE"/>
@@ -23732,7 +25418,7 @@
       </w:rPr>
     </w:lvl>
   </w:abstractNum>
-  <w:abstractNum w:abstractNumId="30" w15:restartNumberingAfterBreak="0">
+  <w:abstractNum w:abstractNumId="35" w15:restartNumberingAfterBreak="0">
     <w:nsid w:val="58B14DD7"/>
     <w:multiLevelType w:val="multilevel"/>
     <w:tmpl w:val="0B6C6A0A"/>
@@ -23881,7 +25567,233 @@
       </w:rPr>
     </w:lvl>
   </w:abstractNum>
-  <w:abstractNum w:abstractNumId="31" w15:restartNumberingAfterBreak="0">
+  <w:abstractNum w:abstractNumId="36" w15:restartNumberingAfterBreak="0">
+    <w:nsid w:val="5C212B43"/>
+    <w:multiLevelType w:val="hybridMultilevel"/>
+    <w:tmpl w:val="C1F8E330"/>
+    <w:lvl w:ilvl="0" w:tplc="0409000B">
+      <w:start w:val="1"/>
+      <w:numFmt w:val="bullet"/>
+      <w:lvlText w:val=""/>
+      <w:lvlJc w:val="left"/>
+      <w:pPr>
+        <w:ind w:left="360" w:hanging="360"/>
+      </w:pPr>
+      <w:rPr>
+        <w:rFonts w:ascii="Wingdings" w:hAnsi="Wingdings" w:hint="default"/>
+      </w:rPr>
+    </w:lvl>
+    <w:lvl w:ilvl="1" w:tplc="04090003" w:tentative="1">
+      <w:start w:val="1"/>
+      <w:numFmt w:val="bullet"/>
+      <w:lvlText w:val="o"/>
+      <w:lvlJc w:val="left"/>
+      <w:pPr>
+        <w:ind w:left="1080" w:hanging="360"/>
+      </w:pPr>
+      <w:rPr>
+        <w:rFonts w:ascii="Courier New" w:hAnsi="Courier New" w:cs="Courier New" w:hint="default"/>
+      </w:rPr>
+    </w:lvl>
+    <w:lvl w:ilvl="2" w:tplc="04090005" w:tentative="1">
+      <w:start w:val="1"/>
+      <w:numFmt w:val="bullet"/>
+      <w:lvlText w:val=""/>
+      <w:lvlJc w:val="left"/>
+      <w:pPr>
+        <w:ind w:left="1800" w:hanging="360"/>
+      </w:pPr>
+      <w:rPr>
+        <w:rFonts w:ascii="Wingdings" w:hAnsi="Wingdings" w:hint="default"/>
+      </w:rPr>
+    </w:lvl>
+    <w:lvl w:ilvl="3" w:tplc="04090001" w:tentative="1">
+      <w:start w:val="1"/>
+      <w:numFmt w:val="bullet"/>
+      <w:lvlText w:val=""/>
+      <w:lvlJc w:val="left"/>
+      <w:pPr>
+        <w:ind w:left="2520" w:hanging="360"/>
+      </w:pPr>
+      <w:rPr>
+        <w:rFonts w:ascii="Symbol" w:hAnsi="Symbol" w:hint="default"/>
+      </w:rPr>
+    </w:lvl>
+    <w:lvl w:ilvl="4" w:tplc="04090003" w:tentative="1">
+      <w:start w:val="1"/>
+      <w:numFmt w:val="bullet"/>
+      <w:lvlText w:val="o"/>
+      <w:lvlJc w:val="left"/>
+      <w:pPr>
+        <w:ind w:left="3240" w:hanging="360"/>
+      </w:pPr>
+      <w:rPr>
+        <w:rFonts w:ascii="Courier New" w:hAnsi="Courier New" w:cs="Courier New" w:hint="default"/>
+      </w:rPr>
+    </w:lvl>
+    <w:lvl w:ilvl="5" w:tplc="04090005" w:tentative="1">
+      <w:start w:val="1"/>
+      <w:numFmt w:val="bullet"/>
+      <w:lvlText w:val=""/>
+      <w:lvlJc w:val="left"/>
+      <w:pPr>
+        <w:ind w:left="3960" w:hanging="360"/>
+      </w:pPr>
+      <w:rPr>
+        <w:rFonts w:ascii="Wingdings" w:hAnsi="Wingdings" w:hint="default"/>
+      </w:rPr>
+    </w:lvl>
+    <w:lvl w:ilvl="6" w:tplc="04090001" w:tentative="1">
+      <w:start w:val="1"/>
+      <w:numFmt w:val="bullet"/>
+      <w:lvlText w:val=""/>
+      <w:lvlJc w:val="left"/>
+      <w:pPr>
+        <w:ind w:left="4680" w:hanging="360"/>
+      </w:pPr>
+      <w:rPr>
+        <w:rFonts w:ascii="Symbol" w:hAnsi="Symbol" w:hint="default"/>
+      </w:rPr>
+    </w:lvl>
+    <w:lvl w:ilvl="7" w:tplc="04090003" w:tentative="1">
+      <w:start w:val="1"/>
+      <w:numFmt w:val="bullet"/>
+      <w:lvlText w:val="o"/>
+      <w:lvlJc w:val="left"/>
+      <w:pPr>
+        <w:ind w:left="5400" w:hanging="360"/>
+      </w:pPr>
+      <w:rPr>
+        <w:rFonts w:ascii="Courier New" w:hAnsi="Courier New" w:cs="Courier New" w:hint="default"/>
+      </w:rPr>
+    </w:lvl>
+    <w:lvl w:ilvl="8" w:tplc="04090005" w:tentative="1">
+      <w:start w:val="1"/>
+      <w:numFmt w:val="bullet"/>
+      <w:lvlText w:val=""/>
+      <w:lvlJc w:val="left"/>
+      <w:pPr>
+        <w:ind w:left="6120" w:hanging="360"/>
+      </w:pPr>
+      <w:rPr>
+        <w:rFonts w:ascii="Wingdings" w:hAnsi="Wingdings" w:hint="default"/>
+      </w:rPr>
+    </w:lvl>
+  </w:abstractNum>
+  <w:abstractNum w:abstractNumId="37" w15:restartNumberingAfterBreak="0">
+    <w:nsid w:val="5EC74FD1"/>
+    <w:multiLevelType w:val="hybridMultilevel"/>
+    <w:tmpl w:val="7D6C3F3A"/>
+    <w:lvl w:ilvl="0" w:tplc="0409000B">
+      <w:start w:val="1"/>
+      <w:numFmt w:val="bullet"/>
+      <w:lvlText w:val=""/>
+      <w:lvlJc w:val="left"/>
+      <w:pPr>
+        <w:ind w:left="360" w:hanging="360"/>
+      </w:pPr>
+      <w:rPr>
+        <w:rFonts w:ascii="Wingdings" w:hAnsi="Wingdings" w:hint="default"/>
+      </w:rPr>
+    </w:lvl>
+    <w:lvl w:ilvl="1" w:tplc="04090003" w:tentative="1">
+      <w:start w:val="1"/>
+      <w:numFmt w:val="bullet"/>
+      <w:lvlText w:val="o"/>
+      <w:lvlJc w:val="left"/>
+      <w:pPr>
+        <w:ind w:left="1080" w:hanging="360"/>
+      </w:pPr>
+      <w:rPr>
+        <w:rFonts w:ascii="Courier New" w:hAnsi="Courier New" w:cs="Courier New" w:hint="default"/>
+      </w:rPr>
+    </w:lvl>
+    <w:lvl w:ilvl="2" w:tplc="04090005" w:tentative="1">
+      <w:start w:val="1"/>
+      <w:numFmt w:val="bullet"/>
+      <w:lvlText w:val=""/>
+      <w:lvlJc w:val="left"/>
+      <w:pPr>
+        <w:ind w:left="1800" w:hanging="360"/>
+      </w:pPr>
+      <w:rPr>
+        <w:rFonts w:ascii="Wingdings" w:hAnsi="Wingdings" w:hint="default"/>
+      </w:rPr>
+    </w:lvl>
+    <w:lvl w:ilvl="3" w:tplc="04090001" w:tentative="1">
+      <w:start w:val="1"/>
+      <w:numFmt w:val="bullet"/>
+      <w:lvlText w:val=""/>
+      <w:lvlJc w:val="left"/>
+      <w:pPr>
+        <w:ind w:left="2520" w:hanging="360"/>
+      </w:pPr>
+      <w:rPr>
+        <w:rFonts w:ascii="Symbol" w:hAnsi="Symbol" w:hint="default"/>
+      </w:rPr>
+    </w:lvl>
+    <w:lvl w:ilvl="4" w:tplc="04090003" w:tentative="1">
+      <w:start w:val="1"/>
+      <w:numFmt w:val="bullet"/>
+      <w:lvlText w:val="o"/>
+      <w:lvlJc w:val="left"/>
+      <w:pPr>
+        <w:ind w:left="3240" w:hanging="360"/>
+      </w:pPr>
+      <w:rPr>
+        <w:rFonts w:ascii="Courier New" w:hAnsi="Courier New" w:cs="Courier New" w:hint="default"/>
+      </w:rPr>
+    </w:lvl>
+    <w:lvl w:ilvl="5" w:tplc="04090005" w:tentative="1">
+      <w:start w:val="1"/>
+      <w:numFmt w:val="bullet"/>
+      <w:lvlText w:val=""/>
+      <w:lvlJc w:val="left"/>
+      <w:pPr>
+        <w:ind w:left="3960" w:hanging="360"/>
+      </w:pPr>
+      <w:rPr>
+        <w:rFonts w:ascii="Wingdings" w:hAnsi="Wingdings" w:hint="default"/>
+      </w:rPr>
+    </w:lvl>
+    <w:lvl w:ilvl="6" w:tplc="04090001" w:tentative="1">
+      <w:start w:val="1"/>
+      <w:numFmt w:val="bullet"/>
+      <w:lvlText w:val=""/>
+      <w:lvlJc w:val="left"/>
+      <w:pPr>
+        <w:ind w:left="4680" w:hanging="360"/>
+      </w:pPr>
+      <w:rPr>
+        <w:rFonts w:ascii="Symbol" w:hAnsi="Symbol" w:hint="default"/>
+      </w:rPr>
+    </w:lvl>
+    <w:lvl w:ilvl="7" w:tplc="04090003" w:tentative="1">
+      <w:start w:val="1"/>
+      <w:numFmt w:val="bullet"/>
+      <w:lvlText w:val="o"/>
+      <w:lvlJc w:val="left"/>
+      <w:pPr>
+        <w:ind w:left="5400" w:hanging="360"/>
+      </w:pPr>
+      <w:rPr>
+        <w:rFonts w:ascii="Courier New" w:hAnsi="Courier New" w:cs="Courier New" w:hint="default"/>
+      </w:rPr>
+    </w:lvl>
+    <w:lvl w:ilvl="8" w:tplc="04090005" w:tentative="1">
+      <w:start w:val="1"/>
+      <w:numFmt w:val="bullet"/>
+      <w:lvlText w:val=""/>
+      <w:lvlJc w:val="left"/>
+      <w:pPr>
+        <w:ind w:left="6120" w:hanging="360"/>
+      </w:pPr>
+      <w:rPr>
+        <w:rFonts w:ascii="Wingdings" w:hAnsi="Wingdings" w:hint="default"/>
+      </w:rPr>
+    </w:lvl>
+  </w:abstractNum>
+  <w:abstractNum w:abstractNumId="38" w15:restartNumberingAfterBreak="0">
     <w:nsid w:val="624A03F1"/>
     <w:multiLevelType w:val="multilevel"/>
     <w:tmpl w:val="ED84A936"/>
@@ -24030,7 +25942,7 @@
       </w:rPr>
     </w:lvl>
   </w:abstractNum>
-  <w:abstractNum w:abstractNumId="32" w15:restartNumberingAfterBreak="0">
+  <w:abstractNum w:abstractNumId="39" w15:restartNumberingAfterBreak="0">
     <w:nsid w:val="628973B2"/>
     <w:multiLevelType w:val="hybridMultilevel"/>
     <w:tmpl w:val="393AE954"/>
@@ -24119,7 +26031,120 @@
       </w:pPr>
     </w:lvl>
   </w:abstractNum>
-  <w:abstractNum w:abstractNumId="33" w15:restartNumberingAfterBreak="0">
+  <w:abstractNum w:abstractNumId="40" w15:restartNumberingAfterBreak="0">
+    <w:nsid w:val="6CA3721C"/>
+    <w:multiLevelType w:val="hybridMultilevel"/>
+    <w:tmpl w:val="B3C2C466"/>
+    <w:lvl w:ilvl="0" w:tplc="0409000B">
+      <w:start w:val="1"/>
+      <w:numFmt w:val="bullet"/>
+      <w:lvlText w:val=""/>
+      <w:lvlJc w:val="left"/>
+      <w:pPr>
+        <w:ind w:left="360" w:hanging="360"/>
+      </w:pPr>
+      <w:rPr>
+        <w:rFonts w:ascii="Wingdings" w:hAnsi="Wingdings" w:hint="default"/>
+      </w:rPr>
+    </w:lvl>
+    <w:lvl w:ilvl="1" w:tplc="04090003" w:tentative="1">
+      <w:start w:val="1"/>
+      <w:numFmt w:val="bullet"/>
+      <w:lvlText w:val="o"/>
+      <w:lvlJc w:val="left"/>
+      <w:pPr>
+        <w:ind w:left="1080" w:hanging="360"/>
+      </w:pPr>
+      <w:rPr>
+        <w:rFonts w:ascii="Courier New" w:hAnsi="Courier New" w:cs="Courier New" w:hint="default"/>
+      </w:rPr>
+    </w:lvl>
+    <w:lvl w:ilvl="2" w:tplc="04090005" w:tentative="1">
+      <w:start w:val="1"/>
+      <w:numFmt w:val="bullet"/>
+      <w:lvlText w:val=""/>
+      <w:lvlJc w:val="left"/>
+      <w:pPr>
+        <w:ind w:left="1800" w:hanging="360"/>
+      </w:pPr>
+      <w:rPr>
+        <w:rFonts w:ascii="Wingdings" w:hAnsi="Wingdings" w:hint="default"/>
+      </w:rPr>
+    </w:lvl>
+    <w:lvl w:ilvl="3" w:tplc="04090001" w:tentative="1">
+      <w:start w:val="1"/>
+      <w:numFmt w:val="bullet"/>
+      <w:lvlText w:val=""/>
+      <w:lvlJc w:val="left"/>
+      <w:pPr>
+        <w:ind w:left="2520" w:hanging="360"/>
+      </w:pPr>
+      <w:rPr>
+        <w:rFonts w:ascii="Symbol" w:hAnsi="Symbol" w:hint="default"/>
+      </w:rPr>
+    </w:lvl>
+    <w:lvl w:ilvl="4" w:tplc="04090003" w:tentative="1">
+      <w:start w:val="1"/>
+      <w:numFmt w:val="bullet"/>
+      <w:lvlText w:val="o"/>
+      <w:lvlJc w:val="left"/>
+      <w:pPr>
+        <w:ind w:left="3240" w:hanging="360"/>
+      </w:pPr>
+      <w:rPr>
+        <w:rFonts w:ascii="Courier New" w:hAnsi="Courier New" w:cs="Courier New" w:hint="default"/>
+      </w:rPr>
+    </w:lvl>
+    <w:lvl w:ilvl="5" w:tplc="04090005" w:tentative="1">
+      <w:start w:val="1"/>
+      <w:numFmt w:val="bullet"/>
+      <w:lvlText w:val=""/>
+      <w:lvlJc w:val="left"/>
+      <w:pPr>
+        <w:ind w:left="3960" w:hanging="360"/>
+      </w:pPr>
+      <w:rPr>
+        <w:rFonts w:ascii="Wingdings" w:hAnsi="Wingdings" w:hint="default"/>
+      </w:rPr>
+    </w:lvl>
+    <w:lvl w:ilvl="6" w:tplc="04090001" w:tentative="1">
+      <w:start w:val="1"/>
+      <w:numFmt w:val="bullet"/>
+      <w:lvlText w:val=""/>
+      <w:lvlJc w:val="left"/>
+      <w:pPr>
+        <w:ind w:left="4680" w:hanging="360"/>
+      </w:pPr>
+      <w:rPr>
+        <w:rFonts w:ascii="Symbol" w:hAnsi="Symbol" w:hint="default"/>
+      </w:rPr>
+    </w:lvl>
+    <w:lvl w:ilvl="7" w:tplc="04090003" w:tentative="1">
+      <w:start w:val="1"/>
+      <w:numFmt w:val="bullet"/>
+      <w:lvlText w:val="o"/>
+      <w:lvlJc w:val="left"/>
+      <w:pPr>
+        <w:ind w:left="5400" w:hanging="360"/>
+      </w:pPr>
+      <w:rPr>
+        <w:rFonts w:ascii="Courier New" w:hAnsi="Courier New" w:cs="Courier New" w:hint="default"/>
+      </w:rPr>
+    </w:lvl>
+    <w:lvl w:ilvl="8" w:tplc="04090005" w:tentative="1">
+      <w:start w:val="1"/>
+      <w:numFmt w:val="bullet"/>
+      <w:lvlText w:val=""/>
+      <w:lvlJc w:val="left"/>
+      <w:pPr>
+        <w:ind w:left="6120" w:hanging="360"/>
+      </w:pPr>
+      <w:rPr>
+        <w:rFonts w:ascii="Wingdings" w:hAnsi="Wingdings" w:hint="default"/>
+      </w:rPr>
+    </w:lvl>
+  </w:abstractNum>
+  <w:abstractNum w:abstractNumId="41" w15:restartNumberingAfterBreak="0">
     <w:nsid w:val="6CB7046B"/>
     <w:multiLevelType w:val="multilevel"/>
     <w:tmpl w:val="783C346A"/>
@@ -24232,7 +26257,7 @@
       </w:rPr>
     </w:lvl>
   </w:abstractNum>
-  <w:abstractNum w:abstractNumId="34" w15:restartNumberingAfterBreak="0">
+  <w:abstractNum w:abstractNumId="42" w15:restartNumberingAfterBreak="0">
     <w:nsid w:val="6EE761C6"/>
     <w:multiLevelType w:val="multilevel"/>
     <w:tmpl w:val="8B9C577C"/>
@@ -24352,7 +26377,7 @@
       </w:rPr>
     </w:lvl>
   </w:abstractNum>
-  <w:abstractNum w:abstractNumId="35" w15:restartNumberingAfterBreak="0">
+  <w:abstractNum w:abstractNumId="43" w15:restartNumberingAfterBreak="0">
     <w:nsid w:val="72AF0144"/>
     <w:multiLevelType w:val="hybridMultilevel"/>
     <w:tmpl w:val="688AD1CA"/>
@@ -24466,7 +26491,7 @@
       </w:rPr>
     </w:lvl>
   </w:abstractNum>
-  <w:abstractNum w:abstractNumId="36" w15:restartNumberingAfterBreak="0">
+  <w:abstractNum w:abstractNumId="44" w15:restartNumberingAfterBreak="0">
     <w:nsid w:val="731966BD"/>
     <w:multiLevelType w:val="multilevel"/>
     <w:tmpl w:val="4B684B36"/>
@@ -24615,7 +26640,7 @@
       </w:rPr>
     </w:lvl>
   </w:abstractNum>
-  <w:abstractNum w:abstractNumId="37" w15:restartNumberingAfterBreak="0">
+  <w:abstractNum w:abstractNumId="45" w15:restartNumberingAfterBreak="0">
     <w:nsid w:val="750641D0"/>
     <w:multiLevelType w:val="hybridMultilevel"/>
     <w:tmpl w:val="0AA830E6"/>
@@ -24729,7 +26754,7 @@
       </w:rPr>
     </w:lvl>
   </w:abstractNum>
-  <w:abstractNum w:abstractNumId="38" w15:restartNumberingAfterBreak="0">
+  <w:abstractNum w:abstractNumId="46" w15:restartNumberingAfterBreak="0">
     <w:nsid w:val="7AF27AF6"/>
     <w:multiLevelType w:val="hybridMultilevel"/>
     <w:tmpl w:val="F440E93A"/>
@@ -24816,121 +26841,145 @@
     </w:lvl>
   </w:abstractNum>
   <w:num w:numId="1">
-    <w:abstractNumId w:val="3"/>
+    <w:abstractNumId w:val="4"/>
   </w:num>
   <w:num w:numId="2">
+    <w:abstractNumId w:val="29"/>
+  </w:num>
+  <w:num w:numId="3">
+    <w:abstractNumId w:val="30"/>
+  </w:num>
+  <w:num w:numId="4">
+    <w:abstractNumId w:val="39"/>
+  </w:num>
+  <w:num w:numId="5">
+    <w:abstractNumId w:val="28"/>
+  </w:num>
+  <w:num w:numId="6">
+    <w:abstractNumId w:val="42"/>
+  </w:num>
+  <w:num w:numId="7">
+    <w:abstractNumId w:val="13"/>
+  </w:num>
+  <w:num w:numId="8">
+    <w:abstractNumId w:val="12"/>
+  </w:num>
+  <w:num w:numId="9">
+    <w:abstractNumId w:val="19"/>
+  </w:num>
+  <w:num w:numId="10">
+    <w:abstractNumId w:val="15"/>
+  </w:num>
+  <w:num w:numId="11">
+    <w:abstractNumId w:val="21"/>
+  </w:num>
+  <w:num w:numId="12">
+    <w:abstractNumId w:val="2"/>
+  </w:num>
+  <w:num w:numId="13">
+    <w:abstractNumId w:val="32"/>
+  </w:num>
+  <w:num w:numId="14">
+    <w:abstractNumId w:val="34"/>
+  </w:num>
+  <w:num w:numId="15">
+    <w:abstractNumId w:val="16"/>
+  </w:num>
+  <w:num w:numId="16">
     <w:abstractNumId w:val="25"/>
   </w:num>
-  <w:num w:numId="3">
+  <w:num w:numId="17">
+    <w:abstractNumId w:val="7"/>
+  </w:num>
+  <w:num w:numId="18">
+    <w:abstractNumId w:val="17"/>
+  </w:num>
+  <w:num w:numId="19">
+    <w:abstractNumId w:val="41"/>
+  </w:num>
+  <w:num w:numId="20">
+    <w:abstractNumId w:val="10"/>
+  </w:num>
+  <w:num w:numId="21">
+    <w:abstractNumId w:val="43"/>
+  </w:num>
+  <w:num w:numId="22">
+    <w:abstractNumId w:val="22"/>
+  </w:num>
+  <w:num w:numId="23">
+    <w:abstractNumId w:val="46"/>
+  </w:num>
+  <w:num w:numId="24">
+    <w:abstractNumId w:val="31"/>
+  </w:num>
+  <w:num w:numId="25">
+    <w:abstractNumId w:val="9"/>
+  </w:num>
+  <w:num w:numId="26">
+    <w:abstractNumId w:val="8"/>
+  </w:num>
+  <w:num w:numId="27">
+    <w:abstractNumId w:val="23"/>
+  </w:num>
+  <w:num w:numId="28">
+    <w:abstractNumId w:val="35"/>
+  </w:num>
+  <w:num w:numId="29">
+    <w:abstractNumId w:val="38"/>
+  </w:num>
+  <w:num w:numId="30">
     <w:abstractNumId w:val="26"/>
   </w:num>
-  <w:num w:numId="4">
-    <w:abstractNumId w:val="32"/>
-  </w:num>
-  <w:num w:numId="5">
-    <w:abstractNumId w:val="24"/>
-  </w:num>
-  <w:num w:numId="6">
-    <w:abstractNumId w:val="34"/>
-  </w:num>
-  <w:num w:numId="7">
-    <w:abstractNumId w:val="9"/>
-  </w:num>
-  <w:num w:numId="8">
-    <w:abstractNumId w:val="8"/>
-  </w:num>
-  <w:num w:numId="9">
-    <w:abstractNumId w:val="15"/>
-  </w:num>
-  <w:num w:numId="10">
-    <w:abstractNumId w:val="11"/>
-  </w:num>
-  <w:num w:numId="11">
-    <w:abstractNumId w:val="17"/>
-  </w:num>
-  <w:num w:numId="12">
-    <w:abstractNumId w:val="1"/>
-  </w:num>
-  <w:num w:numId="13">
-    <w:abstractNumId w:val="28"/>
-  </w:num>
-  <w:num w:numId="14">
-    <w:abstractNumId w:val="29"/>
-  </w:num>
-  <w:num w:numId="15">
-    <w:abstractNumId w:val="12"/>
-  </w:num>
-  <w:num w:numId="16">
-    <w:abstractNumId w:val="21"/>
-  </w:num>
-  <w:num w:numId="17">
-    <w:abstractNumId w:val="4"/>
-  </w:num>
-  <w:num w:numId="18">
-    <w:abstractNumId w:val="13"/>
-  </w:num>
-  <w:num w:numId="19">
-    <w:abstractNumId w:val="33"/>
-  </w:num>
-  <w:num w:numId="20">
-    <w:abstractNumId w:val="7"/>
-  </w:num>
-  <w:num w:numId="21">
-    <w:abstractNumId w:val="35"/>
-  </w:num>
-  <w:num w:numId="22">
-    <w:abstractNumId w:val="18"/>
-  </w:num>
-  <w:num w:numId="23">
-    <w:abstractNumId w:val="38"/>
-  </w:num>
-  <w:num w:numId="24">
-    <w:abstractNumId w:val="27"/>
-  </w:num>
-  <w:num w:numId="25">
-    <w:abstractNumId w:val="6"/>
-  </w:num>
-  <w:num w:numId="26">
-    <w:abstractNumId w:val="5"/>
-  </w:num>
-  <w:num w:numId="27">
-    <w:abstractNumId w:val="19"/>
-  </w:num>
-  <w:num w:numId="28">
-    <w:abstractNumId w:val="30"/>
-  </w:num>
-  <w:num w:numId="29">
-    <w:abstractNumId w:val="31"/>
-  </w:num>
-  <w:num w:numId="30">
-    <w:abstractNumId w:val="22"/>
-  </w:num>
   <w:num w:numId="31">
-    <w:abstractNumId w:val="36"/>
+    <w:abstractNumId w:val="44"/>
   </w:num>
   <w:num w:numId="32">
     <w:abstractNumId w:val="0"/>
   </w:num>
   <w:num w:numId="33">
-    <w:abstractNumId w:val="16"/>
+    <w:abstractNumId w:val="20"/>
   </w:num>
   <w:num w:numId="34">
-    <w:abstractNumId w:val="10"/>
+    <w:abstractNumId w:val="14"/>
   </w:num>
   <w:num w:numId="35">
-    <w:abstractNumId w:val="2"/>
+    <w:abstractNumId w:val="3"/>
   </w:num>
   <w:num w:numId="36">
-    <w:abstractNumId w:val="20"/>
+    <w:abstractNumId w:val="24"/>
   </w:num>
   <w:num w:numId="37">
-    <w:abstractNumId w:val="23"/>
+    <w:abstractNumId w:val="27"/>
   </w:num>
   <w:num w:numId="38">
-    <w:abstractNumId w:val="14"/>
+    <w:abstractNumId w:val="18"/>
   </w:num>
   <w:num w:numId="39">
+    <w:abstractNumId w:val="45"/>
+  </w:num>
+  <w:num w:numId="40">
+    <w:abstractNumId w:val="6"/>
+  </w:num>
+  <w:num w:numId="41">
+    <w:abstractNumId w:val="11"/>
+  </w:num>
+  <w:num w:numId="42">
     <w:abstractNumId w:val="37"/>
+  </w:num>
+  <w:num w:numId="43">
+    <w:abstractNumId w:val="5"/>
+  </w:num>
+  <w:num w:numId="44">
+    <w:abstractNumId w:val="36"/>
+  </w:num>
+  <w:num w:numId="45">
+    <w:abstractNumId w:val="33"/>
+  </w:num>
+  <w:num w:numId="46">
+    <w:abstractNumId w:val="40"/>
+  </w:num>
+  <w:num w:numId="47">
+    <w:abstractNumId w:val="1"/>
   </w:num>
 </w:numbering>
 </file>
@@ -25873,6 +27922,23 @@
       <w:lang w:val="fr-CM"/>
     </w:rPr>
   </w:style>
+  <w:style w:type="paragraph" w:styleId="NormalWeb">
+    <w:name w:val="Normal (Web)"/>
+    <w:basedOn w:val="Normal"/>
+    <w:uiPriority w:val="99"/>
+    <w:semiHidden/>
+    <w:unhideWhenUsed/>
+    <w:rsid w:val="00001AB1"/>
+    <w:pPr>
+      <w:spacing w:before="100" w:beforeAutospacing="1" w:after="100" w:afterAutospacing="1" w:line="240" w:lineRule="auto"/>
+    </w:pPr>
+    <w:rPr>
+      <w:rFonts w:ascii="Times New Roman" w:eastAsia="Times New Roman" w:hAnsi="Times New Roman" w:cs="Times New Roman"/>
+      <w:sz w:val="24"/>
+      <w:szCs w:val="24"/>
+      <w:lang w:val="en-US"/>
+    </w:rPr>
+  </w:style>
 </w:styles>
 </file>
 
@@ -26004,10 +28070,12 @@
     <w:rsid w:val="003304E6"/>
     <w:rsid w:val="0041484D"/>
     <w:rsid w:val="0049731D"/>
+    <w:rsid w:val="00593CC7"/>
     <w:rsid w:val="005D46F8"/>
     <w:rsid w:val="0068109C"/>
     <w:rsid w:val="007B4B39"/>
     <w:rsid w:val="008E2426"/>
+    <w:rsid w:val="00925680"/>
     <w:rsid w:val="00926170"/>
     <w:rsid w:val="0097255C"/>
     <w:rsid w:val="00A17F42"/>
@@ -26018,6 +28086,7 @@
     <w:rsid w:val="00E46097"/>
     <w:rsid w:val="00EA7CBD"/>
     <w:rsid w:val="00F3336A"/>
+    <w:rsid w:val="00F748F2"/>
     <w:rsid w:val="00F9469F"/>
     <w:rsid w:val="00FE11E3"/>
   </w:rsids>
@@ -26753,7 +28822,7 @@
 </file>
 
 <file path=customXml/itemProps1.xml><?xml version="1.0" encoding="utf-8"?>
-<ds:datastoreItem xmlns:ds="http://schemas.openxmlformats.org/officeDocument/2006/customXml" ds:itemID="{4EECCBA2-6A33-40D5-BB89-F63AF1D4AA4D}">
+<ds:datastoreItem xmlns:ds="http://schemas.openxmlformats.org/officeDocument/2006/customXml" ds:itemID="{593AA3F6-9F96-42DC-AC6F-EEE8AF63A92A}">
   <ds:schemaRefs>
     <ds:schemaRef ds:uri="http://schemas.openxmlformats.org/officeDocument/2006/bibliography"/>
   </ds:schemaRefs>

</xml_diff>

<commit_message>
Chapitre 2 okay, début recherches datas
</commit_message>
<xml_diff>
--- a/mémo_rapport.docx
+++ b/mémo_rapport.docx
@@ -1087,6 +1087,32 @@
         </w:rPr>
         <w:t> :</w:t>
       </w:r>
+    </w:p>
+    <w:p>
+      <w:pPr>
+        <w:rPr>
+          <w:rFonts w:ascii="Cambria Math" w:hAnsi="Cambria Math"/>
+          <w:sz w:val="24"/>
+          <w:szCs w:val="24"/>
+        </w:rPr>
+      </w:pPr>
+      <w:r>
+        <w:rPr>
+          <w:rFonts w:ascii="Cambria Math" w:hAnsi="Cambria Math"/>
+          <w:sz w:val="24"/>
+          <w:szCs w:val="24"/>
+        </w:rPr>
+        <w:t>SARL :</w:t>
+      </w:r>
+    </w:p>
+    <w:p>
+      <w:pPr>
+        <w:rPr>
+          <w:rFonts w:ascii="Cambria Math" w:hAnsi="Cambria Math"/>
+          <w:sz w:val="24"/>
+          <w:szCs w:val="24"/>
+        </w:rPr>
+      </w:pPr>
       <w:r>
         <w:rPr>
           <w:rFonts w:ascii="Cambria Math" w:hAnsi="Cambria Math"/>
@@ -4241,7 +4267,21 @@
         <w:rPr>
           <w:rFonts w:ascii="Cambria" w:hAnsi="Cambria"/>
         </w:rPr>
-        <w:t>Ainsi, cette étude s’inscrit dans une dynamique scientifique visant à produire de la connaissance sur :</w:t>
+        <w:t xml:space="preserve">Ainsi, cette étude s’inscrit dans une dynamique scientifique visant à produire </w:t>
+      </w:r>
+      <w:proofErr w:type="gramStart"/>
+      <w:r>
+        <w:rPr>
+          <w:rFonts w:ascii="Cambria" w:hAnsi="Cambria"/>
+        </w:rPr>
+        <w:t>de la connaissance sur</w:t>
+      </w:r>
+      <w:proofErr w:type="gramEnd"/>
+      <w:r>
+        <w:rPr>
+          <w:rFonts w:ascii="Cambria" w:hAnsi="Cambria"/>
+        </w:rPr>
+        <w:t xml:space="preserve"> :</w:t>
       </w:r>
     </w:p>
     <w:p>
@@ -5227,14 +5267,12 @@
         </w:rPr>
         <w:t xml:space="preserve"> pour le traitement prédictif (Python via des APIs, ou intégration avec des services comme </w:t>
       </w:r>
-      <w:proofErr w:type="spellStart"/>
       <w:r>
         <w:rPr>
           <w:rFonts w:ascii="Cambria" w:hAnsi="Cambria"/>
         </w:rPr>
         <w:t>Hugging</w:t>
       </w:r>
-      <w:proofErr w:type="spellEnd"/>
       <w:r>
         <w:rPr>
           <w:rFonts w:ascii="Cambria" w:hAnsi="Cambria"/>
@@ -11761,6 +11799,168 @@
     </w:p>
     <w:p>
       <w:pPr>
+        <w:pStyle w:val="Paragraphedeliste"/>
+        <w:numPr>
+          <w:ilvl w:val="0"/>
+          <w:numId w:val="30"/>
+        </w:numPr>
+        <w:jc w:val="both"/>
+        <w:rPr>
+          <w:rFonts w:ascii="Cambria" w:hAnsi="Cambria"/>
+        </w:rPr>
+      </w:pPr>
+      <w:r>
+        <w:rPr>
+          <w:rFonts w:ascii="Cambria" w:hAnsi="Cambria"/>
+          <w:b/>
+        </w:rPr>
+        <w:lastRenderedPageBreak/>
+        <w:t>Pour la prédiction</w:t>
+      </w:r>
+      <w:r>
+        <w:rPr>
+          <w:rFonts w:ascii="Cambria" w:hAnsi="Cambria"/>
+        </w:rPr>
+        <w:t xml:space="preserve"> : les variables historiques issues des bases de données hospitalières (nombre d’entrées, type de pathologies, durée moyenne de séjour, charges financières) servent à en</w:t>
+      </w:r>
+      <w:r>
+        <w:rPr>
+          <w:rFonts w:ascii="Cambria" w:hAnsi="Cambria"/>
+        </w:rPr>
+        <w:t>traîner des modèles de M</w:t>
+      </w:r>
+      <w:r>
+        <w:rPr>
+          <w:rFonts w:ascii="Cambria" w:hAnsi="Cambria"/>
+        </w:rPr>
+        <w:t>achine</w:t>
+      </w:r>
+      <w:r>
+        <w:rPr>
+          <w:rFonts w:ascii="Cambria" w:hAnsi="Cambria"/>
+        </w:rPr>
+        <w:t>/Deep</w:t>
+      </w:r>
+      <w:r>
+        <w:rPr>
+          <w:rFonts w:ascii="Cambria" w:hAnsi="Cambria"/>
+        </w:rPr>
+        <w:t xml:space="preserve"> L</w:t>
+      </w:r>
+      <w:r>
+        <w:rPr>
+          <w:rFonts w:ascii="Cambria" w:hAnsi="Cambria"/>
+        </w:rPr>
+        <w:t>earning capables de prédire l’évolution de certains indicateurs (afflux de patients, consommation de ressources, etc.).</w:t>
+      </w:r>
+    </w:p>
+    <w:p>
+      <w:pPr>
+        <w:pStyle w:val="Paragraphedeliste"/>
+        <w:ind w:left="501"/>
+        <w:jc w:val="both"/>
+        <w:rPr>
+          <w:rFonts w:ascii="Cambria" w:hAnsi="Cambria"/>
+        </w:rPr>
+      </w:pPr>
+    </w:p>
+    <w:p>
+      <w:pPr>
+        <w:pStyle w:val="Paragraphedeliste"/>
+        <w:numPr>
+          <w:ilvl w:val="0"/>
+          <w:numId w:val="30"/>
+        </w:numPr>
+        <w:jc w:val="both"/>
+        <w:rPr>
+          <w:rFonts w:ascii="Cambria" w:hAnsi="Cambria"/>
+        </w:rPr>
+      </w:pPr>
+      <w:r>
+        <w:rPr>
+          <w:rFonts w:ascii="Cambria" w:hAnsi="Cambria"/>
+          <w:b/>
+        </w:rPr>
+        <w:t>Pour la visualisation</w:t>
+      </w:r>
+      <w:r>
+        <w:rPr>
+          <w:rFonts w:ascii="Cambria" w:hAnsi="Cambria"/>
+        </w:rPr>
+        <w:t xml:space="preserve"> : les variables sont agrégées et représentées sous forme de tableaux de bord interactifs. Ces visualisations permettent aux décideurs hospitaliers de suivre en temps réel les performances et d’anticiper les besoins en ressources humaines, matérielles ou financières.</w:t>
+      </w:r>
+    </w:p>
+    <w:p>
+      <w:pPr>
+        <w:pStyle w:val="Paragraphedeliste"/>
+        <w:ind w:left="501"/>
+        <w:jc w:val="both"/>
+        <w:rPr>
+          <w:rFonts w:ascii="Cambria" w:hAnsi="Cambria"/>
+        </w:rPr>
+      </w:pPr>
+    </w:p>
+    <w:p>
+      <w:pPr>
+        <w:pStyle w:val="Paragraphedeliste"/>
+        <w:numPr>
+          <w:ilvl w:val="0"/>
+          <w:numId w:val="30"/>
+        </w:numPr>
+        <w:jc w:val="both"/>
+        <w:rPr>
+          <w:rFonts w:ascii="Cambria" w:hAnsi="Cambria"/>
+        </w:rPr>
+      </w:pPr>
+      <w:r>
+        <w:rPr>
+          <w:rFonts w:ascii="Cambria" w:hAnsi="Cambria"/>
+          <w:b/>
+        </w:rPr>
+        <w:t>Pour l’assistance intelligente</w:t>
+      </w:r>
+      <w:r>
+        <w:rPr>
+          <w:rFonts w:ascii="Cambria" w:hAnsi="Cambria"/>
+        </w:rPr>
+        <w:t xml:space="preserve"> : le module de chatbot intégré dans l’ERP pour guider les utilisateurs</w:t>
+      </w:r>
+      <w:r>
+        <w:rPr>
+          <w:rFonts w:ascii="Cambria" w:hAnsi="Cambria"/>
+        </w:rPr>
+        <w:t xml:space="preserve"> se fondera sur les informations décrites dans la documentation</w:t>
+      </w:r>
+      <w:r>
+        <w:rPr>
+          <w:rFonts w:ascii="Cambria" w:hAnsi="Cambria"/>
+        </w:rPr>
+        <w:t xml:space="preserve">. Par exemple, en fonction du </w:t>
+      </w:r>
+      <w:r>
+        <w:rPr>
+          <w:rFonts w:ascii="Cambria" w:hAnsi="Cambria"/>
+        </w:rPr>
+        <w:t xml:space="preserve">besoin ou de l’opération que veut effectuer l’utilisateur, </w:t>
+      </w:r>
+      <w:r>
+        <w:rPr>
+          <w:rFonts w:ascii="Cambria" w:hAnsi="Cambria"/>
+        </w:rPr>
+        <w:t>le système propose des recommandations adaptées et facilite la navigation dans l’application.</w:t>
+      </w:r>
+    </w:p>
+    <w:p>
+      <w:pPr>
+        <w:spacing w:after="0"/>
+        <w:jc w:val="both"/>
+        <w:rPr>
+          <w:rFonts w:ascii="Cambria" w:hAnsi="Cambria"/>
+        </w:rPr>
+      </w:pPr>
+    </w:p>
+    <w:p>
+      <w:pPr>
         <w:pStyle w:val="Titre2"/>
         <w:numPr>
           <w:ilvl w:val="1"/>
@@ -11779,7 +11979,6 @@
           <w:b/>
           <w:color w:val="auto"/>
         </w:rPr>
-        <w:lastRenderedPageBreak/>
         <w:t>ÉCHANTILLONNAGE ET OUTILS DE L’ÉTUDE</w:t>
       </w:r>
       <w:bookmarkEnd w:id="51"/>
@@ -11818,6 +12017,195 @@
     </w:p>
     <w:p>
       <w:pPr>
+        <w:spacing w:after="0"/>
+        <w:jc w:val="both"/>
+        <w:rPr>
+          <w:rFonts w:ascii="Cambria" w:hAnsi="Cambria"/>
+          <w:sz w:val="10"/>
+        </w:rPr>
+      </w:pPr>
+    </w:p>
+    <w:p>
+      <w:pPr>
+        <w:jc w:val="both"/>
+        <w:rPr>
+          <w:rFonts w:ascii="Cambria" w:hAnsi="Cambria"/>
+        </w:rPr>
+      </w:pPr>
+      <w:r>
+        <w:rPr>
+          <w:rFonts w:ascii="Cambria" w:hAnsi="Cambria"/>
+        </w:rPr>
+        <w:t>Dans le cadre de cette recherche,</w:t>
+      </w:r>
+      <w:r>
+        <w:rPr>
+          <w:rFonts w:ascii="Cambria" w:hAnsi="Cambria"/>
+        </w:rPr>
+        <w:t xml:space="preserve"> </w:t>
+      </w:r>
+      <w:r>
+        <w:rPr>
+          <w:rFonts w:ascii="Cambria" w:hAnsi="Cambria"/>
+        </w:rPr>
+        <w:t>étant donné le fait que l’ERP Uptiimum soit encore en cours de conception et que sa base de donnée soit vide</w:t>
+      </w:r>
+      <w:r>
+        <w:rPr>
+          <w:rFonts w:ascii="Cambria" w:hAnsi="Cambria"/>
+        </w:rPr>
+        <w:t>,</w:t>
+      </w:r>
+      <w:r>
+        <w:rPr>
+          <w:rFonts w:ascii="Cambria" w:hAnsi="Cambria"/>
+        </w:rPr>
+        <w:t xml:space="preserve"> </w:t>
+      </w:r>
+      <w:r>
+        <w:rPr>
+          <w:rFonts w:ascii="Cambria" w:hAnsi="Cambria"/>
+        </w:rPr>
+        <w:t>l’échantillon sera</w:t>
+      </w:r>
+      <w:r>
+        <w:rPr>
+          <w:rFonts w:ascii="Cambria" w:hAnsi="Cambria"/>
+        </w:rPr>
+        <w:t xml:space="preserve"> constitué </w:t>
+      </w:r>
+      <w:r>
+        <w:rPr>
+          <w:rFonts w:ascii="Cambria" w:hAnsi="Cambria"/>
+        </w:rPr>
+        <w:t xml:space="preserve">en partie de données fictives suivant les contraintes et </w:t>
+      </w:r>
+      <w:r>
+        <w:rPr>
+          <w:rFonts w:ascii="Cambria" w:hAnsi="Cambria"/>
+        </w:rPr>
+        <w:t>la structure</w:t>
+      </w:r>
+      <w:r>
+        <w:rPr>
+          <w:rFonts w:ascii="Cambria" w:hAnsi="Cambria"/>
+        </w:rPr>
+        <w:t xml:space="preserve"> de la base de donnée utilisée par l’ERP</w:t>
+      </w:r>
+      <w:r>
+        <w:rPr>
+          <w:rFonts w:ascii="Cambria" w:hAnsi="Cambria"/>
+        </w:rPr>
+        <w:t>,</w:t>
+      </w:r>
+      <w:r>
+        <w:rPr>
+          <w:rFonts w:ascii="Cambria" w:hAnsi="Cambria"/>
+        </w:rPr>
+        <w:t xml:space="preserve"> et de tests effectués par les testeurs de la solution. De ce fait, on peut donc compter dans l’échantillon</w:t>
+      </w:r>
+      <w:r>
+        <w:rPr>
+          <w:rFonts w:ascii="Cambria" w:hAnsi="Cambria"/>
+        </w:rPr>
+        <w:t xml:space="preserve"> :</w:t>
+      </w:r>
+    </w:p>
+    <w:p>
+      <w:pPr>
+        <w:pStyle w:val="Paragraphedeliste"/>
+        <w:numPr>
+          <w:ilvl w:val="0"/>
+          <w:numId w:val="31"/>
+        </w:numPr>
+        <w:jc w:val="both"/>
+        <w:rPr>
+          <w:rFonts w:ascii="Cambria" w:hAnsi="Cambria"/>
+        </w:rPr>
+      </w:pPr>
+      <w:r>
+        <w:rPr>
+          <w:rFonts w:ascii="Cambria" w:hAnsi="Cambria"/>
+        </w:rPr>
+        <w:t>Des données hospitalières</w:t>
+      </w:r>
+      <w:r>
+        <w:rPr>
+          <w:rFonts w:ascii="Cambria" w:hAnsi="Cambria"/>
+        </w:rPr>
+        <w:t xml:space="preserve"> fictives</w:t>
+      </w:r>
+      <w:r>
+        <w:rPr>
+          <w:rFonts w:ascii="Cambria" w:hAnsi="Cambria"/>
+        </w:rPr>
+        <w:t>, telles que les dossiers patients, les données administratives, les rapports financiers et les statistiques de fréquentation. Ces données serviront de base pour l’entraînement et l’évaluation des modèles d’intelligence artificielle.</w:t>
+      </w:r>
+    </w:p>
+    <w:p>
+      <w:pPr>
+        <w:pStyle w:val="Paragraphedeliste"/>
+        <w:numPr>
+          <w:ilvl w:val="0"/>
+          <w:numId w:val="31"/>
+        </w:numPr>
+        <w:jc w:val="both"/>
+        <w:rPr>
+          <w:rFonts w:ascii="Cambria" w:hAnsi="Cambria"/>
+        </w:rPr>
+      </w:pPr>
+      <w:r>
+        <w:rPr>
+          <w:rFonts w:ascii="Cambria" w:hAnsi="Cambria"/>
+        </w:rPr>
+        <w:t>Des utilisateurs de l’ERP (</w:t>
+      </w:r>
+      <w:r>
+        <w:rPr>
+          <w:rFonts w:ascii="Cambria" w:hAnsi="Cambria"/>
+        </w:rPr>
+        <w:t xml:space="preserve">testeurs </w:t>
+      </w:r>
+      <w:r>
+        <w:rPr>
+          <w:rFonts w:ascii="Cambria" w:hAnsi="Cambria"/>
+        </w:rPr>
+        <w:t>ayant</w:t>
+      </w:r>
+      <w:r>
+        <w:rPr>
+          <w:rFonts w:ascii="Cambria" w:hAnsi="Cambria"/>
+        </w:rPr>
+        <w:t xml:space="preserve"> les rôles de </w:t>
+      </w:r>
+      <w:r>
+        <w:rPr>
+          <w:rFonts w:ascii="Cambria" w:hAnsi="Cambria"/>
+        </w:rPr>
+        <w:t>médecins, gestionnaires, infirmiers, personnel administratif) qui seront impliqués dans les phases de test du chatbot et des tableaux de bord.</w:t>
+      </w:r>
+    </w:p>
+    <w:p>
+      <w:pPr>
+        <w:pStyle w:val="Paragraphedeliste"/>
+        <w:numPr>
+          <w:ilvl w:val="0"/>
+          <w:numId w:val="31"/>
+        </w:numPr>
+        <w:jc w:val="both"/>
+        <w:rPr>
+          <w:rFonts w:ascii="Cambria" w:hAnsi="Cambria"/>
+        </w:rPr>
+      </w:pPr>
+      <w:r>
+        <w:rPr>
+          <w:rFonts w:ascii="Cambria" w:hAnsi="Cambria"/>
+        </w:rPr>
+        <w:t>Un sous-ensemble ciblé de services hospitaliers (par exemple : service des urgences, service de facturation et service des admissions), choisi en raison de leur importance stratégique dans le fonctionnement global de l’hôpital.</w:t>
+      </w:r>
+    </w:p>
+    <w:p>
+      <w:pPr>
         <w:pStyle w:val="Titre3"/>
         <w:numPr>
           <w:ilvl w:val="2"/>
@@ -11842,6 +12230,2209 @@
     </w:p>
     <w:p>
       <w:pPr>
+        <w:spacing w:after="0"/>
+        <w:jc w:val="both"/>
+        <w:rPr>
+          <w:rFonts w:ascii="Cambria" w:hAnsi="Cambria"/>
+          <w:sz w:val="10"/>
+        </w:rPr>
+      </w:pPr>
+    </w:p>
+    <w:p>
+      <w:pPr>
+        <w:jc w:val="both"/>
+        <w:rPr>
+          <w:rFonts w:ascii="Cambria" w:hAnsi="Cambria"/>
+        </w:rPr>
+      </w:pPr>
+      <w:r>
+        <w:rPr>
+          <w:rFonts w:ascii="Cambria" w:hAnsi="Cambria"/>
+        </w:rPr>
+        <w:t xml:space="preserve">Les outils utilisés dans le cadre de ce projet sont multiples </w:t>
+      </w:r>
+      <w:r>
+        <w:rPr>
+          <w:rFonts w:ascii="Cambria" w:hAnsi="Cambria"/>
+        </w:rPr>
+        <w:t>et sont répartis en trois grands groupe :</w:t>
+      </w:r>
+    </w:p>
+    <w:p>
+      <w:pPr>
+        <w:pStyle w:val="Paragraphedeliste"/>
+        <w:numPr>
+          <w:ilvl w:val="0"/>
+          <w:numId w:val="34"/>
+        </w:numPr>
+        <w:jc w:val="both"/>
+        <w:rPr>
+          <w:rFonts w:ascii="Cambria" w:hAnsi="Cambria"/>
+          <w:b/>
+        </w:rPr>
+      </w:pPr>
+      <w:r>
+        <w:rPr>
+          <w:rFonts w:ascii="Cambria" w:hAnsi="Cambria"/>
+          <w:b/>
+        </w:rPr>
+        <w:t>L</w:t>
+      </w:r>
+      <w:r>
+        <w:rPr>
+          <w:rFonts w:ascii="Cambria" w:hAnsi="Cambria"/>
+          <w:b/>
+        </w:rPr>
+        <w:t xml:space="preserve">es outils de collecte </w:t>
+      </w:r>
+      <w:r>
+        <w:rPr>
+          <w:rFonts w:ascii="Cambria" w:hAnsi="Cambria"/>
+          <w:b/>
+        </w:rPr>
+        <w:t>et de stockage</w:t>
+      </w:r>
+      <w:r>
+        <w:rPr>
+          <w:rFonts w:ascii="Cambria" w:hAnsi="Cambria"/>
+          <w:b/>
+        </w:rPr>
+        <w:t xml:space="preserve"> : </w:t>
+      </w:r>
+      <w:r>
+        <w:rPr>
+          <w:rFonts w:ascii="Cambria" w:hAnsi="Cambria"/>
+        </w:rPr>
+        <w:t>I</w:t>
+      </w:r>
+      <w:r>
+        <w:rPr>
+          <w:rFonts w:ascii="Cambria" w:hAnsi="Cambria"/>
+        </w:rPr>
+        <w:t>ls correspondent aux divers logiciels que nous allons utiliser pour récupérer les données de la BD, effectuer les potentiels nettoyages et les préparer au traitement ou à l’utilisation.</w:t>
+      </w:r>
+    </w:p>
+    <w:p>
+      <w:pPr>
+        <w:pStyle w:val="Paragraphedeliste"/>
+        <w:numPr>
+          <w:ilvl w:val="0"/>
+          <w:numId w:val="34"/>
+        </w:numPr>
+        <w:jc w:val="both"/>
+        <w:rPr>
+          <w:rFonts w:ascii="Cambria" w:hAnsi="Cambria"/>
+          <w:b/>
+        </w:rPr>
+      </w:pPr>
+      <w:r>
+        <w:rPr>
+          <w:rFonts w:ascii="Cambria" w:hAnsi="Cambria"/>
+          <w:b/>
+        </w:rPr>
+        <w:t xml:space="preserve">Les outils de développement et d’intégration : </w:t>
+      </w:r>
+      <w:r>
+        <w:rPr>
+          <w:rFonts w:ascii="Cambria" w:hAnsi="Cambria"/>
+        </w:rPr>
+        <w:t>C’est l’ensemble de tous les logiciels, les classes et les modules que nous utiliserons pour mettre en œuvre la solution qui est proposée pour cet objet d’étude, et l’intégrer de manière effective au sein de l’ERP</w:t>
+      </w:r>
+    </w:p>
+    <w:p>
+      <w:pPr>
+        <w:pStyle w:val="Paragraphedeliste"/>
+        <w:numPr>
+          <w:ilvl w:val="0"/>
+          <w:numId w:val="34"/>
+        </w:numPr>
+        <w:jc w:val="both"/>
+        <w:rPr>
+          <w:rFonts w:ascii="Cambria" w:hAnsi="Cambria"/>
+          <w:b/>
+        </w:rPr>
+      </w:pPr>
+      <w:r>
+        <w:rPr>
+          <w:rFonts w:ascii="Cambria" w:hAnsi="Cambria"/>
+          <w:b/>
+        </w:rPr>
+        <w:t xml:space="preserve">Les outils d’analyse : </w:t>
+      </w:r>
+      <w:r>
+        <w:rPr>
+          <w:rFonts w:ascii="Cambria" w:hAnsi="Cambria"/>
+        </w:rPr>
+        <w:t>Ce sont les outils dont nous ferons usage pendant et après traitement sur les données de l’étude. Il nous d’indicateurs de performances pour les différents traitements menés sur les machines.</w:t>
+      </w:r>
+    </w:p>
+    <w:p>
+      <w:pPr>
+        <w:jc w:val="both"/>
+        <w:rPr>
+          <w:rFonts w:ascii="Cambria" w:hAnsi="Cambria"/>
+        </w:rPr>
+      </w:pPr>
+      <w:r>
+        <w:rPr>
+          <w:rFonts w:ascii="Cambria" w:hAnsi="Cambria"/>
+        </w:rPr>
+        <w:lastRenderedPageBreak/>
+        <w:t>Le tableau suivant présente les différents outils retenus pour cette étude par catégories.</w:t>
+      </w:r>
+    </w:p>
+    <w:p>
+      <w:pPr>
+        <w:pStyle w:val="Lgende"/>
+        <w:keepNext/>
+        <w:spacing w:after="0"/>
+        <w:jc w:val="center"/>
+        <w:rPr>
+          <w:rFonts w:ascii="Cambria" w:hAnsi="Cambria"/>
+          <w:sz w:val="24"/>
+          <w:u w:val="single"/>
+        </w:rPr>
+      </w:pPr>
+      <w:r>
+        <w:rPr>
+          <w:rFonts w:ascii="Cambria" w:hAnsi="Cambria"/>
+          <w:sz w:val="24"/>
+          <w:u w:val="single"/>
+        </w:rPr>
+        <w:t xml:space="preserve">Tableau </w:t>
+      </w:r>
+      <w:r>
+        <w:rPr>
+          <w:rFonts w:ascii="Cambria" w:hAnsi="Cambria"/>
+          <w:sz w:val="24"/>
+          <w:u w:val="single"/>
+        </w:rPr>
+        <w:fldChar w:fldCharType="begin"/>
+      </w:r>
+      <w:r>
+        <w:rPr>
+          <w:rFonts w:ascii="Cambria" w:hAnsi="Cambria"/>
+          <w:sz w:val="24"/>
+          <w:u w:val="single"/>
+        </w:rPr>
+        <w:instrText xml:space="preserve"> SEQ Tableau \* ARABIC </w:instrText>
+      </w:r>
+      <w:r>
+        <w:rPr>
+          <w:rFonts w:ascii="Cambria" w:hAnsi="Cambria"/>
+          <w:sz w:val="24"/>
+          <w:u w:val="single"/>
+        </w:rPr>
+        <w:fldChar w:fldCharType="separate"/>
+      </w:r>
+      <w:r>
+        <w:rPr>
+          <w:rFonts w:ascii="Cambria" w:hAnsi="Cambria"/>
+          <w:noProof/>
+          <w:sz w:val="24"/>
+          <w:u w:val="single"/>
+        </w:rPr>
+        <w:t>1</w:t>
+      </w:r>
+      <w:r>
+        <w:rPr>
+          <w:rFonts w:ascii="Cambria" w:hAnsi="Cambria"/>
+          <w:sz w:val="24"/>
+          <w:u w:val="single"/>
+        </w:rPr>
+        <w:fldChar w:fldCharType="end"/>
+      </w:r>
+      <w:r>
+        <w:rPr>
+          <w:rFonts w:ascii="Cambria" w:hAnsi="Cambria"/>
+          <w:sz w:val="24"/>
+          <w:u w:val="single"/>
+        </w:rPr>
+        <w:t xml:space="preserve"> - Outils de l'étude</w:t>
+      </w:r>
+    </w:p>
+    <w:tbl>
+      <w:tblPr>
+        <w:tblStyle w:val="TableauGrille1Clair-Accentuation6"/>
+        <w:tblW w:w="10137" w:type="dxa"/>
+        <w:tblInd w:w="-64" w:type="dxa"/>
+        <w:tblLook w:val="04A0" w:firstRow="1" w:lastRow="0" w:firstColumn="1" w:lastColumn="0" w:noHBand="0" w:noVBand="1"/>
+      </w:tblPr>
+      <w:tblGrid>
+        <w:gridCol w:w="331"/>
+        <w:gridCol w:w="1581"/>
+        <w:gridCol w:w="3192"/>
+        <w:gridCol w:w="1677"/>
+        <w:gridCol w:w="3356"/>
+      </w:tblGrid>
+      <w:tr>
+        <w:trPr>
+          <w:cnfStyle w:val="100000000000" w:firstRow="1" w:lastRow="0" w:firstColumn="0" w:lastColumn="0" w:oddVBand="0" w:evenVBand="0" w:oddHBand="0" w:evenHBand="0" w:firstRowFirstColumn="0" w:firstRowLastColumn="0" w:lastRowFirstColumn="0" w:lastRowLastColumn="0"/>
+          <w:trHeight w:val="549"/>
+        </w:trPr>
+        <w:tc>
+          <w:tcPr>
+            <w:cnfStyle w:val="001000000000" w:firstRow="0" w:lastRow="0" w:firstColumn="1" w:lastColumn="0" w:oddVBand="0" w:evenVBand="0" w:oddHBand="0" w:evenHBand="0" w:firstRowFirstColumn="0" w:firstRowLastColumn="0" w:lastRowFirstColumn="0" w:lastRowLastColumn="0"/>
+            <w:tcW w:w="1912" w:type="dxa"/>
+            <w:gridSpan w:val="2"/>
+            <w:tcBorders>
+              <w:top w:val="single" w:sz="6" w:space="0" w:color="538135" w:themeColor="accent6" w:themeShade="BF"/>
+              <w:left w:val="single" w:sz="6" w:space="0" w:color="538135" w:themeColor="accent6" w:themeShade="BF"/>
+              <w:bottom w:val="single" w:sz="6" w:space="0" w:color="538135" w:themeColor="accent6" w:themeShade="BF"/>
+              <w:right w:val="single" w:sz="6" w:space="0" w:color="538135" w:themeColor="accent6" w:themeShade="BF"/>
+            </w:tcBorders>
+            <w:vAlign w:val="center"/>
+          </w:tcPr>
+          <w:p>
+            <w:pPr>
+              <w:jc w:val="center"/>
+              <w:rPr>
+                <w:rFonts w:ascii="Cambria" w:hAnsi="Cambria"/>
+                <w:b w:val="0"/>
+                <w:sz w:val="24"/>
+              </w:rPr>
+            </w:pPr>
+            <w:r>
+              <w:rPr>
+                <w:rFonts w:ascii="Cambria" w:hAnsi="Cambria"/>
+                <w:b w:val="0"/>
+                <w:sz w:val="24"/>
+              </w:rPr>
+              <w:t>Catégories</w:t>
+            </w:r>
+          </w:p>
+        </w:tc>
+        <w:tc>
+          <w:tcPr>
+            <w:tcW w:w="3192" w:type="dxa"/>
+            <w:tcBorders>
+              <w:top w:val="single" w:sz="6" w:space="0" w:color="538135" w:themeColor="accent6" w:themeShade="BF"/>
+              <w:left w:val="single" w:sz="6" w:space="0" w:color="538135" w:themeColor="accent6" w:themeShade="BF"/>
+              <w:bottom w:val="single" w:sz="6" w:space="0" w:color="538135" w:themeColor="accent6" w:themeShade="BF"/>
+              <w:right w:val="single" w:sz="6" w:space="0" w:color="538135" w:themeColor="accent6" w:themeShade="BF"/>
+            </w:tcBorders>
+            <w:vAlign w:val="center"/>
+          </w:tcPr>
+          <w:p>
+            <w:pPr>
+              <w:jc w:val="center"/>
+              <w:cnfStyle w:val="100000000000" w:firstRow="1" w:lastRow="0" w:firstColumn="0" w:lastColumn="0" w:oddVBand="0" w:evenVBand="0" w:oddHBand="0" w:evenHBand="0" w:firstRowFirstColumn="0" w:firstRowLastColumn="0" w:lastRowFirstColumn="0" w:lastRowLastColumn="0"/>
+              <w:rPr>
+                <w:rFonts w:ascii="Cambria" w:hAnsi="Cambria"/>
+                <w:b w:val="0"/>
+                <w:sz w:val="24"/>
+              </w:rPr>
+            </w:pPr>
+            <w:r>
+              <w:rPr>
+                <w:rFonts w:ascii="Cambria" w:hAnsi="Cambria"/>
+                <w:b w:val="0"/>
+                <w:sz w:val="24"/>
+              </w:rPr>
+              <w:t>Logo</w:t>
+            </w:r>
+          </w:p>
+        </w:tc>
+        <w:tc>
+          <w:tcPr>
+            <w:tcW w:w="1677" w:type="dxa"/>
+            <w:tcBorders>
+              <w:top w:val="single" w:sz="6" w:space="0" w:color="538135" w:themeColor="accent6" w:themeShade="BF"/>
+              <w:left w:val="single" w:sz="6" w:space="0" w:color="538135" w:themeColor="accent6" w:themeShade="BF"/>
+              <w:bottom w:val="single" w:sz="6" w:space="0" w:color="538135" w:themeColor="accent6" w:themeShade="BF"/>
+              <w:right w:val="single" w:sz="6" w:space="0" w:color="538135" w:themeColor="accent6" w:themeShade="BF"/>
+            </w:tcBorders>
+            <w:vAlign w:val="center"/>
+          </w:tcPr>
+          <w:p>
+            <w:pPr>
+              <w:jc w:val="center"/>
+              <w:cnfStyle w:val="100000000000" w:firstRow="1" w:lastRow="0" w:firstColumn="0" w:lastColumn="0" w:oddVBand="0" w:evenVBand="0" w:oddHBand="0" w:evenHBand="0" w:firstRowFirstColumn="0" w:firstRowLastColumn="0" w:lastRowFirstColumn="0" w:lastRowLastColumn="0"/>
+              <w:rPr>
+                <w:rFonts w:ascii="Cambria" w:hAnsi="Cambria"/>
+                <w:b w:val="0"/>
+                <w:sz w:val="24"/>
+              </w:rPr>
+            </w:pPr>
+            <w:r>
+              <w:rPr>
+                <w:rFonts w:ascii="Cambria" w:hAnsi="Cambria"/>
+                <w:b w:val="0"/>
+                <w:sz w:val="24"/>
+              </w:rPr>
+              <w:t>Nom de l’outil</w:t>
+            </w:r>
+          </w:p>
+        </w:tc>
+        <w:tc>
+          <w:tcPr>
+            <w:tcW w:w="3356" w:type="dxa"/>
+            <w:tcBorders>
+              <w:top w:val="single" w:sz="6" w:space="0" w:color="538135" w:themeColor="accent6" w:themeShade="BF"/>
+              <w:left w:val="single" w:sz="6" w:space="0" w:color="538135" w:themeColor="accent6" w:themeShade="BF"/>
+              <w:bottom w:val="single" w:sz="6" w:space="0" w:color="538135" w:themeColor="accent6" w:themeShade="BF"/>
+              <w:right w:val="single" w:sz="6" w:space="0" w:color="538135" w:themeColor="accent6" w:themeShade="BF"/>
+            </w:tcBorders>
+            <w:vAlign w:val="center"/>
+          </w:tcPr>
+          <w:p>
+            <w:pPr>
+              <w:jc w:val="center"/>
+              <w:cnfStyle w:val="100000000000" w:firstRow="1" w:lastRow="0" w:firstColumn="0" w:lastColumn="0" w:oddVBand="0" w:evenVBand="0" w:oddHBand="0" w:evenHBand="0" w:firstRowFirstColumn="0" w:firstRowLastColumn="0" w:lastRowFirstColumn="0" w:lastRowLastColumn="0"/>
+              <w:rPr>
+                <w:rFonts w:ascii="Cambria" w:hAnsi="Cambria"/>
+                <w:b w:val="0"/>
+                <w:sz w:val="24"/>
+              </w:rPr>
+            </w:pPr>
+            <w:r>
+              <w:rPr>
+                <w:rFonts w:ascii="Cambria" w:hAnsi="Cambria"/>
+                <w:b w:val="0"/>
+                <w:sz w:val="24"/>
+              </w:rPr>
+              <w:t>Description</w:t>
+            </w:r>
+          </w:p>
+        </w:tc>
+      </w:tr>
+      <w:tr>
+        <w:trPr>
+          <w:trHeight w:val="1029"/>
+        </w:trPr>
+        <w:tc>
+          <w:tcPr>
+            <w:cnfStyle w:val="001000000000" w:firstRow="0" w:lastRow="0" w:firstColumn="1" w:lastColumn="0" w:oddVBand="0" w:evenVBand="0" w:oddHBand="0" w:evenHBand="0" w:firstRowFirstColumn="0" w:firstRowLastColumn="0" w:lastRowFirstColumn="0" w:lastRowLastColumn="0"/>
+            <w:tcW w:w="1912" w:type="dxa"/>
+            <w:gridSpan w:val="2"/>
+            <w:vMerge w:val="restart"/>
+            <w:tcBorders>
+              <w:top w:val="single" w:sz="6" w:space="0" w:color="538135" w:themeColor="accent6" w:themeShade="BF"/>
+              <w:left w:val="single" w:sz="6" w:space="0" w:color="538135" w:themeColor="accent6" w:themeShade="BF"/>
+              <w:bottom w:val="single" w:sz="6" w:space="0" w:color="538135" w:themeColor="accent6" w:themeShade="BF"/>
+              <w:right w:val="single" w:sz="6" w:space="0" w:color="538135" w:themeColor="accent6" w:themeShade="BF"/>
+            </w:tcBorders>
+            <w:shd w:val="clear" w:color="auto" w:fill="FFE599" w:themeFill="accent4" w:themeFillTint="66"/>
+            <w:textDirection w:val="btLr"/>
+          </w:tcPr>
+          <w:p>
+            <w:pPr>
+              <w:ind w:left="113" w:right="113"/>
+              <w:jc w:val="center"/>
+              <w:rPr>
+                <w:rFonts w:ascii="Cambria" w:hAnsi="Cambria"/>
+              </w:rPr>
+            </w:pPr>
+            <w:r>
+              <w:rPr>
+                <w:rFonts w:ascii="Cambria" w:hAnsi="Cambria"/>
+              </w:rPr>
+              <w:t>Outils de collecte et de stockage</w:t>
+            </w:r>
+          </w:p>
+        </w:tc>
+        <w:tc>
+          <w:tcPr>
+            <w:tcW w:w="3192" w:type="dxa"/>
+            <w:tcBorders>
+              <w:top w:val="single" w:sz="6" w:space="0" w:color="538135" w:themeColor="accent6" w:themeShade="BF"/>
+              <w:left w:val="single" w:sz="6" w:space="0" w:color="538135" w:themeColor="accent6" w:themeShade="BF"/>
+              <w:bottom w:val="single" w:sz="6" w:space="0" w:color="538135" w:themeColor="accent6" w:themeShade="BF"/>
+              <w:right w:val="single" w:sz="6" w:space="0" w:color="538135" w:themeColor="accent6" w:themeShade="BF"/>
+            </w:tcBorders>
+            <w:shd w:val="clear" w:color="auto" w:fill="auto"/>
+          </w:tcPr>
+          <w:p>
+            <w:pPr>
+              <w:jc w:val="center"/>
+              <w:cnfStyle w:val="000000000000" w:firstRow="0" w:lastRow="0" w:firstColumn="0" w:lastColumn="0" w:oddVBand="0" w:evenVBand="0" w:oddHBand="0" w:evenHBand="0" w:firstRowFirstColumn="0" w:firstRowLastColumn="0" w:lastRowFirstColumn="0" w:lastRowLastColumn="0"/>
+              <w:rPr>
+                <w:rFonts w:ascii="Cambria" w:hAnsi="Cambria"/>
+              </w:rPr>
+            </w:pPr>
+            <w:r>
+              <w:rPr>
+                <w:rFonts w:ascii="Cambria" w:hAnsi="Cambria"/>
+                <w:noProof/>
+                <w:lang w:val="en-US"/>
+              </w:rPr>
+              <w:drawing>
+                <wp:anchor distT="0" distB="0" distL="114300" distR="114300" simplePos="0" relativeHeight="251780096" behindDoc="1" locked="0" layoutInCell="1" allowOverlap="1" wp14:anchorId="44ED9AD6" wp14:editId="6A59CB99">
+                  <wp:simplePos x="0" y="0"/>
+                  <wp:positionH relativeFrom="column">
+                    <wp:posOffset>726993</wp:posOffset>
+                  </wp:positionH>
+                  <wp:positionV relativeFrom="paragraph">
+                    <wp:posOffset>63500</wp:posOffset>
+                  </wp:positionV>
+                  <wp:extent cx="485775" cy="485775"/>
+                  <wp:effectExtent l="0" t="0" r="9525" b="9525"/>
+                  <wp:wrapSquare wrapText="bothSides"/>
+                  <wp:docPr id="9" name="Image 9"/>
+                  <wp:cNvGraphicFramePr>
+                    <a:graphicFrameLocks xmlns:a="http://schemas.openxmlformats.org/drawingml/2006/main" noChangeAspect="1"/>
+                  </wp:cNvGraphicFramePr>
+                  <a:graphic xmlns:a="http://schemas.openxmlformats.org/drawingml/2006/main">
+                    <a:graphicData uri="http://schemas.openxmlformats.org/drawingml/2006/picture">
+                      <pic:pic xmlns:pic="http://schemas.openxmlformats.org/drawingml/2006/picture">
+                        <pic:nvPicPr>
+                          <pic:cNvPr id="9" name="sqlServer-logo.jpeg"/>
+                          <pic:cNvPicPr/>
+                        </pic:nvPicPr>
+                        <pic:blipFill>
+                          <a:blip r:embed="rId19" cstate="print">
+                            <a:extLst>
+                              <a:ext uri="{28A0092B-C50C-407E-A947-70E740481C1C}">
+                                <a14:useLocalDpi xmlns:a14="http://schemas.microsoft.com/office/drawing/2010/main" val="0"/>
+                              </a:ext>
+                            </a:extLst>
+                          </a:blip>
+                          <a:stretch>
+                            <a:fillRect/>
+                          </a:stretch>
+                        </pic:blipFill>
+                        <pic:spPr>
+                          <a:xfrm>
+                            <a:off x="0" y="0"/>
+                            <a:ext cx="485775" cy="485775"/>
+                          </a:xfrm>
+                          <a:prstGeom prst="rect">
+                            <a:avLst/>
+                          </a:prstGeom>
+                        </pic:spPr>
+                      </pic:pic>
+                    </a:graphicData>
+                  </a:graphic>
+                  <wp14:sizeRelH relativeFrom="margin">
+                    <wp14:pctWidth>0</wp14:pctWidth>
+                  </wp14:sizeRelH>
+                  <wp14:sizeRelV relativeFrom="margin">
+                    <wp14:pctHeight>0</wp14:pctHeight>
+                  </wp14:sizeRelV>
+                </wp:anchor>
+              </w:drawing>
+            </w:r>
+          </w:p>
+        </w:tc>
+        <w:tc>
+          <w:tcPr>
+            <w:tcW w:w="1677" w:type="dxa"/>
+            <w:tcBorders>
+              <w:top w:val="single" w:sz="6" w:space="0" w:color="538135" w:themeColor="accent6" w:themeShade="BF"/>
+              <w:left w:val="single" w:sz="6" w:space="0" w:color="538135" w:themeColor="accent6" w:themeShade="BF"/>
+              <w:bottom w:val="single" w:sz="6" w:space="0" w:color="538135" w:themeColor="accent6" w:themeShade="BF"/>
+              <w:right w:val="single" w:sz="6" w:space="0" w:color="538135" w:themeColor="accent6" w:themeShade="BF"/>
+            </w:tcBorders>
+            <w:shd w:val="clear" w:color="auto" w:fill="auto"/>
+            <w:vAlign w:val="center"/>
+          </w:tcPr>
+          <w:p>
+            <w:pPr>
+              <w:jc w:val="center"/>
+              <w:cnfStyle w:val="000000000000" w:firstRow="0" w:lastRow="0" w:firstColumn="0" w:lastColumn="0" w:oddVBand="0" w:evenVBand="0" w:oddHBand="0" w:evenHBand="0" w:firstRowFirstColumn="0" w:firstRowLastColumn="0" w:lastRowFirstColumn="0" w:lastRowLastColumn="0"/>
+              <w:rPr>
+                <w:rFonts w:ascii="Cambria" w:hAnsi="Cambria"/>
+              </w:rPr>
+            </w:pPr>
+            <w:r>
+              <w:rPr>
+                <w:rFonts w:ascii="Cambria" w:hAnsi="Cambria"/>
+              </w:rPr>
+              <w:t>Microsoft SQL Server</w:t>
+            </w:r>
+          </w:p>
+        </w:tc>
+        <w:tc>
+          <w:tcPr>
+            <w:tcW w:w="3356" w:type="dxa"/>
+            <w:tcBorders>
+              <w:top w:val="single" w:sz="6" w:space="0" w:color="538135" w:themeColor="accent6" w:themeShade="BF"/>
+              <w:left w:val="single" w:sz="6" w:space="0" w:color="538135" w:themeColor="accent6" w:themeShade="BF"/>
+              <w:bottom w:val="single" w:sz="6" w:space="0" w:color="538135" w:themeColor="accent6" w:themeShade="BF"/>
+              <w:right w:val="single" w:sz="6" w:space="0" w:color="538135" w:themeColor="accent6" w:themeShade="BF"/>
+            </w:tcBorders>
+            <w:shd w:val="clear" w:color="auto" w:fill="auto"/>
+            <w:vAlign w:val="center"/>
+          </w:tcPr>
+          <w:p>
+            <w:pPr>
+              <w:jc w:val="center"/>
+              <w:cnfStyle w:val="000000000000" w:firstRow="0" w:lastRow="0" w:firstColumn="0" w:lastColumn="0" w:oddVBand="0" w:evenVBand="0" w:oddHBand="0" w:evenHBand="0" w:firstRowFirstColumn="0" w:firstRowLastColumn="0" w:lastRowFirstColumn="0" w:lastRowLastColumn="0"/>
+              <w:rPr>
+                <w:rFonts w:ascii="Cambria" w:hAnsi="Cambria"/>
+              </w:rPr>
+            </w:pPr>
+          </w:p>
+        </w:tc>
+      </w:tr>
+      <w:tr>
+        <w:trPr>
+          <w:trHeight w:val="860"/>
+        </w:trPr>
+        <w:tc>
+          <w:tcPr>
+            <w:cnfStyle w:val="001000000000" w:firstRow="0" w:lastRow="0" w:firstColumn="1" w:lastColumn="0" w:oddVBand="0" w:evenVBand="0" w:oddHBand="0" w:evenHBand="0" w:firstRowFirstColumn="0" w:firstRowLastColumn="0" w:lastRowFirstColumn="0" w:lastRowLastColumn="0"/>
+            <w:tcW w:w="1912" w:type="dxa"/>
+            <w:gridSpan w:val="2"/>
+            <w:vMerge/>
+            <w:tcBorders>
+              <w:top w:val="single" w:sz="6" w:space="0" w:color="538135" w:themeColor="accent6" w:themeShade="BF"/>
+              <w:left w:val="single" w:sz="6" w:space="0" w:color="538135" w:themeColor="accent6" w:themeShade="BF"/>
+              <w:bottom w:val="single" w:sz="6" w:space="0" w:color="538135" w:themeColor="accent6" w:themeShade="BF"/>
+              <w:right w:val="single" w:sz="6" w:space="0" w:color="538135" w:themeColor="accent6" w:themeShade="BF"/>
+            </w:tcBorders>
+            <w:shd w:val="clear" w:color="auto" w:fill="FFE599" w:themeFill="accent4" w:themeFillTint="66"/>
+          </w:tcPr>
+          <w:p>
+            <w:pPr>
+              <w:jc w:val="both"/>
+              <w:rPr>
+                <w:rFonts w:ascii="Cambria" w:hAnsi="Cambria"/>
+              </w:rPr>
+            </w:pPr>
+          </w:p>
+        </w:tc>
+        <w:tc>
+          <w:tcPr>
+            <w:tcW w:w="3192" w:type="dxa"/>
+            <w:tcBorders>
+              <w:top w:val="single" w:sz="6" w:space="0" w:color="538135" w:themeColor="accent6" w:themeShade="BF"/>
+              <w:left w:val="single" w:sz="6" w:space="0" w:color="538135" w:themeColor="accent6" w:themeShade="BF"/>
+              <w:bottom w:val="single" w:sz="6" w:space="0" w:color="538135" w:themeColor="accent6" w:themeShade="BF"/>
+              <w:right w:val="single" w:sz="6" w:space="0" w:color="538135" w:themeColor="accent6" w:themeShade="BF"/>
+            </w:tcBorders>
+            <w:shd w:val="clear" w:color="auto" w:fill="auto"/>
+          </w:tcPr>
+          <w:p>
+            <w:pPr>
+              <w:jc w:val="center"/>
+              <w:cnfStyle w:val="000000000000" w:firstRow="0" w:lastRow="0" w:firstColumn="0" w:lastColumn="0" w:oddVBand="0" w:evenVBand="0" w:oddHBand="0" w:evenHBand="0" w:firstRowFirstColumn="0" w:firstRowLastColumn="0" w:lastRowFirstColumn="0" w:lastRowLastColumn="0"/>
+              <w:rPr>
+                <w:rFonts w:ascii="Cambria" w:hAnsi="Cambria"/>
+              </w:rPr>
+            </w:pPr>
+            <w:r>
+              <w:rPr>
+                <w:rFonts w:ascii="Cambria" w:hAnsi="Cambria"/>
+                <w:noProof/>
+                <w:lang w:val="en-US"/>
+              </w:rPr>
+              <w:drawing>
+                <wp:anchor distT="0" distB="0" distL="114300" distR="114300" simplePos="0" relativeHeight="251781120" behindDoc="1" locked="0" layoutInCell="1" allowOverlap="1" wp14:anchorId="11E48DD8" wp14:editId="0822421B">
+                  <wp:simplePos x="0" y="0"/>
+                  <wp:positionH relativeFrom="column">
+                    <wp:posOffset>597799</wp:posOffset>
+                  </wp:positionH>
+                  <wp:positionV relativeFrom="paragraph">
+                    <wp:posOffset>127635</wp:posOffset>
+                  </wp:positionV>
+                  <wp:extent cx="759460" cy="287020"/>
+                  <wp:effectExtent l="0" t="0" r="2540" b="0"/>
+                  <wp:wrapSquare wrapText="bothSides"/>
+                  <wp:docPr id="25" name="Image 25"/>
+                  <wp:cNvGraphicFramePr>
+                    <a:graphicFrameLocks xmlns:a="http://schemas.openxmlformats.org/drawingml/2006/main" noChangeAspect="1"/>
+                  </wp:cNvGraphicFramePr>
+                  <a:graphic xmlns:a="http://schemas.openxmlformats.org/drawingml/2006/main">
+                    <a:graphicData uri="http://schemas.openxmlformats.org/drawingml/2006/picture">
+                      <pic:pic xmlns:pic="http://schemas.openxmlformats.org/drawingml/2006/picture">
+                        <pic:nvPicPr>
+                          <pic:cNvPr id="9" name="sqlServer-logo.jpeg"/>
+                          <pic:cNvPicPr/>
+                        </pic:nvPicPr>
+                        <pic:blipFill>
+                          <a:blip r:embed="rId20" cstate="print">
+                            <a:extLst>
+                              <a:ext uri="{28A0092B-C50C-407E-A947-70E740481C1C}">
+                                <a14:useLocalDpi xmlns:a14="http://schemas.microsoft.com/office/drawing/2010/main" val="0"/>
+                              </a:ext>
+                            </a:extLst>
+                          </a:blip>
+                          <a:stretch>
+                            <a:fillRect/>
+                          </a:stretch>
+                        </pic:blipFill>
+                        <pic:spPr>
+                          <a:xfrm>
+                            <a:off x="0" y="0"/>
+                            <a:ext cx="759460" cy="287020"/>
+                          </a:xfrm>
+                          <a:prstGeom prst="rect">
+                            <a:avLst/>
+                          </a:prstGeom>
+                        </pic:spPr>
+                      </pic:pic>
+                    </a:graphicData>
+                  </a:graphic>
+                  <wp14:sizeRelH relativeFrom="margin">
+                    <wp14:pctWidth>0</wp14:pctWidth>
+                  </wp14:sizeRelH>
+                  <wp14:sizeRelV relativeFrom="margin">
+                    <wp14:pctHeight>0</wp14:pctHeight>
+                  </wp14:sizeRelV>
+                </wp:anchor>
+              </w:drawing>
+            </w:r>
+          </w:p>
+        </w:tc>
+        <w:tc>
+          <w:tcPr>
+            <w:tcW w:w="1677" w:type="dxa"/>
+            <w:tcBorders>
+              <w:top w:val="single" w:sz="6" w:space="0" w:color="538135" w:themeColor="accent6" w:themeShade="BF"/>
+              <w:left w:val="single" w:sz="6" w:space="0" w:color="538135" w:themeColor="accent6" w:themeShade="BF"/>
+              <w:bottom w:val="single" w:sz="6" w:space="0" w:color="538135" w:themeColor="accent6" w:themeShade="BF"/>
+              <w:right w:val="single" w:sz="6" w:space="0" w:color="538135" w:themeColor="accent6" w:themeShade="BF"/>
+            </w:tcBorders>
+            <w:shd w:val="clear" w:color="auto" w:fill="auto"/>
+            <w:vAlign w:val="center"/>
+          </w:tcPr>
+          <w:p>
+            <w:pPr>
+              <w:jc w:val="center"/>
+              <w:cnfStyle w:val="000000000000" w:firstRow="0" w:lastRow="0" w:firstColumn="0" w:lastColumn="0" w:oddVBand="0" w:evenVBand="0" w:oddHBand="0" w:evenHBand="0" w:firstRowFirstColumn="0" w:firstRowLastColumn="0" w:lastRowFirstColumn="0" w:lastRowLastColumn="0"/>
+              <w:rPr>
+                <w:rFonts w:ascii="Cambria" w:hAnsi="Cambria"/>
+              </w:rPr>
+            </w:pPr>
+            <w:r>
+              <w:rPr>
+                <w:rFonts w:ascii="Cambria" w:hAnsi="Cambria"/>
+              </w:rPr>
+              <w:t>Ms SQL Server Express</w:t>
+            </w:r>
+          </w:p>
+        </w:tc>
+        <w:tc>
+          <w:tcPr>
+            <w:tcW w:w="3356" w:type="dxa"/>
+            <w:tcBorders>
+              <w:top w:val="single" w:sz="6" w:space="0" w:color="538135" w:themeColor="accent6" w:themeShade="BF"/>
+              <w:left w:val="single" w:sz="6" w:space="0" w:color="538135" w:themeColor="accent6" w:themeShade="BF"/>
+              <w:bottom w:val="single" w:sz="6" w:space="0" w:color="538135" w:themeColor="accent6" w:themeShade="BF"/>
+              <w:right w:val="single" w:sz="6" w:space="0" w:color="538135" w:themeColor="accent6" w:themeShade="BF"/>
+            </w:tcBorders>
+            <w:shd w:val="clear" w:color="auto" w:fill="auto"/>
+            <w:vAlign w:val="center"/>
+          </w:tcPr>
+          <w:p>
+            <w:pPr>
+              <w:jc w:val="center"/>
+              <w:cnfStyle w:val="000000000000" w:firstRow="0" w:lastRow="0" w:firstColumn="0" w:lastColumn="0" w:oddVBand="0" w:evenVBand="0" w:oddHBand="0" w:evenHBand="0" w:firstRowFirstColumn="0" w:firstRowLastColumn="0" w:lastRowFirstColumn="0" w:lastRowLastColumn="0"/>
+              <w:rPr>
+                <w:rFonts w:ascii="Cambria" w:hAnsi="Cambria"/>
+              </w:rPr>
+            </w:pPr>
+          </w:p>
+        </w:tc>
+      </w:tr>
+      <w:tr>
+        <w:trPr>
+          <w:trHeight w:val="1083"/>
+        </w:trPr>
+        <w:tc>
+          <w:tcPr>
+            <w:cnfStyle w:val="001000000000" w:firstRow="0" w:lastRow="0" w:firstColumn="1" w:lastColumn="0" w:oddVBand="0" w:evenVBand="0" w:oddHBand="0" w:evenHBand="0" w:firstRowFirstColumn="0" w:firstRowLastColumn="0" w:lastRowFirstColumn="0" w:lastRowLastColumn="0"/>
+            <w:tcW w:w="1912" w:type="dxa"/>
+            <w:gridSpan w:val="2"/>
+            <w:vMerge w:val="restart"/>
+            <w:tcBorders>
+              <w:top w:val="single" w:sz="6" w:space="0" w:color="538135" w:themeColor="accent6" w:themeShade="BF"/>
+              <w:left w:val="single" w:sz="6" w:space="0" w:color="538135" w:themeColor="accent6" w:themeShade="BF"/>
+              <w:right w:val="single" w:sz="6" w:space="0" w:color="538135" w:themeColor="accent6" w:themeShade="BF"/>
+            </w:tcBorders>
+            <w:shd w:val="clear" w:color="auto" w:fill="FBE4D5" w:themeFill="accent2" w:themeFillTint="33"/>
+            <w:textDirection w:val="btLr"/>
+            <w:vAlign w:val="center"/>
+          </w:tcPr>
+          <w:p>
+            <w:pPr>
+              <w:ind w:left="113" w:right="113"/>
+              <w:jc w:val="center"/>
+              <w:rPr>
+                <w:rFonts w:ascii="Cambria" w:hAnsi="Cambria"/>
+                <w:b w:val="0"/>
+                <w:bCs w:val="0"/>
+              </w:rPr>
+            </w:pPr>
+            <w:r>
+              <w:rPr>
+                <w:rFonts w:ascii="Cambria" w:hAnsi="Cambria"/>
+              </w:rPr>
+              <w:t>Outils de développement et d’intégration</w:t>
+            </w:r>
+          </w:p>
+          <w:p>
+            <w:pPr>
+              <w:ind w:left="113" w:right="113"/>
+              <w:jc w:val="center"/>
+              <w:rPr>
+                <w:rFonts w:ascii="Cambria" w:hAnsi="Cambria"/>
+              </w:rPr>
+            </w:pPr>
+            <w:r>
+              <w:rPr>
+                <w:rFonts w:ascii="Cambria" w:hAnsi="Cambria"/>
+              </w:rPr>
+              <w:t>Outils d’analyse</w:t>
+            </w:r>
+          </w:p>
+        </w:tc>
+        <w:tc>
+          <w:tcPr>
+            <w:tcW w:w="3192" w:type="dxa"/>
+            <w:tcBorders>
+              <w:top w:val="single" w:sz="6" w:space="0" w:color="538135" w:themeColor="accent6" w:themeShade="BF"/>
+              <w:left w:val="single" w:sz="6" w:space="0" w:color="538135" w:themeColor="accent6" w:themeShade="BF"/>
+              <w:bottom w:val="single" w:sz="6" w:space="0" w:color="538135" w:themeColor="accent6" w:themeShade="BF"/>
+              <w:right w:val="single" w:sz="6" w:space="0" w:color="538135" w:themeColor="accent6" w:themeShade="BF"/>
+            </w:tcBorders>
+            <w:shd w:val="clear" w:color="auto" w:fill="auto"/>
+          </w:tcPr>
+          <w:p>
+            <w:pPr>
+              <w:jc w:val="center"/>
+              <w:cnfStyle w:val="000000000000" w:firstRow="0" w:lastRow="0" w:firstColumn="0" w:lastColumn="0" w:oddVBand="0" w:evenVBand="0" w:oddHBand="0" w:evenHBand="0" w:firstRowFirstColumn="0" w:firstRowLastColumn="0" w:lastRowFirstColumn="0" w:lastRowLastColumn="0"/>
+              <w:rPr>
+                <w:rFonts w:ascii="Cambria" w:hAnsi="Cambria"/>
+                <w:noProof/>
+              </w:rPr>
+            </w:pPr>
+            <w:r>
+              <w:rPr>
+                <w:rFonts w:ascii="Cambria" w:hAnsi="Cambria"/>
+                <w:noProof/>
+                <w:lang w:val="en-US"/>
+              </w:rPr>
+              <w:drawing>
+                <wp:anchor distT="0" distB="0" distL="114300" distR="114300" simplePos="0" relativeHeight="251843584" behindDoc="1" locked="0" layoutInCell="1" allowOverlap="1" wp14:anchorId="33FAB435" wp14:editId="33E01CA9">
+                  <wp:simplePos x="0" y="0"/>
+                  <wp:positionH relativeFrom="column">
+                    <wp:posOffset>770255</wp:posOffset>
+                  </wp:positionH>
+                  <wp:positionV relativeFrom="paragraph">
+                    <wp:posOffset>44450</wp:posOffset>
+                  </wp:positionV>
+                  <wp:extent cx="485775" cy="485775"/>
+                  <wp:effectExtent l="0" t="0" r="9525" b="9525"/>
+                  <wp:wrapSquare wrapText="bothSides"/>
+                  <wp:docPr id="30" name="Image 30"/>
+                  <wp:cNvGraphicFramePr>
+                    <a:graphicFrameLocks xmlns:a="http://schemas.openxmlformats.org/drawingml/2006/main" noChangeAspect="1"/>
+                  </wp:cNvGraphicFramePr>
+                  <a:graphic xmlns:a="http://schemas.openxmlformats.org/drawingml/2006/main">
+                    <a:graphicData uri="http://schemas.openxmlformats.org/drawingml/2006/picture">
+                      <pic:pic xmlns:pic="http://schemas.openxmlformats.org/drawingml/2006/picture">
+                        <pic:nvPicPr>
+                          <pic:cNvPr id="9" name="sqlServer-logo.jpeg"/>
+                          <pic:cNvPicPr/>
+                        </pic:nvPicPr>
+                        <pic:blipFill>
+                          <a:blip r:embed="rId21" cstate="print">
+                            <a:extLst>
+                              <a:ext uri="{28A0092B-C50C-407E-A947-70E740481C1C}">
+                                <a14:useLocalDpi xmlns:a14="http://schemas.microsoft.com/office/drawing/2010/main" val="0"/>
+                              </a:ext>
+                            </a:extLst>
+                          </a:blip>
+                          <a:stretch>
+                            <a:fillRect/>
+                          </a:stretch>
+                        </pic:blipFill>
+                        <pic:spPr>
+                          <a:xfrm>
+                            <a:off x="0" y="0"/>
+                            <a:ext cx="485775" cy="485775"/>
+                          </a:xfrm>
+                          <a:prstGeom prst="rect">
+                            <a:avLst/>
+                          </a:prstGeom>
+                        </pic:spPr>
+                      </pic:pic>
+                    </a:graphicData>
+                  </a:graphic>
+                  <wp14:sizeRelH relativeFrom="margin">
+                    <wp14:pctWidth>0</wp14:pctWidth>
+                  </wp14:sizeRelH>
+                  <wp14:sizeRelV relativeFrom="margin">
+                    <wp14:pctHeight>0</wp14:pctHeight>
+                  </wp14:sizeRelV>
+                </wp:anchor>
+              </w:drawing>
+            </w:r>
+          </w:p>
+        </w:tc>
+        <w:tc>
+          <w:tcPr>
+            <w:tcW w:w="1677" w:type="dxa"/>
+            <w:tcBorders>
+              <w:top w:val="single" w:sz="6" w:space="0" w:color="538135" w:themeColor="accent6" w:themeShade="BF"/>
+              <w:left w:val="single" w:sz="6" w:space="0" w:color="538135" w:themeColor="accent6" w:themeShade="BF"/>
+              <w:bottom w:val="single" w:sz="6" w:space="0" w:color="538135" w:themeColor="accent6" w:themeShade="BF"/>
+              <w:right w:val="single" w:sz="6" w:space="0" w:color="538135" w:themeColor="accent6" w:themeShade="BF"/>
+            </w:tcBorders>
+            <w:shd w:val="clear" w:color="auto" w:fill="auto"/>
+            <w:vAlign w:val="center"/>
+          </w:tcPr>
+          <w:p>
+            <w:pPr>
+              <w:jc w:val="center"/>
+              <w:cnfStyle w:val="000000000000" w:firstRow="0" w:lastRow="0" w:firstColumn="0" w:lastColumn="0" w:oddVBand="0" w:evenVBand="0" w:oddHBand="0" w:evenHBand="0" w:firstRowFirstColumn="0" w:firstRowLastColumn="0" w:lastRowFirstColumn="0" w:lastRowLastColumn="0"/>
+              <w:rPr>
+                <w:rFonts w:ascii="Cambria" w:hAnsi="Cambria"/>
+              </w:rPr>
+            </w:pPr>
+            <w:r>
+              <w:rPr>
+                <w:rFonts w:ascii="Cambria" w:hAnsi="Cambria"/>
+              </w:rPr>
+              <w:t>Python</w:t>
+            </w:r>
+          </w:p>
+        </w:tc>
+        <w:tc>
+          <w:tcPr>
+            <w:tcW w:w="3356" w:type="dxa"/>
+            <w:tcBorders>
+              <w:top w:val="single" w:sz="6" w:space="0" w:color="538135" w:themeColor="accent6" w:themeShade="BF"/>
+              <w:left w:val="single" w:sz="6" w:space="0" w:color="538135" w:themeColor="accent6" w:themeShade="BF"/>
+              <w:bottom w:val="single" w:sz="6" w:space="0" w:color="538135" w:themeColor="accent6" w:themeShade="BF"/>
+              <w:right w:val="single" w:sz="6" w:space="0" w:color="538135" w:themeColor="accent6" w:themeShade="BF"/>
+            </w:tcBorders>
+            <w:shd w:val="clear" w:color="auto" w:fill="auto"/>
+            <w:vAlign w:val="center"/>
+          </w:tcPr>
+          <w:p>
+            <w:pPr>
+              <w:jc w:val="center"/>
+              <w:cnfStyle w:val="000000000000" w:firstRow="0" w:lastRow="0" w:firstColumn="0" w:lastColumn="0" w:oddVBand="0" w:evenVBand="0" w:oddHBand="0" w:evenHBand="0" w:firstRowFirstColumn="0" w:firstRowLastColumn="0" w:lastRowFirstColumn="0" w:lastRowLastColumn="0"/>
+              <w:rPr>
+                <w:rFonts w:ascii="Cambria" w:hAnsi="Cambria"/>
+              </w:rPr>
+            </w:pPr>
+          </w:p>
+        </w:tc>
+      </w:tr>
+      <w:tr>
+        <w:trPr>
+          <w:trHeight w:val="720"/>
+        </w:trPr>
+        <w:tc>
+          <w:tcPr>
+            <w:cnfStyle w:val="001000000000" w:firstRow="0" w:lastRow="0" w:firstColumn="1" w:lastColumn="0" w:oddVBand="0" w:evenVBand="0" w:oddHBand="0" w:evenHBand="0" w:firstRowFirstColumn="0" w:firstRowLastColumn="0" w:lastRowFirstColumn="0" w:lastRowLastColumn="0"/>
+            <w:tcW w:w="1912" w:type="dxa"/>
+            <w:gridSpan w:val="2"/>
+            <w:vMerge/>
+            <w:tcBorders>
+              <w:left w:val="single" w:sz="6" w:space="0" w:color="538135" w:themeColor="accent6" w:themeShade="BF"/>
+              <w:right w:val="single" w:sz="6" w:space="0" w:color="538135" w:themeColor="accent6" w:themeShade="BF"/>
+            </w:tcBorders>
+            <w:shd w:val="clear" w:color="auto" w:fill="FBE4D5" w:themeFill="accent2" w:themeFillTint="33"/>
+          </w:tcPr>
+          <w:p>
+            <w:pPr>
+              <w:jc w:val="center"/>
+              <w:rPr>
+                <w:rFonts w:ascii="Cambria" w:hAnsi="Cambria"/>
+              </w:rPr>
+            </w:pPr>
+          </w:p>
+        </w:tc>
+        <w:tc>
+          <w:tcPr>
+            <w:tcW w:w="3192" w:type="dxa"/>
+            <w:tcBorders>
+              <w:top w:val="single" w:sz="6" w:space="0" w:color="538135" w:themeColor="accent6" w:themeShade="BF"/>
+              <w:left w:val="single" w:sz="6" w:space="0" w:color="538135" w:themeColor="accent6" w:themeShade="BF"/>
+              <w:bottom w:val="single" w:sz="6" w:space="0" w:color="538135" w:themeColor="accent6" w:themeShade="BF"/>
+              <w:right w:val="single" w:sz="6" w:space="0" w:color="538135" w:themeColor="accent6" w:themeShade="BF"/>
+            </w:tcBorders>
+            <w:shd w:val="clear" w:color="auto" w:fill="auto"/>
+          </w:tcPr>
+          <w:p>
+            <w:pPr>
+              <w:jc w:val="center"/>
+              <w:cnfStyle w:val="000000000000" w:firstRow="0" w:lastRow="0" w:firstColumn="0" w:lastColumn="0" w:oddVBand="0" w:evenVBand="0" w:oddHBand="0" w:evenHBand="0" w:firstRowFirstColumn="0" w:firstRowLastColumn="0" w:lastRowFirstColumn="0" w:lastRowLastColumn="0"/>
+              <w:rPr>
+                <w:rFonts w:ascii="Cambria" w:hAnsi="Cambria"/>
+                <w:noProof/>
+                <w:lang w:val="en-US"/>
+              </w:rPr>
+            </w:pPr>
+            <w:r>
+              <w:rPr>
+                <w:rFonts w:ascii="Cambria" w:hAnsi="Cambria"/>
+                <w:noProof/>
+                <w:lang w:val="en-US"/>
+              </w:rPr>
+              <w:drawing>
+                <wp:anchor distT="0" distB="0" distL="114300" distR="114300" simplePos="0" relativeHeight="251846656" behindDoc="1" locked="0" layoutInCell="1" allowOverlap="1" wp14:anchorId="37B85D35" wp14:editId="36DC7D9E">
+                  <wp:simplePos x="0" y="0"/>
+                  <wp:positionH relativeFrom="column">
+                    <wp:posOffset>407621</wp:posOffset>
+                  </wp:positionH>
+                  <wp:positionV relativeFrom="paragraph">
+                    <wp:posOffset>40005</wp:posOffset>
+                  </wp:positionV>
+                  <wp:extent cx="1170940" cy="310515"/>
+                  <wp:effectExtent l="0" t="0" r="0" b="0"/>
+                  <wp:wrapSquare wrapText="bothSides"/>
+                  <wp:docPr id="42" name="Image 42"/>
+                  <wp:cNvGraphicFramePr>
+                    <a:graphicFrameLocks xmlns:a="http://schemas.openxmlformats.org/drawingml/2006/main" noChangeAspect="1"/>
+                  </wp:cNvGraphicFramePr>
+                  <a:graphic xmlns:a="http://schemas.openxmlformats.org/drawingml/2006/main">
+                    <a:graphicData uri="http://schemas.openxmlformats.org/drawingml/2006/picture">
+                      <pic:pic xmlns:pic="http://schemas.openxmlformats.org/drawingml/2006/picture">
+                        <pic:nvPicPr>
+                          <pic:cNvPr id="9" name="sqlServer-logo.jpeg"/>
+                          <pic:cNvPicPr/>
+                        </pic:nvPicPr>
+                        <pic:blipFill>
+                          <a:blip r:embed="rId22" cstate="print">
+                            <a:extLst>
+                              <a:ext uri="{28A0092B-C50C-407E-A947-70E740481C1C}">
+                                <a14:useLocalDpi xmlns:a14="http://schemas.microsoft.com/office/drawing/2010/main" val="0"/>
+                              </a:ext>
+                            </a:extLst>
+                          </a:blip>
+                          <a:stretch>
+                            <a:fillRect/>
+                          </a:stretch>
+                        </pic:blipFill>
+                        <pic:spPr>
+                          <a:xfrm>
+                            <a:off x="0" y="0"/>
+                            <a:ext cx="1170940" cy="310515"/>
+                          </a:xfrm>
+                          <a:prstGeom prst="rect">
+                            <a:avLst/>
+                          </a:prstGeom>
+                        </pic:spPr>
+                      </pic:pic>
+                    </a:graphicData>
+                  </a:graphic>
+                  <wp14:sizeRelH relativeFrom="margin">
+                    <wp14:pctWidth>0</wp14:pctWidth>
+                  </wp14:sizeRelH>
+                  <wp14:sizeRelV relativeFrom="margin">
+                    <wp14:pctHeight>0</wp14:pctHeight>
+                  </wp14:sizeRelV>
+                </wp:anchor>
+              </w:drawing>
+            </w:r>
+          </w:p>
+        </w:tc>
+        <w:tc>
+          <w:tcPr>
+            <w:tcW w:w="1677" w:type="dxa"/>
+            <w:tcBorders>
+              <w:top w:val="single" w:sz="6" w:space="0" w:color="538135" w:themeColor="accent6" w:themeShade="BF"/>
+              <w:left w:val="single" w:sz="6" w:space="0" w:color="538135" w:themeColor="accent6" w:themeShade="BF"/>
+              <w:bottom w:val="single" w:sz="6" w:space="0" w:color="538135" w:themeColor="accent6" w:themeShade="BF"/>
+              <w:right w:val="single" w:sz="6" w:space="0" w:color="538135" w:themeColor="accent6" w:themeShade="BF"/>
+            </w:tcBorders>
+            <w:shd w:val="clear" w:color="auto" w:fill="auto"/>
+            <w:vAlign w:val="center"/>
+          </w:tcPr>
+          <w:p>
+            <w:pPr>
+              <w:jc w:val="center"/>
+              <w:cnfStyle w:val="000000000000" w:firstRow="0" w:lastRow="0" w:firstColumn="0" w:lastColumn="0" w:oddVBand="0" w:evenVBand="0" w:oddHBand="0" w:evenHBand="0" w:firstRowFirstColumn="0" w:firstRowLastColumn="0" w:lastRowFirstColumn="0" w:lastRowLastColumn="0"/>
+              <w:rPr>
+                <w:rFonts w:ascii="Cambria" w:hAnsi="Cambria"/>
+              </w:rPr>
+            </w:pPr>
+            <w:r>
+              <w:rPr>
+                <w:rFonts w:ascii="Cambria" w:hAnsi="Cambria"/>
+              </w:rPr>
+              <w:t>Hugging Face</w:t>
+            </w:r>
+          </w:p>
+        </w:tc>
+        <w:tc>
+          <w:tcPr>
+            <w:tcW w:w="3356" w:type="dxa"/>
+            <w:tcBorders>
+              <w:top w:val="single" w:sz="6" w:space="0" w:color="538135" w:themeColor="accent6" w:themeShade="BF"/>
+              <w:left w:val="single" w:sz="6" w:space="0" w:color="538135" w:themeColor="accent6" w:themeShade="BF"/>
+              <w:bottom w:val="single" w:sz="6" w:space="0" w:color="538135" w:themeColor="accent6" w:themeShade="BF"/>
+              <w:right w:val="single" w:sz="6" w:space="0" w:color="538135" w:themeColor="accent6" w:themeShade="BF"/>
+            </w:tcBorders>
+            <w:shd w:val="clear" w:color="auto" w:fill="auto"/>
+            <w:vAlign w:val="center"/>
+          </w:tcPr>
+          <w:p>
+            <w:pPr>
+              <w:jc w:val="center"/>
+              <w:cnfStyle w:val="000000000000" w:firstRow="0" w:lastRow="0" w:firstColumn="0" w:lastColumn="0" w:oddVBand="0" w:evenVBand="0" w:oddHBand="0" w:evenHBand="0" w:firstRowFirstColumn="0" w:firstRowLastColumn="0" w:lastRowFirstColumn="0" w:lastRowLastColumn="0"/>
+              <w:rPr>
+                <w:rFonts w:ascii="Cambria" w:hAnsi="Cambria"/>
+              </w:rPr>
+            </w:pPr>
+          </w:p>
+        </w:tc>
+      </w:tr>
+      <w:tr>
+        <w:trPr>
+          <w:trHeight w:val="809"/>
+        </w:trPr>
+        <w:tc>
+          <w:tcPr>
+            <w:cnfStyle w:val="001000000000" w:firstRow="0" w:lastRow="0" w:firstColumn="1" w:lastColumn="0" w:oddVBand="0" w:evenVBand="0" w:oddHBand="0" w:evenHBand="0" w:firstRowFirstColumn="0" w:firstRowLastColumn="0" w:lastRowFirstColumn="0" w:lastRowLastColumn="0"/>
+            <w:tcW w:w="1912" w:type="dxa"/>
+            <w:gridSpan w:val="2"/>
+            <w:vMerge/>
+            <w:tcBorders>
+              <w:left w:val="single" w:sz="6" w:space="0" w:color="538135" w:themeColor="accent6" w:themeShade="BF"/>
+              <w:right w:val="single" w:sz="6" w:space="0" w:color="538135" w:themeColor="accent6" w:themeShade="BF"/>
+            </w:tcBorders>
+            <w:shd w:val="clear" w:color="auto" w:fill="FBE4D5" w:themeFill="accent2" w:themeFillTint="33"/>
+          </w:tcPr>
+          <w:p>
+            <w:pPr>
+              <w:jc w:val="center"/>
+              <w:rPr>
+                <w:rFonts w:ascii="Cambria" w:hAnsi="Cambria"/>
+              </w:rPr>
+            </w:pPr>
+          </w:p>
+        </w:tc>
+        <w:tc>
+          <w:tcPr>
+            <w:tcW w:w="3192" w:type="dxa"/>
+            <w:tcBorders>
+              <w:top w:val="single" w:sz="6" w:space="0" w:color="538135" w:themeColor="accent6" w:themeShade="BF"/>
+              <w:left w:val="single" w:sz="6" w:space="0" w:color="538135" w:themeColor="accent6" w:themeShade="BF"/>
+              <w:bottom w:val="single" w:sz="6" w:space="0" w:color="538135" w:themeColor="accent6" w:themeShade="BF"/>
+              <w:right w:val="single" w:sz="6" w:space="0" w:color="538135" w:themeColor="accent6" w:themeShade="BF"/>
+            </w:tcBorders>
+            <w:shd w:val="clear" w:color="auto" w:fill="auto"/>
+          </w:tcPr>
+          <w:p>
+            <w:pPr>
+              <w:jc w:val="center"/>
+              <w:cnfStyle w:val="000000000000" w:firstRow="0" w:lastRow="0" w:firstColumn="0" w:lastColumn="0" w:oddVBand="0" w:evenVBand="0" w:oddHBand="0" w:evenHBand="0" w:firstRowFirstColumn="0" w:firstRowLastColumn="0" w:lastRowFirstColumn="0" w:lastRowLastColumn="0"/>
+              <w:rPr>
+                <w:rFonts w:ascii="Cambria" w:hAnsi="Cambria"/>
+                <w:noProof/>
+                <w:lang w:val="en-US"/>
+              </w:rPr>
+            </w:pPr>
+            <w:r>
+              <w:rPr>
+                <w:rFonts w:ascii="Cambria" w:hAnsi="Cambria"/>
+                <w:noProof/>
+                <w:lang w:val="en-US"/>
+              </w:rPr>
+              <w:drawing>
+                <wp:anchor distT="0" distB="0" distL="114300" distR="114300" simplePos="0" relativeHeight="251845632" behindDoc="1" locked="0" layoutInCell="1" allowOverlap="1" wp14:anchorId="43CBD530" wp14:editId="7DBE7484">
+                  <wp:simplePos x="0" y="0"/>
+                  <wp:positionH relativeFrom="column">
+                    <wp:posOffset>321310</wp:posOffset>
+                  </wp:positionH>
+                  <wp:positionV relativeFrom="paragraph">
+                    <wp:posOffset>22860</wp:posOffset>
+                  </wp:positionV>
+                  <wp:extent cx="1361440" cy="375285"/>
+                  <wp:effectExtent l="0" t="0" r="0" b="5715"/>
+                  <wp:wrapSquare wrapText="bothSides"/>
+                  <wp:docPr id="41" name="Image 41"/>
+                  <wp:cNvGraphicFramePr>
+                    <a:graphicFrameLocks xmlns:a="http://schemas.openxmlformats.org/drawingml/2006/main" noChangeAspect="1"/>
+                  </wp:cNvGraphicFramePr>
+                  <a:graphic xmlns:a="http://schemas.openxmlformats.org/drawingml/2006/main">
+                    <a:graphicData uri="http://schemas.openxmlformats.org/drawingml/2006/picture">
+                      <pic:pic xmlns:pic="http://schemas.openxmlformats.org/drawingml/2006/picture">
+                        <pic:nvPicPr>
+                          <pic:cNvPr id="9" name="sqlServer-logo.jpeg"/>
+                          <pic:cNvPicPr/>
+                        </pic:nvPicPr>
+                        <pic:blipFill>
+                          <a:blip r:embed="rId23" cstate="print">
+                            <a:extLst>
+                              <a:ext uri="{28A0092B-C50C-407E-A947-70E740481C1C}">
+                                <a14:useLocalDpi xmlns:a14="http://schemas.microsoft.com/office/drawing/2010/main" val="0"/>
+                              </a:ext>
+                            </a:extLst>
+                          </a:blip>
+                          <a:stretch>
+                            <a:fillRect/>
+                          </a:stretch>
+                        </pic:blipFill>
+                        <pic:spPr>
+                          <a:xfrm>
+                            <a:off x="0" y="0"/>
+                            <a:ext cx="1361440" cy="375285"/>
+                          </a:xfrm>
+                          <a:prstGeom prst="rect">
+                            <a:avLst/>
+                          </a:prstGeom>
+                        </pic:spPr>
+                      </pic:pic>
+                    </a:graphicData>
+                  </a:graphic>
+                  <wp14:sizeRelH relativeFrom="margin">
+                    <wp14:pctWidth>0</wp14:pctWidth>
+                  </wp14:sizeRelH>
+                  <wp14:sizeRelV relativeFrom="margin">
+                    <wp14:pctHeight>0</wp14:pctHeight>
+                  </wp14:sizeRelV>
+                </wp:anchor>
+              </w:drawing>
+            </w:r>
+          </w:p>
+        </w:tc>
+        <w:tc>
+          <w:tcPr>
+            <w:tcW w:w="1677" w:type="dxa"/>
+            <w:tcBorders>
+              <w:top w:val="single" w:sz="6" w:space="0" w:color="538135" w:themeColor="accent6" w:themeShade="BF"/>
+              <w:left w:val="single" w:sz="6" w:space="0" w:color="538135" w:themeColor="accent6" w:themeShade="BF"/>
+              <w:bottom w:val="single" w:sz="6" w:space="0" w:color="538135" w:themeColor="accent6" w:themeShade="BF"/>
+              <w:right w:val="single" w:sz="6" w:space="0" w:color="538135" w:themeColor="accent6" w:themeShade="BF"/>
+            </w:tcBorders>
+            <w:shd w:val="clear" w:color="auto" w:fill="auto"/>
+            <w:vAlign w:val="center"/>
+          </w:tcPr>
+          <w:p>
+            <w:pPr>
+              <w:jc w:val="center"/>
+              <w:cnfStyle w:val="000000000000" w:firstRow="0" w:lastRow="0" w:firstColumn="0" w:lastColumn="0" w:oddVBand="0" w:evenVBand="0" w:oddHBand="0" w:evenHBand="0" w:firstRowFirstColumn="0" w:firstRowLastColumn="0" w:lastRowFirstColumn="0" w:lastRowLastColumn="0"/>
+              <w:rPr>
+                <w:rFonts w:ascii="Cambria" w:hAnsi="Cambria"/>
+              </w:rPr>
+            </w:pPr>
+            <w:r>
+              <w:rPr>
+                <w:rFonts w:ascii="Cambria" w:hAnsi="Cambria"/>
+              </w:rPr>
+              <w:t>Streamlit</w:t>
+            </w:r>
+          </w:p>
+        </w:tc>
+        <w:tc>
+          <w:tcPr>
+            <w:tcW w:w="3356" w:type="dxa"/>
+            <w:tcBorders>
+              <w:top w:val="single" w:sz="6" w:space="0" w:color="538135" w:themeColor="accent6" w:themeShade="BF"/>
+              <w:left w:val="single" w:sz="6" w:space="0" w:color="538135" w:themeColor="accent6" w:themeShade="BF"/>
+              <w:bottom w:val="single" w:sz="6" w:space="0" w:color="538135" w:themeColor="accent6" w:themeShade="BF"/>
+              <w:right w:val="single" w:sz="6" w:space="0" w:color="538135" w:themeColor="accent6" w:themeShade="BF"/>
+            </w:tcBorders>
+            <w:shd w:val="clear" w:color="auto" w:fill="auto"/>
+            <w:vAlign w:val="center"/>
+          </w:tcPr>
+          <w:p>
+            <w:pPr>
+              <w:jc w:val="center"/>
+              <w:cnfStyle w:val="000000000000" w:firstRow="0" w:lastRow="0" w:firstColumn="0" w:lastColumn="0" w:oddVBand="0" w:evenVBand="0" w:oddHBand="0" w:evenHBand="0" w:firstRowFirstColumn="0" w:firstRowLastColumn="0" w:lastRowFirstColumn="0" w:lastRowLastColumn="0"/>
+              <w:rPr>
+                <w:rFonts w:ascii="Cambria" w:hAnsi="Cambria"/>
+              </w:rPr>
+            </w:pPr>
+          </w:p>
+        </w:tc>
+      </w:tr>
+      <w:tr>
+        <w:trPr>
+          <w:trHeight w:val="930"/>
+        </w:trPr>
+        <w:tc>
+          <w:tcPr>
+            <w:cnfStyle w:val="001000000000" w:firstRow="0" w:lastRow="0" w:firstColumn="1" w:lastColumn="0" w:oddVBand="0" w:evenVBand="0" w:oddHBand="0" w:evenHBand="0" w:firstRowFirstColumn="0" w:firstRowLastColumn="0" w:lastRowFirstColumn="0" w:lastRowLastColumn="0"/>
+            <w:tcW w:w="1912" w:type="dxa"/>
+            <w:gridSpan w:val="2"/>
+            <w:vMerge/>
+            <w:tcBorders>
+              <w:left w:val="single" w:sz="6" w:space="0" w:color="538135" w:themeColor="accent6" w:themeShade="BF"/>
+              <w:right w:val="single" w:sz="6" w:space="0" w:color="538135" w:themeColor="accent6" w:themeShade="BF"/>
+            </w:tcBorders>
+            <w:shd w:val="clear" w:color="auto" w:fill="FBE4D5" w:themeFill="accent2" w:themeFillTint="33"/>
+          </w:tcPr>
+          <w:p>
+            <w:pPr>
+              <w:jc w:val="center"/>
+              <w:rPr>
+                <w:rFonts w:ascii="Cambria" w:hAnsi="Cambria"/>
+              </w:rPr>
+            </w:pPr>
+          </w:p>
+        </w:tc>
+        <w:tc>
+          <w:tcPr>
+            <w:tcW w:w="3192" w:type="dxa"/>
+            <w:tcBorders>
+              <w:top w:val="single" w:sz="6" w:space="0" w:color="538135" w:themeColor="accent6" w:themeShade="BF"/>
+              <w:left w:val="single" w:sz="6" w:space="0" w:color="538135" w:themeColor="accent6" w:themeShade="BF"/>
+              <w:bottom w:val="single" w:sz="6" w:space="0" w:color="538135" w:themeColor="accent6" w:themeShade="BF"/>
+              <w:right w:val="single" w:sz="6" w:space="0" w:color="538135" w:themeColor="accent6" w:themeShade="BF"/>
+            </w:tcBorders>
+            <w:shd w:val="clear" w:color="auto" w:fill="auto"/>
+          </w:tcPr>
+          <w:p>
+            <w:pPr>
+              <w:jc w:val="center"/>
+              <w:cnfStyle w:val="000000000000" w:firstRow="0" w:lastRow="0" w:firstColumn="0" w:lastColumn="0" w:oddVBand="0" w:evenVBand="0" w:oddHBand="0" w:evenHBand="0" w:firstRowFirstColumn="0" w:firstRowLastColumn="0" w:lastRowFirstColumn="0" w:lastRowLastColumn="0"/>
+              <w:rPr>
+                <w:rFonts w:ascii="Cambria" w:hAnsi="Cambria"/>
+                <w:noProof/>
+                <w:lang w:val="en-US"/>
+              </w:rPr>
+            </w:pPr>
+            <w:r>
+              <w:rPr>
+                <w:rFonts w:ascii="Cambria" w:hAnsi="Cambria"/>
+                <w:noProof/>
+                <w:lang w:val="en-US"/>
+              </w:rPr>
+              <w:drawing>
+                <wp:anchor distT="0" distB="0" distL="114300" distR="114300" simplePos="0" relativeHeight="251844608" behindDoc="1" locked="0" layoutInCell="1" allowOverlap="1" wp14:anchorId="0E88E33E" wp14:editId="34827B98">
+                  <wp:simplePos x="0" y="0"/>
+                  <wp:positionH relativeFrom="column">
+                    <wp:posOffset>450932</wp:posOffset>
+                  </wp:positionH>
+                  <wp:positionV relativeFrom="paragraph">
+                    <wp:posOffset>35560</wp:posOffset>
+                  </wp:positionV>
+                  <wp:extent cx="899795" cy="449580"/>
+                  <wp:effectExtent l="0" t="0" r="0" b="7620"/>
+                  <wp:wrapSquare wrapText="bothSides"/>
+                  <wp:docPr id="36" name="Image 36"/>
+                  <wp:cNvGraphicFramePr>
+                    <a:graphicFrameLocks xmlns:a="http://schemas.openxmlformats.org/drawingml/2006/main" noChangeAspect="1"/>
+                  </wp:cNvGraphicFramePr>
+                  <a:graphic xmlns:a="http://schemas.openxmlformats.org/drawingml/2006/main">
+                    <a:graphicData uri="http://schemas.openxmlformats.org/drawingml/2006/picture">
+                      <pic:pic xmlns:pic="http://schemas.openxmlformats.org/drawingml/2006/picture">
+                        <pic:nvPicPr>
+                          <pic:cNvPr id="9" name="sqlServer-logo.jpeg"/>
+                          <pic:cNvPicPr/>
+                        </pic:nvPicPr>
+                        <pic:blipFill>
+                          <a:blip r:embed="rId24" cstate="print">
+                            <a:extLst>
+                              <a:ext uri="{28A0092B-C50C-407E-A947-70E740481C1C}">
+                                <a14:useLocalDpi xmlns:a14="http://schemas.microsoft.com/office/drawing/2010/main" val="0"/>
+                              </a:ext>
+                            </a:extLst>
+                          </a:blip>
+                          <a:stretch>
+                            <a:fillRect/>
+                          </a:stretch>
+                        </pic:blipFill>
+                        <pic:spPr>
+                          <a:xfrm>
+                            <a:off x="0" y="0"/>
+                            <a:ext cx="899795" cy="449580"/>
+                          </a:xfrm>
+                          <a:prstGeom prst="rect">
+                            <a:avLst/>
+                          </a:prstGeom>
+                        </pic:spPr>
+                      </pic:pic>
+                    </a:graphicData>
+                  </a:graphic>
+                  <wp14:sizeRelH relativeFrom="margin">
+                    <wp14:pctWidth>0</wp14:pctWidth>
+                  </wp14:sizeRelH>
+                  <wp14:sizeRelV relativeFrom="margin">
+                    <wp14:pctHeight>0</wp14:pctHeight>
+                  </wp14:sizeRelV>
+                </wp:anchor>
+              </w:drawing>
+            </w:r>
+          </w:p>
+        </w:tc>
+        <w:tc>
+          <w:tcPr>
+            <w:tcW w:w="1677" w:type="dxa"/>
+            <w:tcBorders>
+              <w:top w:val="single" w:sz="6" w:space="0" w:color="538135" w:themeColor="accent6" w:themeShade="BF"/>
+              <w:left w:val="single" w:sz="6" w:space="0" w:color="538135" w:themeColor="accent6" w:themeShade="BF"/>
+              <w:bottom w:val="single" w:sz="6" w:space="0" w:color="538135" w:themeColor="accent6" w:themeShade="BF"/>
+              <w:right w:val="single" w:sz="6" w:space="0" w:color="538135" w:themeColor="accent6" w:themeShade="BF"/>
+            </w:tcBorders>
+            <w:shd w:val="clear" w:color="auto" w:fill="auto"/>
+            <w:vAlign w:val="center"/>
+          </w:tcPr>
+          <w:p>
+            <w:pPr>
+              <w:jc w:val="center"/>
+              <w:cnfStyle w:val="000000000000" w:firstRow="0" w:lastRow="0" w:firstColumn="0" w:lastColumn="0" w:oddVBand="0" w:evenVBand="0" w:oddHBand="0" w:evenHBand="0" w:firstRowFirstColumn="0" w:firstRowLastColumn="0" w:lastRowFirstColumn="0" w:lastRowLastColumn="0"/>
+              <w:rPr>
+                <w:rFonts w:ascii="Cambria" w:hAnsi="Cambria"/>
+              </w:rPr>
+            </w:pPr>
+            <w:r>
+              <w:rPr>
+                <w:rFonts w:ascii="Cambria" w:hAnsi="Cambria"/>
+              </w:rPr>
+              <w:t>Visual Studio</w:t>
+            </w:r>
+          </w:p>
+        </w:tc>
+        <w:tc>
+          <w:tcPr>
+            <w:tcW w:w="3356" w:type="dxa"/>
+            <w:tcBorders>
+              <w:top w:val="single" w:sz="6" w:space="0" w:color="538135" w:themeColor="accent6" w:themeShade="BF"/>
+              <w:left w:val="single" w:sz="6" w:space="0" w:color="538135" w:themeColor="accent6" w:themeShade="BF"/>
+              <w:bottom w:val="single" w:sz="6" w:space="0" w:color="538135" w:themeColor="accent6" w:themeShade="BF"/>
+              <w:right w:val="single" w:sz="6" w:space="0" w:color="538135" w:themeColor="accent6" w:themeShade="BF"/>
+            </w:tcBorders>
+            <w:shd w:val="clear" w:color="auto" w:fill="auto"/>
+            <w:vAlign w:val="center"/>
+          </w:tcPr>
+          <w:p>
+            <w:pPr>
+              <w:jc w:val="center"/>
+              <w:cnfStyle w:val="000000000000" w:firstRow="0" w:lastRow="0" w:firstColumn="0" w:lastColumn="0" w:oddVBand="0" w:evenVBand="0" w:oddHBand="0" w:evenHBand="0" w:firstRowFirstColumn="0" w:firstRowLastColumn="0" w:lastRowFirstColumn="0" w:lastRowLastColumn="0"/>
+              <w:rPr>
+                <w:rFonts w:ascii="Cambria" w:hAnsi="Cambria"/>
+              </w:rPr>
+            </w:pPr>
+          </w:p>
+        </w:tc>
+      </w:tr>
+      <w:tr>
+        <w:trPr>
+          <w:trHeight w:val="1017"/>
+        </w:trPr>
+        <w:tc>
+          <w:tcPr>
+            <w:cnfStyle w:val="001000000000" w:firstRow="0" w:lastRow="0" w:firstColumn="1" w:lastColumn="0" w:oddVBand="0" w:evenVBand="0" w:oddHBand="0" w:evenHBand="0" w:firstRowFirstColumn="0" w:firstRowLastColumn="0" w:lastRowFirstColumn="0" w:lastRowLastColumn="0"/>
+            <w:tcW w:w="1912" w:type="dxa"/>
+            <w:gridSpan w:val="2"/>
+            <w:vMerge/>
+            <w:tcBorders>
+              <w:left w:val="single" w:sz="6" w:space="0" w:color="538135" w:themeColor="accent6" w:themeShade="BF"/>
+              <w:right w:val="single" w:sz="6" w:space="0" w:color="538135" w:themeColor="accent6" w:themeShade="BF"/>
+            </w:tcBorders>
+            <w:shd w:val="clear" w:color="auto" w:fill="FBE4D5" w:themeFill="accent2" w:themeFillTint="33"/>
+          </w:tcPr>
+          <w:p>
+            <w:pPr>
+              <w:jc w:val="center"/>
+              <w:rPr>
+                <w:rFonts w:ascii="Cambria" w:hAnsi="Cambria"/>
+              </w:rPr>
+            </w:pPr>
+          </w:p>
+        </w:tc>
+        <w:tc>
+          <w:tcPr>
+            <w:tcW w:w="3192" w:type="dxa"/>
+            <w:tcBorders>
+              <w:top w:val="single" w:sz="6" w:space="0" w:color="538135" w:themeColor="accent6" w:themeShade="BF"/>
+              <w:left w:val="single" w:sz="6" w:space="0" w:color="538135" w:themeColor="accent6" w:themeShade="BF"/>
+              <w:bottom w:val="single" w:sz="6" w:space="0" w:color="538135" w:themeColor="accent6" w:themeShade="BF"/>
+              <w:right w:val="single" w:sz="6" w:space="0" w:color="538135" w:themeColor="accent6" w:themeShade="BF"/>
+            </w:tcBorders>
+            <w:shd w:val="clear" w:color="auto" w:fill="auto"/>
+          </w:tcPr>
+          <w:p>
+            <w:pPr>
+              <w:jc w:val="center"/>
+              <w:cnfStyle w:val="000000000000" w:firstRow="0" w:lastRow="0" w:firstColumn="0" w:lastColumn="0" w:oddVBand="0" w:evenVBand="0" w:oddHBand="0" w:evenHBand="0" w:firstRowFirstColumn="0" w:firstRowLastColumn="0" w:lastRowFirstColumn="0" w:lastRowLastColumn="0"/>
+              <w:rPr>
+                <w:rFonts w:ascii="Cambria" w:hAnsi="Cambria"/>
+                <w:noProof/>
+                <w:lang w:val="en-US"/>
+              </w:rPr>
+            </w:pPr>
+            <w:r>
+              <w:rPr>
+                <w:rFonts w:ascii="Cambria" w:hAnsi="Cambria"/>
+                <w:noProof/>
+                <w:lang w:val="en-US"/>
+              </w:rPr>
+              <w:drawing>
+                <wp:anchor distT="0" distB="0" distL="114300" distR="114300" simplePos="0" relativeHeight="251847680" behindDoc="1" locked="0" layoutInCell="1" allowOverlap="1" wp14:anchorId="0CCC474B" wp14:editId="13D7D041">
+                  <wp:simplePos x="0" y="0"/>
+                  <wp:positionH relativeFrom="column">
+                    <wp:posOffset>401576</wp:posOffset>
+                  </wp:positionH>
+                  <wp:positionV relativeFrom="paragraph">
+                    <wp:posOffset>110663</wp:posOffset>
+                  </wp:positionV>
+                  <wp:extent cx="988060" cy="555625"/>
+                  <wp:effectExtent l="0" t="0" r="0" b="0"/>
+                  <wp:wrapSquare wrapText="bothSides"/>
+                  <wp:docPr id="58" name="Image 58"/>
+                  <wp:cNvGraphicFramePr>
+                    <a:graphicFrameLocks xmlns:a="http://schemas.openxmlformats.org/drawingml/2006/main" noChangeAspect="1"/>
+                  </wp:cNvGraphicFramePr>
+                  <a:graphic xmlns:a="http://schemas.openxmlformats.org/drawingml/2006/main">
+                    <a:graphicData uri="http://schemas.openxmlformats.org/drawingml/2006/picture">
+                      <pic:pic xmlns:pic="http://schemas.openxmlformats.org/drawingml/2006/picture">
+                        <pic:nvPicPr>
+                          <pic:cNvPr id="9" name="sqlServer-logo.jpeg"/>
+                          <pic:cNvPicPr/>
+                        </pic:nvPicPr>
+                        <pic:blipFill>
+                          <a:blip r:embed="rId25" cstate="print">
+                            <a:extLst>
+                              <a:ext uri="{28A0092B-C50C-407E-A947-70E740481C1C}">
+                                <a14:useLocalDpi xmlns:a14="http://schemas.microsoft.com/office/drawing/2010/main" val="0"/>
+                              </a:ext>
+                            </a:extLst>
+                          </a:blip>
+                          <a:stretch>
+                            <a:fillRect/>
+                          </a:stretch>
+                        </pic:blipFill>
+                        <pic:spPr>
+                          <a:xfrm>
+                            <a:off x="0" y="0"/>
+                            <a:ext cx="988060" cy="555625"/>
+                          </a:xfrm>
+                          <a:prstGeom prst="rect">
+                            <a:avLst/>
+                          </a:prstGeom>
+                        </pic:spPr>
+                      </pic:pic>
+                    </a:graphicData>
+                  </a:graphic>
+                  <wp14:sizeRelH relativeFrom="margin">
+                    <wp14:pctWidth>0</wp14:pctWidth>
+                  </wp14:sizeRelH>
+                  <wp14:sizeRelV relativeFrom="margin">
+                    <wp14:pctHeight>0</wp14:pctHeight>
+                  </wp14:sizeRelV>
+                </wp:anchor>
+              </w:drawing>
+            </w:r>
+          </w:p>
+        </w:tc>
+        <w:tc>
+          <w:tcPr>
+            <w:tcW w:w="1677" w:type="dxa"/>
+            <w:tcBorders>
+              <w:top w:val="single" w:sz="6" w:space="0" w:color="538135" w:themeColor="accent6" w:themeShade="BF"/>
+              <w:left w:val="single" w:sz="6" w:space="0" w:color="538135" w:themeColor="accent6" w:themeShade="BF"/>
+              <w:bottom w:val="single" w:sz="6" w:space="0" w:color="538135" w:themeColor="accent6" w:themeShade="BF"/>
+              <w:right w:val="single" w:sz="6" w:space="0" w:color="538135" w:themeColor="accent6" w:themeShade="BF"/>
+            </w:tcBorders>
+            <w:shd w:val="clear" w:color="auto" w:fill="auto"/>
+            <w:vAlign w:val="center"/>
+          </w:tcPr>
+          <w:p>
+            <w:pPr>
+              <w:jc w:val="center"/>
+              <w:cnfStyle w:val="000000000000" w:firstRow="0" w:lastRow="0" w:firstColumn="0" w:lastColumn="0" w:oddVBand="0" w:evenVBand="0" w:oddHBand="0" w:evenHBand="0" w:firstRowFirstColumn="0" w:firstRowLastColumn="0" w:lastRowFirstColumn="0" w:lastRowLastColumn="0"/>
+              <w:rPr>
+                <w:rFonts w:ascii="Cambria" w:hAnsi="Cambria"/>
+              </w:rPr>
+            </w:pPr>
+            <w:r>
+              <w:rPr>
+                <w:rFonts w:ascii="Cambria" w:hAnsi="Cambria"/>
+              </w:rPr>
+              <w:t>Power BI</w:t>
+            </w:r>
+          </w:p>
+        </w:tc>
+        <w:tc>
+          <w:tcPr>
+            <w:tcW w:w="3356" w:type="dxa"/>
+            <w:tcBorders>
+              <w:top w:val="single" w:sz="6" w:space="0" w:color="538135" w:themeColor="accent6" w:themeShade="BF"/>
+              <w:left w:val="single" w:sz="6" w:space="0" w:color="538135" w:themeColor="accent6" w:themeShade="BF"/>
+              <w:bottom w:val="single" w:sz="6" w:space="0" w:color="538135" w:themeColor="accent6" w:themeShade="BF"/>
+              <w:right w:val="single" w:sz="6" w:space="0" w:color="538135" w:themeColor="accent6" w:themeShade="BF"/>
+            </w:tcBorders>
+            <w:shd w:val="clear" w:color="auto" w:fill="auto"/>
+            <w:vAlign w:val="center"/>
+          </w:tcPr>
+          <w:p>
+            <w:pPr>
+              <w:jc w:val="center"/>
+              <w:cnfStyle w:val="000000000000" w:firstRow="0" w:lastRow="0" w:firstColumn="0" w:lastColumn="0" w:oddVBand="0" w:evenVBand="0" w:oddHBand="0" w:evenHBand="0" w:firstRowFirstColumn="0" w:firstRowLastColumn="0" w:lastRowFirstColumn="0" w:lastRowLastColumn="0"/>
+              <w:rPr>
+                <w:rFonts w:ascii="Cambria" w:hAnsi="Cambria"/>
+              </w:rPr>
+            </w:pPr>
+          </w:p>
+        </w:tc>
+      </w:tr>
+      <w:tr>
+        <w:trPr>
+          <w:trHeight w:val="866"/>
+        </w:trPr>
+        <w:tc>
+          <w:tcPr>
+            <w:cnfStyle w:val="001000000000" w:firstRow="0" w:lastRow="0" w:firstColumn="1" w:lastColumn="0" w:oddVBand="0" w:evenVBand="0" w:oddHBand="0" w:evenHBand="0" w:firstRowFirstColumn="0" w:firstRowLastColumn="0" w:lastRowFirstColumn="0" w:lastRowLastColumn="0"/>
+            <w:tcW w:w="1912" w:type="dxa"/>
+            <w:gridSpan w:val="2"/>
+            <w:vMerge/>
+            <w:tcBorders>
+              <w:left w:val="single" w:sz="6" w:space="0" w:color="538135" w:themeColor="accent6" w:themeShade="BF"/>
+              <w:right w:val="single" w:sz="6" w:space="0" w:color="538135" w:themeColor="accent6" w:themeShade="BF"/>
+            </w:tcBorders>
+            <w:shd w:val="clear" w:color="auto" w:fill="FBE4D5" w:themeFill="accent2" w:themeFillTint="33"/>
+          </w:tcPr>
+          <w:p>
+            <w:pPr>
+              <w:jc w:val="center"/>
+              <w:rPr>
+                <w:rFonts w:ascii="Cambria" w:hAnsi="Cambria"/>
+              </w:rPr>
+            </w:pPr>
+          </w:p>
+        </w:tc>
+        <w:tc>
+          <w:tcPr>
+            <w:tcW w:w="3192" w:type="dxa"/>
+            <w:tcBorders>
+              <w:top w:val="single" w:sz="6" w:space="0" w:color="538135" w:themeColor="accent6" w:themeShade="BF"/>
+              <w:left w:val="single" w:sz="6" w:space="0" w:color="538135" w:themeColor="accent6" w:themeShade="BF"/>
+              <w:bottom w:val="single" w:sz="6" w:space="0" w:color="538135" w:themeColor="accent6" w:themeShade="BF"/>
+              <w:right w:val="single" w:sz="6" w:space="0" w:color="538135" w:themeColor="accent6" w:themeShade="BF"/>
+            </w:tcBorders>
+            <w:shd w:val="clear" w:color="auto" w:fill="auto"/>
+          </w:tcPr>
+          <w:p>
+            <w:pPr>
+              <w:jc w:val="center"/>
+              <w:cnfStyle w:val="000000000000" w:firstRow="0" w:lastRow="0" w:firstColumn="0" w:lastColumn="0" w:oddVBand="0" w:evenVBand="0" w:oddHBand="0" w:evenHBand="0" w:firstRowFirstColumn="0" w:firstRowLastColumn="0" w:lastRowFirstColumn="0" w:lastRowLastColumn="0"/>
+              <w:rPr>
+                <w:rFonts w:ascii="Cambria" w:hAnsi="Cambria"/>
+                <w:noProof/>
+                <w:lang w:val="en-US"/>
+              </w:rPr>
+            </w:pPr>
+            <w:r>
+              <w:rPr>
+                <w:rFonts w:ascii="Cambria" w:hAnsi="Cambria"/>
+                <w:noProof/>
+                <w:lang w:val="en-US"/>
+              </w:rPr>
+              <w:drawing>
+                <wp:anchor distT="0" distB="0" distL="114300" distR="114300" simplePos="0" relativeHeight="251848704" behindDoc="1" locked="0" layoutInCell="1" allowOverlap="1" wp14:anchorId="595D1671" wp14:editId="6332DC2B">
+                  <wp:simplePos x="0" y="0"/>
+                  <wp:positionH relativeFrom="column">
+                    <wp:posOffset>424666</wp:posOffset>
+                  </wp:positionH>
+                  <wp:positionV relativeFrom="paragraph">
+                    <wp:posOffset>1905</wp:posOffset>
+                  </wp:positionV>
+                  <wp:extent cx="892175" cy="530860"/>
+                  <wp:effectExtent l="0" t="0" r="3175" b="2540"/>
+                  <wp:wrapSquare wrapText="bothSides"/>
+                  <wp:docPr id="64" name="Image 64"/>
+                  <wp:cNvGraphicFramePr>
+                    <a:graphicFrameLocks xmlns:a="http://schemas.openxmlformats.org/drawingml/2006/main" noChangeAspect="1"/>
+                  </wp:cNvGraphicFramePr>
+                  <a:graphic xmlns:a="http://schemas.openxmlformats.org/drawingml/2006/main">
+                    <a:graphicData uri="http://schemas.openxmlformats.org/drawingml/2006/picture">
+                      <pic:pic xmlns:pic="http://schemas.openxmlformats.org/drawingml/2006/picture">
+                        <pic:nvPicPr>
+                          <pic:cNvPr id="9" name="sqlServer-logo.jpeg"/>
+                          <pic:cNvPicPr/>
+                        </pic:nvPicPr>
+                        <pic:blipFill>
+                          <a:blip r:embed="rId26" cstate="print">
+                            <a:extLst>
+                              <a:ext uri="{28A0092B-C50C-407E-A947-70E740481C1C}">
+                                <a14:useLocalDpi xmlns:a14="http://schemas.microsoft.com/office/drawing/2010/main" val="0"/>
+                              </a:ext>
+                            </a:extLst>
+                          </a:blip>
+                          <a:stretch>
+                            <a:fillRect/>
+                          </a:stretch>
+                        </pic:blipFill>
+                        <pic:spPr>
+                          <a:xfrm>
+                            <a:off x="0" y="0"/>
+                            <a:ext cx="892175" cy="530860"/>
+                          </a:xfrm>
+                          <a:prstGeom prst="rect">
+                            <a:avLst/>
+                          </a:prstGeom>
+                        </pic:spPr>
+                      </pic:pic>
+                    </a:graphicData>
+                  </a:graphic>
+                  <wp14:sizeRelH relativeFrom="margin">
+                    <wp14:pctWidth>0</wp14:pctWidth>
+                  </wp14:sizeRelH>
+                  <wp14:sizeRelV relativeFrom="margin">
+                    <wp14:pctHeight>0</wp14:pctHeight>
+                  </wp14:sizeRelV>
+                </wp:anchor>
+              </w:drawing>
+            </w:r>
+          </w:p>
+        </w:tc>
+        <w:tc>
+          <w:tcPr>
+            <w:tcW w:w="1677" w:type="dxa"/>
+            <w:tcBorders>
+              <w:top w:val="single" w:sz="6" w:space="0" w:color="538135" w:themeColor="accent6" w:themeShade="BF"/>
+              <w:left w:val="single" w:sz="6" w:space="0" w:color="538135" w:themeColor="accent6" w:themeShade="BF"/>
+              <w:bottom w:val="single" w:sz="6" w:space="0" w:color="538135" w:themeColor="accent6" w:themeShade="BF"/>
+              <w:right w:val="single" w:sz="6" w:space="0" w:color="538135" w:themeColor="accent6" w:themeShade="BF"/>
+            </w:tcBorders>
+            <w:shd w:val="clear" w:color="auto" w:fill="auto"/>
+            <w:vAlign w:val="center"/>
+          </w:tcPr>
+          <w:p>
+            <w:pPr>
+              <w:jc w:val="center"/>
+              <w:cnfStyle w:val="000000000000" w:firstRow="0" w:lastRow="0" w:firstColumn="0" w:lastColumn="0" w:oddVBand="0" w:evenVBand="0" w:oddHBand="0" w:evenHBand="0" w:firstRowFirstColumn="0" w:firstRowLastColumn="0" w:lastRowFirstColumn="0" w:lastRowLastColumn="0"/>
+              <w:rPr>
+                <w:rFonts w:ascii="Cambria" w:hAnsi="Cambria"/>
+              </w:rPr>
+            </w:pPr>
+            <w:r>
+              <w:rPr>
+                <w:rFonts w:ascii="Cambria" w:hAnsi="Cambria"/>
+              </w:rPr>
+              <w:t>Docker Desktop</w:t>
+            </w:r>
+          </w:p>
+        </w:tc>
+        <w:tc>
+          <w:tcPr>
+            <w:tcW w:w="3356" w:type="dxa"/>
+            <w:tcBorders>
+              <w:top w:val="single" w:sz="6" w:space="0" w:color="538135" w:themeColor="accent6" w:themeShade="BF"/>
+              <w:left w:val="single" w:sz="6" w:space="0" w:color="538135" w:themeColor="accent6" w:themeShade="BF"/>
+              <w:bottom w:val="single" w:sz="6" w:space="0" w:color="538135" w:themeColor="accent6" w:themeShade="BF"/>
+              <w:right w:val="single" w:sz="6" w:space="0" w:color="538135" w:themeColor="accent6" w:themeShade="BF"/>
+            </w:tcBorders>
+            <w:shd w:val="clear" w:color="auto" w:fill="auto"/>
+            <w:vAlign w:val="center"/>
+          </w:tcPr>
+          <w:p>
+            <w:pPr>
+              <w:jc w:val="center"/>
+              <w:cnfStyle w:val="000000000000" w:firstRow="0" w:lastRow="0" w:firstColumn="0" w:lastColumn="0" w:oddVBand="0" w:evenVBand="0" w:oddHBand="0" w:evenHBand="0" w:firstRowFirstColumn="0" w:firstRowLastColumn="0" w:lastRowFirstColumn="0" w:lastRowLastColumn="0"/>
+              <w:rPr>
+                <w:rFonts w:ascii="Cambria" w:hAnsi="Cambria"/>
+              </w:rPr>
+            </w:pPr>
+          </w:p>
+        </w:tc>
+      </w:tr>
+      <w:tr>
+        <w:trPr>
+          <w:trHeight w:val="1195"/>
+        </w:trPr>
+        <w:tc>
+          <w:tcPr>
+            <w:cnfStyle w:val="001000000000" w:firstRow="0" w:lastRow="0" w:firstColumn="1" w:lastColumn="0" w:oddVBand="0" w:evenVBand="0" w:oddHBand="0" w:evenHBand="0" w:firstRowFirstColumn="0" w:firstRowLastColumn="0" w:lastRowFirstColumn="0" w:lastRowLastColumn="0"/>
+            <w:tcW w:w="1912" w:type="dxa"/>
+            <w:gridSpan w:val="2"/>
+            <w:vMerge/>
+            <w:tcBorders>
+              <w:left w:val="single" w:sz="6" w:space="0" w:color="538135" w:themeColor="accent6" w:themeShade="BF"/>
+              <w:right w:val="single" w:sz="6" w:space="0" w:color="538135" w:themeColor="accent6" w:themeShade="BF"/>
+            </w:tcBorders>
+            <w:shd w:val="clear" w:color="auto" w:fill="FBE4D5" w:themeFill="accent2" w:themeFillTint="33"/>
+          </w:tcPr>
+          <w:p>
+            <w:pPr>
+              <w:jc w:val="center"/>
+              <w:rPr>
+                <w:rFonts w:ascii="Cambria" w:hAnsi="Cambria"/>
+              </w:rPr>
+            </w:pPr>
+          </w:p>
+        </w:tc>
+        <w:tc>
+          <w:tcPr>
+            <w:tcW w:w="3192" w:type="dxa"/>
+            <w:tcBorders>
+              <w:top w:val="single" w:sz="6" w:space="0" w:color="538135" w:themeColor="accent6" w:themeShade="BF"/>
+              <w:left w:val="single" w:sz="6" w:space="0" w:color="538135" w:themeColor="accent6" w:themeShade="BF"/>
+              <w:bottom w:val="single" w:sz="6" w:space="0" w:color="538135" w:themeColor="accent6" w:themeShade="BF"/>
+              <w:right w:val="single" w:sz="6" w:space="0" w:color="538135" w:themeColor="accent6" w:themeShade="BF"/>
+            </w:tcBorders>
+            <w:shd w:val="clear" w:color="auto" w:fill="auto"/>
+          </w:tcPr>
+          <w:p>
+            <w:pPr>
+              <w:jc w:val="center"/>
+              <w:cnfStyle w:val="000000000000" w:firstRow="0" w:lastRow="0" w:firstColumn="0" w:lastColumn="0" w:oddVBand="0" w:evenVBand="0" w:oddHBand="0" w:evenHBand="0" w:firstRowFirstColumn="0" w:firstRowLastColumn="0" w:lastRowFirstColumn="0" w:lastRowLastColumn="0"/>
+              <w:rPr>
+                <w:rFonts w:ascii="Cambria" w:hAnsi="Cambria"/>
+                <w:noProof/>
+                <w:lang w:val="en-US"/>
+              </w:rPr>
+            </w:pPr>
+            <w:r>
+              <w:rPr>
+                <w:rFonts w:ascii="Cambria" w:hAnsi="Cambria"/>
+                <w:noProof/>
+                <w:lang w:val="en-US"/>
+              </w:rPr>
+              <w:drawing>
+                <wp:anchor distT="0" distB="0" distL="114300" distR="114300" simplePos="0" relativeHeight="251849728" behindDoc="1" locked="0" layoutInCell="1" allowOverlap="1" wp14:anchorId="313545C6" wp14:editId="63C282D6">
+                  <wp:simplePos x="0" y="0"/>
+                  <wp:positionH relativeFrom="column">
+                    <wp:posOffset>496183</wp:posOffset>
+                  </wp:positionH>
+                  <wp:positionV relativeFrom="paragraph">
+                    <wp:posOffset>71252</wp:posOffset>
+                  </wp:positionV>
+                  <wp:extent cx="643255" cy="643255"/>
+                  <wp:effectExtent l="0" t="0" r="4445" b="4445"/>
+                  <wp:wrapSquare wrapText="bothSides"/>
+                  <wp:docPr id="60" name="Image 60"/>
+                  <wp:cNvGraphicFramePr>
+                    <a:graphicFrameLocks xmlns:a="http://schemas.openxmlformats.org/drawingml/2006/main" noChangeAspect="1"/>
+                  </wp:cNvGraphicFramePr>
+                  <a:graphic xmlns:a="http://schemas.openxmlformats.org/drawingml/2006/main">
+                    <a:graphicData uri="http://schemas.openxmlformats.org/drawingml/2006/picture">
+                      <pic:pic xmlns:pic="http://schemas.openxmlformats.org/drawingml/2006/picture">
+                        <pic:nvPicPr>
+                          <pic:cNvPr id="9" name="sqlServer-logo.jpeg"/>
+                          <pic:cNvPicPr/>
+                        </pic:nvPicPr>
+                        <pic:blipFill>
+                          <a:blip r:embed="rId27" cstate="print">
+                            <a:extLst>
+                              <a:ext uri="{28A0092B-C50C-407E-A947-70E740481C1C}">
+                                <a14:useLocalDpi xmlns:a14="http://schemas.microsoft.com/office/drawing/2010/main" val="0"/>
+                              </a:ext>
+                            </a:extLst>
+                          </a:blip>
+                          <a:stretch>
+                            <a:fillRect/>
+                          </a:stretch>
+                        </pic:blipFill>
+                        <pic:spPr>
+                          <a:xfrm>
+                            <a:off x="0" y="0"/>
+                            <a:ext cx="643255" cy="643255"/>
+                          </a:xfrm>
+                          <a:prstGeom prst="rect">
+                            <a:avLst/>
+                          </a:prstGeom>
+                        </pic:spPr>
+                      </pic:pic>
+                    </a:graphicData>
+                  </a:graphic>
+                  <wp14:sizeRelH relativeFrom="margin">
+                    <wp14:pctWidth>0</wp14:pctWidth>
+                  </wp14:sizeRelH>
+                  <wp14:sizeRelV relativeFrom="margin">
+                    <wp14:pctHeight>0</wp14:pctHeight>
+                  </wp14:sizeRelV>
+                </wp:anchor>
+              </w:drawing>
+            </w:r>
+          </w:p>
+        </w:tc>
+        <w:tc>
+          <w:tcPr>
+            <w:tcW w:w="1677" w:type="dxa"/>
+            <w:tcBorders>
+              <w:top w:val="single" w:sz="6" w:space="0" w:color="538135" w:themeColor="accent6" w:themeShade="BF"/>
+              <w:left w:val="single" w:sz="6" w:space="0" w:color="538135" w:themeColor="accent6" w:themeShade="BF"/>
+              <w:bottom w:val="single" w:sz="6" w:space="0" w:color="538135" w:themeColor="accent6" w:themeShade="BF"/>
+              <w:right w:val="single" w:sz="6" w:space="0" w:color="538135" w:themeColor="accent6" w:themeShade="BF"/>
+            </w:tcBorders>
+            <w:shd w:val="clear" w:color="auto" w:fill="auto"/>
+            <w:vAlign w:val="center"/>
+          </w:tcPr>
+          <w:p>
+            <w:pPr>
+              <w:jc w:val="center"/>
+              <w:cnfStyle w:val="000000000000" w:firstRow="0" w:lastRow="0" w:firstColumn="0" w:lastColumn="0" w:oddVBand="0" w:evenVBand="0" w:oddHBand="0" w:evenHBand="0" w:firstRowFirstColumn="0" w:firstRowLastColumn="0" w:lastRowFirstColumn="0" w:lastRowLastColumn="0"/>
+              <w:rPr>
+                <w:rFonts w:ascii="Cambria" w:hAnsi="Cambria"/>
+              </w:rPr>
+            </w:pPr>
+            <w:r>
+              <w:rPr>
+                <w:rFonts w:ascii="Cambria" w:hAnsi="Cambria"/>
+              </w:rPr>
+              <w:t>Groq AI</w:t>
+            </w:r>
+          </w:p>
+        </w:tc>
+        <w:tc>
+          <w:tcPr>
+            <w:tcW w:w="3356" w:type="dxa"/>
+            <w:tcBorders>
+              <w:top w:val="single" w:sz="6" w:space="0" w:color="538135" w:themeColor="accent6" w:themeShade="BF"/>
+              <w:left w:val="single" w:sz="6" w:space="0" w:color="538135" w:themeColor="accent6" w:themeShade="BF"/>
+              <w:bottom w:val="single" w:sz="6" w:space="0" w:color="538135" w:themeColor="accent6" w:themeShade="BF"/>
+              <w:right w:val="single" w:sz="6" w:space="0" w:color="538135" w:themeColor="accent6" w:themeShade="BF"/>
+            </w:tcBorders>
+            <w:shd w:val="clear" w:color="auto" w:fill="auto"/>
+            <w:vAlign w:val="center"/>
+          </w:tcPr>
+          <w:p>
+            <w:pPr>
+              <w:jc w:val="center"/>
+              <w:cnfStyle w:val="000000000000" w:firstRow="0" w:lastRow="0" w:firstColumn="0" w:lastColumn="0" w:oddVBand="0" w:evenVBand="0" w:oddHBand="0" w:evenHBand="0" w:firstRowFirstColumn="0" w:firstRowLastColumn="0" w:lastRowFirstColumn="0" w:lastRowLastColumn="0"/>
+              <w:rPr>
+                <w:rFonts w:ascii="Cambria" w:hAnsi="Cambria"/>
+              </w:rPr>
+            </w:pPr>
+          </w:p>
+        </w:tc>
+      </w:tr>
+      <w:tr>
+        <w:trPr>
+          <w:trHeight w:val="1195"/>
+        </w:trPr>
+        <w:tc>
+          <w:tcPr>
+            <w:cnfStyle w:val="001000000000" w:firstRow="0" w:lastRow="0" w:firstColumn="1" w:lastColumn="0" w:oddVBand="0" w:evenVBand="0" w:oddHBand="0" w:evenHBand="0" w:firstRowFirstColumn="0" w:firstRowLastColumn="0" w:lastRowFirstColumn="0" w:lastRowLastColumn="0"/>
+            <w:tcW w:w="1912" w:type="dxa"/>
+            <w:gridSpan w:val="2"/>
+            <w:vMerge/>
+            <w:tcBorders>
+              <w:left w:val="single" w:sz="6" w:space="0" w:color="538135" w:themeColor="accent6" w:themeShade="BF"/>
+              <w:right w:val="single" w:sz="6" w:space="0" w:color="538135" w:themeColor="accent6" w:themeShade="BF"/>
+            </w:tcBorders>
+            <w:shd w:val="clear" w:color="auto" w:fill="FBE4D5" w:themeFill="accent2" w:themeFillTint="33"/>
+          </w:tcPr>
+          <w:p>
+            <w:pPr>
+              <w:jc w:val="both"/>
+              <w:rPr>
+                <w:rFonts w:ascii="Cambria" w:hAnsi="Cambria"/>
+              </w:rPr>
+            </w:pPr>
+          </w:p>
+        </w:tc>
+        <w:tc>
+          <w:tcPr>
+            <w:tcW w:w="3192" w:type="dxa"/>
+            <w:tcBorders>
+              <w:top w:val="single" w:sz="6" w:space="0" w:color="538135" w:themeColor="accent6" w:themeShade="BF"/>
+              <w:left w:val="single" w:sz="6" w:space="0" w:color="538135" w:themeColor="accent6" w:themeShade="BF"/>
+              <w:bottom w:val="single" w:sz="6" w:space="0" w:color="538135" w:themeColor="accent6" w:themeShade="BF"/>
+              <w:right w:val="single" w:sz="6" w:space="0" w:color="538135" w:themeColor="accent6" w:themeShade="BF"/>
+            </w:tcBorders>
+            <w:shd w:val="clear" w:color="auto" w:fill="auto"/>
+          </w:tcPr>
+          <w:p>
+            <w:pPr>
+              <w:jc w:val="center"/>
+              <w:cnfStyle w:val="000000000000" w:firstRow="0" w:lastRow="0" w:firstColumn="0" w:lastColumn="0" w:oddVBand="0" w:evenVBand="0" w:oddHBand="0" w:evenHBand="0" w:firstRowFirstColumn="0" w:firstRowLastColumn="0" w:lastRowFirstColumn="0" w:lastRowLastColumn="0"/>
+              <w:rPr>
+                <w:rFonts w:ascii="Cambria" w:hAnsi="Cambria"/>
+                <w:noProof/>
+                <w:lang w:val="en-US"/>
+              </w:rPr>
+            </w:pPr>
+            <w:r>
+              <w:rPr>
+                <w:rFonts w:ascii="Cambria" w:hAnsi="Cambria"/>
+                <w:noProof/>
+                <w:lang w:val="en-US"/>
+              </w:rPr>
+              <w:drawing>
+                <wp:anchor distT="0" distB="0" distL="114300" distR="114300" simplePos="0" relativeHeight="251842560" behindDoc="1" locked="0" layoutInCell="1" allowOverlap="1" wp14:anchorId="382237A4" wp14:editId="13BD57A3">
+                  <wp:simplePos x="0" y="0"/>
+                  <wp:positionH relativeFrom="column">
+                    <wp:posOffset>471376</wp:posOffset>
+                  </wp:positionH>
+                  <wp:positionV relativeFrom="paragraph">
+                    <wp:posOffset>118745</wp:posOffset>
+                  </wp:positionV>
+                  <wp:extent cx="901700" cy="523240"/>
+                  <wp:effectExtent l="0" t="0" r="0" b="0"/>
+                  <wp:wrapSquare wrapText="bothSides"/>
+                  <wp:docPr id="61" name="Image 61"/>
+                  <wp:cNvGraphicFramePr>
+                    <a:graphicFrameLocks xmlns:a="http://schemas.openxmlformats.org/drawingml/2006/main" noChangeAspect="1"/>
+                  </wp:cNvGraphicFramePr>
+                  <a:graphic xmlns:a="http://schemas.openxmlformats.org/drawingml/2006/main">
+                    <a:graphicData uri="http://schemas.openxmlformats.org/drawingml/2006/picture">
+                      <pic:pic xmlns:pic="http://schemas.openxmlformats.org/drawingml/2006/picture">
+                        <pic:nvPicPr>
+                          <pic:cNvPr id="9" name="sqlServer-logo.jpeg"/>
+                          <pic:cNvPicPr/>
+                        </pic:nvPicPr>
+                        <pic:blipFill>
+                          <a:blip r:embed="rId28" cstate="print">
+                            <a:extLst>
+                              <a:ext uri="{28A0092B-C50C-407E-A947-70E740481C1C}">
+                                <a14:useLocalDpi xmlns:a14="http://schemas.microsoft.com/office/drawing/2010/main" val="0"/>
+                              </a:ext>
+                            </a:extLst>
+                          </a:blip>
+                          <a:stretch>
+                            <a:fillRect/>
+                          </a:stretch>
+                        </pic:blipFill>
+                        <pic:spPr>
+                          <a:xfrm>
+                            <a:off x="0" y="0"/>
+                            <a:ext cx="901700" cy="523240"/>
+                          </a:xfrm>
+                          <a:prstGeom prst="rect">
+                            <a:avLst/>
+                          </a:prstGeom>
+                        </pic:spPr>
+                      </pic:pic>
+                    </a:graphicData>
+                  </a:graphic>
+                  <wp14:sizeRelH relativeFrom="margin">
+                    <wp14:pctWidth>0</wp14:pctWidth>
+                  </wp14:sizeRelH>
+                  <wp14:sizeRelV relativeFrom="margin">
+                    <wp14:pctHeight>0</wp14:pctHeight>
+                  </wp14:sizeRelV>
+                </wp:anchor>
+              </w:drawing>
+            </w:r>
+          </w:p>
+        </w:tc>
+        <w:tc>
+          <w:tcPr>
+            <w:tcW w:w="1677" w:type="dxa"/>
+            <w:tcBorders>
+              <w:top w:val="single" w:sz="6" w:space="0" w:color="538135" w:themeColor="accent6" w:themeShade="BF"/>
+              <w:left w:val="single" w:sz="6" w:space="0" w:color="538135" w:themeColor="accent6" w:themeShade="BF"/>
+              <w:bottom w:val="single" w:sz="6" w:space="0" w:color="538135" w:themeColor="accent6" w:themeShade="BF"/>
+              <w:right w:val="single" w:sz="6" w:space="0" w:color="538135" w:themeColor="accent6" w:themeShade="BF"/>
+            </w:tcBorders>
+            <w:shd w:val="clear" w:color="auto" w:fill="auto"/>
+            <w:vAlign w:val="center"/>
+          </w:tcPr>
+          <w:p>
+            <w:pPr>
+              <w:jc w:val="center"/>
+              <w:cnfStyle w:val="000000000000" w:firstRow="0" w:lastRow="0" w:firstColumn="0" w:lastColumn="0" w:oddVBand="0" w:evenVBand="0" w:oddHBand="0" w:evenHBand="0" w:firstRowFirstColumn="0" w:firstRowLastColumn="0" w:lastRowFirstColumn="0" w:lastRowLastColumn="0"/>
+              <w:rPr>
+                <w:rFonts w:ascii="Cambria" w:hAnsi="Cambria"/>
+              </w:rPr>
+            </w:pPr>
+            <w:r>
+              <w:rPr>
+                <w:rFonts w:ascii="Cambria" w:hAnsi="Cambria"/>
+              </w:rPr>
+              <w:t>ChatGPT</w:t>
+            </w:r>
+          </w:p>
+        </w:tc>
+        <w:tc>
+          <w:tcPr>
+            <w:tcW w:w="3356" w:type="dxa"/>
+            <w:tcBorders>
+              <w:top w:val="single" w:sz="6" w:space="0" w:color="538135" w:themeColor="accent6" w:themeShade="BF"/>
+              <w:left w:val="single" w:sz="6" w:space="0" w:color="538135" w:themeColor="accent6" w:themeShade="BF"/>
+              <w:bottom w:val="single" w:sz="6" w:space="0" w:color="538135" w:themeColor="accent6" w:themeShade="BF"/>
+              <w:right w:val="single" w:sz="6" w:space="0" w:color="538135" w:themeColor="accent6" w:themeShade="BF"/>
+            </w:tcBorders>
+            <w:shd w:val="clear" w:color="auto" w:fill="auto"/>
+            <w:vAlign w:val="center"/>
+          </w:tcPr>
+          <w:p>
+            <w:pPr>
+              <w:jc w:val="center"/>
+              <w:cnfStyle w:val="000000000000" w:firstRow="0" w:lastRow="0" w:firstColumn="0" w:lastColumn="0" w:oddVBand="0" w:evenVBand="0" w:oddHBand="0" w:evenHBand="0" w:firstRowFirstColumn="0" w:firstRowLastColumn="0" w:lastRowFirstColumn="0" w:lastRowLastColumn="0"/>
+              <w:rPr>
+                <w:rFonts w:ascii="Cambria" w:hAnsi="Cambria"/>
+              </w:rPr>
+            </w:pPr>
+          </w:p>
+        </w:tc>
+      </w:tr>
+      <w:tr>
+        <w:trPr>
+          <w:cantSplit/>
+          <w:trHeight w:val="1447"/>
+        </w:trPr>
+        <w:tc>
+          <w:tcPr>
+            <w:cnfStyle w:val="001000000000" w:firstRow="0" w:lastRow="0" w:firstColumn="1" w:lastColumn="0" w:oddVBand="0" w:evenVBand="0" w:oddHBand="0" w:evenHBand="0" w:firstRowFirstColumn="0" w:firstRowLastColumn="0" w:lastRowFirstColumn="0" w:lastRowLastColumn="0"/>
+            <w:tcW w:w="331" w:type="dxa"/>
+            <w:tcBorders>
+              <w:left w:val="single" w:sz="6" w:space="0" w:color="538135" w:themeColor="accent6" w:themeShade="BF"/>
+              <w:bottom w:val="single" w:sz="6" w:space="0" w:color="538135" w:themeColor="accent6" w:themeShade="BF"/>
+              <w:right w:val="single" w:sz="6" w:space="0" w:color="538135" w:themeColor="accent6" w:themeShade="BF"/>
+            </w:tcBorders>
+            <w:shd w:val="clear" w:color="auto" w:fill="FBE4D5" w:themeFill="accent2" w:themeFillTint="33"/>
+          </w:tcPr>
+          <w:p>
+            <w:pPr>
+              <w:jc w:val="both"/>
+              <w:rPr>
+                <w:rFonts w:ascii="Cambria" w:hAnsi="Cambria"/>
+                <w:b w:val="0"/>
+                <w:bCs w:val="0"/>
+              </w:rPr>
+            </w:pPr>
+          </w:p>
+        </w:tc>
+        <w:tc>
+          <w:tcPr>
+            <w:tcW w:w="1581" w:type="dxa"/>
+            <w:tcBorders>
+              <w:left w:val="single" w:sz="6" w:space="0" w:color="538135" w:themeColor="accent6" w:themeShade="BF"/>
+              <w:bottom w:val="single" w:sz="6" w:space="0" w:color="538135" w:themeColor="accent6" w:themeShade="BF"/>
+              <w:right w:val="single" w:sz="6" w:space="0" w:color="538135" w:themeColor="accent6" w:themeShade="BF"/>
+            </w:tcBorders>
+            <w:shd w:val="clear" w:color="auto" w:fill="BDD6EE" w:themeFill="accent1" w:themeFillTint="66"/>
+            <w:textDirection w:val="btLr"/>
+          </w:tcPr>
+          <w:p>
+            <w:pPr>
+              <w:ind w:left="113" w:right="113"/>
+              <w:jc w:val="center"/>
+              <w:cnfStyle w:val="000000000000" w:firstRow="0" w:lastRow="0" w:firstColumn="0" w:lastColumn="0" w:oddVBand="0" w:evenVBand="0" w:oddHBand="0" w:evenHBand="0" w:firstRowFirstColumn="0" w:firstRowLastColumn="0" w:lastRowFirstColumn="0" w:lastRowLastColumn="0"/>
+              <w:rPr>
+                <w:rFonts w:ascii="Cambria" w:hAnsi="Cambria"/>
+                <w:b/>
+              </w:rPr>
+            </w:pPr>
+            <w:r>
+              <w:rPr>
+                <w:rFonts w:ascii="Cambria" w:hAnsi="Cambria"/>
+                <w:b/>
+              </w:rPr>
+              <w:t>Outils d’analyse</w:t>
+            </w:r>
+          </w:p>
+        </w:tc>
+        <w:tc>
+          <w:tcPr>
+            <w:tcW w:w="3192" w:type="dxa"/>
+            <w:tcBorders>
+              <w:top w:val="single" w:sz="6" w:space="0" w:color="538135" w:themeColor="accent6" w:themeShade="BF"/>
+              <w:left w:val="single" w:sz="6" w:space="0" w:color="538135" w:themeColor="accent6" w:themeShade="BF"/>
+              <w:bottom w:val="single" w:sz="6" w:space="0" w:color="538135" w:themeColor="accent6" w:themeShade="BF"/>
+              <w:right w:val="single" w:sz="6" w:space="0" w:color="538135" w:themeColor="accent6" w:themeShade="BF"/>
+            </w:tcBorders>
+          </w:tcPr>
+          <w:p>
+            <w:pPr>
+              <w:jc w:val="center"/>
+              <w:cnfStyle w:val="000000000000" w:firstRow="0" w:lastRow="0" w:firstColumn="0" w:lastColumn="0" w:oddVBand="0" w:evenVBand="0" w:oddHBand="0" w:evenHBand="0" w:firstRowFirstColumn="0" w:firstRowLastColumn="0" w:lastRowFirstColumn="0" w:lastRowLastColumn="0"/>
+              <w:rPr>
+                <w:rFonts w:ascii="Cambria" w:hAnsi="Cambria"/>
+                <w:noProof/>
+                <w:lang w:val="en-US"/>
+              </w:rPr>
+            </w:pPr>
+            <w:r>
+              <w:rPr>
+                <w:rFonts w:ascii="Cambria" w:hAnsi="Cambria"/>
+                <w:noProof/>
+                <w:lang w:val="en-US"/>
+              </w:rPr>
+              <w:drawing>
+                <wp:anchor distT="0" distB="0" distL="114300" distR="114300" simplePos="0" relativeHeight="251851776" behindDoc="1" locked="0" layoutInCell="1" allowOverlap="1" wp14:anchorId="7C4C7D15" wp14:editId="1D678A90">
+                  <wp:simplePos x="0" y="0"/>
+                  <wp:positionH relativeFrom="column">
+                    <wp:posOffset>404701</wp:posOffset>
+                  </wp:positionH>
+                  <wp:positionV relativeFrom="paragraph">
+                    <wp:posOffset>111760</wp:posOffset>
+                  </wp:positionV>
+                  <wp:extent cx="1030370" cy="554918"/>
+                  <wp:effectExtent l="0" t="0" r="0" b="0"/>
+                  <wp:wrapSquare wrapText="bothSides"/>
+                  <wp:docPr id="62" name="Image 62"/>
+                  <wp:cNvGraphicFramePr>
+                    <a:graphicFrameLocks xmlns:a="http://schemas.openxmlformats.org/drawingml/2006/main" noChangeAspect="1"/>
+                  </wp:cNvGraphicFramePr>
+                  <a:graphic xmlns:a="http://schemas.openxmlformats.org/drawingml/2006/main">
+                    <a:graphicData uri="http://schemas.openxmlformats.org/drawingml/2006/picture">
+                      <pic:pic xmlns:pic="http://schemas.openxmlformats.org/drawingml/2006/picture">
+                        <pic:nvPicPr>
+                          <pic:cNvPr id="9" name="sqlServer-logo.jpeg"/>
+                          <pic:cNvPicPr/>
+                        </pic:nvPicPr>
+                        <pic:blipFill>
+                          <a:blip r:embed="rId29" cstate="print">
+                            <a:extLst>
+                              <a:ext uri="{28A0092B-C50C-407E-A947-70E740481C1C}">
+                                <a14:useLocalDpi xmlns:a14="http://schemas.microsoft.com/office/drawing/2010/main" val="0"/>
+                              </a:ext>
+                            </a:extLst>
+                          </a:blip>
+                          <a:stretch>
+                            <a:fillRect/>
+                          </a:stretch>
+                        </pic:blipFill>
+                        <pic:spPr>
+                          <a:xfrm>
+                            <a:off x="0" y="0"/>
+                            <a:ext cx="1030370" cy="554918"/>
+                          </a:xfrm>
+                          <a:prstGeom prst="rect">
+                            <a:avLst/>
+                          </a:prstGeom>
+                        </pic:spPr>
+                      </pic:pic>
+                    </a:graphicData>
+                  </a:graphic>
+                  <wp14:sizeRelH relativeFrom="margin">
+                    <wp14:pctWidth>0</wp14:pctWidth>
+                  </wp14:sizeRelH>
+                  <wp14:sizeRelV relativeFrom="margin">
+                    <wp14:pctHeight>0</wp14:pctHeight>
+                  </wp14:sizeRelV>
+                </wp:anchor>
+              </w:drawing>
+            </w:r>
+          </w:p>
+        </w:tc>
+        <w:tc>
+          <w:tcPr>
+            <w:tcW w:w="1677" w:type="dxa"/>
+            <w:tcBorders>
+              <w:top w:val="single" w:sz="6" w:space="0" w:color="538135" w:themeColor="accent6" w:themeShade="BF"/>
+              <w:left w:val="single" w:sz="6" w:space="0" w:color="538135" w:themeColor="accent6" w:themeShade="BF"/>
+              <w:bottom w:val="single" w:sz="6" w:space="0" w:color="538135" w:themeColor="accent6" w:themeShade="BF"/>
+              <w:right w:val="single" w:sz="6" w:space="0" w:color="538135" w:themeColor="accent6" w:themeShade="BF"/>
+            </w:tcBorders>
+            <w:vAlign w:val="center"/>
+          </w:tcPr>
+          <w:p>
+            <w:pPr>
+              <w:jc w:val="center"/>
+              <w:cnfStyle w:val="000000000000" w:firstRow="0" w:lastRow="0" w:firstColumn="0" w:lastColumn="0" w:oddVBand="0" w:evenVBand="0" w:oddHBand="0" w:evenHBand="0" w:firstRowFirstColumn="0" w:firstRowLastColumn="0" w:lastRowFirstColumn="0" w:lastRowLastColumn="0"/>
+              <w:rPr>
+                <w:rFonts w:ascii="Cambria" w:hAnsi="Cambria"/>
+              </w:rPr>
+            </w:pPr>
+            <w:r>
+              <w:rPr>
+                <w:rFonts w:ascii="Cambria" w:hAnsi="Cambria"/>
+              </w:rPr>
+              <w:t>Scikit-learn</w:t>
+            </w:r>
+          </w:p>
+        </w:tc>
+        <w:tc>
+          <w:tcPr>
+            <w:tcW w:w="3356" w:type="dxa"/>
+            <w:tcBorders>
+              <w:top w:val="single" w:sz="6" w:space="0" w:color="538135" w:themeColor="accent6" w:themeShade="BF"/>
+              <w:left w:val="single" w:sz="6" w:space="0" w:color="538135" w:themeColor="accent6" w:themeShade="BF"/>
+              <w:bottom w:val="single" w:sz="6" w:space="0" w:color="538135" w:themeColor="accent6" w:themeShade="BF"/>
+              <w:right w:val="single" w:sz="6" w:space="0" w:color="538135" w:themeColor="accent6" w:themeShade="BF"/>
+            </w:tcBorders>
+            <w:vAlign w:val="center"/>
+          </w:tcPr>
+          <w:p>
+            <w:pPr>
+              <w:jc w:val="center"/>
+              <w:cnfStyle w:val="000000000000" w:firstRow="0" w:lastRow="0" w:firstColumn="0" w:lastColumn="0" w:oddVBand="0" w:evenVBand="0" w:oddHBand="0" w:evenHBand="0" w:firstRowFirstColumn="0" w:firstRowLastColumn="0" w:lastRowFirstColumn="0" w:lastRowLastColumn="0"/>
+              <w:rPr>
+                <w:rFonts w:ascii="Cambria" w:hAnsi="Cambria"/>
+              </w:rPr>
+            </w:pPr>
+          </w:p>
+        </w:tc>
+      </w:tr>
+    </w:tbl>
+    <w:p>
+      <w:pPr>
         <w:pStyle w:val="Titre2"/>
         <w:numPr>
           <w:ilvl w:val="1"/>
@@ -11860,6 +14451,7 @@
           <w:b/>
           <w:color w:val="auto"/>
         </w:rPr>
+        <w:lastRenderedPageBreak/>
         <w:t>COLLECTE DES DONNÉES</w:t>
       </w:r>
       <w:bookmarkEnd w:id="54"/>
@@ -11890,6 +14482,76 @@
     </w:p>
     <w:p>
       <w:pPr>
+        <w:spacing w:after="0"/>
+        <w:jc w:val="both"/>
+        <w:rPr>
+          <w:rFonts w:ascii="Cambria" w:hAnsi="Cambria"/>
+          <w:sz w:val="10"/>
+        </w:rPr>
+      </w:pPr>
+    </w:p>
+    <w:p>
+      <w:pPr>
+        <w:jc w:val="both"/>
+        <w:rPr>
+          <w:rFonts w:ascii="Cambria" w:hAnsi="Cambria"/>
+        </w:rPr>
+      </w:pPr>
+      <w:r>
+        <w:rPr>
+          <w:rFonts w:ascii="Cambria" w:hAnsi="Cambria"/>
+        </w:rPr>
+        <w:t xml:space="preserve">Étant donné que l’ERP Uptiimum est en phase de conception et que sa base de données est encore vide, les instruments de collecte utilisés dans cette recherche ne reposent pas sur des données hospitalières réelles mais sur des </w:t>
+      </w:r>
+      <w:r>
+        <w:rPr>
+          <w:rStyle w:val="lev"/>
+          <w:rFonts w:ascii="Cambria" w:hAnsi="Cambria"/>
+        </w:rPr>
+        <w:t>données fictives générées de manière structurée et conforme</w:t>
+      </w:r>
+      <w:r>
+        <w:rPr>
+          <w:rFonts w:ascii="Cambria" w:hAnsi="Cambria"/>
+        </w:rPr>
+        <w:t xml:space="preserve"> au modèle conceptuel de la base. Ces données simulées ont été créées en suivant les standards internationaux d’organisation hospitalière (identité patient, suivi des admissions, facturation, gestion des ressources), garantissant ainsi leur vraisemblance. De plus, des formulaires numériques et des scénarios d’utilisation de l’ERP ont été élaborés pour recueillir les retours des </w:t>
+      </w:r>
+      <w:r>
+        <w:rPr>
+          <w:rStyle w:val="lev"/>
+          <w:rFonts w:ascii="Cambria" w:hAnsi="Cambria"/>
+        </w:rPr>
+        <w:t xml:space="preserve">testeurs </w:t>
+      </w:r>
+      <w:r>
+        <w:rPr>
+          <w:rStyle w:val="lev"/>
+          <w:rFonts w:ascii="Cambria" w:hAnsi="Cambria"/>
+        </w:rPr>
+        <w:t>ayant</w:t>
+      </w:r>
+      <w:r>
+        <w:rPr>
+          <w:rStyle w:val="lev"/>
+          <w:rFonts w:ascii="Cambria" w:hAnsi="Cambria"/>
+        </w:rPr>
+        <w:t xml:space="preserve"> les rôles d’utilisateurs finaux</w:t>
+      </w:r>
+      <w:r>
+        <w:rPr>
+          <w:rFonts w:ascii="Cambria" w:hAnsi="Cambria"/>
+        </w:rPr>
+        <w:t xml:space="preserve"> (médecins, infirmiers, gestionnaires, administratifs), notamment dans l’évaluation du chatbot et des tableaux de bord.</w:t>
+      </w:r>
+      <w:r>
+        <w:rPr>
+          <w:rFonts w:ascii="Cambria" w:hAnsi="Cambria"/>
+        </w:rPr>
+        <w:t xml:space="preserve"> </w:t>
+      </w:r>
+    </w:p>
+    <w:p>
+      <w:pPr>
         <w:pStyle w:val="Titre3"/>
         <w:numPr>
           <w:ilvl w:val="2"/>
@@ -11914,6 +14576,121 @@
     </w:p>
     <w:p>
       <w:pPr>
+        <w:spacing w:after="0"/>
+        <w:jc w:val="both"/>
+        <w:rPr>
+          <w:sz w:val="10"/>
+        </w:rPr>
+      </w:pPr>
+    </w:p>
+    <w:p>
+      <w:pPr>
+        <w:jc w:val="both"/>
+        <w:rPr>
+          <w:rFonts w:ascii="Cambria" w:hAnsi="Cambria"/>
+        </w:rPr>
+      </w:pPr>
+      <w:r>
+        <w:rPr>
+          <w:rFonts w:ascii="Cambria" w:hAnsi="Cambria"/>
+        </w:rPr>
+        <w:t>L</w:t>
+      </w:r>
+      <w:r>
+        <w:rPr>
+          <w:rFonts w:ascii="Cambria" w:hAnsi="Cambria"/>
+        </w:rPr>
+        <w:t>a pro</w:t>
+      </w:r>
+      <w:r>
+        <w:rPr>
+          <w:rFonts w:ascii="Cambria" w:hAnsi="Cambria"/>
+        </w:rPr>
+        <w:t>cé</w:t>
+      </w:r>
+      <w:r>
+        <w:rPr>
+          <w:rFonts w:ascii="Cambria" w:hAnsi="Cambria"/>
+        </w:rPr>
+        <w:t>dure de collecte des données s’est faite en deux étapes :</w:t>
+      </w:r>
+    </w:p>
+    <w:p>
+      <w:pPr>
+        <w:pStyle w:val="Paragraphedeliste"/>
+        <w:numPr>
+          <w:ilvl w:val="0"/>
+          <w:numId w:val="35"/>
+        </w:numPr>
+        <w:jc w:val="both"/>
+        <w:rPr>
+          <w:rFonts w:ascii="Cambria" w:hAnsi="Cambria"/>
+        </w:rPr>
+      </w:pPr>
+      <w:r>
+        <w:rPr>
+          <w:rFonts w:ascii="Cambria" w:hAnsi="Cambria"/>
+        </w:rPr>
+        <w:t xml:space="preserve">Acquisition de la base de données actuelle de l’ERP : Pour des raisons dites de </w:t>
+      </w:r>
+      <w:r>
+        <w:rPr>
+          <w:rFonts w:ascii="Cambria" w:hAnsi="Cambria"/>
+        </w:rPr>
+        <w:t>« </w:t>
+      </w:r>
+      <w:r>
+        <w:rPr>
+          <w:rFonts w:ascii="Cambria" w:hAnsi="Cambria"/>
+        </w:rPr>
+        <w:t>sécurité des données</w:t>
+      </w:r>
+      <w:r>
+        <w:rPr>
+          <w:rFonts w:ascii="Cambria" w:hAnsi="Cambria"/>
+        </w:rPr>
+        <w:t> »</w:t>
+      </w:r>
+      <w:r>
+        <w:rPr>
+          <w:rFonts w:ascii="Cambria" w:hAnsi="Cambria"/>
+        </w:rPr>
+        <w:t>, un</w:t>
+      </w:r>
+      <w:r>
+        <w:rPr>
+          <w:rFonts w:ascii="Cambria" w:hAnsi="Cambria"/>
+        </w:rPr>
+        <w:t xml:space="preserve"> prototype expérimental de cette base de données m’a été remise par mon encadreur académique.</w:t>
+      </w:r>
+    </w:p>
+    <w:p>
+      <w:pPr>
+        <w:pStyle w:val="Paragraphedeliste"/>
+        <w:numPr>
+          <w:ilvl w:val="0"/>
+          <w:numId w:val="35"/>
+        </w:numPr>
+        <w:jc w:val="both"/>
+        <w:rPr>
+          <w:rFonts w:ascii="Cambria" w:hAnsi="Cambria"/>
+        </w:rPr>
+      </w:pPr>
+      <w:r>
+        <w:rPr>
+          <w:rFonts w:ascii="Cambria" w:hAnsi="Cambria"/>
+        </w:rPr>
+        <w:t xml:space="preserve">Génération et intégration de données fictives : </w:t>
+      </w:r>
+      <w:r>
+        <w:rPr>
+          <w:rFonts w:ascii="Cambria" w:hAnsi="Cambria"/>
+        </w:rPr>
+        <w:t>un jeu de données hospitalières représentatives (dossiers patients, rapports financiers, statistiques de fréquentation, informations administratives) a été généré artificiellement puis intégré dans la base vide de l’ERP. Ce processus a permis de simuler un environnement réaliste et opérationnel pour les phases de test.</w:t>
+      </w:r>
+    </w:p>
+    <w:p>
+      <w:pPr>
         <w:pStyle w:val="Titre3"/>
         <w:numPr>
           <w:ilvl w:val="2"/>
@@ -11938,6 +14715,30 @@
     </w:p>
     <w:p>
       <w:pPr>
+        <w:spacing w:after="0"/>
+        <w:jc w:val="both"/>
+        <w:rPr>
+          <w:rFonts w:ascii="Cambria" w:hAnsi="Cambria"/>
+          <w:sz w:val="10"/>
+        </w:rPr>
+      </w:pPr>
+    </w:p>
+    <w:p>
+      <w:pPr>
+        <w:jc w:val="both"/>
+        <w:rPr>
+          <w:rFonts w:ascii="Cambria" w:hAnsi="Cambria"/>
+        </w:rPr>
+      </w:pPr>
+      <w:r>
+        <w:rPr>
+          <w:rFonts w:ascii="Cambria" w:hAnsi="Cambria"/>
+        </w:rPr>
+        <w:t>Analyse des données.</w:t>
+      </w:r>
+    </w:p>
+    <w:p>
+      <w:pPr>
         <w:pStyle w:val="Titre2"/>
         <w:ind w:left="1080"/>
         <w:jc w:val="center"/>
@@ -11959,14 +14760,30 @@
       <w:bookmarkEnd w:id="58"/>
     </w:p>
     <w:p>
-      <w:r>
-        <w:br w:type="page"/>
-      </w:r>
-    </w:p>
-    <w:p>
-      <w:pPr>
-        <w:rPr>
-          <w:rFonts w:ascii="Cambria Math" w:hAnsi="Cambria Math"/>
+      <w:pPr>
+        <w:jc w:val="both"/>
+        <w:rPr>
+          <w:rFonts w:ascii="Cambria" w:hAnsi="Cambria"/>
+        </w:rPr>
+      </w:pPr>
+      <w:r>
+        <w:rPr>
+          <w:rFonts w:ascii="Cambria" w:hAnsi="Cambria"/>
+        </w:rPr>
+        <w:t xml:space="preserve">En somme, ce chapitre a permis de présenter la méthodologie adoptée pour la conduite de cette recherche, en définissant la nature de l’étude, les variables mobilisées, l’échantillonnage ainsi que les outils utilisés. La spécificité de cette démarche réside dans l’usage de données fictives structurées selon la base de données de l’ERP Uptiimum et dans la mise en place d’expérimentations simulées afin d’entraîner et d’évaluer les modèles d’intelligence artificielle. Cette méthodologie constitue ainsi un cadre rigoureux et adapté pour assurer la validité et la fiabilité des résultats. Dans le chapitre suivant, nous passerons à la </w:t>
+      </w:r>
+      <w:r>
+        <w:rPr>
+          <w:rFonts w:ascii="Cambria" w:hAnsi="Cambria"/>
+        </w:rPr>
+        <w:t>présentation de la structure où le stage a été effectué dans sa globalité puis à la présentation des données résultats obtenus.</w:t>
+      </w:r>
+    </w:p>
+    <w:p>
+      <w:pPr>
+        <w:jc w:val="both"/>
+        <w:rPr>
+          <w:rFonts w:ascii="Cambria" w:hAnsi="Cambria"/>
           <w:b/>
         </w:rPr>
       </w:pPr>
@@ -11982,6 +14799,11 @@
     <w:p/>
     <w:p/>
     <w:p/>
+    <w:p/>
+    <w:p/>
+    <w:p/>
+    <w:p/>
+    <w:p/>
     <w:p>
       <w:r>
         <w:rPr>
@@ -11992,10 +14814,10 @@
           <wp:anchor distT="0" distB="0" distL="114300" distR="114300" simplePos="0" relativeHeight="251748352" behindDoc="0" locked="0" layoutInCell="1" allowOverlap="1" wp14:anchorId="6A2E01B2" wp14:editId="02040BD2">
             <wp:simplePos x="0" y="0"/>
             <wp:positionH relativeFrom="column">
-              <wp:posOffset>319045</wp:posOffset>
+              <wp:posOffset>323153</wp:posOffset>
             </wp:positionH>
             <wp:positionV relativeFrom="paragraph">
-              <wp:posOffset>196556</wp:posOffset>
+              <wp:posOffset>184340</wp:posOffset>
             </wp:positionV>
             <wp:extent cx="5866359" cy="770861"/>
             <wp:effectExtent l="171450" t="171450" r="172720" b="163195"/>
@@ -12439,7 +15261,7 @@
         <w:rPr>
           <w:rFonts w:ascii="Cambria" w:hAnsi="Cambria"/>
         </w:rPr>
-        <w:t xml:space="preserve"> Sarl en abrégée « TDRC » est une SARL unipersonnelle qui a pour principale activités : les études statistiques, socio-économiques et marketing – management des projets – Comptabilité – Audit et fiscalité – ingénierie Informatique – géomatique – prestation de services. Le 03 Février 2020, ils apportent d’importantes modifications au niveau de l’équipe dirigeante. Ces modifications sont renseignées dans le R.C.C.M au numéro : </w:t>
+        <w:t xml:space="preserve"> en abrégée « TDRC » est une SARL unipersonnelle qui a pour principale activités : les études statistiques, socio-économiques et marketing – management des projets – Comptabilité – Audit et fiscalité – ingénierie Informatique – géomatique – prestation de services. Le 03 Février 2020, ils apportent d’importantes modifications au niveau de l’équipe dirigeante. Ces modifications sont renseignées dans le R.C.C.M au numéro : </w:t>
       </w:r>
       <w:r>
         <w:rPr>
@@ -12511,10 +15333,10 @@
               <wp:anchor distT="0" distB="0" distL="114300" distR="114300" simplePos="0" relativeHeight="251685888" behindDoc="0" locked="0" layoutInCell="1" allowOverlap="1">
                 <wp:simplePos x="0" y="0"/>
                 <wp:positionH relativeFrom="column">
-                  <wp:posOffset>187133</wp:posOffset>
+                  <wp:posOffset>180860</wp:posOffset>
                 </wp:positionH>
                 <wp:positionV relativeFrom="paragraph">
-                  <wp:posOffset>46475</wp:posOffset>
+                  <wp:posOffset>50396</wp:posOffset>
                 </wp:positionV>
                 <wp:extent cx="5908762" cy="2907102"/>
                 <wp:effectExtent l="0" t="0" r="15875" b="26670"/>
@@ -12742,7 +15564,7 @@
                         <wps:cNvCnPr/>
                         <wps:spPr>
                           <a:xfrm>
-                            <a:off x="3609893" y="302149"/>
+                            <a:off x="3609893" y="384168"/>
                             <a:ext cx="0" cy="257175"/>
                           </a:xfrm>
                           <a:prstGeom prst="line">
@@ -12834,7 +15656,7 @@
                         <wps:cNvCnPr/>
                         <wps:spPr>
                           <a:xfrm>
-                            <a:off x="3609893" y="874643"/>
+                            <a:off x="3609893" y="956662"/>
                             <a:ext cx="0" cy="257175"/>
                           </a:xfrm>
                           <a:prstGeom prst="line">
@@ -13706,7 +16528,7 @@
           </mc:Choice>
           <mc:Fallback>
             <w:pict>
-              <v:group id="Groupe 7" o:spid="_x0000_s1061" style="position:absolute;left:0;text-align:left;margin-left:14.75pt;margin-top:3.65pt;width:465.25pt;height:228.9pt;z-index:251685888;mso-width-relative:margin;mso-height-relative:margin" coordorigin="-874" coordsize="74837,40157" o:gfxdata="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">
+              <v:group id="Groupe 7" o:spid="_x0000_s1061" style="position:absolute;left:0;text-align:left;margin-left:14.25pt;margin-top:3.95pt;width:465.25pt;height:228.9pt;z-index:251685888;mso-width-relative:margin;mso-height-relative:margin" coordorigin="-874" coordsize="74837,40157" o:gfxdata="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">
                 <v:line id="Connecteur droit 18" o:spid="_x0000_s1062" style="position:absolute;flip:x y;visibility:visible;mso-wrap-style:square" from="36019,17969" to="55355,17969" o:connectortype="straight" o:gfxdata="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" strokecolor="#70ad47 [3209]" strokeweight="1.5pt">
                   <v:stroke joinstyle="miter"/>
                 </v:line>
@@ -13745,7 +16567,7 @@
                     </w:txbxContent>
                   </v:textbox>
                 </v:roundrect>
-                <v:line id="Connecteur droit 3" o:spid="_x0000_s1068" style="position:absolute;visibility:visible;mso-wrap-style:square" from="36098,3021" to="36098,5593" o:connectortype="straight" o:gfxdata="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" strokecolor="#70ad47 [3209]" strokeweight="1.5pt">
+                <v:line id="Connecteur droit 3" o:spid="_x0000_s1068" style="position:absolute;visibility:visible;mso-wrap-style:square" from="36098,3841" to="36098,6413" o:connectortype="straight" o:gfxdata="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" strokecolor="#70ad47 [3209]" strokeweight="1.5pt">
                   <v:stroke joinstyle="miter"/>
                 </v:line>
                 <v:roundrect id="Rectangle à coins arrondis 10" o:spid="_x0000_s1069" style="position:absolute;left:20273;top:5723;width:31814;height:3810;visibility:visible;mso-wrap-style:square;v-text-anchor:middle" arcsize="10923f" o:gfxdata="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" fillcolor="#c5e0b3 [1305]" strokecolor="#00b050" strokeweight=".5pt">
@@ -13771,7 +16593,7 @@
                     </w:txbxContent>
                   </v:textbox>
                 </v:roundrect>
-                <v:line id="Connecteur droit 11" o:spid="_x0000_s1070" style="position:absolute;visibility:visible;mso-wrap-style:square" from="36098,8746" to="36098,11318" o:connectortype="straight" o:gfxdata="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" strokecolor="#70ad47 [3209]" strokeweight="1.5pt">
+                <v:line id="Connecteur droit 11" o:spid="_x0000_s1070" style="position:absolute;visibility:visible;mso-wrap-style:square" from="36098,9566" to="36098,12138" o:connectortype="straight" o:gfxdata="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" strokecolor="#70ad47 [3209]" strokeweight="1.5pt">
                   <v:stroke joinstyle="miter"/>
                 </v:line>
                 <v:roundrect id="Rectangle à coins arrondis 16" o:spid="_x0000_s1071" style="position:absolute;left:20275;top:11290;width:31814;height:3820;visibility:visible;mso-wrap-style:square;v-text-anchor:middle" arcsize="10923f" o:gfxdata="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" fillcolor="#c5e0b3 [1305]" strokecolor="#00b050" strokeweight=".5pt">
@@ -14164,11 +16986,7 @@
           </mc:Choice>
           <mc:Fallback>
             <w:pict>
-              <v:shapetype w14:anchorId="483883C7" id="_x0000_t202" coordsize="21600,21600" o:spt="202" path="m,l,21600r21600,l21600,xe">
-                <v:stroke joinstyle="miter"/>
-                <v:path gradientshapeok="t" o:connecttype="rect"/>
-              </v:shapetype>
-              <v:shape id="Zone de texte 82" o:spid="_x0000_s1087" type="#_x0000_t202" style="position:absolute;left:0;text-align:left;margin-left:-57.75pt;margin-top:338.75pt;width:582.3pt;height:.05pt;z-index:251736064;visibility:visible;mso-wrap-style:square;mso-wrap-distance-left:9pt;mso-wrap-distance-top:0;mso-wrap-distance-right:9pt;mso-wrap-distance-bottom:0;mso-position-horizontal:absolute;mso-position-horizontal-relative:text;mso-position-vertical:absolute;mso-position-vertical-relative:text;v-text-anchor:top" o:gfxdata="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" stroked="f">
+              <v:shape w14:anchorId="483883C7" id="Zone de texte 82" o:spid="_x0000_s1087" type="#_x0000_t202" style="position:absolute;left:0;text-align:left;margin-left:-57.75pt;margin-top:338.75pt;width:582.3pt;height:.05pt;z-index:251736064;visibility:visible;mso-wrap-style:square;mso-wrap-distance-left:9pt;mso-wrap-distance-top:0;mso-wrap-distance-right:9pt;mso-wrap-distance-bottom:0;mso-position-horizontal:absolute;mso-position-horizontal-relative:text;mso-position-vertical:absolute;mso-position-vertical-relative:text;v-text-anchor:top" o:gfxdata="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" stroked="f">
                 <v:textbox style="mso-fit-shape-to-text:t" inset="0,0,0,0">
                   <w:txbxContent>
                     <w:p>
@@ -14268,6 +17086,8 @@
           <w:sz w:val="24"/>
         </w:rPr>
       </w:pPr>
+      <w:bookmarkStart w:id="65" w:name="_GoBack"/>
+      <w:bookmarkEnd w:id="65"/>
     </w:p>
     <w:p>
       <w:pPr>
@@ -14391,7 +17211,7 @@
           <w:color w:val="auto"/>
         </w:rPr>
       </w:pPr>
-      <w:bookmarkStart w:id="65" w:name="_Toc202503788"/>
+      <w:bookmarkStart w:id="66" w:name="_Toc202503788"/>
       <w:r>
         <w:rPr>
           <w:rFonts w:ascii="Cambria Math" w:hAnsi="Cambria Math"/>
@@ -14400,7 +17220,7 @@
         </w:rPr>
         <w:t>Produits et services</w:t>
       </w:r>
-      <w:bookmarkEnd w:id="65"/>
+      <w:bookmarkEnd w:id="66"/>
     </w:p>
     <w:p>
       <w:pPr>
@@ -14685,14 +17505,12 @@
         </w:rPr>
         <w:t xml:space="preserve"> : </w:t>
       </w:r>
-      <w:bookmarkStart w:id="66" w:name="_GoBack"/>
       <w:r>
         <w:rPr>
           <w:rFonts w:ascii="Cambria" w:hAnsi="Cambria"/>
         </w:rPr>
         <w:t>Une gamme variée de programmes de formation pratique et d'accompagnement personnalisé pour répondre aux besoins spécifiques des individus et des organisations</w:t>
       </w:r>
-      <w:bookmarkEnd w:id="66"/>
       <w:r>
         <w:rPr>
           <w:rFonts w:ascii="Cambria" w:hAnsi="Cambria"/>
@@ -16315,7 +19133,7 @@
                 <w:sz w:val="24"/>
               </w:rPr>
             </w:pPr>
-            <w:hyperlink r:id="rId19" w:history="1">
+            <w:hyperlink r:id="rId30" w:history="1">
               <w:r>
                 <w:rPr>
                   <w:rStyle w:val="Lienhypertexte"/>
@@ -16413,7 +19231,7 @@
                 <w:sz w:val="24"/>
               </w:rPr>
             </w:pPr>
-            <w:hyperlink r:id="rId20" w:history="1">
+            <w:hyperlink r:id="rId31" w:history="1">
               <w:r>
                 <w:rPr>
                   <w:rStyle w:val="Lienhypertexte"/>
@@ -16484,7 +19302,7 @@
                 <w:sz w:val="24"/>
               </w:rPr>
             </w:pPr>
-            <w:hyperlink r:id="rId21" w:history="1">
+            <w:hyperlink r:id="rId32" w:history="1">
               <w:r>
                 <w:rPr>
                   <w:rStyle w:val="Lienhypertexte"/>
@@ -23924,7 +26742,6 @@
               <w:dataBinding w:prefixMappings="xmlns:ns0='http://purl.org/dc/elements/1.1/' xmlns:ns1='http://schemas.openxmlformats.org/package/2006/metadata/core-properties' " w:xpath="/ns1:coreProperties[1]/ns0:creator[1]" w:storeItemID="{6C3C8BC8-F283-45AE-878A-BAB7291924A1}"/>
               <w:text/>
             </w:sdtPr>
-            <w:sdtEndPr/>
             <w:sdtContent>
               <w:r>
                 <w:rPr>
@@ -24013,7 +26830,7 @@
               <w:szCs w:val="18"/>
               <w:lang w:val="fr-FR"/>
             </w:rPr>
-            <w:t>xxxviii</w:t>
+            <w:t>33</w:t>
           </w:r>
           <w:r>
             <w:rPr>
@@ -24244,7 +27061,7 @@
         <v:path o:extrusionok="f" gradientshapeok="t" o:connecttype="rect"/>
         <o:lock v:ext="edit" aspectratio="t"/>
       </v:shapetype>
-      <v:shape id="_x0000_i1029" type="#_x0000_t75" style="width:11.25pt;height:11.25pt" o:bullet="t">
+      <v:shape id="_x0000_i1167" type="#_x0000_t75" style="width:11.25pt;height:11.25pt" o:bullet="t">
         <v:imagedata r:id="rId1" o:title="mso5AEE"/>
       </v:shape>
     </w:pict>
@@ -25004,6 +27821,119 @@
     </w:lvl>
   </w:abstractNum>
   <w:abstractNum w:abstractNumId="6" w15:restartNumberingAfterBreak="0">
+    <w:nsid w:val="12CD6D97"/>
+    <w:multiLevelType w:val="hybridMultilevel"/>
+    <w:tmpl w:val="0EAC3EB6"/>
+    <w:lvl w:ilvl="0" w:tplc="04090001">
+      <w:start w:val="1"/>
+      <w:numFmt w:val="bullet"/>
+      <w:lvlText w:val=""/>
+      <w:lvlJc w:val="left"/>
+      <w:pPr>
+        <w:ind w:left="720" w:hanging="360"/>
+      </w:pPr>
+      <w:rPr>
+        <w:rFonts w:ascii="Symbol" w:hAnsi="Symbol" w:hint="default"/>
+      </w:rPr>
+    </w:lvl>
+    <w:lvl w:ilvl="1" w:tplc="04090003" w:tentative="1">
+      <w:start w:val="1"/>
+      <w:numFmt w:val="bullet"/>
+      <w:lvlText w:val="o"/>
+      <w:lvlJc w:val="left"/>
+      <w:pPr>
+        <w:ind w:left="1440" w:hanging="360"/>
+      </w:pPr>
+      <w:rPr>
+        <w:rFonts w:ascii="Courier New" w:hAnsi="Courier New" w:cs="Courier New" w:hint="default"/>
+      </w:rPr>
+    </w:lvl>
+    <w:lvl w:ilvl="2" w:tplc="04090005" w:tentative="1">
+      <w:start w:val="1"/>
+      <w:numFmt w:val="bullet"/>
+      <w:lvlText w:val=""/>
+      <w:lvlJc w:val="left"/>
+      <w:pPr>
+        <w:ind w:left="2160" w:hanging="360"/>
+      </w:pPr>
+      <w:rPr>
+        <w:rFonts w:ascii="Wingdings" w:hAnsi="Wingdings" w:hint="default"/>
+      </w:rPr>
+    </w:lvl>
+    <w:lvl w:ilvl="3" w:tplc="04090001" w:tentative="1">
+      <w:start w:val="1"/>
+      <w:numFmt w:val="bullet"/>
+      <w:lvlText w:val=""/>
+      <w:lvlJc w:val="left"/>
+      <w:pPr>
+        <w:ind w:left="2880" w:hanging="360"/>
+      </w:pPr>
+      <w:rPr>
+        <w:rFonts w:ascii="Symbol" w:hAnsi="Symbol" w:hint="default"/>
+      </w:rPr>
+    </w:lvl>
+    <w:lvl w:ilvl="4" w:tplc="04090003" w:tentative="1">
+      <w:start w:val="1"/>
+      <w:numFmt w:val="bullet"/>
+      <w:lvlText w:val="o"/>
+      <w:lvlJc w:val="left"/>
+      <w:pPr>
+        <w:ind w:left="3600" w:hanging="360"/>
+      </w:pPr>
+      <w:rPr>
+        <w:rFonts w:ascii="Courier New" w:hAnsi="Courier New" w:cs="Courier New" w:hint="default"/>
+      </w:rPr>
+    </w:lvl>
+    <w:lvl w:ilvl="5" w:tplc="04090005" w:tentative="1">
+      <w:start w:val="1"/>
+      <w:numFmt w:val="bullet"/>
+      <w:lvlText w:val=""/>
+      <w:lvlJc w:val="left"/>
+      <w:pPr>
+        <w:ind w:left="4320" w:hanging="360"/>
+      </w:pPr>
+      <w:rPr>
+        <w:rFonts w:ascii="Wingdings" w:hAnsi="Wingdings" w:hint="default"/>
+      </w:rPr>
+    </w:lvl>
+    <w:lvl w:ilvl="6" w:tplc="04090001" w:tentative="1">
+      <w:start w:val="1"/>
+      <w:numFmt w:val="bullet"/>
+      <w:lvlText w:val=""/>
+      <w:lvlJc w:val="left"/>
+      <w:pPr>
+        <w:ind w:left="5040" w:hanging="360"/>
+      </w:pPr>
+      <w:rPr>
+        <w:rFonts w:ascii="Symbol" w:hAnsi="Symbol" w:hint="default"/>
+      </w:rPr>
+    </w:lvl>
+    <w:lvl w:ilvl="7" w:tplc="04090003" w:tentative="1">
+      <w:start w:val="1"/>
+      <w:numFmt w:val="bullet"/>
+      <w:lvlText w:val="o"/>
+      <w:lvlJc w:val="left"/>
+      <w:pPr>
+        <w:ind w:left="5760" w:hanging="360"/>
+      </w:pPr>
+      <w:rPr>
+        <w:rFonts w:ascii="Courier New" w:hAnsi="Courier New" w:cs="Courier New" w:hint="default"/>
+      </w:rPr>
+    </w:lvl>
+    <w:lvl w:ilvl="8" w:tplc="04090005" w:tentative="1">
+      <w:start w:val="1"/>
+      <w:numFmt w:val="bullet"/>
+      <w:lvlText w:val=""/>
+      <w:lvlJc w:val="left"/>
+      <w:pPr>
+        <w:ind w:left="6480" w:hanging="360"/>
+      </w:pPr>
+      <w:rPr>
+        <w:rFonts w:ascii="Wingdings" w:hAnsi="Wingdings" w:hint="default"/>
+      </w:rPr>
+    </w:lvl>
+  </w:abstractNum>
+  <w:abstractNum w:abstractNumId="7" w15:restartNumberingAfterBreak="0">
     <w:nsid w:val="1B5D7919"/>
     <w:multiLevelType w:val="multilevel"/>
     <w:tmpl w:val="F6721466"/>
@@ -25119,7 +28049,120 @@
       </w:rPr>
     </w:lvl>
   </w:abstractNum>
-  <w:abstractNum w:abstractNumId="7" w15:restartNumberingAfterBreak="0">
+  <w:abstractNum w:abstractNumId="8" w15:restartNumberingAfterBreak="0">
+    <w:nsid w:val="210315AA"/>
+    <w:multiLevelType w:val="hybridMultilevel"/>
+    <w:tmpl w:val="BDC858E0"/>
+    <w:lvl w:ilvl="0" w:tplc="0409000B">
+      <w:start w:val="1"/>
+      <w:numFmt w:val="bullet"/>
+      <w:lvlText w:val=""/>
+      <w:lvlJc w:val="left"/>
+      <w:pPr>
+        <w:ind w:left="360" w:hanging="360"/>
+      </w:pPr>
+      <w:rPr>
+        <w:rFonts w:ascii="Wingdings" w:hAnsi="Wingdings" w:hint="default"/>
+      </w:rPr>
+    </w:lvl>
+    <w:lvl w:ilvl="1" w:tplc="04090003" w:tentative="1">
+      <w:start w:val="1"/>
+      <w:numFmt w:val="bullet"/>
+      <w:lvlText w:val="o"/>
+      <w:lvlJc w:val="left"/>
+      <w:pPr>
+        <w:ind w:left="1080" w:hanging="360"/>
+      </w:pPr>
+      <w:rPr>
+        <w:rFonts w:ascii="Courier New" w:hAnsi="Courier New" w:cs="Courier New" w:hint="default"/>
+      </w:rPr>
+    </w:lvl>
+    <w:lvl w:ilvl="2" w:tplc="04090005" w:tentative="1">
+      <w:start w:val="1"/>
+      <w:numFmt w:val="bullet"/>
+      <w:lvlText w:val=""/>
+      <w:lvlJc w:val="left"/>
+      <w:pPr>
+        <w:ind w:left="1800" w:hanging="360"/>
+      </w:pPr>
+      <w:rPr>
+        <w:rFonts w:ascii="Wingdings" w:hAnsi="Wingdings" w:hint="default"/>
+      </w:rPr>
+    </w:lvl>
+    <w:lvl w:ilvl="3" w:tplc="04090001" w:tentative="1">
+      <w:start w:val="1"/>
+      <w:numFmt w:val="bullet"/>
+      <w:lvlText w:val=""/>
+      <w:lvlJc w:val="left"/>
+      <w:pPr>
+        <w:ind w:left="2520" w:hanging="360"/>
+      </w:pPr>
+      <w:rPr>
+        <w:rFonts w:ascii="Symbol" w:hAnsi="Symbol" w:hint="default"/>
+      </w:rPr>
+    </w:lvl>
+    <w:lvl w:ilvl="4" w:tplc="04090003" w:tentative="1">
+      <w:start w:val="1"/>
+      <w:numFmt w:val="bullet"/>
+      <w:lvlText w:val="o"/>
+      <w:lvlJc w:val="left"/>
+      <w:pPr>
+        <w:ind w:left="3240" w:hanging="360"/>
+      </w:pPr>
+      <w:rPr>
+        <w:rFonts w:ascii="Courier New" w:hAnsi="Courier New" w:cs="Courier New" w:hint="default"/>
+      </w:rPr>
+    </w:lvl>
+    <w:lvl w:ilvl="5" w:tplc="04090005" w:tentative="1">
+      <w:start w:val="1"/>
+      <w:numFmt w:val="bullet"/>
+      <w:lvlText w:val=""/>
+      <w:lvlJc w:val="left"/>
+      <w:pPr>
+        <w:ind w:left="3960" w:hanging="360"/>
+      </w:pPr>
+      <w:rPr>
+        <w:rFonts w:ascii="Wingdings" w:hAnsi="Wingdings" w:hint="default"/>
+      </w:rPr>
+    </w:lvl>
+    <w:lvl w:ilvl="6" w:tplc="04090001" w:tentative="1">
+      <w:start w:val="1"/>
+      <w:numFmt w:val="bullet"/>
+      <w:lvlText w:val=""/>
+      <w:lvlJc w:val="left"/>
+      <w:pPr>
+        <w:ind w:left="4680" w:hanging="360"/>
+      </w:pPr>
+      <w:rPr>
+        <w:rFonts w:ascii="Symbol" w:hAnsi="Symbol" w:hint="default"/>
+      </w:rPr>
+    </w:lvl>
+    <w:lvl w:ilvl="7" w:tplc="04090003" w:tentative="1">
+      <w:start w:val="1"/>
+      <w:numFmt w:val="bullet"/>
+      <w:lvlText w:val="o"/>
+      <w:lvlJc w:val="left"/>
+      <w:pPr>
+        <w:ind w:left="5400" w:hanging="360"/>
+      </w:pPr>
+      <w:rPr>
+        <w:rFonts w:ascii="Courier New" w:hAnsi="Courier New" w:cs="Courier New" w:hint="default"/>
+      </w:rPr>
+    </w:lvl>
+    <w:lvl w:ilvl="8" w:tplc="04090005" w:tentative="1">
+      <w:start w:val="1"/>
+      <w:numFmt w:val="bullet"/>
+      <w:lvlText w:val=""/>
+      <w:lvlJc w:val="left"/>
+      <w:pPr>
+        <w:ind w:left="6120" w:hanging="360"/>
+      </w:pPr>
+      <w:rPr>
+        <w:rFonts w:ascii="Wingdings" w:hAnsi="Wingdings" w:hint="default"/>
+      </w:rPr>
+    </w:lvl>
+  </w:abstractNum>
+  <w:abstractNum w:abstractNumId="9" w15:restartNumberingAfterBreak="0">
     <w:nsid w:val="22793456"/>
     <w:multiLevelType w:val="multilevel"/>
     <w:tmpl w:val="12DA8490"/>
@@ -25232,7 +28275,120 @@
       </w:rPr>
     </w:lvl>
   </w:abstractNum>
-  <w:abstractNum w:abstractNumId="8" w15:restartNumberingAfterBreak="0">
+  <w:abstractNum w:abstractNumId="10" w15:restartNumberingAfterBreak="0">
+    <w:nsid w:val="263209B8"/>
+    <w:multiLevelType w:val="hybridMultilevel"/>
+    <w:tmpl w:val="F4BA4488"/>
+    <w:lvl w:ilvl="0" w:tplc="0409000B">
+      <w:start w:val="1"/>
+      <w:numFmt w:val="bullet"/>
+      <w:lvlText w:val=""/>
+      <w:lvlJc w:val="left"/>
+      <w:pPr>
+        <w:ind w:left="720" w:hanging="360"/>
+      </w:pPr>
+      <w:rPr>
+        <w:rFonts w:ascii="Wingdings" w:hAnsi="Wingdings" w:hint="default"/>
+      </w:rPr>
+    </w:lvl>
+    <w:lvl w:ilvl="1" w:tplc="04090003" w:tentative="1">
+      <w:start w:val="1"/>
+      <w:numFmt w:val="bullet"/>
+      <w:lvlText w:val="o"/>
+      <w:lvlJc w:val="left"/>
+      <w:pPr>
+        <w:ind w:left="1440" w:hanging="360"/>
+      </w:pPr>
+      <w:rPr>
+        <w:rFonts w:ascii="Courier New" w:hAnsi="Courier New" w:cs="Courier New" w:hint="default"/>
+      </w:rPr>
+    </w:lvl>
+    <w:lvl w:ilvl="2" w:tplc="04090005" w:tentative="1">
+      <w:start w:val="1"/>
+      <w:numFmt w:val="bullet"/>
+      <w:lvlText w:val=""/>
+      <w:lvlJc w:val="left"/>
+      <w:pPr>
+        <w:ind w:left="2160" w:hanging="360"/>
+      </w:pPr>
+      <w:rPr>
+        <w:rFonts w:ascii="Wingdings" w:hAnsi="Wingdings" w:hint="default"/>
+      </w:rPr>
+    </w:lvl>
+    <w:lvl w:ilvl="3" w:tplc="04090001" w:tentative="1">
+      <w:start w:val="1"/>
+      <w:numFmt w:val="bullet"/>
+      <w:lvlText w:val=""/>
+      <w:lvlJc w:val="left"/>
+      <w:pPr>
+        <w:ind w:left="2880" w:hanging="360"/>
+      </w:pPr>
+      <w:rPr>
+        <w:rFonts w:ascii="Symbol" w:hAnsi="Symbol" w:hint="default"/>
+      </w:rPr>
+    </w:lvl>
+    <w:lvl w:ilvl="4" w:tplc="04090003" w:tentative="1">
+      <w:start w:val="1"/>
+      <w:numFmt w:val="bullet"/>
+      <w:lvlText w:val="o"/>
+      <w:lvlJc w:val="left"/>
+      <w:pPr>
+        <w:ind w:left="3600" w:hanging="360"/>
+      </w:pPr>
+      <w:rPr>
+        <w:rFonts w:ascii="Courier New" w:hAnsi="Courier New" w:cs="Courier New" w:hint="default"/>
+      </w:rPr>
+    </w:lvl>
+    <w:lvl w:ilvl="5" w:tplc="04090005" w:tentative="1">
+      <w:start w:val="1"/>
+      <w:numFmt w:val="bullet"/>
+      <w:lvlText w:val=""/>
+      <w:lvlJc w:val="left"/>
+      <w:pPr>
+        <w:ind w:left="4320" w:hanging="360"/>
+      </w:pPr>
+      <w:rPr>
+        <w:rFonts w:ascii="Wingdings" w:hAnsi="Wingdings" w:hint="default"/>
+      </w:rPr>
+    </w:lvl>
+    <w:lvl w:ilvl="6" w:tplc="04090001" w:tentative="1">
+      <w:start w:val="1"/>
+      <w:numFmt w:val="bullet"/>
+      <w:lvlText w:val=""/>
+      <w:lvlJc w:val="left"/>
+      <w:pPr>
+        <w:ind w:left="5040" w:hanging="360"/>
+      </w:pPr>
+      <w:rPr>
+        <w:rFonts w:ascii="Symbol" w:hAnsi="Symbol" w:hint="default"/>
+      </w:rPr>
+    </w:lvl>
+    <w:lvl w:ilvl="7" w:tplc="04090003" w:tentative="1">
+      <w:start w:val="1"/>
+      <w:numFmt w:val="bullet"/>
+      <w:lvlText w:val="o"/>
+      <w:lvlJc w:val="left"/>
+      <w:pPr>
+        <w:ind w:left="5760" w:hanging="360"/>
+      </w:pPr>
+      <w:rPr>
+        <w:rFonts w:ascii="Courier New" w:hAnsi="Courier New" w:cs="Courier New" w:hint="default"/>
+      </w:rPr>
+    </w:lvl>
+    <w:lvl w:ilvl="8" w:tplc="04090005" w:tentative="1">
+      <w:start w:val="1"/>
+      <w:numFmt w:val="bullet"/>
+      <w:lvlText w:val=""/>
+      <w:lvlJc w:val="left"/>
+      <w:pPr>
+        <w:ind w:left="6480" w:hanging="360"/>
+      </w:pPr>
+      <w:rPr>
+        <w:rFonts w:ascii="Wingdings" w:hAnsi="Wingdings" w:hint="default"/>
+      </w:rPr>
+    </w:lvl>
+  </w:abstractNum>
+  <w:abstractNum w:abstractNumId="11" w15:restartNumberingAfterBreak="0">
     <w:nsid w:val="2892255A"/>
     <w:multiLevelType w:val="multilevel"/>
     <w:tmpl w:val="6E288504"/>
@@ -25381,7 +28537,120 @@
       </w:rPr>
     </w:lvl>
   </w:abstractNum>
-  <w:abstractNum w:abstractNumId="9" w15:restartNumberingAfterBreak="0">
+  <w:abstractNum w:abstractNumId="12" w15:restartNumberingAfterBreak="0">
+    <w:nsid w:val="3501232B"/>
+    <w:multiLevelType w:val="multilevel"/>
+    <w:tmpl w:val="DD5CB84E"/>
+    <w:lvl w:ilvl="0">
+      <w:start w:val="1"/>
+      <w:numFmt w:val="decimal"/>
+      <w:lvlText w:val="%1."/>
+      <w:lvlJc w:val="left"/>
+      <w:pPr>
+        <w:tabs>
+          <w:tab w:val="num" w:pos="720"/>
+        </w:tabs>
+        <w:ind w:left="720" w:hanging="360"/>
+      </w:pPr>
+    </w:lvl>
+    <w:lvl w:ilvl="1" w:tentative="1">
+      <w:start w:val="1"/>
+      <w:numFmt w:val="decimal"/>
+      <w:lvlText w:val="%2."/>
+      <w:lvlJc w:val="left"/>
+      <w:pPr>
+        <w:tabs>
+          <w:tab w:val="num" w:pos="1440"/>
+        </w:tabs>
+        <w:ind w:left="1440" w:hanging="360"/>
+      </w:pPr>
+    </w:lvl>
+    <w:lvl w:ilvl="2" w:tentative="1">
+      <w:start w:val="1"/>
+      <w:numFmt w:val="decimal"/>
+      <w:lvlText w:val="%3."/>
+      <w:lvlJc w:val="left"/>
+      <w:pPr>
+        <w:tabs>
+          <w:tab w:val="num" w:pos="2160"/>
+        </w:tabs>
+        <w:ind w:left="2160" w:hanging="360"/>
+      </w:pPr>
+    </w:lvl>
+    <w:lvl w:ilvl="3" w:tentative="1">
+      <w:start w:val="1"/>
+      <w:numFmt w:val="decimal"/>
+      <w:lvlText w:val="%4."/>
+      <w:lvlJc w:val="left"/>
+      <w:pPr>
+        <w:tabs>
+          <w:tab w:val="num" w:pos="2880"/>
+        </w:tabs>
+        <w:ind w:left="2880" w:hanging="360"/>
+      </w:pPr>
+    </w:lvl>
+    <w:lvl w:ilvl="4" w:tentative="1">
+      <w:start w:val="1"/>
+      <w:numFmt w:val="decimal"/>
+      <w:lvlText w:val="%5."/>
+      <w:lvlJc w:val="left"/>
+      <w:pPr>
+        <w:tabs>
+          <w:tab w:val="num" w:pos="3600"/>
+        </w:tabs>
+        <w:ind w:left="3600" w:hanging="360"/>
+      </w:pPr>
+    </w:lvl>
+    <w:lvl w:ilvl="5" w:tentative="1">
+      <w:start w:val="1"/>
+      <w:numFmt w:val="decimal"/>
+      <w:lvlText w:val="%6."/>
+      <w:lvlJc w:val="left"/>
+      <w:pPr>
+        <w:tabs>
+          <w:tab w:val="num" w:pos="4320"/>
+        </w:tabs>
+        <w:ind w:left="4320" w:hanging="360"/>
+      </w:pPr>
+    </w:lvl>
+    <w:lvl w:ilvl="6" w:tentative="1">
+      <w:start w:val="1"/>
+      <w:numFmt w:val="decimal"/>
+      <w:lvlText w:val="%7."/>
+      <w:lvlJc w:val="left"/>
+      <w:pPr>
+        <w:tabs>
+          <w:tab w:val="num" w:pos="5040"/>
+        </w:tabs>
+        <w:ind w:left="5040" w:hanging="360"/>
+      </w:pPr>
+    </w:lvl>
+    <w:lvl w:ilvl="7" w:tentative="1">
+      <w:start w:val="1"/>
+      <w:numFmt w:val="decimal"/>
+      <w:lvlText w:val="%8."/>
+      <w:lvlJc w:val="left"/>
+      <w:pPr>
+        <w:tabs>
+          <w:tab w:val="num" w:pos="5760"/>
+        </w:tabs>
+        <w:ind w:left="5760" w:hanging="360"/>
+      </w:pPr>
+    </w:lvl>
+    <w:lvl w:ilvl="8" w:tentative="1">
+      <w:start w:val="1"/>
+      <w:numFmt w:val="decimal"/>
+      <w:lvlText w:val="%9."/>
+      <w:lvlJc w:val="left"/>
+      <w:pPr>
+        <w:tabs>
+          <w:tab w:val="num" w:pos="6480"/>
+        </w:tabs>
+        <w:ind w:left="6480" w:hanging="360"/>
+      </w:pPr>
+    </w:lvl>
+  </w:abstractNum>
+  <w:abstractNum w:abstractNumId="13" w15:restartNumberingAfterBreak="0">
     <w:nsid w:val="359A2395"/>
     <w:multiLevelType w:val="hybridMultilevel"/>
     <w:tmpl w:val="88522A74"/>
@@ -25494,7 +28763,7 @@
       </w:rPr>
     </w:lvl>
   </w:abstractNum>
-  <w:abstractNum w:abstractNumId="10" w15:restartNumberingAfterBreak="0">
+  <w:abstractNum w:abstractNumId="14" w15:restartNumberingAfterBreak="0">
     <w:nsid w:val="377C602D"/>
     <w:multiLevelType w:val="multilevel"/>
     <w:tmpl w:val="DDE8C9EE"/>
@@ -25643,7 +28912,7 @@
       </w:rPr>
     </w:lvl>
   </w:abstractNum>
-  <w:abstractNum w:abstractNumId="11" w15:restartNumberingAfterBreak="0">
+  <w:abstractNum w:abstractNumId="15" w15:restartNumberingAfterBreak="0">
     <w:nsid w:val="3A6879A3"/>
     <w:multiLevelType w:val="multilevel"/>
     <w:tmpl w:val="12DA8490"/>
@@ -25756,7 +29025,7 @@
       </w:rPr>
     </w:lvl>
   </w:abstractNum>
-  <w:abstractNum w:abstractNumId="12" w15:restartNumberingAfterBreak="0">
+  <w:abstractNum w:abstractNumId="16" w15:restartNumberingAfterBreak="0">
     <w:nsid w:val="431B2CC4"/>
     <w:multiLevelType w:val="hybridMultilevel"/>
     <w:tmpl w:val="3C444B1C"/>
@@ -25842,7 +29111,7 @@
       </w:pPr>
     </w:lvl>
   </w:abstractNum>
-  <w:abstractNum w:abstractNumId="13" w15:restartNumberingAfterBreak="0">
+  <w:abstractNum w:abstractNumId="17" w15:restartNumberingAfterBreak="0">
     <w:nsid w:val="45CE27AD"/>
     <w:multiLevelType w:val="multilevel"/>
     <w:tmpl w:val="A718DE30"/>
@@ -25991,7 +29260,206 @@
       </w:rPr>
     </w:lvl>
   </w:abstractNum>
-  <w:abstractNum w:abstractNumId="14" w15:restartNumberingAfterBreak="0">
+  <w:abstractNum w:abstractNumId="18" w15:restartNumberingAfterBreak="0">
+    <w:nsid w:val="48B338B1"/>
+    <w:multiLevelType w:val="hybridMultilevel"/>
+    <w:tmpl w:val="57085F04"/>
+    <w:lvl w:ilvl="0" w:tplc="04090005">
+      <w:start w:val="1"/>
+      <w:numFmt w:val="bullet"/>
+      <w:lvlText w:val=""/>
+      <w:lvlJc w:val="left"/>
+      <w:pPr>
+        <w:ind w:left="720" w:hanging="360"/>
+      </w:pPr>
+      <w:rPr>
+        <w:rFonts w:ascii="Wingdings" w:hAnsi="Wingdings" w:hint="default"/>
+      </w:rPr>
+    </w:lvl>
+    <w:lvl w:ilvl="1" w:tplc="04090003" w:tentative="1">
+      <w:start w:val="1"/>
+      <w:numFmt w:val="bullet"/>
+      <w:lvlText w:val="o"/>
+      <w:lvlJc w:val="left"/>
+      <w:pPr>
+        <w:ind w:left="1440" w:hanging="360"/>
+      </w:pPr>
+      <w:rPr>
+        <w:rFonts w:ascii="Courier New" w:hAnsi="Courier New" w:cs="Courier New" w:hint="default"/>
+      </w:rPr>
+    </w:lvl>
+    <w:lvl w:ilvl="2" w:tplc="04090005" w:tentative="1">
+      <w:start w:val="1"/>
+      <w:numFmt w:val="bullet"/>
+      <w:lvlText w:val=""/>
+      <w:lvlJc w:val="left"/>
+      <w:pPr>
+        <w:ind w:left="2160" w:hanging="360"/>
+      </w:pPr>
+      <w:rPr>
+        <w:rFonts w:ascii="Wingdings" w:hAnsi="Wingdings" w:hint="default"/>
+      </w:rPr>
+    </w:lvl>
+    <w:lvl w:ilvl="3" w:tplc="04090001" w:tentative="1">
+      <w:start w:val="1"/>
+      <w:numFmt w:val="bullet"/>
+      <w:lvlText w:val=""/>
+      <w:lvlJc w:val="left"/>
+      <w:pPr>
+        <w:ind w:left="2880" w:hanging="360"/>
+      </w:pPr>
+      <w:rPr>
+        <w:rFonts w:ascii="Symbol" w:hAnsi="Symbol" w:hint="default"/>
+      </w:rPr>
+    </w:lvl>
+    <w:lvl w:ilvl="4" w:tplc="04090003" w:tentative="1">
+      <w:start w:val="1"/>
+      <w:numFmt w:val="bullet"/>
+      <w:lvlText w:val="o"/>
+      <w:lvlJc w:val="left"/>
+      <w:pPr>
+        <w:ind w:left="3600" w:hanging="360"/>
+      </w:pPr>
+      <w:rPr>
+        <w:rFonts w:ascii="Courier New" w:hAnsi="Courier New" w:cs="Courier New" w:hint="default"/>
+      </w:rPr>
+    </w:lvl>
+    <w:lvl w:ilvl="5" w:tplc="04090005" w:tentative="1">
+      <w:start w:val="1"/>
+      <w:numFmt w:val="bullet"/>
+      <w:lvlText w:val=""/>
+      <w:lvlJc w:val="left"/>
+      <w:pPr>
+        <w:ind w:left="4320" w:hanging="360"/>
+      </w:pPr>
+      <w:rPr>
+        <w:rFonts w:ascii="Wingdings" w:hAnsi="Wingdings" w:hint="default"/>
+      </w:rPr>
+    </w:lvl>
+    <w:lvl w:ilvl="6" w:tplc="04090001" w:tentative="1">
+      <w:start w:val="1"/>
+      <w:numFmt w:val="bullet"/>
+      <w:lvlText w:val=""/>
+      <w:lvlJc w:val="left"/>
+      <w:pPr>
+        <w:ind w:left="5040" w:hanging="360"/>
+      </w:pPr>
+      <w:rPr>
+        <w:rFonts w:ascii="Symbol" w:hAnsi="Symbol" w:hint="default"/>
+      </w:rPr>
+    </w:lvl>
+    <w:lvl w:ilvl="7" w:tplc="04090003" w:tentative="1">
+      <w:start w:val="1"/>
+      <w:numFmt w:val="bullet"/>
+      <w:lvlText w:val="o"/>
+      <w:lvlJc w:val="left"/>
+      <w:pPr>
+        <w:ind w:left="5760" w:hanging="360"/>
+      </w:pPr>
+      <w:rPr>
+        <w:rFonts w:ascii="Courier New" w:hAnsi="Courier New" w:cs="Courier New" w:hint="default"/>
+      </w:rPr>
+    </w:lvl>
+    <w:lvl w:ilvl="8" w:tplc="04090005" w:tentative="1">
+      <w:start w:val="1"/>
+      <w:numFmt w:val="bullet"/>
+      <w:lvlText w:val=""/>
+      <w:lvlJc w:val="left"/>
+      <w:pPr>
+        <w:ind w:left="6480" w:hanging="360"/>
+      </w:pPr>
+      <w:rPr>
+        <w:rFonts w:ascii="Wingdings" w:hAnsi="Wingdings" w:hint="default"/>
+      </w:rPr>
+    </w:lvl>
+  </w:abstractNum>
+  <w:abstractNum w:abstractNumId="19" w15:restartNumberingAfterBreak="0">
+    <w:nsid w:val="48E23F9B"/>
+    <w:multiLevelType w:val="hybridMultilevel"/>
+    <w:tmpl w:val="A3CEBD68"/>
+    <w:lvl w:ilvl="0" w:tplc="04090017">
+      <w:start w:val="1"/>
+      <w:numFmt w:val="lowerLetter"/>
+      <w:lvlText w:val="%1)"/>
+      <w:lvlJc w:val="left"/>
+      <w:pPr>
+        <w:ind w:left="501" w:hanging="360"/>
+      </w:pPr>
+    </w:lvl>
+    <w:lvl w:ilvl="1" w:tplc="04090019" w:tentative="1">
+      <w:start w:val="1"/>
+      <w:numFmt w:val="lowerLetter"/>
+      <w:lvlText w:val="%2."/>
+      <w:lvlJc w:val="left"/>
+      <w:pPr>
+        <w:ind w:left="1221" w:hanging="360"/>
+      </w:pPr>
+    </w:lvl>
+    <w:lvl w:ilvl="2" w:tplc="0409001B" w:tentative="1">
+      <w:start w:val="1"/>
+      <w:numFmt w:val="lowerRoman"/>
+      <w:lvlText w:val="%3."/>
+      <w:lvlJc w:val="right"/>
+      <w:pPr>
+        <w:ind w:left="1941" w:hanging="180"/>
+      </w:pPr>
+    </w:lvl>
+    <w:lvl w:ilvl="3" w:tplc="0409000F" w:tentative="1">
+      <w:start w:val="1"/>
+      <w:numFmt w:val="decimal"/>
+      <w:lvlText w:val="%4."/>
+      <w:lvlJc w:val="left"/>
+      <w:pPr>
+        <w:ind w:left="2661" w:hanging="360"/>
+      </w:pPr>
+    </w:lvl>
+    <w:lvl w:ilvl="4" w:tplc="04090019" w:tentative="1">
+      <w:start w:val="1"/>
+      <w:numFmt w:val="lowerLetter"/>
+      <w:lvlText w:val="%5."/>
+      <w:lvlJc w:val="left"/>
+      <w:pPr>
+        <w:ind w:left="3381" w:hanging="360"/>
+      </w:pPr>
+    </w:lvl>
+    <w:lvl w:ilvl="5" w:tplc="0409001B" w:tentative="1">
+      <w:start w:val="1"/>
+      <w:numFmt w:val="lowerRoman"/>
+      <w:lvlText w:val="%6."/>
+      <w:lvlJc w:val="right"/>
+      <w:pPr>
+        <w:ind w:left="4101" w:hanging="180"/>
+      </w:pPr>
+    </w:lvl>
+    <w:lvl w:ilvl="6" w:tplc="0409000F" w:tentative="1">
+      <w:start w:val="1"/>
+      <w:numFmt w:val="decimal"/>
+      <w:lvlText w:val="%7."/>
+      <w:lvlJc w:val="left"/>
+      <w:pPr>
+        <w:ind w:left="4821" w:hanging="360"/>
+      </w:pPr>
+    </w:lvl>
+    <w:lvl w:ilvl="7" w:tplc="04090019" w:tentative="1">
+      <w:start w:val="1"/>
+      <w:numFmt w:val="lowerLetter"/>
+      <w:lvlText w:val="%8."/>
+      <w:lvlJc w:val="left"/>
+      <w:pPr>
+        <w:ind w:left="5541" w:hanging="360"/>
+      </w:pPr>
+    </w:lvl>
+    <w:lvl w:ilvl="8" w:tplc="0409001B" w:tentative="1">
+      <w:start w:val="1"/>
+      <w:numFmt w:val="lowerRoman"/>
+      <w:lvlText w:val="%9."/>
+      <w:lvlJc w:val="right"/>
+      <w:pPr>
+        <w:ind w:left="6261" w:hanging="180"/>
+      </w:pPr>
+    </w:lvl>
+  </w:abstractNum>
+  <w:abstractNum w:abstractNumId="20" w15:restartNumberingAfterBreak="0">
     <w:nsid w:val="4A33475C"/>
     <w:multiLevelType w:val="multilevel"/>
     <w:tmpl w:val="B1B649A8"/>
@@ -26104,7 +29572,7 @@
       </w:rPr>
     </w:lvl>
   </w:abstractNum>
-  <w:abstractNum w:abstractNumId="15" w15:restartNumberingAfterBreak="0">
+  <w:abstractNum w:abstractNumId="21" w15:restartNumberingAfterBreak="0">
     <w:nsid w:val="51B95AAC"/>
     <w:multiLevelType w:val="hybridMultilevel"/>
     <w:tmpl w:val="A202BE62"/>
@@ -26190,7 +29658,7 @@
       </w:pPr>
     </w:lvl>
   </w:abstractNum>
-  <w:abstractNum w:abstractNumId="16" w15:restartNumberingAfterBreak="0">
+  <w:abstractNum w:abstractNumId="22" w15:restartNumberingAfterBreak="0">
     <w:nsid w:val="52F55628"/>
     <w:multiLevelType w:val="multilevel"/>
     <w:tmpl w:val="1C8CA5AC"/>
@@ -26303,7 +29771,7 @@
       </w:rPr>
     </w:lvl>
   </w:abstractNum>
-  <w:abstractNum w:abstractNumId="17" w15:restartNumberingAfterBreak="0">
+  <w:abstractNum w:abstractNumId="23" w15:restartNumberingAfterBreak="0">
     <w:nsid w:val="532D3998"/>
     <w:multiLevelType w:val="hybridMultilevel"/>
     <w:tmpl w:val="613A6366"/>
@@ -26416,7 +29884,7 @@
       </w:rPr>
     </w:lvl>
   </w:abstractNum>
-  <w:abstractNum w:abstractNumId="18" w15:restartNumberingAfterBreak="0">
+  <w:abstractNum w:abstractNumId="24" w15:restartNumberingAfterBreak="0">
     <w:nsid w:val="58B14DD7"/>
     <w:multiLevelType w:val="multilevel"/>
     <w:tmpl w:val="0B6C6A0A"/>
@@ -26565,7 +30033,7 @@
       </w:rPr>
     </w:lvl>
   </w:abstractNum>
-  <w:abstractNum w:abstractNumId="19" w15:restartNumberingAfterBreak="0">
+  <w:abstractNum w:abstractNumId="25" w15:restartNumberingAfterBreak="0">
     <w:nsid w:val="5BAC1DE6"/>
     <w:multiLevelType w:val="hybridMultilevel"/>
     <w:tmpl w:val="F2E8400E"/>
@@ -26679,7 +30147,7 @@
       </w:rPr>
     </w:lvl>
   </w:abstractNum>
-  <w:abstractNum w:abstractNumId="20" w15:restartNumberingAfterBreak="0">
+  <w:abstractNum w:abstractNumId="26" w15:restartNumberingAfterBreak="0">
     <w:nsid w:val="5C212B43"/>
     <w:multiLevelType w:val="hybridMultilevel"/>
     <w:tmpl w:val="C1F8E330"/>
@@ -26792,7 +30260,7 @@
       </w:rPr>
     </w:lvl>
   </w:abstractNum>
-  <w:abstractNum w:abstractNumId="21" w15:restartNumberingAfterBreak="0">
+  <w:abstractNum w:abstractNumId="27" w15:restartNumberingAfterBreak="0">
     <w:nsid w:val="5EC74FD1"/>
     <w:multiLevelType w:val="hybridMultilevel"/>
     <w:tmpl w:val="7D6C3F3A"/>
@@ -26905,7 +30373,7 @@
       </w:rPr>
     </w:lvl>
   </w:abstractNum>
-  <w:abstractNum w:abstractNumId="22" w15:restartNumberingAfterBreak="0">
+  <w:abstractNum w:abstractNumId="28" w15:restartNumberingAfterBreak="0">
     <w:nsid w:val="624A03F1"/>
     <w:multiLevelType w:val="multilevel"/>
     <w:tmpl w:val="ED84A936"/>
@@ -27054,7 +30522,7 @@
       </w:rPr>
     </w:lvl>
   </w:abstractNum>
-  <w:abstractNum w:abstractNumId="23" w15:restartNumberingAfterBreak="0">
+  <w:abstractNum w:abstractNumId="29" w15:restartNumberingAfterBreak="0">
     <w:nsid w:val="6CA3721C"/>
     <w:multiLevelType w:val="hybridMultilevel"/>
     <w:tmpl w:val="B3C2C466"/>
@@ -27167,7 +30635,7 @@
       </w:rPr>
     </w:lvl>
   </w:abstractNum>
-  <w:abstractNum w:abstractNumId="24" w15:restartNumberingAfterBreak="0">
+  <w:abstractNum w:abstractNumId="30" w15:restartNumberingAfterBreak="0">
     <w:nsid w:val="6CB7046B"/>
     <w:multiLevelType w:val="multilevel"/>
     <w:tmpl w:val="783C346A"/>
@@ -27280,7 +30748,7 @@
       </w:rPr>
     </w:lvl>
   </w:abstractNum>
-  <w:abstractNum w:abstractNumId="25" w15:restartNumberingAfterBreak="0">
+  <w:abstractNum w:abstractNumId="31" w15:restartNumberingAfterBreak="0">
     <w:nsid w:val="72AF0144"/>
     <w:multiLevelType w:val="hybridMultilevel"/>
     <w:tmpl w:val="688AD1CA"/>
@@ -27394,7 +30862,7 @@
       </w:rPr>
     </w:lvl>
   </w:abstractNum>
-  <w:abstractNum w:abstractNumId="26" w15:restartNumberingAfterBreak="0">
+  <w:abstractNum w:abstractNumId="32" w15:restartNumberingAfterBreak="0">
     <w:nsid w:val="750641D0"/>
     <w:multiLevelType w:val="hybridMultilevel"/>
     <w:tmpl w:val="0AA830E6"/>
@@ -27508,7 +30976,7 @@
       </w:rPr>
     </w:lvl>
   </w:abstractNum>
-  <w:abstractNum w:abstractNumId="27" w15:restartNumberingAfterBreak="0">
+  <w:abstractNum w:abstractNumId="33" w15:restartNumberingAfterBreak="0">
     <w:nsid w:val="7AF27AF6"/>
     <w:multiLevelType w:val="hybridMultilevel"/>
     <w:tmpl w:val="F440E93A"/>
@@ -27594,7 +31062,7 @@
       </w:pPr>
     </w:lvl>
   </w:abstractNum>
-  <w:abstractNum w:abstractNumId="28" w15:restartNumberingAfterBreak="0">
+  <w:abstractNum w:abstractNumId="34" w15:restartNumberingAfterBreak="0">
     <w:nsid w:val="7D7A0C1F"/>
     <w:multiLevelType w:val="hybridMultilevel"/>
     <w:tmpl w:val="0AFE31C0"/>
@@ -27712,88 +31180,106 @@
     <w:abstractNumId w:val="4"/>
   </w:num>
   <w:num w:numId="2">
-    <w:abstractNumId w:val="7"/>
+    <w:abstractNumId w:val="9"/>
   </w:num>
   <w:num w:numId="3">
-    <w:abstractNumId w:val="11"/>
+    <w:abstractNumId w:val="15"/>
   </w:num>
   <w:num w:numId="4">
     <w:abstractNumId w:val="3"/>
   </w:num>
   <w:num w:numId="5">
+    <w:abstractNumId w:val="22"/>
+  </w:num>
+  <w:num w:numId="6">
+    <w:abstractNumId w:val="20"/>
+  </w:num>
+  <w:num w:numId="7">
+    <w:abstractNumId w:val="30"/>
+  </w:num>
+  <w:num w:numId="8">
+    <w:abstractNumId w:val="7"/>
+  </w:num>
+  <w:num w:numId="9">
+    <w:abstractNumId w:val="31"/>
+  </w:num>
+  <w:num w:numId="10">
     <w:abstractNumId w:val="16"/>
   </w:num>
-  <w:num w:numId="6">
-    <w:abstractNumId w:val="14"/>
+  <w:num w:numId="11">
+    <w:abstractNumId w:val="33"/>
   </w:num>
-  <w:num w:numId="7">
+  <w:num w:numId="12">
+    <w:abstractNumId w:val="21"/>
+  </w:num>
+  <w:num w:numId="13">
+    <w:abstractNumId w:val="17"/>
+  </w:num>
+  <w:num w:numId="14">
     <w:abstractNumId w:val="24"/>
   </w:num>
-  <w:num w:numId="8">
-    <w:abstractNumId w:val="6"/>
-  </w:num>
-  <w:num w:numId="9">
-    <w:abstractNumId w:val="25"/>
-  </w:num>
-  <w:num w:numId="10">
-    <w:abstractNumId w:val="12"/>
-  </w:num>
-  <w:num w:numId="11">
-    <w:abstractNumId w:val="27"/>
-  </w:num>
-  <w:num w:numId="12">
-    <w:abstractNumId w:val="15"/>
-  </w:num>
-  <w:num w:numId="13">
-    <w:abstractNumId w:val="13"/>
-  </w:num>
-  <w:num w:numId="14">
-    <w:abstractNumId w:val="18"/>
-  </w:num>
   <w:num w:numId="15">
-    <w:abstractNumId w:val="22"/>
+    <w:abstractNumId w:val="28"/>
   </w:num>
   <w:num w:numId="16">
     <w:abstractNumId w:val="0"/>
   </w:num>
   <w:num w:numId="17">
-    <w:abstractNumId w:val="10"/>
+    <w:abstractNumId w:val="14"/>
   </w:num>
   <w:num w:numId="18">
-    <w:abstractNumId w:val="8"/>
+    <w:abstractNumId w:val="11"/>
   </w:num>
   <w:num w:numId="19">
-    <w:abstractNumId w:val="9"/>
+    <w:abstractNumId w:val="13"/>
   </w:num>
   <w:num w:numId="20">
-    <w:abstractNumId w:val="26"/>
+    <w:abstractNumId w:val="32"/>
   </w:num>
   <w:num w:numId="21">
-    <w:abstractNumId w:val="21"/>
+    <w:abstractNumId w:val="27"/>
   </w:num>
   <w:num w:numId="22">
     <w:abstractNumId w:val="5"/>
   </w:num>
   <w:num w:numId="23">
-    <w:abstractNumId w:val="20"/>
+    <w:abstractNumId w:val="26"/>
   </w:num>
   <w:num w:numId="24">
-    <w:abstractNumId w:val="17"/>
+    <w:abstractNumId w:val="23"/>
   </w:num>
   <w:num w:numId="25">
-    <w:abstractNumId w:val="23"/>
+    <w:abstractNumId w:val="29"/>
   </w:num>
   <w:num w:numId="26">
     <w:abstractNumId w:val="2"/>
   </w:num>
   <w:num w:numId="27">
-    <w:abstractNumId w:val="28"/>
+    <w:abstractNumId w:val="34"/>
   </w:num>
   <w:num w:numId="28">
-    <w:abstractNumId w:val="19"/>
+    <w:abstractNumId w:val="25"/>
   </w:num>
   <w:num w:numId="29">
     <w:abstractNumId w:val="1"/>
+  </w:num>
+  <w:num w:numId="30">
+    <w:abstractNumId w:val="19"/>
+  </w:num>
+  <w:num w:numId="31">
+    <w:abstractNumId w:val="8"/>
+  </w:num>
+  <w:num w:numId="32">
+    <w:abstractNumId w:val="12"/>
+  </w:num>
+  <w:num w:numId="33">
+    <w:abstractNumId w:val="6"/>
+  </w:num>
+  <w:num w:numId="34">
+    <w:abstractNumId w:val="18"/>
+  </w:num>
+  <w:num w:numId="35">
+    <w:abstractNumId w:val="10"/>
   </w:num>
   <w:numIdMacAtCleanup w:val="28"/>
 </w:numbering>
@@ -28287,7 +31773,6 @@
   <w:style w:type="character" w:default="1" w:styleId="Policepardfaut">
     <w:name w:val="Default Paragraph Font"/>
     <w:uiPriority w:val="1"/>
-    <w:semiHidden/>
     <w:unhideWhenUsed/>
   </w:style>
   <w:style w:type="table" w:default="1" w:styleId="TableauNormal">
@@ -28773,6 +32258,63 @@
       <w:szCs w:val="18"/>
     </w:rPr>
   </w:style>
+  <w:style w:type="table" w:styleId="TableauGrille1Clair-Accentuation6">
+    <w:name w:val="Grid Table 1 Light Accent 6"/>
+    <w:basedOn w:val="TableauNormal"/>
+    <w:uiPriority w:val="46"/>
+    <w:rsid w:val="008C2870"/>
+    <w:pPr>
+      <w:spacing w:after="0" w:line="240" w:lineRule="auto"/>
+    </w:pPr>
+    <w:tblPr>
+      <w:tblStyleRowBandSize w:val="1"/>
+      <w:tblStyleColBandSize w:val="1"/>
+      <w:tblBorders>
+        <w:top w:val="single" w:sz="4" w:space="0" w:color="C5E0B3" w:themeColor="accent6" w:themeTint="66"/>
+        <w:left w:val="single" w:sz="4" w:space="0" w:color="C5E0B3" w:themeColor="accent6" w:themeTint="66"/>
+        <w:bottom w:val="single" w:sz="4" w:space="0" w:color="C5E0B3" w:themeColor="accent6" w:themeTint="66"/>
+        <w:right w:val="single" w:sz="4" w:space="0" w:color="C5E0B3" w:themeColor="accent6" w:themeTint="66"/>
+        <w:insideH w:val="single" w:sz="4" w:space="0" w:color="C5E0B3" w:themeColor="accent6" w:themeTint="66"/>
+        <w:insideV w:val="single" w:sz="4" w:space="0" w:color="C5E0B3" w:themeColor="accent6" w:themeTint="66"/>
+      </w:tblBorders>
+    </w:tblPr>
+    <w:tblStylePr w:type="firstRow">
+      <w:rPr>
+        <w:b/>
+        <w:bCs/>
+      </w:rPr>
+      <w:tblPr/>
+      <w:tcPr>
+        <w:tcBorders>
+          <w:bottom w:val="single" w:sz="12" w:space="0" w:color="A8D08D" w:themeColor="accent6" w:themeTint="99"/>
+        </w:tcBorders>
+      </w:tcPr>
+    </w:tblStylePr>
+    <w:tblStylePr w:type="lastRow">
+      <w:rPr>
+        <w:b/>
+        <w:bCs/>
+      </w:rPr>
+      <w:tblPr/>
+      <w:tcPr>
+        <w:tcBorders>
+          <w:top w:val="double" w:sz="2" w:space="0" w:color="A8D08D" w:themeColor="accent6" w:themeTint="99"/>
+        </w:tcBorders>
+      </w:tcPr>
+    </w:tblStylePr>
+    <w:tblStylePr w:type="firstCol">
+      <w:rPr>
+        <w:b/>
+        <w:bCs/>
+      </w:rPr>
+    </w:tblStylePr>
+    <w:tblStylePr w:type="lastCol">
+      <w:rPr>
+        <w:b/>
+        <w:bCs/>
+      </w:rPr>
+    </w:tblStylePr>
+  </w:style>
 </w:styles>
 </file>
 
@@ -28901,7 +32443,6 @@
     <w:rsid w:val="000C1347"/>
     <w:rsid w:val="00112530"/>
     <w:rsid w:val="002A4F5C"/>
-    <w:rsid w:val="002D438D"/>
     <w:rsid w:val="00327CFE"/>
     <w:rsid w:val="003304E6"/>
     <w:rsid w:val="0041484D"/>
@@ -28919,8 +32460,10 @@
     <w:rsid w:val="00A37C31"/>
     <w:rsid w:val="00A51C6B"/>
     <w:rsid w:val="00AB6A27"/>
+    <w:rsid w:val="00AD3E51"/>
     <w:rsid w:val="00BE119B"/>
     <w:rsid w:val="00BE27D3"/>
+    <w:rsid w:val="00C45059"/>
     <w:rsid w:val="00E316CC"/>
     <w:rsid w:val="00E46097"/>
     <w:rsid w:val="00E865EF"/>
@@ -29662,7 +33205,7 @@
 </file>
 
 <file path=customXml/itemProps1.xml><?xml version="1.0" encoding="utf-8"?>
-<ds:datastoreItem xmlns:ds="http://schemas.openxmlformats.org/officeDocument/2006/customXml" ds:itemID="{65E7969A-94D8-42B1-9C78-FB426E9114C0}">
+<ds:datastoreItem xmlns:ds="http://schemas.openxmlformats.org/officeDocument/2006/customXml" ds:itemID="{17DDB261-2F17-4A4A-BC2E-7F0F10BEF17E}">
   <ds:schemaRefs>
     <ds:schemaRef ds:uri="http://schemas.openxmlformats.org/officeDocument/2006/bibliography"/>
   </ds:schemaRefs>

</xml_diff>

<commit_message>
Chap 3 à 80%
</commit_message>
<xml_diff>
--- a/mémo_rapport.docx
+++ b/mémo_rapport.docx
@@ -206,68 +206,46 @@
         <w:jc w:val="both"/>
         <w:rPr>
           <w:rFonts w:ascii="Cambria Math" w:hAnsi="Cambria Math"/>
-          <w:sz w:val="24"/>
           <w:szCs w:val="24"/>
         </w:rPr>
       </w:pPr>
       <w:r>
         <w:rPr>
           <w:rFonts w:ascii="Cambria Math" w:hAnsi="Cambria Math"/>
-          <w:sz w:val="24"/>
           <w:szCs w:val="24"/>
         </w:rPr>
-        <w:t>Je tiens à exprimer ma profonde gratitude à Monsieur</w:t>
+        <w:t xml:space="preserve">Je tiens à exprimer ma profonde gratitude à Monsieur </w:t>
       </w:r>
       <w:r>
         <w:rPr>
           <w:rFonts w:ascii="Cambria Math" w:hAnsi="Cambria Math"/>
-          <w:sz w:val="24"/>
+          <w:b/>
           <w:szCs w:val="24"/>
         </w:rPr>
-        <w:t xml:space="preserve"> </w:t>
+        <w:t>HATMANN U</w:t>
       </w:r>
       <w:r>
         <w:rPr>
           <w:rFonts w:ascii="Cambria Math" w:hAnsi="Cambria Math"/>
           <w:b/>
-          <w:sz w:val="24"/>
           <w:szCs w:val="24"/>
         </w:rPr>
-        <w:t>HATMANN U</w:t>
+        <w:t>l</w:t>
       </w:r>
       <w:r>
         <w:rPr>
           <w:rFonts w:ascii="Cambria Math" w:hAnsi="Cambria Math"/>
           <w:b/>
-          <w:sz w:val="24"/>
           <w:szCs w:val="24"/>
         </w:rPr>
-        <w:t>l</w:t>
+        <w:t>rich Kombeul</w:t>
       </w:r>
       <w:r>
         <w:rPr>
           <w:rFonts w:ascii="Cambria Math" w:hAnsi="Cambria Math"/>
-          <w:b/>
-          <w:sz w:val="24"/>
           <w:szCs w:val="24"/>
         </w:rPr>
-        <w:t>rich Kombeul</w:t>
-      </w:r>
-      <w:r>
-        <w:rPr>
-          <w:rFonts w:ascii="Cambria Math" w:hAnsi="Cambria Math"/>
-          <w:sz w:val="24"/>
-          <w:szCs w:val="24"/>
-        </w:rPr>
-        <w:t xml:space="preserve">, </w:t>
-      </w:r>
-      <w:r>
-        <w:rPr>
-          <w:rFonts w:ascii="Cambria Math" w:hAnsi="Cambria Math"/>
-          <w:sz w:val="24"/>
-          <w:szCs w:val="24"/>
-        </w:rPr>
-        <w:t>mon encadreur académique, pour son suivi attentif, ses orientations avisées et son soutien constant tout au long de ce projet.</w:t>
+        <w:t>, mon encadreur académique, pour son suivi attentif, ses orientations avisées et son soutien constant tout au long de ce projet.</w:t>
       </w:r>
     </w:p>
     <w:p>
@@ -281,14 +259,12 @@
         <w:jc w:val="both"/>
         <w:rPr>
           <w:rFonts w:ascii="Cambria Math" w:hAnsi="Cambria Math"/>
-          <w:sz w:val="24"/>
           <w:szCs w:val="24"/>
         </w:rPr>
       </w:pPr>
       <w:r>
         <w:rPr>
           <w:rFonts w:ascii="Cambria Math" w:hAnsi="Cambria Math"/>
-          <w:sz w:val="24"/>
           <w:szCs w:val="24"/>
         </w:rPr>
         <w:t xml:space="preserve">Mes remerciements vont également à Monsieur </w:t>
@@ -297,7 +273,6 @@
         <w:rPr>
           <w:rFonts w:ascii="Cambria Math" w:hAnsi="Cambria Math"/>
           <w:b/>
-          <w:sz w:val="24"/>
           <w:szCs w:val="24"/>
         </w:rPr>
         <w:t>AZANGUE KEMTIO Lionel Gaudin</w:t>
@@ -305,7 +280,6 @@
       <w:r>
         <w:rPr>
           <w:rFonts w:ascii="Cambria Math" w:hAnsi="Cambria Math"/>
-          <w:sz w:val="24"/>
           <w:szCs w:val="24"/>
         </w:rPr>
         <w:t>, mon s</w:t>
@@ -313,7 +287,6 @@
       <w:r>
         <w:rPr>
           <w:rFonts w:ascii="Cambria Math" w:hAnsi="Cambria Math"/>
-          <w:sz w:val="24"/>
           <w:szCs w:val="24"/>
         </w:rPr>
         <w:t>uperviseur professionnel.</w:t>
@@ -330,14 +303,12 @@
         <w:jc w:val="both"/>
         <w:rPr>
           <w:rFonts w:ascii="Cambria Math" w:hAnsi="Cambria Math"/>
-          <w:sz w:val="24"/>
           <w:szCs w:val="24"/>
         </w:rPr>
       </w:pPr>
       <w:r>
         <w:rPr>
           <w:rFonts w:ascii="Cambria Math" w:hAnsi="Cambria Math"/>
-          <w:sz w:val="24"/>
           <w:szCs w:val="24"/>
         </w:rPr>
         <w:t xml:space="preserve">Je souhaite adresser mes sincères remerciements à Monsieur </w:t>
@@ -346,7 +317,6 @@
         <w:rPr>
           <w:rFonts w:ascii="Cambria Math" w:hAnsi="Cambria Math"/>
           <w:b/>
-          <w:sz w:val="24"/>
           <w:szCs w:val="24"/>
         </w:rPr>
         <w:t>Frank ASSOU</w:t>
@@ -354,7 +324,6 @@
       <w:r>
         <w:rPr>
           <w:rFonts w:ascii="Cambria Math" w:hAnsi="Cambria Math"/>
-          <w:sz w:val="24"/>
           <w:szCs w:val="24"/>
         </w:rPr>
         <w:t>, Directeur des écoles supérieures Digital College et Keyce Informatique &amp; Intelligence Artificielle, pour son engagement indéfectible en faveur de la réussite des étudiants et pour avoir créé un environnement propice à l’épanouissement académique.</w:t>
@@ -371,14 +340,12 @@
         <w:jc w:val="both"/>
         <w:rPr>
           <w:rFonts w:ascii="Cambria Math" w:hAnsi="Cambria Math"/>
-          <w:sz w:val="24"/>
           <w:szCs w:val="24"/>
         </w:rPr>
       </w:pPr>
       <w:r>
         <w:rPr>
           <w:rFonts w:ascii="Cambria Math" w:hAnsi="Cambria Math"/>
-          <w:sz w:val="24"/>
           <w:szCs w:val="24"/>
         </w:rPr>
         <w:t xml:space="preserve">Ma reconnaissance s’étend à Monsieur </w:t>
@@ -387,7 +354,6 @@
         <w:rPr>
           <w:rFonts w:ascii="Cambria Math" w:hAnsi="Cambria Math"/>
           <w:b/>
-          <w:sz w:val="24"/>
           <w:szCs w:val="24"/>
         </w:rPr>
         <w:t>Jean YOUTOU</w:t>
@@ -395,7 +361,6 @@
       <w:r>
         <w:rPr>
           <w:rFonts w:ascii="Cambria Math" w:hAnsi="Cambria Math"/>
-          <w:sz w:val="24"/>
           <w:szCs w:val="24"/>
         </w:rPr>
         <w:t>, Vice-Président de Collège de Paris, ainsi qu’à l’ensemble du corps professoral pour leur accompagnement bienveillant et leur expertise, qui ont grandement contribué à mon développement intellectuel et professionnel.</w:t>
@@ -412,14 +377,12 @@
         <w:jc w:val="both"/>
         <w:rPr>
           <w:rFonts w:ascii="Cambria Math" w:hAnsi="Cambria Math"/>
-          <w:sz w:val="24"/>
           <w:szCs w:val="24"/>
         </w:rPr>
       </w:pPr>
       <w:r>
         <w:rPr>
           <w:rFonts w:ascii="Cambria Math" w:hAnsi="Cambria Math"/>
-          <w:sz w:val="24"/>
           <w:szCs w:val="24"/>
         </w:rPr>
         <w:t>Je rends hommage à tous mes enseignants, dont la passion, l’exigence et l’engagement pédagogique ont été une source d’inspiration continue, façonnant mon parcours avec rigueur et enthousiasme.</w:t>
@@ -436,14 +399,12 @@
         <w:jc w:val="both"/>
         <w:rPr>
           <w:rFonts w:ascii="Cambria Math" w:hAnsi="Cambria Math"/>
-          <w:sz w:val="24"/>
           <w:szCs w:val="24"/>
         </w:rPr>
       </w:pPr>
       <w:r>
         <w:rPr>
           <w:rFonts w:ascii="Cambria Math" w:hAnsi="Cambria Math"/>
-          <w:sz w:val="24"/>
           <w:szCs w:val="24"/>
         </w:rPr>
         <w:t xml:space="preserve">Un remerciement tout particulier à mon oncle </w:t>
@@ -452,7 +413,6 @@
         <w:rPr>
           <w:rFonts w:ascii="Cambria Math" w:hAnsi="Cambria Math"/>
           <w:b/>
-          <w:sz w:val="24"/>
           <w:szCs w:val="24"/>
         </w:rPr>
         <w:t xml:space="preserve">Ghislain </w:t>
@@ -461,7 +421,6 @@
         <w:rPr>
           <w:rFonts w:ascii="Cambria Math" w:hAnsi="Cambria Math"/>
           <w:b/>
-          <w:sz w:val="24"/>
           <w:szCs w:val="24"/>
         </w:rPr>
         <w:t xml:space="preserve">FOTSO </w:t>
@@ -469,7 +428,6 @@
       <w:r>
         <w:rPr>
           <w:rFonts w:ascii="Cambria Math" w:hAnsi="Cambria Math"/>
-          <w:sz w:val="24"/>
           <w:szCs w:val="24"/>
         </w:rPr>
         <w:t>qui a pourvu les moyens nécessaires pour que je puisse atteindre ce niveau</w:t>
@@ -477,7 +435,6 @@
       <w:r>
         <w:rPr>
           <w:rFonts w:ascii="Cambria Math" w:hAnsi="Cambria Math"/>
-          <w:sz w:val="24"/>
           <w:szCs w:val="24"/>
         </w:rPr>
         <w:t xml:space="preserve"> académique, pour les soutiens financiers et les encouragements.</w:t>
@@ -494,14 +451,12 @@
         <w:jc w:val="both"/>
         <w:rPr>
           <w:rFonts w:ascii="Cambria Math" w:hAnsi="Cambria Math"/>
-          <w:sz w:val="24"/>
           <w:szCs w:val="24"/>
         </w:rPr>
       </w:pPr>
       <w:r>
         <w:rPr>
           <w:rFonts w:ascii="Cambria Math" w:hAnsi="Cambria Math"/>
-          <w:sz w:val="24"/>
           <w:szCs w:val="24"/>
         </w:rPr>
         <w:t xml:space="preserve">À mon papa également, </w:t>
@@ -510,7 +465,6 @@
         <w:rPr>
           <w:rFonts w:ascii="Cambria Math" w:hAnsi="Cambria Math"/>
           <w:b/>
-          <w:sz w:val="24"/>
           <w:szCs w:val="24"/>
         </w:rPr>
         <w:t>Boniface TATOU</w:t>
@@ -518,7 +472,6 @@
       <w:r>
         <w:rPr>
           <w:rFonts w:ascii="Cambria Math" w:hAnsi="Cambria Math"/>
-          <w:sz w:val="24"/>
           <w:szCs w:val="24"/>
         </w:rPr>
         <w:t xml:space="preserve">, qui </w:t>
@@ -526,7 +479,6 @@
       <w:r>
         <w:rPr>
           <w:rFonts w:ascii="Cambria Math" w:hAnsi="Cambria Math"/>
-          <w:sz w:val="24"/>
           <w:szCs w:val="24"/>
         </w:rPr>
         <w:t>bataille</w:t>
@@ -534,7 +486,6 @@
       <w:r>
         <w:rPr>
           <w:rFonts w:ascii="Cambria Math" w:hAnsi="Cambria Math"/>
-          <w:sz w:val="24"/>
           <w:szCs w:val="24"/>
         </w:rPr>
         <w:t xml:space="preserve"> sans relâches,</w:t>
@@ -542,7 +493,6 @@
       <w:r>
         <w:rPr>
           <w:rFonts w:ascii="Cambria Math" w:hAnsi="Cambria Math"/>
-          <w:sz w:val="24"/>
           <w:szCs w:val="24"/>
         </w:rPr>
         <w:t xml:space="preserve"> nuits et jours pour me garantir un avenir meilleur par ses conseils, sa présence et son soutien.</w:t>
@@ -559,14 +509,12 @@
         <w:jc w:val="both"/>
         <w:rPr>
           <w:rFonts w:ascii="Cambria Math" w:hAnsi="Cambria Math"/>
-          <w:sz w:val="24"/>
           <w:szCs w:val="24"/>
         </w:rPr>
       </w:pPr>
       <w:r>
         <w:rPr>
           <w:rFonts w:ascii="Cambria Math" w:hAnsi="Cambria Math"/>
-          <w:sz w:val="24"/>
           <w:szCs w:val="24"/>
         </w:rPr>
         <w:t xml:space="preserve">À ma maman, </w:t>
@@ -575,7 +523,6 @@
         <w:rPr>
           <w:rFonts w:ascii="Cambria Math" w:hAnsi="Cambria Math"/>
           <w:b/>
-          <w:sz w:val="24"/>
           <w:szCs w:val="24"/>
         </w:rPr>
         <w:t>Apolline TATOU</w:t>
@@ -583,10 +530,23 @@
       <w:r>
         <w:rPr>
           <w:rFonts w:ascii="Cambria Math" w:hAnsi="Cambria Math"/>
-          <w:sz w:val="24"/>
           <w:szCs w:val="24"/>
         </w:rPr>
-        <w:t>, elle qui s’est donnée corps et âme pour que j’obtienne ce stage dans les meilleurs, qui a permis la réalisation de ce travail.</w:t>
+        <w:t>, elle qui s’est donnée corps et âme pour que j’obtienne ce stage dans les meilleurs</w:t>
+      </w:r>
+      <w:r>
+        <w:rPr>
+          <w:rFonts w:ascii="Cambria Math" w:hAnsi="Cambria Math"/>
+          <w:szCs w:val="24"/>
+        </w:rPr>
+        <w:t xml:space="preserve"> délais</w:t>
+      </w:r>
+      <w:r>
+        <w:rPr>
+          <w:rFonts w:ascii="Cambria Math" w:hAnsi="Cambria Math"/>
+          <w:szCs w:val="24"/>
+        </w:rPr>
+        <w:t>, qui a permis la réalisation de ce travail.</w:t>
       </w:r>
     </w:p>
     <w:p>
@@ -600,14 +560,12 @@
         <w:jc w:val="both"/>
         <w:rPr>
           <w:rFonts w:ascii="Cambria Math" w:hAnsi="Cambria Math"/>
-          <w:sz w:val="24"/>
           <w:szCs w:val="24"/>
         </w:rPr>
       </w:pPr>
       <w:r>
         <w:rPr>
           <w:rFonts w:ascii="Cambria Math" w:hAnsi="Cambria Math"/>
-          <w:sz w:val="24"/>
           <w:szCs w:val="24"/>
         </w:rPr>
         <w:t xml:space="preserve">Cher maman </w:t>
@@ -616,7 +574,6 @@
         <w:rPr>
           <w:rFonts w:ascii="Cambria Math" w:hAnsi="Cambria Math"/>
           <w:b/>
-          <w:sz w:val="24"/>
           <w:szCs w:val="24"/>
         </w:rPr>
         <w:t>Mélanie FEZEU</w:t>
@@ -624,7 +581,6 @@
       <w:r>
         <w:rPr>
           <w:rFonts w:ascii="Cambria Math" w:hAnsi="Cambria Math"/>
-          <w:sz w:val="24"/>
           <w:szCs w:val="24"/>
         </w:rPr>
         <w:t>, c’est avec une joie incommensurable que je te dis merci à toi et à toute la maison FEZEU qui m’a abrité et m’a choyé durant tout le long de ce stage.</w:t>
@@ -641,66 +597,52 @@
         <w:jc w:val="both"/>
         <w:rPr>
           <w:rFonts w:ascii="Cambria Math" w:hAnsi="Cambria Math"/>
-          <w:sz w:val="24"/>
           <w:szCs w:val="24"/>
         </w:rPr>
       </w:pPr>
       <w:r>
         <w:rPr>
           <w:rFonts w:ascii="Cambria Math" w:hAnsi="Cambria Math"/>
-          <w:sz w:val="24"/>
           <w:szCs w:val="24"/>
         </w:rPr>
-        <w:t xml:space="preserve">Un grand merci à </w:t>
+        <w:t xml:space="preserve">À mes grands-parents </w:t>
       </w:r>
       <w:r>
         <w:rPr>
           <w:rFonts w:ascii="Cambria Math" w:hAnsi="Cambria Math"/>
-          <w:sz w:val="24"/>
+          <w:b/>
           <w:szCs w:val="24"/>
         </w:rPr>
-        <w:t xml:space="preserve">toute </w:t>
+        <w:t xml:space="preserve">SOPGUI Jean Daniel </w:t>
       </w:r>
       <w:r>
         <w:rPr>
           <w:rFonts w:ascii="Cambria Math" w:hAnsi="Cambria Math"/>
-          <w:sz w:val="24"/>
           <w:szCs w:val="24"/>
         </w:rPr>
-        <w:t>la</w:t>
+        <w:t>et</w:t>
       </w:r>
       <w:r>
         <w:rPr>
           <w:rFonts w:ascii="Cambria Math" w:hAnsi="Cambria Math"/>
-          <w:sz w:val="24"/>
+          <w:b/>
           <w:szCs w:val="24"/>
         </w:rPr>
-        <w:t xml:space="preserve"> grande famille</w:t>
+        <w:t xml:space="preserve"> SOPGUI Marie Chantal</w:t>
       </w:r>
       <w:r>
         <w:rPr>
           <w:rFonts w:ascii="Cambria Math" w:hAnsi="Cambria Math"/>
-          <w:sz w:val="24"/>
           <w:szCs w:val="24"/>
         </w:rPr>
-        <w:t xml:space="preserve"> </w:t>
+        <w:t xml:space="preserve"> pour leur galvanisation constante et très encourageante</w:t>
       </w:r>
       <w:r>
         <w:rPr>
           <w:rFonts w:ascii="Cambria Math" w:hAnsi="Cambria Math"/>
-          <w:b/>
-          <w:sz w:val="24"/>
           <w:szCs w:val="24"/>
         </w:rPr>
-        <w:t>SOPGUI</w:t>
-      </w:r>
-      <w:r>
-        <w:rPr>
-          <w:rFonts w:ascii="Cambria Math" w:hAnsi="Cambria Math"/>
-          <w:sz w:val="24"/>
-          <w:szCs w:val="24"/>
-        </w:rPr>
-        <w:t xml:space="preserve"> qui m’a hébergé durant toute cette période de stage, qui m’a choyé et m’a accueilli avec amour.</w:t>
+        <w:t>.</w:t>
       </w:r>
     </w:p>
     <w:p>
@@ -714,51 +656,99 @@
         <w:jc w:val="both"/>
         <w:rPr>
           <w:rFonts w:ascii="Cambria Math" w:hAnsi="Cambria Math"/>
-          <w:sz w:val="24"/>
           <w:szCs w:val="24"/>
         </w:rPr>
       </w:pPr>
       <w:r>
         <w:rPr>
           <w:rFonts w:ascii="Cambria Math" w:hAnsi="Cambria Math"/>
-          <w:sz w:val="24"/>
           <w:szCs w:val="24"/>
         </w:rPr>
-        <w:t xml:space="preserve">À mes grands-parents </w:t>
+        <w:t xml:space="preserve">Je </w:t>
       </w:r>
       <w:r>
         <w:rPr>
           <w:rFonts w:ascii="Cambria Math" w:hAnsi="Cambria Math"/>
-          <w:b/>
-          <w:sz w:val="24"/>
           <w:szCs w:val="24"/>
         </w:rPr>
-        <w:t xml:space="preserve">SOPGUI Jean Daniel </w:t>
+        <w:t>tiens également à remercier tous mes</w:t>
       </w:r>
       <w:r>
         <w:rPr>
           <w:rFonts w:ascii="Cambria Math" w:hAnsi="Cambria Math"/>
-          <w:sz w:val="24"/>
           <w:szCs w:val="24"/>
         </w:rPr>
-        <w:t>et</w:t>
+        <w:t xml:space="preserve"> ami</w:t>
       </w:r>
       <w:r>
         <w:rPr>
           <w:rFonts w:ascii="Cambria Math" w:hAnsi="Cambria Math"/>
-          <w:b/>
-          <w:sz w:val="24"/>
           <w:szCs w:val="24"/>
         </w:rPr>
-        <w:t xml:space="preserve"> SOPGUI Marie Chantal</w:t>
+        <w:t>s, camarades et collègues,</w:t>
       </w:r>
       <w:r>
         <w:rPr>
           <w:rFonts w:ascii="Cambria Math" w:hAnsi="Cambria Math"/>
-          <w:sz w:val="24"/>
           <w:szCs w:val="24"/>
         </w:rPr>
-        <w:t xml:space="preserve"> pour leur galvanisation constante et très encourageante</w:t>
+        <w:t xml:space="preserve"> tant pour </w:t>
+      </w:r>
+      <w:r>
+        <w:rPr>
+          <w:rFonts w:ascii="Cambria Math" w:hAnsi="Cambria Math"/>
+          <w:szCs w:val="24"/>
+        </w:rPr>
+        <w:t>leurs</w:t>
+      </w:r>
+      <w:r>
+        <w:rPr>
+          <w:rFonts w:ascii="Cambria Math" w:hAnsi="Cambria Math"/>
+          <w:szCs w:val="24"/>
+        </w:rPr>
+        <w:t xml:space="preserve"> aide</w:t>
+      </w:r>
+      <w:r>
+        <w:rPr>
+          <w:rFonts w:ascii="Cambria Math" w:hAnsi="Cambria Math"/>
+          <w:szCs w:val="24"/>
+        </w:rPr>
+        <w:t>s et leur</w:t>
+      </w:r>
+      <w:r>
+        <w:rPr>
+          <w:rFonts w:ascii="Cambria Math" w:hAnsi="Cambria Math"/>
+          <w:szCs w:val="24"/>
+        </w:rPr>
+        <w:t xml:space="preserve">s conseils sur la rédaction de ce rapport que </w:t>
+      </w:r>
+      <w:r>
+        <w:rPr>
+          <w:rFonts w:ascii="Cambria Math" w:hAnsi="Cambria Math"/>
+          <w:szCs w:val="24"/>
+        </w:rPr>
+        <w:t>pour l</w:t>
+      </w:r>
+      <w:r>
+        <w:rPr>
+          <w:rFonts w:ascii="Cambria Math" w:hAnsi="Cambria Math"/>
+          <w:szCs w:val="24"/>
+        </w:rPr>
+        <w:t>e</w:t>
+      </w:r>
+      <w:r>
+        <w:rPr>
+          <w:rFonts w:ascii="Cambria Math" w:hAnsi="Cambria Math"/>
+          <w:szCs w:val="24"/>
+        </w:rPr>
+        <w:t>ur</w:t>
+      </w:r>
+      <w:r>
+        <w:rPr>
+          <w:rFonts w:ascii="Cambria Math" w:hAnsi="Cambria Math"/>
+          <w:szCs w:val="24"/>
+        </w:rPr>
+        <w:t>s encouragements.</w:t>
       </w:r>
     </w:p>
     <w:p>
@@ -772,144 +762,22 @@
         <w:jc w:val="both"/>
         <w:rPr>
           <w:rFonts w:ascii="Cambria Math" w:hAnsi="Cambria Math"/>
-          <w:sz w:val="24"/>
           <w:szCs w:val="24"/>
         </w:rPr>
       </w:pPr>
-      <w:r>
+    </w:p>
+    <w:p>
+      <w:pPr>
+        <w:jc w:val="both"/>
         <w:rPr>
           <w:rFonts w:ascii="Cambria Math" w:hAnsi="Cambria Math"/>
           <w:sz w:val="24"/>
           <w:szCs w:val="24"/>
         </w:rPr>
-        <w:t xml:space="preserve">Je </w:t>
-      </w:r>
+      </w:pPr>
       <w:r>
         <w:rPr>
           <w:rFonts w:ascii="Cambria Math" w:hAnsi="Cambria Math"/>
-          <w:sz w:val="24"/>
-          <w:szCs w:val="24"/>
-        </w:rPr>
-        <w:t>tiens également à remercier tous mes</w:t>
-      </w:r>
-      <w:r>
-        <w:rPr>
-          <w:rFonts w:ascii="Cambria Math" w:hAnsi="Cambria Math"/>
-          <w:sz w:val="24"/>
-          <w:szCs w:val="24"/>
-        </w:rPr>
-        <w:t xml:space="preserve"> ami</w:t>
-      </w:r>
-      <w:r>
-        <w:rPr>
-          <w:rFonts w:ascii="Cambria Math" w:hAnsi="Cambria Math"/>
-          <w:sz w:val="24"/>
-          <w:szCs w:val="24"/>
-        </w:rPr>
-        <w:t>s, camarades et collègues,</w:t>
-      </w:r>
-      <w:r>
-        <w:rPr>
-          <w:rFonts w:ascii="Cambria Math" w:hAnsi="Cambria Math"/>
-          <w:sz w:val="24"/>
-          <w:szCs w:val="24"/>
-        </w:rPr>
-        <w:t xml:space="preserve"> tant pour </w:t>
-      </w:r>
-      <w:r>
-        <w:rPr>
-          <w:rFonts w:ascii="Cambria Math" w:hAnsi="Cambria Math"/>
-          <w:sz w:val="24"/>
-          <w:szCs w:val="24"/>
-        </w:rPr>
-        <w:t>leurs</w:t>
-      </w:r>
-      <w:r>
-        <w:rPr>
-          <w:rFonts w:ascii="Cambria Math" w:hAnsi="Cambria Math"/>
-          <w:sz w:val="24"/>
-          <w:szCs w:val="24"/>
-        </w:rPr>
-        <w:t xml:space="preserve"> aide</w:t>
-      </w:r>
-      <w:r>
-        <w:rPr>
-          <w:rFonts w:ascii="Cambria Math" w:hAnsi="Cambria Math"/>
-          <w:sz w:val="24"/>
-          <w:szCs w:val="24"/>
-        </w:rPr>
-        <w:t>s et leur</w:t>
-      </w:r>
-      <w:r>
-        <w:rPr>
-          <w:rFonts w:ascii="Cambria Math" w:hAnsi="Cambria Math"/>
-          <w:sz w:val="24"/>
-          <w:szCs w:val="24"/>
-        </w:rPr>
-        <w:t xml:space="preserve">s conseils sur la rédaction de ce rapport que </w:t>
-      </w:r>
-      <w:r>
-        <w:rPr>
-          <w:rFonts w:ascii="Cambria Math" w:hAnsi="Cambria Math"/>
-          <w:sz w:val="24"/>
-          <w:szCs w:val="24"/>
-        </w:rPr>
-        <w:t>pour l</w:t>
-      </w:r>
-      <w:r>
-        <w:rPr>
-          <w:rFonts w:ascii="Cambria Math" w:hAnsi="Cambria Math"/>
-          <w:sz w:val="24"/>
-          <w:szCs w:val="24"/>
-        </w:rPr>
-        <w:t>e</w:t>
-      </w:r>
-      <w:r>
-        <w:rPr>
-          <w:rFonts w:ascii="Cambria Math" w:hAnsi="Cambria Math"/>
-          <w:sz w:val="24"/>
-          <w:szCs w:val="24"/>
-        </w:rPr>
-        <w:t>ur</w:t>
-      </w:r>
-      <w:r>
-        <w:rPr>
-          <w:rFonts w:ascii="Cambria Math" w:hAnsi="Cambria Math"/>
-          <w:sz w:val="24"/>
-          <w:szCs w:val="24"/>
-        </w:rPr>
-        <w:t>s encouragements.</w:t>
-      </w:r>
-    </w:p>
-    <w:p>
-      <w:pPr>
-        <w:pStyle w:val="Paragraphedeliste"/>
-        <w:numPr>
-          <w:ilvl w:val="0"/>
-          <w:numId w:val="9"/>
-        </w:numPr>
-        <w:spacing w:line="276" w:lineRule="auto"/>
-        <w:jc w:val="both"/>
-        <w:rPr>
-          <w:rFonts w:ascii="Cambria Math" w:hAnsi="Cambria Math"/>
-          <w:sz w:val="24"/>
-          <w:szCs w:val="24"/>
-        </w:rPr>
-      </w:pPr>
-    </w:p>
-    <w:p>
-      <w:pPr>
-        <w:jc w:val="both"/>
-        <w:rPr>
-          <w:rFonts w:ascii="Cambria Math" w:hAnsi="Cambria Math"/>
-          <w:sz w:val="24"/>
-          <w:szCs w:val="24"/>
-        </w:rPr>
-      </w:pPr>
-      <w:r>
-        <w:rPr>
-          <w:rFonts w:ascii="Cambria Math" w:hAnsi="Cambria Math"/>
-          <w:sz w:val="24"/>
           <w:szCs w:val="24"/>
         </w:rPr>
         <w:br w:type="page"/>
@@ -4090,21 +3958,7 @@
         <w:rPr>
           <w:rFonts w:ascii="Cambria" w:hAnsi="Cambria"/>
         </w:rPr>
-        <w:t xml:space="preserve">Ainsi, cette étude s’inscrit dans une dynamique scientifique visant à produire </w:t>
-      </w:r>
-      <w:proofErr w:type="gramStart"/>
-      <w:r>
-        <w:rPr>
-          <w:rFonts w:ascii="Cambria" w:hAnsi="Cambria"/>
-        </w:rPr>
-        <w:t>de la connaissance sur</w:t>
-      </w:r>
-      <w:proofErr w:type="gramEnd"/>
-      <w:r>
-        <w:rPr>
-          <w:rFonts w:ascii="Cambria" w:hAnsi="Cambria"/>
-        </w:rPr>
-        <w:t xml:space="preserve"> :</w:t>
+        <w:t>Ainsi, cette étude s’inscrit dans une dynamique scientifique visant à produire de la connaissance sur :</w:t>
       </w:r>
     </w:p>
     <w:p>
@@ -4762,7 +4616,23 @@
           <w:b/>
           <w:bCs/>
         </w:rPr>
-        <w:t>assistant vocal intelligent</w:t>
+        <w:t xml:space="preserve">assistant </w:t>
+      </w:r>
+      <w:r>
+        <w:rPr>
+          <w:rFonts w:ascii="Cambria" w:hAnsi="Cambria"/>
+          <w:b/>
+          <w:bCs/>
+        </w:rPr>
+        <w:t xml:space="preserve">textuel et </w:t>
+      </w:r>
+      <w:r>
+        <w:rPr>
+          <w:rFonts w:ascii="Cambria" w:hAnsi="Cambria"/>
+          <w:b/>
+          <w:bCs/>
+        </w:rPr>
+        <w:t>vocal intelligent</w:t>
       </w:r>
       <w:r>
         <w:rPr>
@@ -5111,21 +4981,12 @@
         </w:rPr>
         <w:t xml:space="preserve"> (text-to-speech / speech-to-text) </w:t>
       </w:r>
-      <w:proofErr w:type="gramStart"/>
       <w:r>
         <w:rPr>
           <w:rFonts w:ascii="Cambria" w:hAnsi="Cambria"/>
           <w:lang w:val="en-US"/>
         </w:rPr>
-        <w:t>et</w:t>
-      </w:r>
-      <w:proofErr w:type="gramEnd"/>
-      <w:r>
-        <w:rPr>
-          <w:rFonts w:ascii="Cambria" w:hAnsi="Cambria"/>
-          <w:lang w:val="en-US"/>
-        </w:rPr>
-        <w:t xml:space="preserve"> textuels (Text Generator) </w:t>
+        <w:t xml:space="preserve">et textuels (Text Generator) </w:t>
       </w:r>
       <w:r>
         <w:rPr>
@@ -5974,7 +5835,7 @@
           <w:lang w:val="en-US"/>
         </w:rPr>
         <w:drawing>
-          <wp:anchor distT="0" distB="0" distL="114300" distR="114300" simplePos="0" relativeHeight="251746304" behindDoc="0" locked="0" layoutInCell="1" allowOverlap="1" wp14:anchorId="48F88CD4" wp14:editId="023F6ECC">
+          <wp:anchor distT="0" distB="0" distL="114300" distR="114300" simplePos="0" relativeHeight="251746304" behindDoc="0" locked="0" layoutInCell="1" allowOverlap="1" wp14:anchorId="6361493D" wp14:editId="26438CD1">
             <wp:simplePos x="0" y="0"/>
             <wp:positionH relativeFrom="column">
               <wp:posOffset>368490</wp:posOffset>
@@ -7839,7 +7700,7 @@
         <mc:AlternateContent>
           <mc:Choice Requires="wpg">
             <w:drawing>
-              <wp:anchor distT="0" distB="0" distL="114300" distR="114300" simplePos="0" relativeHeight="251742208" behindDoc="0" locked="0" layoutInCell="1" allowOverlap="1">
+              <wp:anchor distT="0" distB="0" distL="114300" distR="114300" simplePos="0" relativeHeight="251742208" behindDoc="0" locked="0" layoutInCell="1" allowOverlap="1" wp14:anchorId="087DF7BC" wp14:editId="6395978D">
                 <wp:simplePos x="0" y="0"/>
                 <wp:positionH relativeFrom="column">
                   <wp:posOffset>-97538</wp:posOffset>
@@ -9012,7 +8873,7 @@
           </mc:Choice>
           <mc:Fallback>
             <w:pict>
-              <v:group id="Groupe 15" o:spid="_x0000_s1026" style="position:absolute;left:0;text-align:left;margin-left:-7.7pt;margin-top:21.55pt;width:500.5pt;height:341.75pt;z-index:251742208" coordsize="63561,43402" o:gfxdata="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">
+              <v:group w14:anchorId="087DF7BC" id="Groupe 15" o:spid="_x0000_s1026" style="position:absolute;left:0;text-align:left;margin-left:-7.7pt;margin-top:21.55pt;width:500.5pt;height:341.75pt;z-index:251742208" coordsize="63561,43402" o:gfxdata="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">
                 <v:group id="Groupe 13" o:spid="_x0000_s1027" style="position:absolute;width:63561;height:43402" coordsize="63385,58941" o:gfxdata="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">
                   <v:rect id="Rectangle 12" o:spid="_x0000_s1028" style="position:absolute;width:63385;height:58941;visibility:visible;mso-wrap-style:square;v-text-anchor:middle" o:gfxdata="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" fillcolor="#deeaf6 [660]" strokecolor="#1f4d78 [1604]" strokeweight="1pt">
                     <v:textbox>
@@ -9380,7 +9241,7 @@
         <mc:AlternateContent>
           <mc:Choice Requires="wps">
             <w:drawing>
-              <wp:anchor distT="0" distB="0" distL="114300" distR="114300" simplePos="0" relativeHeight="251688960" behindDoc="0" locked="0" layoutInCell="1" allowOverlap="1" wp14:anchorId="7C101CA5" wp14:editId="1127F00A">
+              <wp:anchor distT="0" distB="0" distL="114300" distR="114300" simplePos="0" relativeHeight="251688960" behindDoc="0" locked="0" layoutInCell="1" allowOverlap="1" wp14:anchorId="7CE3D529" wp14:editId="4B757709">
                 <wp:simplePos x="0" y="0"/>
                 <wp:positionH relativeFrom="column">
                   <wp:posOffset>-96520</wp:posOffset>
@@ -9484,7 +9345,7 @@
           </mc:Choice>
           <mc:Fallback>
             <w:pict>
-              <v:shape w14:anchorId="7C101CA5" id="Zone de texte 14" o:spid="_x0000_s1060" type="#_x0000_t202" style="position:absolute;margin-left:-7.6pt;margin-top:517.65pt;width:499.1pt;height:.05pt;z-index:251688960;visibility:visible;mso-wrap-style:square;mso-wrap-distance-left:9pt;mso-wrap-distance-top:0;mso-wrap-distance-right:9pt;mso-wrap-distance-bottom:0;mso-position-horizontal:absolute;mso-position-horizontal-relative:text;mso-position-vertical:absolute;mso-position-vertical-relative:text;v-text-anchor:top" o:gfxdata="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" stroked="f">
+              <v:shape w14:anchorId="7CE3D529" id="Zone de texte 14" o:spid="_x0000_s1060" type="#_x0000_t202" style="position:absolute;margin-left:-7.6pt;margin-top:517.65pt;width:499.1pt;height:.05pt;z-index:251688960;visibility:visible;mso-wrap-style:square;mso-wrap-distance-left:9pt;mso-wrap-distance-top:0;mso-wrap-distance-right:9pt;mso-wrap-distance-bottom:0;mso-position-horizontal:absolute;mso-position-horizontal-relative:text;mso-position-vertical:absolute;mso-position-vertical-relative:text;v-text-anchor:top" o:gfxdata="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" stroked="f">
                 <v:textbox style="mso-fit-shape-to-text:t" inset="0,0,0,0">
                   <w:txbxContent>
                     <w:p>
@@ -10410,7 +10271,7 @@
           <w:lang w:val="en-US"/>
         </w:rPr>
         <w:drawing>
-          <wp:anchor distT="0" distB="0" distL="114300" distR="114300" simplePos="0" relativeHeight="251744256" behindDoc="0" locked="0" layoutInCell="1" allowOverlap="1">
+          <wp:anchor distT="0" distB="0" distL="114300" distR="114300" simplePos="0" relativeHeight="251744256" behindDoc="0" locked="0" layoutInCell="1" allowOverlap="1" wp14:anchorId="746478E5" wp14:editId="4D7EE738">
             <wp:simplePos x="0" y="0"/>
             <wp:positionH relativeFrom="column">
               <wp:posOffset>519307</wp:posOffset>
@@ -11745,7 +11606,7 @@
                 <w:lang w:val="en-US"/>
               </w:rPr>
               <w:drawing>
-                <wp:anchor distT="0" distB="0" distL="114300" distR="114300" simplePos="0" relativeHeight="251780096" behindDoc="1" locked="0" layoutInCell="1" allowOverlap="1" wp14:anchorId="44ED9AD6" wp14:editId="6A59CB99">
+                <wp:anchor distT="0" distB="0" distL="114300" distR="114300" simplePos="0" relativeHeight="251780096" behindDoc="1" locked="0" layoutInCell="1" allowOverlap="1" wp14:anchorId="18793D44" wp14:editId="7E301F15">
                   <wp:simplePos x="0" y="0"/>
                   <wp:positionH relativeFrom="column">
                     <wp:posOffset>726993</wp:posOffset>
@@ -11912,7 +11773,7 @@
                 <w:lang w:val="en-US"/>
               </w:rPr>
               <w:drawing>
-                <wp:anchor distT="0" distB="0" distL="114300" distR="114300" simplePos="0" relativeHeight="251781120" behindDoc="1" locked="0" layoutInCell="1" allowOverlap="1" wp14:anchorId="11E48DD8" wp14:editId="0822421B">
+                <wp:anchor distT="0" distB="0" distL="114300" distR="114300" simplePos="0" relativeHeight="251781120" behindDoc="1" locked="0" layoutInCell="1" allowOverlap="1" wp14:anchorId="1725707A" wp14:editId="1258B7F0">
                   <wp:simplePos x="0" y="0"/>
                   <wp:positionH relativeFrom="column">
                     <wp:posOffset>597799</wp:posOffset>
@@ -12105,7 +11966,7 @@
                 <w:lang w:val="en-US"/>
               </w:rPr>
               <w:drawing>
-                <wp:anchor distT="0" distB="0" distL="114300" distR="114300" simplePos="0" relativeHeight="251843584" behindDoc="1" locked="0" layoutInCell="1" allowOverlap="1" wp14:anchorId="33FAB435" wp14:editId="33E01CA9">
+                <wp:anchor distT="0" distB="0" distL="114300" distR="114300" simplePos="0" relativeHeight="251843584" behindDoc="1" locked="0" layoutInCell="1" allowOverlap="1" wp14:anchorId="70952DD4" wp14:editId="260C0E56">
                   <wp:simplePos x="0" y="0"/>
                   <wp:positionH relativeFrom="column">
                     <wp:posOffset>770255</wp:posOffset>
@@ -12271,7 +12132,7 @@
                 <w:lang w:val="en-US"/>
               </w:rPr>
               <w:drawing>
-                <wp:anchor distT="0" distB="0" distL="114300" distR="114300" simplePos="0" relativeHeight="251846656" behindDoc="1" locked="0" layoutInCell="1" allowOverlap="1" wp14:anchorId="37B85D35" wp14:editId="36DC7D9E">
+                <wp:anchor distT="0" distB="0" distL="114300" distR="114300" simplePos="0" relativeHeight="251846656" behindDoc="1" locked="0" layoutInCell="1" allowOverlap="1" wp14:anchorId="378EB782" wp14:editId="7922CDE4">
                   <wp:simplePos x="0" y="0"/>
                   <wp:positionH relativeFrom="column">
                     <wp:posOffset>407621</wp:posOffset>
@@ -12437,7 +12298,7 @@
                 <w:lang w:val="en-US"/>
               </w:rPr>
               <w:drawing>
-                <wp:anchor distT="0" distB="0" distL="114300" distR="114300" simplePos="0" relativeHeight="251845632" behindDoc="1" locked="0" layoutInCell="1" allowOverlap="1" wp14:anchorId="43CBD530" wp14:editId="7DBE7484">
+                <wp:anchor distT="0" distB="0" distL="114300" distR="114300" simplePos="0" relativeHeight="251845632" behindDoc="1" locked="0" layoutInCell="1" allowOverlap="1" wp14:anchorId="47419199" wp14:editId="397B7878">
                   <wp:simplePos x="0" y="0"/>
                   <wp:positionH relativeFrom="column">
                     <wp:posOffset>321310</wp:posOffset>
@@ -12603,7 +12464,7 @@
                 <w:lang w:val="en-US"/>
               </w:rPr>
               <w:drawing>
-                <wp:anchor distT="0" distB="0" distL="114300" distR="114300" simplePos="0" relativeHeight="251844608" behindDoc="1" locked="0" layoutInCell="1" allowOverlap="1" wp14:anchorId="0E88E33E" wp14:editId="34827B98">
+                <wp:anchor distT="0" distB="0" distL="114300" distR="114300" simplePos="0" relativeHeight="251844608" behindDoc="1" locked="0" layoutInCell="1" allowOverlap="1" wp14:anchorId="50C95DEC" wp14:editId="582507C4">
                   <wp:simplePos x="0" y="0"/>
                   <wp:positionH relativeFrom="column">
                     <wp:posOffset>450932</wp:posOffset>
@@ -12764,7 +12625,7 @@
                 <w:lang w:val="en-US"/>
               </w:rPr>
               <w:drawing>
-                <wp:anchor distT="0" distB="0" distL="114300" distR="114300" simplePos="0" relativeHeight="251847680" behindDoc="1" locked="0" layoutInCell="1" allowOverlap="1" wp14:anchorId="0CCC474B" wp14:editId="13D7D041">
+                <wp:anchor distT="0" distB="0" distL="114300" distR="114300" simplePos="0" relativeHeight="251847680" behindDoc="1" locked="0" layoutInCell="1" allowOverlap="1" wp14:anchorId="1FA7CCA9" wp14:editId="03633CCD">
                   <wp:simplePos x="0" y="0"/>
                   <wp:positionH relativeFrom="column">
                     <wp:posOffset>401576</wp:posOffset>
@@ -12930,7 +12791,7 @@
                 <w:lang w:val="en-US"/>
               </w:rPr>
               <w:drawing>
-                <wp:anchor distT="0" distB="0" distL="114300" distR="114300" simplePos="0" relativeHeight="251848704" behindDoc="1" locked="0" layoutInCell="1" allowOverlap="1" wp14:anchorId="595D1671" wp14:editId="6332DC2B">
+                <wp:anchor distT="0" distB="0" distL="114300" distR="114300" simplePos="0" relativeHeight="251848704" behindDoc="1" locked="0" layoutInCell="1" allowOverlap="1" wp14:anchorId="112029F1" wp14:editId="19F5AF23">
                   <wp:simplePos x="0" y="0"/>
                   <wp:positionH relativeFrom="column">
                     <wp:posOffset>424666</wp:posOffset>
@@ -13091,7 +12952,7 @@
                 <w:lang w:val="en-US"/>
               </w:rPr>
               <w:drawing>
-                <wp:anchor distT="0" distB="0" distL="114300" distR="114300" simplePos="0" relativeHeight="251849728" behindDoc="1" locked="0" layoutInCell="1" allowOverlap="1" wp14:anchorId="313545C6" wp14:editId="63C282D6">
+                <wp:anchor distT="0" distB="0" distL="114300" distR="114300" simplePos="0" relativeHeight="251849728" behindDoc="1" locked="0" layoutInCell="1" allowOverlap="1" wp14:anchorId="014C881E" wp14:editId="700E956D">
                   <wp:simplePos x="0" y="0"/>
                   <wp:positionH relativeFrom="column">
                     <wp:posOffset>496183</wp:posOffset>
@@ -13190,12 +13051,35 @@
           </w:tcPr>
           <w:p>
             <w:pPr>
-              <w:jc w:val="both"/>
               <w:cnfStyle w:val="000000000000" w:firstRow="0" w:lastRow="0" w:firstColumn="0" w:lastColumn="0" w:oddVBand="0" w:evenVBand="0" w:oddHBand="0" w:evenHBand="0" w:firstRowFirstColumn="0" w:firstRowLastColumn="0" w:lastRowFirstColumn="0" w:lastRowLastColumn="0"/>
               <w:rPr>
                 <w:rFonts w:ascii="Cambria" w:hAnsi="Cambria"/>
               </w:rPr>
             </w:pPr>
+            <w:r>
+              <w:rPr>
+                <w:rFonts w:ascii="Cambria" w:hAnsi="Cambria"/>
+              </w:rPr>
+              <w:t>Pour l’i</w:t>
+            </w:r>
+            <w:r>
+              <w:rPr>
+                <w:rFonts w:ascii="Cambria" w:hAnsi="Cambria"/>
+              </w:rPr>
+              <w:t>ntégration d’un chatbot intelligent capable de répondre en tem</w:t>
+            </w:r>
+            <w:r>
+              <w:rPr>
+                <w:rFonts w:ascii="Cambria" w:hAnsi="Cambria"/>
+              </w:rPr>
+              <w:t>ps réel à des questions liées</w:t>
+            </w:r>
+            <w:r>
+              <w:rPr>
+                <w:rFonts w:ascii="Cambria" w:hAnsi="Cambria"/>
+              </w:rPr>
+              <w:t xml:space="preserve"> à l’application</w:t>
+            </w:r>
           </w:p>
         </w:tc>
       </w:tr>
@@ -13242,7 +13126,6 @@
               <w:rPr>
                 <w:rFonts w:ascii="Cambria" w:hAnsi="Cambria"/>
                 <w:noProof/>
-                <w:lang w:val="en-US"/>
               </w:rPr>
             </w:pPr>
             <w:r>
@@ -13252,7 +13135,7 @@
                 <w:lang w:val="en-US"/>
               </w:rPr>
               <w:drawing>
-                <wp:anchor distT="0" distB="0" distL="114300" distR="114300" simplePos="0" relativeHeight="251842560" behindDoc="1" locked="0" layoutInCell="1" allowOverlap="1" wp14:anchorId="382237A4" wp14:editId="13BD57A3">
+                <wp:anchor distT="0" distB="0" distL="114300" distR="114300" simplePos="0" relativeHeight="251842560" behindDoc="1" locked="0" layoutInCell="1" allowOverlap="1" wp14:anchorId="7A876F15" wp14:editId="38BD6101">
                   <wp:simplePos x="0" y="0"/>
                   <wp:positionH relativeFrom="column">
                     <wp:posOffset>471376</wp:posOffset>
@@ -13444,7 +13327,7 @@
                 <w:lang w:val="en-US"/>
               </w:rPr>
               <w:drawing>
-                <wp:anchor distT="0" distB="0" distL="114300" distR="114300" simplePos="0" relativeHeight="251851776" behindDoc="1" locked="0" layoutInCell="1" allowOverlap="1" wp14:anchorId="7C4C7D15" wp14:editId="1D678A90">
+                <wp:anchor distT="0" distB="0" distL="114300" distR="114300" simplePos="0" relativeHeight="251851776" behindDoc="1" locked="0" layoutInCell="1" allowOverlap="1" wp14:anchorId="543F3E40" wp14:editId="194403C1">
                   <wp:simplePos x="0" y="0"/>
                   <wp:positionH relativeFrom="column">
                     <wp:posOffset>404701</wp:posOffset>
@@ -13621,47 +13504,70 @@
         <w:rPr>
           <w:rFonts w:ascii="Cambria" w:hAnsi="Cambria"/>
         </w:rPr>
-        <w:t xml:space="preserve">Étant donné que l’ERP Uptiimum est en phase de conception et que sa base de données est encore vide, les instruments de collecte utilisés dans cette recherche ne reposent pas sur des données hospitalières réelles mais sur des </w:t>
-      </w:r>
-      <w:r>
-        <w:rPr>
-          <w:rStyle w:val="lev"/>
-          <w:rFonts w:ascii="Cambria" w:hAnsi="Cambria"/>
-        </w:rPr>
-        <w:t>données fictives générées de manière structurée et conforme</w:t>
-      </w:r>
-      <w:r>
-        <w:rPr>
-          <w:rFonts w:ascii="Cambria" w:hAnsi="Cambria"/>
-        </w:rPr>
-        <w:t xml:space="preserve"> au modèle conceptuel de la base. Ces données simulées ont été créées en suivant les standards internationaux d’organisation hospitalière (identité patient, suivi des admissions, facturation, gestion des ressources), garantissant ainsi leur vraisemblance. De plus, des formulaires numériques et des scénarios d’utilisation de l’ERP ont été élaborés pour recueillir les retours des </w:t>
-      </w:r>
-      <w:r>
-        <w:rPr>
-          <w:rStyle w:val="lev"/>
-          <w:rFonts w:ascii="Cambria" w:hAnsi="Cambria"/>
-        </w:rPr>
-        <w:t xml:space="preserve">testeurs </w:t>
-      </w:r>
-      <w:r>
-        <w:rPr>
-          <w:rStyle w:val="lev"/>
-          <w:rFonts w:ascii="Cambria" w:hAnsi="Cambria"/>
-        </w:rPr>
-        <w:t>ayant</w:t>
-      </w:r>
-      <w:r>
-        <w:rPr>
-          <w:rStyle w:val="lev"/>
-          <w:rFonts w:ascii="Cambria" w:hAnsi="Cambria"/>
-        </w:rPr>
-        <w:t xml:space="preserve"> les rôles d’utilisateurs finaux</w:t>
-      </w:r>
-      <w:r>
-        <w:rPr>
-          <w:rFonts w:ascii="Cambria" w:hAnsi="Cambria"/>
-        </w:rPr>
-        <w:t xml:space="preserve"> (médecins, infirmiers, gestionnaires, administratifs), notamment dans l’évaluation du chatbot et des tableaux de bord. </w:t>
+        <w:t xml:space="preserve">Dans le cadre de cette étude, les instruments de collecte des données ne sont pas issus d’un déploiement réel de l’ERP Uptiimum mais de sources secondaires fiables. Ainsi, des datasets hospitaliers et sanitaires ont été mobilisés à partir de plateformes spécialisées telles que </w:t>
+      </w:r>
+      <w:r>
+        <w:rPr>
+          <w:rFonts w:ascii="Cambria" w:hAnsi="Cambria"/>
+          <w:b/>
+        </w:rPr>
+        <w:t>Kaggle</w:t>
+      </w:r>
+      <w:r>
+        <w:rPr>
+          <w:rFonts w:ascii="Cambria" w:hAnsi="Cambria"/>
+        </w:rPr>
+        <w:t xml:space="preserve"> (bases hospitalières, </w:t>
+      </w:r>
+      <w:r>
+        <w:rPr>
+          <w:rFonts w:ascii="Cambria" w:hAnsi="Cambria"/>
+        </w:rPr>
+        <w:t>pharmaceutiques,</w:t>
+      </w:r>
+      <w:r>
+        <w:rPr>
+          <w:rFonts w:ascii="Cambria" w:hAnsi="Cambria"/>
+        </w:rPr>
+        <w:t xml:space="preserve"> épidémiologiques</w:t>
+      </w:r>
+      <w:r>
+        <w:rPr>
+          <w:rFonts w:ascii="Cambria" w:hAnsi="Cambria"/>
+        </w:rPr>
+        <w:t>, etc.</w:t>
+      </w:r>
+      <w:r>
+        <w:rPr>
+          <w:rFonts w:ascii="Cambria" w:hAnsi="Cambria"/>
+        </w:rPr>
+        <w:t xml:space="preserve">), </w:t>
+      </w:r>
+      <w:r>
+        <w:rPr>
+          <w:rFonts w:ascii="Cambria" w:hAnsi="Cambria"/>
+          <w:b/>
+        </w:rPr>
+        <w:t>DHIS2</w:t>
+      </w:r>
+      <w:r>
+        <w:rPr>
+          <w:rFonts w:ascii="Cambria" w:hAnsi="Cambria"/>
+        </w:rPr>
+        <w:t xml:space="preserve"> (système d’information sanitaire largement utilisé en Afrique) et </w:t>
+      </w:r>
+      <w:r>
+        <w:rPr>
+          <w:rFonts w:ascii="Cambria" w:hAnsi="Cambria"/>
+          <w:b/>
+        </w:rPr>
+        <w:t>Hugging Face</w:t>
+      </w:r>
+      <w:r>
+        <w:rPr>
+          <w:rFonts w:ascii="Cambria" w:hAnsi="Cambria"/>
+        </w:rPr>
+        <w:t xml:space="preserve"> (jeux de données ouverts pour l’entraînement et l’évaluation de modèles d’intelligence artificielle). Ces sources permettent de reconstituer un environnement de données réalistes et conformes aux objectifs de la recherche, en particulier la conception de tableaux de bord décisionnels et de modules prédictifs (affluence hospitalière, tendances financières et épidémiologiques).</w:t>
       </w:r>
     </w:p>
     <w:p>
@@ -13708,147 +13614,153 @@
         <w:rPr>
           <w:rFonts w:ascii="Cambria" w:hAnsi="Cambria"/>
         </w:rPr>
-        <w:t>L</w:t>
-      </w:r>
-      <w:r>
-        <w:rPr>
-          <w:rFonts w:ascii="Cambria" w:hAnsi="Cambria"/>
-        </w:rPr>
-        <w:t>a pro</w:t>
-      </w:r>
-      <w:r>
-        <w:rPr>
-          <w:rFonts w:ascii="Cambria" w:hAnsi="Cambria"/>
-        </w:rPr>
-        <w:t>cé</w:t>
-      </w:r>
-      <w:r>
-        <w:rPr>
-          <w:rFonts w:ascii="Cambria" w:hAnsi="Cambria"/>
-        </w:rPr>
-        <w:t>dure de collecte des données s’est faite en deux étapes :</w:t>
-      </w:r>
-    </w:p>
-    <w:p>
-      <w:pPr>
-        <w:pStyle w:val="Paragraphedeliste"/>
-        <w:numPr>
-          <w:ilvl w:val="0"/>
-          <w:numId w:val="35"/>
-        </w:numPr>
-        <w:jc w:val="both"/>
-        <w:rPr>
-          <w:rFonts w:ascii="Cambria" w:hAnsi="Cambria"/>
-        </w:rPr>
-      </w:pPr>
-      <w:r>
-        <w:rPr>
-          <w:rFonts w:ascii="Cambria" w:hAnsi="Cambria"/>
-        </w:rPr>
-        <w:t xml:space="preserve">Acquisition de la base de données actuelle de l’ERP : Pour des raisons dites de </w:t>
-      </w:r>
-      <w:r>
-        <w:rPr>
-          <w:rFonts w:ascii="Cambria" w:hAnsi="Cambria"/>
-        </w:rPr>
-        <w:t>« </w:t>
-      </w:r>
-      <w:r>
-        <w:rPr>
-          <w:rFonts w:ascii="Cambria" w:hAnsi="Cambria"/>
-        </w:rPr>
-        <w:t>sécurité des données</w:t>
-      </w:r>
-      <w:r>
-        <w:rPr>
-          <w:rFonts w:ascii="Cambria" w:hAnsi="Cambria"/>
-        </w:rPr>
-        <w:t> »</w:t>
-      </w:r>
-      <w:r>
-        <w:rPr>
-          <w:rFonts w:ascii="Cambria" w:hAnsi="Cambria"/>
-        </w:rPr>
-        <w:t>, un</w:t>
-      </w:r>
-      <w:r>
-        <w:rPr>
-          <w:rFonts w:ascii="Cambria" w:hAnsi="Cambria"/>
-        </w:rPr>
-        <w:t xml:space="preserve"> prototype expérimental de cette base de données m’a été remise par mon encadreur académique.</w:t>
-      </w:r>
-    </w:p>
-    <w:p>
-      <w:pPr>
-        <w:pStyle w:val="Paragraphedeliste"/>
-        <w:numPr>
-          <w:ilvl w:val="0"/>
-          <w:numId w:val="35"/>
-        </w:numPr>
-        <w:jc w:val="both"/>
-        <w:rPr>
-          <w:rFonts w:ascii="Cambria" w:hAnsi="Cambria"/>
-        </w:rPr>
-      </w:pPr>
-      <w:r>
-        <w:rPr>
-          <w:rFonts w:ascii="Cambria" w:hAnsi="Cambria"/>
-        </w:rPr>
-        <w:t xml:space="preserve">Génération et intégration de données fictives : </w:t>
-      </w:r>
-      <w:r>
-        <w:rPr>
-          <w:rFonts w:ascii="Cambria" w:hAnsi="Cambria"/>
-        </w:rPr>
-        <w:t>un jeu de données hospitalières représentatives (dossiers patients, rapports financiers, statistiques de fréquentation, informations administratives) a été généré artificiellement puis intégré dans la base vide de l’ERP. Ce processus a permis de simuler un environnement réaliste et opérationnel pour les phases de test.</w:t>
-      </w:r>
-    </w:p>
-    <w:p>
-      <w:pPr>
-        <w:pStyle w:val="Titre3"/>
-        <w:numPr>
-          <w:ilvl w:val="2"/>
-          <w:numId w:val="3"/>
-        </w:numPr>
-        <w:rPr>
-          <w:rFonts w:ascii="Cambria Math" w:hAnsi="Cambria Math"/>
-          <w:b/>
-          <w:color w:val="auto"/>
-        </w:rPr>
-      </w:pPr>
-      <w:bookmarkStart w:id="57" w:name="_Toc202503781"/>
-      <w:r>
-        <w:rPr>
-          <w:rFonts w:ascii="Cambria Math" w:hAnsi="Cambria Math"/>
-          <w:b/>
-          <w:color w:val="auto"/>
-        </w:rPr>
-        <w:t>Analyse des données</w:t>
-      </w:r>
-      <w:bookmarkEnd w:id="57"/>
-    </w:p>
-    <w:p>
-      <w:pPr>
-        <w:spacing w:after="0"/>
-        <w:jc w:val="both"/>
-        <w:rPr>
-          <w:rFonts w:ascii="Cambria" w:hAnsi="Cambria"/>
-          <w:sz w:val="10"/>
-        </w:rPr>
-      </w:pPr>
-    </w:p>
-    <w:p>
-      <w:pPr>
-        <w:jc w:val="both"/>
-        <w:rPr>
-          <w:rFonts w:ascii="Cambria" w:hAnsi="Cambria"/>
-        </w:rPr>
-      </w:pPr>
-      <w:r>
-        <w:rPr>
-          <w:rFonts w:ascii="Cambria" w:hAnsi="Cambria"/>
-        </w:rPr>
-        <w:t>Analyse des données.</w:t>
+        <w:t xml:space="preserve">La procédure de collecte a consisté à </w:t>
+      </w:r>
+      <w:r>
+        <w:rPr>
+          <w:rFonts w:ascii="Cambria" w:hAnsi="Cambria"/>
+          <w:b/>
+          <w:bCs/>
+        </w:rPr>
+        <w:t xml:space="preserve">rechercher, sélectionner </w:t>
+      </w:r>
+      <w:r>
+        <w:rPr>
+          <w:rFonts w:ascii="Cambria" w:hAnsi="Cambria"/>
+          <w:bCs/>
+        </w:rPr>
+        <w:t>et</w:t>
+      </w:r>
+      <w:r>
+        <w:rPr>
+          <w:rFonts w:ascii="Cambria" w:hAnsi="Cambria"/>
+          <w:b/>
+          <w:bCs/>
+        </w:rPr>
+        <w:t xml:space="preserve"> organiser des datasets </w:t>
+      </w:r>
+      <w:r>
+        <w:rPr>
+          <w:rFonts w:ascii="Cambria" w:hAnsi="Cambria"/>
+          <w:bCs/>
+        </w:rPr>
+        <w:t>pertinents</w:t>
+      </w:r>
+      <w:r>
+        <w:rPr>
+          <w:rFonts w:ascii="Cambria" w:hAnsi="Cambria"/>
+        </w:rPr>
+        <w:t xml:space="preserve"> répondant aux besoins définis dans le cadre théorique et méthodologique de ce mémoire. </w:t>
+      </w:r>
+      <w:r>
+        <w:rPr>
+          <w:rFonts w:ascii="Cambria" w:hAnsi="Cambria"/>
+        </w:rPr>
+        <w:t>Pour ce faire, nous avons ciblé des critères de sélections stricte parmi lesquels la</w:t>
+      </w:r>
+      <w:r>
+        <w:rPr>
+          <w:rFonts w:ascii="Cambria" w:hAnsi="Cambria"/>
+        </w:rPr>
+        <w:t xml:space="preserve"> </w:t>
+      </w:r>
+      <w:r>
+        <w:rPr>
+          <w:rFonts w:ascii="Cambria" w:hAnsi="Cambria"/>
+          <w:b/>
+          <w:bCs/>
+        </w:rPr>
+        <w:t>pertinence thématique</w:t>
+      </w:r>
+      <w:r>
+        <w:rPr>
+          <w:rFonts w:ascii="Cambria" w:hAnsi="Cambria"/>
+          <w:b/>
+          <w:bCs/>
+        </w:rPr>
+        <w:t xml:space="preserve"> et contextuelle</w:t>
+      </w:r>
+      <w:r>
+        <w:rPr>
+          <w:rFonts w:ascii="Cambria" w:hAnsi="Cambria"/>
+        </w:rPr>
+        <w:t xml:space="preserve"> (présence de données hospitalières, administratives, financières ou épidémiologiques</w:t>
+      </w:r>
+      <w:r>
+        <w:rPr>
+          <w:rFonts w:ascii="Cambria" w:hAnsi="Cambria"/>
+        </w:rPr>
+        <w:t>, pharmaceutiques, etc.</w:t>
+      </w:r>
+      <w:r>
+        <w:rPr>
+          <w:rFonts w:ascii="Cambria" w:hAnsi="Cambria"/>
+        </w:rPr>
+        <w:t>)</w:t>
+      </w:r>
+      <w:r>
+        <w:rPr>
+          <w:rFonts w:ascii="Cambria" w:hAnsi="Cambria"/>
+        </w:rPr>
+        <w:t>, l</w:t>
+      </w:r>
+      <w:r>
+        <w:rPr>
+          <w:rFonts w:ascii="Cambria" w:hAnsi="Cambria"/>
+        </w:rPr>
+        <w:t xml:space="preserve">a </w:t>
+      </w:r>
+      <w:r>
+        <w:rPr>
+          <w:rFonts w:ascii="Cambria" w:hAnsi="Cambria"/>
+          <w:b/>
+          <w:bCs/>
+        </w:rPr>
+        <w:t>qualité des données</w:t>
+      </w:r>
+      <w:r>
+        <w:rPr>
+          <w:rFonts w:ascii="Cambria" w:hAnsi="Cambria"/>
+        </w:rPr>
+        <w:t xml:space="preserve"> (exhaustivité, cohérence, absence de biais manifeste) </w:t>
+      </w:r>
+      <w:r>
+        <w:rPr>
+          <w:rFonts w:ascii="Cambria" w:hAnsi="Cambria"/>
+        </w:rPr>
+        <w:t>et enfin la</w:t>
+      </w:r>
+      <w:r>
+        <w:rPr>
+          <w:rFonts w:ascii="Cambria" w:hAnsi="Cambria"/>
+        </w:rPr>
+        <w:t xml:space="preserve"> </w:t>
+      </w:r>
+      <w:r>
+        <w:rPr>
+          <w:rFonts w:ascii="Cambria" w:hAnsi="Cambria"/>
+          <w:b/>
+          <w:bCs/>
+        </w:rPr>
+        <w:t>compatibilité</w:t>
+      </w:r>
+      <w:r>
+        <w:rPr>
+          <w:rFonts w:ascii="Cambria" w:hAnsi="Cambria"/>
+        </w:rPr>
+        <w:t xml:space="preserve"> avec les outils d’an</w:t>
+      </w:r>
+      <w:r>
+        <w:rPr>
+          <w:rFonts w:ascii="Cambria" w:hAnsi="Cambria"/>
+        </w:rPr>
+        <w:t>alyse et d’intégration prévus (Dashboard</w:t>
+      </w:r>
+      <w:r>
+        <w:rPr>
+          <w:rFonts w:ascii="Cambria" w:hAnsi="Cambria"/>
+        </w:rPr>
+        <w:t xml:space="preserve"> BI, modèles de prédiction IA).</w:t>
       </w:r>
     </w:p>
     <w:p>
@@ -13862,16 +13774,28 @@
           <w:color w:val="auto"/>
         </w:rPr>
       </w:pPr>
-      <w:bookmarkStart w:id="58" w:name="_Toc202503782"/>
-      <w:r>
+      <w:bookmarkStart w:id="57" w:name="_Toc202503782"/>
+    </w:p>
+    <w:p>
+      <w:pPr>
+        <w:pStyle w:val="Titre2"/>
+        <w:ind w:left="1080"/>
+        <w:jc w:val="center"/>
         <w:rPr>
           <w:rFonts w:ascii="Cambria Math" w:hAnsi="Cambria Math"/>
           <w:b/>
           <w:color w:val="auto"/>
         </w:rPr>
+      </w:pPr>
+      <w:r>
+        <w:rPr>
+          <w:rFonts w:ascii="Cambria Math" w:hAnsi="Cambria Math"/>
+          <w:b/>
+          <w:color w:val="auto"/>
+        </w:rPr>
         <w:t>CONCLUSION</w:t>
       </w:r>
-      <w:bookmarkEnd w:id="58"/>
+      <w:bookmarkEnd w:id="57"/>
     </w:p>
     <w:p>
       <w:pPr>
@@ -13884,7 +13808,43 @@
         <w:rPr>
           <w:rFonts w:ascii="Cambria" w:hAnsi="Cambria"/>
         </w:rPr>
-        <w:t xml:space="preserve">En somme, ce chapitre a permis de présenter la méthodologie adoptée pour la conduite de cette recherche, en définissant la nature de l’étude, les variables mobilisées, l’échantillonnage ainsi que les outils utilisés. La spécificité de cette démarche réside dans l’usage de données fictives structurées selon la base de données de l’ERP Uptiimum et dans la mise en place d’expérimentations simulées afin d’entraîner et d’évaluer les modèles d’intelligence artificielle. Cette méthodologie constitue ainsi un cadre rigoureux et adapté pour assurer la validité et la fiabilité des résultats. Dans le chapitre suivant, nous passerons à la </w:t>
+        <w:t>En somme, ce chapitre a permis de présenter la méthodologie adoptée pour la conduite de cette recherche, en définissant la nature de l’étude, les variables mobilisées, l’échantillonnage ainsi que les outils utilisés. La spécificité de cette démarche réside dans l’usage de</w:t>
+      </w:r>
+      <w:r>
+        <w:rPr>
+          <w:rFonts w:ascii="Cambria" w:hAnsi="Cambria"/>
+        </w:rPr>
+        <w:t>s</w:t>
+      </w:r>
+      <w:r>
+        <w:rPr>
+          <w:rFonts w:ascii="Cambria" w:hAnsi="Cambria"/>
+        </w:rPr>
+        <w:t xml:space="preserve"> données </w:t>
+      </w:r>
+      <w:r>
+        <w:rPr>
+          <w:rFonts w:ascii="Cambria" w:hAnsi="Cambria"/>
+        </w:rPr>
+        <w:t>de sources secondaires fiables,</w:t>
+      </w:r>
+      <w:r>
+        <w:rPr>
+          <w:rFonts w:ascii="Cambria" w:hAnsi="Cambria"/>
+        </w:rPr>
+        <w:t xml:space="preserve"> </w:t>
+      </w:r>
+      <w:r>
+        <w:rPr>
+          <w:rFonts w:ascii="Cambria" w:hAnsi="Cambria"/>
+        </w:rPr>
+        <w:t>suivant les besoins de cette étude pour</w:t>
+      </w:r>
+      <w:r>
+        <w:rPr>
+          <w:rFonts w:ascii="Cambria" w:hAnsi="Cambria"/>
+        </w:rPr>
+        <w:t xml:space="preserve"> l’ERP Uptiimum afin d’entraîner et d’évaluer les modèles d’intelligence artificielle. Cette méthodologie constitue ainsi un cadre rigoureux et adapté pour assurer la validité et la fiabilité des résultats. Dans le chapitre suivant, nous passerons à la </w:t>
       </w:r>
       <w:r>
         <w:rPr>
@@ -13901,7 +13861,7 @@
           <w:b/>
         </w:rPr>
       </w:pPr>
-      <w:bookmarkStart w:id="59" w:name="_Toc202503783"/>
+      <w:bookmarkStart w:id="58" w:name="_Toc202503783"/>
     </w:p>
     <w:p/>
     <w:p/>
@@ -13925,7 +13885,7 @@
           <w:lang w:val="en-US"/>
         </w:rPr>
         <w:drawing>
-          <wp:anchor distT="0" distB="0" distL="114300" distR="114300" simplePos="0" relativeHeight="251748352" behindDoc="0" locked="0" layoutInCell="1" allowOverlap="1" wp14:anchorId="6A2E01B2" wp14:editId="02040BD2">
+          <wp:anchor distT="0" distB="0" distL="114300" distR="114300" simplePos="0" relativeHeight="251748352" behindDoc="0" locked="0" layoutInCell="1" allowOverlap="1" wp14:anchorId="6150C92B" wp14:editId="73427074">
             <wp:simplePos x="0" y="0"/>
             <wp:positionH relativeFrom="column">
               <wp:posOffset>323153</wp:posOffset>
@@ -14005,7 +13965,7 @@
           <w:color w:val="auto"/>
         </w:rPr>
       </w:pPr>
-      <w:bookmarkStart w:id="60" w:name="_Toc202538215"/>
+      <w:bookmarkStart w:id="59" w:name="_Toc202538215"/>
       <w:r>
         <w:rPr>
           <w:rFonts w:ascii="Cambria Math" w:hAnsi="Cambria Math"/>
@@ -14046,8 +14006,8 @@
         </w:rPr>
         <w:t xml:space="preserve"> DES DONNÉES COLLECTÉES</w:t>
       </w:r>
+      <w:bookmarkEnd w:id="58"/>
       <w:bookmarkEnd w:id="59"/>
-      <w:bookmarkEnd w:id="60"/>
     </w:p>
     <w:p>
       <w:pPr>
@@ -14080,7 +14040,7 @@
           <w:color w:val="auto"/>
         </w:rPr>
       </w:pPr>
-      <w:bookmarkStart w:id="61" w:name="_Toc202503784"/>
+      <w:bookmarkStart w:id="60" w:name="_Toc202503784"/>
       <w:r>
         <w:rPr>
           <w:rFonts w:ascii="Cambria Math" w:hAnsi="Cambria Math"/>
@@ -14090,7 +14050,7 @@
         <w:lastRenderedPageBreak/>
         <w:t>INTRODUCTION</w:t>
       </w:r>
-      <w:bookmarkEnd w:id="61"/>
+      <w:bookmarkEnd w:id="60"/>
     </w:p>
     <w:p>
       <w:pPr>
@@ -14128,7 +14088,7 @@
           <w:color w:val="auto"/>
         </w:rPr>
       </w:pPr>
-      <w:bookmarkStart w:id="62" w:name="_Toc202503785"/>
+      <w:bookmarkStart w:id="61" w:name="_Toc202503785"/>
       <w:r>
         <w:rPr>
           <w:rFonts w:ascii="Cambria Math" w:hAnsi="Cambria Math"/>
@@ -14137,7 +14097,7 @@
         </w:rPr>
         <w:t xml:space="preserve">PRÉSENTATION DE </w:t>
       </w:r>
-      <w:bookmarkEnd w:id="62"/>
+      <w:bookmarkEnd w:id="61"/>
       <w:r>
         <w:rPr>
           <w:rFonts w:ascii="Cambria Math" w:hAnsi="Cambria Math"/>
@@ -14317,7 +14277,7 @@
           <w:color w:val="auto"/>
         </w:rPr>
       </w:pPr>
-      <w:bookmarkStart w:id="63" w:name="_Toc202503786"/>
+      <w:bookmarkStart w:id="62" w:name="_Toc202503786"/>
       <w:r>
         <w:rPr>
           <w:rFonts w:ascii="Cambria Math" w:hAnsi="Cambria Math"/>
@@ -14326,10 +14286,11 @@
         </w:rPr>
         <w:t>Fiche signalétique et historique</w:t>
       </w:r>
-      <w:bookmarkEnd w:id="63"/>
-    </w:p>
-    <w:p>
-      <w:pPr>
+      <w:bookmarkEnd w:id="62"/>
+    </w:p>
+    <w:p>
+      <w:pPr>
+        <w:spacing w:after="0"/>
         <w:jc w:val="both"/>
         <w:rPr>
           <w:rFonts w:ascii="Cambria" w:hAnsi="Cambria"/>
@@ -14354,7 +14315,6 @@
         <w:rPr>
           <w:rFonts w:ascii="Cambria" w:hAnsi="Cambria"/>
           <w:b/>
-          <w:color w:val="FF0000"/>
         </w:rPr>
         <w:t>registre du commerce et du crédit mobilier (R.C.C.M)</w:t>
       </w:r>
@@ -14375,7 +14335,19 @@
         <w:rPr>
           <w:rFonts w:ascii="Cambria" w:hAnsi="Cambria"/>
         </w:rPr>
-        <w:t xml:space="preserve"> en abrégée « TDRC » est une SARL unipersonnelle qui a pour principale activités : les études statistiques, socio-économiques et marketing – management des projets – Comptabilité – Audit et fiscalité – ingénierie Informatique – géomatique – prestation de services. Le 03 Février 2020, ils apportent d’importantes modifications au niveau de l’équipe dirigeante. Ces modifications sont renseignées dans le R.C.C.M au numéro : </w:t>
+        <w:t xml:space="preserve"> en abrégée « TDRC »</w:t>
+      </w:r>
+      <w:r>
+        <w:rPr>
+          <w:rFonts w:ascii="Cambria" w:hAnsi="Cambria"/>
+        </w:rPr>
+        <w:t>,</w:t>
+      </w:r>
+      <w:r>
+        <w:rPr>
+          <w:rFonts w:ascii="Cambria" w:hAnsi="Cambria"/>
+        </w:rPr>
+        <w:t xml:space="preserve"> est une SARL unipersonnelle qui a pour principale activités : les études statistiques, socio-économiques et marketing – management des projets – Comptabilité – Audit et fiscalité – ingénierie Informatique – géomatique – prestation de services. Le 03 Février 2020, ils apportent d’importantes modifications au niveau de l’équipe dirigeante. Ces modifications sont renseignées dans le R.C.C.M au numéro : </w:t>
       </w:r>
       <w:r>
         <w:rPr>
@@ -14401,9 +14373,100 @@
       <w:r>
         <w:rPr>
           <w:rFonts w:ascii="Cambria" w:hAnsi="Cambria"/>
+          <w:noProof/>
+          <w:lang w:val="en-US"/>
+        </w:rPr>
+        <w:drawing>
+          <wp:anchor distT="0" distB="0" distL="114300" distR="114300" simplePos="0" relativeHeight="251852800" behindDoc="0" locked="0" layoutInCell="1" allowOverlap="1" wp14:anchorId="339563A8" wp14:editId="02F784C9">
+            <wp:simplePos x="0" y="0"/>
+            <wp:positionH relativeFrom="column">
+              <wp:posOffset>-3175</wp:posOffset>
+            </wp:positionH>
+            <wp:positionV relativeFrom="paragraph">
+              <wp:posOffset>450850</wp:posOffset>
+            </wp:positionV>
+            <wp:extent cx="6175375" cy="3122295"/>
+            <wp:effectExtent l="0" t="0" r="0" b="1905"/>
+            <wp:wrapThrough wrapText="bothSides">
+              <wp:wrapPolygon edited="0">
+                <wp:start x="0" y="0"/>
+                <wp:lineTo x="0" y="21481"/>
+                <wp:lineTo x="21522" y="21481"/>
+                <wp:lineTo x="21522" y="0"/>
+                <wp:lineTo x="0" y="0"/>
+              </wp:wrapPolygon>
+            </wp:wrapThrough>
+            <wp:docPr id="33" name="Image 33" descr="H:\doc_josias\Stage\Prépa_mémoire_B3_keyce\img\localisation tdr stage.png"/>
+            <wp:cNvGraphicFramePr>
+              <a:graphicFrameLocks xmlns:a="http://schemas.openxmlformats.org/drawingml/2006/main" noChangeAspect="1"/>
+            </wp:cNvGraphicFramePr>
+            <a:graphic xmlns:a="http://schemas.openxmlformats.org/drawingml/2006/main">
+              <a:graphicData uri="http://schemas.openxmlformats.org/drawingml/2006/picture">
+                <pic:pic xmlns:pic="http://schemas.openxmlformats.org/drawingml/2006/picture">
+                  <pic:nvPicPr>
+                    <pic:cNvPr id="0" name="Picture 2" descr="H:\doc_josias\Stage\Prépa_mémoire_B3_keyce\img\localisation tdr stage.png"/>
+                    <pic:cNvPicPr>
+                      <a:picLocks noChangeAspect="1" noChangeArrowheads="1"/>
+                    </pic:cNvPicPr>
+                  </pic:nvPicPr>
+                  <pic:blipFill>
+                    <a:blip r:embed="rId30">
+                      <a:extLst>
+                        <a:ext uri="{28A0092B-C50C-407E-A947-70E740481C1C}">
+                          <a14:useLocalDpi xmlns:a14="http://schemas.microsoft.com/office/drawing/2010/main" val="0"/>
+                        </a:ext>
+                      </a:extLst>
+                    </a:blip>
+                    <a:srcRect/>
+                    <a:stretch>
+                      <a:fillRect/>
+                    </a:stretch>
+                  </pic:blipFill>
+                  <pic:spPr bwMode="auto">
+                    <a:xfrm>
+                      <a:off x="0" y="0"/>
+                      <a:ext cx="6175375" cy="3122295"/>
+                    </a:xfrm>
+                    <a:prstGeom prst="rect">
+                      <a:avLst/>
+                    </a:prstGeom>
+                    <a:noFill/>
+                    <a:ln>
+                      <a:noFill/>
+                    </a:ln>
+                  </pic:spPr>
+                </pic:pic>
+              </a:graphicData>
+            </a:graphic>
+            <wp14:sizeRelH relativeFrom="margin">
+              <wp14:pctWidth>0</wp14:pctWidth>
+            </wp14:sizeRelH>
+            <wp14:sizeRelV relativeFrom="margin">
+              <wp14:pctHeight>0</wp14:pctHeight>
+            </wp14:sizeRelV>
+          </wp:anchor>
+        </w:drawing>
+      </w:r>
+      <w:r>
+        <w:rPr>
+          <w:rFonts w:ascii="Cambria" w:hAnsi="Cambria"/>
         </w:rPr>
         <w:t>Ils sont situés à Biyemassi carrefour et ont pour boîte postale l’adresse B.P :4053. La photo ci-dessous est une image satellite de leur emplacement dans la ville de Yaoundé.</w:t>
       </w:r>
+      <w:r>
+        <w:rPr>
+          <w:rFonts w:ascii="Cambria" w:hAnsi="Cambria"/>
+        </w:rPr>
+        <w:t xml:space="preserve"> </w:t>
+      </w:r>
+    </w:p>
+    <w:p>
+      <w:pPr>
+        <w:jc w:val="both"/>
+        <w:rPr>
+          <w:rFonts w:ascii="Cambria" w:hAnsi="Cambria"/>
+        </w:rPr>
+      </w:pPr>
     </w:p>
     <w:p>
       <w:pPr>
@@ -14418,16 +14481,17 @@
           <w:color w:val="auto"/>
         </w:rPr>
       </w:pPr>
-      <w:bookmarkStart w:id="64" w:name="_Toc202503787"/>
+      <w:bookmarkStart w:id="63" w:name="_Toc202503787"/>
       <w:r>
         <w:rPr>
           <w:rFonts w:ascii="Cambria Math" w:hAnsi="Cambria Math"/>
           <w:b/>
           <w:color w:val="auto"/>
         </w:rPr>
+        <w:lastRenderedPageBreak/>
         <w:t>Structure Organisationnelle</w:t>
       </w:r>
-      <w:bookmarkEnd w:id="64"/>
+      <w:bookmarkEnd w:id="63"/>
     </w:p>
     <w:p>
       <w:pPr>
@@ -14444,7 +14508,7 @@
         <mc:AlternateContent>
           <mc:Choice Requires="wpg">
             <w:drawing>
-              <wp:anchor distT="0" distB="0" distL="114300" distR="114300" simplePos="0" relativeHeight="251685888" behindDoc="0" locked="0" layoutInCell="1" allowOverlap="1">
+              <wp:anchor distT="0" distB="0" distL="114300" distR="114300" simplePos="0" relativeHeight="251685888" behindDoc="0" locked="0" layoutInCell="1" allowOverlap="1" wp14:anchorId="56E0F951" wp14:editId="0FC976EA">
                 <wp:simplePos x="0" y="0"/>
                 <wp:positionH relativeFrom="column">
                   <wp:posOffset>180860</wp:posOffset>
@@ -15642,7 +15706,7 @@
           </mc:Choice>
           <mc:Fallback>
             <w:pict>
-              <v:group id="Groupe 7" o:spid="_x0000_s1061" style="position:absolute;left:0;text-align:left;margin-left:14.25pt;margin-top:3.95pt;width:465.25pt;height:228.9pt;z-index:251685888;mso-width-relative:margin;mso-height-relative:margin" coordorigin="-874" coordsize="74837,40157" o:gfxdata="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">
+              <v:group w14:anchorId="56E0F951" id="Groupe 7" o:spid="_x0000_s1061" style="position:absolute;left:0;text-align:left;margin-left:14.25pt;margin-top:3.95pt;width:465.25pt;height:228.9pt;z-index:251685888;mso-width-relative:margin;mso-height-relative:margin" coordorigin="-874" coordsize="74837,40157" o:gfxdata="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">
                 <v:line id="Connecteur droit 18" o:spid="_x0000_s1062" style="position:absolute;flip:x y;visibility:visible;mso-wrap-style:square" from="36019,17969" to="55355,17969" o:connectortype="straight" o:gfxdata="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" strokecolor="#70ad47 [3209]" strokeweight="1.5pt">
                   <v:stroke joinstyle="miter"/>
                 </v:line>
@@ -15988,6 +16052,87 @@
           </mc:Fallback>
         </mc:AlternateContent>
       </w:r>
+    </w:p>
+    <w:p>
+      <w:pPr>
+        <w:jc w:val="both"/>
+        <w:rPr>
+          <w:rFonts w:ascii="Cambria" w:hAnsi="Cambria"/>
+          <w:sz w:val="24"/>
+        </w:rPr>
+      </w:pPr>
+    </w:p>
+    <w:p>
+      <w:pPr>
+        <w:jc w:val="both"/>
+        <w:rPr>
+          <w:rFonts w:ascii="Cambria" w:hAnsi="Cambria"/>
+          <w:sz w:val="24"/>
+        </w:rPr>
+      </w:pPr>
+    </w:p>
+    <w:p>
+      <w:pPr>
+        <w:jc w:val="both"/>
+        <w:rPr>
+          <w:rFonts w:ascii="Cambria" w:hAnsi="Cambria"/>
+          <w:sz w:val="24"/>
+        </w:rPr>
+      </w:pPr>
+    </w:p>
+    <w:p>
+      <w:pPr>
+        <w:jc w:val="both"/>
+        <w:rPr>
+          <w:rFonts w:ascii="Cambria" w:hAnsi="Cambria"/>
+          <w:sz w:val="24"/>
+        </w:rPr>
+      </w:pPr>
+    </w:p>
+    <w:p>
+      <w:pPr>
+        <w:jc w:val="both"/>
+        <w:rPr>
+          <w:rFonts w:ascii="Cambria" w:hAnsi="Cambria"/>
+          <w:sz w:val="24"/>
+        </w:rPr>
+      </w:pPr>
+    </w:p>
+    <w:p>
+      <w:pPr>
+        <w:jc w:val="both"/>
+        <w:rPr>
+          <w:rFonts w:ascii="Cambria" w:hAnsi="Cambria"/>
+          <w:sz w:val="24"/>
+        </w:rPr>
+      </w:pPr>
+    </w:p>
+    <w:p>
+      <w:pPr>
+        <w:jc w:val="both"/>
+        <w:rPr>
+          <w:rFonts w:ascii="Cambria" w:hAnsi="Cambria"/>
+          <w:sz w:val="24"/>
+        </w:rPr>
+      </w:pPr>
+    </w:p>
+    <w:p>
+      <w:pPr>
+        <w:jc w:val="both"/>
+        <w:rPr>
+          <w:rFonts w:ascii="Cambria" w:hAnsi="Cambria"/>
+          <w:sz w:val="24"/>
+        </w:rPr>
+      </w:pPr>
+    </w:p>
+    <w:p>
+      <w:pPr>
+        <w:jc w:val="both"/>
+        <w:rPr>
+          <w:rFonts w:ascii="Cambria" w:hAnsi="Cambria"/>
+          <w:sz w:val="24"/>
+        </w:rPr>
+      </w:pPr>
       <w:r>
         <w:rPr>
           <w:noProof/>
@@ -15996,15 +16141,15 @@
         <mc:AlternateContent>
           <mc:Choice Requires="wps">
             <w:drawing>
-              <wp:anchor distT="0" distB="0" distL="114300" distR="114300" simplePos="0" relativeHeight="251736064" behindDoc="0" locked="0" layoutInCell="1" allowOverlap="1" wp14:anchorId="483883C7" wp14:editId="3B244528">
+              <wp:anchor distT="0" distB="0" distL="114300" distR="114300" simplePos="0" relativeHeight="251736064" behindDoc="0" locked="0" layoutInCell="1" allowOverlap="1" wp14:anchorId="3EE3A45B" wp14:editId="69851254">
                 <wp:simplePos x="0" y="0"/>
                 <wp:positionH relativeFrom="column">
-                  <wp:posOffset>-733425</wp:posOffset>
+                  <wp:posOffset>-562801</wp:posOffset>
                 </wp:positionH>
                 <wp:positionV relativeFrom="paragraph">
-                  <wp:posOffset>4302125</wp:posOffset>
+                  <wp:posOffset>328989</wp:posOffset>
                 </wp:positionV>
-                <wp:extent cx="7395210" cy="635"/>
+                <wp:extent cx="7395210" cy="212929"/>
                 <wp:effectExtent l="0" t="0" r="0" b="0"/>
                 <wp:wrapNone/>
                 <wp:docPr id="82" name="Zone de texte 82"/>
@@ -16016,7 +16161,7 @@
                       <wps:spPr>
                         <a:xfrm>
                           <a:off x="0" y="0"/>
-                          <a:ext cx="7395210" cy="635"/>
+                          <a:ext cx="7395210" cy="212929"/>
                         </a:xfrm>
                         <a:prstGeom prst="rect">
                           <a:avLst/>
@@ -16090,18 +16235,21 @@
                         <a:prstTxWarp prst="textNoShape">
                           <a:avLst/>
                         </a:prstTxWarp>
-                        <a:spAutoFit/>
+                        <a:noAutofit/>
                       </wps:bodyPr>
                     </wps:wsp>
                   </a:graphicData>
                 </a:graphic>
+                <wp14:sizeRelV relativeFrom="margin">
+                  <wp14:pctHeight>0</wp14:pctHeight>
+                </wp14:sizeRelV>
               </wp:anchor>
             </w:drawing>
           </mc:Choice>
           <mc:Fallback>
             <w:pict>
-              <v:shape w14:anchorId="483883C7" id="Zone de texte 82" o:spid="_x0000_s1087" type="#_x0000_t202" style="position:absolute;left:0;text-align:left;margin-left:-57.75pt;margin-top:338.75pt;width:582.3pt;height:.05pt;z-index:251736064;visibility:visible;mso-wrap-style:square;mso-wrap-distance-left:9pt;mso-wrap-distance-top:0;mso-wrap-distance-right:9pt;mso-wrap-distance-bottom:0;mso-position-horizontal:absolute;mso-position-horizontal-relative:text;mso-position-vertical:absolute;mso-position-vertical-relative:text;v-text-anchor:top" o:gfxdata="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" stroked="f">
-                <v:textbox style="mso-fit-shape-to-text:t" inset="0,0,0,0">
+              <v:shape w14:anchorId="3EE3A45B" id="Zone de texte 82" o:spid="_x0000_s1087" type="#_x0000_t202" style="position:absolute;left:0;text-align:left;margin-left:-44.3pt;margin-top:25.9pt;width:582.3pt;height:16.75pt;z-index:251736064;visibility:visible;mso-wrap-style:square;mso-height-percent:0;mso-wrap-distance-left:9pt;mso-wrap-distance-top:0;mso-wrap-distance-right:9pt;mso-wrap-distance-bottom:0;mso-position-horizontal:absolute;mso-position-horizontal-relative:text;mso-position-vertical:absolute;mso-position-vertical-relative:text;mso-height-percent:0;mso-height-relative:margin;v-text-anchor:top" o:gfxdata="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" stroked="f">
+                <v:textbox inset="0,0,0,0">
                   <w:txbxContent>
                     <w:p>
                       <w:pPr>
@@ -16167,6 +16315,7 @@
     </w:p>
     <w:p>
       <w:pPr>
+        <w:spacing w:after="0"/>
         <w:jc w:val="both"/>
         <w:rPr>
           <w:rFonts w:ascii="Cambria" w:hAnsi="Cambria"/>
@@ -16176,6 +16325,7 @@
     </w:p>
     <w:p>
       <w:pPr>
+        <w:spacing w:after="0"/>
         <w:jc w:val="both"/>
         <w:rPr>
           <w:rFonts w:ascii="Cambria" w:hAnsi="Cambria"/>
@@ -16188,77 +16338,13 @@
         <w:jc w:val="both"/>
         <w:rPr>
           <w:rFonts w:ascii="Cambria" w:hAnsi="Cambria"/>
-          <w:sz w:val="24"/>
-        </w:rPr>
-      </w:pPr>
-    </w:p>
-    <w:p>
-      <w:pPr>
-        <w:jc w:val="both"/>
-        <w:rPr>
-          <w:rFonts w:ascii="Cambria" w:hAnsi="Cambria"/>
-          <w:sz w:val="24"/>
-        </w:rPr>
-      </w:pPr>
-    </w:p>
-    <w:p>
-      <w:pPr>
-        <w:jc w:val="both"/>
-        <w:rPr>
-          <w:rFonts w:ascii="Cambria" w:hAnsi="Cambria"/>
-          <w:sz w:val="24"/>
-        </w:rPr>
-      </w:pPr>
-    </w:p>
-    <w:p>
-      <w:pPr>
-        <w:jc w:val="both"/>
-        <w:rPr>
-          <w:rFonts w:ascii="Cambria" w:hAnsi="Cambria"/>
-          <w:sz w:val="24"/>
-        </w:rPr>
-      </w:pPr>
-    </w:p>
-    <w:p>
-      <w:pPr>
-        <w:jc w:val="both"/>
-        <w:rPr>
-          <w:rFonts w:ascii="Cambria" w:hAnsi="Cambria"/>
-          <w:sz w:val="24"/>
-        </w:rPr>
-      </w:pPr>
-    </w:p>
-    <w:p>
-      <w:pPr>
-        <w:jc w:val="both"/>
-        <w:rPr>
-          <w:rFonts w:ascii="Cambria" w:hAnsi="Cambria"/>
-          <w:sz w:val="24"/>
-        </w:rPr>
-      </w:pPr>
-    </w:p>
-    <w:p>
-      <w:pPr>
-        <w:jc w:val="both"/>
-        <w:rPr>
-          <w:rFonts w:ascii="Cambria" w:hAnsi="Cambria"/>
-          <w:sz w:val="24"/>
-        </w:rPr>
-      </w:pPr>
-    </w:p>
-    <w:p>
-      <w:pPr>
-        <w:jc w:val="both"/>
-        <w:rPr>
-          <w:rFonts w:ascii="Cambria" w:hAnsi="Cambria"/>
-          <w:b/>
-        </w:rPr>
-      </w:pPr>
-      <w:r>
-        <w:rPr>
-          <w:rFonts w:ascii="Cambria" w:hAnsi="Cambria"/>
-        </w:rPr>
-        <w:lastRenderedPageBreak/>
+          <w:b/>
+        </w:rPr>
+      </w:pPr>
+      <w:r>
+        <w:rPr>
+          <w:rFonts w:ascii="Cambria" w:hAnsi="Cambria"/>
+        </w:rPr>
         <w:t xml:space="preserve">Pour chacune de leurs missions, TDR Consulting Sarl met en place une équipe projet placée sous la supervision de </w:t>
       </w:r>
       <w:r>
@@ -16323,7 +16409,7 @@
           <w:color w:val="auto"/>
         </w:rPr>
       </w:pPr>
-      <w:bookmarkStart w:id="65" w:name="_Toc202503788"/>
+      <w:bookmarkStart w:id="64" w:name="_Toc202503788"/>
       <w:r>
         <w:rPr>
           <w:rFonts w:ascii="Cambria Math" w:hAnsi="Cambria Math"/>
@@ -16332,7 +16418,7 @@
         </w:rPr>
         <w:t>Produits et services</w:t>
       </w:r>
-      <w:bookmarkEnd w:id="65"/>
+      <w:bookmarkEnd w:id="64"/>
     </w:p>
     <w:p>
       <w:pPr>
@@ -16653,16 +16739,48 @@
           <w:color w:val="auto"/>
         </w:rPr>
       </w:pPr>
-      <w:bookmarkStart w:id="66" w:name="_Toc202503790"/>
+      <w:bookmarkStart w:id="65" w:name="_Toc202503790"/>
       <w:r>
         <w:rPr>
           <w:rFonts w:ascii="Cambria Math" w:hAnsi="Cambria Math"/>
           <w:b/>
           <w:color w:val="auto"/>
         </w:rPr>
-        <w:t>PRÉSENTATION DES DONNÉES ET DES RÉSULTATS</w:t>
-      </w:r>
-      <w:bookmarkEnd w:id="66"/>
+        <w:t xml:space="preserve">PRÉSENTATION DES DONNÉES </w:t>
+      </w:r>
+      <w:bookmarkEnd w:id="65"/>
+      <w:r>
+        <w:rPr>
+          <w:rFonts w:ascii="Cambria Math" w:hAnsi="Cambria Math"/>
+          <w:b/>
+          <w:color w:val="auto"/>
+        </w:rPr>
+        <w:t>COLLECTÉES</w:t>
+      </w:r>
+    </w:p>
+    <w:p>
+      <w:pPr>
+        <w:spacing w:after="0"/>
+        <w:jc w:val="both"/>
+        <w:rPr>
+          <w:rFonts w:ascii="Cambria" w:hAnsi="Cambria"/>
+          <w:sz w:val="10"/>
+        </w:rPr>
+      </w:pPr>
+    </w:p>
+    <w:p>
+      <w:pPr>
+        <w:jc w:val="both"/>
+        <w:rPr>
+          <w:rFonts w:ascii="Cambria" w:hAnsi="Cambria"/>
+        </w:rPr>
+      </w:pPr>
+      <w:r>
+        <w:rPr>
+          <w:rFonts w:ascii="Cambria" w:hAnsi="Cambria"/>
+        </w:rPr>
+        <w:t xml:space="preserve">Les données que nous avons recueillies sont multiples et se rapprochent très fortement de la structure de notre base de données initiales. Elles sont orientées vers chacun des modules qui constituent cet ERP et respectent les politiques requises pour cette étude. </w:t>
+      </w:r>
     </w:p>
     <w:p>
       <w:pPr>
@@ -16677,7 +16795,7 @@
           <w:color w:val="auto"/>
         </w:rPr>
       </w:pPr>
-      <w:bookmarkStart w:id="67" w:name="_Toc202503791"/>
+      <w:bookmarkStart w:id="66" w:name="_Toc202503791"/>
       <w:r>
         <w:rPr>
           <w:rFonts w:ascii="Cambria Math" w:hAnsi="Cambria Math"/>
@@ -16686,7 +16804,187 @@
         </w:rPr>
         <w:t>Présentation des données obtenues</w:t>
       </w:r>
+      <w:bookmarkEnd w:id="66"/>
+    </w:p>
+    <w:p>
+      <w:pPr>
+        <w:spacing w:after="0"/>
+        <w:jc w:val="both"/>
+        <w:rPr>
+          <w:rFonts w:ascii="Cambria" w:hAnsi="Cambria"/>
+          <w:sz w:val="10"/>
+        </w:rPr>
+      </w:pPr>
+    </w:p>
+    <w:p>
+      <w:pPr>
+        <w:pStyle w:val="Titre4"/>
+        <w:numPr>
+          <w:ilvl w:val="0"/>
+          <w:numId w:val="36"/>
+        </w:numPr>
+        <w:rPr>
+          <w:color w:val="auto"/>
+          <w:u w:val="single"/>
+        </w:rPr>
+      </w:pPr>
+      <w:r>
+        <w:rPr>
+          <w:color w:val="auto"/>
+          <w:u w:val="single"/>
+        </w:rPr>
+        <w:t>Données médicales</w:t>
+      </w:r>
+    </w:p>
+    <w:p>
+      <w:pPr>
+        <w:spacing w:after="0"/>
+        <w:jc w:val="both"/>
+        <w:rPr>
+          <w:rFonts w:ascii="Cambria" w:hAnsi="Cambria"/>
+          <w:sz w:val="10"/>
+        </w:rPr>
+      </w:pPr>
+    </w:p>
+    <w:p>
+      <w:pPr>
+        <w:jc w:val="both"/>
+        <w:rPr>
+          <w:rFonts w:ascii="Cambria" w:hAnsi="Cambria"/>
+        </w:rPr>
+      </w:pPr>
+      <w:r>
+        <w:rPr>
+          <w:rFonts w:ascii="Cambria" w:hAnsi="Cambria"/>
+        </w:rPr>
+        <w:t>Les données médicales incluent les dossiers patients, les diagnostics, les prescriptions et les consultations. Elles représentent le cœur de l’information hospitalière et jouent un rôle majeur dans le suivi clinique et la gestion des soins. Dans le cadre de ce mémoire, elles seront</w:t>
+      </w:r>
+      <w:r>
+        <w:rPr>
+          <w:rFonts w:ascii="Cambria" w:hAnsi="Cambria"/>
+        </w:rPr>
+        <w:t xml:space="preserve"> exploitées pour concevoir des D</w:t>
+      </w:r>
+      <w:r>
+        <w:rPr>
+          <w:rFonts w:ascii="Cambria" w:hAnsi="Cambria"/>
+        </w:rPr>
+        <w:t xml:space="preserve">ashboard cliniques interactifs facilitant le suivi des pathologies, la répartition des diagnostics et le volume des consultations. De plus, elles serviront de base pour entraîner des modèles d’analyse prédictive visant à identifier des tendances épidémiologiques (par exemple l’évolution d’une maladie dans une </w:t>
+      </w:r>
+      <w:r>
+        <w:rPr>
+          <w:rFonts w:ascii="Cambria" w:hAnsi="Cambria"/>
+        </w:rPr>
+        <w:t>période</w:t>
+      </w:r>
+      <w:r>
+        <w:rPr>
+          <w:rFonts w:ascii="Cambria" w:hAnsi="Cambria"/>
+        </w:rPr>
+        <w:t xml:space="preserve"> donnée) et à anticiper la demande en soins, contribuant ainsi à l’amélioration de la prise de décision médicale et administrative.</w:t>
+      </w:r>
+    </w:p>
+    <w:p>
+      <w:pPr>
+        <w:pStyle w:val="Titre4"/>
+        <w:numPr>
+          <w:ilvl w:val="0"/>
+          <w:numId w:val="36"/>
+        </w:numPr>
+        <w:rPr>
+          <w:color w:val="auto"/>
+          <w:u w:val="single"/>
+        </w:rPr>
+      </w:pPr>
+      <w:r>
+        <w:rPr>
+          <w:color w:val="auto"/>
+          <w:u w:val="single"/>
+        </w:rPr>
+        <w:t>Données administratives</w:t>
+      </w:r>
+    </w:p>
+    <w:p>
+      <w:pPr>
+        <w:spacing w:after="0"/>
+        <w:jc w:val="both"/>
+        <w:rPr>
+          <w:rFonts w:ascii="Cambria" w:hAnsi="Cambria"/>
+          <w:sz w:val="10"/>
+        </w:rPr>
+      </w:pPr>
+    </w:p>
+    <w:p>
+      <w:pPr>
+        <w:jc w:val="both"/>
+        <w:rPr>
+          <w:rFonts w:ascii="Cambria" w:hAnsi="Cambria"/>
+        </w:rPr>
+      </w:pPr>
+      <w:r>
+        <w:rPr>
+          <w:rFonts w:ascii="Cambria" w:hAnsi="Cambria"/>
+        </w:rPr>
+        <w:t>Les données administratives regroupent principalement les effectifs du personnel et les statistiques de fréquentation des différents services hospitaliers. Dans le cadre de cette étude, elles constituent une ressource essentielle pour la mise en place de tableaux de bord décisionnels permettant de visualiser l’évolution des ressources humaines, la charge de travail et l’affluence dans les services clés (urgences, admissions, hospitalisations). Sur le plan de l’intelligence artificielle, ces données permettront de développer des modèles prédictifs d’affluence afin d’anticiper les périodes de forte demande et de mieux planifier l’allocation du personnel ou des ressources matérielles.</w:t>
+      </w:r>
+    </w:p>
+    <w:p>
+      <w:pPr>
+        <w:pStyle w:val="Titre4"/>
+        <w:numPr>
+          <w:ilvl w:val="0"/>
+          <w:numId w:val="36"/>
+        </w:numPr>
+        <w:rPr>
+          <w:color w:val="auto"/>
+          <w:u w:val="single"/>
+        </w:rPr>
+      </w:pPr>
+      <w:r>
+        <w:rPr>
+          <w:color w:val="auto"/>
+          <w:u w:val="single"/>
+        </w:rPr>
+        <w:t>Données financières</w:t>
+      </w:r>
+    </w:p>
+    <w:p>
+      <w:pPr>
+        <w:spacing w:after="0"/>
+        <w:jc w:val="both"/>
+        <w:rPr>
+          <w:rFonts w:ascii="Cambria" w:hAnsi="Cambria"/>
+          <w:sz w:val="10"/>
+        </w:rPr>
+      </w:pPr>
+    </w:p>
+    <w:p>
+      <w:pPr>
+        <w:jc w:val="both"/>
+        <w:rPr>
+          <w:rFonts w:ascii="Cambria" w:hAnsi="Cambria"/>
+        </w:rPr>
+      </w:pPr>
+      <w:r>
+        <w:rPr>
+          <w:rFonts w:ascii="Cambria" w:hAnsi="Cambria"/>
+        </w:rPr>
+        <w:t xml:space="preserve">Les données financières, comprenant les recettes, les coûts et la facturation, jouent un rôle stratégique dans la viabilité de l’hôpital et la planification budgétaire. Dans cette étude, elles </w:t>
+      </w:r>
+      <w:r>
+        <w:rPr>
+          <w:rFonts w:ascii="Cambria" w:hAnsi="Cambria"/>
+        </w:rPr>
+        <w:t>permettront la construction de Dashboard</w:t>
+      </w:r>
+      <w:bookmarkStart w:id="67" w:name="_GoBack"/>
       <w:bookmarkEnd w:id="67"/>
+      <w:r>
+        <w:rPr>
+          <w:rFonts w:ascii="Cambria" w:hAnsi="Cambria"/>
+        </w:rPr>
+        <w:t xml:space="preserve"> financiers mettant en évidence les flux de revenus et de dépenses, la répartition des coûts par service et l’efficacité de la facturation. L’intelligence artificielle interviendra pour la prédiction des tendances financières, notamment l’évolution des recettes et des charges, afin d’anticiper d’éventuels déséquilibres et d’optimiser la gestion des ressources. Ces analyses contribueront à renforcer la transparence et à orienter les décisions stratégiques en matière de gestion hospitalière.</w:t>
+      </w:r>
     </w:p>
     <w:p>
       <w:pPr>
@@ -16708,9 +17006,18 @@
           <w:b/>
           <w:color w:val="auto"/>
         </w:rPr>
+        <w:lastRenderedPageBreak/>
         <w:t>Présentation des résultats</w:t>
       </w:r>
       <w:bookmarkEnd w:id="68"/>
+    </w:p>
+    <w:p>
+      <w:pPr>
+        <w:jc w:val="both"/>
+        <w:rPr>
+          <w:rFonts w:ascii="Cambria" w:hAnsi="Cambria"/>
+        </w:rPr>
+      </w:pPr>
     </w:p>
     <w:p>
       <w:pPr>
@@ -16738,6 +17045,14 @@
     </w:p>
     <w:p>
       <w:pPr>
+        <w:jc w:val="both"/>
+        <w:rPr>
+          <w:rFonts w:ascii="Cambria" w:hAnsi="Cambria"/>
+        </w:rPr>
+      </w:pPr>
+    </w:p>
+    <w:p>
+      <w:pPr>
         <w:pStyle w:val="Titre2"/>
         <w:ind w:left="1440"/>
         <w:rPr>
@@ -16757,8 +17072,22 @@
       </w:r>
       <w:bookmarkEnd w:id="70"/>
     </w:p>
-    <w:p/>
-    <w:p/>
+    <w:p>
+      <w:pPr>
+        <w:jc w:val="both"/>
+        <w:rPr>
+          <w:rFonts w:ascii="Cambria" w:hAnsi="Cambria"/>
+        </w:rPr>
+      </w:pPr>
+    </w:p>
+    <w:p>
+      <w:pPr>
+        <w:jc w:val="both"/>
+        <w:rPr>
+          <w:rFonts w:ascii="Cambria" w:hAnsi="Cambria"/>
+        </w:rPr>
+      </w:pPr>
+    </w:p>
     <w:p>
       <w:bookmarkStart w:id="71" w:name="_Toc202503795"/>
     </w:p>
@@ -16774,6 +17103,20 @@
     <w:p/>
     <w:p/>
     <w:p/>
+    <w:p/>
+    <w:p/>
+    <w:p/>
+    <w:p/>
+    <w:p/>
+    <w:p/>
+    <w:p/>
+    <w:p/>
+    <w:p/>
+    <w:p/>
+    <w:p/>
+    <w:p/>
+    <w:p/>
+    <w:p/>
     <w:p>
       <w:r>
         <w:rPr>
@@ -16781,13 +17124,13 @@
           <w:lang w:val="en-US"/>
         </w:rPr>
         <w:drawing>
-          <wp:anchor distT="0" distB="0" distL="114300" distR="114300" simplePos="0" relativeHeight="251750400" behindDoc="0" locked="0" layoutInCell="1" allowOverlap="1" wp14:anchorId="6A2E01B2" wp14:editId="02040BD2">
+          <wp:anchor distT="0" distB="0" distL="114300" distR="114300" simplePos="0" relativeHeight="251750400" behindDoc="0" locked="0" layoutInCell="1" allowOverlap="1" wp14:anchorId="30E90380" wp14:editId="40B7D852">
             <wp:simplePos x="0" y="0"/>
             <wp:positionH relativeFrom="column">
-              <wp:posOffset>957</wp:posOffset>
+              <wp:posOffset>119534</wp:posOffset>
             </wp:positionH>
             <wp:positionV relativeFrom="paragraph">
-              <wp:posOffset>174530</wp:posOffset>
+              <wp:posOffset>134620</wp:posOffset>
             </wp:positionV>
             <wp:extent cx="6264323" cy="823155"/>
             <wp:effectExtent l="171450" t="171450" r="174625" b="167640"/>
@@ -16821,7 +17164,7 @@
                   <pic:spPr bwMode="auto">
                     <a:xfrm>
                       <a:off x="0" y="0"/>
-                      <a:ext cx="6305268" cy="828535"/>
+                      <a:ext cx="6264323" cy="823155"/>
                     </a:xfrm>
                     <a:prstGeom prst="rect">
                       <a:avLst/>
@@ -17810,10 +18153,7 @@
               </w:rPr>
             </w:pPr>
             <w:r>
-              <w:t>Jiang F</w:t>
-            </w:r>
-            <w:r>
-              <w:t>ong</w:t>
+              <w:t>Jiang Fong</w:t>
             </w:r>
           </w:p>
         </w:tc>
@@ -18757,9 +19097,9 @@
         <w:tblLook w:val="04A0" w:firstRow="1" w:lastRow="0" w:firstColumn="1" w:lastColumn="0" w:noHBand="0" w:noVBand="1"/>
       </w:tblPr>
       <w:tblGrid>
-        <w:gridCol w:w="5382"/>
-        <w:gridCol w:w="2693"/>
-        <w:gridCol w:w="2971"/>
+        <w:gridCol w:w="4390"/>
+        <w:gridCol w:w="2835"/>
+        <w:gridCol w:w="3821"/>
       </w:tblGrid>
       <w:tr>
         <w:trPr>
@@ -18767,7 +19107,7 @@
         </w:trPr>
         <w:tc>
           <w:tcPr>
-            <w:tcW w:w="5382" w:type="dxa"/>
+            <w:tcW w:w="4390" w:type="dxa"/>
             <w:tcBorders>
               <w:top w:val="single" w:sz="18" w:space="0" w:color="auto"/>
               <w:left w:val="single" w:sz="18" w:space="0" w:color="auto"/>
@@ -18797,7 +19137,7 @@
         </w:tc>
         <w:tc>
           <w:tcPr>
-            <w:tcW w:w="2693" w:type="dxa"/>
+            <w:tcW w:w="2835" w:type="dxa"/>
             <w:tcBorders>
               <w:top w:val="single" w:sz="18" w:space="0" w:color="auto"/>
               <w:left w:val="single" w:sz="18" w:space="0" w:color="auto"/>
@@ -18827,7 +19167,7 @@
         </w:tc>
         <w:tc>
           <w:tcPr>
-            <w:tcW w:w="2971" w:type="dxa"/>
+            <w:tcW w:w="3821" w:type="dxa"/>
             <w:tcBorders>
               <w:top w:val="single" w:sz="18" w:space="0" w:color="auto"/>
               <w:left w:val="single" w:sz="18" w:space="0" w:color="auto"/>
@@ -18862,7 +19202,7 @@
         </w:trPr>
         <w:tc>
           <w:tcPr>
-            <w:tcW w:w="5382" w:type="dxa"/>
+            <w:tcW w:w="4390" w:type="dxa"/>
             <w:tcBorders>
               <w:top w:val="single" w:sz="18" w:space="0" w:color="auto"/>
             </w:tcBorders>
@@ -18875,7 +19215,7 @@
                 <w:sz w:val="24"/>
               </w:rPr>
             </w:pPr>
-            <w:hyperlink r:id="rId30" w:history="1">
+            <w:hyperlink r:id="rId31" w:history="1">
               <w:r>
                 <w:rPr>
                   <w:rStyle w:val="Lienhypertexte"/>
@@ -18889,7 +19229,7 @@
         </w:tc>
         <w:tc>
           <w:tcPr>
-            <w:tcW w:w="2693" w:type="dxa"/>
+            <w:tcW w:w="2835" w:type="dxa"/>
             <w:tcBorders>
               <w:top w:val="single" w:sz="18" w:space="0" w:color="auto"/>
             </w:tcBorders>
@@ -18913,7 +19253,7 @@
         </w:tc>
         <w:tc>
           <w:tcPr>
-            <w:tcW w:w="2971" w:type="dxa"/>
+            <w:tcW w:w="3821" w:type="dxa"/>
             <w:tcBorders>
               <w:top w:val="single" w:sz="18" w:space="0" w:color="auto"/>
             </w:tcBorders>
@@ -18922,12 +19262,14 @@
             <w:pPr>
               <w:jc w:val="center"/>
               <w:rPr>
-                <w:rFonts w:ascii="Cambria" w:hAnsi="Cambria"/>
+                <w:rFonts w:cstheme="minorHAnsi"/>
+                <w:i/>
               </w:rPr>
             </w:pPr>
             <w:r>
               <w:rPr>
-                <w:rFonts w:ascii="Cambria" w:hAnsi="Cambria"/>
+                <w:rFonts w:cstheme="minorHAnsi"/>
+                <w:i/>
               </w:rPr>
               <w:t>le rôle du système d'information intégré dans la gestion des services médicaux cas : CHU de T. O</w:t>
             </w:r>
@@ -18940,7 +19282,7 @@
         </w:trPr>
         <w:tc>
           <w:tcPr>
-            <w:tcW w:w="5382" w:type="dxa"/>
+            <w:tcW w:w="4390" w:type="dxa"/>
           </w:tcPr>
           <w:p>
             <w:pPr>
@@ -18950,7 +19292,7 @@
                 <w:sz w:val="24"/>
               </w:rPr>
             </w:pPr>
-            <w:hyperlink r:id="rId31" w:history="1">
+            <w:hyperlink r:id="rId32" w:history="1">
               <w:r>
                 <w:rPr>
                   <w:rStyle w:val="Lienhypertexte"/>
@@ -18964,7 +19306,7 @@
         </w:tc>
         <w:tc>
           <w:tcPr>
-            <w:tcW w:w="2693" w:type="dxa"/>
+            <w:tcW w:w="2835" w:type="dxa"/>
           </w:tcPr>
           <w:p>
             <w:pPr>
@@ -18985,18 +19327,20 @@
         </w:tc>
         <w:tc>
           <w:tcPr>
-            <w:tcW w:w="2971" w:type="dxa"/>
+            <w:tcW w:w="3821" w:type="dxa"/>
           </w:tcPr>
           <w:p>
             <w:pPr>
               <w:jc w:val="center"/>
               <w:rPr>
-                <w:rFonts w:ascii="Cambria" w:hAnsi="Cambria"/>
+                <w:rFonts w:cstheme="minorHAnsi"/>
+                <w:i/>
               </w:rPr>
             </w:pPr>
             <w:r>
               <w:rPr>
-                <w:rFonts w:ascii="Cambria" w:hAnsi="Cambria"/>
+                <w:rFonts w:cstheme="minorHAnsi"/>
+                <w:i/>
               </w:rPr>
               <w:t>Indicateurs de Performance et Tableau de Bord pour un Service d'Urgences d'un Centre Hospitalier Universitaire</w:t>
             </w:r>
@@ -19009,7 +19353,7 @@
         </w:trPr>
         <w:tc>
           <w:tcPr>
-            <w:tcW w:w="5382" w:type="dxa"/>
+            <w:tcW w:w="4390" w:type="dxa"/>
           </w:tcPr>
           <w:p>
             <w:pPr>
@@ -19018,7 +19362,7 @@
                 <w:rStyle w:val="Lienhypertexte"/>
               </w:rPr>
             </w:pPr>
-            <w:hyperlink r:id="rId32" w:history="1">
+            <w:hyperlink r:id="rId33" w:history="1">
               <w:r>
                 <w:rPr>
                   <w:rStyle w:val="Lienhypertexte"/>
@@ -19032,7 +19376,7 @@
         </w:tc>
         <w:tc>
           <w:tcPr>
-            <w:tcW w:w="2693" w:type="dxa"/>
+            <w:tcW w:w="2835" w:type="dxa"/>
           </w:tcPr>
           <w:p>
             <w:pPr>
@@ -19053,18 +19397,20 @@
         </w:tc>
         <w:tc>
           <w:tcPr>
-            <w:tcW w:w="2971" w:type="dxa"/>
+            <w:tcW w:w="3821" w:type="dxa"/>
           </w:tcPr>
           <w:p>
             <w:pPr>
               <w:jc w:val="center"/>
               <w:rPr>
-                <w:rFonts w:ascii="Cambria" w:hAnsi="Cambria"/>
+                <w:rFonts w:cstheme="minorHAnsi"/>
+                <w:i/>
               </w:rPr>
             </w:pPr>
             <w:r>
               <w:rPr>
-                <w:rFonts w:ascii="Cambria" w:hAnsi="Cambria"/>
+                <w:rFonts w:cstheme="minorHAnsi"/>
+                <w:i/>
               </w:rPr>
               <w:t>Mise en place d'un système d'assistance personnalisée dans une application existante</w:t>
             </w:r>
@@ -19077,7 +19423,7 @@
         </w:trPr>
         <w:tc>
           <w:tcPr>
-            <w:tcW w:w="5382" w:type="dxa"/>
+            <w:tcW w:w="4390" w:type="dxa"/>
           </w:tcPr>
           <w:p>
             <w:pPr>
@@ -19098,7 +19444,7 @@
         </w:tc>
         <w:tc>
           <w:tcPr>
-            <w:tcW w:w="2693" w:type="dxa"/>
+            <w:tcW w:w="2835" w:type="dxa"/>
           </w:tcPr>
           <w:p>
             <w:pPr>
@@ -19131,17 +19477,7 @@
                 <w:sz w:val="24"/>
                 <w:lang w:val="en-US"/>
               </w:rPr>
-              <w:t>oût</w:t>
-            </w:r>
-            <w:bookmarkStart w:id="101" w:name="_GoBack"/>
-            <w:bookmarkEnd w:id="101"/>
-            <w:r>
-              <w:rPr>
-                <w:rFonts w:ascii="Cambria" w:hAnsi="Cambria"/>
-                <w:sz w:val="24"/>
-                <w:lang w:val="en-US"/>
-              </w:rPr>
-              <w:t xml:space="preserve"> 2025</w:t>
+              <w:t>oût 2025</w:t>
             </w:r>
           </w:p>
           <w:p>
@@ -19156,18 +19492,20 @@
         </w:tc>
         <w:tc>
           <w:tcPr>
-            <w:tcW w:w="2971" w:type="dxa"/>
+            <w:tcW w:w="3821" w:type="dxa"/>
           </w:tcPr>
           <w:p>
             <w:pPr>
               <w:jc w:val="center"/>
               <w:rPr>
-                <w:rFonts w:ascii="Cambria" w:hAnsi="Cambria"/>
+                <w:rFonts w:cstheme="minorHAnsi"/>
+                <w:i/>
               </w:rPr>
             </w:pPr>
             <w:r>
               <w:rPr>
-                <w:rFonts w:ascii="Cambria" w:hAnsi="Cambria"/>
+                <w:rFonts w:cstheme="minorHAnsi"/>
+                <w:i/>
               </w:rPr>
               <w:t>Uptiimum ERP</w:t>
             </w:r>
@@ -19180,7 +19518,7 @@
         </w:trPr>
         <w:tc>
           <w:tcPr>
-            <w:tcW w:w="5382" w:type="dxa"/>
+            <w:tcW w:w="4390" w:type="dxa"/>
           </w:tcPr>
           <w:p>
             <w:pPr>
@@ -19201,7 +19539,7 @@
         </w:tc>
         <w:tc>
           <w:tcPr>
-            <w:tcW w:w="2693" w:type="dxa"/>
+            <w:tcW w:w="2835" w:type="dxa"/>
           </w:tcPr>
           <w:p>
             <w:pPr>
@@ -19222,18 +19560,20 @@
         </w:tc>
         <w:tc>
           <w:tcPr>
-            <w:tcW w:w="2971" w:type="dxa"/>
+            <w:tcW w:w="3821" w:type="dxa"/>
           </w:tcPr>
           <w:p>
             <w:pPr>
               <w:jc w:val="center"/>
               <w:rPr>
-                <w:rFonts w:ascii="Cambria" w:hAnsi="Cambria"/>
+                <w:rFonts w:cstheme="minorHAnsi"/>
+                <w:i/>
               </w:rPr>
             </w:pPr>
             <w:r>
               <w:rPr>
-                <w:rFonts w:ascii="Cambria" w:hAnsi="Cambria"/>
+                <w:rFonts w:cstheme="minorHAnsi"/>
+                <w:i/>
               </w:rPr>
               <w:t>TDR Consulting Sarl</w:t>
             </w:r>
@@ -19281,8 +19621,8 @@
         </w:rPr>
         <w:t>ANNEXES</w:t>
       </w:r>
-      <w:bookmarkStart w:id="102" w:name="_Toc202503821"/>
-      <w:bookmarkStart w:id="103" w:name="_Toc202538220"/>
+      <w:bookmarkStart w:id="101" w:name="_Toc202503821"/>
+      <w:bookmarkStart w:id="102" w:name="_Toc202538220"/>
     </w:p>
     <w:p>
       <w:pPr>
@@ -19338,8 +19678,8 @@
         <w:lastRenderedPageBreak/>
         <w:t>TABLE DES MATIÈRES</w:t>
       </w:r>
+      <w:bookmarkEnd w:id="101"/>
       <w:bookmarkEnd w:id="102"/>
-      <w:bookmarkEnd w:id="103"/>
     </w:p>
     <w:p>
       <w:pPr>
@@ -26597,7 +26937,7 @@
               <w:szCs w:val="18"/>
               <w:lang w:val="fr-FR"/>
             </w:rPr>
-            <w:t>xli</w:t>
+            <w:t>34</w:t>
           </w:r>
           <w:r>
             <w:rPr>
@@ -26664,7 +27004,7 @@
       <mc:AlternateContent>
         <mc:Choice Requires="wps">
           <w:drawing>
-            <wp:anchor distT="0" distB="0" distL="114300" distR="114300" simplePos="0" relativeHeight="251659264" behindDoc="0" locked="0" layoutInCell="1" allowOverlap="1">
+            <wp:anchor distT="0" distB="0" distL="114300" distR="114300" simplePos="0" relativeHeight="251659264" behindDoc="0" locked="0" layoutInCell="1" allowOverlap="1" wp14:anchorId="664FBBE9" wp14:editId="1BE8D38E">
               <wp:simplePos x="0" y="0"/>
               <wp:positionH relativeFrom="column">
                 <wp:posOffset>-442595</wp:posOffset>
@@ -26762,7 +27102,7 @@
         </mc:Choice>
         <mc:Fallback>
           <w:pict>
-            <v:rect id="Rectangle 1" o:spid="_x0000_s1088" style="position:absolute;left:0;text-align:left;margin-left:-34.85pt;margin-top:-19.5pt;width:537.55pt;height:47.6pt;z-index:251659264;visibility:visible;mso-wrap-style:square;mso-width-percent:0;mso-height-percent:0;mso-wrap-distance-left:9pt;mso-wrap-distance-top:0;mso-wrap-distance-right:9pt;mso-wrap-distance-bottom:0;mso-position-horizontal:absolute;mso-position-horizontal-relative:text;mso-position-vertical:absolute;mso-position-vertical-relative:text;mso-width-percent:0;mso-height-percent:0;mso-width-relative:margin;mso-height-relative:margin;v-text-anchor:middle" o:gfxdata="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" fillcolor="#4472c4 [3208]" strokecolor="#1f4d78 [1604]" strokeweight="1pt">
+            <v:rect w14:anchorId="664FBBE9" id="Rectangle 1" o:spid="_x0000_s1088" style="position:absolute;left:0;text-align:left;margin-left:-34.85pt;margin-top:-19.5pt;width:537.55pt;height:47.6pt;z-index:251659264;visibility:visible;mso-wrap-style:square;mso-width-percent:0;mso-height-percent:0;mso-wrap-distance-left:9pt;mso-wrap-distance-top:0;mso-wrap-distance-right:9pt;mso-wrap-distance-bottom:0;mso-position-horizontal:absolute;mso-position-horizontal-relative:text;mso-position-vertical:absolute;mso-position-vertical-relative:text;mso-width-percent:0;mso-height-percent:0;mso-width-relative:margin;mso-height-relative:margin;v-text-anchor:middle" o:gfxdata="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" fillcolor="#4472c4 [3208]" strokecolor="#1f4d78 [1604]" strokeweight="1pt">
               <v:textbox>
                 <w:txbxContent>
                   <w:p>
@@ -26828,7 +27168,7 @@
         <v:path o:extrusionok="f" gradientshapeok="t" o:connecttype="rect"/>
         <o:lock v:ext="edit" aspectratio="t"/>
       </v:shapetype>
-      <v:shape id="_x0000_i1142" type="#_x0000_t75" style="width:11.25pt;height:11.25pt" o:bullet="t">
+      <v:shape id="_x0000_i1190" type="#_x0000_t75" style="width:11.25pt;height:11.25pt" o:bullet="t">
         <v:imagedata r:id="rId1" o:title="mso5AEE"/>
       </v:shape>
     </w:pict>
@@ -26983,6 +27323,92 @@
     </w:lvl>
   </w:abstractNum>
   <w:abstractNum w:abstractNumId="1" w15:restartNumberingAfterBreak="0">
+    <w:nsid w:val="04C7631C"/>
+    <w:multiLevelType w:val="hybridMultilevel"/>
+    <w:tmpl w:val="9678E326"/>
+    <w:lvl w:ilvl="0" w:tplc="0409000F">
+      <w:start w:val="1"/>
+      <w:numFmt w:val="decimal"/>
+      <w:lvlText w:val="%1."/>
+      <w:lvlJc w:val="left"/>
+      <w:pPr>
+        <w:ind w:left="720" w:hanging="360"/>
+      </w:pPr>
+    </w:lvl>
+    <w:lvl w:ilvl="1" w:tplc="04090019" w:tentative="1">
+      <w:start w:val="1"/>
+      <w:numFmt w:val="lowerLetter"/>
+      <w:lvlText w:val="%2."/>
+      <w:lvlJc w:val="left"/>
+      <w:pPr>
+        <w:ind w:left="1440" w:hanging="360"/>
+      </w:pPr>
+    </w:lvl>
+    <w:lvl w:ilvl="2" w:tplc="0409001B" w:tentative="1">
+      <w:start w:val="1"/>
+      <w:numFmt w:val="lowerRoman"/>
+      <w:lvlText w:val="%3."/>
+      <w:lvlJc w:val="right"/>
+      <w:pPr>
+        <w:ind w:left="2160" w:hanging="180"/>
+      </w:pPr>
+    </w:lvl>
+    <w:lvl w:ilvl="3" w:tplc="0409000F" w:tentative="1">
+      <w:start w:val="1"/>
+      <w:numFmt w:val="decimal"/>
+      <w:lvlText w:val="%4."/>
+      <w:lvlJc w:val="left"/>
+      <w:pPr>
+        <w:ind w:left="2880" w:hanging="360"/>
+      </w:pPr>
+    </w:lvl>
+    <w:lvl w:ilvl="4" w:tplc="04090019" w:tentative="1">
+      <w:start w:val="1"/>
+      <w:numFmt w:val="lowerLetter"/>
+      <w:lvlText w:val="%5."/>
+      <w:lvlJc w:val="left"/>
+      <w:pPr>
+        <w:ind w:left="3600" w:hanging="360"/>
+      </w:pPr>
+    </w:lvl>
+    <w:lvl w:ilvl="5" w:tplc="0409001B" w:tentative="1">
+      <w:start w:val="1"/>
+      <w:numFmt w:val="lowerRoman"/>
+      <w:lvlText w:val="%6."/>
+      <w:lvlJc w:val="right"/>
+      <w:pPr>
+        <w:ind w:left="4320" w:hanging="180"/>
+      </w:pPr>
+    </w:lvl>
+    <w:lvl w:ilvl="6" w:tplc="0409000F" w:tentative="1">
+      <w:start w:val="1"/>
+      <w:numFmt w:val="decimal"/>
+      <w:lvlText w:val="%7."/>
+      <w:lvlJc w:val="left"/>
+      <w:pPr>
+        <w:ind w:left="5040" w:hanging="360"/>
+      </w:pPr>
+    </w:lvl>
+    <w:lvl w:ilvl="7" w:tplc="04090019" w:tentative="1">
+      <w:start w:val="1"/>
+      <w:numFmt w:val="lowerLetter"/>
+      <w:lvlText w:val="%8."/>
+      <w:lvlJc w:val="left"/>
+      <w:pPr>
+        <w:ind w:left="5760" w:hanging="360"/>
+      </w:pPr>
+    </w:lvl>
+    <w:lvl w:ilvl="8" w:tplc="0409001B" w:tentative="1">
+      <w:start w:val="1"/>
+      <w:numFmt w:val="lowerRoman"/>
+      <w:lvlText w:val="%9."/>
+      <w:lvlJc w:val="right"/>
+      <w:pPr>
+        <w:ind w:left="6480" w:hanging="180"/>
+      </w:pPr>
+    </w:lvl>
+  </w:abstractNum>
+  <w:abstractNum w:abstractNumId="2" w15:restartNumberingAfterBreak="0">
     <w:nsid w:val="04C953A7"/>
     <w:multiLevelType w:val="hybridMultilevel"/>
     <w:tmpl w:val="BECAEC64"/>
@@ -27095,7 +27521,7 @@
       </w:rPr>
     </w:lvl>
   </w:abstractNum>
-  <w:abstractNum w:abstractNumId="2" w15:restartNumberingAfterBreak="0">
+  <w:abstractNum w:abstractNumId="3" w15:restartNumberingAfterBreak="0">
     <w:nsid w:val="0B5E3DA8"/>
     <w:multiLevelType w:val="multilevel"/>
     <w:tmpl w:val="3F620A52"/>
@@ -27244,7 +27670,7 @@
       </w:rPr>
     </w:lvl>
   </w:abstractNum>
-  <w:abstractNum w:abstractNumId="3" w15:restartNumberingAfterBreak="0">
+  <w:abstractNum w:abstractNumId="4" w15:restartNumberingAfterBreak="0">
     <w:nsid w:val="0B811849"/>
     <w:multiLevelType w:val="multilevel"/>
     <w:tmpl w:val="B1B290BE"/>
@@ -27357,7 +27783,7 @@
       </w:rPr>
     </w:lvl>
   </w:abstractNum>
-  <w:abstractNum w:abstractNumId="4" w15:restartNumberingAfterBreak="0">
+  <w:abstractNum w:abstractNumId="5" w15:restartNumberingAfterBreak="0">
     <w:nsid w:val="0F2E7C93"/>
     <w:multiLevelType w:val="multilevel"/>
     <w:tmpl w:val="FA9A71DE"/>
@@ -27474,7 +27900,7 @@
       </w:rPr>
     </w:lvl>
   </w:abstractNum>
-  <w:abstractNum w:abstractNumId="5" w15:restartNumberingAfterBreak="0">
+  <w:abstractNum w:abstractNumId="6" w15:restartNumberingAfterBreak="0">
     <w:nsid w:val="10D032C8"/>
     <w:multiLevelType w:val="hybridMultilevel"/>
     <w:tmpl w:val="CFCA0000"/>
@@ -27587,7 +28013,7 @@
       </w:rPr>
     </w:lvl>
   </w:abstractNum>
-  <w:abstractNum w:abstractNumId="6" w15:restartNumberingAfterBreak="0">
+  <w:abstractNum w:abstractNumId="7" w15:restartNumberingAfterBreak="0">
     <w:nsid w:val="12CD6D97"/>
     <w:multiLevelType w:val="hybridMultilevel"/>
     <w:tmpl w:val="0EAC3EB6"/>
@@ -27700,7 +28126,7 @@
       </w:rPr>
     </w:lvl>
   </w:abstractNum>
-  <w:abstractNum w:abstractNumId="7" w15:restartNumberingAfterBreak="0">
+  <w:abstractNum w:abstractNumId="8" w15:restartNumberingAfterBreak="0">
     <w:nsid w:val="1B5D7919"/>
     <w:multiLevelType w:val="multilevel"/>
     <w:tmpl w:val="F6721466"/>
@@ -27816,7 +28242,7 @@
       </w:rPr>
     </w:lvl>
   </w:abstractNum>
-  <w:abstractNum w:abstractNumId="8" w15:restartNumberingAfterBreak="0">
+  <w:abstractNum w:abstractNumId="9" w15:restartNumberingAfterBreak="0">
     <w:nsid w:val="210315AA"/>
     <w:multiLevelType w:val="hybridMultilevel"/>
     <w:tmpl w:val="BDC858E0"/>
@@ -27929,7 +28355,7 @@
       </w:rPr>
     </w:lvl>
   </w:abstractNum>
-  <w:abstractNum w:abstractNumId="9" w15:restartNumberingAfterBreak="0">
+  <w:abstractNum w:abstractNumId="10" w15:restartNumberingAfterBreak="0">
     <w:nsid w:val="22793456"/>
     <w:multiLevelType w:val="multilevel"/>
     <w:tmpl w:val="12DA8490"/>
@@ -28042,7 +28468,7 @@
       </w:rPr>
     </w:lvl>
   </w:abstractNum>
-  <w:abstractNum w:abstractNumId="10" w15:restartNumberingAfterBreak="0">
+  <w:abstractNum w:abstractNumId="11" w15:restartNumberingAfterBreak="0">
     <w:nsid w:val="263209B8"/>
     <w:multiLevelType w:val="hybridMultilevel"/>
     <w:tmpl w:val="F4BA4488"/>
@@ -28155,7 +28581,7 @@
       </w:rPr>
     </w:lvl>
   </w:abstractNum>
-  <w:abstractNum w:abstractNumId="11" w15:restartNumberingAfterBreak="0">
+  <w:abstractNum w:abstractNumId="12" w15:restartNumberingAfterBreak="0">
     <w:nsid w:val="2892255A"/>
     <w:multiLevelType w:val="multilevel"/>
     <w:tmpl w:val="6E288504"/>
@@ -28304,7 +28730,7 @@
       </w:rPr>
     </w:lvl>
   </w:abstractNum>
-  <w:abstractNum w:abstractNumId="12" w15:restartNumberingAfterBreak="0">
+  <w:abstractNum w:abstractNumId="13" w15:restartNumberingAfterBreak="0">
     <w:nsid w:val="3501232B"/>
     <w:multiLevelType w:val="multilevel"/>
     <w:tmpl w:val="DD5CB84E"/>
@@ -28417,7 +28843,7 @@
       </w:pPr>
     </w:lvl>
   </w:abstractNum>
-  <w:abstractNum w:abstractNumId="13" w15:restartNumberingAfterBreak="0">
+  <w:abstractNum w:abstractNumId="14" w15:restartNumberingAfterBreak="0">
     <w:nsid w:val="359A2395"/>
     <w:multiLevelType w:val="hybridMultilevel"/>
     <w:tmpl w:val="88522A74"/>
@@ -28530,7 +28956,7 @@
       </w:rPr>
     </w:lvl>
   </w:abstractNum>
-  <w:abstractNum w:abstractNumId="14" w15:restartNumberingAfterBreak="0">
+  <w:abstractNum w:abstractNumId="15" w15:restartNumberingAfterBreak="0">
     <w:nsid w:val="377C602D"/>
     <w:multiLevelType w:val="multilevel"/>
     <w:tmpl w:val="DDE8C9EE"/>
@@ -28679,7 +29105,7 @@
       </w:rPr>
     </w:lvl>
   </w:abstractNum>
-  <w:abstractNum w:abstractNumId="15" w15:restartNumberingAfterBreak="0">
+  <w:abstractNum w:abstractNumId="16" w15:restartNumberingAfterBreak="0">
     <w:nsid w:val="3A6879A3"/>
     <w:multiLevelType w:val="multilevel"/>
     <w:tmpl w:val="12DA8490"/>
@@ -28792,7 +29218,7 @@
       </w:rPr>
     </w:lvl>
   </w:abstractNum>
-  <w:abstractNum w:abstractNumId="16" w15:restartNumberingAfterBreak="0">
+  <w:abstractNum w:abstractNumId="17" w15:restartNumberingAfterBreak="0">
     <w:nsid w:val="431B2CC4"/>
     <w:multiLevelType w:val="hybridMultilevel"/>
     <w:tmpl w:val="3C444B1C"/>
@@ -28878,7 +29304,7 @@
       </w:pPr>
     </w:lvl>
   </w:abstractNum>
-  <w:abstractNum w:abstractNumId="17" w15:restartNumberingAfterBreak="0">
+  <w:abstractNum w:abstractNumId="18" w15:restartNumberingAfterBreak="0">
     <w:nsid w:val="45CE27AD"/>
     <w:multiLevelType w:val="multilevel"/>
     <w:tmpl w:val="A718DE30"/>
@@ -29027,7 +29453,7 @@
       </w:rPr>
     </w:lvl>
   </w:abstractNum>
-  <w:abstractNum w:abstractNumId="18" w15:restartNumberingAfterBreak="0">
+  <w:abstractNum w:abstractNumId="19" w15:restartNumberingAfterBreak="0">
     <w:nsid w:val="48B338B1"/>
     <w:multiLevelType w:val="hybridMultilevel"/>
     <w:tmpl w:val="57085F04"/>
@@ -29140,7 +29566,7 @@
       </w:rPr>
     </w:lvl>
   </w:abstractNum>
-  <w:abstractNum w:abstractNumId="19" w15:restartNumberingAfterBreak="0">
+  <w:abstractNum w:abstractNumId="20" w15:restartNumberingAfterBreak="0">
     <w:nsid w:val="48E23F9B"/>
     <w:multiLevelType w:val="hybridMultilevel"/>
     <w:tmpl w:val="A3CEBD68"/>
@@ -29226,7 +29652,7 @@
       </w:pPr>
     </w:lvl>
   </w:abstractNum>
-  <w:abstractNum w:abstractNumId="20" w15:restartNumberingAfterBreak="0">
+  <w:abstractNum w:abstractNumId="21" w15:restartNumberingAfterBreak="0">
     <w:nsid w:val="4A33475C"/>
     <w:multiLevelType w:val="multilevel"/>
     <w:tmpl w:val="B1B649A8"/>
@@ -29339,7 +29765,7 @@
       </w:rPr>
     </w:lvl>
   </w:abstractNum>
-  <w:abstractNum w:abstractNumId="21" w15:restartNumberingAfterBreak="0">
+  <w:abstractNum w:abstractNumId="22" w15:restartNumberingAfterBreak="0">
     <w:nsid w:val="51B95AAC"/>
     <w:multiLevelType w:val="hybridMultilevel"/>
     <w:tmpl w:val="A202BE62"/>
@@ -29425,7 +29851,7 @@
       </w:pPr>
     </w:lvl>
   </w:abstractNum>
-  <w:abstractNum w:abstractNumId="22" w15:restartNumberingAfterBreak="0">
+  <w:abstractNum w:abstractNumId="23" w15:restartNumberingAfterBreak="0">
     <w:nsid w:val="52F55628"/>
     <w:multiLevelType w:val="multilevel"/>
     <w:tmpl w:val="1C8CA5AC"/>
@@ -29538,7 +29964,7 @@
       </w:rPr>
     </w:lvl>
   </w:abstractNum>
-  <w:abstractNum w:abstractNumId="23" w15:restartNumberingAfterBreak="0">
+  <w:abstractNum w:abstractNumId="24" w15:restartNumberingAfterBreak="0">
     <w:nsid w:val="532D3998"/>
     <w:multiLevelType w:val="hybridMultilevel"/>
     <w:tmpl w:val="613A6366"/>
@@ -29651,7 +30077,7 @@
       </w:rPr>
     </w:lvl>
   </w:abstractNum>
-  <w:abstractNum w:abstractNumId="24" w15:restartNumberingAfterBreak="0">
+  <w:abstractNum w:abstractNumId="25" w15:restartNumberingAfterBreak="0">
     <w:nsid w:val="58B14DD7"/>
     <w:multiLevelType w:val="multilevel"/>
     <w:tmpl w:val="0B6C6A0A"/>
@@ -29800,7 +30226,7 @@
       </w:rPr>
     </w:lvl>
   </w:abstractNum>
-  <w:abstractNum w:abstractNumId="25" w15:restartNumberingAfterBreak="0">
+  <w:abstractNum w:abstractNumId="26" w15:restartNumberingAfterBreak="0">
     <w:nsid w:val="5BAC1DE6"/>
     <w:multiLevelType w:val="hybridMultilevel"/>
     <w:tmpl w:val="F2E8400E"/>
@@ -29914,7 +30340,7 @@
       </w:rPr>
     </w:lvl>
   </w:abstractNum>
-  <w:abstractNum w:abstractNumId="26" w15:restartNumberingAfterBreak="0">
+  <w:abstractNum w:abstractNumId="27" w15:restartNumberingAfterBreak="0">
     <w:nsid w:val="5C212B43"/>
     <w:multiLevelType w:val="hybridMultilevel"/>
     <w:tmpl w:val="C1F8E330"/>
@@ -30027,7 +30453,7 @@
       </w:rPr>
     </w:lvl>
   </w:abstractNum>
-  <w:abstractNum w:abstractNumId="27" w15:restartNumberingAfterBreak="0">
+  <w:abstractNum w:abstractNumId="28" w15:restartNumberingAfterBreak="0">
     <w:nsid w:val="5EC74FD1"/>
     <w:multiLevelType w:val="hybridMultilevel"/>
     <w:tmpl w:val="7D6C3F3A"/>
@@ -30140,7 +30566,7 @@
       </w:rPr>
     </w:lvl>
   </w:abstractNum>
-  <w:abstractNum w:abstractNumId="28" w15:restartNumberingAfterBreak="0">
+  <w:abstractNum w:abstractNumId="29" w15:restartNumberingAfterBreak="0">
     <w:nsid w:val="624A03F1"/>
     <w:multiLevelType w:val="multilevel"/>
     <w:tmpl w:val="ED84A936"/>
@@ -30289,7 +30715,7 @@
       </w:rPr>
     </w:lvl>
   </w:abstractNum>
-  <w:abstractNum w:abstractNumId="29" w15:restartNumberingAfterBreak="0">
+  <w:abstractNum w:abstractNumId="30" w15:restartNumberingAfterBreak="0">
     <w:nsid w:val="6CA3721C"/>
     <w:multiLevelType w:val="hybridMultilevel"/>
     <w:tmpl w:val="B3C2C466"/>
@@ -30402,7 +30828,7 @@
       </w:rPr>
     </w:lvl>
   </w:abstractNum>
-  <w:abstractNum w:abstractNumId="30" w15:restartNumberingAfterBreak="0">
+  <w:abstractNum w:abstractNumId="31" w15:restartNumberingAfterBreak="0">
     <w:nsid w:val="6CB7046B"/>
     <w:multiLevelType w:val="multilevel"/>
     <w:tmpl w:val="783C346A"/>
@@ -30515,7 +30941,7 @@
       </w:rPr>
     </w:lvl>
   </w:abstractNum>
-  <w:abstractNum w:abstractNumId="31" w15:restartNumberingAfterBreak="0">
+  <w:abstractNum w:abstractNumId="32" w15:restartNumberingAfterBreak="0">
     <w:nsid w:val="72AF0144"/>
     <w:multiLevelType w:val="hybridMultilevel"/>
     <w:tmpl w:val="688AD1CA"/>
@@ -30629,7 +31055,7 @@
       </w:rPr>
     </w:lvl>
   </w:abstractNum>
-  <w:abstractNum w:abstractNumId="32" w15:restartNumberingAfterBreak="0">
+  <w:abstractNum w:abstractNumId="33" w15:restartNumberingAfterBreak="0">
     <w:nsid w:val="750641D0"/>
     <w:multiLevelType w:val="hybridMultilevel"/>
     <w:tmpl w:val="0AA830E6"/>
@@ -30743,7 +31169,7 @@
       </w:rPr>
     </w:lvl>
   </w:abstractNum>
-  <w:abstractNum w:abstractNumId="33" w15:restartNumberingAfterBreak="0">
+  <w:abstractNum w:abstractNumId="34" w15:restartNumberingAfterBreak="0">
     <w:nsid w:val="7AF27AF6"/>
     <w:multiLevelType w:val="hybridMultilevel"/>
     <w:tmpl w:val="F440E93A"/>
@@ -30829,7 +31255,7 @@
       </w:pPr>
     </w:lvl>
   </w:abstractNum>
-  <w:abstractNum w:abstractNumId="34" w15:restartNumberingAfterBreak="0">
+  <w:abstractNum w:abstractNumId="35" w15:restartNumberingAfterBreak="0">
     <w:nsid w:val="7D7A0C1F"/>
     <w:multiLevelType w:val="hybridMultilevel"/>
     <w:tmpl w:val="0AFE31C0"/>
@@ -30944,109 +31370,112 @@
     </w:lvl>
   </w:abstractNum>
   <w:num w:numId="1">
+    <w:abstractNumId w:val="5"/>
+  </w:num>
+  <w:num w:numId="2">
+    <w:abstractNumId w:val="10"/>
+  </w:num>
+  <w:num w:numId="3">
+    <w:abstractNumId w:val="16"/>
+  </w:num>
+  <w:num w:numId="4">
     <w:abstractNumId w:val="4"/>
   </w:num>
-  <w:num w:numId="2">
-    <w:abstractNumId w:val="9"/>
+  <w:num w:numId="5">
+    <w:abstractNumId w:val="23"/>
   </w:num>
-  <w:num w:numId="3">
-    <w:abstractNumId w:val="15"/>
+  <w:num w:numId="6">
+    <w:abstractNumId w:val="21"/>
   </w:num>
-  <w:num w:numId="4">
-    <w:abstractNumId w:val="3"/>
+  <w:num w:numId="7">
+    <w:abstractNumId w:val="31"/>
   </w:num>
-  <w:num w:numId="5">
+  <w:num w:numId="8">
+    <w:abstractNumId w:val="8"/>
+  </w:num>
+  <w:num w:numId="9">
+    <w:abstractNumId w:val="32"/>
+  </w:num>
+  <w:num w:numId="10">
+    <w:abstractNumId w:val="17"/>
+  </w:num>
+  <w:num w:numId="11">
+    <w:abstractNumId w:val="34"/>
+  </w:num>
+  <w:num w:numId="12">
     <w:abstractNumId w:val="22"/>
   </w:num>
-  <w:num w:numId="6">
-    <w:abstractNumId w:val="20"/>
-  </w:num>
-  <w:num w:numId="7">
-    <w:abstractNumId w:val="30"/>
-  </w:num>
-  <w:num w:numId="8">
-    <w:abstractNumId w:val="7"/>
-  </w:num>
-  <w:num w:numId="9">
-    <w:abstractNumId w:val="31"/>
-  </w:num>
-  <w:num w:numId="10">
-    <w:abstractNumId w:val="16"/>
-  </w:num>
-  <w:num w:numId="11">
-    <w:abstractNumId w:val="33"/>
-  </w:num>
-  <w:num w:numId="12">
-    <w:abstractNumId w:val="21"/>
-  </w:num>
   <w:num w:numId="13">
-    <w:abstractNumId w:val="17"/>
+    <w:abstractNumId w:val="18"/>
   </w:num>
   <w:num w:numId="14">
-    <w:abstractNumId w:val="24"/>
+    <w:abstractNumId w:val="25"/>
   </w:num>
   <w:num w:numId="15">
-    <w:abstractNumId w:val="28"/>
+    <w:abstractNumId w:val="29"/>
   </w:num>
   <w:num w:numId="16">
     <w:abstractNumId w:val="0"/>
   </w:num>
   <w:num w:numId="17">
+    <w:abstractNumId w:val="15"/>
+  </w:num>
+  <w:num w:numId="18">
+    <w:abstractNumId w:val="12"/>
+  </w:num>
+  <w:num w:numId="19">
     <w:abstractNumId w:val="14"/>
   </w:num>
-  <w:num w:numId="18">
+  <w:num w:numId="20">
+    <w:abstractNumId w:val="33"/>
+  </w:num>
+  <w:num w:numId="21">
+    <w:abstractNumId w:val="28"/>
+  </w:num>
+  <w:num w:numId="22">
+    <w:abstractNumId w:val="6"/>
+  </w:num>
+  <w:num w:numId="23">
+    <w:abstractNumId w:val="27"/>
+  </w:num>
+  <w:num w:numId="24">
+    <w:abstractNumId w:val="24"/>
+  </w:num>
+  <w:num w:numId="25">
+    <w:abstractNumId w:val="30"/>
+  </w:num>
+  <w:num w:numId="26">
+    <w:abstractNumId w:val="3"/>
+  </w:num>
+  <w:num w:numId="27">
+    <w:abstractNumId w:val="35"/>
+  </w:num>
+  <w:num w:numId="28">
+    <w:abstractNumId w:val="26"/>
+  </w:num>
+  <w:num w:numId="29">
+    <w:abstractNumId w:val="2"/>
+  </w:num>
+  <w:num w:numId="30">
+    <w:abstractNumId w:val="20"/>
+  </w:num>
+  <w:num w:numId="31">
+    <w:abstractNumId w:val="9"/>
+  </w:num>
+  <w:num w:numId="32">
+    <w:abstractNumId w:val="13"/>
+  </w:num>
+  <w:num w:numId="33">
+    <w:abstractNumId w:val="7"/>
+  </w:num>
+  <w:num w:numId="34">
+    <w:abstractNumId w:val="19"/>
+  </w:num>
+  <w:num w:numId="35">
     <w:abstractNumId w:val="11"/>
   </w:num>
-  <w:num w:numId="19">
-    <w:abstractNumId w:val="13"/>
-  </w:num>
-  <w:num w:numId="20">
-    <w:abstractNumId w:val="32"/>
-  </w:num>
-  <w:num w:numId="21">
-    <w:abstractNumId w:val="27"/>
-  </w:num>
-  <w:num w:numId="22">
-    <w:abstractNumId w:val="5"/>
-  </w:num>
-  <w:num w:numId="23">
-    <w:abstractNumId w:val="26"/>
-  </w:num>
-  <w:num w:numId="24">
-    <w:abstractNumId w:val="23"/>
-  </w:num>
-  <w:num w:numId="25">
-    <w:abstractNumId w:val="29"/>
-  </w:num>
-  <w:num w:numId="26">
-    <w:abstractNumId w:val="2"/>
-  </w:num>
-  <w:num w:numId="27">
-    <w:abstractNumId w:val="34"/>
-  </w:num>
-  <w:num w:numId="28">
-    <w:abstractNumId w:val="25"/>
-  </w:num>
-  <w:num w:numId="29">
+  <w:num w:numId="36">
     <w:abstractNumId w:val="1"/>
-  </w:num>
-  <w:num w:numId="30">
-    <w:abstractNumId w:val="19"/>
-  </w:num>
-  <w:num w:numId="31">
-    <w:abstractNumId w:val="8"/>
-  </w:num>
-  <w:num w:numId="32">
-    <w:abstractNumId w:val="12"/>
-  </w:num>
-  <w:num w:numId="33">
-    <w:abstractNumId w:val="6"/>
-  </w:num>
-  <w:num w:numId="34">
-    <w:abstractNumId w:val="18"/>
-  </w:num>
-  <w:num w:numId="35">
-    <w:abstractNumId w:val="10"/>
   </w:num>
   <w:numIdMacAtCleanup w:val="28"/>
 </w:numbering>
@@ -32082,6 +32511,107 @@
       </w:rPr>
     </w:tblStylePr>
   </w:style>
+  <w:style w:type="character" w:styleId="Marquedecommentaire">
+    <w:name w:val="annotation reference"/>
+    <w:basedOn w:val="Policepardfaut"/>
+    <w:uiPriority w:val="99"/>
+    <w:semiHidden/>
+    <w:unhideWhenUsed/>
+    <w:rsid w:val="00330147"/>
+    <w:rPr>
+      <w:sz w:val="16"/>
+      <w:szCs w:val="16"/>
+    </w:rPr>
+  </w:style>
+  <w:style w:type="paragraph" w:styleId="Commentaire">
+    <w:name w:val="annotation text"/>
+    <w:basedOn w:val="Normal"/>
+    <w:link w:val="CommentaireCar"/>
+    <w:uiPriority w:val="99"/>
+    <w:semiHidden/>
+    <w:unhideWhenUsed/>
+    <w:rsid w:val="00330147"/>
+    <w:pPr>
+      <w:spacing w:line="240" w:lineRule="auto"/>
+    </w:pPr>
+    <w:rPr>
+      <w:sz w:val="20"/>
+      <w:szCs w:val="20"/>
+    </w:rPr>
+  </w:style>
+  <w:style w:type="character" w:customStyle="1" w:styleId="CommentaireCar">
+    <w:name w:val="Commentaire Car"/>
+    <w:basedOn w:val="Policepardfaut"/>
+    <w:link w:val="Commentaire"/>
+    <w:uiPriority w:val="99"/>
+    <w:semiHidden/>
+    <w:rsid w:val="00330147"/>
+    <w:rPr>
+      <w:sz w:val="20"/>
+      <w:szCs w:val="20"/>
+      <w:lang w:val="fr-CM"/>
+    </w:rPr>
+  </w:style>
+  <w:style w:type="paragraph" w:styleId="Objetducommentaire">
+    <w:name w:val="annotation subject"/>
+    <w:basedOn w:val="Commentaire"/>
+    <w:next w:val="Commentaire"/>
+    <w:link w:val="ObjetducommentaireCar"/>
+    <w:uiPriority w:val="99"/>
+    <w:semiHidden/>
+    <w:unhideWhenUsed/>
+    <w:rsid w:val="00330147"/>
+    <w:rPr>
+      <w:b/>
+      <w:bCs/>
+    </w:rPr>
+  </w:style>
+  <w:style w:type="character" w:customStyle="1" w:styleId="ObjetducommentaireCar">
+    <w:name w:val="Objet du commentaire Car"/>
+    <w:basedOn w:val="CommentaireCar"/>
+    <w:link w:val="Objetducommentaire"/>
+    <w:uiPriority w:val="99"/>
+    <w:semiHidden/>
+    <w:rsid w:val="00330147"/>
+    <w:rPr>
+      <w:b/>
+      <w:bCs/>
+      <w:sz w:val="20"/>
+      <w:szCs w:val="20"/>
+      <w:lang w:val="fr-CM"/>
+    </w:rPr>
+  </w:style>
+  <w:style w:type="paragraph" w:styleId="Textedebulles">
+    <w:name w:val="Balloon Text"/>
+    <w:basedOn w:val="Normal"/>
+    <w:link w:val="TextedebullesCar"/>
+    <w:uiPriority w:val="99"/>
+    <w:semiHidden/>
+    <w:unhideWhenUsed/>
+    <w:rsid w:val="00330147"/>
+    <w:pPr>
+      <w:spacing w:after="0" w:line="240" w:lineRule="auto"/>
+    </w:pPr>
+    <w:rPr>
+      <w:rFonts w:ascii="Segoe UI" w:hAnsi="Segoe UI" w:cs="Segoe UI"/>
+      <w:sz w:val="18"/>
+      <w:szCs w:val="18"/>
+    </w:rPr>
+  </w:style>
+  <w:style w:type="character" w:customStyle="1" w:styleId="TextedebullesCar">
+    <w:name w:val="Texte de bulles Car"/>
+    <w:basedOn w:val="Policepardfaut"/>
+    <w:link w:val="Textedebulles"/>
+    <w:uiPriority w:val="99"/>
+    <w:semiHidden/>
+    <w:rsid w:val="00330147"/>
+    <w:rPr>
+      <w:rFonts w:ascii="Segoe UI" w:hAnsi="Segoe UI" w:cs="Segoe UI"/>
+      <w:sz w:val="18"/>
+      <w:szCs w:val="18"/>
+      <w:lang w:val="fr-CM"/>
+    </w:rPr>
+  </w:style>
 </w:styles>
 </file>
 
@@ -32173,6 +32703,13 @@
     <w:pitch w:val="variable"/>
     <w:sig w:usb0="E4002EFF" w:usb1="C000247B" w:usb2="00000009" w:usb3="00000000" w:csb0="000001FF" w:csb1="00000000"/>
   </w:font>
+  <w:font w:name="Segoe UI">
+    <w:panose1 w:val="020B0502040204020203"/>
+    <w:charset w:val="00"/>
+    <w:family w:val="swiss"/>
+    <w:pitch w:val="variable"/>
+    <w:sig w:usb0="E4002EFF" w:usb1="C000E47F" w:usb2="00000009" w:usb3="00000000" w:csb0="000001FF" w:csb1="00000000"/>
+  </w:font>
   <w:font w:name="Lucida Calligraphy">
     <w:panose1 w:val="03010101010101010101"/>
     <w:charset w:val="00"/>
@@ -32232,6 +32769,7 @@
     <w:rsid w:val="00BE27D3"/>
     <w:rsid w:val="00C45059"/>
     <w:rsid w:val="00C455DF"/>
+    <w:rsid w:val="00CC57DC"/>
     <w:rsid w:val="00E316CC"/>
     <w:rsid w:val="00E46097"/>
     <w:rsid w:val="00E865EF"/>
@@ -32973,7 +33511,7 @@
 </file>
 
 <file path=customXml/itemProps1.xml><?xml version="1.0" encoding="utf-8"?>
-<ds:datastoreItem xmlns:ds="http://schemas.openxmlformats.org/officeDocument/2006/customXml" ds:itemID="{FFD41B10-0A17-460C-B72A-19DC4A225D45}">
+<ds:datastoreItem xmlns:ds="http://schemas.openxmlformats.org/officeDocument/2006/customXml" ds:itemID="{18701A5B-263D-483C-8883-1629B2854DFB}">
   <ds:schemaRefs>
     <ds:schemaRef ds:uri="http://schemas.openxmlformats.org/officeDocument/2006/bibliography"/>
   </ds:schemaRefs>

</xml_diff>

<commit_message>
biblio & webo okay
</commit_message>
<xml_diff>
--- a/mémo_rapport.docx
+++ b/mémo_rapport.docx
@@ -267,7 +267,21 @@
           <w:rFonts w:ascii="Cambria Math" w:hAnsi="Cambria Math"/>
           <w:szCs w:val="24"/>
         </w:rPr>
-        <w:t xml:space="preserve">Mes remerciements vont également à Monsieur </w:t>
+        <w:t>Me</w:t>
+      </w:r>
+      <w:r>
+        <w:rPr>
+          <w:rFonts w:ascii="Cambria Math" w:hAnsi="Cambria Math"/>
+          <w:szCs w:val="24"/>
+        </w:rPr>
+        <w:t xml:space="preserve">rci </w:t>
+      </w:r>
+      <w:r>
+        <w:rPr>
+          <w:rFonts w:ascii="Cambria Math" w:hAnsi="Cambria Math"/>
+          <w:szCs w:val="24"/>
+        </w:rPr>
+        <w:t xml:space="preserve">à Monsieur </w:t>
       </w:r>
       <w:r>
         <w:rPr>
@@ -3341,8 +3355,72 @@
           <w:i/>
           <w:iCs/>
         </w:rPr>
-        <w:t>AI-powered chatbot intervention for managing chronic illness</w:t>
-      </w:r>
+        <w:t>AI-</w:t>
+      </w:r>
+      <w:proofErr w:type="spellStart"/>
+      <w:r>
+        <w:rPr>
+          <w:rFonts w:ascii="Cambria" w:hAnsi="Cambria"/>
+          <w:i/>
+          <w:iCs/>
+        </w:rPr>
+        <w:t>powered</w:t>
+      </w:r>
+      <w:proofErr w:type="spellEnd"/>
+      <w:r>
+        <w:rPr>
+          <w:rFonts w:ascii="Cambria" w:hAnsi="Cambria"/>
+          <w:i/>
+          <w:iCs/>
+        </w:rPr>
+        <w:t xml:space="preserve"> chatbot intervention for </w:t>
+      </w:r>
+      <w:proofErr w:type="spellStart"/>
+      <w:r>
+        <w:rPr>
+          <w:rFonts w:ascii="Cambria" w:hAnsi="Cambria"/>
+          <w:i/>
+          <w:iCs/>
+        </w:rPr>
+        <w:t>managing</w:t>
+      </w:r>
+      <w:proofErr w:type="spellEnd"/>
+      <w:r>
+        <w:rPr>
+          <w:rFonts w:ascii="Cambria" w:hAnsi="Cambria"/>
+          <w:i/>
+          <w:iCs/>
+        </w:rPr>
+        <w:t xml:space="preserve"> </w:t>
+      </w:r>
+      <w:proofErr w:type="spellStart"/>
+      <w:r>
+        <w:rPr>
+          <w:rFonts w:ascii="Cambria" w:hAnsi="Cambria"/>
+          <w:i/>
+          <w:iCs/>
+        </w:rPr>
+        <w:t>chronic</w:t>
+      </w:r>
+      <w:proofErr w:type="spellEnd"/>
+      <w:r>
+        <w:rPr>
+          <w:rFonts w:ascii="Cambria" w:hAnsi="Cambria"/>
+          <w:i/>
+          <w:iCs/>
+        </w:rPr>
+        <w:t xml:space="preserve"> </w:t>
+      </w:r>
+      <w:proofErr w:type="spellStart"/>
+      <w:r>
+        <w:rPr>
+          <w:rFonts w:ascii="Cambria" w:hAnsi="Cambria"/>
+          <w:i/>
+          <w:iCs/>
+        </w:rPr>
+        <w:t>illness</w:t>
+      </w:r>
+      <w:proofErr w:type="spellEnd"/>
       <w:r>
         <w:rPr>
           <w:rFonts w:ascii="Cambria" w:hAnsi="Cambria"/>
@@ -3450,16 +3528,62 @@
           <w:i/>
           <w:iCs/>
         </w:rPr>
-        <w:t>An Interactive Decision</w:t>
-      </w:r>
+        <w:t xml:space="preserve">An Interactive </w:t>
+      </w:r>
+      <w:proofErr w:type="spellStart"/>
       <w:r>
         <w:rPr>
           <w:rFonts w:ascii="Cambria" w:hAnsi="Cambria"/>
           <w:i/>
           <w:iCs/>
         </w:rPr>
+        <w:t>Decision</w:t>
+      </w:r>
+      <w:proofErr w:type="spellEnd"/>
+      <w:r>
+        <w:rPr>
+          <w:rFonts w:ascii="Cambria" w:hAnsi="Cambria"/>
+          <w:i/>
+          <w:iCs/>
+        </w:rPr>
         <w:noBreakHyphen/>
-        <w:t>Support Dashboard for Optimal Hospital Capacity Management</w:t>
+        <w:t xml:space="preserve">Support Dashboard for Optimal </w:t>
+      </w:r>
+      <w:proofErr w:type="spellStart"/>
+      <w:r>
+        <w:rPr>
+          <w:rFonts w:ascii="Cambria" w:hAnsi="Cambria"/>
+          <w:i/>
+          <w:iCs/>
+        </w:rPr>
+        <w:t>Hospital</w:t>
+      </w:r>
+      <w:proofErr w:type="spellEnd"/>
+      <w:r>
+        <w:rPr>
+          <w:rFonts w:ascii="Cambria" w:hAnsi="Cambria"/>
+          <w:i/>
+          <w:iCs/>
+        </w:rPr>
+        <w:t xml:space="preserve"> </w:t>
+      </w:r>
+      <w:proofErr w:type="spellStart"/>
+      <w:r>
+        <w:rPr>
+          <w:rFonts w:ascii="Cambria" w:hAnsi="Cambria"/>
+          <w:i/>
+          <w:iCs/>
+        </w:rPr>
+        <w:t>Capacity</w:t>
+      </w:r>
+      <w:proofErr w:type="spellEnd"/>
+      <w:r>
+        <w:rPr>
+          <w:rFonts w:ascii="Cambria" w:hAnsi="Cambria"/>
+          <w:i/>
+          <w:iCs/>
+        </w:rPr>
+        <w:t xml:space="preserve"> Management</w:t>
       </w:r>
       <w:r>
         <w:rPr>
@@ -3492,6 +3616,7 @@
         </w:rPr>
         <w:t xml:space="preserve"> L’étude </w:t>
       </w:r>
+      <w:proofErr w:type="spellStart"/>
       <w:r>
         <w:rPr>
           <w:rFonts w:ascii="Cambria" w:hAnsi="Cambria"/>
@@ -3500,11 +3625,26 @@
         </w:rPr>
         <w:t>QualDash</w:t>
       </w:r>
-      <w:r>
-        <w:rPr>
-          <w:rFonts w:ascii="Cambria" w:hAnsi="Cambria"/>
-        </w:rPr>
-        <w:t xml:space="preserve"> (Elshehaly et al., 2020) montre que des Dashboard adaptables et ergonomiques améliorent la </w:t>
+      <w:proofErr w:type="spellEnd"/>
+      <w:r>
+        <w:rPr>
+          <w:rFonts w:ascii="Cambria" w:hAnsi="Cambria"/>
+        </w:rPr>
+        <w:t xml:space="preserve"> (</w:t>
+      </w:r>
+      <w:proofErr w:type="spellStart"/>
+      <w:r>
+        <w:rPr>
+          <w:rFonts w:ascii="Cambria" w:hAnsi="Cambria"/>
+        </w:rPr>
+        <w:t>Elshehaly</w:t>
+      </w:r>
+      <w:proofErr w:type="spellEnd"/>
+      <w:r>
+        <w:rPr>
+          <w:rFonts w:ascii="Cambria" w:hAnsi="Cambria"/>
+        </w:rPr>
+        <w:t xml:space="preserve"> et al., 2020) montre que des Dashboard adaptables et ergonomiques améliorent la </w:t>
       </w:r>
       <w:r>
         <w:rPr>
@@ -3916,31 +4056,145 @@
         <w:rPr>
           <w:rFonts w:ascii="Cambria" w:hAnsi="Cambria"/>
         </w:rPr>
-        <w:t xml:space="preserve">Des travaux tels que ceux de Rajkomar et al. (2018), dans </w:t>
-      </w:r>
+        <w:t xml:space="preserve">Des travaux tels que ceux de </w:t>
+      </w:r>
+      <w:proofErr w:type="spellStart"/>
+      <w:r>
+        <w:rPr>
+          <w:rFonts w:ascii="Cambria" w:hAnsi="Cambria"/>
+        </w:rPr>
+        <w:t>Rajkomar</w:t>
+      </w:r>
+      <w:proofErr w:type="spellEnd"/>
+      <w:r>
+        <w:rPr>
+          <w:rFonts w:ascii="Cambria" w:hAnsi="Cambria"/>
+        </w:rPr>
+        <w:t xml:space="preserve"> et al. (2018), dans </w:t>
+      </w:r>
+      <w:proofErr w:type="spellStart"/>
       <w:r>
         <w:rPr>
           <w:rFonts w:ascii="Cambria" w:hAnsi="Cambria"/>
           <w:i/>
           <w:iCs/>
         </w:rPr>
-        <w:t xml:space="preserve">Scalable and accurate deep </w:t>
-      </w:r>
+        <w:t>Scalable</w:t>
+      </w:r>
+      <w:proofErr w:type="spellEnd"/>
       <w:r>
         <w:rPr>
           <w:rFonts w:ascii="Cambria" w:hAnsi="Cambria"/>
           <w:i/>
           <w:iCs/>
         </w:rPr>
-        <w:t>Learning</w:t>
-      </w:r>
+        <w:t xml:space="preserve"> and </w:t>
+      </w:r>
+      <w:proofErr w:type="spellStart"/>
       <w:r>
         <w:rPr>
           <w:rFonts w:ascii="Cambria" w:hAnsi="Cambria"/>
           <w:i/>
           <w:iCs/>
         </w:rPr>
-        <w:t xml:space="preserve"> with electronic health records</w:t>
+        <w:t>accurate</w:t>
+      </w:r>
+      <w:proofErr w:type="spellEnd"/>
+      <w:r>
+        <w:rPr>
+          <w:rFonts w:ascii="Cambria" w:hAnsi="Cambria"/>
+          <w:i/>
+          <w:iCs/>
+        </w:rPr>
+        <w:t xml:space="preserve"> </w:t>
+      </w:r>
+      <w:proofErr w:type="spellStart"/>
+      <w:r>
+        <w:rPr>
+          <w:rFonts w:ascii="Cambria" w:hAnsi="Cambria"/>
+          <w:i/>
+          <w:iCs/>
+        </w:rPr>
+        <w:t>deep</w:t>
+      </w:r>
+      <w:proofErr w:type="spellEnd"/>
+      <w:r>
+        <w:rPr>
+          <w:rFonts w:ascii="Cambria" w:hAnsi="Cambria"/>
+          <w:i/>
+          <w:iCs/>
+        </w:rPr>
+        <w:t xml:space="preserve"> </w:t>
+      </w:r>
+      <w:r>
+        <w:rPr>
+          <w:rFonts w:ascii="Cambria" w:hAnsi="Cambria"/>
+          <w:i/>
+          <w:iCs/>
+        </w:rPr>
+        <w:t>Learning</w:t>
+      </w:r>
+      <w:r>
+        <w:rPr>
+          <w:rFonts w:ascii="Cambria" w:hAnsi="Cambria"/>
+          <w:i/>
+          <w:iCs/>
+        </w:rPr>
+        <w:t xml:space="preserve"> </w:t>
+      </w:r>
+      <w:proofErr w:type="spellStart"/>
+      <w:r>
+        <w:rPr>
+          <w:rFonts w:ascii="Cambria" w:hAnsi="Cambria"/>
+          <w:i/>
+          <w:iCs/>
+        </w:rPr>
+        <w:t>with</w:t>
+      </w:r>
+      <w:proofErr w:type="spellEnd"/>
+      <w:r>
+        <w:rPr>
+          <w:rFonts w:ascii="Cambria" w:hAnsi="Cambria"/>
+          <w:i/>
+          <w:iCs/>
+        </w:rPr>
+        <w:t xml:space="preserve"> </w:t>
+      </w:r>
+      <w:proofErr w:type="spellStart"/>
+      <w:r>
+        <w:rPr>
+          <w:rFonts w:ascii="Cambria" w:hAnsi="Cambria"/>
+          <w:i/>
+          <w:iCs/>
+        </w:rPr>
+        <w:t>electronic</w:t>
+      </w:r>
+      <w:proofErr w:type="spellEnd"/>
+      <w:r>
+        <w:rPr>
+          <w:rFonts w:ascii="Cambria" w:hAnsi="Cambria"/>
+          <w:i/>
+          <w:iCs/>
+        </w:rPr>
+        <w:t xml:space="preserve"> </w:t>
+      </w:r>
+      <w:proofErr w:type="spellStart"/>
+      <w:r>
+        <w:rPr>
+          <w:rFonts w:ascii="Cambria" w:hAnsi="Cambria"/>
+          <w:i/>
+          <w:iCs/>
+        </w:rPr>
+        <w:t>health</w:t>
+      </w:r>
+      <w:proofErr w:type="spellEnd"/>
+      <w:r>
+        <w:rPr>
+          <w:rFonts w:ascii="Cambria" w:hAnsi="Cambria"/>
+          <w:i/>
+          <w:iCs/>
+        </w:rPr>
+        <w:t xml:space="preserve"> records</w:t>
       </w:r>
       <w:r>
         <w:rPr>
@@ -3958,7 +4212,21 @@
         <w:rPr>
           <w:rFonts w:ascii="Cambria" w:hAnsi="Cambria"/>
         </w:rPr>
-        <w:t>Ainsi, cette étude s’inscrit dans une dynamique scientifique visant à produire de la connaissance sur :</w:t>
+        <w:t xml:space="preserve">Ainsi, cette étude s’inscrit dans une dynamique scientifique visant à produire </w:t>
+      </w:r>
+      <w:proofErr w:type="gramStart"/>
+      <w:r>
+        <w:rPr>
+          <w:rFonts w:ascii="Cambria" w:hAnsi="Cambria"/>
+        </w:rPr>
+        <w:t>de la connaissance sur</w:t>
+      </w:r>
+      <w:proofErr w:type="gramEnd"/>
+      <w:r>
+        <w:rPr>
+          <w:rFonts w:ascii="Cambria" w:hAnsi="Cambria"/>
+        </w:rPr>
+        <w:t xml:space="preserve"> :</w:t>
       </w:r>
     </w:p>
     <w:p>
@@ -4247,7 +4515,25 @@
           <w:i/>
           <w:iCs/>
         </w:rPr>
-        <w:t>Big Data Analytics in Healthcare</w:t>
+        <w:t xml:space="preserve">Big Data </w:t>
+      </w:r>
+      <w:proofErr w:type="spellStart"/>
+      <w:r>
+        <w:rPr>
+          <w:rFonts w:ascii="Cambria" w:hAnsi="Cambria"/>
+          <w:i/>
+          <w:iCs/>
+        </w:rPr>
+        <w:t>Analytics</w:t>
+      </w:r>
+      <w:proofErr w:type="spellEnd"/>
+      <w:r>
+        <w:rPr>
+          <w:rFonts w:ascii="Cambria" w:hAnsi="Cambria"/>
+          <w:i/>
+          <w:iCs/>
+        </w:rPr>
+        <w:t xml:space="preserve"> in Healthcare</w:t>
       </w:r>
       <w:r>
         <w:rPr>
@@ -4804,6 +5090,7 @@
         </w:rPr>
         <w:t xml:space="preserve">La solution est développée dans un environnement </w:t>
       </w:r>
+      <w:proofErr w:type="spellStart"/>
       <w:r>
         <w:rPr>
           <w:rFonts w:ascii="Cambria" w:hAnsi="Cambria"/>
@@ -4812,6 +5099,7 @@
         </w:rPr>
         <w:t>Laravel</w:t>
       </w:r>
+      <w:proofErr w:type="spellEnd"/>
       <w:r>
         <w:rPr>
           <w:rFonts w:ascii="Cambria" w:hAnsi="Cambria"/>
@@ -4878,7 +5166,21 @@
         <w:rPr>
           <w:rFonts w:ascii="Cambria" w:hAnsi="Cambria"/>
         </w:rPr>
-        <w:t xml:space="preserve"> (type Chart.js, Plotly, etc.),</w:t>
+        <w:t xml:space="preserve"> (type Chart.js, </w:t>
+      </w:r>
+      <w:proofErr w:type="spellStart"/>
+      <w:r>
+        <w:rPr>
+          <w:rFonts w:ascii="Cambria" w:hAnsi="Cambria"/>
+        </w:rPr>
+        <w:t>Plotly</w:t>
+      </w:r>
+      <w:proofErr w:type="spellEnd"/>
+      <w:r>
+        <w:rPr>
+          <w:rFonts w:ascii="Cambria" w:hAnsi="Cambria"/>
+        </w:rPr>
+        <w:t>, etc.),</w:t>
       </w:r>
     </w:p>
     <w:p>
@@ -4951,6 +5253,7 @@
           <w:lang w:val="en-US"/>
         </w:rPr>
       </w:pPr>
+      <w:proofErr w:type="spellStart"/>
       <w:r>
         <w:rPr>
           <w:rFonts w:ascii="Cambria" w:hAnsi="Cambria"/>
@@ -4963,8 +5266,17 @@
           <w:rFonts w:ascii="Cambria" w:hAnsi="Cambria"/>
           <w:lang w:val="en-US"/>
         </w:rPr>
-        <w:t xml:space="preserve">utils de </w:t>
-      </w:r>
+        <w:t>utils</w:t>
+      </w:r>
+      <w:proofErr w:type="spellEnd"/>
+      <w:r>
+        <w:rPr>
+          <w:rFonts w:ascii="Cambria" w:hAnsi="Cambria"/>
+          <w:lang w:val="en-US"/>
+        </w:rPr>
+        <w:t xml:space="preserve"> de </w:t>
+      </w:r>
+      <w:proofErr w:type="spellStart"/>
       <w:r>
         <w:rPr>
           <w:rFonts w:ascii="Cambria" w:hAnsi="Cambria"/>
@@ -4974,6 +5286,7 @@
         </w:rPr>
         <w:t>vocalisation</w:t>
       </w:r>
+      <w:proofErr w:type="spellEnd"/>
       <w:r>
         <w:rPr>
           <w:rFonts w:ascii="Cambria" w:hAnsi="Cambria"/>
@@ -4981,19 +5294,76 @@
         </w:rPr>
         <w:t xml:space="preserve"> (text-to-speech / speech-to-text) </w:t>
       </w:r>
+      <w:proofErr w:type="gramStart"/>
       <w:r>
         <w:rPr>
           <w:rFonts w:ascii="Cambria" w:hAnsi="Cambria"/>
           <w:lang w:val="en-US"/>
         </w:rPr>
-        <w:t xml:space="preserve">et textuels (Text Generator) </w:t>
-      </w:r>
+        <w:t>et</w:t>
+      </w:r>
+      <w:proofErr w:type="gramEnd"/>
       <w:r>
         <w:rPr>
           <w:rFonts w:ascii="Cambria" w:hAnsi="Cambria"/>
           <w:lang w:val="en-US"/>
         </w:rPr>
-        <w:t>pour l’agent conversationnel.</w:t>
+        <w:t xml:space="preserve"> </w:t>
+      </w:r>
+      <w:proofErr w:type="spellStart"/>
+      <w:r>
+        <w:rPr>
+          <w:rFonts w:ascii="Cambria" w:hAnsi="Cambria"/>
+          <w:lang w:val="en-US"/>
+        </w:rPr>
+        <w:t>textuels</w:t>
+      </w:r>
+      <w:proofErr w:type="spellEnd"/>
+      <w:r>
+        <w:rPr>
+          <w:rFonts w:ascii="Cambria" w:hAnsi="Cambria"/>
+          <w:lang w:val="en-US"/>
+        </w:rPr>
+        <w:t xml:space="preserve"> (Text Generator) </w:t>
+      </w:r>
+      <w:r>
+        <w:rPr>
+          <w:rFonts w:ascii="Cambria" w:hAnsi="Cambria"/>
+          <w:lang w:val="en-US"/>
+        </w:rPr>
+        <w:t xml:space="preserve">pour </w:t>
+      </w:r>
+      <w:proofErr w:type="spellStart"/>
+      <w:r>
+        <w:rPr>
+          <w:rFonts w:ascii="Cambria" w:hAnsi="Cambria"/>
+          <w:lang w:val="en-US"/>
+        </w:rPr>
+        <w:t>l’agent</w:t>
+      </w:r>
+      <w:proofErr w:type="spellEnd"/>
+      <w:r>
+        <w:rPr>
+          <w:rFonts w:ascii="Cambria" w:hAnsi="Cambria"/>
+          <w:lang w:val="en-US"/>
+        </w:rPr>
+        <w:t xml:space="preserve"> </w:t>
+      </w:r>
+      <w:proofErr w:type="spellStart"/>
+      <w:r>
+        <w:rPr>
+          <w:rFonts w:ascii="Cambria" w:hAnsi="Cambria"/>
+          <w:lang w:val="en-US"/>
+        </w:rPr>
+        <w:t>conversationnel</w:t>
+      </w:r>
+      <w:proofErr w:type="spellEnd"/>
+      <w:r>
+        <w:rPr>
+          <w:rFonts w:ascii="Cambria" w:hAnsi="Cambria"/>
+          <w:lang w:val="en-US"/>
+        </w:rPr>
+        <w:t>.</w:t>
       </w:r>
     </w:p>
     <w:p>
@@ -5667,7 +6037,23 @@
           <w:rFonts w:ascii="Cambria" w:eastAsiaTheme="majorEastAsia" w:hAnsi="Cambria" w:cstheme="majorBidi"/>
           <w:szCs w:val="32"/>
         </w:rPr>
-        <w:t xml:space="preserve"> Cette section décrira également la méthode de collecte ou de simulation des données, les outils technologiques mobilisés (Laravel, Python, bibliothèques de visualisation, services d’IA), ainsi que les limites fonctionnelles du prototype développé.</w:t>
+        <w:t xml:space="preserve"> Cette section décrira également la méthode de collecte ou de simulation des données, les outils technologiques mobilisés (</w:t>
+      </w:r>
+      <w:proofErr w:type="spellStart"/>
+      <w:r>
+        <w:rPr>
+          <w:rFonts w:ascii="Cambria" w:eastAsiaTheme="majorEastAsia" w:hAnsi="Cambria" w:cstheme="majorBidi"/>
+          <w:szCs w:val="32"/>
+        </w:rPr>
+        <w:t>Laravel</w:t>
+      </w:r>
+      <w:proofErr w:type="spellEnd"/>
+      <w:r>
+        <w:rPr>
+          <w:rFonts w:ascii="Cambria" w:eastAsiaTheme="majorEastAsia" w:hAnsi="Cambria" w:cstheme="majorBidi"/>
+          <w:szCs w:val="32"/>
+        </w:rPr>
+        <w:t>, Python, bibliothèques de visualisation, services d’IA), ainsi que les limites fonctionnelles du prototype développé.</w:t>
       </w:r>
     </w:p>
     <w:p>
@@ -6417,7 +6803,21 @@
         <w:rPr>
           <w:rFonts w:ascii="Cambria" w:hAnsi="Cambria"/>
         </w:rPr>
-        <w:t xml:space="preserve"> (les « 3V » définis par Doug Laney, 2001), et qui nécessitent des outils spécialisés pour leur traitement et leur analyse. Dans notre contexte d’étude, le Big Data englobe des données issues :</w:t>
+        <w:t xml:space="preserve"> (les « 3V » définis par Doug </w:t>
+      </w:r>
+      <w:proofErr w:type="spellStart"/>
+      <w:r>
+        <w:rPr>
+          <w:rFonts w:ascii="Cambria" w:hAnsi="Cambria"/>
+        </w:rPr>
+        <w:t>Laney</w:t>
+      </w:r>
+      <w:proofErr w:type="spellEnd"/>
+      <w:r>
+        <w:rPr>
+          <w:rFonts w:ascii="Cambria" w:hAnsi="Cambria"/>
+        </w:rPr>
+        <w:t>, 2001), et qui nécessitent des outils spécialisés pour leur traitement et leur analyse. Dans notre contexte d’étude, le Big Data englobe des données issues :</w:t>
       </w:r>
     </w:p>
     <w:p>
@@ -6567,7 +6967,21 @@
         <w:rPr>
           <w:rFonts w:ascii="Cambria" w:hAnsi="Cambria"/>
         </w:rPr>
-        <w:t>Uptiimum, l’ERP objet de cette étude, est développé sous Laravel et vise à faciliter la gestion des structures hospitalières camerounaises. L’intégration d’un module IA dans Uptiimum vise à améliorer la fluidité d’utilisation et la pertinence des informations fournies aux décideurs.</w:t>
+        <w:t xml:space="preserve">Uptiimum, l’ERP objet de cette étude, est développé sous </w:t>
+      </w:r>
+      <w:proofErr w:type="spellStart"/>
+      <w:r>
+        <w:rPr>
+          <w:rFonts w:ascii="Cambria" w:hAnsi="Cambria"/>
+        </w:rPr>
+        <w:t>Laravel</w:t>
+      </w:r>
+      <w:proofErr w:type="spellEnd"/>
+      <w:r>
+        <w:rPr>
+          <w:rFonts w:ascii="Cambria" w:hAnsi="Cambria"/>
+        </w:rPr>
+        <w:t xml:space="preserve"> et vise à faciliter la gestion des structures hospitalières camerounaises. L’intégration d’un module IA dans Uptiimum vise à améliorer la fluidité d’utilisation et la pertinence des informations fournies aux décideurs.</w:t>
       </w:r>
     </w:p>
     <w:p>
@@ -9567,7 +9981,35 @@
         <w:rPr>
           <w:rFonts w:ascii="Cambria" w:hAnsi="Cambria"/>
         </w:rPr>
-        <w:t xml:space="preserve">L’exploitation du Big Data dans le domaine hospitalier représente un levier majeur pour améliorer la prise de décision et optimiser les soins. Banan Jamil Awrahman, dans </w:t>
+        <w:t xml:space="preserve">L’exploitation du Big Data dans le domaine hospitalier représente un levier majeur pour améliorer la prise de décision et optimiser les soins. </w:t>
+      </w:r>
+      <w:proofErr w:type="spellStart"/>
+      <w:r>
+        <w:rPr>
+          <w:rFonts w:ascii="Cambria" w:hAnsi="Cambria"/>
+        </w:rPr>
+        <w:t>Banan</w:t>
+      </w:r>
+      <w:proofErr w:type="spellEnd"/>
+      <w:r>
+        <w:rPr>
+          <w:rFonts w:ascii="Cambria" w:hAnsi="Cambria"/>
+        </w:rPr>
+        <w:t xml:space="preserve"> Jamil </w:t>
+      </w:r>
+      <w:proofErr w:type="spellStart"/>
+      <w:r>
+        <w:rPr>
+          <w:rFonts w:ascii="Cambria" w:hAnsi="Cambria"/>
+        </w:rPr>
+        <w:t>Awrahman</w:t>
+      </w:r>
+      <w:proofErr w:type="spellEnd"/>
+      <w:r>
+        <w:rPr>
+          <w:rFonts w:ascii="Cambria" w:hAnsi="Cambria"/>
+        </w:rPr>
+        <w:t xml:space="preserve">, dans </w:t>
       </w:r>
       <w:r>
         <w:rPr>
@@ -9575,36 +10017,138 @@
           <w:i/>
           <w:iCs/>
         </w:rPr>
-        <w:t>A Review of the Role and Challenges of Big Data in Healthcare Informatics and Analytics</w:t>
-      </w:r>
-      <w:r>
-        <w:rPr>
-          <w:rFonts w:ascii="Cambria" w:hAnsi="Cambria"/>
-        </w:rPr>
-        <w:t xml:space="preserve"> publié dans </w:t>
-      </w:r>
+        <w:t xml:space="preserve">A </w:t>
+      </w:r>
+      <w:proofErr w:type="spellStart"/>
       <w:r>
         <w:rPr>
           <w:rFonts w:ascii="Cambria" w:hAnsi="Cambria"/>
           <w:i/>
           <w:iCs/>
         </w:rPr>
-        <w:t xml:space="preserve">Computational Intelligence and Neuroscience </w:t>
-      </w:r>
-      <w:r>
-        <w:rPr>
-          <w:rFonts w:ascii="Cambria" w:hAnsi="Cambria"/>
-        </w:rPr>
-        <w:t xml:space="preserve">(2022), mettent en évidence que l’intégration des données massives dans la santé permet non seulement d’améliorer la précision des diagnostics, mais aussi d’optimiser la gestion des ressources hospitalières, tout en posant des défis liés à la sécurité et à la confidentialité des données. Dans la même logique, d’autres revues publiées dans le </w:t>
-      </w:r>
+        <w:t>Review</w:t>
+      </w:r>
+      <w:proofErr w:type="spellEnd"/>
       <w:r>
         <w:rPr>
           <w:rFonts w:ascii="Cambria" w:hAnsi="Cambria"/>
           <w:i/>
           <w:iCs/>
         </w:rPr>
-        <w:t>Journal of Medical Systems</w:t>
-      </w:r>
+        <w:t xml:space="preserve"> of the </w:t>
+      </w:r>
+      <w:proofErr w:type="spellStart"/>
+      <w:r>
+        <w:rPr>
+          <w:rFonts w:ascii="Cambria" w:hAnsi="Cambria"/>
+          <w:i/>
+          <w:iCs/>
+        </w:rPr>
+        <w:t>Role</w:t>
+      </w:r>
+      <w:proofErr w:type="spellEnd"/>
+      <w:r>
+        <w:rPr>
+          <w:rFonts w:ascii="Cambria" w:hAnsi="Cambria"/>
+          <w:i/>
+          <w:iCs/>
+        </w:rPr>
+        <w:t xml:space="preserve"> and Challenges of Big Data in Healthcare </w:t>
+      </w:r>
+      <w:proofErr w:type="spellStart"/>
+      <w:r>
+        <w:rPr>
+          <w:rFonts w:ascii="Cambria" w:hAnsi="Cambria"/>
+          <w:i/>
+          <w:iCs/>
+        </w:rPr>
+        <w:t>Informatics</w:t>
+      </w:r>
+      <w:proofErr w:type="spellEnd"/>
+      <w:r>
+        <w:rPr>
+          <w:rFonts w:ascii="Cambria" w:hAnsi="Cambria"/>
+          <w:i/>
+          <w:iCs/>
+        </w:rPr>
+        <w:t xml:space="preserve"> and </w:t>
+      </w:r>
+      <w:proofErr w:type="spellStart"/>
+      <w:r>
+        <w:rPr>
+          <w:rFonts w:ascii="Cambria" w:hAnsi="Cambria"/>
+          <w:i/>
+          <w:iCs/>
+        </w:rPr>
+        <w:t>Analytics</w:t>
+      </w:r>
+      <w:proofErr w:type="spellEnd"/>
+      <w:r>
+        <w:rPr>
+          <w:rFonts w:ascii="Cambria" w:hAnsi="Cambria"/>
+        </w:rPr>
+        <w:t xml:space="preserve"> publié dans </w:t>
+      </w:r>
+      <w:proofErr w:type="spellStart"/>
+      <w:r>
+        <w:rPr>
+          <w:rFonts w:ascii="Cambria" w:hAnsi="Cambria"/>
+          <w:i/>
+          <w:iCs/>
+        </w:rPr>
+        <w:t>Computational</w:t>
+      </w:r>
+      <w:proofErr w:type="spellEnd"/>
+      <w:r>
+        <w:rPr>
+          <w:rFonts w:ascii="Cambria" w:hAnsi="Cambria"/>
+          <w:i/>
+          <w:iCs/>
+        </w:rPr>
+        <w:t xml:space="preserve"> Intelligence and Neuroscience </w:t>
+      </w:r>
+      <w:r>
+        <w:rPr>
+          <w:rFonts w:ascii="Cambria" w:hAnsi="Cambria"/>
+        </w:rPr>
+        <w:t xml:space="preserve">(2022), mettent en évidence que l’intégration des données massives dans la santé permet non seulement d’améliorer la précision des diagnostics, mais aussi d’optimiser la gestion des ressources hospitalières, tout en posant des défis liés à la sécurité et à la confidentialité des données. Dans la même logique, d’autres revues publiées dans le </w:t>
+      </w:r>
+      <w:r>
+        <w:rPr>
+          <w:rFonts w:ascii="Cambria" w:hAnsi="Cambria"/>
+          <w:i/>
+          <w:iCs/>
+        </w:rPr>
+        <w:t xml:space="preserve">Journal of </w:t>
+      </w:r>
+      <w:proofErr w:type="spellStart"/>
+      <w:r>
+        <w:rPr>
+          <w:rFonts w:ascii="Cambria" w:hAnsi="Cambria"/>
+          <w:i/>
+          <w:iCs/>
+        </w:rPr>
+        <w:t>Medical</w:t>
+      </w:r>
+      <w:proofErr w:type="spellEnd"/>
+      <w:r>
+        <w:rPr>
+          <w:rFonts w:ascii="Cambria" w:hAnsi="Cambria"/>
+          <w:i/>
+          <w:iCs/>
+        </w:rPr>
+        <w:t xml:space="preserve"> </w:t>
+      </w:r>
+      <w:proofErr w:type="spellStart"/>
+      <w:r>
+        <w:rPr>
+          <w:rFonts w:ascii="Cambria" w:hAnsi="Cambria"/>
+          <w:i/>
+          <w:iCs/>
+        </w:rPr>
+        <w:t>Systems</w:t>
+      </w:r>
+      <w:proofErr w:type="spellEnd"/>
       <w:r>
         <w:rPr>
           <w:rFonts w:ascii="Cambria" w:hAnsi="Cambria"/>
@@ -9646,7 +10190,21 @@
         <w:rPr>
           <w:rFonts w:ascii="Cambria" w:hAnsi="Cambria"/>
         </w:rPr>
-        <w:t xml:space="preserve">L’intelligence artificielle (IA) occupe une place centrale dans la transformation numérique des services de santé, notamment grâce à ses capacités d’apprentissage et de prédiction. Kamal Taha, dans </w:t>
+        <w:t xml:space="preserve">L’intelligence artificielle (IA) occupe une place centrale dans la transformation numérique des services de santé, notamment grâce à ses capacités d’apprentissage et de prédiction. Kamal </w:t>
+      </w:r>
+      <w:proofErr w:type="spellStart"/>
+      <w:r>
+        <w:rPr>
+          <w:rFonts w:ascii="Cambria" w:hAnsi="Cambria"/>
+        </w:rPr>
+        <w:t>Taha</w:t>
+      </w:r>
+      <w:proofErr w:type="spellEnd"/>
+      <w:r>
+        <w:rPr>
+          <w:rFonts w:ascii="Cambria" w:hAnsi="Cambria"/>
+        </w:rPr>
+        <w:t xml:space="preserve">, dans </w:t>
       </w:r>
       <w:r>
         <w:rPr>
@@ -9654,86 +10212,150 @@
           <w:i/>
           <w:iCs/>
         </w:rPr>
-        <w:t>Machine Learning in Biomedical and Health Big Data: A Comprehensive Survey</w:t>
-      </w:r>
-      <w:r>
-        <w:rPr>
-          <w:rFonts w:ascii="Cambria" w:hAnsi="Cambria"/>
-        </w:rPr>
-        <w:t xml:space="preserve"> publié dans le </w:t>
-      </w:r>
+        <w:t xml:space="preserve">Machine Learning in </w:t>
+      </w:r>
+      <w:proofErr w:type="spellStart"/>
       <w:r>
         <w:rPr>
           <w:rFonts w:ascii="Cambria" w:hAnsi="Cambria"/>
           <w:i/>
           <w:iCs/>
         </w:rPr>
-        <w:t>Journal of Big Data</w:t>
-      </w:r>
+        <w:t>Biomedical</w:t>
+      </w:r>
+      <w:proofErr w:type="spellEnd"/>
       <w:r>
         <w:rPr>
           <w:rFonts w:ascii="Cambria" w:hAnsi="Cambria"/>
           <w:i/>
           <w:iCs/>
         </w:rPr>
-        <w:t xml:space="preserve"> </w:t>
-      </w:r>
-      <w:r>
-        <w:rPr>
-          <w:rFonts w:ascii="Cambria" w:hAnsi="Cambria"/>
-        </w:rPr>
-        <w:t>(2025)</w:t>
-      </w:r>
-      <w:r>
-        <w:rPr>
-          <w:rFonts w:ascii="Cambria" w:hAnsi="Cambria"/>
-        </w:rPr>
-        <w:t>, offre une vision exhaustive des applications de l’IA dans le traitement et l’analyse des données biomédicales, montr</w:t>
-      </w:r>
-      <w:r>
-        <w:rPr>
-          <w:rFonts w:ascii="Cambria" w:hAnsi="Cambria"/>
-        </w:rPr>
-        <w:t>ant comment les algorithmes de Machine Learning et de Deep L</w:t>
-      </w:r>
-      <w:r>
-        <w:rPr>
-          <w:rFonts w:ascii="Cambria" w:hAnsi="Cambria"/>
-        </w:rPr>
-        <w:t xml:space="preserve">earning peuvent améliorer la détection précoce des maladies et optimiser la </w:t>
-      </w:r>
-      <w:r>
-        <w:rPr>
-          <w:rFonts w:ascii="Cambria" w:hAnsi="Cambria"/>
-        </w:rPr>
-        <w:t>planification des traitements. De même, un o</w:t>
-      </w:r>
-      <w:r>
-        <w:rPr>
-          <w:rFonts w:ascii="Cambria" w:hAnsi="Cambria"/>
-        </w:rPr>
-        <w:t>u</w:t>
-      </w:r>
-      <w:r>
-        <w:rPr>
-          <w:rFonts w:ascii="Cambria" w:hAnsi="Cambria"/>
-        </w:rPr>
-        <w:t xml:space="preserve">vrage </w:t>
-      </w:r>
-      <w:r>
-        <w:rPr>
-          <w:rFonts w:ascii="Cambria" w:hAnsi="Cambria"/>
-        </w:rPr>
-        <w:t xml:space="preserve">publié dans </w:t>
-      </w:r>
+        <w:t xml:space="preserve"> and </w:t>
+      </w:r>
+      <w:proofErr w:type="spellStart"/>
       <w:r>
         <w:rPr>
           <w:rFonts w:ascii="Cambria" w:hAnsi="Cambria"/>
           <w:i/>
           <w:iCs/>
         </w:rPr>
-        <w:t>Digital Medicine</w:t>
-      </w:r>
+        <w:t>Health</w:t>
+      </w:r>
+      <w:proofErr w:type="spellEnd"/>
+      <w:r>
+        <w:rPr>
+          <w:rFonts w:ascii="Cambria" w:hAnsi="Cambria"/>
+          <w:i/>
+          <w:iCs/>
+        </w:rPr>
+        <w:t xml:space="preserve"> Big Data: A </w:t>
+      </w:r>
+      <w:proofErr w:type="spellStart"/>
+      <w:r>
+        <w:rPr>
+          <w:rFonts w:ascii="Cambria" w:hAnsi="Cambria"/>
+          <w:i/>
+          <w:iCs/>
+        </w:rPr>
+        <w:t>Comprehensive</w:t>
+      </w:r>
+      <w:proofErr w:type="spellEnd"/>
+      <w:r>
+        <w:rPr>
+          <w:rFonts w:ascii="Cambria" w:hAnsi="Cambria"/>
+          <w:i/>
+          <w:iCs/>
+        </w:rPr>
+        <w:t xml:space="preserve"> Survey</w:t>
+      </w:r>
+      <w:r>
+        <w:rPr>
+          <w:rFonts w:ascii="Cambria" w:hAnsi="Cambria"/>
+        </w:rPr>
+        <w:t xml:space="preserve"> publié dans le </w:t>
+      </w:r>
+      <w:r>
+        <w:rPr>
+          <w:rFonts w:ascii="Cambria" w:hAnsi="Cambria"/>
+          <w:i/>
+          <w:iCs/>
+        </w:rPr>
+        <w:t>Journal of Big Data</w:t>
+      </w:r>
+      <w:r>
+        <w:rPr>
+          <w:rFonts w:ascii="Cambria" w:hAnsi="Cambria"/>
+          <w:i/>
+          <w:iCs/>
+        </w:rPr>
+        <w:t xml:space="preserve"> </w:t>
+      </w:r>
+      <w:r>
+        <w:rPr>
+          <w:rFonts w:ascii="Cambria" w:hAnsi="Cambria"/>
+        </w:rPr>
+        <w:t>(2025)</w:t>
+      </w:r>
+      <w:r>
+        <w:rPr>
+          <w:rFonts w:ascii="Cambria" w:hAnsi="Cambria"/>
+        </w:rPr>
+        <w:t>, offre une vision exhaustive des applications de l’IA dans le traitement et l’analyse des données biomédicales, montr</w:t>
+      </w:r>
+      <w:r>
+        <w:rPr>
+          <w:rFonts w:ascii="Cambria" w:hAnsi="Cambria"/>
+        </w:rPr>
+        <w:t>ant comment les algorithmes de Machine Learning et de Deep L</w:t>
+      </w:r>
+      <w:r>
+        <w:rPr>
+          <w:rFonts w:ascii="Cambria" w:hAnsi="Cambria"/>
+        </w:rPr>
+        <w:t xml:space="preserve">earning peuvent améliorer la détection précoce des maladies et optimiser la </w:t>
+      </w:r>
+      <w:r>
+        <w:rPr>
+          <w:rFonts w:ascii="Cambria" w:hAnsi="Cambria"/>
+        </w:rPr>
+        <w:t>planification des traitements. De même, un o</w:t>
+      </w:r>
+      <w:r>
+        <w:rPr>
+          <w:rFonts w:ascii="Cambria" w:hAnsi="Cambria"/>
+        </w:rPr>
+        <w:t>u</w:t>
+      </w:r>
+      <w:r>
+        <w:rPr>
+          <w:rFonts w:ascii="Cambria" w:hAnsi="Cambria"/>
+        </w:rPr>
+        <w:t xml:space="preserve">vrage </w:t>
+      </w:r>
+      <w:r>
+        <w:rPr>
+          <w:rFonts w:ascii="Cambria" w:hAnsi="Cambria"/>
+        </w:rPr>
+        <w:t xml:space="preserve">publié dans </w:t>
+      </w:r>
+      <w:r>
+        <w:rPr>
+          <w:rFonts w:ascii="Cambria" w:hAnsi="Cambria"/>
+          <w:i/>
+          <w:iCs/>
+        </w:rPr>
+        <w:t xml:space="preserve">Digital </w:t>
+      </w:r>
+      <w:proofErr w:type="spellStart"/>
+      <w:r>
+        <w:rPr>
+          <w:rFonts w:ascii="Cambria" w:hAnsi="Cambria"/>
+          <w:i/>
+          <w:iCs/>
+        </w:rPr>
+        <w:t>Medicine</w:t>
+      </w:r>
+      <w:proofErr w:type="spellEnd"/>
       <w:r>
         <w:rPr>
           <w:rFonts w:ascii="Cambria" w:hAnsi="Cambria"/>
@@ -9791,7 +10413,35 @@
         <w:rPr>
           <w:rFonts w:ascii="Cambria" w:hAnsi="Cambria"/>
         </w:rPr>
-        <w:t xml:space="preserve">Les systèmes ERP (Enterprise Resource Planning) sont conçus pour centraliser et automatiser les processus de gestion, et leur intégration avec l’IA ouvre la voie à des systèmes décisionnels beaucoup plus performants. Poormachandar Pokala, dans </w:t>
+        <w:t xml:space="preserve">Les systèmes ERP (Enterprise Resource Planning) sont conçus pour centraliser et automatiser les processus de gestion, et leur intégration avec l’IA ouvre la voie à des systèmes décisionnels beaucoup plus performants. </w:t>
+      </w:r>
+      <w:proofErr w:type="spellStart"/>
+      <w:r>
+        <w:rPr>
+          <w:rFonts w:ascii="Cambria" w:hAnsi="Cambria"/>
+        </w:rPr>
+        <w:t>Poormachandar</w:t>
+      </w:r>
+      <w:proofErr w:type="spellEnd"/>
+      <w:r>
+        <w:rPr>
+          <w:rFonts w:ascii="Cambria" w:hAnsi="Cambria"/>
+        </w:rPr>
+        <w:t xml:space="preserve"> </w:t>
+      </w:r>
+      <w:proofErr w:type="spellStart"/>
+      <w:r>
+        <w:rPr>
+          <w:rFonts w:ascii="Cambria" w:hAnsi="Cambria"/>
+        </w:rPr>
+        <w:t>Pokala</w:t>
+      </w:r>
+      <w:proofErr w:type="spellEnd"/>
+      <w:r>
+        <w:rPr>
+          <w:rFonts w:ascii="Cambria" w:hAnsi="Cambria"/>
+        </w:rPr>
+        <w:t xml:space="preserve">, dans </w:t>
       </w:r>
       <w:r>
         <w:rPr>
@@ -9799,22 +10449,78 @@
           <w:i/>
           <w:iCs/>
         </w:rPr>
-        <w:t>The Integration and Impact of Artificial Intelligence in Modern ERP Systems</w:t>
-      </w:r>
-      <w:r>
-        <w:rPr>
-          <w:rFonts w:ascii="Cambria" w:hAnsi="Cambria"/>
-        </w:rPr>
-        <w:t xml:space="preserve"> publié dans </w:t>
-      </w:r>
+        <w:t xml:space="preserve">The </w:t>
+      </w:r>
+      <w:proofErr w:type="spellStart"/>
       <w:r>
         <w:rPr>
           <w:rFonts w:ascii="Cambria" w:hAnsi="Cambria"/>
           <w:i/>
           <w:iCs/>
         </w:rPr>
-        <w:t>International Journal of Computer Engineering and Technology</w:t>
-      </w:r>
+        <w:t>Integration</w:t>
+      </w:r>
+      <w:proofErr w:type="spellEnd"/>
+      <w:r>
+        <w:rPr>
+          <w:rFonts w:ascii="Cambria" w:hAnsi="Cambria"/>
+          <w:i/>
+          <w:iCs/>
+        </w:rPr>
+        <w:t xml:space="preserve"> and Impact of </w:t>
+      </w:r>
+      <w:proofErr w:type="spellStart"/>
+      <w:r>
+        <w:rPr>
+          <w:rFonts w:ascii="Cambria" w:hAnsi="Cambria"/>
+          <w:i/>
+          <w:iCs/>
+        </w:rPr>
+        <w:t>Artificial</w:t>
+      </w:r>
+      <w:proofErr w:type="spellEnd"/>
+      <w:r>
+        <w:rPr>
+          <w:rFonts w:ascii="Cambria" w:hAnsi="Cambria"/>
+          <w:i/>
+          <w:iCs/>
+        </w:rPr>
+        <w:t xml:space="preserve"> Intelligence in Modern ERP </w:t>
+      </w:r>
+      <w:proofErr w:type="spellStart"/>
+      <w:r>
+        <w:rPr>
+          <w:rFonts w:ascii="Cambria" w:hAnsi="Cambria"/>
+          <w:i/>
+          <w:iCs/>
+        </w:rPr>
+        <w:t>Systems</w:t>
+      </w:r>
+      <w:proofErr w:type="spellEnd"/>
+      <w:r>
+        <w:rPr>
+          <w:rFonts w:ascii="Cambria" w:hAnsi="Cambria"/>
+        </w:rPr>
+        <w:t xml:space="preserve"> publié dans </w:t>
+      </w:r>
+      <w:r>
+        <w:rPr>
+          <w:rFonts w:ascii="Cambria" w:hAnsi="Cambria"/>
+          <w:i/>
+          <w:iCs/>
+        </w:rPr>
+        <w:t xml:space="preserve">International Journal of Computer Engineering and </w:t>
+      </w:r>
+      <w:proofErr w:type="spellStart"/>
+      <w:r>
+        <w:rPr>
+          <w:rFonts w:ascii="Cambria" w:hAnsi="Cambria"/>
+          <w:i/>
+          <w:iCs/>
+        </w:rPr>
+        <w:t>Technology</w:t>
+      </w:r>
+      <w:proofErr w:type="spellEnd"/>
       <w:r>
         <w:rPr>
           <w:rFonts w:ascii="Cambria" w:hAnsi="Cambria"/>
@@ -9897,42 +10603,182 @@
         </w:rPr>
         <w:t xml:space="preserve">La visualisation des données hospitalières via des tableaux de bord interactifs constitue un outil stratégique pour le pilotage des établissements de santé. Sousa MJ, dans </w:t>
       </w:r>
+      <w:proofErr w:type="spellStart"/>
       <w:r>
         <w:rPr>
           <w:rFonts w:ascii="Cambria" w:hAnsi="Cambria"/>
           <w:i/>
           <w:iCs/>
         </w:rPr>
-        <w:t>Towards the Use of Big Data in Healthcare: A Literature Review</w:t>
-      </w:r>
-      <w:r>
-        <w:rPr>
-          <w:rFonts w:ascii="Cambria" w:hAnsi="Cambria"/>
-        </w:rPr>
-        <w:t xml:space="preserve"> publié dans le </w:t>
-      </w:r>
+        <w:t>Towards</w:t>
+      </w:r>
+      <w:proofErr w:type="spellEnd"/>
       <w:r>
         <w:rPr>
           <w:rFonts w:ascii="Cambria" w:hAnsi="Cambria"/>
           <w:i/>
           <w:iCs/>
         </w:rPr>
-        <w:t xml:space="preserve">Journal of Medical Systems </w:t>
-      </w:r>
-      <w:r>
-        <w:rPr>
-          <w:rFonts w:ascii="Cambria" w:hAnsi="Cambria"/>
-        </w:rPr>
-        <w:t xml:space="preserve">(2019), affirme que la visualisation permet de transformer des données brutes complexes en informations exploitables par le personnel médical et administratif, favorisant ainsi une prise de décision rapide et informée. Rehman Arshia, dans </w:t>
-      </w:r>
+        <w:t xml:space="preserve"> the Use of Big Data in Healthcare: A </w:t>
+      </w:r>
+      <w:proofErr w:type="spellStart"/>
       <w:r>
         <w:rPr>
           <w:rFonts w:ascii="Cambria" w:hAnsi="Cambria"/>
           <w:i/>
           <w:iCs/>
         </w:rPr>
-        <w:t>Leveraging Big Data Analytics in Healthcare Enhancement</w:t>
-      </w:r>
+        <w:t>Literature</w:t>
+      </w:r>
+      <w:proofErr w:type="spellEnd"/>
+      <w:r>
+        <w:rPr>
+          <w:rFonts w:ascii="Cambria" w:hAnsi="Cambria"/>
+          <w:i/>
+          <w:iCs/>
+        </w:rPr>
+        <w:t xml:space="preserve"> </w:t>
+      </w:r>
+      <w:proofErr w:type="spellStart"/>
+      <w:r>
+        <w:rPr>
+          <w:rFonts w:ascii="Cambria" w:hAnsi="Cambria"/>
+          <w:i/>
+          <w:iCs/>
+        </w:rPr>
+        <w:t>Review</w:t>
+      </w:r>
+      <w:proofErr w:type="spellEnd"/>
+      <w:r>
+        <w:rPr>
+          <w:rFonts w:ascii="Cambria" w:hAnsi="Cambria"/>
+        </w:rPr>
+        <w:t xml:space="preserve"> publié dans le </w:t>
+      </w:r>
+      <w:r>
+        <w:rPr>
+          <w:rFonts w:ascii="Cambria" w:hAnsi="Cambria"/>
+          <w:i/>
+          <w:iCs/>
+        </w:rPr>
+        <w:t xml:space="preserve">Journal of </w:t>
+      </w:r>
+      <w:proofErr w:type="spellStart"/>
+      <w:r>
+        <w:rPr>
+          <w:rFonts w:ascii="Cambria" w:hAnsi="Cambria"/>
+          <w:i/>
+          <w:iCs/>
+        </w:rPr>
+        <w:t>Medical</w:t>
+      </w:r>
+      <w:proofErr w:type="spellEnd"/>
+      <w:r>
+        <w:rPr>
+          <w:rFonts w:ascii="Cambria" w:hAnsi="Cambria"/>
+          <w:i/>
+          <w:iCs/>
+        </w:rPr>
+        <w:t xml:space="preserve"> </w:t>
+      </w:r>
+      <w:proofErr w:type="spellStart"/>
+      <w:r>
+        <w:rPr>
+          <w:rFonts w:ascii="Cambria" w:hAnsi="Cambria"/>
+          <w:i/>
+          <w:iCs/>
+        </w:rPr>
+        <w:t>Systems</w:t>
+      </w:r>
+      <w:proofErr w:type="spellEnd"/>
+      <w:r>
+        <w:rPr>
+          <w:rFonts w:ascii="Cambria" w:hAnsi="Cambria"/>
+          <w:i/>
+          <w:iCs/>
+        </w:rPr>
+        <w:t xml:space="preserve"> </w:t>
+      </w:r>
+      <w:r>
+        <w:rPr>
+          <w:rFonts w:ascii="Cambria" w:hAnsi="Cambria"/>
+        </w:rPr>
+        <w:t xml:space="preserve">(2019), affirme que la visualisation permet de transformer des données brutes complexes en informations exploitables par le personnel médical et administratif, favorisant ainsi une prise de décision rapide et informée. </w:t>
+      </w:r>
+      <w:proofErr w:type="spellStart"/>
+      <w:r>
+        <w:rPr>
+          <w:rFonts w:ascii="Cambria" w:hAnsi="Cambria"/>
+        </w:rPr>
+        <w:t>Rehman</w:t>
+      </w:r>
+      <w:proofErr w:type="spellEnd"/>
+      <w:r>
+        <w:rPr>
+          <w:rFonts w:ascii="Cambria" w:hAnsi="Cambria"/>
+        </w:rPr>
+        <w:t xml:space="preserve"> </w:t>
+      </w:r>
+      <w:proofErr w:type="spellStart"/>
+      <w:r>
+        <w:rPr>
+          <w:rFonts w:ascii="Cambria" w:hAnsi="Cambria"/>
+        </w:rPr>
+        <w:t>Arshia</w:t>
+      </w:r>
+      <w:proofErr w:type="spellEnd"/>
+      <w:r>
+        <w:rPr>
+          <w:rFonts w:ascii="Cambria" w:hAnsi="Cambria"/>
+        </w:rPr>
+        <w:t xml:space="preserve">, dans </w:t>
+      </w:r>
+      <w:proofErr w:type="spellStart"/>
+      <w:r>
+        <w:rPr>
+          <w:rFonts w:ascii="Cambria" w:hAnsi="Cambria"/>
+          <w:i/>
+          <w:iCs/>
+        </w:rPr>
+        <w:t>Leveraging</w:t>
+      </w:r>
+      <w:proofErr w:type="spellEnd"/>
+      <w:r>
+        <w:rPr>
+          <w:rFonts w:ascii="Cambria" w:hAnsi="Cambria"/>
+          <w:i/>
+          <w:iCs/>
+        </w:rPr>
+        <w:t xml:space="preserve"> Big Data </w:t>
+      </w:r>
+      <w:proofErr w:type="spellStart"/>
+      <w:r>
+        <w:rPr>
+          <w:rFonts w:ascii="Cambria" w:hAnsi="Cambria"/>
+          <w:i/>
+          <w:iCs/>
+        </w:rPr>
+        <w:t>Analytics</w:t>
+      </w:r>
+      <w:proofErr w:type="spellEnd"/>
+      <w:r>
+        <w:rPr>
+          <w:rFonts w:ascii="Cambria" w:hAnsi="Cambria"/>
+          <w:i/>
+          <w:iCs/>
+        </w:rPr>
+        <w:t xml:space="preserve"> in Healthcare </w:t>
+      </w:r>
+      <w:proofErr w:type="spellStart"/>
+      <w:r>
+        <w:rPr>
+          <w:rFonts w:ascii="Cambria" w:hAnsi="Cambria"/>
+          <w:i/>
+          <w:iCs/>
+        </w:rPr>
+        <w:t>Enhancement</w:t>
+      </w:r>
+      <w:proofErr w:type="spellEnd"/>
       <w:r>
         <w:rPr>
           <w:rFonts w:ascii="Cambria" w:hAnsi="Cambria"/>
@@ -9974,7 +10820,35 @@
         <w:rPr>
           <w:rFonts w:ascii="Cambria" w:hAnsi="Cambria"/>
         </w:rPr>
-        <w:t xml:space="preserve">L’assistance intelligente intégrée dans un ERP hospitalier vise à guider les utilisateurs dans leurs interactions avec le système, réduisant ainsi les erreurs et le temps d’apprentissage. Poornachandar Pokala, dans </w:t>
+        <w:t xml:space="preserve">L’assistance intelligente intégrée dans un ERP hospitalier vise à guider les utilisateurs dans leurs interactions avec le système, réduisant ainsi les erreurs et le temps d’apprentissage. </w:t>
+      </w:r>
+      <w:proofErr w:type="spellStart"/>
+      <w:r>
+        <w:rPr>
+          <w:rFonts w:ascii="Cambria" w:hAnsi="Cambria"/>
+        </w:rPr>
+        <w:t>Poornachandar</w:t>
+      </w:r>
+      <w:proofErr w:type="spellEnd"/>
+      <w:r>
+        <w:rPr>
+          <w:rFonts w:ascii="Cambria" w:hAnsi="Cambria"/>
+        </w:rPr>
+        <w:t xml:space="preserve"> </w:t>
+      </w:r>
+      <w:proofErr w:type="spellStart"/>
+      <w:r>
+        <w:rPr>
+          <w:rFonts w:ascii="Cambria" w:hAnsi="Cambria"/>
+        </w:rPr>
+        <w:t>Pokala</w:t>
+      </w:r>
+      <w:proofErr w:type="spellEnd"/>
+      <w:r>
+        <w:rPr>
+          <w:rFonts w:ascii="Cambria" w:hAnsi="Cambria"/>
+        </w:rPr>
+        <w:t xml:space="preserve">, dans </w:t>
       </w:r>
       <w:r>
         <w:rPr>
@@ -9982,35 +10856,159 @@
           <w:i/>
           <w:iCs/>
         </w:rPr>
-        <w:t>The Integration and Impact of Artificial Intelligence in Modern ERP Systems</w:t>
-      </w:r>
-      <w:r>
-        <w:rPr>
-          <w:rFonts w:ascii="Cambria" w:hAnsi="Cambria"/>
-        </w:rPr>
-        <w:t xml:space="preserve"> publié dans </w:t>
-      </w:r>
+        <w:t xml:space="preserve">The </w:t>
+      </w:r>
+      <w:proofErr w:type="spellStart"/>
       <w:r>
         <w:rPr>
           <w:rFonts w:ascii="Cambria" w:hAnsi="Cambria"/>
           <w:i/>
           <w:iCs/>
         </w:rPr>
-        <w:t>International Journal of Computer Engineering and Technology</w:t>
-      </w:r>
-      <w:r>
-        <w:rPr>
-          <w:rFonts w:ascii="Cambria" w:hAnsi="Cambria"/>
-        </w:rPr>
-        <w:t xml:space="preserve">, met en avant que l’IA, combinée aux techniques de traitement du langage naturel (NLP), peut rendre l’interface utilisateur plus intuitive et proactive, en répondant aux requêtes contextuelles et en anticipant les besoins. Taha (2025), dans </w:t>
-      </w:r>
+        <w:t>Integration</w:t>
+      </w:r>
+      <w:proofErr w:type="spellEnd"/>
       <w:r>
         <w:rPr>
           <w:rFonts w:ascii="Cambria" w:hAnsi="Cambria"/>
           <w:i/>
           <w:iCs/>
         </w:rPr>
-        <w:t>Machine Learning in Biomedical and Health Big Data: A Comprehensive Survey</w:t>
+        <w:t xml:space="preserve"> and Impact of </w:t>
+      </w:r>
+      <w:proofErr w:type="spellStart"/>
+      <w:r>
+        <w:rPr>
+          <w:rFonts w:ascii="Cambria" w:hAnsi="Cambria"/>
+          <w:i/>
+          <w:iCs/>
+        </w:rPr>
+        <w:t>Artificial</w:t>
+      </w:r>
+      <w:proofErr w:type="spellEnd"/>
+      <w:r>
+        <w:rPr>
+          <w:rFonts w:ascii="Cambria" w:hAnsi="Cambria"/>
+          <w:i/>
+          <w:iCs/>
+        </w:rPr>
+        <w:t xml:space="preserve"> Intelligence in Modern ERP </w:t>
+      </w:r>
+      <w:proofErr w:type="spellStart"/>
+      <w:r>
+        <w:rPr>
+          <w:rFonts w:ascii="Cambria" w:hAnsi="Cambria"/>
+          <w:i/>
+          <w:iCs/>
+        </w:rPr>
+        <w:t>Systems</w:t>
+      </w:r>
+      <w:proofErr w:type="spellEnd"/>
+      <w:r>
+        <w:rPr>
+          <w:rFonts w:ascii="Cambria" w:hAnsi="Cambria"/>
+        </w:rPr>
+        <w:t xml:space="preserve"> publié dans </w:t>
+      </w:r>
+      <w:r>
+        <w:rPr>
+          <w:rFonts w:ascii="Cambria" w:hAnsi="Cambria"/>
+          <w:i/>
+          <w:iCs/>
+        </w:rPr>
+        <w:t xml:space="preserve">International Journal of Computer Engineering and </w:t>
+      </w:r>
+      <w:proofErr w:type="spellStart"/>
+      <w:r>
+        <w:rPr>
+          <w:rFonts w:ascii="Cambria" w:hAnsi="Cambria"/>
+          <w:i/>
+          <w:iCs/>
+        </w:rPr>
+        <w:t>Technology</w:t>
+      </w:r>
+      <w:proofErr w:type="spellEnd"/>
+      <w:r>
+        <w:rPr>
+          <w:rFonts w:ascii="Cambria" w:hAnsi="Cambria"/>
+        </w:rPr>
+        <w:t xml:space="preserve">, met en avant que l’IA, combinée aux techniques de traitement du langage naturel (NLP), peut rendre l’interface utilisateur plus intuitive et proactive, en répondant aux requêtes contextuelles et en anticipant les besoins. </w:t>
+      </w:r>
+      <w:proofErr w:type="spellStart"/>
+      <w:r>
+        <w:rPr>
+          <w:rFonts w:ascii="Cambria" w:hAnsi="Cambria"/>
+        </w:rPr>
+        <w:t>Taha</w:t>
+      </w:r>
+      <w:proofErr w:type="spellEnd"/>
+      <w:r>
+        <w:rPr>
+          <w:rFonts w:ascii="Cambria" w:hAnsi="Cambria"/>
+        </w:rPr>
+        <w:t xml:space="preserve"> (2025), dans </w:t>
+      </w:r>
+      <w:r>
+        <w:rPr>
+          <w:rFonts w:ascii="Cambria" w:hAnsi="Cambria"/>
+          <w:i/>
+          <w:iCs/>
+        </w:rPr>
+        <w:t xml:space="preserve">Machine Learning in </w:t>
+      </w:r>
+      <w:proofErr w:type="spellStart"/>
+      <w:r>
+        <w:rPr>
+          <w:rFonts w:ascii="Cambria" w:hAnsi="Cambria"/>
+          <w:i/>
+          <w:iCs/>
+        </w:rPr>
+        <w:t>Biomedical</w:t>
+      </w:r>
+      <w:proofErr w:type="spellEnd"/>
+      <w:r>
+        <w:rPr>
+          <w:rFonts w:ascii="Cambria" w:hAnsi="Cambria"/>
+          <w:i/>
+          <w:iCs/>
+        </w:rPr>
+        <w:t xml:space="preserve"> and </w:t>
+      </w:r>
+      <w:proofErr w:type="spellStart"/>
+      <w:r>
+        <w:rPr>
+          <w:rFonts w:ascii="Cambria" w:hAnsi="Cambria"/>
+          <w:i/>
+          <w:iCs/>
+        </w:rPr>
+        <w:t>Health</w:t>
+      </w:r>
+      <w:proofErr w:type="spellEnd"/>
+      <w:r>
+        <w:rPr>
+          <w:rFonts w:ascii="Cambria" w:hAnsi="Cambria"/>
+          <w:i/>
+          <w:iCs/>
+        </w:rPr>
+        <w:t xml:space="preserve"> Big Data: A </w:t>
+      </w:r>
+      <w:proofErr w:type="spellStart"/>
+      <w:r>
+        <w:rPr>
+          <w:rFonts w:ascii="Cambria" w:hAnsi="Cambria"/>
+          <w:i/>
+          <w:iCs/>
+        </w:rPr>
+        <w:t>Comprehensive</w:t>
+      </w:r>
+      <w:proofErr w:type="spellEnd"/>
+      <w:r>
+        <w:rPr>
+          <w:rFonts w:ascii="Cambria" w:hAnsi="Cambria"/>
+          <w:i/>
+          <w:iCs/>
+        </w:rPr>
+        <w:t xml:space="preserve"> Survey</w:t>
       </w:r>
       <w:r>
         <w:rPr>
@@ -10117,7 +11115,21 @@
         <w:rPr>
           <w:rFonts w:ascii="Cambria" w:hAnsi="Cambria"/>
         </w:rPr>
-        <w:t xml:space="preserve"> Learning (régression, Random Forest, CNN) entraînés sur l’historique des données issues du système ERP et éventuellement complétées par des données externes. L’objectif est de fournir aux décideurs hospitaliers des prévisions fiables et exploitables pour optimiser la planification et réduire les inefficacités</w:t>
+        <w:t xml:space="preserve"> Learning (régression, </w:t>
+      </w:r>
+      <w:proofErr w:type="spellStart"/>
+      <w:r>
+        <w:rPr>
+          <w:rFonts w:ascii="Cambria" w:hAnsi="Cambria"/>
+        </w:rPr>
+        <w:t>Random</w:t>
+      </w:r>
+      <w:proofErr w:type="spellEnd"/>
+      <w:r>
+        <w:rPr>
+          <w:rFonts w:ascii="Cambria" w:hAnsi="Cambria"/>
+        </w:rPr>
+        <w:t xml:space="preserve"> Forest, CNN) entraînés sur l’historique des données issues du système ERP et éventuellement complétées par des données externes. L’objectif est de fournir aux décideurs hospitaliers des prévisions fiables et exploitables pour optimiser la planification et réduire les inefficacités</w:t>
       </w:r>
       <w:r>
         <w:rPr>
@@ -13029,11 +14041,19 @@
                 <w:rFonts w:ascii="Cambria" w:hAnsi="Cambria"/>
               </w:rPr>
             </w:pPr>
+            <w:proofErr w:type="spellStart"/>
             <w:r>
               <w:rPr>
                 <w:rFonts w:ascii="Cambria" w:hAnsi="Cambria"/>
               </w:rPr>
-              <w:t>Groq AI</w:t>
+              <w:t>Groq</w:t>
+            </w:r>
+            <w:proofErr w:type="spellEnd"/>
+            <w:r>
+              <w:rPr>
+                <w:rFonts w:ascii="Cambria" w:hAnsi="Cambria"/>
+              </w:rPr>
+              <w:t xml:space="preserve"> AI</w:t>
             </w:r>
           </w:p>
         </w:tc>
@@ -13212,12 +14232,14 @@
                 <w:rFonts w:ascii="Cambria" w:hAnsi="Cambria"/>
               </w:rPr>
             </w:pPr>
+            <w:proofErr w:type="spellStart"/>
             <w:r>
               <w:rPr>
                 <w:rFonts w:ascii="Cambria" w:hAnsi="Cambria"/>
               </w:rPr>
               <w:t>ChatGPT</w:t>
             </w:r>
+            <w:proofErr w:type="spellEnd"/>
           </w:p>
         </w:tc>
         <w:tc>
@@ -13403,12 +14425,14 @@
                 <w:rFonts w:ascii="Cambria" w:hAnsi="Cambria"/>
               </w:rPr>
             </w:pPr>
+            <w:proofErr w:type="spellStart"/>
             <w:r>
               <w:rPr>
                 <w:rFonts w:ascii="Cambria" w:hAnsi="Cambria"/>
               </w:rPr>
               <w:t>Scikit-learn</w:t>
             </w:r>
+            <w:proofErr w:type="spellEnd"/>
           </w:p>
         </w:tc>
         <w:tc>
@@ -13504,7 +14528,21 @@
         <w:rPr>
           <w:rFonts w:ascii="Cambria" w:hAnsi="Cambria"/>
         </w:rPr>
-        <w:t xml:space="preserve">Dans le cadre de cette étude, les instruments de collecte des données ne sont pas issus d’un déploiement réel de l’ERP Uptiimum mais de sources secondaires fiables. Ainsi, des datasets hospitaliers et sanitaires ont été mobilisés à partir de plateformes spécialisées telles que </w:t>
+        <w:t xml:space="preserve">Dans le cadre de cette étude, les instruments de collecte des données ne sont pas issus d’un déploiement réel de l’ERP Uptiimum mais de sources secondaires fiables. Ainsi, des </w:t>
+      </w:r>
+      <w:proofErr w:type="spellStart"/>
+      <w:r>
+        <w:rPr>
+          <w:rFonts w:ascii="Cambria" w:hAnsi="Cambria"/>
+        </w:rPr>
+        <w:t>datasets</w:t>
+      </w:r>
+      <w:proofErr w:type="spellEnd"/>
+      <w:r>
+        <w:rPr>
+          <w:rFonts w:ascii="Cambria" w:hAnsi="Cambria"/>
+        </w:rPr>
+        <w:t xml:space="preserve"> hospitaliers et sanitaires ont été mobilisés à partir de plateformes spécialisées telles que </w:t>
       </w:r>
       <w:r>
         <w:rPr>
@@ -13637,7 +14675,25 @@
           <w:b/>
           <w:bCs/>
         </w:rPr>
-        <w:t xml:space="preserve"> organiser des datasets </w:t>
+        <w:t xml:space="preserve"> organiser des </w:t>
+      </w:r>
+      <w:proofErr w:type="spellStart"/>
+      <w:r>
+        <w:rPr>
+          <w:rFonts w:ascii="Cambria" w:hAnsi="Cambria"/>
+          <w:b/>
+          <w:bCs/>
+        </w:rPr>
+        <w:t>datasets</w:t>
+      </w:r>
+      <w:proofErr w:type="spellEnd"/>
+      <w:r>
+        <w:rPr>
+          <w:rFonts w:ascii="Cambria" w:hAnsi="Cambria"/>
+          <w:b/>
+          <w:bCs/>
+        </w:rPr>
+        <w:t xml:space="preserve"> </w:t>
       </w:r>
       <w:r>
         <w:rPr>
@@ -14370,6 +15426,193 @@
           <w:rFonts w:ascii="Cambria" w:hAnsi="Cambria"/>
         </w:rPr>
       </w:pPr>
+      <w:r>
+        <w:rPr>
+          <w:noProof/>
+        </w:rPr>
+        <mc:AlternateContent>
+          <mc:Choice Requires="wps">
+            <w:drawing>
+              <wp:anchor distT="0" distB="0" distL="114300" distR="114300" simplePos="0" relativeHeight="251854848" behindDoc="0" locked="0" layoutInCell="1" allowOverlap="1" wp14:anchorId="62CE1517" wp14:editId="501169C5">
+                <wp:simplePos x="0" y="0"/>
+                <wp:positionH relativeFrom="column">
+                  <wp:posOffset>-3175</wp:posOffset>
+                </wp:positionH>
+                <wp:positionV relativeFrom="paragraph">
+                  <wp:posOffset>3573217</wp:posOffset>
+                </wp:positionV>
+                <wp:extent cx="6175375" cy="146050"/>
+                <wp:effectExtent l="0" t="0" r="0" b="6350"/>
+                <wp:wrapThrough wrapText="bothSides">
+                  <wp:wrapPolygon edited="0">
+                    <wp:start x="0" y="0"/>
+                    <wp:lineTo x="0" y="19722"/>
+                    <wp:lineTo x="21522" y="19722"/>
+                    <wp:lineTo x="21522" y="0"/>
+                    <wp:lineTo x="0" y="0"/>
+                  </wp:wrapPolygon>
+                </wp:wrapThrough>
+                <wp:docPr id="23" name="Zone de texte 23"/>
+                <wp:cNvGraphicFramePr/>
+                <a:graphic xmlns:a="http://schemas.openxmlformats.org/drawingml/2006/main">
+                  <a:graphicData uri="http://schemas.microsoft.com/office/word/2010/wordprocessingShape">
+                    <wps:wsp>
+                      <wps:cNvSpPr txBox="1"/>
+                      <wps:spPr>
+                        <a:xfrm>
+                          <a:off x="0" y="0"/>
+                          <a:ext cx="6175375" cy="146050"/>
+                        </a:xfrm>
+                        <a:prstGeom prst="rect">
+                          <a:avLst/>
+                        </a:prstGeom>
+                        <a:solidFill>
+                          <a:prstClr val="white"/>
+                        </a:solidFill>
+                        <a:ln>
+                          <a:noFill/>
+                        </a:ln>
+                      </wps:spPr>
+                      <wps:txbx>
+                        <w:txbxContent>
+                          <w:p>
+                            <w:pPr>
+                              <w:pStyle w:val="Lgende"/>
+                              <w:jc w:val="center"/>
+                              <w:rPr>
+                                <w:rFonts w:ascii="Cambria" w:hAnsi="Cambria"/>
+                                <w:noProof/>
+                                <w:sz w:val="20"/>
+                              </w:rPr>
+                            </w:pPr>
+                            <w:r>
+                              <w:rPr>
+                                <w:sz w:val="20"/>
+                              </w:rPr>
+                              <w:t xml:space="preserve">Figure </w:t>
+                            </w:r>
+                            <w:r>
+                              <w:rPr>
+                                <w:sz w:val="20"/>
+                              </w:rPr>
+                              <w:fldChar w:fldCharType="begin"/>
+                            </w:r>
+                            <w:r>
+                              <w:rPr>
+                                <w:sz w:val="20"/>
+                              </w:rPr>
+                              <w:instrText xml:space="preserve"> SEQ Figure \* ARABIC </w:instrText>
+                            </w:r>
+                            <w:r>
+                              <w:rPr>
+                                <w:sz w:val="20"/>
+                              </w:rPr>
+                              <w:fldChar w:fldCharType="separate"/>
+                            </w:r>
+                            <w:r>
+                              <w:rPr>
+                                <w:noProof/>
+                                <w:sz w:val="20"/>
+                              </w:rPr>
+                              <w:t>2</w:t>
+                            </w:r>
+                            <w:r>
+                              <w:rPr>
+                                <w:sz w:val="20"/>
+                              </w:rPr>
+                              <w:fldChar w:fldCharType="end"/>
+                            </w:r>
+                            <w:r>
+                              <w:rPr>
+                                <w:sz w:val="20"/>
+                              </w:rPr>
+                              <w:t xml:space="preserve"> - Localisation TDR Consulting SARL</w:t>
+                            </w:r>
+                          </w:p>
+                        </w:txbxContent>
+                      </wps:txbx>
+                      <wps:bodyPr rot="0" spcFirstLastPara="0" vertOverflow="overflow" horzOverflow="overflow" vert="horz" wrap="square" lIns="0" tIns="0" rIns="0" bIns="0" numCol="1" spcCol="0" rtlCol="0" fromWordArt="0" anchor="t" anchorCtr="0" forceAA="0" compatLnSpc="1">
+                        <a:prstTxWarp prst="textNoShape">
+                          <a:avLst/>
+                        </a:prstTxWarp>
+                        <a:noAutofit/>
+                      </wps:bodyPr>
+                    </wps:wsp>
+                  </a:graphicData>
+                </a:graphic>
+                <wp14:sizeRelV relativeFrom="margin">
+                  <wp14:pctHeight>0</wp14:pctHeight>
+                </wp14:sizeRelV>
+              </wp:anchor>
+            </w:drawing>
+          </mc:Choice>
+          <mc:Fallback>
+            <w:pict>
+              <v:shape w14:anchorId="62CE1517" id="Zone de texte 23" o:spid="_x0000_s1061" type="#_x0000_t202" style="position:absolute;left:0;text-align:left;margin-left:-.25pt;margin-top:281.35pt;width:486.25pt;height:11.5pt;z-index:251854848;visibility:visible;mso-wrap-style:square;mso-height-percent:0;mso-wrap-distance-left:9pt;mso-wrap-distance-top:0;mso-wrap-distance-right:9pt;mso-wrap-distance-bottom:0;mso-position-horizontal:absolute;mso-position-horizontal-relative:text;mso-position-vertical:absolute;mso-position-vertical-relative:text;mso-height-percent:0;mso-height-relative:margin;v-text-anchor:top" o:gfxdata="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" stroked="f">
+                <v:textbox inset="0,0,0,0">
+                  <w:txbxContent>
+                    <w:p>
+                      <w:pPr>
+                        <w:pStyle w:val="Lgende"/>
+                        <w:jc w:val="center"/>
+                        <w:rPr>
+                          <w:rFonts w:ascii="Cambria" w:hAnsi="Cambria"/>
+                          <w:noProof/>
+                          <w:sz w:val="20"/>
+                        </w:rPr>
+                      </w:pPr>
+                      <w:r>
+                        <w:rPr>
+                          <w:sz w:val="20"/>
+                        </w:rPr>
+                        <w:t xml:space="preserve">Figure </w:t>
+                      </w:r>
+                      <w:r>
+                        <w:rPr>
+                          <w:sz w:val="20"/>
+                        </w:rPr>
+                        <w:fldChar w:fldCharType="begin"/>
+                      </w:r>
+                      <w:r>
+                        <w:rPr>
+                          <w:sz w:val="20"/>
+                        </w:rPr>
+                        <w:instrText xml:space="preserve"> SEQ Figure \* ARABIC </w:instrText>
+                      </w:r>
+                      <w:r>
+                        <w:rPr>
+                          <w:sz w:val="20"/>
+                        </w:rPr>
+                        <w:fldChar w:fldCharType="separate"/>
+                      </w:r>
+                      <w:r>
+                        <w:rPr>
+                          <w:noProof/>
+                          <w:sz w:val="20"/>
+                        </w:rPr>
+                        <w:t>2</w:t>
+                      </w:r>
+                      <w:r>
+                        <w:rPr>
+                          <w:sz w:val="20"/>
+                        </w:rPr>
+                        <w:fldChar w:fldCharType="end"/>
+                      </w:r>
+                      <w:r>
+                        <w:rPr>
+                          <w:sz w:val="20"/>
+                        </w:rPr>
+                        <w:t xml:space="preserve"> - Localisation TDR Consulting SARL</w:t>
+                      </w:r>
+                    </w:p>
+                  </w:txbxContent>
+                </v:textbox>
+                <w10:wrap type="through"/>
+              </v:shape>
+            </w:pict>
+          </mc:Fallback>
+        </mc:AlternateContent>
+      </w:r>
       <w:r>
         <w:rPr>
           <w:rFonts w:ascii="Cambria" w:hAnsi="Cambria"/>
@@ -14459,14 +15702,6 @@
         </w:rPr>
         <w:t xml:space="preserve"> </w:t>
       </w:r>
-    </w:p>
-    <w:p>
-      <w:pPr>
-        <w:jc w:val="both"/>
-        <w:rPr>
-          <w:rFonts w:ascii="Cambria" w:hAnsi="Cambria"/>
-        </w:rPr>
-      </w:pPr>
     </w:p>
     <w:p>
       <w:pPr>
@@ -15706,23 +16941,23 @@
           </mc:Choice>
           <mc:Fallback>
             <w:pict>
-              <v:group w14:anchorId="56E0F951" id="Groupe 7" o:spid="_x0000_s1061" style="position:absolute;left:0;text-align:left;margin-left:14.25pt;margin-top:3.95pt;width:465.25pt;height:228.9pt;z-index:251685888;mso-width-relative:margin;mso-height-relative:margin" coordorigin="-874" coordsize="74837,40157" o:gfxdata="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">
-                <v:line id="Connecteur droit 18" o:spid="_x0000_s1062" style="position:absolute;flip:x y;visibility:visible;mso-wrap-style:square" from="36019,17969" to="55355,17969" o:connectortype="straight" o:gfxdata="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" strokecolor="#70ad47 [3209]" strokeweight="1.5pt">
+              <v:group w14:anchorId="56E0F951" id="Groupe 7" o:spid="_x0000_s1062" style="position:absolute;left:0;text-align:left;margin-left:14.25pt;margin-top:3.95pt;width:465.25pt;height:228.9pt;z-index:251685888;mso-width-relative:margin;mso-height-relative:margin" coordorigin="-874" coordsize="74837,40157" o:gfxdata="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">
+                <v:line id="Connecteur droit 18" o:spid="_x0000_s1063" style="position:absolute;flip:x y;visibility:visible;mso-wrap-style:square" from="36019,17969" to="55355,17969" o:connectortype="straight" o:gfxdata="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" strokecolor="#70ad47 [3209]" strokeweight="1.5pt">
                   <v:stroke joinstyle="miter"/>
                 </v:line>
-                <v:line id="Connecteur droit 26" o:spid="_x0000_s1063" style="position:absolute;visibility:visible;mso-wrap-style:square" from="7474,21229" to="7474,25039" o:connectortype="straight" o:gfxdata="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" strokecolor="#70ad47 [3209]" strokeweight="1.5pt">
+                <v:line id="Connecteur droit 26" o:spid="_x0000_s1064" style="position:absolute;visibility:visible;mso-wrap-style:square" from="7474,21229" to="7474,25039" o:connectortype="straight" o:gfxdata="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" strokecolor="#70ad47 [3209]" strokeweight="1.5pt">
                   <v:stroke joinstyle="miter"/>
                 </v:line>
-                <v:line id="Connecteur droit 27" o:spid="_x0000_s1064" style="position:absolute;visibility:visible;mso-wrap-style:square" from="27193,21389" to="27193,25199" o:connectortype="straight" o:gfxdata="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" strokecolor="#70ad47 [3209]" strokeweight="1.5pt">
+                <v:line id="Connecteur droit 27" o:spid="_x0000_s1065" style="position:absolute;visibility:visible;mso-wrap-style:square" from="27193,21389" to="27193,25199" o:connectortype="straight" o:gfxdata="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" strokecolor="#70ad47 [3209]" strokeweight="1.5pt">
                   <v:stroke joinstyle="miter"/>
                 </v:line>
-                <v:line id="Connecteur droit 28" o:spid="_x0000_s1065" style="position:absolute;visibility:visible;mso-wrap-style:square" from="46276,21309" to="46276,25119" o:connectortype="straight" o:gfxdata="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" strokecolor="#70ad47 [3209]" strokeweight="1.5pt">
+                <v:line id="Connecteur droit 28" o:spid="_x0000_s1066" style="position:absolute;visibility:visible;mso-wrap-style:square" from="46276,21309" to="46276,25119" o:connectortype="straight" o:gfxdata="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" strokecolor="#70ad47 [3209]" strokeweight="1.5pt">
                   <v:stroke joinstyle="miter"/>
                 </v:line>
-                <v:line id="Connecteur droit 29" o:spid="_x0000_s1066" style="position:absolute;visibility:visible;mso-wrap-style:square" from="65916,21229" to="65916,25039" o:connectortype="straight" o:gfxdata="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" strokecolor="#70ad47 [3209]" strokeweight="1.5pt">
+                <v:line id="Connecteur droit 29" o:spid="_x0000_s1067" style="position:absolute;visibility:visible;mso-wrap-style:square" from="65916,21229" to="65916,25039" o:connectortype="straight" o:gfxdata="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" strokecolor="#70ad47 [3209]" strokeweight="1.5pt">
                   <v:stroke joinstyle="miter"/>
                 </v:line>
-                <v:roundrect id="Rectangle à coins arrondis 2" o:spid="_x0000_s1067" style="position:absolute;left:20273;width:31814;height:3813;visibility:visible;mso-wrap-style:square;v-text-anchor:middle" arcsize="10923f" o:gfxdata="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" fillcolor="#c5e0b3 [1305]" strokecolor="#00b050" strokeweight=".5pt">
+                <v:roundrect id="Rectangle à coins arrondis 2" o:spid="_x0000_s1068" style="position:absolute;left:20273;width:31814;height:3813;visibility:visible;mso-wrap-style:square;v-text-anchor:middle" arcsize="10923f" o:gfxdata="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" fillcolor="#c5e0b3 [1305]" strokecolor="#00b050" strokeweight=".5pt">
                   <v:stroke joinstyle="miter"/>
                   <v:textbox>
                     <w:txbxContent>
@@ -15745,10 +16980,10 @@
                     </w:txbxContent>
                   </v:textbox>
                 </v:roundrect>
-                <v:line id="Connecteur droit 3" o:spid="_x0000_s1068" style="position:absolute;visibility:visible;mso-wrap-style:square" from="36098,3841" to="36098,6413" o:connectortype="straight" o:gfxdata="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" strokecolor="#70ad47 [3209]" strokeweight="1.5pt">
+                <v:line id="Connecteur droit 3" o:spid="_x0000_s1069" style="position:absolute;visibility:visible;mso-wrap-style:square" from="36098,3841" to="36098,6413" o:connectortype="straight" o:gfxdata="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" strokecolor="#70ad47 [3209]" strokeweight="1.5pt">
                   <v:stroke joinstyle="miter"/>
                 </v:line>
-                <v:roundrect id="Rectangle à coins arrondis 10" o:spid="_x0000_s1069" style="position:absolute;left:20273;top:5723;width:31814;height:3810;visibility:visible;mso-wrap-style:square;v-text-anchor:middle" arcsize="10923f" o:gfxdata="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" fillcolor="#c5e0b3 [1305]" strokecolor="#00b050" strokeweight=".5pt">
+                <v:roundrect id="Rectangle à coins arrondis 10" o:spid="_x0000_s1070" style="position:absolute;left:20273;top:5723;width:31814;height:3810;visibility:visible;mso-wrap-style:square;v-text-anchor:middle" arcsize="10923f" o:gfxdata="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" fillcolor="#c5e0b3 [1305]" strokecolor="#00b050" strokeweight=".5pt">
                   <v:stroke joinstyle="miter"/>
                   <v:textbox>
                     <w:txbxContent>
@@ -15771,10 +17006,10 @@
                     </w:txbxContent>
                   </v:textbox>
                 </v:roundrect>
-                <v:line id="Connecteur droit 11" o:spid="_x0000_s1070" style="position:absolute;visibility:visible;mso-wrap-style:square" from="36098,9566" to="36098,12138" o:connectortype="straight" o:gfxdata="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" strokecolor="#70ad47 [3209]" strokeweight="1.5pt">
+                <v:line id="Connecteur droit 11" o:spid="_x0000_s1071" style="position:absolute;visibility:visible;mso-wrap-style:square" from="36098,9566" to="36098,12138" o:connectortype="straight" o:gfxdata="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" strokecolor="#70ad47 [3209]" strokeweight="1.5pt">
                   <v:stroke joinstyle="miter"/>
                 </v:line>
-                <v:roundrect id="Rectangle à coins arrondis 16" o:spid="_x0000_s1071" style="position:absolute;left:20275;top:11290;width:31814;height:3820;visibility:visible;mso-wrap-style:square;v-text-anchor:middle" arcsize="10923f" o:gfxdata="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" fillcolor="#c5e0b3 [1305]" strokecolor="#00b050" strokeweight=".5pt">
+                <v:roundrect id="Rectangle à coins arrondis 16" o:spid="_x0000_s1072" style="position:absolute;left:20275;top:11290;width:31814;height:3820;visibility:visible;mso-wrap-style:square;v-text-anchor:middle" arcsize="10923f" o:gfxdata="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" fillcolor="#c5e0b3 [1305]" strokecolor="#00b050" strokeweight=".5pt">
                   <v:stroke joinstyle="miter"/>
                   <v:textbox>
                     <w:txbxContent>
@@ -15797,10 +17032,10 @@
                     </w:txbxContent>
                   </v:textbox>
                 </v:roundrect>
-                <v:line id="Connecteur droit 17" o:spid="_x0000_s1072" style="position:absolute;visibility:visible;mso-wrap-style:square" from="36098,15107" to="36098,21194" o:connectortype="straight" o:gfxdata="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" strokecolor="#70ad47 [3209]" strokeweight="1.5pt">
+                <v:line id="Connecteur droit 17" o:spid="_x0000_s1073" style="position:absolute;visibility:visible;mso-wrap-style:square" from="36098,15107" to="36098,21194" o:connectortype="straight" o:gfxdata="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" strokecolor="#70ad47 [3209]" strokeweight="1.5pt">
                   <v:stroke joinstyle="miter"/>
                 </v:line>
-                <v:roundrect id="Rectangle à coins arrondis 24" o:spid="_x0000_s1073" style="position:absolute;left:55323;top:13227;width:15786;height:6949;visibility:visible;mso-wrap-style:square;v-text-anchor:middle" arcsize="10923f" o:gfxdata="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" fillcolor="#c5e0b3 [1305]" strokecolor="#00b050" strokeweight=".5pt">
+                <v:roundrect id="Rectangle à coins arrondis 24" o:spid="_x0000_s1074" style="position:absolute;left:55323;top:13227;width:15786;height:6949;visibility:visible;mso-wrap-style:square;v-text-anchor:middle" arcsize="10923f" o:gfxdata="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" fillcolor="#c5e0b3 [1305]" strokecolor="#00b050" strokeweight=".5pt">
                   <v:stroke joinstyle="miter"/>
                   <v:textbox>
                     <w:txbxContent>
@@ -15823,10 +17058,10 @@
                     </w:txbxContent>
                   </v:textbox>
                 </v:roundrect>
-                <v:line id="Connecteur droit 19" o:spid="_x0000_s1074" style="position:absolute;flip:x y;visibility:visible;mso-wrap-style:square" from="7394,21150" to="65973,21245" o:connectortype="straight" o:gfxdata="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" strokecolor="#70ad47 [3209]" strokeweight="1.5pt">
+                <v:line id="Connecteur droit 19" o:spid="_x0000_s1075" style="position:absolute;flip:x y;visibility:visible;mso-wrap-style:square" from="7394,21150" to="65973,21245" o:connectortype="straight" o:gfxdata="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" strokecolor="#70ad47 [3209]" strokeweight="1.5pt">
                   <v:stroke joinstyle="miter"/>
                 </v:line>
-                <v:roundrect id="Rectangle à coins arrondis 31" o:spid="_x0000_s1075" style="position:absolute;top:24967;width:15525;height:7620;visibility:visible;mso-wrap-style:square;v-text-anchor:middle" arcsize="10923f" o:gfxdata="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" fillcolor="#c5e0b3 [1305]" strokecolor="#00b050" strokeweight=".5pt">
+                <v:roundrect id="Rectangle à coins arrondis 31" o:spid="_x0000_s1076" style="position:absolute;top:24967;width:15525;height:7620;visibility:visible;mso-wrap-style:square;v-text-anchor:middle" arcsize="10923f" o:gfxdata="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" fillcolor="#c5e0b3 [1305]" strokecolor="#00b050" strokeweight=".5pt">
                   <v:stroke joinstyle="miter"/>
                   <v:textbox>
                     <w:txbxContent>
@@ -15849,10 +17084,10 @@
                     </w:txbxContent>
                   </v:textbox>
                 </v:roundrect>
-                <v:line id="Connecteur droit 32" o:spid="_x0000_s1076" style="position:absolute;visibility:visible;mso-wrap-style:square" from="7712,32600" to="7712,34873" o:connectortype="straight" o:gfxdata="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" strokecolor="#70ad47 [3209]" strokeweight="1.5pt">
+                <v:line id="Connecteur droit 32" o:spid="_x0000_s1077" style="position:absolute;visibility:visible;mso-wrap-style:square" from="7712,32600" to="7712,34873" o:connectortype="straight" o:gfxdata="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" strokecolor="#70ad47 [3209]" strokeweight="1.5pt">
                   <v:stroke joinstyle="miter"/>
                 </v:line>
-                <v:roundrect id="Rectangle à coins arrondis 37" o:spid="_x0000_s1077" style="position:absolute;left:19320;top:24807;width:16668;height:7779;visibility:visible;mso-wrap-style:square;v-text-anchor:middle" arcsize="10923f" o:gfxdata="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" fillcolor="#c5e0b3 [1305]" strokecolor="#00b050" strokeweight=".5pt">
+                <v:roundrect id="Rectangle à coins arrondis 37" o:spid="_x0000_s1078" style="position:absolute;left:19320;top:24807;width:16668;height:7779;visibility:visible;mso-wrap-style:square;v-text-anchor:middle" arcsize="10923f" o:gfxdata="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" fillcolor="#c5e0b3 [1305]" strokecolor="#00b050" strokeweight=".5pt">
                   <v:stroke joinstyle="miter"/>
                   <v:textbox>
                     <w:txbxContent>
@@ -15875,10 +17110,10 @@
                     </w:txbxContent>
                   </v:textbox>
                 </v:roundrect>
-                <v:line id="Connecteur droit 38" o:spid="_x0000_s1078" style="position:absolute;flip:x;visibility:visible;mso-wrap-style:square" from="27650,32585" to="27652,34414" o:connectortype="straight" o:gfxdata="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" strokecolor="#70ad47 [3209]" strokeweight="1.5pt">
+                <v:line id="Connecteur droit 38" o:spid="_x0000_s1079" style="position:absolute;flip:x;visibility:visible;mso-wrap-style:square" from="27650,32585" to="27652,34414" o:connectortype="straight" o:gfxdata="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" strokecolor="#70ad47 [3209]" strokeweight="1.5pt">
                   <v:stroke joinstyle="miter"/>
                 </v:line>
-                <v:roundrect id="Rectangle à coins arrondis 43" o:spid="_x0000_s1079" style="position:absolute;left:58437;top:23712;width:15526;height:7648;visibility:visible;mso-wrap-style:square;v-text-anchor:middle" arcsize="10923f" o:gfxdata="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" fillcolor="#c5e0b3 [1305]" strokecolor="#00b050" strokeweight=".5pt">
+                <v:roundrect id="Rectangle à coins arrondis 43" o:spid="_x0000_s1080" style="position:absolute;left:58437;top:23712;width:15526;height:7648;visibility:visible;mso-wrap-style:square;v-text-anchor:middle" arcsize="10923f" o:gfxdata="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" fillcolor="#c5e0b3 [1305]" strokecolor="#00b050" strokeweight=".5pt">
                   <v:stroke joinstyle="miter"/>
                   <v:textbox>
                     <w:txbxContent>
@@ -15901,10 +17136,10 @@
                     </w:txbxContent>
                   </v:textbox>
                 </v:roundrect>
-                <v:line id="Connecteur droit 44" o:spid="_x0000_s1080" style="position:absolute;visibility:visible;mso-wrap-style:square" from="66154,31328" to="66154,33601" o:connectortype="straight" o:gfxdata="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" strokecolor="#70ad47 [3209]" strokeweight="1.5pt">
+                <v:line id="Connecteur droit 44" o:spid="_x0000_s1081" style="position:absolute;visibility:visible;mso-wrap-style:square" from="66154,31328" to="66154,33601" o:connectortype="straight" o:gfxdata="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" strokecolor="#70ad47 [3209]" strokeweight="1.5pt">
                   <v:stroke joinstyle="miter"/>
                 </v:line>
-                <v:roundrect id="Rectangle à coins arrondis 45" o:spid="_x0000_s1081" style="position:absolute;left:-874;top:34415;width:19160;height:5742;visibility:visible;mso-wrap-style:square;v-text-anchor:middle" arcsize="10923f" o:gfxdata="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" fillcolor="#c5e0b3 [1305]" strokecolor="#00b050" strokeweight=".5pt">
+                <v:roundrect id="Rectangle à coins arrondis 45" o:spid="_x0000_s1082" style="position:absolute;left:-874;top:34415;width:19160;height:5742;visibility:visible;mso-wrap-style:square;v-text-anchor:middle" arcsize="10923f" o:gfxdata="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" fillcolor="#c5e0b3 [1305]" strokecolor="#00b050" strokeweight=".5pt">
                   <v:stroke joinstyle="miter"/>
                   <v:textbox>
                     <w:txbxContent>
@@ -15952,7 +17187,7 @@
                     </w:txbxContent>
                   </v:textbox>
                 </v:roundrect>
-                <v:roundrect id="Rectangle à coins arrondis 46" o:spid="_x0000_s1082" style="position:absolute;left:19479;top:33712;width:18573;height:5636;visibility:visible;mso-wrap-style:square;v-text-anchor:middle" arcsize="10923f" o:gfxdata="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" fillcolor="#c5e0b3 [1305]" strokecolor="#00b050" strokeweight=".5pt">
+                <v:roundrect id="Rectangle à coins arrondis 46" o:spid="_x0000_s1083" style="position:absolute;left:19479;top:33712;width:18573;height:5636;visibility:visible;mso-wrap-style:square;v-text-anchor:middle" arcsize="10923f" o:gfxdata="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" fillcolor="#c5e0b3 [1305]" strokecolor="#00b050" strokeweight=".5pt">
                   <v:stroke joinstyle="miter"/>
                   <v:textbox>
                     <w:txbxContent>
@@ -15975,7 +17210,7 @@
                     </w:txbxContent>
                   </v:textbox>
                 </v:roundrect>
-                <v:roundrect id="Rectangle à coins arrondis 5" o:spid="_x0000_s1083" style="position:absolute;left:38070;top:23713;width:16668;height:7693;visibility:visible;mso-wrap-style:square;v-text-anchor:middle" arcsize="10923f" o:gfxdata="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" fillcolor="#c5e0b3 [1305]" strokecolor="#00b050" strokeweight=".5pt">
+                <v:roundrect id="Rectangle à coins arrondis 5" o:spid="_x0000_s1084" style="position:absolute;left:38070;top:23713;width:16668;height:7693;visibility:visible;mso-wrap-style:square;v-text-anchor:middle" arcsize="10923f" o:gfxdata="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" fillcolor="#c5e0b3 [1305]" strokecolor="#00b050" strokeweight=".5pt">
                   <v:stroke joinstyle="miter"/>
                   <v:textbox>
                     <w:txbxContent>
@@ -15998,10 +17233,10 @@
                     </w:txbxContent>
                   </v:textbox>
                 </v:roundrect>
-                <v:line id="Connecteur droit 6" o:spid="_x0000_s1084" style="position:absolute;visibility:visible;mso-wrap-style:square" from="45799,31407" to="45799,33680" o:connectortype="straight" o:gfxdata="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" strokecolor="#70ad47 [3209]" strokeweight="1.5pt">
+                <v:line id="Connecteur droit 6" o:spid="_x0000_s1085" style="position:absolute;visibility:visible;mso-wrap-style:square" from="45799,31407" to="45799,33680" o:connectortype="straight" o:gfxdata="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" strokecolor="#70ad47 [3209]" strokeweight="1.5pt">
                   <v:stroke joinstyle="miter"/>
                 </v:line>
-                <v:roundrect id="Rectangle à coins arrondis 48" o:spid="_x0000_s1085" style="position:absolute;left:58278;top:33633;width:15526;height:5715;visibility:visible;mso-wrap-style:square;v-text-anchor:middle" arcsize="10923f" o:gfxdata="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" fillcolor="#c5e0b3 [1305]" strokecolor="#00b050" strokeweight=".5pt">
+                <v:roundrect id="Rectangle à coins arrondis 48" o:spid="_x0000_s1086" style="position:absolute;left:58278;top:33633;width:15526;height:5715;visibility:visible;mso-wrap-style:square;v-text-anchor:middle" arcsize="10923f" o:gfxdata="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" fillcolor="#c5e0b3 [1305]" strokecolor="#00b050" strokeweight=".5pt">
                   <v:stroke joinstyle="miter"/>
                   <v:textbox>
                     <w:txbxContent>
@@ -16024,7 +17259,7 @@
                     </w:txbxContent>
                   </v:textbox>
                 </v:roundrect>
-                <v:roundrect id="Rectangle à coins arrondis 47" o:spid="_x0000_s1086" style="position:absolute;left:38958;top:33474;width:15526;height:5874;visibility:visible;mso-wrap-style:square;v-text-anchor:middle" arcsize="10923f" o:gfxdata="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" fillcolor="#c5e0b3 [1305]" strokecolor="#00b050" strokeweight=".5pt">
+                <v:roundrect id="Rectangle à coins arrondis 47" o:spid="_x0000_s1087" style="position:absolute;left:38958;top:33474;width:15526;height:5874;visibility:visible;mso-wrap-style:square;v-text-anchor:middle" arcsize="10923f" o:gfxdata="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" fillcolor="#c5e0b3 [1305]" strokecolor="#00b050" strokeweight=".5pt">
                   <v:stroke joinstyle="miter"/>
                   <v:textbox>
                     <w:txbxContent>
@@ -16214,7 +17449,7 @@
                                 <w:noProof/>
                                 <w:sz w:val="20"/>
                               </w:rPr>
-                              <w:t>2</w:t>
+                              <w:t>3</w:t>
                             </w:r>
                             <w:r>
                               <w:rPr>
@@ -16248,7 +17483,7 @@
           </mc:Choice>
           <mc:Fallback>
             <w:pict>
-              <v:shape w14:anchorId="3EE3A45B" id="Zone de texte 82" o:spid="_x0000_s1087" type="#_x0000_t202" style="position:absolute;left:0;text-align:left;margin-left:-44.3pt;margin-top:25.9pt;width:582.3pt;height:16.75pt;z-index:251736064;visibility:visible;mso-wrap-style:square;mso-height-percent:0;mso-wrap-distance-left:9pt;mso-wrap-distance-top:0;mso-wrap-distance-right:9pt;mso-wrap-distance-bottom:0;mso-position-horizontal:absolute;mso-position-horizontal-relative:text;mso-position-vertical:absolute;mso-position-vertical-relative:text;mso-height-percent:0;mso-height-relative:margin;v-text-anchor:top" o:gfxdata="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" stroked="f">
+              <v:shape w14:anchorId="3EE3A45B" id="Zone de texte 82" o:spid="_x0000_s1088" type="#_x0000_t202" style="position:absolute;left:0;text-align:left;margin-left:-44.3pt;margin-top:25.9pt;width:582.3pt;height:16.75pt;z-index:251736064;visibility:visible;mso-wrap-style:square;mso-height-percent:0;mso-wrap-distance-left:9pt;mso-wrap-distance-top:0;mso-wrap-distance-right:9pt;mso-wrap-distance-bottom:0;mso-position-horizontal:absolute;mso-position-horizontal-relative:text;mso-position-vertical:absolute;mso-position-vertical-relative:text;mso-height-percent:0;mso-height-relative:margin;v-text-anchor:top" o:gfxdata="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" stroked="f">
                 <v:textbox inset="0,0,0,0">
                   <w:txbxContent>
                     <w:p>
@@ -16290,7 +17525,7 @@
                           <w:noProof/>
                           <w:sz w:val="20"/>
                         </w:rPr>
-                        <w:t>2</w:t>
+                        <w:t>3</w:t>
                       </w:r>
                       <w:r>
                         <w:rPr>
@@ -16977,8 +18212,6 @@
         </w:rPr>
         <w:t>permettront la construction de Dashboard</w:t>
       </w:r>
-      <w:bookmarkStart w:id="67" w:name="_GoBack"/>
-      <w:bookmarkEnd w:id="67"/>
       <w:r>
         <w:rPr>
           <w:rFonts w:ascii="Cambria" w:hAnsi="Cambria"/>
@@ -16999,7 +18232,7 @@
           <w:color w:val="auto"/>
         </w:rPr>
       </w:pPr>
-      <w:bookmarkStart w:id="68" w:name="_Toc202503792"/>
+      <w:bookmarkStart w:id="67" w:name="_Toc202503792"/>
       <w:r>
         <w:rPr>
           <w:rFonts w:ascii="Cambria Math" w:hAnsi="Cambria Math"/>
@@ -17009,7 +18242,7 @@
         <w:lastRenderedPageBreak/>
         <w:t>Présentation des résultats</w:t>
       </w:r>
-      <w:bookmarkEnd w:id="68"/>
+      <w:bookmarkEnd w:id="67"/>
     </w:p>
     <w:p>
       <w:pPr>
@@ -17032,7 +18265,7 @@
           <w:color w:val="auto"/>
         </w:rPr>
       </w:pPr>
-      <w:bookmarkStart w:id="69" w:name="_Toc202503793"/>
+      <w:bookmarkStart w:id="68" w:name="_Toc202503793"/>
       <w:r>
         <w:rPr>
           <w:rFonts w:ascii="Cambria Math" w:hAnsi="Cambria Math"/>
@@ -17041,7 +18274,7 @@
         </w:rPr>
         <w:t>Interprétation des résultats</w:t>
       </w:r>
-      <w:bookmarkEnd w:id="69"/>
+      <w:bookmarkEnd w:id="68"/>
     </w:p>
     <w:p>
       <w:pPr>
@@ -17055,13 +18288,14 @@
       <w:pPr>
         <w:pStyle w:val="Titre2"/>
         <w:ind w:left="1440"/>
+        <w:jc w:val="center"/>
         <w:rPr>
           <w:rFonts w:ascii="Cambria Math" w:hAnsi="Cambria Math"/>
           <w:b/>
           <w:color w:val="auto"/>
         </w:rPr>
       </w:pPr>
-      <w:bookmarkStart w:id="70" w:name="_Toc202503794"/>
+      <w:bookmarkStart w:id="69" w:name="_Toc202503794"/>
       <w:r>
         <w:rPr>
           <w:rFonts w:ascii="Cambria Math" w:hAnsi="Cambria Math"/>
@@ -17070,7 +18304,7 @@
         </w:rPr>
         <w:t>CONCLUSION</w:t>
       </w:r>
-      <w:bookmarkEnd w:id="70"/>
+      <w:bookmarkEnd w:id="69"/>
     </w:p>
     <w:p>
       <w:pPr>
@@ -17089,7 +18323,7 @@
       </w:pPr>
     </w:p>
     <w:p>
-      <w:bookmarkStart w:id="71" w:name="_Toc202503795"/>
+      <w:bookmarkStart w:id="70" w:name="_Toc202503795"/>
     </w:p>
     <w:p/>
     <w:p/>
@@ -17204,7 +18438,7 @@
           <w:color w:val="auto"/>
         </w:rPr>
       </w:pPr>
-      <w:bookmarkStart w:id="72" w:name="_Toc202538216"/>
+      <w:bookmarkStart w:id="71" w:name="_Toc202538216"/>
       <w:r>
         <w:rPr>
           <w:rFonts w:ascii="Cambria Math" w:hAnsi="Cambria Math"/>
@@ -17245,8 +18479,8 @@
         </w:rPr>
         <w:t>UATION ET PROPOSITION D’INTERVENTION</w:t>
       </w:r>
+      <w:bookmarkEnd w:id="70"/>
       <w:bookmarkEnd w:id="71"/>
-      <w:bookmarkEnd w:id="72"/>
     </w:p>
     <w:p>
       <w:pPr>
@@ -17278,7 +18512,7 @@
           <w:color w:val="auto"/>
         </w:rPr>
       </w:pPr>
-      <w:bookmarkStart w:id="73" w:name="_Toc202503796"/>
+      <w:bookmarkStart w:id="72" w:name="_Toc202503796"/>
       <w:r>
         <w:rPr>
           <w:rFonts w:ascii="Cambria Math" w:hAnsi="Cambria Math"/>
@@ -17288,7 +18522,7 @@
         <w:lastRenderedPageBreak/>
         <w:t>INTRODUCTION</w:t>
       </w:r>
-      <w:bookmarkEnd w:id="73"/>
+      <w:bookmarkEnd w:id="72"/>
     </w:p>
     <w:p>
       <w:pPr>
@@ -17303,7 +18537,7 @@
           <w:color w:val="auto"/>
         </w:rPr>
       </w:pPr>
-      <w:bookmarkStart w:id="74" w:name="_Toc202503797"/>
+      <w:bookmarkStart w:id="73" w:name="_Toc202503797"/>
       <w:r>
         <w:rPr>
           <w:rFonts w:ascii="Cambria Math" w:hAnsi="Cambria Math"/>
@@ -17312,7 +18546,7 @@
         </w:rPr>
         <w:t>PRÉSENTATION ET ANALYSE DE LA SITUATION</w:t>
       </w:r>
-      <w:bookmarkEnd w:id="74"/>
+      <w:bookmarkEnd w:id="73"/>
     </w:p>
     <w:p>
       <w:pPr>
@@ -17327,7 +18561,7 @@
           <w:color w:val="auto"/>
         </w:rPr>
       </w:pPr>
-      <w:bookmarkStart w:id="75" w:name="_Toc202503798"/>
+      <w:bookmarkStart w:id="74" w:name="_Toc202503798"/>
       <w:r>
         <w:rPr>
           <w:rFonts w:ascii="Cambria Math" w:hAnsi="Cambria Math"/>
@@ -17336,7 +18570,7 @@
         </w:rPr>
         <w:t>Analyse des hypothèses</w:t>
       </w:r>
-      <w:bookmarkEnd w:id="75"/>
+      <w:bookmarkEnd w:id="74"/>
     </w:p>
     <w:p>
       <w:pPr>
@@ -17351,7 +18585,7 @@
           <w:color w:val="auto"/>
         </w:rPr>
       </w:pPr>
-      <w:bookmarkStart w:id="76" w:name="_Toc202503799"/>
+      <w:bookmarkStart w:id="75" w:name="_Toc202503799"/>
       <w:r>
         <w:rPr>
           <w:rFonts w:ascii="Cambria Math" w:hAnsi="Cambria Math"/>
@@ -17360,7 +18594,7 @@
         </w:rPr>
         <w:t>Limites et difficultés</w:t>
       </w:r>
-      <w:bookmarkEnd w:id="76"/>
+      <w:bookmarkEnd w:id="75"/>
     </w:p>
     <w:p>
       <w:pPr>
@@ -17375,7 +18609,7 @@
           <w:color w:val="auto"/>
         </w:rPr>
       </w:pPr>
-      <w:bookmarkStart w:id="77" w:name="_Toc202503800"/>
+      <w:bookmarkStart w:id="76" w:name="_Toc202503800"/>
       <w:r>
         <w:rPr>
           <w:rFonts w:ascii="Cambria Math" w:hAnsi="Cambria Math"/>
@@ -17384,7 +18618,7 @@
         </w:rPr>
         <w:t>Proposition d’un modèle et prospectives</w:t>
       </w:r>
-      <w:bookmarkEnd w:id="77"/>
+      <w:bookmarkEnd w:id="76"/>
       <w:r>
         <w:rPr>
           <w:rFonts w:ascii="Cambria Math" w:hAnsi="Cambria Math"/>
@@ -17407,7 +18641,7 @@
           <w:color w:val="auto"/>
         </w:rPr>
       </w:pPr>
-      <w:bookmarkStart w:id="78" w:name="_Toc202503801"/>
+      <w:bookmarkStart w:id="77" w:name="_Toc202503801"/>
       <w:r>
         <w:rPr>
           <w:rFonts w:ascii="Cambria Math" w:hAnsi="Cambria Math"/>
@@ -17416,7 +18650,7 @@
         </w:rPr>
         <w:t>INTERVENTION PROPOSÉE ET JUSTIFICATION</w:t>
       </w:r>
-      <w:bookmarkEnd w:id="78"/>
+      <w:bookmarkEnd w:id="77"/>
     </w:p>
     <w:p>
       <w:pPr>
@@ -17431,7 +18665,7 @@
           <w:color w:val="auto"/>
         </w:rPr>
       </w:pPr>
-      <w:bookmarkStart w:id="79" w:name="_Toc202503802"/>
+      <w:bookmarkStart w:id="78" w:name="_Toc202503802"/>
       <w:r>
         <w:rPr>
           <w:rFonts w:ascii="Cambria Math" w:hAnsi="Cambria Math"/>
@@ -17440,7 +18674,7 @@
         </w:rPr>
         <w:t>Objectifs de l’intervention – projet envisagé</w:t>
       </w:r>
-      <w:bookmarkEnd w:id="79"/>
+      <w:bookmarkEnd w:id="78"/>
     </w:p>
     <w:p>
       <w:pPr>
@@ -17455,7 +18689,7 @@
           <w:color w:val="auto"/>
         </w:rPr>
       </w:pPr>
-      <w:bookmarkStart w:id="80" w:name="_Toc202503803"/>
+      <w:bookmarkStart w:id="79" w:name="_Toc202503803"/>
       <w:r>
         <w:rPr>
           <w:rFonts w:ascii="Cambria Math" w:hAnsi="Cambria Math"/>
@@ -17464,7 +18698,7 @@
         </w:rPr>
         <w:t>Objectif général</w:t>
       </w:r>
-      <w:bookmarkEnd w:id="80"/>
+      <w:bookmarkEnd w:id="79"/>
     </w:p>
     <w:p>
       <w:pPr>
@@ -17479,7 +18713,7 @@
           <w:color w:val="auto"/>
         </w:rPr>
       </w:pPr>
-      <w:bookmarkStart w:id="81" w:name="_Toc202503804"/>
+      <w:bookmarkStart w:id="80" w:name="_Toc202503804"/>
       <w:r>
         <w:rPr>
           <w:rFonts w:ascii="Cambria Math" w:hAnsi="Cambria Math"/>
@@ -17488,7 +18722,7 @@
         </w:rPr>
         <w:t>Objectifs spécifiques</w:t>
       </w:r>
-      <w:bookmarkEnd w:id="81"/>
+      <w:bookmarkEnd w:id="80"/>
     </w:p>
     <w:p>
       <w:pPr>
@@ -17503,7 +18737,7 @@
           <w:color w:val="auto"/>
         </w:rPr>
       </w:pPr>
-      <w:bookmarkStart w:id="82" w:name="_Toc202503805"/>
+      <w:bookmarkStart w:id="81" w:name="_Toc202503805"/>
       <w:r>
         <w:rPr>
           <w:rFonts w:ascii="Cambria Math" w:hAnsi="Cambria Math"/>
@@ -17512,7 +18746,7 @@
         </w:rPr>
         <w:t>Composantes de l’intervention</w:t>
       </w:r>
-      <w:bookmarkEnd w:id="82"/>
+      <w:bookmarkEnd w:id="81"/>
     </w:p>
     <w:p>
       <w:pPr>
@@ -17527,7 +18761,7 @@
           <w:color w:val="auto"/>
         </w:rPr>
       </w:pPr>
-      <w:bookmarkStart w:id="83" w:name="_Toc202503806"/>
+      <w:bookmarkStart w:id="82" w:name="_Toc202503806"/>
       <w:r>
         <w:rPr>
           <w:rFonts w:ascii="Cambria Math" w:hAnsi="Cambria Math"/>
@@ -17536,7 +18770,7 @@
         </w:rPr>
         <w:t>Composantes humaines</w:t>
       </w:r>
-      <w:bookmarkEnd w:id="83"/>
+      <w:bookmarkEnd w:id="82"/>
     </w:p>
     <w:p>
       <w:pPr>
@@ -17551,7 +18785,7 @@
           <w:color w:val="auto"/>
         </w:rPr>
       </w:pPr>
-      <w:bookmarkStart w:id="84" w:name="_Toc202503807"/>
+      <w:bookmarkStart w:id="83" w:name="_Toc202503807"/>
       <w:r>
         <w:rPr>
           <w:rFonts w:ascii="Cambria Math" w:hAnsi="Cambria Math"/>
@@ -17560,7 +18794,7 @@
         </w:rPr>
         <w:t>Composantes techniques</w:t>
       </w:r>
-      <w:bookmarkEnd w:id="84"/>
+      <w:bookmarkEnd w:id="83"/>
     </w:p>
     <w:p>
       <w:pPr>
@@ -17575,7 +18809,7 @@
           <w:color w:val="auto"/>
         </w:rPr>
       </w:pPr>
-      <w:bookmarkStart w:id="85" w:name="_Toc202503808"/>
+      <w:bookmarkStart w:id="84" w:name="_Toc202503808"/>
       <w:r>
         <w:rPr>
           <w:rFonts w:ascii="Cambria Math" w:hAnsi="Cambria Math"/>
@@ -17584,7 +18818,7 @@
         </w:rPr>
         <w:t>Périmètre d’intervention, contenu de la solution et stratégies d’actions</w:t>
       </w:r>
-      <w:bookmarkEnd w:id="85"/>
+      <w:bookmarkEnd w:id="84"/>
     </w:p>
     <w:p>
       <w:pPr>
@@ -17599,7 +18833,7 @@
           <w:color w:val="auto"/>
         </w:rPr>
       </w:pPr>
-      <w:bookmarkStart w:id="86" w:name="_Toc202503809"/>
+      <w:bookmarkStart w:id="85" w:name="_Toc202503809"/>
       <w:r>
         <w:rPr>
           <w:rFonts w:ascii="Cambria Math" w:hAnsi="Cambria Math"/>
@@ -17608,7 +18842,7 @@
         </w:rPr>
         <w:t>Périmètre d’intervention</w:t>
       </w:r>
-      <w:bookmarkEnd w:id="86"/>
+      <w:bookmarkEnd w:id="85"/>
     </w:p>
     <w:p>
       <w:pPr>
@@ -17623,7 +18857,7 @@
           <w:color w:val="auto"/>
         </w:rPr>
       </w:pPr>
-      <w:bookmarkStart w:id="87" w:name="_Toc202503810"/>
+      <w:bookmarkStart w:id="86" w:name="_Toc202503810"/>
       <w:r>
         <w:rPr>
           <w:rFonts w:ascii="Cambria Math" w:hAnsi="Cambria Math"/>
@@ -17632,7 +18866,7 @@
         </w:rPr>
         <w:t>Contenu de la solution</w:t>
       </w:r>
-      <w:bookmarkEnd w:id="87"/>
+      <w:bookmarkEnd w:id="86"/>
     </w:p>
     <w:p>
       <w:pPr>
@@ -17647,7 +18881,7 @@
           <w:color w:val="auto"/>
         </w:rPr>
       </w:pPr>
-      <w:bookmarkStart w:id="88" w:name="_Toc202503811"/>
+      <w:bookmarkStart w:id="87" w:name="_Toc202503811"/>
       <w:r>
         <w:rPr>
           <w:rFonts w:ascii="Cambria Math" w:hAnsi="Cambria Math"/>
@@ -17656,7 +18890,7 @@
         </w:rPr>
         <w:t>Stratégies d’actions</w:t>
       </w:r>
-      <w:bookmarkEnd w:id="88"/>
+      <w:bookmarkEnd w:id="87"/>
     </w:p>
     <w:p>
       <w:pPr>
@@ -17671,7 +18905,7 @@
           <w:color w:val="auto"/>
         </w:rPr>
       </w:pPr>
-      <w:bookmarkStart w:id="89" w:name="_Toc202503812"/>
+      <w:bookmarkStart w:id="88" w:name="_Toc202503812"/>
       <w:r>
         <w:rPr>
           <w:rFonts w:ascii="Cambria Math" w:hAnsi="Cambria Math"/>
@@ -17680,7 +18914,7 @@
         </w:rPr>
         <w:t>Faisabilité</w:t>
       </w:r>
-      <w:bookmarkEnd w:id="89"/>
+      <w:bookmarkEnd w:id="88"/>
       <w:r>
         <w:rPr>
           <w:rFonts w:ascii="Cambria Math" w:hAnsi="Cambria Math"/>
@@ -17703,7 +18937,7 @@
           <w:color w:val="auto"/>
         </w:rPr>
       </w:pPr>
-      <w:bookmarkStart w:id="90" w:name="_Toc202503813"/>
+      <w:bookmarkStart w:id="89" w:name="_Toc202503813"/>
       <w:r>
         <w:rPr>
           <w:rFonts w:ascii="Cambria Math" w:hAnsi="Cambria Math"/>
@@ -17712,7 +18946,7 @@
         </w:rPr>
         <w:t>Économique</w:t>
       </w:r>
-      <w:bookmarkEnd w:id="90"/>
+      <w:bookmarkEnd w:id="89"/>
     </w:p>
     <w:p>
       <w:pPr>
@@ -17727,7 +18961,7 @@
           <w:color w:val="auto"/>
         </w:rPr>
       </w:pPr>
-      <w:bookmarkStart w:id="91" w:name="_Toc202503814"/>
+      <w:bookmarkStart w:id="90" w:name="_Toc202503814"/>
       <w:r>
         <w:rPr>
           <w:rFonts w:ascii="Cambria Math" w:hAnsi="Cambria Math"/>
@@ -17736,7 +18970,7 @@
         </w:rPr>
         <w:t>Sociale</w:t>
       </w:r>
-      <w:bookmarkEnd w:id="91"/>
+      <w:bookmarkEnd w:id="90"/>
     </w:p>
     <w:p>
       <w:pPr>
@@ -17751,7 +18985,7 @@
           <w:color w:val="auto"/>
         </w:rPr>
       </w:pPr>
-      <w:bookmarkStart w:id="92" w:name="_Toc202503815"/>
+      <w:bookmarkStart w:id="91" w:name="_Toc202503815"/>
       <w:r>
         <w:rPr>
           <w:rFonts w:ascii="Cambria Math" w:hAnsi="Cambria Math"/>
@@ -17760,7 +18994,7 @@
         </w:rPr>
         <w:t>Technique</w:t>
       </w:r>
-      <w:bookmarkEnd w:id="92"/>
+      <w:bookmarkEnd w:id="91"/>
     </w:p>
     <w:p>
       <w:pPr>
@@ -17775,7 +19009,7 @@
           <w:color w:val="auto"/>
         </w:rPr>
       </w:pPr>
-      <w:bookmarkStart w:id="93" w:name="_Toc202503816"/>
+      <w:bookmarkStart w:id="92" w:name="_Toc202503816"/>
       <w:r>
         <w:rPr>
           <w:rFonts w:ascii="Cambria Math" w:hAnsi="Cambria Math"/>
@@ -17784,7 +19018,7 @@
         </w:rPr>
         <w:t>Environnementale</w:t>
       </w:r>
-      <w:bookmarkEnd w:id="93"/>
+      <w:bookmarkEnd w:id="92"/>
     </w:p>
     <w:p>
       <w:pPr>
@@ -17797,7 +19031,7 @@
           <w:color w:val="auto"/>
         </w:rPr>
       </w:pPr>
-      <w:bookmarkStart w:id="94" w:name="_Toc202503817"/>
+      <w:bookmarkStart w:id="93" w:name="_Toc202503817"/>
       <w:r>
         <w:rPr>
           <w:rFonts w:ascii="Cambria Math" w:hAnsi="Cambria Math"/>
@@ -17806,7 +19040,7 @@
         </w:rPr>
         <w:t>CONCLUSION</w:t>
       </w:r>
-      <w:bookmarkEnd w:id="94"/>
+      <w:bookmarkEnd w:id="93"/>
     </w:p>
     <w:p>
       <w:pPr>
@@ -17844,8 +19078,8 @@
           <w:docGrid w:linePitch="360"/>
         </w:sectPr>
       </w:pPr>
-      <w:bookmarkStart w:id="95" w:name="_Toc202503818"/>
-      <w:bookmarkStart w:id="96" w:name="_Toc202538217"/>
+      <w:bookmarkStart w:id="94" w:name="_Toc202503818"/>
+      <w:bookmarkStart w:id="95" w:name="_Toc202538217"/>
       <w:r>
         <w:rPr>
           <w:rFonts w:ascii="Cambria Math" w:hAnsi="Cambria Math"/>
@@ -17855,8 +19089,8 @@
         <w:lastRenderedPageBreak/>
         <w:t>CONLUSION GÉNÉRALE</w:t>
       </w:r>
+      <w:bookmarkEnd w:id="94"/>
       <w:bookmarkEnd w:id="95"/>
-      <w:bookmarkEnd w:id="96"/>
     </w:p>
     <w:p>
       <w:pPr>
@@ -17869,8 +19103,8 @@
           <w:color w:val="auto"/>
         </w:rPr>
       </w:pPr>
-      <w:bookmarkStart w:id="97" w:name="_Toc202503819"/>
-      <w:bookmarkStart w:id="98" w:name="_Toc202538218"/>
+      <w:bookmarkStart w:id="96" w:name="_Toc202503819"/>
+      <w:bookmarkStart w:id="97" w:name="_Toc202538218"/>
       <w:r>
         <w:rPr>
           <w:rFonts w:ascii="Cambria Math" w:hAnsi="Cambria Math"/>
@@ -17880,10 +19114,81 @@
         <w:lastRenderedPageBreak/>
         <w:t>RÉFÉRENCES BIBLIOGRAPHIQUES</w:t>
       </w:r>
+      <w:bookmarkEnd w:id="96"/>
       <w:bookmarkEnd w:id="97"/>
-      <w:bookmarkEnd w:id="98"/>
-    </w:p>
-    <w:p/>
+    </w:p>
+    <w:p>
+      <w:pPr>
+        <w:pStyle w:val="Lgende"/>
+        <w:keepNext/>
+        <w:spacing w:after="0"/>
+        <w:rPr>
+          <w:sz w:val="10"/>
+          <w:u w:val="single"/>
+        </w:rPr>
+      </w:pPr>
+    </w:p>
+    <w:p>
+      <w:pPr>
+        <w:pStyle w:val="Lgende"/>
+        <w:keepNext/>
+        <w:jc w:val="center"/>
+        <w:rPr>
+          <w:sz w:val="22"/>
+          <w:u w:val="single"/>
+        </w:rPr>
+      </w:pPr>
+      <w:r>
+        <w:rPr>
+          <w:sz w:val="20"/>
+          <w:u w:val="single"/>
+        </w:rPr>
+        <w:t xml:space="preserve">Table </w:t>
+      </w:r>
+      <w:r>
+        <w:rPr>
+          <w:sz w:val="20"/>
+          <w:u w:val="single"/>
+        </w:rPr>
+        <w:fldChar w:fldCharType="begin"/>
+      </w:r>
+      <w:r>
+        <w:rPr>
+          <w:sz w:val="20"/>
+          <w:u w:val="single"/>
+        </w:rPr>
+        <w:instrText xml:space="preserve"> SEQ Table \* ARABIC </w:instrText>
+      </w:r>
+      <w:r>
+        <w:rPr>
+          <w:sz w:val="20"/>
+          <w:u w:val="single"/>
+        </w:rPr>
+        <w:fldChar w:fldCharType="separate"/>
+      </w:r>
+      <w:r>
+        <w:rPr>
+          <w:noProof/>
+          <w:sz w:val="20"/>
+          <w:u w:val="single"/>
+        </w:rPr>
+        <w:t>1</w:t>
+      </w:r>
+      <w:r>
+        <w:rPr>
+          <w:sz w:val="20"/>
+          <w:u w:val="single"/>
+        </w:rPr>
+        <w:fldChar w:fldCharType="end"/>
+      </w:r>
+      <w:r>
+        <w:rPr>
+          <w:sz w:val="20"/>
+          <w:u w:val="single"/>
+        </w:rPr>
+        <w:t xml:space="preserve"> - Bibliographie</w:t>
+      </w:r>
+    </w:p>
     <w:tbl>
       <w:tblPr>
         <w:tblStyle w:val="Grilledutableau"/>
@@ -17893,15 +19198,15 @@
         <w:tblLook w:val="04A0" w:firstRow="1" w:lastRow="0" w:firstColumn="1" w:lastColumn="0" w:noHBand="0" w:noVBand="1"/>
       </w:tblPr>
       <w:tblGrid>
-        <w:gridCol w:w="2346"/>
-        <w:gridCol w:w="2344"/>
-        <w:gridCol w:w="2344"/>
-        <w:gridCol w:w="2342"/>
+        <w:gridCol w:w="2820"/>
+        <w:gridCol w:w="1985"/>
+        <w:gridCol w:w="3402"/>
+        <w:gridCol w:w="1169"/>
       </w:tblGrid>
       <w:tr>
         <w:tc>
           <w:tcPr>
-            <w:tcW w:w="2346" w:type="dxa"/>
+            <w:tcW w:w="2820" w:type="dxa"/>
             <w:tcBorders>
               <w:top w:val="single" w:sz="12" w:space="0" w:color="auto"/>
               <w:left w:val="single" w:sz="12" w:space="0" w:color="auto"/>
@@ -17932,7 +19237,7 @@
         </w:tc>
         <w:tc>
           <w:tcPr>
-            <w:tcW w:w="2344" w:type="dxa"/>
+            <w:tcW w:w="1985" w:type="dxa"/>
             <w:tcBorders>
               <w:top w:val="single" w:sz="12" w:space="0" w:color="auto"/>
               <w:left w:val="single" w:sz="12" w:space="0" w:color="auto"/>
@@ -17958,7 +19263,7 @@
         </w:tc>
         <w:tc>
           <w:tcPr>
-            <w:tcW w:w="2344" w:type="dxa"/>
+            <w:tcW w:w="3402" w:type="dxa"/>
             <w:tcBorders>
               <w:top w:val="single" w:sz="12" w:space="0" w:color="auto"/>
               <w:left w:val="single" w:sz="12" w:space="0" w:color="auto"/>
@@ -17983,7 +19288,7 @@
         </w:tc>
         <w:tc>
           <w:tcPr>
-            <w:tcW w:w="2342" w:type="dxa"/>
+            <w:tcW w:w="1169" w:type="dxa"/>
             <w:tcBorders>
               <w:top w:val="single" w:sz="12" w:space="0" w:color="auto"/>
               <w:left w:val="single" w:sz="12" w:space="0" w:color="auto"/>
@@ -18013,7 +19318,7 @@
         </w:trPr>
         <w:tc>
           <w:tcPr>
-            <w:tcW w:w="2346" w:type="dxa"/>
+            <w:tcW w:w="2820" w:type="dxa"/>
             <w:tcBorders>
               <w:top w:val="single" w:sz="12" w:space="0" w:color="auto"/>
               <w:left w:val="single" w:sz="8" w:space="0" w:color="auto"/>
@@ -18040,7 +19345,7 @@
         </w:tc>
         <w:tc>
           <w:tcPr>
-            <w:tcW w:w="2344" w:type="dxa"/>
+            <w:tcW w:w="1985" w:type="dxa"/>
             <w:tcBorders>
               <w:top w:val="single" w:sz="12" w:space="0" w:color="auto"/>
               <w:left w:val="single" w:sz="8" w:space="0" w:color="auto"/>
@@ -18052,14 +19357,24 @@
             <w:pPr>
               <w:jc w:val="center"/>
             </w:pPr>
+            <w:proofErr w:type="spellStart"/>
             <w:r>
-              <w:t>Rajkomar Alkaban</w:t>
+              <w:t>Rajkomar</w:t>
             </w:r>
+            <w:proofErr w:type="spellEnd"/>
+            <w:r>
+              <w:t xml:space="preserve"> </w:t>
+            </w:r>
+            <w:proofErr w:type="spellStart"/>
+            <w:r>
+              <w:t>Alkaban</w:t>
+            </w:r>
+            <w:proofErr w:type="spellEnd"/>
           </w:p>
         </w:tc>
         <w:tc>
           <w:tcPr>
-            <w:tcW w:w="2344" w:type="dxa"/>
+            <w:tcW w:w="3402" w:type="dxa"/>
             <w:tcBorders>
               <w:top w:val="single" w:sz="12" w:space="0" w:color="auto"/>
               <w:left w:val="single" w:sz="8" w:space="0" w:color="auto"/>
@@ -18073,17 +19388,33 @@
                 <w:rFonts w:ascii="Cambria" w:hAnsi="Cambria"/>
               </w:rPr>
             </w:pPr>
+            <w:proofErr w:type="spellStart"/>
             <w:r>
               <w:rPr>
                 <w:rStyle w:val="lev"/>
               </w:rPr>
-              <w:t>npj Digital Medicine</w:t>
+              <w:t>npj</w:t>
             </w:r>
+            <w:proofErr w:type="spellEnd"/>
+            <w:r>
+              <w:rPr>
+                <w:rStyle w:val="lev"/>
+              </w:rPr>
+              <w:t xml:space="preserve"> Digital </w:t>
+            </w:r>
+            <w:proofErr w:type="spellStart"/>
+            <w:r>
+              <w:rPr>
+                <w:rStyle w:val="lev"/>
+              </w:rPr>
+              <w:t>Medicine</w:t>
+            </w:r>
+            <w:proofErr w:type="spellEnd"/>
           </w:p>
         </w:tc>
         <w:tc>
           <w:tcPr>
-            <w:tcW w:w="2342" w:type="dxa"/>
+            <w:tcW w:w="1169" w:type="dxa"/>
             <w:tcBorders>
               <w:top w:val="single" w:sz="12" w:space="0" w:color="auto"/>
               <w:left w:val="single" w:sz="8" w:space="0" w:color="auto"/>
@@ -18109,7 +19440,7 @@
       <w:tr>
         <w:tc>
           <w:tcPr>
-            <w:tcW w:w="2346" w:type="dxa"/>
+            <w:tcW w:w="2820" w:type="dxa"/>
             <w:tcBorders>
               <w:top w:val="single" w:sz="8" w:space="0" w:color="auto"/>
               <w:left w:val="single" w:sz="8" w:space="0" w:color="auto"/>
@@ -18136,7 +19467,7 @@
         </w:tc>
         <w:tc>
           <w:tcPr>
-            <w:tcW w:w="2344" w:type="dxa"/>
+            <w:tcW w:w="1985" w:type="dxa"/>
             <w:tcBorders>
               <w:top w:val="single" w:sz="6" w:space="0" w:color="auto"/>
               <w:left w:val="single" w:sz="8" w:space="0" w:color="auto"/>
@@ -18153,13 +19484,18 @@
               </w:rPr>
             </w:pPr>
             <w:r>
-              <w:t>Jiang Fong</w:t>
+              <w:t xml:space="preserve">Jiang </w:t>
             </w:r>
+            <w:proofErr w:type="spellStart"/>
+            <w:r>
+              <w:t>Fong</w:t>
+            </w:r>
+            <w:proofErr w:type="spellEnd"/>
           </w:p>
         </w:tc>
         <w:tc>
           <w:tcPr>
-            <w:tcW w:w="2344" w:type="dxa"/>
+            <w:tcW w:w="3402" w:type="dxa"/>
             <w:tcBorders>
               <w:top w:val="single" w:sz="8" w:space="0" w:color="auto"/>
               <w:left w:val="single" w:sz="8" w:space="0" w:color="auto"/>
@@ -18178,13 +19514,35 @@
               <w:rPr>
                 <w:rStyle w:val="lev"/>
               </w:rPr>
-              <w:t>Stroke and Vascular Neurology</w:t>
+              <w:t xml:space="preserve">Stroke and </w:t>
             </w:r>
+            <w:proofErr w:type="spellStart"/>
+            <w:r>
+              <w:rPr>
+                <w:rStyle w:val="lev"/>
+              </w:rPr>
+              <w:t>Vascular</w:t>
+            </w:r>
+            <w:proofErr w:type="spellEnd"/>
+            <w:r>
+              <w:rPr>
+                <w:rStyle w:val="lev"/>
+              </w:rPr>
+              <w:t xml:space="preserve"> </w:t>
+            </w:r>
+            <w:proofErr w:type="spellStart"/>
+            <w:r>
+              <w:rPr>
+                <w:rStyle w:val="lev"/>
+              </w:rPr>
+              <w:t>Neurology</w:t>
+            </w:r>
+            <w:proofErr w:type="spellEnd"/>
           </w:p>
         </w:tc>
         <w:tc>
           <w:tcPr>
-            <w:tcW w:w="2342" w:type="dxa"/>
+            <w:tcW w:w="1169" w:type="dxa"/>
             <w:tcBorders>
               <w:top w:val="single" w:sz="8" w:space="0" w:color="auto"/>
               <w:left w:val="single" w:sz="8" w:space="0" w:color="auto"/>
@@ -18212,7 +19570,7 @@
       <w:tr>
         <w:tc>
           <w:tcPr>
-            <w:tcW w:w="2346" w:type="dxa"/>
+            <w:tcW w:w="2820" w:type="dxa"/>
             <w:tcBorders>
               <w:top w:val="single" w:sz="8" w:space="0" w:color="auto"/>
               <w:left w:val="single" w:sz="8" w:space="0" w:color="auto"/>
@@ -18239,7 +19597,7 @@
         </w:tc>
         <w:tc>
           <w:tcPr>
-            <w:tcW w:w="2344" w:type="dxa"/>
+            <w:tcW w:w="1985" w:type="dxa"/>
             <w:tcBorders>
               <w:top w:val="single" w:sz="8" w:space="0" w:color="auto"/>
               <w:left w:val="single" w:sz="8" w:space="0" w:color="auto"/>
@@ -18255,14 +19613,27 @@
                 <w:lang w:val="en-US"/>
               </w:rPr>
             </w:pPr>
+            <w:proofErr w:type="spellStart"/>
             <w:r>
-              <w:t>Raghupathi W., Raghupathi V.</w:t>
+              <w:t>Raghupathi</w:t>
+            </w:r>
+            <w:proofErr w:type="spellEnd"/>
+            <w:r>
+              <w:t xml:space="preserve"> W., </w:t>
+            </w:r>
+            <w:proofErr w:type="spellStart"/>
+            <w:r>
+              <w:t>Raghupathi</w:t>
+            </w:r>
+            <w:proofErr w:type="spellEnd"/>
+            <w:r>
+              <w:t xml:space="preserve"> V.</w:t>
             </w:r>
           </w:p>
         </w:tc>
         <w:tc>
           <w:tcPr>
-            <w:tcW w:w="2344" w:type="dxa"/>
+            <w:tcW w:w="3402" w:type="dxa"/>
             <w:tcBorders>
               <w:top w:val="single" w:sz="6" w:space="0" w:color="auto"/>
               <w:left w:val="single" w:sz="8" w:space="0" w:color="auto"/>
@@ -18289,7 +19660,7 @@
         </w:tc>
         <w:tc>
           <w:tcPr>
-            <w:tcW w:w="2342" w:type="dxa"/>
+            <w:tcW w:w="1169" w:type="dxa"/>
             <w:tcBorders>
               <w:top w:val="single" w:sz="8" w:space="0" w:color="auto"/>
               <w:left w:val="single" w:sz="8" w:space="0" w:color="auto"/>
@@ -18317,7 +19688,7 @@
       <w:tr>
         <w:tc>
           <w:tcPr>
-            <w:tcW w:w="2346" w:type="dxa"/>
+            <w:tcW w:w="2820" w:type="dxa"/>
             <w:tcBorders>
               <w:top w:val="single" w:sz="8" w:space="0" w:color="auto"/>
               <w:left w:val="single" w:sz="8" w:space="0" w:color="auto"/>
@@ -18333,17 +19704,81 @@
                 <w:lang w:val="en-US"/>
               </w:rPr>
             </w:pPr>
+            <w:proofErr w:type="spellStart"/>
             <w:r>
               <w:rPr>
                 <w:i/>
               </w:rPr>
-              <w:t>Explainable Artificial Intelligence (XAI): Concepts, Taxonomies, Opportunities and Challenges toward Responsible AI</w:t>
+              <w:t>Explainable</w:t>
+            </w:r>
+            <w:proofErr w:type="spellEnd"/>
+            <w:r>
+              <w:rPr>
+                <w:i/>
+              </w:rPr>
+              <w:t xml:space="preserve"> </w:t>
+            </w:r>
+            <w:proofErr w:type="spellStart"/>
+            <w:r>
+              <w:rPr>
+                <w:i/>
+              </w:rPr>
+              <w:t>Artificial</w:t>
+            </w:r>
+            <w:proofErr w:type="spellEnd"/>
+            <w:r>
+              <w:rPr>
+                <w:i/>
+              </w:rPr>
+              <w:t xml:space="preserve"> Intelligence (XAI): Concepts, Taxonomies, </w:t>
+            </w:r>
+            <w:proofErr w:type="spellStart"/>
+            <w:r>
+              <w:rPr>
+                <w:i/>
+              </w:rPr>
+              <w:t>Opportunities</w:t>
+            </w:r>
+            <w:proofErr w:type="spellEnd"/>
+            <w:r>
+              <w:rPr>
+                <w:i/>
+              </w:rPr>
+              <w:t xml:space="preserve"> and Challenges </w:t>
+            </w:r>
+            <w:proofErr w:type="spellStart"/>
+            <w:r>
+              <w:rPr>
+                <w:i/>
+              </w:rPr>
+              <w:t>toward</w:t>
+            </w:r>
+            <w:proofErr w:type="spellEnd"/>
+            <w:r>
+              <w:rPr>
+                <w:i/>
+              </w:rPr>
+              <w:t xml:space="preserve"> </w:t>
+            </w:r>
+            <w:proofErr w:type="spellStart"/>
+            <w:r>
+              <w:rPr>
+                <w:i/>
+              </w:rPr>
+              <w:t>Responsible</w:t>
+            </w:r>
+            <w:proofErr w:type="spellEnd"/>
+            <w:r>
+              <w:rPr>
+                <w:i/>
+              </w:rPr>
+              <w:t xml:space="preserve"> AI</w:t>
             </w:r>
           </w:p>
         </w:tc>
         <w:tc>
           <w:tcPr>
-            <w:tcW w:w="2344" w:type="dxa"/>
+            <w:tcW w:w="1985" w:type="dxa"/>
             <w:tcBorders>
               <w:top w:val="single" w:sz="8" w:space="0" w:color="auto"/>
               <w:left w:val="single" w:sz="8" w:space="0" w:color="auto"/>
@@ -18354,19 +19789,36 @@
           <w:p>
             <w:pPr>
               <w:jc w:val="center"/>
+            </w:pPr>
+          </w:p>
+          <w:p>
+            <w:pPr>
+              <w:jc w:val="center"/>
               <w:rPr>
                 <w:rFonts w:ascii="Cambria" w:hAnsi="Cambria"/>
                 <w:lang w:val="en-US"/>
               </w:rPr>
             </w:pPr>
+            <w:bookmarkStart w:id="98" w:name="_GoBack"/>
+            <w:bookmarkEnd w:id="98"/>
+            <w:proofErr w:type="spellStart"/>
             <w:r>
-              <w:t>Arrieta A. Bones</w:t>
+              <w:t>Arrieta</w:t>
             </w:r>
+            <w:proofErr w:type="spellEnd"/>
+            <w:r>
+              <w:t xml:space="preserve"> A. </w:t>
+            </w:r>
+            <w:proofErr w:type="spellStart"/>
+            <w:r>
+              <w:t>Bones</w:t>
+            </w:r>
+            <w:proofErr w:type="spellEnd"/>
           </w:p>
         </w:tc>
         <w:tc>
           <w:tcPr>
-            <w:tcW w:w="2344" w:type="dxa"/>
+            <w:tcW w:w="3402" w:type="dxa"/>
             <w:tcBorders>
               <w:top w:val="single" w:sz="6" w:space="0" w:color="auto"/>
               <w:left w:val="single" w:sz="8" w:space="0" w:color="auto"/>
@@ -18374,6 +19826,13 @@
               <w:right w:val="single" w:sz="8" w:space="0" w:color="auto"/>
             </w:tcBorders>
           </w:tcPr>
+          <w:p>
+            <w:pPr>
+              <w:rPr>
+                <w:rStyle w:val="lev"/>
+              </w:rPr>
+            </w:pPr>
+          </w:p>
           <w:p>
             <w:pPr>
               <w:rPr>
@@ -18391,7 +19850,7 @@
         </w:tc>
         <w:tc>
           <w:tcPr>
-            <w:tcW w:w="2342" w:type="dxa"/>
+            <w:tcW w:w="1169" w:type="dxa"/>
             <w:tcBorders>
               <w:top w:val="single" w:sz="8" w:space="0" w:color="auto"/>
               <w:left w:val="single" w:sz="8" w:space="0" w:color="auto"/>
@@ -18399,6 +19858,14 @@
               <w:right w:val="single" w:sz="8" w:space="0" w:color="auto"/>
             </w:tcBorders>
           </w:tcPr>
+          <w:p>
+            <w:pPr>
+              <w:rPr>
+                <w:rFonts w:ascii="Cambria" w:hAnsi="Cambria"/>
+                <w:lang w:val="en-US"/>
+              </w:rPr>
+            </w:pPr>
+          </w:p>
           <w:p>
             <w:pPr>
               <w:rPr>
@@ -18422,7 +19889,7 @@
         </w:trPr>
         <w:tc>
           <w:tcPr>
-            <w:tcW w:w="2346" w:type="dxa"/>
+            <w:tcW w:w="2820" w:type="dxa"/>
             <w:tcBorders>
               <w:top w:val="single" w:sz="8" w:space="0" w:color="auto"/>
               <w:left w:val="single" w:sz="8" w:space="0" w:color="auto"/>
@@ -18448,7 +19915,7 @@
         </w:tc>
         <w:tc>
           <w:tcPr>
-            <w:tcW w:w="2344" w:type="dxa"/>
+            <w:tcW w:w="1985" w:type="dxa"/>
             <w:tcBorders>
               <w:top w:val="single" w:sz="8" w:space="0" w:color="auto"/>
               <w:left w:val="single" w:sz="8" w:space="0" w:color="auto"/>
@@ -18463,17 +19930,47 @@
                 <w:rFonts w:ascii="Cambria" w:hAnsi="Cambria"/>
               </w:rPr>
             </w:pPr>
+            <w:proofErr w:type="spellStart"/>
             <w:r>
               <w:rPr>
                 <w:rFonts w:ascii="Cambria" w:hAnsi="Cambria"/>
               </w:rPr>
-              <w:t>Safa Bhar Layeb</w:t>
+              <w:t>Safa</w:t>
             </w:r>
+            <w:proofErr w:type="spellEnd"/>
+            <w:r>
+              <w:rPr>
+                <w:rFonts w:ascii="Cambria" w:hAnsi="Cambria"/>
+              </w:rPr>
+              <w:t xml:space="preserve"> </w:t>
+            </w:r>
+            <w:proofErr w:type="spellStart"/>
+            <w:r>
+              <w:rPr>
+                <w:rFonts w:ascii="Cambria" w:hAnsi="Cambria"/>
+              </w:rPr>
+              <w:t>Bhar</w:t>
+            </w:r>
+            <w:proofErr w:type="spellEnd"/>
+            <w:r>
+              <w:rPr>
+                <w:rFonts w:ascii="Cambria" w:hAnsi="Cambria"/>
+              </w:rPr>
+              <w:t xml:space="preserve"> </w:t>
+            </w:r>
+            <w:proofErr w:type="spellStart"/>
+            <w:r>
+              <w:rPr>
+                <w:rFonts w:ascii="Cambria" w:hAnsi="Cambria"/>
+              </w:rPr>
+              <w:t>Layeb</w:t>
+            </w:r>
+            <w:proofErr w:type="spellEnd"/>
           </w:p>
         </w:tc>
         <w:tc>
           <w:tcPr>
-            <w:tcW w:w="2344" w:type="dxa"/>
+            <w:tcW w:w="3402" w:type="dxa"/>
             <w:tcBorders>
               <w:top w:val="single" w:sz="6" w:space="0" w:color="auto"/>
               <w:left w:val="single" w:sz="8" w:space="0" w:color="auto"/>
@@ -18491,7 +19988,7 @@
         </w:tc>
         <w:tc>
           <w:tcPr>
-            <w:tcW w:w="2342" w:type="dxa"/>
+            <w:tcW w:w="1169" w:type="dxa"/>
             <w:tcBorders>
               <w:top w:val="single" w:sz="8" w:space="0" w:color="auto"/>
               <w:left w:val="single" w:sz="8" w:space="0" w:color="auto"/>
@@ -18517,7 +20014,7 @@
       <w:tr>
         <w:tc>
           <w:tcPr>
-            <w:tcW w:w="2346" w:type="dxa"/>
+            <w:tcW w:w="2820" w:type="dxa"/>
             <w:tcBorders>
               <w:top w:val="single" w:sz="8" w:space="0" w:color="auto"/>
               <w:left w:val="single" w:sz="8" w:space="0" w:color="auto"/>
@@ -18544,7 +20041,7 @@
         </w:tc>
         <w:tc>
           <w:tcPr>
-            <w:tcW w:w="2344" w:type="dxa"/>
+            <w:tcW w:w="1985" w:type="dxa"/>
             <w:tcBorders>
               <w:top w:val="single" w:sz="8" w:space="0" w:color="auto"/>
               <w:left w:val="single" w:sz="8" w:space="0" w:color="auto"/>
@@ -18560,23 +20057,39 @@
                 <w:lang w:val="en-US"/>
               </w:rPr>
             </w:pPr>
+            <w:proofErr w:type="spellStart"/>
             <w:r>
               <w:rPr>
                 <w:lang w:val="en-US"/>
               </w:rPr>
-              <w:t>Miotto R., Wang F.,</w:t>
+              <w:t>Miotto</w:t>
+            </w:r>
+            <w:proofErr w:type="spellEnd"/>
+            <w:r>
+              <w:rPr>
+                <w:lang w:val="en-US"/>
+              </w:rPr>
+              <w:t xml:space="preserve"> R., Wang F.,</w:t>
             </w:r>
             <w:r>
               <w:rPr>
                 <w:lang w:val="en-US"/>
               </w:rPr>
-              <w:t xml:space="preserve"> Wang S., Jiang X., Dudley J. Tiang</w:t>
+              <w:t xml:space="preserve"> Wang S., Jiang X., Dudley J. </w:t>
             </w:r>
+            <w:proofErr w:type="spellStart"/>
+            <w:r>
+              <w:rPr>
+                <w:lang w:val="en-US"/>
+              </w:rPr>
+              <w:t>Tiang</w:t>
+            </w:r>
+            <w:proofErr w:type="spellEnd"/>
           </w:p>
         </w:tc>
         <w:tc>
           <w:tcPr>
-            <w:tcW w:w="2344" w:type="dxa"/>
+            <w:tcW w:w="3402" w:type="dxa"/>
             <w:tcBorders>
               <w:top w:val="single" w:sz="6" w:space="0" w:color="auto"/>
               <w:left w:val="single" w:sz="8" w:space="0" w:color="auto"/>
@@ -18602,7 +20115,7 @@
         </w:tc>
         <w:tc>
           <w:tcPr>
-            <w:tcW w:w="2342" w:type="dxa"/>
+            <w:tcW w:w="1169" w:type="dxa"/>
             <w:tcBorders>
               <w:top w:val="single" w:sz="8" w:space="0" w:color="auto"/>
               <w:left w:val="single" w:sz="8" w:space="0" w:color="auto"/>
@@ -18630,7 +20143,7 @@
       <w:tr>
         <w:tc>
           <w:tcPr>
-            <w:tcW w:w="2346" w:type="dxa"/>
+            <w:tcW w:w="2820" w:type="dxa"/>
             <w:tcBorders>
               <w:top w:val="single" w:sz="8" w:space="0" w:color="auto"/>
               <w:left w:val="single" w:sz="8" w:space="0" w:color="auto"/>
@@ -18656,7 +20169,7 @@
         </w:tc>
         <w:tc>
           <w:tcPr>
-            <w:tcW w:w="2344" w:type="dxa"/>
+            <w:tcW w:w="1985" w:type="dxa"/>
             <w:tcBorders>
               <w:top w:val="single" w:sz="8" w:space="0" w:color="auto"/>
               <w:left w:val="single" w:sz="8" w:space="0" w:color="auto"/>
@@ -18674,13 +20187,49 @@
               <w:rPr>
                 <w:rFonts w:cstheme="minorHAnsi"/>
               </w:rPr>
-              <w:t>Blandine Ginon, Stéphanie Jean-Daubias, Pierre-Antoine Champin</w:t>
+              <w:t xml:space="preserve">Blandine </w:t>
             </w:r>
+            <w:proofErr w:type="spellStart"/>
+            <w:r>
+              <w:rPr>
+                <w:rFonts w:cstheme="minorHAnsi"/>
+              </w:rPr>
+              <w:t>Ginon</w:t>
+            </w:r>
+            <w:proofErr w:type="spellEnd"/>
+            <w:r>
+              <w:rPr>
+                <w:rFonts w:cstheme="minorHAnsi"/>
+              </w:rPr>
+              <w:t>, Stéphanie Jean-</w:t>
+            </w:r>
+            <w:proofErr w:type="spellStart"/>
+            <w:r>
+              <w:rPr>
+                <w:rFonts w:cstheme="minorHAnsi"/>
+              </w:rPr>
+              <w:t>Daubias</w:t>
+            </w:r>
+            <w:proofErr w:type="spellEnd"/>
+            <w:r>
+              <w:rPr>
+                <w:rFonts w:cstheme="minorHAnsi"/>
+              </w:rPr>
+              <w:t xml:space="preserve">, Pierre-Antoine </w:t>
+            </w:r>
+            <w:proofErr w:type="spellStart"/>
+            <w:r>
+              <w:rPr>
+                <w:rFonts w:cstheme="minorHAnsi"/>
+              </w:rPr>
+              <w:t>Champin</w:t>
+            </w:r>
+            <w:proofErr w:type="spellEnd"/>
           </w:p>
         </w:tc>
         <w:tc>
           <w:tcPr>
-            <w:tcW w:w="2344" w:type="dxa"/>
+            <w:tcW w:w="3402" w:type="dxa"/>
             <w:tcBorders>
               <w:top w:val="single" w:sz="6" w:space="0" w:color="auto"/>
               <w:left w:val="single" w:sz="8" w:space="0" w:color="auto"/>
@@ -18698,7 +20247,7 @@
         </w:tc>
         <w:tc>
           <w:tcPr>
-            <w:tcW w:w="2342" w:type="dxa"/>
+            <w:tcW w:w="1169" w:type="dxa"/>
             <w:tcBorders>
               <w:top w:val="single" w:sz="8" w:space="0" w:color="auto"/>
               <w:left w:val="single" w:sz="8" w:space="0" w:color="auto"/>
@@ -18724,7 +20273,7 @@
       <w:tr>
         <w:tc>
           <w:tcPr>
-            <w:tcW w:w="2346" w:type="dxa"/>
+            <w:tcW w:w="2820" w:type="dxa"/>
             <w:tcBorders>
               <w:top w:val="single" w:sz="8" w:space="0" w:color="auto"/>
               <w:left w:val="single" w:sz="8" w:space="0" w:color="auto"/>
@@ -18751,7 +20300,7 @@
         </w:tc>
         <w:tc>
           <w:tcPr>
-            <w:tcW w:w="2344" w:type="dxa"/>
+            <w:tcW w:w="1985" w:type="dxa"/>
             <w:tcBorders>
               <w:top w:val="single" w:sz="8" w:space="0" w:color="auto"/>
               <w:left w:val="single" w:sz="8" w:space="0" w:color="auto"/>
@@ -18767,14 +20316,19 @@
                 <w:lang w:val="en-US"/>
               </w:rPr>
             </w:pPr>
+            <w:proofErr w:type="spellStart"/>
             <w:r>
-              <w:t>Mehta N., Pandit A.</w:t>
+              <w:t>Mehta</w:t>
+            </w:r>
+            <w:proofErr w:type="spellEnd"/>
+            <w:r>
+              <w:t xml:space="preserve"> N., Pandit A.</w:t>
             </w:r>
           </w:p>
         </w:tc>
         <w:tc>
           <w:tcPr>
-            <w:tcW w:w="2344" w:type="dxa"/>
+            <w:tcW w:w="3402" w:type="dxa"/>
             <w:tcBorders>
               <w:top w:val="single" w:sz="6" w:space="0" w:color="auto"/>
               <w:left w:val="single" w:sz="8" w:space="0" w:color="auto"/>
@@ -18801,7 +20355,7 @@
         </w:tc>
         <w:tc>
           <w:tcPr>
-            <w:tcW w:w="2342" w:type="dxa"/>
+            <w:tcW w:w="1169" w:type="dxa"/>
             <w:tcBorders>
               <w:top w:val="single" w:sz="8" w:space="0" w:color="auto"/>
               <w:left w:val="single" w:sz="8" w:space="0" w:color="auto"/>
@@ -18829,7 +20383,7 @@
       <w:tr>
         <w:tc>
           <w:tcPr>
-            <w:tcW w:w="2346" w:type="dxa"/>
+            <w:tcW w:w="2820" w:type="dxa"/>
             <w:tcBorders>
               <w:top w:val="single" w:sz="8" w:space="0" w:color="auto"/>
               <w:left w:val="single" w:sz="8" w:space="0" w:color="auto"/>
@@ -18855,7 +20409,7 @@
         </w:tc>
         <w:tc>
           <w:tcPr>
-            <w:tcW w:w="2344" w:type="dxa"/>
+            <w:tcW w:w="1985" w:type="dxa"/>
             <w:tcBorders>
               <w:top w:val="single" w:sz="8" w:space="0" w:color="auto"/>
               <w:left w:val="single" w:sz="8" w:space="0" w:color="auto"/>
@@ -18877,7 +20431,7 @@
         </w:tc>
         <w:tc>
           <w:tcPr>
-            <w:tcW w:w="2344" w:type="dxa"/>
+            <w:tcW w:w="3402" w:type="dxa"/>
             <w:tcBorders>
               <w:top w:val="single" w:sz="6" w:space="0" w:color="auto"/>
               <w:left w:val="single" w:sz="8" w:space="0" w:color="auto"/>
@@ -18896,13 +20450,27 @@
               <w:rPr>
                 <w:rStyle w:val="lev"/>
               </w:rPr>
-              <w:t>John Wiley &amp; Sons</w:t>
+              <w:t xml:space="preserve">John </w:t>
+            </w:r>
+            <w:proofErr w:type="spellStart"/>
+            <w:r>
+              <w:rPr>
+                <w:rStyle w:val="lev"/>
+              </w:rPr>
+              <w:t>Wiley</w:t>
+            </w:r>
+            <w:proofErr w:type="spellEnd"/>
+            <w:r>
+              <w:rPr>
+                <w:rStyle w:val="lev"/>
+              </w:rPr>
+              <w:t xml:space="preserve"> &amp; Sons</w:t>
             </w:r>
           </w:p>
         </w:tc>
         <w:tc>
           <w:tcPr>
-            <w:tcW w:w="2342" w:type="dxa"/>
+            <w:tcW w:w="1169" w:type="dxa"/>
             <w:tcBorders>
               <w:top w:val="single" w:sz="8" w:space="0" w:color="auto"/>
               <w:left w:val="single" w:sz="8" w:space="0" w:color="auto"/>
@@ -18930,7 +20498,7 @@
       <w:tr>
         <w:tc>
           <w:tcPr>
-            <w:tcW w:w="2346" w:type="dxa"/>
+            <w:tcW w:w="2820" w:type="dxa"/>
             <w:tcBorders>
               <w:top w:val="single" w:sz="8" w:space="0" w:color="auto"/>
               <w:left w:val="single" w:sz="8" w:space="0" w:color="auto"/>
@@ -18945,18 +20513,27 @@
                 <w:lang w:val="en-US"/>
               </w:rPr>
             </w:pPr>
+            <w:proofErr w:type="spellStart"/>
             <w:r>
               <w:rPr>
                 <w:i/>
                 <w:lang w:val="en-US"/>
               </w:rPr>
-              <w:t>Chatbots and conversational agents in healthcare: A review</w:t>
+              <w:t>Chatbots</w:t>
+            </w:r>
+            <w:proofErr w:type="spellEnd"/>
+            <w:r>
+              <w:rPr>
+                <w:i/>
+                <w:lang w:val="en-US"/>
+              </w:rPr>
+              <w:t xml:space="preserve"> and conversational agents in healthcare: A review</w:t>
             </w:r>
           </w:p>
         </w:tc>
         <w:tc>
           <w:tcPr>
-            <w:tcW w:w="2344" w:type="dxa"/>
+            <w:tcW w:w="1985" w:type="dxa"/>
             <w:tcBorders>
               <w:top w:val="single" w:sz="8" w:space="0" w:color="auto"/>
               <w:left w:val="single" w:sz="8" w:space="0" w:color="auto"/>
@@ -18972,13 +20549,21 @@
               </w:rPr>
             </w:pPr>
             <w:r>
-              <w:t>Pereira J., Díaz O.</w:t>
+              <w:t xml:space="preserve">Pereira J., </w:t>
+            </w:r>
+            <w:proofErr w:type="spellStart"/>
+            <w:r>
+              <w:t>Díaz</w:t>
+            </w:r>
+            <w:proofErr w:type="spellEnd"/>
+            <w:r>
+              <w:t xml:space="preserve"> O.</w:t>
             </w:r>
           </w:p>
         </w:tc>
         <w:tc>
           <w:tcPr>
-            <w:tcW w:w="2344" w:type="dxa"/>
+            <w:tcW w:w="3402" w:type="dxa"/>
             <w:tcBorders>
               <w:top w:val="single" w:sz="6" w:space="0" w:color="auto"/>
               <w:left w:val="single" w:sz="8" w:space="0" w:color="auto"/>
@@ -18997,13 +20582,35 @@
               <w:rPr>
                 <w:b/>
               </w:rPr>
-              <w:t>Journal of Medical Systems</w:t>
+              <w:t xml:space="preserve">Journal of </w:t>
             </w:r>
+            <w:proofErr w:type="spellStart"/>
+            <w:r>
+              <w:rPr>
+                <w:b/>
+              </w:rPr>
+              <w:t>Medical</w:t>
+            </w:r>
+            <w:proofErr w:type="spellEnd"/>
+            <w:r>
+              <w:rPr>
+                <w:b/>
+              </w:rPr>
+              <w:t xml:space="preserve"> </w:t>
+            </w:r>
+            <w:proofErr w:type="spellStart"/>
+            <w:r>
+              <w:rPr>
+                <w:b/>
+              </w:rPr>
+              <w:t>Systems</w:t>
+            </w:r>
+            <w:proofErr w:type="spellEnd"/>
           </w:p>
         </w:tc>
         <w:tc>
           <w:tcPr>
-            <w:tcW w:w="2342" w:type="dxa"/>
+            <w:tcW w:w="1169" w:type="dxa"/>
             <w:tcBorders>
               <w:top w:val="single" w:sz="8" w:space="0" w:color="auto"/>
               <w:left w:val="single" w:sz="8" w:space="0" w:color="auto"/>
@@ -19087,6 +20694,67 @@
           <w:b/>
         </w:rPr>
       </w:pPr>
+    </w:p>
+    <w:p>
+      <w:pPr>
+        <w:pStyle w:val="Lgende"/>
+        <w:keepNext/>
+        <w:jc w:val="center"/>
+        <w:rPr>
+          <w:sz w:val="20"/>
+          <w:u w:val="single"/>
+        </w:rPr>
+      </w:pPr>
+      <w:r>
+        <w:rPr>
+          <w:sz w:val="20"/>
+          <w:u w:val="single"/>
+        </w:rPr>
+        <w:t xml:space="preserve">Table </w:t>
+      </w:r>
+      <w:r>
+        <w:rPr>
+          <w:sz w:val="20"/>
+          <w:u w:val="single"/>
+        </w:rPr>
+        <w:fldChar w:fldCharType="begin"/>
+      </w:r>
+      <w:r>
+        <w:rPr>
+          <w:sz w:val="20"/>
+          <w:u w:val="single"/>
+        </w:rPr>
+        <w:instrText xml:space="preserve"> SEQ Table \* ARABIC </w:instrText>
+      </w:r>
+      <w:r>
+        <w:rPr>
+          <w:sz w:val="20"/>
+          <w:u w:val="single"/>
+        </w:rPr>
+        <w:fldChar w:fldCharType="separate"/>
+      </w:r>
+      <w:r>
+        <w:rPr>
+          <w:noProof/>
+          <w:sz w:val="20"/>
+          <w:u w:val="single"/>
+        </w:rPr>
+        <w:t>2</w:t>
+      </w:r>
+      <w:r>
+        <w:rPr>
+          <w:sz w:val="20"/>
+          <w:u w:val="single"/>
+        </w:rPr>
+        <w:fldChar w:fldCharType="end"/>
+      </w:r>
+      <w:r>
+        <w:rPr>
+          <w:sz w:val="20"/>
+          <w:u w:val="single"/>
+        </w:rPr>
+        <w:t xml:space="preserve"> - Webographie</w:t>
+      </w:r>
     </w:p>
     <w:tbl>
       <w:tblPr>
@@ -19125,14 +20793,6 @@
                 <w:sz w:val="24"/>
               </w:rPr>
             </w:pPr>
-            <w:r>
-              <w:rPr>
-                <w:rFonts w:ascii="Cambria" w:hAnsi="Cambria"/>
-                <w:b/>
-                <w:sz w:val="24"/>
-              </w:rPr>
-              <w:t>Liens</w:t>
-            </w:r>
           </w:p>
         </w:tc>
         <w:tc>
@@ -19215,16 +20875,14 @@
                 <w:sz w:val="24"/>
               </w:rPr>
             </w:pPr>
-            <w:hyperlink r:id="rId31" w:history="1">
-              <w:r>
-                <w:rPr>
-                  <w:rStyle w:val="Lienhypertexte"/>
-                  <w:rFonts w:ascii="Cambria" w:hAnsi="Cambria"/>
-                  <w:sz w:val="24"/>
-                </w:rPr>
-                <w:t>https://dspace.ummto.dz/items/37c0d236-2d9c-42c1-838e-8fa362efb0df</w:t>
-              </w:r>
-            </w:hyperlink>
+            <w:r>
+              <w:rPr>
+                <w:rStyle w:val="Lienhypertexte"/>
+                <w:rFonts w:ascii="Cambria" w:hAnsi="Cambria"/>
+                <w:sz w:val="24"/>
+              </w:rPr>
+              <w:t>https://maligah.com/entreprises/details/TDR-Consulting-Sarl?id=46125</w:t>
+            </w:r>
           </w:p>
         </w:tc>
         <w:tc>
@@ -19247,7 +20905,7 @@
                 <w:rFonts w:ascii="Cambria" w:hAnsi="Cambria"/>
                 <w:sz w:val="24"/>
               </w:rPr>
-              <w:t>12:36 31/07/2025</w:t>
+              <w:t>12 :29 21 Juillet 2025</w:t>
             </w:r>
           </w:p>
         </w:tc>
@@ -19271,148 +20929,7 @@
                 <w:rFonts w:cstheme="minorHAnsi"/>
                 <w:i/>
               </w:rPr>
-              <w:t>le rôle du système d'information intégré dans la gestion des services médicaux cas : CHU de T. O</w:t>
-            </w:r>
-          </w:p>
-        </w:tc>
-      </w:tr>
-      <w:tr>
-        <w:trPr>
-          <w:trHeight w:val="1480"/>
-        </w:trPr>
-        <w:tc>
-          <w:tcPr>
-            <w:tcW w:w="4390" w:type="dxa"/>
-          </w:tcPr>
-          <w:p>
-            <w:pPr>
-              <w:jc w:val="both"/>
-              <w:rPr>
-                <w:rFonts w:ascii="Cambria" w:hAnsi="Cambria"/>
-                <w:sz w:val="24"/>
-              </w:rPr>
-            </w:pPr>
-            <w:hyperlink r:id="rId32" w:history="1">
-              <w:r>
-                <w:rPr>
-                  <w:rStyle w:val="Lienhypertexte"/>
-                  <w:rFonts w:ascii="Cambria" w:hAnsi="Cambria"/>
-                  <w:sz w:val="24"/>
-                </w:rPr>
-                <w:t>https://pmc.ncbi.nlm.nih.gov/articles/PMC8734474/pdf/tunismedv99i4-435-440.pdf</w:t>
-              </w:r>
-            </w:hyperlink>
-          </w:p>
-        </w:tc>
-        <w:tc>
-          <w:tcPr>
-            <w:tcW w:w="2835" w:type="dxa"/>
-          </w:tcPr>
-          <w:p>
-            <w:pPr>
-              <w:jc w:val="both"/>
-              <w:rPr>
-                <w:rFonts w:ascii="Cambria" w:hAnsi="Cambria"/>
-                <w:sz w:val="24"/>
-              </w:rPr>
-            </w:pPr>
-            <w:r>
-              <w:rPr>
-                <w:rFonts w:ascii="Cambria" w:hAnsi="Cambria"/>
-                <w:sz w:val="24"/>
-              </w:rPr>
-              <w:t>14:23 31/07/2025</w:t>
-            </w:r>
-          </w:p>
-        </w:tc>
-        <w:tc>
-          <w:tcPr>
-            <w:tcW w:w="3821" w:type="dxa"/>
-          </w:tcPr>
-          <w:p>
-            <w:pPr>
-              <w:jc w:val="center"/>
-              <w:rPr>
-                <w:rFonts w:cstheme="minorHAnsi"/>
-                <w:i/>
-              </w:rPr>
-            </w:pPr>
-            <w:r>
-              <w:rPr>
-                <w:rFonts w:cstheme="minorHAnsi"/>
-                <w:i/>
-              </w:rPr>
-              <w:t>Indicateurs de Performance et Tableau de Bord pour un Service d'Urgences d'un Centre Hospitalier Universitaire</w:t>
-            </w:r>
-          </w:p>
-        </w:tc>
-      </w:tr>
-      <w:tr>
-        <w:trPr>
-          <w:trHeight w:val="406"/>
-        </w:trPr>
-        <w:tc>
-          <w:tcPr>
-            <w:tcW w:w="4390" w:type="dxa"/>
-          </w:tcPr>
-          <w:p>
-            <w:pPr>
-              <w:jc w:val="both"/>
-              <w:rPr>
-                <w:rStyle w:val="Lienhypertexte"/>
-              </w:rPr>
-            </w:pPr>
-            <w:hyperlink r:id="rId33" w:history="1">
-              <w:r>
-                <w:rPr>
-                  <w:rStyle w:val="Lienhypertexte"/>
-                  <w:rFonts w:ascii="Cambria" w:hAnsi="Cambria"/>
-                  <w:sz w:val="24"/>
-                </w:rPr>
-                <w:t>https://inria.hal.science/hal-01107340</w:t>
-              </w:r>
-            </w:hyperlink>
-          </w:p>
-        </w:tc>
-        <w:tc>
-          <w:tcPr>
-            <w:tcW w:w="2835" w:type="dxa"/>
-          </w:tcPr>
-          <w:p>
-            <w:pPr>
-              <w:jc w:val="both"/>
-              <w:rPr>
-                <w:rFonts w:ascii="Cambria" w:hAnsi="Cambria"/>
-                <w:sz w:val="24"/>
-              </w:rPr>
-            </w:pPr>
-            <w:r>
-              <w:rPr>
-                <w:rFonts w:ascii="Cambria" w:hAnsi="Cambria"/>
-                <w:sz w:val="24"/>
-              </w:rPr>
-              <w:t>16:09 31/07/2025</w:t>
-            </w:r>
-          </w:p>
-        </w:tc>
-        <w:tc>
-          <w:tcPr>
-            <w:tcW w:w="3821" w:type="dxa"/>
-          </w:tcPr>
-          <w:p>
-            <w:pPr>
-              <w:jc w:val="center"/>
-              <w:rPr>
-                <w:rFonts w:cstheme="minorHAnsi"/>
-                <w:i/>
-              </w:rPr>
-            </w:pPr>
-            <w:r>
-              <w:rPr>
-                <w:rFonts w:cstheme="minorHAnsi"/>
-                <w:i/>
-              </w:rPr>
-              <w:t>Mise en place d'un système d'assistance personnalisée dans une application existante</w:t>
+              <w:t>Informations générales sur TDR Consulting Sarl</w:t>
             </w:r>
           </w:p>
         </w:tc>
@@ -19469,7 +20986,16 @@
                 <w:sz w:val="24"/>
                 <w:lang w:val="en-US"/>
               </w:rPr>
-              <w:t>14 A</w:t>
+              <w:t xml:space="preserve">14 </w:t>
+            </w:r>
+            <w:proofErr w:type="spellStart"/>
+            <w:r>
+              <w:rPr>
+                <w:rFonts w:ascii="Cambria" w:hAnsi="Cambria"/>
+                <w:sz w:val="24"/>
+                <w:lang w:val="en-US"/>
+              </w:rPr>
+              <w:t>A</w:t>
             </w:r>
             <w:r>
               <w:rPr>
@@ -19477,7 +21003,16 @@
                 <w:sz w:val="24"/>
                 <w:lang w:val="en-US"/>
               </w:rPr>
-              <w:t>oût 2025</w:t>
+              <w:t>oût</w:t>
+            </w:r>
+            <w:proofErr w:type="spellEnd"/>
+            <w:r>
+              <w:rPr>
+                <w:rFonts w:ascii="Cambria" w:hAnsi="Cambria"/>
+                <w:sz w:val="24"/>
+                <w:lang w:val="en-US"/>
+              </w:rPr>
+              <w:t xml:space="preserve"> 2025</w:t>
             </w:r>
           </w:p>
           <w:p>
@@ -19509,6 +21044,22 @@
               </w:rPr>
               <w:t>Uptiimum ERP</w:t>
             </w:r>
+            <w:r>
+              <w:rPr>
+                <w:rFonts w:cstheme="minorHAnsi"/>
+                <w:i/>
+              </w:rPr>
+              <w:t xml:space="preserve"> </w:t>
+            </w:r>
+            <w:proofErr w:type="spellStart"/>
+            <w:r>
+              <w:rPr>
+                <w:rFonts w:cstheme="minorHAnsi"/>
+                <w:i/>
+              </w:rPr>
+              <w:t>website</w:t>
+            </w:r>
+            <w:proofErr w:type="spellEnd"/>
           </w:p>
         </w:tc>
       </w:tr>
@@ -19530,6 +21081,7 @@
             </w:pPr>
             <w:r>
               <w:rPr>
+                <w:rStyle w:val="Lienhypertexte"/>
                 <w:rFonts w:ascii="Cambria" w:hAnsi="Cambria"/>
                 <w:sz w:val="24"/>
               </w:rPr>
@@ -19577,6 +21129,250 @@
               </w:rPr>
               <w:t>TDR Consulting Sarl</w:t>
             </w:r>
+            <w:r>
+              <w:rPr>
+                <w:rFonts w:cstheme="minorHAnsi"/>
+                <w:i/>
+              </w:rPr>
+              <w:t xml:space="preserve"> </w:t>
+            </w:r>
+            <w:proofErr w:type="spellStart"/>
+            <w:r>
+              <w:rPr>
+                <w:rFonts w:cstheme="minorHAnsi"/>
+                <w:i/>
+              </w:rPr>
+              <w:t>website</w:t>
+            </w:r>
+            <w:proofErr w:type="spellEnd"/>
+          </w:p>
+        </w:tc>
+      </w:tr>
+      <w:tr>
+        <w:trPr>
+          <w:trHeight w:val="406"/>
+        </w:trPr>
+        <w:tc>
+          <w:tcPr>
+            <w:tcW w:w="4390" w:type="dxa"/>
+          </w:tcPr>
+          <w:p>
+            <w:pPr>
+              <w:jc w:val="both"/>
+              <w:rPr>
+                <w:rStyle w:val="Lienhypertexte"/>
+                <w:rFonts w:ascii="Cambria" w:hAnsi="Cambria"/>
+                <w:sz w:val="24"/>
+              </w:rPr>
+            </w:pPr>
+            <w:r>
+              <w:rPr>
+                <w:rStyle w:val="Lienhypertexte"/>
+                <w:rFonts w:ascii="Cambria" w:hAnsi="Cambria"/>
+                <w:sz w:val="24"/>
+              </w:rPr>
+              <w:t>https://darling-selkie-768ec0.netlify.app</w:t>
+            </w:r>
+          </w:p>
+        </w:tc>
+        <w:tc>
+          <w:tcPr>
+            <w:tcW w:w="2835" w:type="dxa"/>
+          </w:tcPr>
+          <w:p>
+            <w:pPr>
+              <w:jc w:val="both"/>
+              <w:rPr>
+                <w:rFonts w:ascii="Cambria" w:hAnsi="Cambria"/>
+                <w:sz w:val="24"/>
+              </w:rPr>
+            </w:pPr>
+            <w:r>
+              <w:rPr>
+                <w:rFonts w:ascii="Cambria" w:hAnsi="Cambria"/>
+                <w:sz w:val="24"/>
+              </w:rPr>
+              <w:t>12 :23 23 Août 2025</w:t>
+            </w:r>
+          </w:p>
+        </w:tc>
+        <w:tc>
+          <w:tcPr>
+            <w:tcW w:w="3821" w:type="dxa"/>
+          </w:tcPr>
+          <w:p>
+            <w:pPr>
+              <w:jc w:val="center"/>
+              <w:rPr>
+                <w:rFonts w:cstheme="minorHAnsi"/>
+                <w:i/>
+              </w:rPr>
+            </w:pPr>
+            <w:r>
+              <w:rPr>
+                <w:rFonts w:cstheme="minorHAnsi"/>
+                <w:i/>
+              </w:rPr>
+              <w:t>Documentation fonctionnelle de Uptiimum ERP</w:t>
+            </w:r>
+          </w:p>
+        </w:tc>
+      </w:tr>
+      <w:tr>
+        <w:trPr>
+          <w:trHeight w:val="406"/>
+        </w:trPr>
+        <w:tc>
+          <w:tcPr>
+            <w:tcW w:w="4390" w:type="dxa"/>
+          </w:tcPr>
+          <w:p>
+            <w:pPr>
+              <w:jc w:val="both"/>
+              <w:rPr>
+                <w:rStyle w:val="Lienhypertexte"/>
+                <w:rFonts w:ascii="Cambria" w:hAnsi="Cambria"/>
+                <w:sz w:val="24"/>
+              </w:rPr>
+            </w:pPr>
+            <w:r>
+              <w:rPr>
+                <w:rStyle w:val="Lienhypertexte"/>
+                <w:rFonts w:ascii="Cambria" w:hAnsi="Cambria"/>
+                <w:sz w:val="24"/>
+              </w:rPr>
+              <w:t>https://www.kaggle.com/datasets/snowyowl22/pharmacy-dataset?select=DOCTOR1%281%29.csv</w:t>
+            </w:r>
+          </w:p>
+        </w:tc>
+        <w:tc>
+          <w:tcPr>
+            <w:tcW w:w="2835" w:type="dxa"/>
+          </w:tcPr>
+          <w:p>
+            <w:pPr>
+              <w:jc w:val="both"/>
+              <w:rPr>
+                <w:rFonts w:ascii="Cambria" w:hAnsi="Cambria"/>
+                <w:sz w:val="24"/>
+              </w:rPr>
+            </w:pPr>
+            <w:r>
+              <w:rPr>
+                <w:rFonts w:ascii="Cambria" w:hAnsi="Cambria"/>
+                <w:sz w:val="24"/>
+              </w:rPr>
+              <w:t>12 :25 20 Août 2025</w:t>
+            </w:r>
+          </w:p>
+        </w:tc>
+        <w:tc>
+          <w:tcPr>
+            <w:tcW w:w="3821" w:type="dxa"/>
+          </w:tcPr>
+          <w:p>
+            <w:pPr>
+              <w:jc w:val="center"/>
+              <w:rPr>
+                <w:rFonts w:cstheme="minorHAnsi"/>
+                <w:i/>
+              </w:rPr>
+            </w:pPr>
+            <w:proofErr w:type="spellStart"/>
+            <w:r>
+              <w:rPr>
+                <w:rFonts w:cstheme="minorHAnsi"/>
+                <w:i/>
+              </w:rPr>
+              <w:t>Datasets</w:t>
+            </w:r>
+            <w:proofErr w:type="spellEnd"/>
+            <w:r>
+              <w:rPr>
+                <w:rFonts w:cstheme="minorHAnsi"/>
+                <w:i/>
+              </w:rPr>
+              <w:t xml:space="preserve"> kaggle.com</w:t>
+            </w:r>
+          </w:p>
+        </w:tc>
+      </w:tr>
+      <w:tr>
+        <w:trPr>
+          <w:trHeight w:val="406"/>
+        </w:trPr>
+        <w:tc>
+          <w:tcPr>
+            <w:tcW w:w="4390" w:type="dxa"/>
+          </w:tcPr>
+          <w:p>
+            <w:pPr>
+              <w:jc w:val="both"/>
+              <w:rPr>
+                <w:rStyle w:val="Lienhypertexte"/>
+                <w:rFonts w:ascii="Cambria" w:hAnsi="Cambria"/>
+                <w:sz w:val="24"/>
+              </w:rPr>
+            </w:pPr>
+            <w:r>
+              <w:rPr>
+                <w:rStyle w:val="Lienhypertexte"/>
+                <w:rFonts w:ascii="Cambria" w:hAnsi="Cambria"/>
+                <w:sz w:val="24"/>
+              </w:rPr>
+              <w:t>https://dhis2.org/#</w:t>
+            </w:r>
+          </w:p>
+        </w:tc>
+        <w:tc>
+          <w:tcPr>
+            <w:tcW w:w="2835" w:type="dxa"/>
+          </w:tcPr>
+          <w:p>
+            <w:pPr>
+              <w:jc w:val="both"/>
+              <w:rPr>
+                <w:rFonts w:ascii="Cambria" w:hAnsi="Cambria"/>
+                <w:sz w:val="24"/>
+              </w:rPr>
+            </w:pPr>
+            <w:r>
+              <w:rPr>
+                <w:rFonts w:ascii="Cambria" w:hAnsi="Cambria"/>
+                <w:sz w:val="24"/>
+              </w:rPr>
+              <w:t>12 :25 20 Août 2025</w:t>
+            </w:r>
+          </w:p>
+        </w:tc>
+        <w:tc>
+          <w:tcPr>
+            <w:tcW w:w="3821" w:type="dxa"/>
+          </w:tcPr>
+          <w:p>
+            <w:pPr>
+              <w:jc w:val="center"/>
+              <w:rPr>
+                <w:rFonts w:cstheme="minorHAnsi"/>
+                <w:i/>
+              </w:rPr>
+            </w:pPr>
+            <w:r>
+              <w:rPr>
+                <w:rFonts w:cstheme="minorHAnsi"/>
+                <w:i/>
+              </w:rPr>
+              <w:t xml:space="preserve">Dhis2 </w:t>
+            </w:r>
+            <w:proofErr w:type="spellStart"/>
+            <w:r>
+              <w:rPr>
+                <w:rFonts w:cstheme="minorHAnsi"/>
+                <w:i/>
+              </w:rPr>
+              <w:t>website</w:t>
+            </w:r>
+            <w:proofErr w:type="spellEnd"/>
           </w:p>
         </w:tc>
       </w:tr>
@@ -26880,7 +28676,29 @@
                   <w:sz w:val="20"/>
                   <w:szCs w:val="18"/>
                 </w:rPr>
-                <w:t>TATOU TATOU JOSIAS NATHAN</w:t>
+                <w:t xml:space="preserve">TATOU </w:t>
+              </w:r>
+              <w:proofErr w:type="spellStart"/>
+              <w:r>
+                <w:rPr>
+                  <w:rFonts w:ascii="Cambria Math" w:hAnsi="Cambria Math" w:cs="Times New Roman"/>
+                  <w:b/>
+                  <w:caps/>
+                  <w:sz w:val="20"/>
+                  <w:szCs w:val="18"/>
+                </w:rPr>
+                <w:t>TATOU</w:t>
+              </w:r>
+              <w:proofErr w:type="spellEnd"/>
+              <w:r>
+                <w:rPr>
+                  <w:rFonts w:ascii="Cambria Math" w:hAnsi="Cambria Math" w:cs="Times New Roman"/>
+                  <w:b/>
+                  <w:caps/>
+                  <w:sz w:val="20"/>
+                  <w:szCs w:val="18"/>
+                </w:rPr>
+                <w:t xml:space="preserve"> JOSIAS NATHAN</w:t>
               </w:r>
             </w:sdtContent>
           </w:sdt>
@@ -26937,7 +28755,7 @@
               <w:szCs w:val="18"/>
               <w:lang w:val="fr-FR"/>
             </w:rPr>
-            <w:t>34</w:t>
+            <w:t>xl</w:t>
           </w:r>
           <w:r>
             <w:rPr>
@@ -27102,7 +28920,7 @@
         </mc:Choice>
         <mc:Fallback>
           <w:pict>
-            <v:rect w14:anchorId="664FBBE9" id="Rectangle 1" o:spid="_x0000_s1088" style="position:absolute;left:0;text-align:left;margin-left:-34.85pt;margin-top:-19.5pt;width:537.55pt;height:47.6pt;z-index:251659264;visibility:visible;mso-wrap-style:square;mso-width-percent:0;mso-height-percent:0;mso-wrap-distance-left:9pt;mso-wrap-distance-top:0;mso-wrap-distance-right:9pt;mso-wrap-distance-bottom:0;mso-position-horizontal:absolute;mso-position-horizontal-relative:text;mso-position-vertical:absolute;mso-position-vertical-relative:text;mso-width-percent:0;mso-height-percent:0;mso-width-relative:margin;mso-height-relative:margin;v-text-anchor:middle" o:gfxdata="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" fillcolor="#4472c4 [3208]" strokecolor="#1f4d78 [1604]" strokeweight="1pt">
+            <v:rect w14:anchorId="664FBBE9" id="Rectangle 1" o:spid="_x0000_s1089" style="position:absolute;left:0;text-align:left;margin-left:-34.85pt;margin-top:-19.5pt;width:537.55pt;height:47.6pt;z-index:251659264;visibility:visible;mso-wrap-style:square;mso-width-percent:0;mso-height-percent:0;mso-wrap-distance-left:9pt;mso-wrap-distance-top:0;mso-wrap-distance-right:9pt;mso-wrap-distance-bottom:0;mso-position-horizontal:absolute;mso-position-horizontal-relative:text;mso-position-vertical:absolute;mso-position-vertical-relative:text;mso-width-percent:0;mso-height-percent:0;mso-width-relative:margin;mso-height-relative:margin;v-text-anchor:middle" o:gfxdata="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" fillcolor="#4472c4 [3208]" strokecolor="#1f4d78 [1604]" strokeweight="1pt">
               <v:textbox>
                 <w:txbxContent>
                   <w:p>
@@ -27168,7 +28986,7 @@
         <v:path o:extrusionok="f" gradientshapeok="t" o:connecttype="rect"/>
         <o:lock v:ext="edit" aspectratio="t"/>
       </v:shapetype>
-      <v:shape id="_x0000_i1190" type="#_x0000_t75" style="width:11.25pt;height:11.25pt" o:bullet="t">
+      <v:shape id="_x0000_i1062" type="#_x0000_t75" style="width:11.25pt;height:11.25pt" o:bullet="t">
         <v:imagedata r:id="rId1" o:title="mso5AEE"/>
       </v:shape>
     </w:pict>
@@ -31969,6 +33787,7 @@
   <w:style w:type="character" w:default="1" w:styleId="Policepardfaut">
     <w:name w:val="Default Paragraph Font"/>
     <w:uiPriority w:val="1"/>
+    <w:semiHidden/>
     <w:unhideWhenUsed/>
   </w:style>
   <w:style w:type="table" w:default="1" w:styleId="TableauNormal">
@@ -32751,6 +34570,7 @@
     <w:rsid w:val="003304E6"/>
     <w:rsid w:val="0041484D"/>
     <w:rsid w:val="004367DF"/>
+    <w:rsid w:val="00484F38"/>
     <w:rsid w:val="0049731D"/>
     <w:rsid w:val="00593CC7"/>
     <w:rsid w:val="005D46F8"/>
@@ -33511,7 +35331,7 @@
 </file>
 
 <file path=customXml/itemProps1.xml><?xml version="1.0" encoding="utf-8"?>
-<ds:datastoreItem xmlns:ds="http://schemas.openxmlformats.org/officeDocument/2006/customXml" ds:itemID="{18701A5B-263D-483C-8883-1629B2854DFB}">
+<ds:datastoreItem xmlns:ds="http://schemas.openxmlformats.org/officeDocument/2006/customXml" ds:itemID="{66A6F948-22A0-417D-A4BC-2989F24A97BD}">
   <ds:schemaRefs>
     <ds:schemaRef ds:uri="http://schemas.openxmlformats.org/officeDocument/2006/bibliography"/>
   </ds:schemaRefs>

</xml_diff>